<commit_message>
Análise de séries temporais tópico feito em análise
</commit_message>
<xml_diff>
--- a/Template_Relatório-Projeto_LAPR1-2019-2020.docx
+++ b/Template_Relatório-Projeto_LAPR1-2019-2020.docx
@@ -41,92 +41,13 @@
             <mc:AlternateContent>
               <mc:Choice Requires="wps">
                 <w:drawing>
-                  <wp:anchor distT="0" distB="0" distL="114300" distR="114300" simplePos="0" relativeHeight="251652096" behindDoc="0" locked="0" layoutInCell="1" allowOverlap="1" wp14:anchorId="548BCC7C" wp14:editId="12309D06">
-                    <wp:simplePos x="0" y="0"/>
-                    <wp:positionH relativeFrom="page">
-                      <wp:posOffset>3326765</wp:posOffset>
-                    </wp:positionH>
-                    <wp:positionV relativeFrom="page">
-                      <wp:posOffset>419735</wp:posOffset>
-                    </wp:positionV>
-                    <wp:extent cx="3268980" cy="10026015"/>
-                    <wp:effectExtent l="0" t="0" r="26670" b="13335"/>
-                    <wp:wrapNone/>
-                    <wp:docPr id="11" name="Rectângulo 36"/>
-                    <wp:cNvGraphicFramePr>
-                      <a:graphicFrameLocks xmlns:a="http://schemas.openxmlformats.org/drawingml/2006/main"/>
-                    </wp:cNvGraphicFramePr>
-                    <a:graphic xmlns:a="http://schemas.openxmlformats.org/drawingml/2006/main">
-                      <a:graphicData uri="http://schemas.microsoft.com/office/word/2010/wordprocessingShape">
-                        <wps:wsp>
-                          <wps:cNvSpPr>
-                            <a:spLocks noChangeArrowheads="1"/>
-                          </wps:cNvSpPr>
-                          <wps:spPr bwMode="auto">
-                            <a:xfrm>
-                              <a:off x="0" y="0"/>
-                              <a:ext cx="3268980" cy="10026015"/>
-                            </a:xfrm>
-                            <a:prstGeom prst="rect">
-                              <a:avLst/>
-                            </a:prstGeom>
-                            <a:solidFill>
-                              <a:schemeClr val="bg1">
-                                <a:lumMod val="100000"/>
-                                <a:lumOff val="0"/>
-                              </a:schemeClr>
-                            </a:solidFill>
-                            <a:ln w="15875">
-                              <a:solidFill>
-                                <a:schemeClr val="bg1">
-                                  <a:lumMod val="50000"/>
-                                </a:schemeClr>
-                              </a:solidFill>
-                              <a:miter lim="800000"/>
-                              <a:headEnd/>
-                              <a:tailEnd/>
-                            </a:ln>
-                          </wps:spPr>
-                          <wps:bodyPr rot="0" vert="horz" wrap="square" lIns="91440" tIns="45720" rIns="91440" bIns="45720" anchor="ctr" anchorCtr="0" upright="1">
-                            <a:noAutofit/>
-                          </wps:bodyPr>
-                        </wps:wsp>
-                      </a:graphicData>
-                    </a:graphic>
-                    <wp14:sizeRelH relativeFrom="page">
-                      <wp14:pctWidth>0</wp14:pctWidth>
-                    </wp14:sizeRelH>
-                    <wp14:sizeRelV relativeFrom="page">
-                      <wp14:pctHeight>0</wp14:pctHeight>
-                    </wp14:sizeRelV>
-                  </wp:anchor>
-                </w:drawing>
-              </mc:Choice>
-              <mc:Fallback>
-                <w:pict>
-                  <v:rect w14:anchorId="113C0EE7" id="Rectângulo 36" o:spid="_x0000_s1026" style="position:absolute;margin-left:261.95pt;margin-top:33.05pt;width:257.4pt;height:789.45pt;z-index:251652096;visibility:visible;mso-wrap-style:square;mso-width-percent:0;mso-height-percent:0;mso-wrap-distance-left:9pt;mso-wrap-distance-top:0;mso-wrap-distance-right:9pt;mso-wrap-distance-bottom:0;mso-position-horizontal:absolute;mso-position-horizontal-relative:page;mso-position-vertical:absolute;mso-position-vertical-relative:page;mso-width-percent:0;mso-height-percent:0;mso-width-relative:page;mso-height-relative:page;v-text-anchor:middle" o:gfxdata="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" fillcolor="white [3212]" strokecolor="#7f7f7f [1612]" strokeweight="1.25pt">
-                    <w10:wrap anchorx="page" anchory="page"/>
-                  </v:rect>
-                </w:pict>
-              </mc:Fallback>
-            </mc:AlternateContent>
-          </w:r>
-          <w:r>
-            <w:rPr>
-              <w:rFonts w:ascii="Candara" w:hAnsi="Candara"/>
-              <w:noProof/>
-              <w:lang w:eastAsia="pt-PT"/>
-            </w:rPr>
-            <mc:AlternateContent>
-              <mc:Choice Requires="wps">
-                <w:drawing>
-                  <wp:anchor distT="0" distB="0" distL="114300" distR="114300" simplePos="0" relativeHeight="251653120" behindDoc="0" locked="0" layoutInCell="1" allowOverlap="1" wp14:anchorId="6E0498D6" wp14:editId="416849A5">
+                  <wp:anchor distT="0" distB="0" distL="114300" distR="114300" simplePos="0" relativeHeight="251653120" behindDoc="0" locked="0" layoutInCell="1" allowOverlap="1" wp14:anchorId="6E0498D6" wp14:editId="2EADE177">
                     <wp:simplePos x="0" y="0"/>
                     <wp:positionH relativeFrom="page">
                       <wp:posOffset>3476625</wp:posOffset>
                     </wp:positionH>
                     <wp:positionV relativeFrom="page">
-                      <wp:posOffset>361950</wp:posOffset>
+                      <wp:posOffset>514350</wp:posOffset>
                     </wp:positionV>
                     <wp:extent cx="2952115" cy="2990850"/>
                     <wp:effectExtent l="0" t="0" r="19685" b="19050"/>
@@ -193,7 +114,7 @@
               </mc:Choice>
               <mc:Fallback>
                 <w:pict>
-                  <v:rect w14:anchorId="6E0498D6" id="Rectângulo 35" o:spid="_x0000_s1026" style="position:absolute;margin-left:273.75pt;margin-top:28.5pt;width:232.45pt;height:235.5pt;z-index:251653120;visibility:visible;mso-wrap-style:square;mso-width-percent:0;mso-height-percent:0;mso-wrap-distance-left:9pt;mso-wrap-distance-top:0;mso-wrap-distance-right:9pt;mso-wrap-distance-bottom:0;mso-position-horizontal:absolute;mso-position-horizontal-relative:page;mso-position-vertical:absolute;mso-position-vertical-relative:page;mso-width-percent:0;mso-height-percent:0;mso-width-relative:page;mso-height-relative:page;v-text-anchor:bottom" o:gfxdata="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" fillcolor="#fabf8f [1945]" strokecolor="#fabf8f [1945]">
+                  <v:rect w14:anchorId="6E0498D6" id="Rectângulo 35" o:spid="_x0000_s1026" style="position:absolute;margin-left:273.75pt;margin-top:40.5pt;width:232.45pt;height:235.5pt;z-index:251653120;visibility:visible;mso-wrap-style:square;mso-width-percent:0;mso-height-percent:0;mso-wrap-distance-left:9pt;mso-wrap-distance-top:0;mso-wrap-distance-right:9pt;mso-wrap-distance-bottom:0;mso-position-horizontal:absolute;mso-position-horizontal-relative:page;mso-position-vertical:absolute;mso-position-vertical-relative:page;mso-width-percent:0;mso-height-percent:0;mso-width-relative:page;mso-height-relative:page;v-text-anchor:bottom" o:gfxdata="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" fillcolor="#fabf8f [1945]" strokecolor="#fabf8f [1945]">
                     <v:textbox inset="14.4pt,14.4pt,14.4pt,28.8pt">
                       <w:txbxContent>
                         <w:p>
@@ -206,6 +127,85 @@
                         </w:p>
                       </w:txbxContent>
                     </v:textbox>
+                    <w10:wrap anchorx="page" anchory="page"/>
+                  </v:rect>
+                </w:pict>
+              </mc:Fallback>
+            </mc:AlternateContent>
+          </w:r>
+          <w:r>
+            <w:rPr>
+              <w:rFonts w:ascii="Candara" w:hAnsi="Candara"/>
+              <w:noProof/>
+              <w:lang w:eastAsia="pt-PT"/>
+            </w:rPr>
+            <mc:AlternateContent>
+              <mc:Choice Requires="wps">
+                <w:drawing>
+                  <wp:anchor distT="0" distB="0" distL="114300" distR="114300" simplePos="0" relativeHeight="251652096" behindDoc="0" locked="0" layoutInCell="1" allowOverlap="1" wp14:anchorId="548BCC7C" wp14:editId="62B620D5">
+                    <wp:simplePos x="0" y="0"/>
+                    <wp:positionH relativeFrom="page">
+                      <wp:posOffset>3326765</wp:posOffset>
+                    </wp:positionH>
+                    <wp:positionV relativeFrom="page">
+                      <wp:posOffset>419735</wp:posOffset>
+                    </wp:positionV>
+                    <wp:extent cx="3268980" cy="10026015"/>
+                    <wp:effectExtent l="0" t="0" r="26670" b="13335"/>
+                    <wp:wrapNone/>
+                    <wp:docPr id="11" name="Rectângulo 36"/>
+                    <wp:cNvGraphicFramePr>
+                      <a:graphicFrameLocks xmlns:a="http://schemas.openxmlformats.org/drawingml/2006/main"/>
+                    </wp:cNvGraphicFramePr>
+                    <a:graphic xmlns:a="http://schemas.openxmlformats.org/drawingml/2006/main">
+                      <a:graphicData uri="http://schemas.microsoft.com/office/word/2010/wordprocessingShape">
+                        <wps:wsp>
+                          <wps:cNvSpPr>
+                            <a:spLocks noChangeArrowheads="1"/>
+                          </wps:cNvSpPr>
+                          <wps:spPr bwMode="auto">
+                            <a:xfrm>
+                              <a:off x="0" y="0"/>
+                              <a:ext cx="3268980" cy="10026015"/>
+                            </a:xfrm>
+                            <a:prstGeom prst="rect">
+                              <a:avLst/>
+                            </a:prstGeom>
+                            <a:solidFill>
+                              <a:schemeClr val="bg1">
+                                <a:lumMod val="100000"/>
+                                <a:lumOff val="0"/>
+                              </a:schemeClr>
+                            </a:solidFill>
+                            <a:ln w="15875">
+                              <a:solidFill>
+                                <a:schemeClr val="bg1">
+                                  <a:lumMod val="50000"/>
+                                </a:schemeClr>
+                              </a:solidFill>
+                              <a:miter lim="800000"/>
+                              <a:headEnd/>
+                              <a:tailEnd/>
+                            </a:ln>
+                          </wps:spPr>
+                          <wps:bodyPr rot="0" vert="horz" wrap="square" lIns="91440" tIns="45720" rIns="91440" bIns="45720" anchor="ctr" anchorCtr="0" upright="1">
+                            <a:noAutofit/>
+                          </wps:bodyPr>
+                        </wps:wsp>
+                      </a:graphicData>
+                    </a:graphic>
+                    <wp14:sizeRelH relativeFrom="page">
+                      <wp14:pctWidth>0</wp14:pctWidth>
+                    </wp14:sizeRelH>
+                    <wp14:sizeRelV relativeFrom="page">
+                      <wp14:pctHeight>0</wp14:pctHeight>
+                    </wp14:sizeRelV>
+                  </wp:anchor>
+                </w:drawing>
+              </mc:Choice>
+              <mc:Fallback>
+                <w:pict>
+                  <v:rect w14:anchorId="612B7D9E" id="Rectângulo 36" o:spid="_x0000_s1026" style="position:absolute;margin-left:261.95pt;margin-top:33.05pt;width:257.4pt;height:789.45pt;z-index:251652096;visibility:visible;mso-wrap-style:square;mso-width-percent:0;mso-height-percent:0;mso-wrap-distance-left:9pt;mso-wrap-distance-top:0;mso-wrap-distance-right:9pt;mso-wrap-distance-bottom:0;mso-position-horizontal:absolute;mso-position-horizontal-relative:page;mso-position-vertical:absolute;mso-position-vertical-relative:page;mso-width-percent:0;mso-height-percent:0;mso-width-relative:page;mso-height-relative:page;v-text-anchor:middle" o:gfxdata="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" fillcolor="white [3212]" strokecolor="#7f7f7f [1612]" strokeweight="1.25pt">
                     <w10:wrap anchorx="page" anchory="page"/>
                   </v:rect>
                 </w:pict>
@@ -384,7 +384,281 @@
             <mc:AlternateContent>
               <mc:Choice Requires="wps">
                 <w:drawing>
-                  <wp:anchor distT="0" distB="0" distL="114300" distR="114300" simplePos="0" relativeHeight="251657216" behindDoc="0" locked="0" layoutInCell="1" allowOverlap="1" wp14:anchorId="1AB9EDCA" wp14:editId="69E4232A">
+                  <wp:anchor distT="0" distB="0" distL="114300" distR="114300" simplePos="0" relativeHeight="251654144" behindDoc="0" locked="0" layoutInCell="1" allowOverlap="1" wp14:anchorId="7025F8B8" wp14:editId="58812065">
+                    <wp:simplePos x="0" y="0"/>
+                    <wp:positionH relativeFrom="page">
+                      <wp:posOffset>3524250</wp:posOffset>
+                    </wp:positionH>
+                    <wp:positionV relativeFrom="page">
+                      <wp:posOffset>3521710</wp:posOffset>
+                    </wp:positionV>
+                    <wp:extent cx="2904490" cy="2943225"/>
+                    <wp:effectExtent l="0" t="0" r="0" b="9525"/>
+                    <wp:wrapSquare wrapText="bothSides"/>
+                    <wp:docPr id="6" name="Caixa de Texto 39"/>
+                    <wp:cNvGraphicFramePr>
+                      <a:graphicFrameLocks xmlns:a="http://schemas.openxmlformats.org/drawingml/2006/main"/>
+                    </wp:cNvGraphicFramePr>
+                    <a:graphic xmlns:a="http://schemas.openxmlformats.org/drawingml/2006/main">
+                      <a:graphicData uri="http://schemas.microsoft.com/office/word/2010/wordprocessingShape">
+                        <wps:wsp>
+                          <wps:cNvSpPr txBox="1">
+                            <a:spLocks noChangeArrowheads="1"/>
+                          </wps:cNvSpPr>
+                          <wps:spPr bwMode="auto">
+                            <a:xfrm>
+                              <a:off x="0" y="0"/>
+                              <a:ext cx="2904490" cy="2943225"/>
+                            </a:xfrm>
+                            <a:prstGeom prst="rect">
+                              <a:avLst/>
+                            </a:prstGeom>
+                            <a:noFill/>
+                            <a:ln>
+                              <a:noFill/>
+                            </a:ln>
+                            <a:extLst>
+                              <a:ext uri="{909E8E84-426E-40DD-AFC4-6F175D3DCCD1}">
+                                <a14:hiddenFill xmlns:a14="http://schemas.microsoft.com/office/drawing/2010/main">
+                                  <a:solidFill>
+                                    <a:srgbClr val="FFFFFF"/>
+                                  </a:solidFill>
+                                </a14:hiddenFill>
+                              </a:ext>
+                              <a:ext uri="{91240B29-F687-4F45-9708-019B960494DF}">
+                                <a14:hiddenLine xmlns:a14="http://schemas.microsoft.com/office/drawing/2010/main" w="6350">
+                                  <a:solidFill>
+                                    <a:srgbClr val="000000"/>
+                                  </a:solidFill>
+                                  <a:miter lim="800000"/>
+                                  <a:headEnd/>
+                                  <a:tailEnd/>
+                                </a14:hiddenLine>
+                              </a:ext>
+                            </a:extLst>
+                          </wps:spPr>
+                          <wps:txbx>
+                            <w:txbxContent>
+                              <w:sdt>
+                                <w:sdtPr>
+                                  <w:rPr>
+                                    <w:rFonts w:ascii="Verdana" w:hAnsi="Verdana"/>
+                                    <w:sz w:val="52"/>
+                                    <w:szCs w:val="72"/>
+                                  </w:rPr>
+                                  <w:alias w:val="Título"/>
+                                  <w:id w:val="1024511646"/>
+                                  <w:dataBinding w:prefixMappings="xmlns:ns0='http://schemas.openxmlformats.org/package/2006/metadata/core-properties' xmlns:ns1='http://purl.org/dc/elements/1.1/'" w:xpath="/ns0:coreProperties[1]/ns1:title[1]" w:storeItemID="{6C3C8BC8-F283-45AE-878A-BAB7291924A1}"/>
+                                  <w:text/>
+                                </w:sdtPr>
+                                <w:sdtContent>
+                                  <w:p>
+                                    <w:pPr>
+                                      <w:rPr>
+                                        <w:rFonts w:ascii="Verdana" w:hAnsi="Verdana"/>
+                                        <w:sz w:val="52"/>
+                                        <w:szCs w:val="72"/>
+                                      </w:rPr>
+                                    </w:pPr>
+                                    <w:r>
+                                      <w:rPr>
+                                        <w:rFonts w:ascii="Verdana" w:hAnsi="Verdana"/>
+                                        <w:sz w:val="52"/>
+                                        <w:szCs w:val="72"/>
+                                      </w:rPr>
+                                      <w:t xml:space="preserve">Relatório </w:t>
+                                    </w:r>
+                                    <w:r>
+                                      <w:rPr>
+                                        <w:rFonts w:ascii="Verdana" w:hAnsi="Verdana"/>
+                                        <w:sz w:val="52"/>
+                                        <w:szCs w:val="72"/>
+                                      </w:rPr>
+                                      <w:t xml:space="preserve">       </w:t>
+                                    </w:r>
+                                    <w:r>
+                                      <w:rPr>
+                                        <w:rFonts w:ascii="Verdana" w:hAnsi="Verdana"/>
+                                        <w:sz w:val="52"/>
+                                        <w:szCs w:val="72"/>
+                                      </w:rPr>
+                                      <w:t>d</w:t>
+                                    </w:r>
+                                    <w:r>
+                                      <w:rPr>
+                                        <w:rFonts w:ascii="Verdana" w:hAnsi="Verdana"/>
+                                        <w:sz w:val="52"/>
+                                        <w:szCs w:val="72"/>
+                                      </w:rPr>
+                                      <w:t>o Projeto de LAPR1</w:t>
+                                    </w:r>
+                                  </w:p>
+                                </w:sdtContent>
+                              </w:sdt>
+                              <w:sdt>
+                                <w:sdtPr>
+                                  <w:rPr>
+                                    <w:rFonts w:ascii="Verdana" w:hAnsi="Verdana"/>
+                                    <w:sz w:val="24"/>
+                                    <w:szCs w:val="32"/>
+                                  </w:rPr>
+                                  <w:alias w:val="Subtítulo"/>
+                                  <w:id w:val="-434211168"/>
+                                  <w:dataBinding w:prefixMappings="xmlns:ns0='http://schemas.openxmlformats.org/package/2006/metadata/core-properties' xmlns:ns1='http://purl.org/dc/elements/1.1/'" w:xpath="/ns0:coreProperties[1]/ns1:subject[1]" w:storeItemID="{6C3C8BC8-F283-45AE-878A-BAB7291924A1}"/>
+                                  <w:text/>
+                                </w:sdtPr>
+                                <w:sdtContent>
+                                  <w:p>
+                                    <w:pPr>
+                                      <w:rPr>
+                                        <w:rFonts w:ascii="Verdana" w:hAnsi="Verdana"/>
+                                        <w:sz w:val="24"/>
+                                        <w:szCs w:val="32"/>
+                                      </w:rPr>
+                                    </w:pPr>
+                                    <w:r>
+                                      <w:rPr>
+                                        <w:rFonts w:ascii="Verdana" w:hAnsi="Verdana"/>
+                                        <w:sz w:val="24"/>
+                                        <w:szCs w:val="32"/>
+                                      </w:rPr>
+                                      <w:t>Subtítulo adequado ao âmbito/tema do projeto.</w:t>
+                                    </w:r>
+                                  </w:p>
+                                </w:sdtContent>
+                              </w:sdt>
+                            </w:txbxContent>
+                          </wps:txbx>
+                          <wps:bodyPr rot="0" vert="horz" wrap="square" lIns="91440" tIns="45720" rIns="91440" bIns="45720" anchor="t" anchorCtr="0" upright="1">
+                            <a:noAutofit/>
+                          </wps:bodyPr>
+                        </wps:wsp>
+                      </a:graphicData>
+                    </a:graphic>
+                    <wp14:sizeRelH relativeFrom="page">
+                      <wp14:pctWidth>0</wp14:pctWidth>
+                    </wp14:sizeRelH>
+                    <wp14:sizeRelV relativeFrom="page">
+                      <wp14:pctHeight>0</wp14:pctHeight>
+                    </wp14:sizeRelV>
+                  </wp:anchor>
+                </w:drawing>
+              </mc:Choice>
+              <mc:Fallback>
+                <w:pict>
+                  <v:shapetype w14:anchorId="7025F8B8" id="_x0000_t202" coordsize="21600,21600" o:spt="202" path="m,l,21600r21600,l21600,xe">
+                    <v:stroke joinstyle="miter"/>
+                    <v:path gradientshapeok="t" o:connecttype="rect"/>
+                  </v:shapetype>
+                  <v:shape id="Caixa de Texto 39" o:spid="_x0000_s1028" type="#_x0000_t202" style="position:absolute;margin-left:277.5pt;margin-top:277.3pt;width:228.7pt;height:231.75pt;z-index:251654144;visibility:visible;mso-wrap-style:square;mso-width-percent:0;mso-height-percent:0;mso-wrap-distance-left:9pt;mso-wrap-distance-top:0;mso-wrap-distance-right:9pt;mso-wrap-distance-bottom:0;mso-position-horizontal:absolute;mso-position-horizontal-relative:page;mso-position-vertical:absolute;mso-position-vertical-relative:page;mso-width-percent:0;mso-height-percent:0;mso-width-relative:page;mso-height-relative:page;v-text-anchor:top" o:gfxdata="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" filled="f" stroked="f" strokeweight=".5pt">
+                    <v:textbox>
+                      <w:txbxContent>
+                        <w:sdt>
+                          <w:sdtPr>
+                            <w:rPr>
+                              <w:rFonts w:ascii="Verdana" w:hAnsi="Verdana"/>
+                              <w:sz w:val="52"/>
+                              <w:szCs w:val="72"/>
+                            </w:rPr>
+                            <w:alias w:val="Título"/>
+                            <w:id w:val="1024511646"/>
+                            <w:dataBinding w:prefixMappings="xmlns:ns0='http://schemas.openxmlformats.org/package/2006/metadata/core-properties' xmlns:ns1='http://purl.org/dc/elements/1.1/'" w:xpath="/ns0:coreProperties[1]/ns1:title[1]" w:storeItemID="{6C3C8BC8-F283-45AE-878A-BAB7291924A1}"/>
+                            <w:text/>
+                          </w:sdtPr>
+                          <w:sdtContent>
+                            <w:p>
+                              <w:pPr>
+                                <w:rPr>
+                                  <w:rFonts w:ascii="Verdana" w:hAnsi="Verdana"/>
+                                  <w:sz w:val="52"/>
+                                  <w:szCs w:val="72"/>
+                                </w:rPr>
+                              </w:pPr>
+                              <w:r>
+                                <w:rPr>
+                                  <w:rFonts w:ascii="Verdana" w:hAnsi="Verdana"/>
+                                  <w:sz w:val="52"/>
+                                  <w:szCs w:val="72"/>
+                                </w:rPr>
+                                <w:t xml:space="preserve">Relatório </w:t>
+                              </w:r>
+                              <w:r>
+                                <w:rPr>
+                                  <w:rFonts w:ascii="Verdana" w:hAnsi="Verdana"/>
+                                  <w:sz w:val="52"/>
+                                  <w:szCs w:val="72"/>
+                                </w:rPr>
+                                <w:t xml:space="preserve">       </w:t>
+                              </w:r>
+                              <w:r>
+                                <w:rPr>
+                                  <w:rFonts w:ascii="Verdana" w:hAnsi="Verdana"/>
+                                  <w:sz w:val="52"/>
+                                  <w:szCs w:val="72"/>
+                                </w:rPr>
+                                <w:t>d</w:t>
+                              </w:r>
+                              <w:r>
+                                <w:rPr>
+                                  <w:rFonts w:ascii="Verdana" w:hAnsi="Verdana"/>
+                                  <w:sz w:val="52"/>
+                                  <w:szCs w:val="72"/>
+                                </w:rPr>
+                                <w:t>o Projeto de LAPR1</w:t>
+                              </w:r>
+                            </w:p>
+                          </w:sdtContent>
+                        </w:sdt>
+                        <w:sdt>
+                          <w:sdtPr>
+                            <w:rPr>
+                              <w:rFonts w:ascii="Verdana" w:hAnsi="Verdana"/>
+                              <w:sz w:val="24"/>
+                              <w:szCs w:val="32"/>
+                            </w:rPr>
+                            <w:alias w:val="Subtítulo"/>
+                            <w:id w:val="-434211168"/>
+                            <w:dataBinding w:prefixMappings="xmlns:ns0='http://schemas.openxmlformats.org/package/2006/metadata/core-properties' xmlns:ns1='http://purl.org/dc/elements/1.1/'" w:xpath="/ns0:coreProperties[1]/ns1:subject[1]" w:storeItemID="{6C3C8BC8-F283-45AE-878A-BAB7291924A1}"/>
+                            <w:text/>
+                          </w:sdtPr>
+                          <w:sdtContent>
+                            <w:p>
+                              <w:pPr>
+                                <w:rPr>
+                                  <w:rFonts w:ascii="Verdana" w:hAnsi="Verdana"/>
+                                  <w:sz w:val="24"/>
+                                  <w:szCs w:val="32"/>
+                                </w:rPr>
+                              </w:pPr>
+                              <w:r>
+                                <w:rPr>
+                                  <w:rFonts w:ascii="Verdana" w:hAnsi="Verdana"/>
+                                  <w:sz w:val="24"/>
+                                  <w:szCs w:val="32"/>
+                                </w:rPr>
+                                <w:t>Subtítulo adequado ao âmbito/tema do projeto.</w:t>
+                              </w:r>
+                            </w:p>
+                          </w:sdtContent>
+                        </w:sdt>
+                      </w:txbxContent>
+                    </v:textbox>
+                    <w10:wrap type="square" anchorx="page" anchory="page"/>
+                  </v:shape>
+                </w:pict>
+              </mc:Fallback>
+            </mc:AlternateContent>
+          </w:r>
+          <w:r>
+            <w:rPr>
+              <w:rFonts w:ascii="Candara" w:hAnsi="Candara"/>
+              <w:noProof/>
+              <w:lang w:eastAsia="pt-PT"/>
+            </w:rPr>
+            <mc:AlternateContent>
+              <mc:Choice Requires="wps">
+                <w:drawing>
+                  <wp:anchor distT="0" distB="0" distL="114300" distR="114300" simplePos="0" relativeHeight="251657216" behindDoc="0" locked="0" layoutInCell="1" allowOverlap="1" wp14:anchorId="1AB9EDCA" wp14:editId="2ECD0EC3">
                     <wp:simplePos x="0" y="0"/>
                     <wp:positionH relativeFrom="page">
                       <wp:posOffset>3563007</wp:posOffset>
@@ -493,7 +767,13 @@
                                   <w:rPr>
                                     <w:rFonts w:cstheme="minorHAnsi"/>
                                   </w:rPr>
-                                  <w:t xml:space="preserve">Número _ </w:t>
+                                  <w:t>1191507</w:t>
+                                </w:r>
+                                <w:r>
+                                  <w:rPr>
+                                    <w:rFonts w:cstheme="minorHAnsi"/>
+                                  </w:rPr>
+                                  <w:t xml:space="preserve"> _ </w:t>
                                 </w:r>
                                 <w:r>
                                   <w:rPr>
@@ -514,7 +794,13 @@
                                   <w:rPr>
                                     <w:rFonts w:cstheme="minorHAnsi"/>
                                   </w:rPr>
-                                  <w:t xml:space="preserve">Número _ </w:t>
+                                  <w:t xml:space="preserve">1191430 </w:t>
+                                </w:r>
+                                <w:r>
+                                  <w:rPr>
+                                    <w:rFonts w:cstheme="minorHAnsi"/>
+                                  </w:rPr>
+                                  <w:t xml:space="preserve">_ </w:t>
                                 </w:r>
                                 <w:r>
                                   <w:rPr>
@@ -535,7 +821,19 @@
                                   <w:rPr>
                                     <w:rFonts w:cstheme="minorHAnsi"/>
                                   </w:rPr>
-                                  <w:t xml:space="preserve">Número _ </w:t>
+                                  <w:t>1191047</w:t>
+                                </w:r>
+                                <w:r>
+                                  <w:rPr>
+                                    <w:rFonts w:cstheme="minorHAnsi"/>
+                                  </w:rPr>
+                                  <w:t xml:space="preserve"> </w:t>
+                                </w:r>
+                                <w:r>
+                                  <w:rPr>
+                                    <w:rFonts w:cstheme="minorHAnsi"/>
+                                  </w:rPr>
+                                  <w:t xml:space="preserve">_ </w:t>
                                 </w:r>
                                 <w:r>
                                   <w:rPr>
@@ -556,7 +854,7 @@
                                   <w:rPr>
                                     <w:rFonts w:cstheme="minorHAnsi"/>
                                   </w:rPr>
-                                  <w:t>1191053_Sara Borges</w:t>
+                                  <w:t>1191053 _ Sara Borges</w:t>
                                 </w:r>
                               </w:p>
                             </w:txbxContent>
@@ -578,11 +876,7 @@
               </mc:Choice>
               <mc:Fallback>
                 <w:pict>
-                  <v:shapetype w14:anchorId="1AB9EDCA" id="_x0000_t202" coordsize="21600,21600" o:spt="202" path="m,l,21600r21600,l21600,xe">
-                    <v:stroke joinstyle="miter"/>
-                    <v:path gradientshapeok="t" o:connecttype="rect"/>
-                  </v:shapetype>
-                  <v:shape id="Caixa de Texto 33" o:spid="_x0000_s1028" type="#_x0000_t202" style="position:absolute;margin-left:280.55pt;margin-top:500.3pt;width:223.5pt;height:91.85pt;z-index:251657216;visibility:visible;mso-wrap-style:square;mso-width-percent:0;mso-height-percent:0;mso-wrap-distance-left:9pt;mso-wrap-distance-top:0;mso-wrap-distance-right:9pt;mso-wrap-distance-bottom:0;mso-position-horizontal:absolute;mso-position-horizontal-relative:page;mso-position-vertical:absolute;mso-position-vertical-relative:page;mso-width-percent:0;mso-height-percent:0;mso-width-relative:page;mso-height-relative:margin;v-text-anchor:top" o:gfxdata="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" filled="f" stroked="f" strokeweight=".5pt">
+                  <v:shape w14:anchorId="1AB9EDCA" id="Caixa de Texto 33" o:spid="_x0000_s1029" type="#_x0000_t202" style="position:absolute;margin-left:280.55pt;margin-top:500.3pt;width:223.5pt;height:91.85pt;z-index:251657216;visibility:visible;mso-wrap-style:square;mso-width-percent:0;mso-height-percent:0;mso-wrap-distance-left:9pt;mso-wrap-distance-top:0;mso-wrap-distance-right:9pt;mso-wrap-distance-bottom:0;mso-position-horizontal:absolute;mso-position-horizontal-relative:page;mso-position-vertical:absolute;mso-position-vertical-relative:page;mso-width-percent:0;mso-height-percent:0;mso-width-relative:page;mso-height-relative:margin;v-text-anchor:top" o:gfxdata="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" filled="f" stroked="f" strokeweight=".5pt">
                     <v:textbox>
                       <w:txbxContent>
                         <w:p>
@@ -639,7 +933,13 @@
                             <w:rPr>
                               <w:rFonts w:cstheme="minorHAnsi"/>
                             </w:rPr>
-                            <w:t xml:space="preserve">Número _ </w:t>
+                            <w:t>1191507</w:t>
+                          </w:r>
+                          <w:r>
+                            <w:rPr>
+                              <w:rFonts w:cstheme="minorHAnsi"/>
+                            </w:rPr>
+                            <w:t xml:space="preserve"> _ </w:t>
                           </w:r>
                           <w:r>
                             <w:rPr>
@@ -660,7 +960,13 @@
                             <w:rPr>
                               <w:rFonts w:cstheme="minorHAnsi"/>
                             </w:rPr>
-                            <w:t xml:space="preserve">Número _ </w:t>
+                            <w:t xml:space="preserve">1191430 </w:t>
+                          </w:r>
+                          <w:r>
+                            <w:rPr>
+                              <w:rFonts w:cstheme="minorHAnsi"/>
+                            </w:rPr>
+                            <w:t xml:space="preserve">_ </w:t>
                           </w:r>
                           <w:r>
                             <w:rPr>
@@ -681,7 +987,19 @@
                             <w:rPr>
                               <w:rFonts w:cstheme="minorHAnsi"/>
                             </w:rPr>
-                            <w:t xml:space="preserve">Número _ </w:t>
+                            <w:t>1191047</w:t>
+                          </w:r>
+                          <w:r>
+                            <w:rPr>
+                              <w:rFonts w:cstheme="minorHAnsi"/>
+                            </w:rPr>
+                            <w:t xml:space="preserve"> </w:t>
+                          </w:r>
+                          <w:r>
+                            <w:rPr>
+                              <w:rFonts w:cstheme="minorHAnsi"/>
+                            </w:rPr>
+                            <w:t xml:space="preserve">_ </w:t>
                           </w:r>
                           <w:r>
                             <w:rPr>
@@ -702,283 +1020,9 @@
                             <w:rPr>
                               <w:rFonts w:cstheme="minorHAnsi"/>
                             </w:rPr>
-                            <w:t>1191053_Sara Borges</w:t>
+                            <w:t>1191053 _ Sara Borges</w:t>
                           </w:r>
                         </w:p>
-                      </w:txbxContent>
-                    </v:textbox>
-                    <w10:wrap type="square" anchorx="page" anchory="page"/>
-                  </v:shape>
-                </w:pict>
-              </mc:Fallback>
-            </mc:AlternateContent>
-          </w:r>
-          <w:r>
-            <w:rPr>
-              <w:rFonts w:ascii="Candara" w:hAnsi="Candara"/>
-              <w:noProof/>
-              <w:lang w:eastAsia="pt-PT"/>
-            </w:rPr>
-            <mc:AlternateContent>
-              <mc:Choice Requires="wps">
-                <w:drawing>
-                  <wp:anchor distT="0" distB="0" distL="114300" distR="114300" simplePos="0" relativeHeight="251654144" behindDoc="0" locked="0" layoutInCell="1" allowOverlap="1" wp14:anchorId="7025F8B8" wp14:editId="7BC38B59">
-                    <wp:simplePos x="0" y="0"/>
-                    <wp:positionH relativeFrom="page">
-                      <wp:posOffset>3524250</wp:posOffset>
-                    </wp:positionH>
-                    <wp:positionV relativeFrom="page">
-                      <wp:posOffset>3476624</wp:posOffset>
-                    </wp:positionV>
-                    <wp:extent cx="2904490" cy="2943225"/>
-                    <wp:effectExtent l="0" t="0" r="0" b="9525"/>
-                    <wp:wrapSquare wrapText="bothSides"/>
-                    <wp:docPr id="6" name="Caixa de Texto 39"/>
-                    <wp:cNvGraphicFramePr>
-                      <a:graphicFrameLocks xmlns:a="http://schemas.openxmlformats.org/drawingml/2006/main"/>
-                    </wp:cNvGraphicFramePr>
-                    <a:graphic xmlns:a="http://schemas.openxmlformats.org/drawingml/2006/main">
-                      <a:graphicData uri="http://schemas.microsoft.com/office/word/2010/wordprocessingShape">
-                        <wps:wsp>
-                          <wps:cNvSpPr txBox="1">
-                            <a:spLocks noChangeArrowheads="1"/>
-                          </wps:cNvSpPr>
-                          <wps:spPr bwMode="auto">
-                            <a:xfrm>
-                              <a:off x="0" y="0"/>
-                              <a:ext cx="2904490" cy="2943225"/>
-                            </a:xfrm>
-                            <a:prstGeom prst="rect">
-                              <a:avLst/>
-                            </a:prstGeom>
-                            <a:noFill/>
-                            <a:ln>
-                              <a:noFill/>
-                            </a:ln>
-                            <a:extLst>
-                              <a:ext uri="{909E8E84-426E-40DD-AFC4-6F175D3DCCD1}">
-                                <a14:hiddenFill xmlns:a14="http://schemas.microsoft.com/office/drawing/2010/main">
-                                  <a:solidFill>
-                                    <a:srgbClr val="FFFFFF"/>
-                                  </a:solidFill>
-                                </a14:hiddenFill>
-                              </a:ext>
-                              <a:ext uri="{91240B29-F687-4F45-9708-019B960494DF}">
-                                <a14:hiddenLine xmlns:a14="http://schemas.microsoft.com/office/drawing/2010/main" w="6350">
-                                  <a:solidFill>
-                                    <a:srgbClr val="000000"/>
-                                  </a:solidFill>
-                                  <a:miter lim="800000"/>
-                                  <a:headEnd/>
-                                  <a:tailEnd/>
-                                </a14:hiddenLine>
-                              </a:ext>
-                            </a:extLst>
-                          </wps:spPr>
-                          <wps:txbx>
-                            <w:txbxContent>
-                              <w:sdt>
-                                <w:sdtPr>
-                                  <w:rPr>
-                                    <w:rFonts w:ascii="Verdana" w:hAnsi="Verdana"/>
-                                    <w:sz w:val="52"/>
-                                    <w:szCs w:val="72"/>
-                                  </w:rPr>
-                                  <w:alias w:val="Título"/>
-                                  <w:id w:val="1024511646"/>
-                                  <w:dataBinding w:prefixMappings="xmlns:ns0='http://schemas.openxmlformats.org/package/2006/metadata/core-properties' xmlns:ns1='http://purl.org/dc/elements/1.1/'" w:xpath="/ns0:coreProperties[1]/ns1:title[1]" w:storeItemID="{6C3C8BC8-F283-45AE-878A-BAB7291924A1}"/>
-                                  <w:text/>
-                                </w:sdtPr>
-                                <w:sdtEndPr/>
-                                <w:sdtContent>
-                                  <w:p>
-                                    <w:pPr>
-                                      <w:rPr>
-                                        <w:rFonts w:ascii="Verdana" w:hAnsi="Verdana"/>
-                                        <w:sz w:val="52"/>
-                                        <w:szCs w:val="72"/>
-                                      </w:rPr>
-                                    </w:pPr>
-                                    <w:r>
-                                      <w:rPr>
-                                        <w:rFonts w:ascii="Verdana" w:hAnsi="Verdana"/>
-                                        <w:sz w:val="52"/>
-                                        <w:szCs w:val="72"/>
-                                      </w:rPr>
-                                      <w:t xml:space="preserve">Relatório </w:t>
-                                    </w:r>
-                                    <w:r>
-                                      <w:rPr>
-                                        <w:rFonts w:ascii="Verdana" w:hAnsi="Verdana"/>
-                                        <w:sz w:val="52"/>
-                                        <w:szCs w:val="72"/>
-                                      </w:rPr>
-                                      <w:t xml:space="preserve">       </w:t>
-                                    </w:r>
-                                    <w:r>
-                                      <w:rPr>
-                                        <w:rFonts w:ascii="Verdana" w:hAnsi="Verdana"/>
-                                        <w:sz w:val="52"/>
-                                        <w:szCs w:val="72"/>
-                                      </w:rPr>
-                                      <w:t>d</w:t>
-                                    </w:r>
-                                    <w:r>
-                                      <w:rPr>
-                                        <w:rFonts w:ascii="Verdana" w:hAnsi="Verdana"/>
-                                        <w:sz w:val="52"/>
-                                        <w:szCs w:val="72"/>
-                                      </w:rPr>
-                                      <w:t>o Projeto de LAPR1</w:t>
-                                    </w:r>
-                                  </w:p>
-                                </w:sdtContent>
-                              </w:sdt>
-                              <w:sdt>
-                                <w:sdtPr>
-                                  <w:rPr>
-                                    <w:rFonts w:ascii="Verdana" w:hAnsi="Verdana"/>
-                                    <w:sz w:val="24"/>
-                                    <w:szCs w:val="32"/>
-                                  </w:rPr>
-                                  <w:alias w:val="Subtítulo"/>
-                                  <w:id w:val="-434211168"/>
-                                  <w:dataBinding w:prefixMappings="xmlns:ns0='http://schemas.openxmlformats.org/package/2006/metadata/core-properties' xmlns:ns1='http://purl.org/dc/elements/1.1/'" w:xpath="/ns0:coreProperties[1]/ns1:subject[1]" w:storeItemID="{6C3C8BC8-F283-45AE-878A-BAB7291924A1}"/>
-                                  <w:text/>
-                                </w:sdtPr>
-                                <w:sdtEndPr/>
-                                <w:sdtContent>
-                                  <w:p>
-                                    <w:pPr>
-                                      <w:rPr>
-                                        <w:rFonts w:ascii="Verdana" w:hAnsi="Verdana"/>
-                                        <w:sz w:val="24"/>
-                                        <w:szCs w:val="32"/>
-                                      </w:rPr>
-                                    </w:pPr>
-                                    <w:r>
-                                      <w:rPr>
-                                        <w:rFonts w:ascii="Verdana" w:hAnsi="Verdana"/>
-                                        <w:sz w:val="24"/>
-                                        <w:szCs w:val="32"/>
-                                      </w:rPr>
-                                      <w:t>Subtítulo adequado ao âmbito/tema do projeto.</w:t>
-                                    </w:r>
-                                  </w:p>
-                                </w:sdtContent>
-                              </w:sdt>
-                            </w:txbxContent>
-                          </wps:txbx>
-                          <wps:bodyPr rot="0" vert="horz" wrap="square" lIns="91440" tIns="45720" rIns="91440" bIns="45720" anchor="t" anchorCtr="0" upright="1">
-                            <a:noAutofit/>
-                          </wps:bodyPr>
-                        </wps:wsp>
-                      </a:graphicData>
-                    </a:graphic>
-                    <wp14:sizeRelH relativeFrom="page">
-                      <wp14:pctWidth>0</wp14:pctWidth>
-                    </wp14:sizeRelH>
-                    <wp14:sizeRelV relativeFrom="page">
-                      <wp14:pctHeight>0</wp14:pctHeight>
-                    </wp14:sizeRelV>
-                  </wp:anchor>
-                </w:drawing>
-              </mc:Choice>
-              <mc:Fallback>
-                <w:pict>
-                  <v:shape w14:anchorId="7025F8B8" id="Caixa de Texto 39" o:spid="_x0000_s1029" type="#_x0000_t202" style="position:absolute;margin-left:277.5pt;margin-top:273.75pt;width:228.7pt;height:231.75pt;z-index:251654144;visibility:visible;mso-wrap-style:square;mso-width-percent:0;mso-height-percent:0;mso-wrap-distance-left:9pt;mso-wrap-distance-top:0;mso-wrap-distance-right:9pt;mso-wrap-distance-bottom:0;mso-position-horizontal:absolute;mso-position-horizontal-relative:page;mso-position-vertical:absolute;mso-position-vertical-relative:page;mso-width-percent:0;mso-height-percent:0;mso-width-relative:page;mso-height-relative:page;v-text-anchor:top" o:gfxdata="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" filled="f" stroked="f" strokeweight=".5pt">
-                    <v:textbox>
-                      <w:txbxContent>
-                        <w:sdt>
-                          <w:sdtPr>
-                            <w:rPr>
-                              <w:rFonts w:ascii="Verdana" w:hAnsi="Verdana"/>
-                              <w:sz w:val="52"/>
-                              <w:szCs w:val="72"/>
-                            </w:rPr>
-                            <w:alias w:val="Título"/>
-                            <w:id w:val="1024511646"/>
-                            <w:dataBinding w:prefixMappings="xmlns:ns0='http://schemas.openxmlformats.org/package/2006/metadata/core-properties' xmlns:ns1='http://purl.org/dc/elements/1.1/'" w:xpath="/ns0:coreProperties[1]/ns1:title[1]" w:storeItemID="{6C3C8BC8-F283-45AE-878A-BAB7291924A1}"/>
-                            <w:text/>
-                          </w:sdtPr>
-                          <w:sdtEndPr/>
-                          <w:sdtContent>
-                            <w:p>
-                              <w:pPr>
-                                <w:rPr>
-                                  <w:rFonts w:ascii="Verdana" w:hAnsi="Verdana"/>
-                                  <w:sz w:val="52"/>
-                                  <w:szCs w:val="72"/>
-                                </w:rPr>
-                              </w:pPr>
-                              <w:r>
-                                <w:rPr>
-                                  <w:rFonts w:ascii="Verdana" w:hAnsi="Verdana"/>
-                                  <w:sz w:val="52"/>
-                                  <w:szCs w:val="72"/>
-                                </w:rPr>
-                                <w:t xml:space="preserve">Relatório </w:t>
-                              </w:r>
-                              <w:r>
-                                <w:rPr>
-                                  <w:rFonts w:ascii="Verdana" w:hAnsi="Verdana"/>
-                                  <w:sz w:val="52"/>
-                                  <w:szCs w:val="72"/>
-                                </w:rPr>
-                                <w:t xml:space="preserve">       </w:t>
-                              </w:r>
-                              <w:r>
-                                <w:rPr>
-                                  <w:rFonts w:ascii="Verdana" w:hAnsi="Verdana"/>
-                                  <w:sz w:val="52"/>
-                                  <w:szCs w:val="72"/>
-                                </w:rPr>
-                                <w:t>d</w:t>
-                              </w:r>
-                              <w:r>
-                                <w:rPr>
-                                  <w:rFonts w:ascii="Verdana" w:hAnsi="Verdana"/>
-                                  <w:sz w:val="52"/>
-                                  <w:szCs w:val="72"/>
-                                </w:rPr>
-                                <w:t>o Projeto de LAPR1</w:t>
-                              </w:r>
-                            </w:p>
-                          </w:sdtContent>
-                        </w:sdt>
-                        <w:sdt>
-                          <w:sdtPr>
-                            <w:rPr>
-                              <w:rFonts w:ascii="Verdana" w:hAnsi="Verdana"/>
-                              <w:sz w:val="24"/>
-                              <w:szCs w:val="32"/>
-                            </w:rPr>
-                            <w:alias w:val="Subtítulo"/>
-                            <w:id w:val="-434211168"/>
-                            <w:dataBinding w:prefixMappings="xmlns:ns0='http://schemas.openxmlformats.org/package/2006/metadata/core-properties' xmlns:ns1='http://purl.org/dc/elements/1.1/'" w:xpath="/ns0:coreProperties[1]/ns1:subject[1]" w:storeItemID="{6C3C8BC8-F283-45AE-878A-BAB7291924A1}"/>
-                            <w:text/>
-                          </w:sdtPr>
-                          <w:sdtEndPr/>
-                          <w:sdtContent>
-                            <w:p>
-                              <w:pPr>
-                                <w:rPr>
-                                  <w:rFonts w:ascii="Verdana" w:hAnsi="Verdana"/>
-                                  <w:sz w:val="24"/>
-                                  <w:szCs w:val="32"/>
-                                </w:rPr>
-                              </w:pPr>
-                              <w:r>
-                                <w:rPr>
-                                  <w:rFonts w:ascii="Verdana" w:hAnsi="Verdana"/>
-                                  <w:sz w:val="24"/>
-                                  <w:szCs w:val="32"/>
-                                </w:rPr>
-                                <w:t>Subtítulo adequado ao âmbito/tema do projeto.</w:t>
-                              </w:r>
-                            </w:p>
-                          </w:sdtContent>
-                        </w:sdt>
                       </w:txbxContent>
                     </v:textbox>
                     <w10:wrap type="square" anchorx="page" anchory="page"/>
@@ -1227,14 +1271,12 @@
                                   </w:rPr>
                                   <w:t xml:space="preserve"> (</w:t>
                                 </w:r>
-                                <w:proofErr w:type="spellStart"/>
                                 <w:r>
                                   <w:rPr>
                                     <w:rFonts w:cstheme="minorHAnsi"/>
                                   </w:rPr>
-                                  <w:t>abt</w:t>
+                                  <w:t>ABT</w:t>
                                 </w:r>
-                                <w:proofErr w:type="spellEnd"/>
                                 <w:r>
                                   <w:rPr>
                                     <w:rFonts w:cstheme="minorHAnsi"/>
@@ -1254,7 +1296,25 @@
                                   <w:rPr>
                                     <w:rFonts w:cstheme="minorHAnsi"/>
                                   </w:rPr>
-                                  <w:t xml:space="preserve"> (Sigla)</w:t>
+                                  <w:t xml:space="preserve">Alexandre Gouveia </w:t>
+                                </w:r>
+                                <w:r>
+                                  <w:rPr>
+                                    <w:rFonts w:cstheme="minorHAnsi"/>
+                                  </w:rPr>
+                                  <w:t>(</w:t>
+                                </w:r>
+                                <w:r>
+                                  <w:rPr>
+                                    <w:rFonts w:cstheme="minorHAnsi"/>
+                                  </w:rPr>
+                                  <w:t>AAS</w:t>
+                                </w:r>
+                                <w:r>
+                                  <w:rPr>
+                                    <w:rFonts w:cstheme="minorHAnsi"/>
+                                  </w:rPr>
+                                  <w:t>)</w:t>
                                 </w:r>
                               </w:p>
                               <w:p>
@@ -1269,7 +1329,25 @@
                                   <w:rPr>
                                     <w:rFonts w:cstheme="minorHAnsi"/>
                                   </w:rPr>
-                                  <w:t>Nome Sobrenome (Sigla)</w:t>
+                                  <w:t>Ana Moura</w:t>
+                                </w:r>
+                                <w:r>
+                                  <w:rPr>
+                                    <w:rFonts w:cstheme="minorHAnsi"/>
+                                  </w:rPr>
+                                  <w:t xml:space="preserve"> (</w:t>
+                                </w:r>
+                                <w:r>
+                                  <w:rPr>
+                                    <w:rFonts w:cstheme="minorHAnsi"/>
+                                  </w:rPr>
+                                  <w:t>AM</w:t>
+                                </w:r>
+                                <w:r>
+                                  <w:rPr>
+                                    <w:rFonts w:cstheme="minorHAnsi"/>
+                                  </w:rPr>
+                                  <w:t>)</w:t>
                                 </w:r>
                               </w:p>
                               <w:p>
@@ -1318,14 +1396,12 @@
                                   </w:rPr>
                                   <w:t xml:space="preserve"> (</w:t>
                                 </w:r>
-                                <w:proofErr w:type="spellStart"/>
                                 <w:r>
                                   <w:rPr>
                                     <w:rFonts w:cstheme="minorHAnsi"/>
                                   </w:rPr>
-                                  <w:t>cgf</w:t>
+                                  <w:t>CGF</w:t>
                                 </w:r>
-                                <w:proofErr w:type="spellEnd"/>
                                 <w:r>
                                   <w:rPr>
                                     <w:rFonts w:cstheme="minorHAnsi"/>
@@ -1393,7 +1469,7 @@
               </mc:Choice>
               <mc:Fallback>
                 <w:pict>
-                  <v:shape w14:anchorId="366F4CF0" id="Text Box 14" o:spid="_x0000_s1031" type="#_x0000_t202" style="position:absolute;margin-left:280.5pt;margin-top:612pt;width:178.85pt;height:138.75pt;z-index:251658240;visibility:visible;mso-wrap-style:square;mso-width-percent:0;mso-height-percent:0;mso-wrap-distance-left:9pt;mso-wrap-distance-top:0;mso-wrap-distance-right:9pt;mso-wrap-distance-bottom:0;mso-position-horizontal:absolute;mso-position-horizontal-relative:page;mso-position-vertical:absolute;mso-position-vertical-relative:page;mso-width-percent:0;mso-height-percent:0;mso-width-relative:page;mso-height-relative:margin;v-text-anchor:top" o:gfxdata="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" filled="f" stroked="f" strokeweight=".5pt">
+                  <v:shape w14:anchorId="366F4CF0" id="Text Box 14" o:spid="_x0000_s1031" type="#_x0000_t202" style="position:absolute;margin-left:280.5pt;margin-top:612pt;width:178.85pt;height:138.75pt;z-index:251658240;visibility:visible;mso-wrap-style:square;mso-width-percent:0;mso-height-percent:0;mso-wrap-distance-left:9pt;mso-wrap-distance-top:0;mso-wrap-distance-right:9pt;mso-wrap-distance-bottom:0;mso-position-horizontal:absolute;mso-position-horizontal-relative:page;mso-position-vertical:absolute;mso-position-vertical-relative:page;mso-width-percent:0;mso-height-percent:0;mso-width-relative:page;mso-height-relative:margin;v-text-anchor:top" o:gfxdata="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" filled="f" stroked="f" strokeweight=".5pt">
                     <v:textbox>
                       <w:txbxContent>
                         <w:p>
@@ -1448,14 +1524,12 @@
                             </w:rPr>
                             <w:t xml:space="preserve"> (</w:t>
                           </w:r>
-                          <w:proofErr w:type="spellStart"/>
                           <w:r>
                             <w:rPr>
                               <w:rFonts w:cstheme="minorHAnsi"/>
                             </w:rPr>
-                            <w:t>abt</w:t>
+                            <w:t>ABT</w:t>
                           </w:r>
-                          <w:proofErr w:type="spellEnd"/>
                           <w:r>
                             <w:rPr>
                               <w:rFonts w:cstheme="minorHAnsi"/>
@@ -1475,7 +1549,25 @@
                             <w:rPr>
                               <w:rFonts w:cstheme="minorHAnsi"/>
                             </w:rPr>
-                            <w:t xml:space="preserve"> (Sigla)</w:t>
+                            <w:t xml:space="preserve">Alexandre Gouveia </w:t>
+                          </w:r>
+                          <w:r>
+                            <w:rPr>
+                              <w:rFonts w:cstheme="minorHAnsi"/>
+                            </w:rPr>
+                            <w:t>(</w:t>
+                          </w:r>
+                          <w:r>
+                            <w:rPr>
+                              <w:rFonts w:cstheme="minorHAnsi"/>
+                            </w:rPr>
+                            <w:t>AAS</w:t>
+                          </w:r>
+                          <w:r>
+                            <w:rPr>
+                              <w:rFonts w:cstheme="minorHAnsi"/>
+                            </w:rPr>
+                            <w:t>)</w:t>
                           </w:r>
                         </w:p>
                         <w:p>
@@ -1490,7 +1582,25 @@
                             <w:rPr>
                               <w:rFonts w:cstheme="minorHAnsi"/>
                             </w:rPr>
-                            <w:t>Nome Sobrenome (Sigla)</w:t>
+                            <w:t>Ana Moura</w:t>
+                          </w:r>
+                          <w:r>
+                            <w:rPr>
+                              <w:rFonts w:cstheme="minorHAnsi"/>
+                            </w:rPr>
+                            <w:t xml:space="preserve"> (</w:t>
+                          </w:r>
+                          <w:r>
+                            <w:rPr>
+                              <w:rFonts w:cstheme="minorHAnsi"/>
+                            </w:rPr>
+                            <w:t>AM</w:t>
+                          </w:r>
+                          <w:r>
+                            <w:rPr>
+                              <w:rFonts w:cstheme="minorHAnsi"/>
+                            </w:rPr>
+                            <w:t>)</w:t>
                           </w:r>
                         </w:p>
                         <w:p>
@@ -1539,14 +1649,12 @@
                             </w:rPr>
                             <w:t xml:space="preserve"> (</w:t>
                           </w:r>
-                          <w:proofErr w:type="spellStart"/>
                           <w:r>
                             <w:rPr>
                               <w:rFonts w:cstheme="minorHAnsi"/>
                             </w:rPr>
-                            <w:t>cgf</w:t>
+                            <w:t>CGF</w:t>
                           </w:r>
-                          <w:proofErr w:type="spellEnd"/>
                           <w:r>
                             <w:rPr>
                               <w:rFonts w:cstheme="minorHAnsi"/>
@@ -4898,7 +5006,7 @@
           <w:numId w:val="15"/>
         </w:numPr>
         <w:spacing w:line="360" w:lineRule="auto"/>
-        <w:ind w:left="426"/>
+        <w:ind w:left="426" w:hanging="426"/>
         <w:outlineLvl w:val="0"/>
         <w:rPr>
           <w:rFonts w:asciiTheme="minorHAnsi" w:hAnsiTheme="minorHAnsi" w:cstheme="minorHAnsi"/>
@@ -4968,6 +5076,33 @@
           <w:szCs w:val="28"/>
         </w:rPr>
       </w:pPr>
+      <w:r>
+        <w:rPr>
+          <w:rFonts w:cstheme="minorHAnsi"/>
+          <w:iCs/>
+          <w:color w:val="000000"/>
+          <w:szCs w:val="28"/>
+        </w:rPr>
+        <w:t>Como foi referido anteriormente, o nosso projeto consistia em criar uma aplicação que, com</w:t>
+      </w:r>
+      <w:r>
+        <w:rPr>
+          <w:rFonts w:cstheme="minorHAnsi"/>
+          <w:iCs/>
+          <w:color w:val="000000"/>
+          <w:szCs w:val="28"/>
+        </w:rPr>
+        <w:t xml:space="preserve"> base em</w:t>
+      </w:r>
+      <w:r>
+        <w:rPr>
+          <w:rFonts w:cstheme="minorHAnsi"/>
+          <w:iCs/>
+          <w:color w:val="000000"/>
+          <w:szCs w:val="28"/>
+        </w:rPr>
+        <w:t xml:space="preserve"> dados estatísticos pudesse esboçar uma série temporal e através dela, fazer uma análise da mesma. </w:t>
+      </w:r>
     </w:p>
     <w:p>
       <w:pPr>
@@ -4981,6 +5116,42 @@
           <w:szCs w:val="28"/>
         </w:rPr>
       </w:pPr>
+      <w:r>
+        <w:rPr>
+          <w:rFonts w:cstheme="minorHAnsi"/>
+          <w:iCs/>
+          <w:color w:val="000000"/>
+          <w:szCs w:val="28"/>
+        </w:rPr>
+        <w:t xml:space="preserve">A análise iria consistir em utilizar técnicas de suavização </w:t>
+      </w:r>
+      <w:r>
+        <w:rPr>
+          <w:rFonts w:cstheme="minorHAnsi"/>
+          <w:iCs/>
+          <w:color w:val="000000"/>
+          <w:szCs w:val="28"/>
+        </w:rPr>
+        <w:t>e filtragem, para uma melhor compreensão, removendo ruídos e identificar possíveis tendências que a série poderia tomar. Também possível prever acontecimentos seguintes utilizando técnicas de previsão onde, através de um modelo matemático, capture o processo que gerou a série temporal e assim permit</w:t>
+      </w:r>
+      <w:r>
+        <w:rPr>
+          <w:rFonts w:cstheme="minorHAnsi"/>
+          <w:iCs/>
+          <w:color w:val="000000"/>
+          <w:szCs w:val="28"/>
+        </w:rPr>
+        <w:t>a</w:t>
+      </w:r>
+      <w:r>
+        <w:rPr>
+          <w:rFonts w:cstheme="minorHAnsi"/>
+          <w:iCs/>
+          <w:color w:val="000000"/>
+          <w:szCs w:val="28"/>
+        </w:rPr>
+        <w:t xml:space="preserve"> prever valores futuros da série utilizando dados anteriores.</w:t>
+      </w:r>
     </w:p>
     <w:p>
       <w:pPr>
@@ -5001,7 +5172,7 @@
           <w:color w:val="000000"/>
           <w:szCs w:val="28"/>
         </w:rPr>
-        <w:t>Esta</w:t>
+        <w:t>Nada disto se tornaria possível se</w:t>
       </w:r>
       <w:r>
         <w:rPr>
@@ -5019,7 +5190,7 @@
           <w:color w:val="000000"/>
           <w:szCs w:val="28"/>
         </w:rPr>
-        <w:t>secção</w:t>
+        <w:t>não houvesse um estudo e uma pesquisa relacionada com o tema</w:t>
       </w:r>
       <w:r>
         <w:rPr>
@@ -5028,61 +5199,55 @@
           <w:color w:val="000000"/>
           <w:szCs w:val="28"/>
         </w:rPr>
-        <w:t xml:space="preserve"> </w:t>
-      </w:r>
-      <w:r>
-        <w:rPr>
-          <w:rFonts w:cstheme="minorHAnsi"/>
-          <w:iCs/>
-          <w:color w:val="000000"/>
-          <w:szCs w:val="28"/>
-        </w:rPr>
-        <w:t xml:space="preserve">tem de </w:t>
-      </w:r>
-      <w:r>
-        <w:rPr>
-          <w:rFonts w:cstheme="minorHAnsi"/>
-          <w:iCs/>
-          <w:color w:val="000000"/>
-          <w:szCs w:val="28"/>
-        </w:rPr>
-        <w:t xml:space="preserve">incluir o estudo sobre </w:t>
-      </w:r>
-      <w:r>
-        <w:rPr>
-          <w:rFonts w:cstheme="minorHAnsi"/>
-          <w:iCs/>
-          <w:color w:val="000000"/>
-          <w:szCs w:val="28"/>
-        </w:rPr>
-        <w:t>séries temporais</w:t>
-      </w:r>
-      <w:r>
-        <w:rPr>
-          <w:rFonts w:cstheme="minorHAnsi"/>
-          <w:iCs/>
-          <w:color w:val="000000"/>
-          <w:szCs w:val="28"/>
-        </w:rPr>
-        <w:t xml:space="preserve"> e sua análise, </w:t>
-      </w:r>
-      <w:r>
-        <w:rPr>
-          <w:rFonts w:cstheme="minorHAnsi"/>
-          <w:iCs/>
-          <w:color w:val="000000"/>
-          <w:szCs w:val="28"/>
-        </w:rPr>
-        <w:t>incluindo exemplos ilustrativos</w:t>
-      </w:r>
-      <w:r>
-        <w:rPr>
-          <w:rFonts w:cstheme="minorHAnsi"/>
-          <w:iCs/>
-          <w:color w:val="000000"/>
-          <w:szCs w:val="28"/>
-        </w:rPr>
-        <w:t>.</w:t>
+        <w:t>, no intuito de recolher a maior e melhor quantidade de informação para desenvolver o nosso projeto. Deste forma, iremos tratar toda a teoria e proporcionar uma melhor compreensão sobre o tema abordado neste tópico.</w:t>
+      </w:r>
+    </w:p>
+    <w:p>
+      <w:pPr>
+        <w:pStyle w:val="Ttulo2"/>
+        <w:ind w:left="567" w:hanging="567"/>
+        <w:jc w:val="both"/>
+        <w:rPr>
+          <w:rFonts w:asciiTheme="minorHAnsi" w:hAnsiTheme="minorHAnsi" w:cstheme="minorHAnsi"/>
+          <w:b/>
+          <w:bCs/>
+          <w:color w:val="auto"/>
+          <w:sz w:val="24"/>
+          <w:szCs w:val="24"/>
+        </w:rPr>
+      </w:pPr>
+      <w:r>
+        <w:rPr>
+          <w:rFonts w:asciiTheme="minorHAnsi" w:hAnsiTheme="minorHAnsi" w:cstheme="minorHAnsi"/>
+          <w:b/>
+          <w:bCs/>
+          <w:color w:val="auto"/>
+          <w:sz w:val="24"/>
+          <w:szCs w:val="24"/>
+        </w:rPr>
+        <w:t xml:space="preserve">3.1. </w:t>
+      </w:r>
+      <w:r>
+        <w:rPr>
+          <w:rFonts w:asciiTheme="minorHAnsi" w:hAnsiTheme="minorHAnsi" w:cstheme="minorHAnsi"/>
+          <w:b/>
+          <w:bCs/>
+          <w:color w:val="auto"/>
+          <w:sz w:val="24"/>
+          <w:szCs w:val="24"/>
+        </w:rPr>
+        <w:tab/>
+      </w:r>
+      <w:r>
+        <w:rPr>
+          <w:rFonts w:asciiTheme="minorHAnsi" w:hAnsiTheme="minorHAnsi" w:cstheme="minorHAnsi"/>
+          <w:b/>
+          <w:bCs/>
+          <w:color w:val="auto"/>
+          <w:sz w:val="24"/>
+          <w:szCs w:val="24"/>
+        </w:rPr>
+        <w:t>Séries Temporais</w:t>
       </w:r>
     </w:p>
     <w:p>
@@ -5104,7 +5269,7 @@
           <w:color w:val="000000"/>
           <w:szCs w:val="28"/>
         </w:rPr>
-        <w:t>Esta secção pode ser organizada nas subse</w:t>
+        <w:t>Uma s</w:t>
       </w:r>
       <w:r>
         <w:rPr>
@@ -5113,7 +5278,7 @@
           <w:color w:val="000000"/>
           <w:szCs w:val="28"/>
         </w:rPr>
-        <w:t>c</w:t>
+        <w:t>é</w:t>
       </w:r>
       <w:r>
         <w:rPr>
@@ -5122,7 +5287,7 @@
           <w:color w:val="000000"/>
           <w:szCs w:val="28"/>
         </w:rPr>
-        <w:t>ções que considerarem adequadas</w:t>
+        <w:t xml:space="preserve">rie temporal </w:t>
       </w:r>
       <w:r>
         <w:rPr>
@@ -5131,7 +5296,7 @@
           <w:color w:val="000000"/>
           <w:szCs w:val="28"/>
         </w:rPr>
-        <w:t xml:space="preserve"> para melhor descreverem o desenvolvimento do trabalho</w:t>
+        <w:t>é</w:t>
       </w:r>
       <w:r>
         <w:rPr>
@@ -5140,8 +5305,2772 @@
           <w:color w:val="000000"/>
           <w:szCs w:val="28"/>
         </w:rPr>
+        <w:t xml:space="preserve"> uma sequ</w:t>
+      </w:r>
+      <w:r>
+        <w:rPr>
+          <w:rFonts w:cstheme="minorHAnsi"/>
+          <w:iCs/>
+          <w:color w:val="000000"/>
+          <w:szCs w:val="28"/>
+        </w:rPr>
+        <w:t>ê</w:t>
+      </w:r>
+      <w:r>
+        <w:rPr>
+          <w:rFonts w:cstheme="minorHAnsi"/>
+          <w:iCs/>
+          <w:color w:val="000000"/>
+          <w:szCs w:val="28"/>
+        </w:rPr>
+        <w:t>ncia de observa</w:t>
+      </w:r>
+      <w:r>
+        <w:rPr>
+          <w:rFonts w:cstheme="minorHAnsi"/>
+          <w:iCs/>
+          <w:color w:val="000000"/>
+          <w:szCs w:val="28"/>
+        </w:rPr>
+        <w:t>çõ</w:t>
+      </w:r>
+      <w:r>
+        <w:rPr>
+          <w:rFonts w:cstheme="minorHAnsi"/>
+          <w:iCs/>
+          <w:color w:val="000000"/>
+          <w:szCs w:val="28"/>
+        </w:rPr>
+        <w:t>es ordenada cronologicamente que, em geral, são</w:t>
+      </w:r>
+      <w:r>
+        <w:rPr>
+          <w:rFonts w:cstheme="minorHAnsi"/>
+          <w:iCs/>
+          <w:color w:val="000000"/>
+          <w:szCs w:val="28"/>
+        </w:rPr>
+        <w:t xml:space="preserve"> </w:t>
+      </w:r>
+      <w:r>
+        <w:rPr>
+          <w:rFonts w:cstheme="minorHAnsi"/>
+          <w:iCs/>
+          <w:color w:val="000000"/>
+          <w:szCs w:val="28"/>
+        </w:rPr>
+        <w:t>recolhidos em intervalos regulares. A análise de séries temporais pode ser aplicada a qualquer variável</w:t>
+      </w:r>
+      <w:r>
+        <w:rPr>
+          <w:rFonts w:cstheme="minorHAnsi"/>
+          <w:iCs/>
+          <w:color w:val="000000"/>
+          <w:szCs w:val="28"/>
+        </w:rPr>
+        <w:t xml:space="preserve"> </w:t>
+      </w:r>
+      <w:r>
+        <w:rPr>
+          <w:rFonts w:cstheme="minorHAnsi"/>
+          <w:iCs/>
+          <w:color w:val="000000"/>
+          <w:szCs w:val="28"/>
+        </w:rPr>
+        <w:t>que muda ao longo do tempo e, de um modo geral, as observações mais próximas têm valores mais</w:t>
+      </w:r>
+      <w:r>
+        <w:rPr>
+          <w:rFonts w:cstheme="minorHAnsi"/>
+          <w:iCs/>
+          <w:color w:val="000000"/>
+          <w:szCs w:val="28"/>
+        </w:rPr>
+        <w:t xml:space="preserve"> </w:t>
+      </w:r>
+      <w:r>
+        <w:rPr>
+          <w:rFonts w:cstheme="minorHAnsi"/>
+          <w:iCs/>
+          <w:color w:val="000000"/>
+          <w:szCs w:val="28"/>
+        </w:rPr>
+        <w:t>próximos e correlacionados que aqueles valores mais distantes (</w:t>
+      </w:r>
+      <w:proofErr w:type="spellStart"/>
+      <w:r>
+        <w:rPr>
+          <w:rFonts w:cstheme="minorHAnsi"/>
+          <w:iCs/>
+          <w:color w:val="000000"/>
+          <w:szCs w:val="28"/>
+        </w:rPr>
+        <w:t>Hyndman</w:t>
+      </w:r>
+      <w:proofErr w:type="spellEnd"/>
+      <w:r>
+        <w:rPr>
+          <w:rFonts w:cstheme="minorHAnsi"/>
+          <w:iCs/>
+          <w:color w:val="000000"/>
+          <w:szCs w:val="28"/>
+        </w:rPr>
+        <w:t xml:space="preserve"> &amp; </w:t>
+      </w:r>
+      <w:proofErr w:type="spellStart"/>
+      <w:r>
+        <w:rPr>
+          <w:rFonts w:cstheme="minorHAnsi"/>
+          <w:iCs/>
+          <w:color w:val="000000"/>
+          <w:szCs w:val="28"/>
+        </w:rPr>
+        <w:t>Athanasopoulos</w:t>
+      </w:r>
+      <w:proofErr w:type="spellEnd"/>
+      <w:r>
+        <w:rPr>
+          <w:rFonts w:cstheme="minorHAnsi"/>
+          <w:iCs/>
+          <w:color w:val="000000"/>
+          <w:szCs w:val="28"/>
+        </w:rPr>
+        <w:t>, 2014;</w:t>
+      </w:r>
+      <w:r>
+        <w:rPr>
+          <w:rFonts w:cstheme="minorHAnsi"/>
+          <w:iCs/>
+          <w:color w:val="000000"/>
+          <w:szCs w:val="28"/>
+        </w:rPr>
+        <w:t xml:space="preserve"> </w:t>
+      </w:r>
+      <w:r>
+        <w:rPr>
+          <w:rFonts w:cstheme="minorHAnsi"/>
+          <w:iCs/>
+          <w:color w:val="000000"/>
+          <w:szCs w:val="28"/>
+        </w:rPr>
+        <w:t>SEMATECH, 2019)</w:t>
+      </w:r>
+      <w:r>
+        <w:rPr>
+          <w:rFonts w:cstheme="minorHAnsi"/>
+          <w:iCs/>
+          <w:color w:val="000000"/>
+          <w:szCs w:val="28"/>
+        </w:rPr>
         <w:t>.</w:t>
       </w:r>
+    </w:p>
+    <w:p>
+      <w:pPr>
+        <w:spacing w:before="120" w:after="120"/>
+        <w:ind w:firstLine="567"/>
+        <w:jc w:val="both"/>
+        <w:rPr>
+          <w:rFonts w:cstheme="minorHAnsi"/>
+          <w:iCs/>
+          <w:color w:val="000000"/>
+          <w:szCs w:val="28"/>
+        </w:rPr>
+      </w:pPr>
+      <w:r>
+        <w:rPr>
+          <w:rFonts w:cstheme="minorHAnsi"/>
+          <w:iCs/>
+          <w:color w:val="000000"/>
+          <w:szCs w:val="28"/>
+        </w:rPr>
+        <w:t xml:space="preserve">A análise de séries temporais </w:t>
+      </w:r>
+      <w:r>
+        <w:rPr>
+          <w:rFonts w:cstheme="minorHAnsi"/>
+          <w:iCs/>
+          <w:color w:val="000000"/>
+          <w:szCs w:val="28"/>
+        </w:rPr>
+        <w:t>é</w:t>
+      </w:r>
+      <w:r>
+        <w:rPr>
+          <w:rFonts w:cstheme="minorHAnsi"/>
+          <w:iCs/>
+          <w:color w:val="000000"/>
+          <w:szCs w:val="28"/>
+        </w:rPr>
+        <w:t xml:space="preserve"> de grande utilidade em vários domínios como a</w:t>
+      </w:r>
+      <w:r>
+        <w:rPr>
+          <w:rFonts w:cstheme="minorHAnsi"/>
+          <w:iCs/>
+          <w:color w:val="000000"/>
+          <w:szCs w:val="28"/>
+        </w:rPr>
+        <w:t xml:space="preserve"> Música</w:t>
+      </w:r>
+      <w:r>
+        <w:rPr>
+          <w:rFonts w:cstheme="minorHAnsi"/>
+          <w:iCs/>
+          <w:color w:val="000000"/>
+          <w:szCs w:val="28"/>
+        </w:rPr>
+        <w:t xml:space="preserve">, </w:t>
+      </w:r>
+      <w:r>
+        <w:rPr>
+          <w:rFonts w:cstheme="minorHAnsi"/>
+          <w:iCs/>
+          <w:color w:val="000000"/>
+          <w:szCs w:val="28"/>
+        </w:rPr>
+        <w:t>Química</w:t>
+      </w:r>
+      <w:r>
+        <w:rPr>
+          <w:rFonts w:cstheme="minorHAnsi"/>
+          <w:iCs/>
+          <w:color w:val="000000"/>
+          <w:szCs w:val="28"/>
+        </w:rPr>
+        <w:t>, Energia, entre outros, sendo que do seu processamento podem resultar ganhos significativos</w:t>
+      </w:r>
+      <w:r>
+        <w:rPr>
+          <w:rFonts w:cstheme="minorHAnsi"/>
+          <w:iCs/>
+          <w:color w:val="000000"/>
+          <w:szCs w:val="28"/>
+        </w:rPr>
+        <w:t xml:space="preserve"> </w:t>
+      </w:r>
+      <w:r>
+        <w:rPr>
+          <w:rFonts w:cstheme="minorHAnsi"/>
+          <w:iCs/>
+          <w:color w:val="000000"/>
+          <w:szCs w:val="28"/>
+        </w:rPr>
+        <w:t xml:space="preserve">para o conhecimento do </w:t>
+      </w:r>
+      <w:r>
+        <w:rPr>
+          <w:rFonts w:cstheme="minorHAnsi"/>
+          <w:iCs/>
+          <w:color w:val="000000"/>
+          <w:szCs w:val="28"/>
+        </w:rPr>
+        <w:t>negócio</w:t>
+      </w:r>
+      <w:r>
+        <w:rPr>
+          <w:rFonts w:cstheme="minorHAnsi"/>
+          <w:iCs/>
+          <w:color w:val="000000"/>
+          <w:szCs w:val="28"/>
+        </w:rPr>
+        <w:t xml:space="preserve"> ou planeamento de atividades.</w:t>
+      </w:r>
+    </w:p>
+    <w:p>
+      <w:pPr>
+        <w:spacing w:before="120" w:after="120"/>
+        <w:ind w:firstLine="567"/>
+        <w:jc w:val="both"/>
+        <w:rPr>
+          <w:rFonts w:cstheme="minorHAnsi"/>
+          <w:iCs/>
+          <w:color w:val="000000"/>
+          <w:szCs w:val="28"/>
+        </w:rPr>
+      </w:pPr>
+      <w:r>
+        <w:rPr>
+          <w:rFonts w:cstheme="minorHAnsi"/>
+          <w:iCs/>
+          <w:color w:val="000000"/>
+          <w:szCs w:val="28"/>
+        </w:rPr>
+        <w:t>Em seguida, seguem-se exemplos de séries temporais:</w:t>
+      </w:r>
+    </w:p>
+    <w:p>
+      <w:pPr>
+        <w:keepNext/>
+        <w:spacing w:before="120" w:after="120"/>
+        <w:jc w:val="center"/>
+      </w:pPr>
+      <w:r>
+        <w:rPr>
+          <w:rFonts w:cstheme="minorHAnsi"/>
+          <w:iCs/>
+          <w:noProof/>
+          <w:color w:val="000000"/>
+          <w:szCs w:val="28"/>
+        </w:rPr>
+        <w:drawing>
+          <wp:inline distT="0" distB="0" distL="0" distR="0" wp14:anchorId="69F8620E" wp14:editId="6A104A97">
+            <wp:extent cx="4274820" cy="2506980"/>
+            <wp:effectExtent l="0" t="0" r="0" b="7620"/>
+            <wp:docPr id="14" name="Imagem 14" descr="Uma imagem com vedação&#10;&#10;Descrição gerada automaticamente"/>
+            <wp:cNvGraphicFramePr>
+              <a:graphicFrameLocks xmlns:a="http://schemas.openxmlformats.org/drawingml/2006/main" noChangeAspect="1"/>
+            </wp:cNvGraphicFramePr>
+            <a:graphic xmlns:a="http://schemas.openxmlformats.org/drawingml/2006/main">
+              <a:graphicData uri="http://schemas.openxmlformats.org/drawingml/2006/picture">
+                <pic:pic xmlns:pic="http://schemas.openxmlformats.org/drawingml/2006/picture">
+                  <pic:nvPicPr>
+                    <pic:cNvPr id="14" name="1.JPG"/>
+                    <pic:cNvPicPr/>
+                  </pic:nvPicPr>
+                  <pic:blipFill>
+                    <a:blip r:embed="rId19">
+                      <a:extLst>
+                        <a:ext uri="{28A0092B-C50C-407E-A947-70E740481C1C}">
+                          <a14:useLocalDpi xmlns:a14="http://schemas.microsoft.com/office/drawing/2010/main" val="0"/>
+                        </a:ext>
+                      </a:extLst>
+                    </a:blip>
+                    <a:stretch>
+                      <a:fillRect/>
+                    </a:stretch>
+                  </pic:blipFill>
+                  <pic:spPr>
+                    <a:xfrm>
+                      <a:off x="0" y="0"/>
+                      <a:ext cx="4274820" cy="2506980"/>
+                    </a:xfrm>
+                    <a:prstGeom prst="rect">
+                      <a:avLst/>
+                    </a:prstGeom>
+                  </pic:spPr>
+                </pic:pic>
+              </a:graphicData>
+            </a:graphic>
+          </wp:inline>
+        </w:drawing>
+      </w:r>
+    </w:p>
+    <w:p>
+      <w:pPr>
+        <w:pStyle w:val="Legenda"/>
+        <w:jc w:val="center"/>
+        <w:rPr>
+          <w:rFonts w:cstheme="minorHAnsi"/>
+          <w:iCs w:val="0"/>
+          <w:color w:val="auto"/>
+          <w:sz w:val="20"/>
+          <w:szCs w:val="32"/>
+        </w:rPr>
+      </w:pPr>
+      <w:r>
+        <w:rPr>
+          <w:color w:val="auto"/>
+          <w:sz w:val="20"/>
+          <w:szCs w:val="20"/>
+        </w:rPr>
+        <w:t xml:space="preserve">Figura </w:t>
+      </w:r>
+      <w:r>
+        <w:rPr>
+          <w:color w:val="auto"/>
+          <w:sz w:val="20"/>
+          <w:szCs w:val="20"/>
+        </w:rPr>
+        <w:fldChar w:fldCharType="begin"/>
+      </w:r>
+      <w:r>
+        <w:rPr>
+          <w:color w:val="auto"/>
+          <w:sz w:val="20"/>
+          <w:szCs w:val="20"/>
+        </w:rPr>
+        <w:instrText xml:space="preserve"> SEQ Figura \* ARABIC </w:instrText>
+      </w:r>
+      <w:r>
+        <w:rPr>
+          <w:color w:val="auto"/>
+          <w:sz w:val="20"/>
+          <w:szCs w:val="20"/>
+        </w:rPr>
+        <w:fldChar w:fldCharType="separate"/>
+      </w:r>
+      <w:r>
+        <w:rPr>
+          <w:noProof/>
+          <w:color w:val="auto"/>
+          <w:sz w:val="20"/>
+          <w:szCs w:val="20"/>
+        </w:rPr>
+        <w:t>1</w:t>
+      </w:r>
+      <w:r>
+        <w:rPr>
+          <w:color w:val="auto"/>
+          <w:sz w:val="20"/>
+          <w:szCs w:val="20"/>
+        </w:rPr>
+        <w:fldChar w:fldCharType="end"/>
+      </w:r>
+      <w:r>
+        <w:rPr>
+          <w:color w:val="auto"/>
+          <w:sz w:val="20"/>
+          <w:szCs w:val="20"/>
+        </w:rPr>
+        <w:t xml:space="preserve"> - Ruído Branco Gaussiano</w:t>
+      </w:r>
+    </w:p>
+    <w:p>
+      <w:pPr>
+        <w:keepNext/>
+        <w:spacing w:before="120" w:after="120"/>
+        <w:jc w:val="center"/>
+      </w:pPr>
+      <w:r>
+        <w:rPr>
+          <w:rFonts w:cstheme="minorHAnsi"/>
+          <w:iCs/>
+          <w:noProof/>
+          <w:color w:val="000000"/>
+          <w:szCs w:val="28"/>
+        </w:rPr>
+        <w:lastRenderedPageBreak/>
+        <w:drawing>
+          <wp:inline distT="0" distB="0" distL="0" distR="0" wp14:anchorId="2A9A2732" wp14:editId="79E91075">
+            <wp:extent cx="3939540" cy="2583180"/>
+            <wp:effectExtent l="0" t="0" r="3810" b="7620"/>
+            <wp:docPr id="16" name="Imagem 16"/>
+            <wp:cNvGraphicFramePr>
+              <a:graphicFrameLocks xmlns:a="http://schemas.openxmlformats.org/drawingml/2006/main" noChangeAspect="1"/>
+            </wp:cNvGraphicFramePr>
+            <a:graphic xmlns:a="http://schemas.openxmlformats.org/drawingml/2006/main">
+              <a:graphicData uri="http://schemas.openxmlformats.org/drawingml/2006/picture">
+                <pic:pic xmlns:pic="http://schemas.openxmlformats.org/drawingml/2006/picture">
+                  <pic:nvPicPr>
+                    <pic:cNvPr id="16" name="3.JPG"/>
+                    <pic:cNvPicPr/>
+                  </pic:nvPicPr>
+                  <pic:blipFill>
+                    <a:blip r:embed="rId20">
+                      <a:extLst>
+                        <a:ext uri="{28A0092B-C50C-407E-A947-70E740481C1C}">
+                          <a14:useLocalDpi xmlns:a14="http://schemas.microsoft.com/office/drawing/2010/main" val="0"/>
+                        </a:ext>
+                      </a:extLst>
+                    </a:blip>
+                    <a:stretch>
+                      <a:fillRect/>
+                    </a:stretch>
+                  </pic:blipFill>
+                  <pic:spPr>
+                    <a:xfrm>
+                      <a:off x="0" y="0"/>
+                      <a:ext cx="3939540" cy="2583180"/>
+                    </a:xfrm>
+                    <a:prstGeom prst="rect">
+                      <a:avLst/>
+                    </a:prstGeom>
+                  </pic:spPr>
+                </pic:pic>
+              </a:graphicData>
+            </a:graphic>
+          </wp:inline>
+        </w:drawing>
+      </w:r>
+    </w:p>
+    <w:p>
+      <w:pPr>
+        <w:pStyle w:val="Legenda"/>
+        <w:jc w:val="center"/>
+        <w:rPr>
+          <w:color w:val="auto"/>
+          <w:sz w:val="20"/>
+          <w:szCs w:val="20"/>
+        </w:rPr>
+      </w:pPr>
+      <w:r>
+        <w:rPr>
+          <w:color w:val="auto"/>
+          <w:sz w:val="20"/>
+          <w:szCs w:val="20"/>
+        </w:rPr>
+        <w:t xml:space="preserve">Figura </w:t>
+      </w:r>
+      <w:r>
+        <w:rPr>
+          <w:color w:val="auto"/>
+          <w:sz w:val="20"/>
+          <w:szCs w:val="20"/>
+        </w:rPr>
+        <w:fldChar w:fldCharType="begin"/>
+      </w:r>
+      <w:r>
+        <w:rPr>
+          <w:color w:val="auto"/>
+          <w:sz w:val="20"/>
+          <w:szCs w:val="20"/>
+        </w:rPr>
+        <w:instrText xml:space="preserve"> SEQ Figura \* ARABIC </w:instrText>
+      </w:r>
+      <w:r>
+        <w:rPr>
+          <w:color w:val="auto"/>
+          <w:sz w:val="20"/>
+          <w:szCs w:val="20"/>
+        </w:rPr>
+        <w:fldChar w:fldCharType="separate"/>
+      </w:r>
+      <w:r>
+        <w:rPr>
+          <w:noProof/>
+          <w:color w:val="auto"/>
+          <w:sz w:val="20"/>
+          <w:szCs w:val="20"/>
+        </w:rPr>
+        <w:t>2</w:t>
+      </w:r>
+      <w:r>
+        <w:rPr>
+          <w:color w:val="auto"/>
+          <w:sz w:val="20"/>
+          <w:szCs w:val="20"/>
+        </w:rPr>
+        <w:fldChar w:fldCharType="end"/>
+      </w:r>
+      <w:r>
+        <w:rPr>
+          <w:color w:val="auto"/>
+          <w:sz w:val="20"/>
+          <w:szCs w:val="20"/>
+        </w:rPr>
+        <w:t xml:space="preserve"> - Consumo E</w:t>
+      </w:r>
+      <w:r>
+        <w:rPr>
+          <w:color w:val="auto"/>
+          <w:sz w:val="20"/>
+          <w:szCs w:val="20"/>
+        </w:rPr>
+        <w:t>nergético</w:t>
+      </w:r>
+    </w:p>
+    <w:p>
+      <w:pPr>
+        <w:keepNext/>
+        <w:jc w:val="center"/>
+      </w:pPr>
+      <w:r>
+        <w:rPr>
+          <w:noProof/>
+        </w:rPr>
+        <w:drawing>
+          <wp:inline distT="0" distB="0" distL="0" distR="0" wp14:anchorId="0389DF16" wp14:editId="46F7E7B4">
+            <wp:extent cx="4175760" cy="2834640"/>
+            <wp:effectExtent l="0" t="0" r="0" b="3810"/>
+            <wp:docPr id="17" name="Imagem 17"/>
+            <wp:cNvGraphicFramePr>
+              <a:graphicFrameLocks xmlns:a="http://schemas.openxmlformats.org/drawingml/2006/main" noChangeAspect="1"/>
+            </wp:cNvGraphicFramePr>
+            <a:graphic xmlns:a="http://schemas.openxmlformats.org/drawingml/2006/main">
+              <a:graphicData uri="http://schemas.openxmlformats.org/drawingml/2006/picture">
+                <pic:pic xmlns:pic="http://schemas.openxmlformats.org/drawingml/2006/picture">
+                  <pic:nvPicPr>
+                    <pic:cNvPr id="17" name="4.JPG"/>
+                    <pic:cNvPicPr/>
+                  </pic:nvPicPr>
+                  <pic:blipFill>
+                    <a:blip r:embed="rId21">
+                      <a:extLst>
+                        <a:ext uri="{28A0092B-C50C-407E-A947-70E740481C1C}">
+                          <a14:useLocalDpi xmlns:a14="http://schemas.microsoft.com/office/drawing/2010/main" val="0"/>
+                        </a:ext>
+                      </a:extLst>
+                    </a:blip>
+                    <a:stretch>
+                      <a:fillRect/>
+                    </a:stretch>
+                  </pic:blipFill>
+                  <pic:spPr>
+                    <a:xfrm>
+                      <a:off x="0" y="0"/>
+                      <a:ext cx="4175760" cy="2834640"/>
+                    </a:xfrm>
+                    <a:prstGeom prst="rect">
+                      <a:avLst/>
+                    </a:prstGeom>
+                  </pic:spPr>
+                </pic:pic>
+              </a:graphicData>
+            </a:graphic>
+          </wp:inline>
+        </w:drawing>
+      </w:r>
+    </w:p>
+    <w:p>
+      <w:pPr>
+        <w:pStyle w:val="Legenda"/>
+        <w:jc w:val="center"/>
+        <w:rPr>
+          <w:color w:val="auto"/>
+          <w:sz w:val="20"/>
+          <w:szCs w:val="20"/>
+        </w:rPr>
+      </w:pPr>
+      <w:r>
+        <w:rPr>
+          <w:color w:val="auto"/>
+          <w:sz w:val="20"/>
+          <w:szCs w:val="20"/>
+        </w:rPr>
+        <w:t xml:space="preserve">Figura </w:t>
+      </w:r>
+      <w:r>
+        <w:rPr>
+          <w:color w:val="auto"/>
+          <w:sz w:val="20"/>
+          <w:szCs w:val="20"/>
+        </w:rPr>
+        <w:fldChar w:fldCharType="begin"/>
+      </w:r>
+      <w:r>
+        <w:rPr>
+          <w:color w:val="auto"/>
+          <w:sz w:val="20"/>
+          <w:szCs w:val="20"/>
+        </w:rPr>
+        <w:instrText xml:space="preserve"> SEQ Figura \* ARABIC </w:instrText>
+      </w:r>
+      <w:r>
+        <w:rPr>
+          <w:color w:val="auto"/>
+          <w:sz w:val="20"/>
+          <w:szCs w:val="20"/>
+        </w:rPr>
+        <w:fldChar w:fldCharType="separate"/>
+      </w:r>
+      <w:r>
+        <w:rPr>
+          <w:noProof/>
+          <w:color w:val="auto"/>
+          <w:sz w:val="20"/>
+          <w:szCs w:val="20"/>
+        </w:rPr>
+        <w:t>3</w:t>
+      </w:r>
+      <w:r>
+        <w:rPr>
+          <w:color w:val="auto"/>
+          <w:sz w:val="20"/>
+          <w:szCs w:val="20"/>
+        </w:rPr>
+        <w:fldChar w:fldCharType="end"/>
+      </w:r>
+      <w:r>
+        <w:rPr>
+          <w:color w:val="auto"/>
+          <w:sz w:val="20"/>
+          <w:szCs w:val="20"/>
+        </w:rPr>
+        <w:t xml:space="preserve"> - População de Espanha</w:t>
+      </w:r>
+    </w:p>
+    <w:p>
+      <w:pPr>
+        <w:ind w:firstLine="567"/>
+      </w:pPr>
+      <w:r>
+        <w:t>Ao analisar uma série temporal, espera-se que nesta exista uma causa relacionada com o tempo, que influenciou os dados e que possam continuar a influenciá-los futuramente.</w:t>
+      </w:r>
+    </w:p>
+    <w:p>
+      <w:pPr>
+        <w:pStyle w:val="Ttulo2"/>
+        <w:ind w:left="567" w:hanging="567"/>
+        <w:jc w:val="both"/>
+        <w:rPr>
+          <w:rFonts w:asciiTheme="minorHAnsi" w:hAnsiTheme="minorHAnsi" w:cstheme="minorHAnsi"/>
+          <w:b/>
+          <w:bCs/>
+          <w:color w:val="auto"/>
+          <w:sz w:val="24"/>
+          <w:szCs w:val="24"/>
+        </w:rPr>
+      </w:pPr>
+      <w:r>
+        <w:rPr>
+          <w:rFonts w:asciiTheme="minorHAnsi" w:hAnsiTheme="minorHAnsi" w:cstheme="minorHAnsi"/>
+          <w:b/>
+          <w:bCs/>
+          <w:color w:val="auto"/>
+          <w:sz w:val="24"/>
+          <w:szCs w:val="24"/>
+        </w:rPr>
+        <w:t xml:space="preserve">3.2. </w:t>
+      </w:r>
+      <w:r>
+        <w:rPr>
+          <w:rFonts w:asciiTheme="minorHAnsi" w:hAnsiTheme="minorHAnsi" w:cstheme="minorHAnsi"/>
+          <w:b/>
+          <w:bCs/>
+          <w:color w:val="auto"/>
+          <w:sz w:val="24"/>
+          <w:szCs w:val="24"/>
+        </w:rPr>
+        <w:tab/>
+      </w:r>
+      <w:r>
+        <w:rPr>
+          <w:rFonts w:asciiTheme="minorHAnsi" w:hAnsiTheme="minorHAnsi" w:cstheme="minorHAnsi"/>
+          <w:b/>
+          <w:bCs/>
+          <w:color w:val="auto"/>
+          <w:sz w:val="24"/>
+          <w:szCs w:val="24"/>
+        </w:rPr>
+        <w:tab/>
+      </w:r>
+      <w:r>
+        <w:rPr>
+          <w:rFonts w:asciiTheme="minorHAnsi" w:hAnsiTheme="minorHAnsi" w:cstheme="minorHAnsi"/>
+          <w:b/>
+          <w:bCs/>
+          <w:color w:val="auto"/>
+          <w:sz w:val="24"/>
+          <w:szCs w:val="24"/>
+        </w:rPr>
+        <w:t>Objetivo das séries temporais</w:t>
+      </w:r>
+    </w:p>
+    <w:p>
+      <w:pPr>
+        <w:spacing w:before="240"/>
+        <w:ind w:firstLine="567"/>
+        <w:jc w:val="both"/>
+      </w:pPr>
+      <w:r>
+        <w:t>Segundo MORETTIN e TOLOI (1981) e CHAFTFIELD (2000), os objetivos de analisar uma série temporal são os seguintes:</w:t>
+      </w:r>
+    </w:p>
+    <w:p>
+      <w:pPr>
+        <w:pStyle w:val="PargrafodaLista"/>
+        <w:numPr>
+          <w:ilvl w:val="0"/>
+          <w:numId w:val="23"/>
+        </w:numPr>
+        <w:spacing w:before="240" w:line="276" w:lineRule="auto"/>
+        <w:jc w:val="both"/>
+        <w:rPr>
+          <w:rFonts w:asciiTheme="minorHAnsi" w:eastAsiaTheme="minorHAnsi" w:hAnsiTheme="minorHAnsi" w:cstheme="minorBidi"/>
+          <w:sz w:val="22"/>
+          <w:szCs w:val="22"/>
+          <w:lang w:eastAsia="en-US"/>
+        </w:rPr>
+      </w:pPr>
+      <w:r>
+        <w:rPr>
+          <w:rFonts w:asciiTheme="minorHAnsi" w:eastAsiaTheme="minorHAnsi" w:hAnsiTheme="minorHAnsi" w:cstheme="minorBidi"/>
+          <w:sz w:val="22"/>
+          <w:szCs w:val="22"/>
+          <w:u w:val="single"/>
+          <w:lang w:eastAsia="en-US"/>
+        </w:rPr>
+        <w:t>Descrição:</w:t>
+      </w:r>
+      <w:r>
+        <w:rPr>
+          <w:rFonts w:asciiTheme="minorHAnsi" w:eastAsiaTheme="minorHAnsi" w:hAnsiTheme="minorHAnsi" w:cstheme="minorBidi"/>
+          <w:sz w:val="22"/>
+          <w:szCs w:val="22"/>
+          <w:lang w:eastAsia="en-US"/>
+        </w:rPr>
+        <w:t xml:space="preserve"> Determinar as propriedades de uma série como, por exemplo, o padrão de tendência, a existência de alterações estruturais e sazonalidades. Antes de modelar ou prever uma determinada série de tempo, é necessário ter uma ideia preliminar dos dados, para </w:t>
+      </w:r>
+      <w:r>
+        <w:rPr>
+          <w:rFonts w:asciiTheme="minorHAnsi" w:eastAsiaTheme="minorHAnsi" w:hAnsiTheme="minorHAnsi" w:cstheme="minorBidi"/>
+          <w:sz w:val="22"/>
+          <w:szCs w:val="22"/>
+          <w:lang w:eastAsia="en-US"/>
+        </w:rPr>
+        <w:t>obter e descrever</w:t>
+      </w:r>
+      <w:r>
+        <w:rPr>
+          <w:rFonts w:asciiTheme="minorHAnsi" w:eastAsiaTheme="minorHAnsi" w:hAnsiTheme="minorHAnsi" w:cstheme="minorBidi"/>
+          <w:sz w:val="22"/>
+          <w:szCs w:val="22"/>
+          <w:lang w:eastAsia="en-US"/>
+        </w:rPr>
+        <w:t xml:space="preserve"> algumas das suas principais propriedades.</w:t>
+      </w:r>
+      <w:r>
+        <w:rPr>
+          <w:rFonts w:asciiTheme="minorHAnsi" w:eastAsiaTheme="minorHAnsi" w:hAnsiTheme="minorHAnsi" w:cstheme="minorBidi"/>
+          <w:sz w:val="22"/>
+          <w:szCs w:val="22"/>
+          <w:lang w:eastAsia="en-US"/>
+        </w:rPr>
+        <w:t xml:space="preserve"> O que terá uma enorme contribuição no processo de modelação.</w:t>
+      </w:r>
+    </w:p>
+    <w:p>
+      <w:pPr>
+        <w:pStyle w:val="PargrafodaLista"/>
+        <w:numPr>
+          <w:ilvl w:val="0"/>
+          <w:numId w:val="23"/>
+        </w:numPr>
+        <w:spacing w:before="240" w:line="276" w:lineRule="auto"/>
+        <w:jc w:val="both"/>
+        <w:rPr>
+          <w:rFonts w:asciiTheme="minorHAnsi" w:eastAsiaTheme="minorHAnsi" w:hAnsiTheme="minorHAnsi" w:cstheme="minorBidi"/>
+          <w:sz w:val="22"/>
+          <w:szCs w:val="22"/>
+          <w:lang w:eastAsia="en-US"/>
+        </w:rPr>
+      </w:pPr>
+      <w:r>
+        <w:rPr>
+          <w:rFonts w:asciiTheme="minorHAnsi" w:eastAsiaTheme="minorHAnsi" w:hAnsiTheme="minorHAnsi" w:cstheme="minorBidi"/>
+          <w:sz w:val="22"/>
+          <w:szCs w:val="22"/>
+          <w:u w:val="single"/>
+          <w:lang w:eastAsia="en-US"/>
+        </w:rPr>
+        <w:lastRenderedPageBreak/>
+        <w:t>Explicitação ou Modelação:</w:t>
+      </w:r>
+      <w:r>
+        <w:rPr>
+          <w:rFonts w:asciiTheme="minorHAnsi" w:eastAsiaTheme="minorHAnsi" w:hAnsiTheme="minorHAnsi" w:cstheme="minorBidi"/>
+          <w:sz w:val="22"/>
+          <w:szCs w:val="22"/>
+          <w:lang w:eastAsia="en-US"/>
+        </w:rPr>
+        <w:t xml:space="preserve"> Encontrar um modelo estatístico adequado que permita explicar o comportamento da série no período observado.</w:t>
+      </w:r>
+    </w:p>
+    <w:p>
+      <w:pPr>
+        <w:pStyle w:val="PargrafodaLista"/>
+        <w:numPr>
+          <w:ilvl w:val="0"/>
+          <w:numId w:val="23"/>
+        </w:numPr>
+        <w:spacing w:before="240" w:line="276" w:lineRule="auto"/>
+        <w:jc w:val="both"/>
+        <w:rPr>
+          <w:rFonts w:asciiTheme="minorHAnsi" w:eastAsiaTheme="minorHAnsi" w:hAnsiTheme="minorHAnsi" w:cstheme="minorBidi"/>
+          <w:sz w:val="22"/>
+          <w:szCs w:val="22"/>
+          <w:lang w:eastAsia="en-US"/>
+        </w:rPr>
+      </w:pPr>
+      <w:r>
+        <w:rPr>
+          <w:rFonts w:asciiTheme="minorHAnsi" w:eastAsiaTheme="minorHAnsi" w:hAnsiTheme="minorHAnsi" w:cstheme="minorBidi"/>
+          <w:sz w:val="22"/>
+          <w:szCs w:val="22"/>
+          <w:u w:val="single"/>
+          <w:lang w:eastAsia="en-US"/>
+        </w:rPr>
+        <w:t>Previsão:</w:t>
+      </w:r>
+      <w:r>
+        <w:rPr>
+          <w:rFonts w:asciiTheme="minorHAnsi" w:eastAsiaTheme="minorHAnsi" w:hAnsiTheme="minorHAnsi" w:cstheme="minorBidi"/>
+          <w:sz w:val="22"/>
+          <w:szCs w:val="22"/>
+          <w:lang w:eastAsia="en-US"/>
+        </w:rPr>
+        <w:t xml:space="preserve"> Estimar valores futuros de uma Série Temporal, com base em valores anteriores.</w:t>
+      </w:r>
+    </w:p>
+    <w:p>
+      <w:pPr>
+        <w:pStyle w:val="PargrafodaLista"/>
+        <w:numPr>
+          <w:ilvl w:val="0"/>
+          <w:numId w:val="23"/>
+        </w:numPr>
+        <w:spacing w:before="240" w:after="240" w:line="276" w:lineRule="auto"/>
+        <w:jc w:val="both"/>
+        <w:rPr>
+          <w:rFonts w:asciiTheme="minorHAnsi" w:eastAsiaTheme="minorHAnsi" w:hAnsiTheme="minorHAnsi" w:cstheme="minorBidi"/>
+          <w:sz w:val="22"/>
+          <w:szCs w:val="22"/>
+          <w:lang w:eastAsia="en-US"/>
+        </w:rPr>
+      </w:pPr>
+      <w:r>
+        <w:rPr>
+          <w:rFonts w:asciiTheme="minorHAnsi" w:eastAsiaTheme="minorHAnsi" w:hAnsiTheme="minorHAnsi" w:cstheme="minorBidi"/>
+          <w:sz w:val="22"/>
+          <w:szCs w:val="22"/>
+          <w:u w:val="single"/>
+          <w:lang w:eastAsia="en-US"/>
+        </w:rPr>
+        <w:t>Controlo de processos:</w:t>
+      </w:r>
+      <w:r>
+        <w:rPr>
+          <w:rFonts w:asciiTheme="minorHAnsi" w:eastAsiaTheme="minorHAnsi" w:hAnsiTheme="minorHAnsi" w:cstheme="minorBidi"/>
+          <w:sz w:val="22"/>
+          <w:szCs w:val="22"/>
+          <w:lang w:eastAsia="en-US"/>
+        </w:rPr>
+        <w:t xml:space="preserve"> Boas previsões permitem ao estatístico, tomar medidas de forma a controlar um determinado processo.</w:t>
+      </w:r>
+    </w:p>
+    <w:p>
+      <w:pPr>
+        <w:pStyle w:val="Ttulo2"/>
+        <w:spacing w:after="240"/>
+        <w:ind w:left="567" w:hanging="567"/>
+        <w:jc w:val="both"/>
+        <w:rPr>
+          <w:rFonts w:asciiTheme="minorHAnsi" w:hAnsiTheme="minorHAnsi" w:cstheme="minorHAnsi"/>
+          <w:b/>
+          <w:bCs/>
+          <w:color w:val="auto"/>
+          <w:sz w:val="24"/>
+          <w:szCs w:val="24"/>
+        </w:rPr>
+      </w:pPr>
+      <w:r>
+        <w:rPr>
+          <w:rFonts w:asciiTheme="minorHAnsi" w:hAnsiTheme="minorHAnsi" w:cstheme="minorHAnsi"/>
+          <w:b/>
+          <w:bCs/>
+          <w:color w:val="auto"/>
+          <w:sz w:val="24"/>
+          <w:szCs w:val="24"/>
+        </w:rPr>
+        <w:t xml:space="preserve">3.3. </w:t>
+      </w:r>
+      <w:r>
+        <w:rPr>
+          <w:rFonts w:asciiTheme="minorHAnsi" w:hAnsiTheme="minorHAnsi" w:cstheme="minorHAnsi"/>
+          <w:b/>
+          <w:bCs/>
+          <w:color w:val="auto"/>
+          <w:sz w:val="24"/>
+          <w:szCs w:val="24"/>
+        </w:rPr>
+        <w:tab/>
+      </w:r>
+      <w:r>
+        <w:rPr>
+          <w:rFonts w:asciiTheme="minorHAnsi" w:hAnsiTheme="minorHAnsi" w:cstheme="minorHAnsi"/>
+          <w:b/>
+          <w:bCs/>
+          <w:color w:val="auto"/>
+          <w:sz w:val="24"/>
+          <w:szCs w:val="24"/>
+        </w:rPr>
+        <w:t>Técnicas para análise de séries temporais</w:t>
+      </w:r>
+    </w:p>
+    <w:p>
+      <w:pPr>
+        <w:ind w:firstLine="567"/>
+        <w:jc w:val="both"/>
+      </w:pPr>
+      <w:r>
+        <w:t xml:space="preserve">Entre as </w:t>
+      </w:r>
+      <w:r>
+        <w:t>técnicas</w:t>
+      </w:r>
+      <w:r>
+        <w:t xml:space="preserve"> de filtragem mais utilizadas e simples </w:t>
+      </w:r>
+      <w:r>
+        <w:t xml:space="preserve">estão </w:t>
+      </w:r>
+      <w:r>
+        <w:t>a M</w:t>
+      </w:r>
+      <w:r>
+        <w:t>é</w:t>
+      </w:r>
+      <w:r>
+        <w:t>dia M</w:t>
+      </w:r>
+      <w:r>
+        <w:t>ó</w:t>
+      </w:r>
+      <w:r>
+        <w:t>vel Simples e a M</w:t>
+      </w:r>
+      <w:r>
+        <w:t>é</w:t>
+      </w:r>
+      <w:r>
+        <w:t>dia M</w:t>
+      </w:r>
+      <w:r>
+        <w:t>ó</w:t>
+      </w:r>
+      <w:r>
+        <w:t>vel Exponencialmente Pesad</w:t>
+      </w:r>
+      <w:r>
+        <w:t xml:space="preserve">a </w:t>
+      </w:r>
+      <w:r>
+        <w:t>(SEMATECH, 2019)</w:t>
+      </w:r>
+      <w:r>
+        <w:t>, ambas utilizadas para efetuar os métodos de suavização implementados na nossa aplicação.</w:t>
+      </w:r>
+    </w:p>
+    <w:p>
+      <w:pPr>
+        <w:pStyle w:val="Ttulo3"/>
+        <w:spacing w:after="240"/>
+        <w:ind w:left="567" w:hanging="567"/>
+        <w:jc w:val="both"/>
+        <w:rPr>
+          <w:rFonts w:asciiTheme="minorHAnsi" w:hAnsiTheme="minorHAnsi" w:cstheme="minorHAnsi"/>
+          <w:b/>
+          <w:bCs/>
+          <w:color w:val="auto"/>
+          <w:sz w:val="22"/>
+          <w:szCs w:val="22"/>
+        </w:rPr>
+      </w:pPr>
+      <w:r>
+        <w:rPr>
+          <w:rFonts w:asciiTheme="minorHAnsi" w:hAnsiTheme="minorHAnsi" w:cstheme="minorHAnsi"/>
+          <w:b/>
+          <w:bCs/>
+          <w:color w:val="auto"/>
+          <w:sz w:val="22"/>
+          <w:szCs w:val="22"/>
+        </w:rPr>
+        <w:t xml:space="preserve">3.3.1. </w:t>
+      </w:r>
+      <w:r>
+        <w:rPr>
+          <w:rFonts w:asciiTheme="minorHAnsi" w:hAnsiTheme="minorHAnsi" w:cstheme="minorHAnsi"/>
+          <w:b/>
+          <w:bCs/>
+          <w:color w:val="auto"/>
+          <w:sz w:val="22"/>
+          <w:szCs w:val="22"/>
+        </w:rPr>
+        <w:tab/>
+      </w:r>
+      <w:r>
+        <w:rPr>
+          <w:rFonts w:asciiTheme="minorHAnsi" w:hAnsiTheme="minorHAnsi" w:cstheme="minorHAnsi"/>
+          <w:b/>
+          <w:bCs/>
+          <w:color w:val="auto"/>
+          <w:sz w:val="22"/>
+          <w:szCs w:val="22"/>
+        </w:rPr>
+        <w:tab/>
+        <w:t>Média Móvel Simples</w:t>
+      </w:r>
+    </w:p>
+    <w:p>
+      <w:pPr>
+        <w:ind w:firstLine="567"/>
+        <w:jc w:val="both"/>
+      </w:pPr>
+      <w:r>
+        <w:t xml:space="preserve">A </w:t>
+      </w:r>
+      <w:r>
+        <w:t xml:space="preserve"> </w:t>
+      </w:r>
+      <w:r>
+        <w:t>M</w:t>
+      </w:r>
+      <w:r>
+        <w:t xml:space="preserve">édia </w:t>
+      </w:r>
+      <w:r>
+        <w:t>M</w:t>
+      </w:r>
+      <w:r>
+        <w:t xml:space="preserve">óvel </w:t>
+      </w:r>
+      <w:r>
+        <w:t>S</w:t>
+      </w:r>
+      <w:r>
+        <w:t>imples (</w:t>
+      </w:r>
+      <w:proofErr w:type="spellStart"/>
+      <w:r>
+        <w:t>S</w:t>
+      </w:r>
+      <w:r>
+        <w:t>imple</w:t>
+      </w:r>
+      <w:proofErr w:type="spellEnd"/>
+      <w:r>
+        <w:t xml:space="preserve"> </w:t>
+      </w:r>
+      <w:proofErr w:type="spellStart"/>
+      <w:r>
+        <w:t>Moving</w:t>
+      </w:r>
+      <w:proofErr w:type="spellEnd"/>
+      <w:r>
+        <w:t xml:space="preserve"> </w:t>
+      </w:r>
+      <w:proofErr w:type="spellStart"/>
+      <w:r>
+        <w:t>Average</w:t>
+      </w:r>
+      <w:proofErr w:type="spellEnd"/>
+      <w:r>
+        <w:t>) é uma média móvel</w:t>
+      </w:r>
+      <w:r>
+        <w:rPr>
+          <w:rStyle w:val="Refdenotaderodap"/>
+        </w:rPr>
+        <w:footnoteReference w:id="2"/>
+      </w:r>
+      <w:r>
+        <w:t xml:space="preserve"> aritmética calculada adicionando preços recentes e, em seguida, dividindo-o</w:t>
+      </w:r>
+      <w:r>
+        <w:t>s</w:t>
+      </w:r>
+      <w:r>
+        <w:t xml:space="preserve"> pelo número de períodos de tempo na média de cálculo.</w:t>
+      </w:r>
+    </w:p>
+    <w:p>
+      <w:pPr>
+        <w:ind w:firstLine="567"/>
+        <w:jc w:val="both"/>
+      </w:pPr>
+      <w:r>
+        <w:t>As médias de curto prazo respondem rapidamente a mudanças no preço do subjacente, enquanto as médias de longo prazo demoram a reagir.</w:t>
+      </w:r>
+    </w:p>
+    <w:p>
+      <w:pPr>
+        <w:ind w:firstLine="567"/>
+        <w:jc w:val="both"/>
+      </w:pPr>
+      <w:r>
+        <w:t>A Média Móvel Simples</w:t>
+      </w:r>
+      <w:r>
+        <w:t xml:space="preserve"> é um indicador técnico para determinar se um preço do ativo continuará ou reverterá uma tendência</w:t>
+      </w:r>
+      <w:r>
+        <w:t xml:space="preserve"> e é definida através da equação:</w:t>
+      </w:r>
+    </w:p>
+    <w:p>
+      <w:pPr>
+        <w:ind w:firstLine="567"/>
+        <w:jc w:val="both"/>
+        <w:rPr>
+          <w:rFonts w:eastAsiaTheme="minorEastAsia"/>
+        </w:rPr>
+      </w:pPr>
+      <m:oMathPara>
+        <m:oMath>
+          <m:sSub>
+            <m:sSubPr>
+              <m:ctrlPr>
+                <w:rPr>
+                  <w:rFonts w:ascii="Cambria Math" w:hAnsi="Cambria Math"/>
+                  <w:i/>
+                </w:rPr>
+              </m:ctrlPr>
+            </m:sSubPr>
+            <m:e>
+              <m:r>
+                <w:rPr>
+                  <w:rFonts w:ascii="Cambria Math" w:hAnsi="Cambria Math"/>
+                </w:rPr>
+                <m:t>y</m:t>
+              </m:r>
+            </m:e>
+            <m:sub>
+              <m:r>
+                <w:rPr>
+                  <w:rFonts w:ascii="Cambria Math" w:hAnsi="Cambria Math"/>
+                </w:rPr>
+                <m:t>i</m:t>
+              </m:r>
+            </m:sub>
+          </m:sSub>
+          <m:r>
+            <w:rPr>
+              <w:rFonts w:ascii="Cambria Math" w:hAnsi="Cambria Math"/>
+            </w:rPr>
+            <m:t xml:space="preserve">= </m:t>
+          </m:r>
+          <m:f>
+            <m:fPr>
+              <m:ctrlPr>
+                <w:rPr>
+                  <w:rFonts w:ascii="Cambria Math" w:hAnsi="Cambria Math"/>
+                  <w:i/>
+                </w:rPr>
+              </m:ctrlPr>
+            </m:fPr>
+            <m:num>
+              <m:r>
+                <w:rPr>
+                  <w:rFonts w:ascii="Cambria Math" w:hAnsi="Cambria Math"/>
+                </w:rPr>
+                <m:t>1</m:t>
+              </m:r>
+            </m:num>
+            <m:den>
+              <m:r>
+                <w:rPr>
+                  <w:rFonts w:ascii="Cambria Math" w:hAnsi="Cambria Math"/>
+                </w:rPr>
+                <m:t>n</m:t>
+              </m:r>
+            </m:den>
+          </m:f>
+          <m:r>
+            <w:rPr>
+              <w:rFonts w:ascii="Cambria Math" w:hAnsi="Cambria Math"/>
+            </w:rPr>
+            <m:t xml:space="preserve"> </m:t>
+          </m:r>
+          <m:nary>
+            <m:naryPr>
+              <m:chr m:val="∑"/>
+              <m:limLoc m:val="undOvr"/>
+              <m:ctrlPr>
+                <w:rPr>
+                  <w:rFonts w:ascii="Cambria Math" w:hAnsi="Cambria Math"/>
+                  <w:i/>
+                </w:rPr>
+              </m:ctrlPr>
+            </m:naryPr>
+            <m:sub>
+              <m:r>
+                <w:rPr>
+                  <w:rFonts w:ascii="Cambria Math" w:hAnsi="Cambria Math"/>
+                </w:rPr>
+                <m:t>k=0</m:t>
+              </m:r>
+            </m:sub>
+            <m:sup>
+              <m:r>
+                <w:rPr>
+                  <w:rFonts w:ascii="Cambria Math" w:hAnsi="Cambria Math"/>
+                </w:rPr>
+                <m:t>n-1</m:t>
+              </m:r>
+            </m:sup>
+            <m:e>
+              <m:sSub>
+                <m:sSubPr>
+                  <m:ctrlPr>
+                    <w:rPr>
+                      <w:rFonts w:ascii="Cambria Math" w:hAnsi="Cambria Math"/>
+                      <w:i/>
+                    </w:rPr>
+                  </m:ctrlPr>
+                </m:sSubPr>
+                <m:e>
+                  <m:r>
+                    <w:rPr>
+                      <w:rFonts w:ascii="Cambria Math" w:hAnsi="Cambria Math"/>
+                    </w:rPr>
+                    <m:t>x</m:t>
+                  </m:r>
+                </m:e>
+                <m:sub>
+                  <m:r>
+                    <w:rPr>
+                      <w:rFonts w:ascii="Cambria Math" w:hAnsi="Cambria Math"/>
+                    </w:rPr>
+                    <m:t>i-k</m:t>
+                  </m:r>
+                </m:sub>
+              </m:sSub>
+            </m:e>
+          </m:nary>
+          <m:r>
+            <w:rPr>
+              <w:rFonts w:ascii="Cambria Math" w:hAnsi="Cambria Math"/>
+            </w:rPr>
+            <m:t>,</m:t>
+          </m:r>
+        </m:oMath>
+      </m:oMathPara>
+    </w:p>
+    <w:p>
+      <w:pPr>
+        <w:ind w:firstLine="567"/>
+        <w:jc w:val="both"/>
+        <w:rPr>
+          <w:rFonts w:eastAsiaTheme="minorEastAsia"/>
+        </w:rPr>
+      </w:pPr>
+      <w:r>
+        <w:rPr>
+          <w:rFonts w:eastAsiaTheme="minorEastAsia"/>
+        </w:rPr>
+        <w:t>onde:</w:t>
+      </w:r>
+    </w:p>
+    <w:p>
+      <w:pPr>
+        <w:spacing w:after="0"/>
+        <w:ind w:firstLine="567"/>
+        <w:jc w:val="both"/>
+        <w:rPr>
+          <w:rFonts w:eastAsiaTheme="minorEastAsia"/>
+        </w:rPr>
+      </w:pPr>
+      <w:r>
+        <w:rPr>
+          <w:rFonts w:eastAsiaTheme="minorEastAsia"/>
+        </w:rPr>
+        <w:t>x</w:t>
+      </w:r>
+      <w:r>
+        <w:rPr>
+          <w:rFonts w:eastAsiaTheme="minorEastAsia"/>
+          <w:vertAlign w:val="subscript"/>
+        </w:rPr>
+        <w:t>i</w:t>
+      </w:r>
+      <w:r>
+        <w:rPr>
+          <w:rFonts w:eastAsiaTheme="minorEastAsia"/>
+        </w:rPr>
+        <w:t xml:space="preserve"> – termos que representam a série original;</w:t>
+      </w:r>
+    </w:p>
+    <w:p>
+      <w:pPr>
+        <w:spacing w:after="0"/>
+        <w:ind w:firstLine="567"/>
+        <w:jc w:val="both"/>
+        <w:rPr>
+          <w:rFonts w:eastAsiaTheme="minorEastAsia"/>
+        </w:rPr>
+      </w:pPr>
+      <w:r>
+        <w:rPr>
+          <w:rFonts w:eastAsiaTheme="minorEastAsia"/>
+        </w:rPr>
+        <w:t>y</w:t>
+      </w:r>
+      <w:r>
+        <w:rPr>
+          <w:rFonts w:eastAsiaTheme="minorEastAsia"/>
+          <w:vertAlign w:val="subscript"/>
+        </w:rPr>
+        <w:t>i</w:t>
+      </w:r>
+      <w:r>
+        <w:rPr>
+          <w:rFonts w:eastAsiaTheme="minorEastAsia"/>
+        </w:rPr>
+        <w:t xml:space="preserve"> – série resultante da aplicação da filtragem;</w:t>
+      </w:r>
+    </w:p>
+    <w:p>
+      <w:pPr>
+        <w:spacing w:after="0"/>
+        <w:ind w:firstLine="567"/>
+        <w:jc w:val="both"/>
+        <w:rPr>
+          <w:noProof/>
+        </w:rPr>
+      </w:pPr>
+      <w:r>
+        <w:rPr>
+          <w:rFonts w:eastAsiaTheme="minorEastAsia"/>
+        </w:rPr>
+        <w:t>n – ordem da média móvel.</w:t>
+      </w:r>
+      <w:r>
+        <w:rPr>
+          <w:noProof/>
+        </w:rPr>
+        <w:t xml:space="preserve"> </w:t>
+      </w:r>
+    </w:p>
+    <w:p>
+      <w:pPr>
+        <w:spacing w:after="0"/>
+        <w:ind w:firstLine="567"/>
+        <w:jc w:val="both"/>
+        <w:rPr>
+          <w:noProof/>
+        </w:rPr>
+      </w:pPr>
+    </w:p>
+    <w:p>
+      <w:pPr>
+        <w:ind w:firstLine="567"/>
+        <w:jc w:val="both"/>
+      </w:pPr>
+      <w:r>
+        <w:t>A M</w:t>
+      </w:r>
+      <w:r>
+        <w:t xml:space="preserve">édia </w:t>
+      </w:r>
+      <w:r>
+        <w:t>M</w:t>
+      </w:r>
+      <w:r>
+        <w:t xml:space="preserve">óvel </w:t>
+      </w:r>
+      <w:r>
+        <w:t>S</w:t>
+      </w:r>
+      <w:r>
+        <w:t>imples é personalizável na medida em que pode ser calculada por um número diferente de períodos de tempo</w:t>
+      </w:r>
+      <w:r>
+        <w:t>.</w:t>
+      </w:r>
+    </w:p>
+    <w:p>
+      <w:pPr>
+        <w:spacing w:after="0"/>
+        <w:ind w:firstLine="567"/>
+        <w:jc w:val="both"/>
+      </w:pPr>
+      <w:r>
+        <w:t xml:space="preserve">Quanto maior </w:t>
+      </w:r>
+      <w:r>
+        <w:t>a ordem</w:t>
+      </w:r>
+      <w:r>
+        <w:t xml:space="preserve"> </w:t>
+      </w:r>
+      <w:r>
+        <w:t>d</w:t>
+      </w:r>
+      <w:r>
+        <w:t>a média móvel, mais suave a média móvel simples. Uma média móvel de curto prazo é mais volátil, mas</w:t>
+      </w:r>
+      <w:r>
+        <w:t xml:space="preserve"> a</w:t>
+      </w:r>
+      <w:r>
+        <w:t xml:space="preserve"> sua leitura está mais próxima dos dados de origem.</w:t>
+      </w:r>
+    </w:p>
+    <w:p>
+      <w:pPr>
+        <w:spacing w:after="0"/>
+        <w:ind w:firstLine="567"/>
+        <w:jc w:val="both"/>
+        <w:rPr>
+          <w:noProof/>
+        </w:rPr>
+      </w:pPr>
+    </w:p>
+    <w:p>
+      <w:pPr>
+        <w:keepNext/>
+        <w:jc w:val="center"/>
+      </w:pPr>
+      <w:r>
+        <w:rPr>
+          <w:noProof/>
+        </w:rPr>
+        <w:lastRenderedPageBreak/>
+        <w:drawing>
+          <wp:inline distT="0" distB="0" distL="0" distR="0" wp14:anchorId="5B2A677A" wp14:editId="5547832E">
+            <wp:extent cx="4114800" cy="2378686"/>
+            <wp:effectExtent l="0" t="0" r="0" b="3175"/>
+            <wp:docPr id="18" name="Imagem 18"/>
+            <wp:cNvGraphicFramePr>
+              <a:graphicFrameLocks xmlns:a="http://schemas.openxmlformats.org/drawingml/2006/main" noChangeAspect="1"/>
+            </wp:cNvGraphicFramePr>
+            <a:graphic xmlns:a="http://schemas.openxmlformats.org/drawingml/2006/main">
+              <a:graphicData uri="http://schemas.openxmlformats.org/drawingml/2006/picture">
+                <pic:pic xmlns:pic="http://schemas.openxmlformats.org/drawingml/2006/picture">
+                  <pic:nvPicPr>
+                    <pic:cNvPr id="18" name="5.JPG"/>
+                    <pic:cNvPicPr/>
+                  </pic:nvPicPr>
+                  <pic:blipFill>
+                    <a:blip r:embed="rId22">
+                      <a:extLst>
+                        <a:ext uri="{28A0092B-C50C-407E-A947-70E740481C1C}">
+                          <a14:useLocalDpi xmlns:a14="http://schemas.microsoft.com/office/drawing/2010/main" val="0"/>
+                        </a:ext>
+                      </a:extLst>
+                    </a:blip>
+                    <a:stretch>
+                      <a:fillRect/>
+                    </a:stretch>
+                  </pic:blipFill>
+                  <pic:spPr>
+                    <a:xfrm>
+                      <a:off x="0" y="0"/>
+                      <a:ext cx="4225104" cy="2442450"/>
+                    </a:xfrm>
+                    <a:prstGeom prst="rect">
+                      <a:avLst/>
+                    </a:prstGeom>
+                  </pic:spPr>
+                </pic:pic>
+              </a:graphicData>
+            </a:graphic>
+          </wp:inline>
+        </w:drawing>
+      </w:r>
+    </w:p>
+    <w:p>
+      <w:pPr>
+        <w:pStyle w:val="Legenda"/>
+        <w:jc w:val="center"/>
+        <w:rPr>
+          <w:color w:val="auto"/>
+          <w:sz w:val="20"/>
+          <w:szCs w:val="20"/>
+        </w:rPr>
+      </w:pPr>
+      <w:r>
+        <w:rPr>
+          <w:color w:val="auto"/>
+          <w:sz w:val="20"/>
+          <w:szCs w:val="20"/>
+        </w:rPr>
+        <w:t xml:space="preserve">Figura </w:t>
+      </w:r>
+      <w:r>
+        <w:rPr>
+          <w:color w:val="auto"/>
+          <w:sz w:val="20"/>
+          <w:szCs w:val="20"/>
+        </w:rPr>
+        <w:fldChar w:fldCharType="begin"/>
+      </w:r>
+      <w:r>
+        <w:rPr>
+          <w:color w:val="auto"/>
+          <w:sz w:val="20"/>
+          <w:szCs w:val="20"/>
+        </w:rPr>
+        <w:instrText xml:space="preserve"> SEQ Figura \* ARABIC </w:instrText>
+      </w:r>
+      <w:r>
+        <w:rPr>
+          <w:color w:val="auto"/>
+          <w:sz w:val="20"/>
+          <w:szCs w:val="20"/>
+        </w:rPr>
+        <w:fldChar w:fldCharType="separate"/>
+      </w:r>
+      <w:r>
+        <w:rPr>
+          <w:noProof/>
+          <w:color w:val="auto"/>
+          <w:sz w:val="20"/>
+          <w:szCs w:val="20"/>
+        </w:rPr>
+        <w:t>4</w:t>
+      </w:r>
+      <w:r>
+        <w:rPr>
+          <w:color w:val="auto"/>
+          <w:sz w:val="20"/>
+          <w:szCs w:val="20"/>
+        </w:rPr>
+        <w:fldChar w:fldCharType="end"/>
+      </w:r>
+      <w:r>
+        <w:rPr>
+          <w:color w:val="auto"/>
+          <w:sz w:val="20"/>
+          <w:szCs w:val="20"/>
+        </w:rPr>
+        <w:t xml:space="preserve"> - Exemplo d</w:t>
+      </w:r>
+      <w:r>
+        <w:rPr>
+          <w:color w:val="auto"/>
+          <w:sz w:val="20"/>
+          <w:szCs w:val="20"/>
+        </w:rPr>
+        <w:t>a aplicação</w:t>
+      </w:r>
+      <w:r>
+        <w:rPr>
+          <w:color w:val="auto"/>
+          <w:sz w:val="20"/>
+          <w:szCs w:val="20"/>
+        </w:rPr>
+        <w:t xml:space="preserve"> </w:t>
+      </w:r>
+      <w:r>
+        <w:rPr>
+          <w:color w:val="auto"/>
+          <w:sz w:val="20"/>
+          <w:szCs w:val="20"/>
+        </w:rPr>
+        <w:t>d</w:t>
+      </w:r>
+      <w:r>
+        <w:rPr>
+          <w:color w:val="auto"/>
+          <w:sz w:val="20"/>
+          <w:szCs w:val="20"/>
+        </w:rPr>
+        <w:t>a M</w:t>
+      </w:r>
+      <w:r>
+        <w:rPr>
+          <w:color w:val="auto"/>
+          <w:sz w:val="20"/>
+          <w:szCs w:val="20"/>
+        </w:rPr>
+        <w:t xml:space="preserve">édia </w:t>
+      </w:r>
+      <w:r>
+        <w:rPr>
+          <w:color w:val="auto"/>
+          <w:sz w:val="20"/>
+          <w:szCs w:val="20"/>
+        </w:rPr>
+        <w:t>M</w:t>
+      </w:r>
+      <w:r>
+        <w:rPr>
+          <w:color w:val="auto"/>
+          <w:sz w:val="20"/>
+          <w:szCs w:val="20"/>
+        </w:rPr>
+        <w:t xml:space="preserve">óvel </w:t>
+      </w:r>
+      <w:r>
+        <w:rPr>
+          <w:color w:val="auto"/>
+          <w:sz w:val="20"/>
+          <w:szCs w:val="20"/>
+        </w:rPr>
+        <w:t>S</w:t>
+      </w:r>
+      <w:r>
+        <w:rPr>
+          <w:color w:val="auto"/>
+          <w:sz w:val="20"/>
+          <w:szCs w:val="20"/>
+        </w:rPr>
+        <w:t>imples</w:t>
+      </w:r>
+    </w:p>
+    <w:p>
+      <w:pPr>
+        <w:pStyle w:val="Ttulo3"/>
+        <w:spacing w:after="240"/>
+        <w:ind w:left="567" w:hanging="567"/>
+        <w:jc w:val="both"/>
+        <w:rPr>
+          <w:rFonts w:asciiTheme="minorHAnsi" w:hAnsiTheme="minorHAnsi" w:cstheme="minorHAnsi"/>
+          <w:b/>
+          <w:bCs/>
+          <w:color w:val="auto"/>
+          <w:sz w:val="22"/>
+          <w:szCs w:val="22"/>
+        </w:rPr>
+      </w:pPr>
+      <w:r>
+        <w:rPr>
+          <w:rFonts w:asciiTheme="minorHAnsi" w:hAnsiTheme="minorHAnsi" w:cstheme="minorHAnsi"/>
+          <w:b/>
+          <w:bCs/>
+          <w:color w:val="auto"/>
+          <w:sz w:val="22"/>
+          <w:szCs w:val="22"/>
+        </w:rPr>
+        <w:t>3.3.</w:t>
+      </w:r>
+      <w:r>
+        <w:rPr>
+          <w:rFonts w:asciiTheme="minorHAnsi" w:hAnsiTheme="minorHAnsi" w:cstheme="minorHAnsi"/>
+          <w:b/>
+          <w:bCs/>
+          <w:color w:val="auto"/>
+          <w:sz w:val="22"/>
+          <w:szCs w:val="22"/>
+        </w:rPr>
+        <w:t>2</w:t>
+      </w:r>
+      <w:r>
+        <w:rPr>
+          <w:rFonts w:asciiTheme="minorHAnsi" w:hAnsiTheme="minorHAnsi" w:cstheme="minorHAnsi"/>
+          <w:b/>
+          <w:bCs/>
+          <w:color w:val="auto"/>
+          <w:sz w:val="22"/>
+          <w:szCs w:val="22"/>
+        </w:rPr>
+        <w:t xml:space="preserve">. </w:t>
+      </w:r>
+      <w:r>
+        <w:rPr>
+          <w:rFonts w:asciiTheme="minorHAnsi" w:hAnsiTheme="minorHAnsi" w:cstheme="minorHAnsi"/>
+          <w:b/>
+          <w:bCs/>
+          <w:color w:val="auto"/>
+          <w:sz w:val="22"/>
+          <w:szCs w:val="22"/>
+        </w:rPr>
+        <w:tab/>
+      </w:r>
+      <w:r>
+        <w:rPr>
+          <w:rFonts w:asciiTheme="minorHAnsi" w:hAnsiTheme="minorHAnsi" w:cstheme="minorHAnsi"/>
+          <w:b/>
+          <w:bCs/>
+          <w:color w:val="auto"/>
+          <w:sz w:val="22"/>
+          <w:szCs w:val="22"/>
+        </w:rPr>
+        <w:tab/>
+        <w:t xml:space="preserve">Média Móvel </w:t>
+      </w:r>
+      <w:r>
+        <w:rPr>
+          <w:rFonts w:asciiTheme="minorHAnsi" w:hAnsiTheme="minorHAnsi" w:cstheme="minorHAnsi"/>
+          <w:b/>
+          <w:bCs/>
+          <w:color w:val="auto"/>
+          <w:sz w:val="22"/>
+          <w:szCs w:val="22"/>
+        </w:rPr>
+        <w:t>Exponencialmente Pesada</w:t>
+      </w:r>
+    </w:p>
+    <w:p>
+      <w:pPr>
+        <w:ind w:firstLine="567"/>
+        <w:jc w:val="both"/>
+      </w:pPr>
+      <w:r>
+        <w:t>Uma média móvel exponencial (E</w:t>
+      </w:r>
+      <w:r>
+        <w:t xml:space="preserve">xponencial </w:t>
+      </w:r>
+      <w:proofErr w:type="spellStart"/>
+      <w:r>
+        <w:t>M</w:t>
+      </w:r>
+      <w:r>
+        <w:t>oving</w:t>
+      </w:r>
+      <w:proofErr w:type="spellEnd"/>
+      <w:r>
+        <w:t xml:space="preserve"> </w:t>
+      </w:r>
+      <w:proofErr w:type="spellStart"/>
+      <w:r>
+        <w:t>A</w:t>
+      </w:r>
+      <w:r>
+        <w:t>verage</w:t>
+      </w:r>
+      <w:proofErr w:type="spellEnd"/>
+      <w:r>
+        <w:t xml:space="preserve">) é um tipo de média móvel que coloca maior peso e significância nos pontos de dados mais recentes. A média móvel exponencial também é referida como média móvel exponencialmente ponderada. </w:t>
+      </w:r>
+    </w:p>
+    <w:p>
+      <w:pPr>
+        <w:ind w:firstLine="567"/>
+        <w:jc w:val="both"/>
+      </w:pPr>
+      <w:r>
+        <w:t>A</w:t>
+      </w:r>
+      <w:r>
+        <w:t xml:space="preserve"> média móvel</w:t>
+      </w:r>
+      <w:r>
+        <w:t xml:space="preserve"> </w:t>
+      </w:r>
+      <w:r>
+        <w:t>exponencialmente ponderada</w:t>
+      </w:r>
+      <w:r>
+        <w:t xml:space="preserve"> </w:t>
+      </w:r>
+      <w:r>
+        <w:t>reage mais significativamente a mudanças recentes de preços do que uma média móvel simples (</w:t>
+      </w:r>
+      <w:proofErr w:type="spellStart"/>
+      <w:r>
+        <w:t>S</w:t>
+      </w:r>
+      <w:r>
+        <w:t>imple</w:t>
+      </w:r>
+      <w:proofErr w:type="spellEnd"/>
+      <w:r>
+        <w:t xml:space="preserve"> </w:t>
+      </w:r>
+      <w:proofErr w:type="spellStart"/>
+      <w:r>
+        <w:t>M</w:t>
+      </w:r>
+      <w:r>
+        <w:t>oving</w:t>
+      </w:r>
+      <w:proofErr w:type="spellEnd"/>
+      <w:r>
+        <w:t xml:space="preserve"> </w:t>
+      </w:r>
+      <w:proofErr w:type="spellStart"/>
+      <w:r>
+        <w:t>A</w:t>
+      </w:r>
+      <w:r>
+        <w:t>verage</w:t>
+      </w:r>
+      <w:proofErr w:type="spellEnd"/>
+      <w:r>
+        <w:t>), que aplica um peso igual a todas as observações no período.</w:t>
+      </w:r>
+    </w:p>
+    <w:p>
+      <w:pPr>
+        <w:ind w:firstLine="567"/>
+        <w:jc w:val="both"/>
+      </w:pPr>
+      <w:r>
+        <w:t>Como todas as médias móveis, esse indicador técnico é usado para produzir sinais de compra e venda com base em cruzamentos e divergências em relação à média histórica</w:t>
+      </w:r>
+      <w:r>
+        <w:t xml:space="preserve"> e é definida através da equação:</w:t>
+      </w:r>
+    </w:p>
+    <w:p>
+      <w:pPr>
+        <w:ind w:firstLine="567"/>
+        <w:jc w:val="both"/>
+      </w:pPr>
+      <m:oMathPara>
+        <m:oMath>
+          <m:sSub>
+            <m:sSubPr>
+              <m:ctrlPr>
+                <w:rPr>
+                  <w:rFonts w:ascii="Cambria Math" w:hAnsi="Cambria Math"/>
+                  <w:i/>
+                </w:rPr>
+              </m:ctrlPr>
+            </m:sSubPr>
+            <m:e>
+              <m:r>
+                <w:rPr>
+                  <w:rFonts w:ascii="Cambria Math" w:hAnsi="Cambria Math"/>
+                </w:rPr>
+                <m:t>y</m:t>
+              </m:r>
+            </m:e>
+            <m:sub>
+              <m:r>
+                <w:rPr>
+                  <w:rFonts w:ascii="Cambria Math" w:hAnsi="Cambria Math"/>
+                </w:rPr>
+                <m:t>i</m:t>
+              </m:r>
+            </m:sub>
+          </m:sSub>
+          <m:r>
+            <w:rPr>
+              <w:rFonts w:ascii="Cambria Math" w:hAnsi="Cambria Math"/>
+            </w:rPr>
+            <m:t>= α</m:t>
+          </m:r>
+          <m:sSub>
+            <m:sSubPr>
+              <m:ctrlPr>
+                <w:rPr>
+                  <w:rFonts w:ascii="Cambria Math" w:hAnsi="Cambria Math"/>
+                  <w:i/>
+                </w:rPr>
+              </m:ctrlPr>
+            </m:sSubPr>
+            <m:e>
+              <m:r>
+                <w:rPr>
+                  <w:rFonts w:ascii="Cambria Math" w:hAnsi="Cambria Math"/>
+                </w:rPr>
+                <m:t>x</m:t>
+              </m:r>
+            </m:e>
+            <m:sub>
+              <m:r>
+                <w:rPr>
+                  <w:rFonts w:ascii="Cambria Math" w:hAnsi="Cambria Math"/>
+                </w:rPr>
+                <m:t>i</m:t>
+              </m:r>
+            </m:sub>
+          </m:sSub>
+          <m:r>
+            <w:rPr>
+              <w:rFonts w:ascii="Cambria Math" w:hAnsi="Cambria Math"/>
+            </w:rPr>
+            <m:t>+</m:t>
+          </m:r>
+          <m:d>
+            <m:dPr>
+              <m:ctrlPr>
+                <w:rPr>
+                  <w:rFonts w:ascii="Cambria Math" w:hAnsi="Cambria Math"/>
+                  <w:i/>
+                </w:rPr>
+              </m:ctrlPr>
+            </m:dPr>
+            <m:e>
+              <m:r>
+                <w:rPr>
+                  <w:rFonts w:ascii="Cambria Math" w:hAnsi="Cambria Math"/>
+                </w:rPr>
+                <m:t>1- α</m:t>
+              </m:r>
+            </m:e>
+          </m:d>
+          <m:sSub>
+            <m:sSubPr>
+              <m:ctrlPr>
+                <w:rPr>
+                  <w:rFonts w:ascii="Cambria Math" w:hAnsi="Cambria Math"/>
+                  <w:i/>
+                </w:rPr>
+              </m:ctrlPr>
+            </m:sSubPr>
+            <m:e>
+              <m:r>
+                <w:rPr>
+                  <w:rFonts w:ascii="Cambria Math" w:hAnsi="Cambria Math"/>
+                </w:rPr>
+                <m:t>y</m:t>
+              </m:r>
+            </m:e>
+            <m:sub>
+              <m:r>
+                <w:rPr>
+                  <w:rFonts w:ascii="Cambria Math" w:hAnsi="Cambria Math"/>
+                </w:rPr>
+                <m:t>i-1</m:t>
+              </m:r>
+            </m:sub>
+          </m:sSub>
+          <m:r>
+            <w:rPr>
+              <w:rFonts w:ascii="Cambria Math" w:eastAsiaTheme="minorEastAsia" w:hAnsi="Cambria Math"/>
+            </w:rPr>
+            <m:t>,</m:t>
+          </m:r>
+        </m:oMath>
+      </m:oMathPara>
+    </w:p>
+    <w:p>
+      <w:pPr>
+        <w:jc w:val="both"/>
+      </w:pPr>
+      <w:r>
+        <w:t>onde:</w:t>
+      </w:r>
+    </w:p>
+    <w:p>
+      <w:pPr>
+        <w:spacing w:after="0"/>
+        <w:jc w:val="both"/>
+      </w:pPr>
+      <w:r>
+        <w:t>x</w:t>
+      </w:r>
+      <w:r>
+        <w:rPr>
+          <w:vertAlign w:val="subscript"/>
+        </w:rPr>
+        <w:t>i</w:t>
+      </w:r>
+      <w:r>
+        <w:t xml:space="preserve"> – termos que representam a série original;</w:t>
+      </w:r>
+    </w:p>
+    <w:p>
+      <w:pPr>
+        <w:spacing w:after="0"/>
+        <w:jc w:val="both"/>
+      </w:pPr>
+      <w:r>
+        <w:t>y</w:t>
+      </w:r>
+      <w:r>
+        <w:rPr>
+          <w:vertAlign w:val="subscript"/>
+        </w:rPr>
+        <w:t>i</w:t>
+      </w:r>
+      <w:r>
+        <w:t xml:space="preserve"> </w:t>
+      </w:r>
+      <w:r>
+        <w:t>–</w:t>
+      </w:r>
+      <w:r>
+        <w:t xml:space="preserve"> </w:t>
+      </w:r>
+      <w:r>
+        <w:t>série resultante da aplicação da filtragem;</w:t>
+      </w:r>
+    </w:p>
+    <w:p>
+      <w:pPr>
+        <w:jc w:val="both"/>
+      </w:pPr>
+      <w:r>
+        <w:rPr>
+          <w:rFonts w:cstheme="minorHAnsi"/>
+        </w:rPr>
+        <w:t>α</w:t>
+      </w:r>
+      <w:r>
+        <w:t xml:space="preserve"> – constante que varia entre ]0,1].</w:t>
+      </w:r>
+    </w:p>
+    <w:p>
+      <w:pPr>
+        <w:ind w:firstLine="567"/>
+        <w:jc w:val="both"/>
+      </w:pPr>
+      <w:r>
+        <w:t>Todas as médias móveis comu</w:t>
+      </w:r>
+      <w:r>
+        <w:t>m</w:t>
+      </w:r>
+      <w:r>
+        <w:t>mente usadas na análise técnica são, por sua própria natureza, indicadores</w:t>
+      </w:r>
+      <w:r>
+        <w:t xml:space="preserve"> de atraso</w:t>
+      </w:r>
+      <w:r>
+        <w:rPr>
+          <w:rStyle w:val="Refdenotaderodap"/>
+        </w:rPr>
+        <w:footnoteReference w:id="3"/>
+      </w:r>
+      <w:r>
+        <w:t xml:space="preserve">, </w:t>
+      </w:r>
+      <w:r>
+        <w:t>atrasados. Consequentemente, as conclusões tiradas da aplicação de uma média móvel a um gráfico de mercado específico devem ser para confirmar uma movimentação do mercado ou para indicar</w:t>
+      </w:r>
+      <w:r>
+        <w:t xml:space="preserve"> a</w:t>
+      </w:r>
+      <w:r>
+        <w:t xml:space="preserve"> sua força.</w:t>
+      </w:r>
+    </w:p>
+    <w:p>
+      <w:pPr>
+        <w:keepNext/>
+        <w:jc w:val="center"/>
+      </w:pPr>
+      <w:r>
+        <w:rPr>
+          <w:noProof/>
+        </w:rPr>
+        <w:lastRenderedPageBreak/>
+        <w:drawing>
+          <wp:inline distT="0" distB="0" distL="0" distR="0" wp14:anchorId="436A0245" wp14:editId="16FB83A4">
+            <wp:extent cx="4110526" cy="2379600"/>
+            <wp:effectExtent l="0" t="0" r="4445" b="1905"/>
+            <wp:docPr id="19" name="Imagem 19"/>
+            <wp:cNvGraphicFramePr>
+              <a:graphicFrameLocks xmlns:a="http://schemas.openxmlformats.org/drawingml/2006/main" noChangeAspect="1"/>
+            </wp:cNvGraphicFramePr>
+            <a:graphic xmlns:a="http://schemas.openxmlformats.org/drawingml/2006/main">
+              <a:graphicData uri="http://schemas.openxmlformats.org/drawingml/2006/picture">
+                <pic:pic xmlns:pic="http://schemas.openxmlformats.org/drawingml/2006/picture">
+                  <pic:nvPicPr>
+                    <pic:cNvPr id="19" name="6.JPG"/>
+                    <pic:cNvPicPr/>
+                  </pic:nvPicPr>
+                  <pic:blipFill>
+                    <a:blip r:embed="rId23">
+                      <a:extLst>
+                        <a:ext uri="{28A0092B-C50C-407E-A947-70E740481C1C}">
+                          <a14:useLocalDpi xmlns:a14="http://schemas.microsoft.com/office/drawing/2010/main" val="0"/>
+                        </a:ext>
+                      </a:extLst>
+                    </a:blip>
+                    <a:stretch>
+                      <a:fillRect/>
+                    </a:stretch>
+                  </pic:blipFill>
+                  <pic:spPr>
+                    <a:xfrm>
+                      <a:off x="0" y="0"/>
+                      <a:ext cx="4110526" cy="2379600"/>
+                    </a:xfrm>
+                    <a:prstGeom prst="rect">
+                      <a:avLst/>
+                    </a:prstGeom>
+                  </pic:spPr>
+                </pic:pic>
+              </a:graphicData>
+            </a:graphic>
+          </wp:inline>
+        </w:drawing>
+      </w:r>
+    </w:p>
+    <w:p>
+      <w:pPr>
+        <w:pStyle w:val="Legenda"/>
+        <w:spacing w:line="276" w:lineRule="auto"/>
+        <w:jc w:val="center"/>
+        <w:rPr>
+          <w:color w:val="auto"/>
+          <w:sz w:val="20"/>
+          <w:szCs w:val="20"/>
+        </w:rPr>
+      </w:pPr>
+      <w:r>
+        <w:rPr>
+          <w:color w:val="auto"/>
+          <w:sz w:val="20"/>
+          <w:szCs w:val="20"/>
+        </w:rPr>
+        <w:t xml:space="preserve">Figura </w:t>
+      </w:r>
+      <w:r>
+        <w:rPr>
+          <w:color w:val="auto"/>
+          <w:sz w:val="20"/>
+          <w:szCs w:val="20"/>
+        </w:rPr>
+        <w:fldChar w:fldCharType="begin"/>
+      </w:r>
+      <w:r>
+        <w:rPr>
+          <w:color w:val="auto"/>
+          <w:sz w:val="20"/>
+          <w:szCs w:val="20"/>
+        </w:rPr>
+        <w:instrText xml:space="preserve"> SEQ Figura \* ARABIC </w:instrText>
+      </w:r>
+      <w:r>
+        <w:rPr>
+          <w:color w:val="auto"/>
+          <w:sz w:val="20"/>
+          <w:szCs w:val="20"/>
+        </w:rPr>
+        <w:fldChar w:fldCharType="separate"/>
+      </w:r>
+      <w:r>
+        <w:rPr>
+          <w:noProof/>
+          <w:color w:val="auto"/>
+          <w:sz w:val="20"/>
+          <w:szCs w:val="20"/>
+        </w:rPr>
+        <w:t>5</w:t>
+      </w:r>
+      <w:r>
+        <w:rPr>
+          <w:color w:val="auto"/>
+          <w:sz w:val="20"/>
+          <w:szCs w:val="20"/>
+        </w:rPr>
+        <w:fldChar w:fldCharType="end"/>
+      </w:r>
+      <w:r>
+        <w:rPr>
+          <w:color w:val="auto"/>
+          <w:sz w:val="20"/>
+          <w:szCs w:val="20"/>
+        </w:rPr>
+        <w:t xml:space="preserve"> - Exemplo da aplicação da Média Móvel Exponencialmente Pesada</w:t>
+      </w:r>
+    </w:p>
+    <w:p>
+      <w:pPr>
+        <w:pStyle w:val="Ttulo2"/>
+        <w:spacing w:after="240"/>
+        <w:ind w:left="567" w:hanging="567"/>
+        <w:jc w:val="both"/>
+        <w:rPr>
+          <w:rFonts w:asciiTheme="minorHAnsi" w:hAnsiTheme="minorHAnsi"/>
+          <w:b/>
+          <w:bCs/>
+          <w:color w:val="auto"/>
+          <w:sz w:val="24"/>
+          <w:szCs w:val="24"/>
+        </w:rPr>
+      </w:pPr>
+      <w:r>
+        <w:rPr>
+          <w:rFonts w:asciiTheme="minorHAnsi" w:hAnsiTheme="minorHAnsi"/>
+          <w:b/>
+          <w:bCs/>
+          <w:color w:val="auto"/>
+          <w:sz w:val="24"/>
+          <w:szCs w:val="24"/>
+        </w:rPr>
+        <w:t xml:space="preserve">3.4. </w:t>
+      </w:r>
+      <w:r>
+        <w:rPr>
+          <w:rFonts w:asciiTheme="minorHAnsi" w:hAnsiTheme="minorHAnsi"/>
+          <w:b/>
+          <w:bCs/>
+          <w:color w:val="auto"/>
+          <w:sz w:val="24"/>
+          <w:szCs w:val="24"/>
+        </w:rPr>
+        <w:tab/>
+        <w:t>Previsão</w:t>
+      </w:r>
+    </w:p>
+    <w:p>
+      <w:pPr>
+        <w:ind w:firstLine="567"/>
+        <w:jc w:val="both"/>
+      </w:pPr>
+      <w:r>
+        <w:t>Previsão é um método usado extensivamente em análise de séries temporais para predizer uma variável de resposta como lucro mensal, desempenho dos estoques ou índices de desemprego para um período de tempo especificado. Previsões são baseadas em padrões nos dados existentes.</w:t>
+      </w:r>
+    </w:p>
+    <w:p>
+      <w:pPr>
+        <w:ind w:firstLine="567"/>
+        <w:jc w:val="both"/>
+      </w:pPr>
+      <w:r>
+        <w:t>De forma a responder uma das tarefas propostas do enunciado que nos foi colocado, utilizamos dois métodos de previsão que foram mencionados anteriormente, contudo, com algumas alterações nas fórmulas:</w:t>
+      </w:r>
+    </w:p>
+    <w:p>
+      <w:pPr>
+        <w:pStyle w:val="Ttulo2"/>
+        <w:spacing w:after="240"/>
+        <w:ind w:left="567" w:hanging="567"/>
+        <w:rPr>
+          <w:rFonts w:asciiTheme="minorHAnsi" w:hAnsiTheme="minorHAnsi"/>
+          <w:b/>
+          <w:bCs/>
+          <w:color w:val="auto"/>
+          <w:sz w:val="24"/>
+          <w:szCs w:val="24"/>
+        </w:rPr>
+      </w:pPr>
+      <w:r>
+        <w:rPr>
+          <w:rFonts w:asciiTheme="minorHAnsi" w:hAnsiTheme="minorHAnsi"/>
+          <w:b/>
+          <w:bCs/>
+          <w:color w:val="auto"/>
+          <w:sz w:val="24"/>
+          <w:szCs w:val="24"/>
+        </w:rPr>
+        <w:t xml:space="preserve">3.4.1. </w:t>
+      </w:r>
+      <w:r>
+        <w:rPr>
+          <w:rFonts w:asciiTheme="minorHAnsi" w:hAnsiTheme="minorHAnsi"/>
+          <w:b/>
+          <w:bCs/>
+          <w:color w:val="auto"/>
+          <w:sz w:val="24"/>
+          <w:szCs w:val="24"/>
+        </w:rPr>
+        <w:tab/>
+      </w:r>
+      <w:r>
+        <w:rPr>
+          <w:rFonts w:asciiTheme="minorHAnsi" w:hAnsiTheme="minorHAnsi"/>
+          <w:b/>
+          <w:bCs/>
+          <w:color w:val="auto"/>
+          <w:sz w:val="24"/>
+          <w:szCs w:val="24"/>
+        </w:rPr>
+        <w:t>Média Móvel Simples</w:t>
+      </w:r>
+    </w:p>
+    <w:p>
+      <m:oMathPara>
+        <m:oMath>
+          <m:sSub>
+            <m:sSubPr>
+              <m:ctrlPr>
+                <w:rPr>
+                  <w:rFonts w:ascii="Cambria Math" w:hAnsi="Cambria Math"/>
+                  <w:i/>
+                </w:rPr>
+              </m:ctrlPr>
+            </m:sSubPr>
+            <m:e>
+              <m:r>
+                <w:rPr>
+                  <w:rFonts w:ascii="Cambria Math" w:hAnsi="Cambria Math"/>
+                </w:rPr>
+                <m:t>y</m:t>
+              </m:r>
+            </m:e>
+            <m:sub>
+              <m:r>
+                <w:rPr>
+                  <w:rFonts w:ascii="Cambria Math" w:hAnsi="Cambria Math"/>
+                </w:rPr>
+                <m:t>i+1</m:t>
+              </m:r>
+            </m:sub>
+          </m:sSub>
+          <m:r>
+            <w:rPr>
+              <w:rFonts w:ascii="Cambria Math" w:hAnsi="Cambria Math"/>
+            </w:rPr>
+            <m:t xml:space="preserve">= </m:t>
+          </m:r>
+          <m:f>
+            <m:fPr>
+              <m:ctrlPr>
+                <w:rPr>
+                  <w:rFonts w:ascii="Cambria Math" w:hAnsi="Cambria Math"/>
+                  <w:i/>
+                </w:rPr>
+              </m:ctrlPr>
+            </m:fPr>
+            <m:num>
+              <m:r>
+                <w:rPr>
+                  <w:rFonts w:ascii="Cambria Math" w:hAnsi="Cambria Math"/>
+                </w:rPr>
+                <m:t>1</m:t>
+              </m:r>
+            </m:num>
+            <m:den>
+              <m:r>
+                <w:rPr>
+                  <w:rFonts w:ascii="Cambria Math" w:hAnsi="Cambria Math"/>
+                </w:rPr>
+                <m:t>n</m:t>
+              </m:r>
+            </m:den>
+          </m:f>
+          <m:nary>
+            <m:naryPr>
+              <m:chr m:val="∑"/>
+              <m:limLoc m:val="undOvr"/>
+              <m:ctrlPr>
+                <w:rPr>
+                  <w:rFonts w:ascii="Cambria Math" w:hAnsi="Cambria Math"/>
+                  <w:i/>
+                </w:rPr>
+              </m:ctrlPr>
+            </m:naryPr>
+            <m:sub>
+              <m:r>
+                <w:rPr>
+                  <w:rFonts w:ascii="Cambria Math" w:hAnsi="Cambria Math"/>
+                </w:rPr>
+                <m:t>k=0</m:t>
+              </m:r>
+            </m:sub>
+            <m:sup>
+              <m:r>
+                <w:rPr>
+                  <w:rFonts w:ascii="Cambria Math" w:hAnsi="Cambria Math"/>
+                </w:rPr>
+                <m:t>n-1</m:t>
+              </m:r>
+            </m:sup>
+            <m:e>
+              <m:sSub>
+                <m:sSubPr>
+                  <m:ctrlPr>
+                    <w:rPr>
+                      <w:rFonts w:ascii="Cambria Math" w:hAnsi="Cambria Math"/>
+                      <w:i/>
+                    </w:rPr>
+                  </m:ctrlPr>
+                </m:sSubPr>
+                <m:e>
+                  <m:r>
+                    <w:rPr>
+                      <w:rFonts w:ascii="Cambria Math" w:hAnsi="Cambria Math"/>
+                    </w:rPr>
+                    <m:t>x</m:t>
+                  </m:r>
+                </m:e>
+                <m:sub>
+                  <m:r>
+                    <w:rPr>
+                      <w:rFonts w:ascii="Cambria Math" w:hAnsi="Cambria Math"/>
+                    </w:rPr>
+                    <m:t>i-k</m:t>
+                  </m:r>
+                </m:sub>
+              </m:sSub>
+              <m:r>
+                <w:rPr>
+                  <w:rFonts w:ascii="Cambria Math" w:hAnsi="Cambria Math"/>
+                </w:rPr>
+                <m:t>,</m:t>
+              </m:r>
+            </m:e>
+          </m:nary>
+        </m:oMath>
+      </m:oMathPara>
+    </w:p>
+    <w:p>
+      <w:r>
+        <w:t>onde:</w:t>
+      </w:r>
+    </w:p>
+    <w:p>
+      <w:pPr>
+        <w:spacing w:after="0"/>
+      </w:pPr>
+      <w:r>
+        <w:t>x</w:t>
+      </w:r>
+      <w:r>
+        <w:rPr>
+          <w:vertAlign w:val="subscript"/>
+        </w:rPr>
+        <w:t>i</w:t>
+      </w:r>
+      <w:r>
+        <w:t xml:space="preserve"> – termos que representam a série original;</w:t>
+      </w:r>
+    </w:p>
+    <w:p>
+      <w:pPr>
+        <w:spacing w:after="0"/>
+      </w:pPr>
+      <w:r>
+        <w:t>y</w:t>
+      </w:r>
+      <w:r>
+        <w:rPr>
+          <w:vertAlign w:val="subscript"/>
+        </w:rPr>
+        <w:t>i + 1</w:t>
+      </w:r>
+      <w:r>
+        <w:t xml:space="preserve"> – representa uma previsão utilizando dados anteriores;</w:t>
+      </w:r>
+    </w:p>
+    <w:p>
+      <w:r>
+        <w:t>n – ordem da média móvel.</w:t>
+      </w:r>
+    </w:p>
+    <w:p>
+      <w:pPr>
+        <w:pStyle w:val="Ttulo2"/>
+        <w:spacing w:after="240"/>
+        <w:ind w:left="567" w:hanging="567"/>
+        <w:rPr>
+          <w:rFonts w:asciiTheme="minorHAnsi" w:hAnsiTheme="minorHAnsi"/>
+          <w:b/>
+          <w:bCs/>
+          <w:color w:val="auto"/>
+          <w:sz w:val="24"/>
+          <w:szCs w:val="24"/>
+        </w:rPr>
+      </w:pPr>
+      <w:r>
+        <w:rPr>
+          <w:rFonts w:asciiTheme="minorHAnsi" w:hAnsiTheme="minorHAnsi"/>
+          <w:b/>
+          <w:bCs/>
+          <w:color w:val="auto"/>
+          <w:sz w:val="24"/>
+          <w:szCs w:val="24"/>
+        </w:rPr>
+        <w:t>3.4.</w:t>
+      </w:r>
+      <w:r>
+        <w:rPr>
+          <w:rFonts w:asciiTheme="minorHAnsi" w:hAnsiTheme="minorHAnsi"/>
+          <w:b/>
+          <w:bCs/>
+          <w:color w:val="auto"/>
+          <w:sz w:val="24"/>
+          <w:szCs w:val="24"/>
+        </w:rPr>
+        <w:t>2</w:t>
+      </w:r>
+      <w:r>
+        <w:rPr>
+          <w:rFonts w:asciiTheme="minorHAnsi" w:hAnsiTheme="minorHAnsi"/>
+          <w:b/>
+          <w:bCs/>
+          <w:color w:val="auto"/>
+          <w:sz w:val="24"/>
+          <w:szCs w:val="24"/>
+        </w:rPr>
+        <w:t xml:space="preserve">. </w:t>
+      </w:r>
+      <w:r>
+        <w:rPr>
+          <w:rFonts w:asciiTheme="minorHAnsi" w:hAnsiTheme="minorHAnsi"/>
+          <w:b/>
+          <w:bCs/>
+          <w:color w:val="auto"/>
+          <w:sz w:val="24"/>
+          <w:szCs w:val="24"/>
+        </w:rPr>
+        <w:tab/>
+      </w:r>
+      <w:r>
+        <w:rPr>
+          <w:rFonts w:asciiTheme="minorHAnsi" w:hAnsiTheme="minorHAnsi"/>
+          <w:b/>
+          <w:bCs/>
+          <w:color w:val="auto"/>
+          <w:sz w:val="24"/>
+          <w:szCs w:val="24"/>
+        </w:rPr>
+        <w:t xml:space="preserve">Média Móvel </w:t>
+      </w:r>
+      <w:r>
+        <w:rPr>
+          <w:rFonts w:asciiTheme="minorHAnsi" w:hAnsiTheme="minorHAnsi"/>
+          <w:b/>
+          <w:bCs/>
+          <w:color w:val="auto"/>
+          <w:sz w:val="24"/>
+          <w:szCs w:val="24"/>
+        </w:rPr>
+        <w:t>Exponencialmente Pesada</w:t>
+      </w:r>
+    </w:p>
+    <w:p>
+      <m:oMathPara>
+        <m:oMath>
+          <m:sSub>
+            <m:sSubPr>
+              <m:ctrlPr>
+                <w:rPr>
+                  <w:rFonts w:ascii="Cambria Math" w:hAnsi="Cambria Math"/>
+                  <w:i/>
+                </w:rPr>
+              </m:ctrlPr>
+            </m:sSubPr>
+            <m:e>
+              <m:r>
+                <w:rPr>
+                  <w:rFonts w:ascii="Cambria Math" w:hAnsi="Cambria Math"/>
+                </w:rPr>
+                <m:t>y</m:t>
+              </m:r>
+            </m:e>
+            <m:sub>
+              <m:r>
+                <w:rPr>
+                  <w:rFonts w:ascii="Cambria Math" w:hAnsi="Cambria Math"/>
+                </w:rPr>
+                <m:t>i+1</m:t>
+              </m:r>
+            </m:sub>
+          </m:sSub>
+          <m:r>
+            <w:rPr>
+              <w:rFonts w:ascii="Cambria Math" w:hAnsi="Cambria Math"/>
+            </w:rPr>
+            <m:t>= α</m:t>
+          </m:r>
+          <m:sSub>
+            <m:sSubPr>
+              <m:ctrlPr>
+                <w:rPr>
+                  <w:rFonts w:ascii="Cambria Math" w:hAnsi="Cambria Math"/>
+                  <w:i/>
+                </w:rPr>
+              </m:ctrlPr>
+            </m:sSubPr>
+            <m:e>
+              <m:r>
+                <w:rPr>
+                  <w:rFonts w:ascii="Cambria Math" w:hAnsi="Cambria Math"/>
+                </w:rPr>
+                <m:t>x</m:t>
+              </m:r>
+            </m:e>
+            <m:sub>
+              <m:r>
+                <w:rPr>
+                  <w:rFonts w:ascii="Cambria Math" w:hAnsi="Cambria Math"/>
+                </w:rPr>
+                <m:t>i</m:t>
+              </m:r>
+            </m:sub>
+          </m:sSub>
+          <m:r>
+            <w:rPr>
+              <w:rFonts w:ascii="Cambria Math" w:hAnsi="Cambria Math"/>
+            </w:rPr>
+            <m:t>+</m:t>
+          </m:r>
+          <m:d>
+            <m:dPr>
+              <m:ctrlPr>
+                <w:rPr>
+                  <w:rFonts w:ascii="Cambria Math" w:hAnsi="Cambria Math"/>
+                  <w:i/>
+                </w:rPr>
+              </m:ctrlPr>
+            </m:dPr>
+            <m:e>
+              <m:r>
+                <w:rPr>
+                  <w:rFonts w:ascii="Cambria Math" w:hAnsi="Cambria Math"/>
+                </w:rPr>
+                <m:t>1- α</m:t>
+              </m:r>
+            </m:e>
+          </m:d>
+          <m:sSub>
+            <m:sSubPr>
+              <m:ctrlPr>
+                <w:rPr>
+                  <w:rFonts w:ascii="Cambria Math" w:hAnsi="Cambria Math"/>
+                  <w:i/>
+                </w:rPr>
+              </m:ctrlPr>
+            </m:sSubPr>
+            <m:e>
+              <m:r>
+                <w:rPr>
+                  <w:rFonts w:ascii="Cambria Math" w:hAnsi="Cambria Math"/>
+                </w:rPr>
+                <m:t>y</m:t>
+              </m:r>
+            </m:e>
+            <m:sub>
+              <m:r>
+                <w:rPr>
+                  <w:rFonts w:ascii="Cambria Math" w:hAnsi="Cambria Math"/>
+                </w:rPr>
+                <m:t>i</m:t>
+              </m:r>
+            </m:sub>
+          </m:sSub>
+          <m:r>
+            <w:rPr>
+              <w:rFonts w:ascii="Cambria Math" w:hAnsi="Cambria Math"/>
+            </w:rPr>
+            <m:t>,</m:t>
+          </m:r>
+        </m:oMath>
+      </m:oMathPara>
+    </w:p>
+    <w:p/>
+    <w:p>
+      <w:pPr>
+        <w:jc w:val="both"/>
+      </w:pPr>
+      <w:r>
+        <w:t>onde:</w:t>
+      </w:r>
+    </w:p>
+    <w:p>
+      <w:pPr>
+        <w:spacing w:after="0"/>
+        <w:jc w:val="both"/>
+      </w:pPr>
+      <w:r>
+        <w:t>x</w:t>
+      </w:r>
+      <w:r>
+        <w:rPr>
+          <w:vertAlign w:val="subscript"/>
+        </w:rPr>
+        <w:t>i</w:t>
+      </w:r>
+      <w:r>
+        <w:t xml:space="preserve"> – termos que representam a série original;</w:t>
+      </w:r>
+    </w:p>
+    <w:p>
+      <w:pPr>
+        <w:spacing w:after="0"/>
+        <w:jc w:val="both"/>
+      </w:pPr>
+      <w:r>
+        <w:t>y</w:t>
+      </w:r>
+      <w:r>
+        <w:rPr>
+          <w:vertAlign w:val="subscript"/>
+        </w:rPr>
+        <w:t>i+1</w:t>
+      </w:r>
+      <w:r>
+        <w:t xml:space="preserve"> - </w:t>
+      </w:r>
+      <w:r>
+        <w:t>representa uma previsão utilizando dados anteriores;</w:t>
+      </w:r>
+    </w:p>
+    <w:p>
+      <w:pPr>
+        <w:spacing w:after="0"/>
+        <w:jc w:val="both"/>
+      </w:pPr>
+      <w:r>
+        <w:rPr>
+          <w:rFonts w:cstheme="minorHAnsi"/>
+        </w:rPr>
+        <w:t>α</w:t>
+      </w:r>
+      <w:r>
+        <w:t xml:space="preserve"> - </w:t>
+      </w:r>
+      <w:r>
+        <w:t>constante que toma valores no intervalo ]0, 1].</w:t>
+      </w:r>
+      <w:bookmarkStart w:id="6" w:name="_GoBack"/>
+      <w:bookmarkEnd w:id="6"/>
+    </w:p>
+    <w:p>
+      <w:pPr>
+        <w:spacing w:before="120" w:after="120"/>
+        <w:ind w:firstLine="567"/>
+        <w:jc w:val="both"/>
+        <w:rPr>
+          <w:rFonts w:cstheme="minorHAnsi"/>
+          <w:iCs/>
+          <w:color w:val="000000"/>
+          <w:szCs w:val="28"/>
+        </w:rPr>
+      </w:pPr>
     </w:p>
     <w:p>
       <w:pPr>
@@ -5192,7 +8121,7 @@
           <w:szCs w:val="28"/>
         </w:rPr>
       </w:pPr>
-      <w:bookmarkStart w:id="6" w:name="_Toc27476593"/>
+      <w:bookmarkStart w:id="7" w:name="_Toc27476593"/>
       <w:r>
         <w:rPr>
           <w:rFonts w:asciiTheme="minorHAnsi" w:hAnsiTheme="minorHAnsi" w:cstheme="minorHAnsi"/>
@@ -5205,7 +8134,7 @@
         <w:lastRenderedPageBreak/>
         <w:t>Desenvolvimento e Implementação da Aplicação</w:t>
       </w:r>
-      <w:bookmarkEnd w:id="6"/>
+      <w:bookmarkEnd w:id="7"/>
     </w:p>
     <w:p>
       <w:pPr>
@@ -5278,8 +8207,6 @@
         </w:rPr>
         <w:t>a otimizá-lo e a facilitar a sua leitura e interpretação.</w:t>
       </w:r>
-      <w:bookmarkStart w:id="7" w:name="_GoBack"/>
-      <w:bookmarkEnd w:id="7"/>
     </w:p>
     <w:p>
       <w:pPr>
@@ -5938,7 +8865,6 @@
         <w:t xml:space="preserve">    </w:t>
       </w:r>
       <w:proofErr w:type="spellStart"/>
-      <w:proofErr w:type="gramStart"/>
       <w:r>
         <w:rPr>
           <w:rFonts w:cstheme="minorHAnsi"/>
@@ -5969,7 +8895,6 @@
         <w:t>xxxxxxxxxxxxxxxxxx</w:t>
       </w:r>
       <w:proofErr w:type="spellEnd"/>
-      <w:proofErr w:type="gramEnd"/>
       <w:r>
         <w:rPr>
           <w:rFonts w:cstheme="minorHAnsi"/>
@@ -6427,7 +9352,7 @@
           <w:sz w:val="20"/>
         </w:rPr>
         <w:sectPr>
-          <w:footerReference w:type="first" r:id="rId19"/>
+          <w:footerReference w:type="first" r:id="rId24"/>
           <w:pgSz w:w="11906" w:h="16838"/>
           <w:pgMar w:top="1417" w:right="1701" w:bottom="1417" w:left="1701" w:header="708" w:footer="708" w:gutter="0"/>
           <w:pgNumType w:start="1"/>
@@ -7208,7 +10133,7 @@
       </w:pPr>
     </w:p>
     <w:sectPr>
-      <w:footerReference w:type="first" r:id="rId20"/>
+      <w:footerReference w:type="first" r:id="rId25"/>
       <w:pgSz w:w="11906" w:h="16838"/>
       <w:pgMar w:top="1417" w:right="1701" w:bottom="1417" w:left="1701" w:header="708" w:footer="708" w:gutter="0"/>
       <w:pgNumType w:fmt="lowerRoman" w:start="2"/>
@@ -7504,6 +10429,95 @@
       </w:r>
     </w:p>
   </w:footnote>
+  <w:footnote w:id="2">
+    <w:p>
+      <w:pPr>
+        <w:ind w:left="142" w:hanging="142"/>
+        <w:jc w:val="both"/>
+        <w:rPr>
+          <w:rFonts w:ascii="Calibri" w:eastAsia="Times New Roman" w:hAnsi="Calibri" w:cs="Times New Roman"/>
+          <w:sz w:val="20"/>
+          <w:szCs w:val="20"/>
+        </w:rPr>
+      </w:pPr>
+      <w:r>
+        <w:rPr>
+          <w:rStyle w:val="Refdenotaderodap"/>
+        </w:rPr>
+        <w:footnoteRef/>
+      </w:r>
+      <w:r>
+        <w:t xml:space="preserve"> </w:t>
+      </w:r>
+      <w:r>
+        <w:tab/>
+      </w:r>
+      <w:r>
+        <w:rPr>
+          <w:rFonts w:ascii="Calibri" w:eastAsia="Times New Roman" w:hAnsi="Calibri" w:cs="Times New Roman"/>
+          <w:sz w:val="20"/>
+          <w:szCs w:val="20"/>
+        </w:rPr>
+        <w:t>Uma média móvel (MA) é um indicador utilizado na análise técnica que ajuda a suavizar a ação do preço filtrando o "ruído" de flutuações aleatórias de preços de curto prazo. É um indicador de tendência atrasado</w:t>
+      </w:r>
+      <w:r>
+        <w:rPr>
+          <w:rFonts w:ascii="Calibri" w:eastAsia="Times New Roman" w:hAnsi="Calibri" w:cs="Times New Roman"/>
+          <w:sz w:val="20"/>
+          <w:szCs w:val="20"/>
+        </w:rPr>
+        <w:t xml:space="preserve"> </w:t>
+      </w:r>
+      <w:r>
+        <w:rPr>
+          <w:rFonts w:ascii="Calibri" w:eastAsia="Times New Roman" w:hAnsi="Calibri" w:cs="Times New Roman"/>
+          <w:sz w:val="20"/>
+          <w:szCs w:val="20"/>
+        </w:rPr>
+        <w:t>porque é baseado em preços passados.</w:t>
+      </w:r>
+    </w:p>
+    <w:p>
+      <w:pPr>
+        <w:pStyle w:val="Textodenotaderodap"/>
+      </w:pPr>
+    </w:p>
+  </w:footnote>
+  <w:footnote w:id="3">
+    <w:p>
+      <w:pPr>
+        <w:pStyle w:val="Textodenotaderodap"/>
+        <w:ind w:left="142" w:hanging="142"/>
+      </w:pPr>
+      <w:r>
+        <w:rPr>
+          <w:rStyle w:val="Refdenotaderodap"/>
+        </w:rPr>
+        <w:footnoteRef/>
+      </w:r>
+      <w:r>
+        <w:t xml:space="preserve"> </w:t>
+      </w:r>
+      <w:r>
+        <w:tab/>
+      </w:r>
+      <w:r>
+        <w:t xml:space="preserve">Um indicador de atraso é qualquer variável mensurável ou observável que se move ou muda de direção depois </w:t>
+      </w:r>
+      <w:r>
+        <w:t xml:space="preserve">de </w:t>
+      </w:r>
+      <w:r>
+        <w:t xml:space="preserve">uma mudança </w:t>
+      </w:r>
+      <w:r>
+        <w:t xml:space="preserve"> que </w:t>
+      </w:r>
+      <w:r>
+        <w:t>ocorre em uma variável alvo.</w:t>
+      </w:r>
+    </w:p>
+  </w:footnote>
 </w:footnotes>
 </file>
 
@@ -8001,6 +11015,98 @@
     </w:lvl>
   </w:abstractNum>
   <w:abstractNum w:abstractNumId="4" w15:restartNumberingAfterBreak="0">
+    <w:nsid w:val="10E97B27"/>
+    <w:multiLevelType w:val="hybridMultilevel"/>
+    <w:tmpl w:val="BA608B3E"/>
+    <w:lvl w:ilvl="0" w:tplc="7590B48C">
+      <w:start w:val="1"/>
+      <w:numFmt w:val="decimal"/>
+      <w:lvlText w:val="%1."/>
+      <w:lvlJc w:val="left"/>
+      <w:pPr>
+        <w:ind w:left="927" w:hanging="360"/>
+      </w:pPr>
+      <w:rPr>
+        <w:rFonts w:asciiTheme="minorHAnsi" w:hAnsiTheme="minorHAnsi" w:hint="default"/>
+        <w:color w:val="auto"/>
+        <w:sz w:val="22"/>
+        <w:szCs w:val="22"/>
+      </w:rPr>
+    </w:lvl>
+    <w:lvl w:ilvl="1" w:tplc="08160019" w:tentative="1">
+      <w:start w:val="1"/>
+      <w:numFmt w:val="lowerLetter"/>
+      <w:lvlText w:val="%2."/>
+      <w:lvlJc w:val="left"/>
+      <w:pPr>
+        <w:ind w:left="1647" w:hanging="360"/>
+      </w:pPr>
+    </w:lvl>
+    <w:lvl w:ilvl="2" w:tplc="0816001B" w:tentative="1">
+      <w:start w:val="1"/>
+      <w:numFmt w:val="lowerRoman"/>
+      <w:lvlText w:val="%3."/>
+      <w:lvlJc w:val="right"/>
+      <w:pPr>
+        <w:ind w:left="2367" w:hanging="180"/>
+      </w:pPr>
+    </w:lvl>
+    <w:lvl w:ilvl="3" w:tplc="0816000F" w:tentative="1">
+      <w:start w:val="1"/>
+      <w:numFmt w:val="decimal"/>
+      <w:lvlText w:val="%4."/>
+      <w:lvlJc w:val="left"/>
+      <w:pPr>
+        <w:ind w:left="3087" w:hanging="360"/>
+      </w:pPr>
+    </w:lvl>
+    <w:lvl w:ilvl="4" w:tplc="08160019" w:tentative="1">
+      <w:start w:val="1"/>
+      <w:numFmt w:val="lowerLetter"/>
+      <w:lvlText w:val="%5."/>
+      <w:lvlJc w:val="left"/>
+      <w:pPr>
+        <w:ind w:left="3807" w:hanging="360"/>
+      </w:pPr>
+    </w:lvl>
+    <w:lvl w:ilvl="5" w:tplc="0816001B" w:tentative="1">
+      <w:start w:val="1"/>
+      <w:numFmt w:val="lowerRoman"/>
+      <w:lvlText w:val="%6."/>
+      <w:lvlJc w:val="right"/>
+      <w:pPr>
+        <w:ind w:left="4527" w:hanging="180"/>
+      </w:pPr>
+    </w:lvl>
+    <w:lvl w:ilvl="6" w:tplc="0816000F" w:tentative="1">
+      <w:start w:val="1"/>
+      <w:numFmt w:val="decimal"/>
+      <w:lvlText w:val="%7."/>
+      <w:lvlJc w:val="left"/>
+      <w:pPr>
+        <w:ind w:left="5247" w:hanging="360"/>
+      </w:pPr>
+    </w:lvl>
+    <w:lvl w:ilvl="7" w:tplc="08160019" w:tentative="1">
+      <w:start w:val="1"/>
+      <w:numFmt w:val="lowerLetter"/>
+      <w:lvlText w:val="%8."/>
+      <w:lvlJc w:val="left"/>
+      <w:pPr>
+        <w:ind w:left="5967" w:hanging="360"/>
+      </w:pPr>
+    </w:lvl>
+    <w:lvl w:ilvl="8" w:tplc="0816001B" w:tentative="1">
+      <w:start w:val="1"/>
+      <w:numFmt w:val="lowerRoman"/>
+      <w:lvlText w:val="%9."/>
+      <w:lvlJc w:val="right"/>
+      <w:pPr>
+        <w:ind w:left="6687" w:hanging="180"/>
+      </w:pPr>
+    </w:lvl>
+  </w:abstractNum>
+  <w:abstractNum w:abstractNumId="5" w15:restartNumberingAfterBreak="0">
     <w:nsid w:val="20796801"/>
     <w:multiLevelType w:val="hybridMultilevel"/>
     <w:tmpl w:val="72BACE96"/>
@@ -8113,7 +11219,7 @@
       </w:rPr>
     </w:lvl>
   </w:abstractNum>
-  <w:abstractNum w:abstractNumId="5" w15:restartNumberingAfterBreak="0">
+  <w:abstractNum w:abstractNumId="6" w15:restartNumberingAfterBreak="0">
     <w:nsid w:val="22990195"/>
     <w:multiLevelType w:val="hybridMultilevel"/>
     <w:tmpl w:val="BD5C1944"/>
@@ -8253,7 +11359,7 @@
       </w:rPr>
     </w:lvl>
   </w:abstractNum>
-  <w:abstractNum w:abstractNumId="6" w15:restartNumberingAfterBreak="0">
+  <w:abstractNum w:abstractNumId="7" w15:restartNumberingAfterBreak="0">
     <w:nsid w:val="24354330"/>
     <w:multiLevelType w:val="hybridMultilevel"/>
     <w:tmpl w:val="9E3A9ACC"/>
@@ -8342,7 +11448,7 @@
       </w:pPr>
     </w:lvl>
   </w:abstractNum>
-  <w:abstractNum w:abstractNumId="7" w15:restartNumberingAfterBreak="0">
+  <w:abstractNum w:abstractNumId="8" w15:restartNumberingAfterBreak="0">
     <w:nsid w:val="269D1973"/>
     <w:multiLevelType w:val="multilevel"/>
     <w:tmpl w:val="34503358"/>
@@ -8466,7 +11572,7 @@
       </w:rPr>
     </w:lvl>
   </w:abstractNum>
-  <w:abstractNum w:abstractNumId="8" w15:restartNumberingAfterBreak="0">
+  <w:abstractNum w:abstractNumId="9" w15:restartNumberingAfterBreak="0">
     <w:nsid w:val="26AF4717"/>
     <w:multiLevelType w:val="hybridMultilevel"/>
     <w:tmpl w:val="0114C388"/>
@@ -8579,7 +11685,7 @@
       </w:rPr>
     </w:lvl>
   </w:abstractNum>
-  <w:abstractNum w:abstractNumId="9" w15:restartNumberingAfterBreak="0">
+  <w:abstractNum w:abstractNumId="10" w15:restartNumberingAfterBreak="0">
     <w:nsid w:val="26E435C3"/>
     <w:multiLevelType w:val="hybridMultilevel"/>
     <w:tmpl w:val="2508F438"/>
@@ -8668,7 +11774,7 @@
       </w:pPr>
     </w:lvl>
   </w:abstractNum>
-  <w:abstractNum w:abstractNumId="10" w15:restartNumberingAfterBreak="0">
+  <w:abstractNum w:abstractNumId="11" w15:restartNumberingAfterBreak="0">
     <w:nsid w:val="298B74EB"/>
     <w:multiLevelType w:val="hybridMultilevel"/>
     <w:tmpl w:val="7BB8D40A"/>
@@ -8781,7 +11887,7 @@
       </w:rPr>
     </w:lvl>
   </w:abstractNum>
-  <w:abstractNum w:abstractNumId="11" w15:restartNumberingAfterBreak="0">
+  <w:abstractNum w:abstractNumId="12" w15:restartNumberingAfterBreak="0">
     <w:nsid w:val="2F13289C"/>
     <w:multiLevelType w:val="multilevel"/>
     <w:tmpl w:val="3AF05E44"/>
@@ -8894,7 +12000,7 @@
       </w:rPr>
     </w:lvl>
   </w:abstractNum>
-  <w:abstractNum w:abstractNumId="12" w15:restartNumberingAfterBreak="0">
+  <w:abstractNum w:abstractNumId="13" w15:restartNumberingAfterBreak="0">
     <w:nsid w:val="2F730538"/>
     <w:multiLevelType w:val="multilevel"/>
     <w:tmpl w:val="34503358"/>
@@ -9018,7 +12124,7 @@
       </w:rPr>
     </w:lvl>
   </w:abstractNum>
-  <w:abstractNum w:abstractNumId="13" w15:restartNumberingAfterBreak="0">
+  <w:abstractNum w:abstractNumId="14" w15:restartNumberingAfterBreak="0">
     <w:nsid w:val="38817781"/>
     <w:multiLevelType w:val="hybridMultilevel"/>
     <w:tmpl w:val="AE56B018"/>
@@ -9113,7 +12219,98 @@
       </w:pPr>
     </w:lvl>
   </w:abstractNum>
-  <w:abstractNum w:abstractNumId="14" w15:restartNumberingAfterBreak="0">
+  <w:abstractNum w:abstractNumId="15" w15:restartNumberingAfterBreak="0">
+    <w:nsid w:val="3A1B6297"/>
+    <w:multiLevelType w:val="hybridMultilevel"/>
+    <w:tmpl w:val="16FE93CA"/>
+    <w:lvl w:ilvl="0" w:tplc="498A8A00">
+      <w:start w:val="1"/>
+      <w:numFmt w:val="decimal"/>
+      <w:lvlText w:val="%1."/>
+      <w:lvlJc w:val="left"/>
+      <w:pPr>
+        <w:ind w:left="927" w:hanging="360"/>
+      </w:pPr>
+      <w:rPr>
+        <w:rFonts w:asciiTheme="minorHAnsi" w:hAnsiTheme="minorHAnsi" w:cstheme="minorHAnsi" w:hint="default"/>
+        <w:sz w:val="22"/>
+        <w:szCs w:val="22"/>
+      </w:rPr>
+    </w:lvl>
+    <w:lvl w:ilvl="1" w:tplc="08160019" w:tentative="1">
+      <w:start w:val="1"/>
+      <w:numFmt w:val="lowerLetter"/>
+      <w:lvlText w:val="%2."/>
+      <w:lvlJc w:val="left"/>
+      <w:pPr>
+        <w:ind w:left="1647" w:hanging="360"/>
+      </w:pPr>
+    </w:lvl>
+    <w:lvl w:ilvl="2" w:tplc="0816001B" w:tentative="1">
+      <w:start w:val="1"/>
+      <w:numFmt w:val="lowerRoman"/>
+      <w:lvlText w:val="%3."/>
+      <w:lvlJc w:val="right"/>
+      <w:pPr>
+        <w:ind w:left="2367" w:hanging="180"/>
+      </w:pPr>
+    </w:lvl>
+    <w:lvl w:ilvl="3" w:tplc="0816000F" w:tentative="1">
+      <w:start w:val="1"/>
+      <w:numFmt w:val="decimal"/>
+      <w:lvlText w:val="%4."/>
+      <w:lvlJc w:val="left"/>
+      <w:pPr>
+        <w:ind w:left="3087" w:hanging="360"/>
+      </w:pPr>
+    </w:lvl>
+    <w:lvl w:ilvl="4" w:tplc="08160019" w:tentative="1">
+      <w:start w:val="1"/>
+      <w:numFmt w:val="lowerLetter"/>
+      <w:lvlText w:val="%5."/>
+      <w:lvlJc w:val="left"/>
+      <w:pPr>
+        <w:ind w:left="3807" w:hanging="360"/>
+      </w:pPr>
+    </w:lvl>
+    <w:lvl w:ilvl="5" w:tplc="0816001B" w:tentative="1">
+      <w:start w:val="1"/>
+      <w:numFmt w:val="lowerRoman"/>
+      <w:lvlText w:val="%6."/>
+      <w:lvlJc w:val="right"/>
+      <w:pPr>
+        <w:ind w:left="4527" w:hanging="180"/>
+      </w:pPr>
+    </w:lvl>
+    <w:lvl w:ilvl="6" w:tplc="0816000F" w:tentative="1">
+      <w:start w:val="1"/>
+      <w:numFmt w:val="decimal"/>
+      <w:lvlText w:val="%7."/>
+      <w:lvlJc w:val="left"/>
+      <w:pPr>
+        <w:ind w:left="5247" w:hanging="360"/>
+      </w:pPr>
+    </w:lvl>
+    <w:lvl w:ilvl="7" w:tplc="08160019" w:tentative="1">
+      <w:start w:val="1"/>
+      <w:numFmt w:val="lowerLetter"/>
+      <w:lvlText w:val="%8."/>
+      <w:lvlJc w:val="left"/>
+      <w:pPr>
+        <w:ind w:left="5967" w:hanging="360"/>
+      </w:pPr>
+    </w:lvl>
+    <w:lvl w:ilvl="8" w:tplc="0816001B" w:tentative="1">
+      <w:start w:val="1"/>
+      <w:numFmt w:val="lowerRoman"/>
+      <w:lvlText w:val="%9."/>
+      <w:lvlJc w:val="right"/>
+      <w:pPr>
+        <w:ind w:left="6687" w:hanging="180"/>
+      </w:pPr>
+    </w:lvl>
+  </w:abstractNum>
+  <w:abstractNum w:abstractNumId="16" w15:restartNumberingAfterBreak="0">
     <w:nsid w:val="47A25EF2"/>
     <w:multiLevelType w:val="hybridMultilevel"/>
     <w:tmpl w:val="AE56B018"/>
@@ -9208,7 +12405,7 @@
       </w:pPr>
     </w:lvl>
   </w:abstractNum>
-  <w:abstractNum w:abstractNumId="15" w15:restartNumberingAfterBreak="0">
+  <w:abstractNum w:abstractNumId="17" w15:restartNumberingAfterBreak="0">
     <w:nsid w:val="4A4577CE"/>
     <w:multiLevelType w:val="hybridMultilevel"/>
     <w:tmpl w:val="CC021868"/>
@@ -9348,7 +12545,7 @@
       </w:rPr>
     </w:lvl>
   </w:abstractNum>
-  <w:abstractNum w:abstractNumId="16" w15:restartNumberingAfterBreak="0">
+  <w:abstractNum w:abstractNumId="18" w15:restartNumberingAfterBreak="0">
     <w:nsid w:val="4D7D76D0"/>
     <w:multiLevelType w:val="multilevel"/>
     <w:tmpl w:val="C1383316"/>
@@ -9461,7 +12658,7 @@
       </w:rPr>
     </w:lvl>
   </w:abstractNum>
-  <w:abstractNum w:abstractNumId="17" w15:restartNumberingAfterBreak="0">
+  <w:abstractNum w:abstractNumId="19" w15:restartNumberingAfterBreak="0">
     <w:nsid w:val="4F2B748F"/>
     <w:multiLevelType w:val="multilevel"/>
     <w:tmpl w:val="DD5A715A"/>
@@ -9601,7 +12798,7 @@
       </w:rPr>
     </w:lvl>
   </w:abstractNum>
-  <w:abstractNum w:abstractNumId="18" w15:restartNumberingAfterBreak="0">
+  <w:abstractNum w:abstractNumId="20" w15:restartNumberingAfterBreak="0">
     <w:nsid w:val="51305E31"/>
     <w:multiLevelType w:val="hybridMultilevel"/>
     <w:tmpl w:val="83E2FCAE"/>
@@ -9690,7 +12887,7 @@
       </w:pPr>
     </w:lvl>
   </w:abstractNum>
-  <w:abstractNum w:abstractNumId="19" w15:restartNumberingAfterBreak="0">
+  <w:abstractNum w:abstractNumId="21" w15:restartNumberingAfterBreak="0">
     <w:nsid w:val="5C6138F5"/>
     <w:multiLevelType w:val="multilevel"/>
     <w:tmpl w:val="C1383316"/>
@@ -9803,7 +13000,7 @@
       </w:rPr>
     </w:lvl>
   </w:abstractNum>
-  <w:abstractNum w:abstractNumId="20" w15:restartNumberingAfterBreak="0">
+  <w:abstractNum w:abstractNumId="22" w15:restartNumberingAfterBreak="0">
     <w:nsid w:val="65832465"/>
     <w:multiLevelType w:val="hybridMultilevel"/>
     <w:tmpl w:val="AE56B018"/>
@@ -9898,7 +13095,7 @@
       </w:pPr>
     </w:lvl>
   </w:abstractNum>
-  <w:abstractNum w:abstractNumId="21" w15:restartNumberingAfterBreak="0">
+  <w:abstractNum w:abstractNumId="23" w15:restartNumberingAfterBreak="0">
     <w:nsid w:val="72A746DD"/>
     <w:multiLevelType w:val="multilevel"/>
     <w:tmpl w:val="34503358"/>
@@ -10026,66 +13223,72 @@
     <w:abstractNumId w:val="2"/>
   </w:num>
   <w:num w:numId="2">
-    <w:abstractNumId w:val="5"/>
+    <w:abstractNumId w:val="6"/>
   </w:num>
   <w:num w:numId="3">
     <w:abstractNumId w:val="3"/>
   </w:num>
   <w:num w:numId="4">
-    <w:abstractNumId w:val="11"/>
+    <w:abstractNumId w:val="12"/>
   </w:num>
   <w:num w:numId="5">
-    <w:abstractNumId w:val="16"/>
+    <w:abstractNumId w:val="18"/>
   </w:num>
   <w:num w:numId="6">
+    <w:abstractNumId w:val="21"/>
+  </w:num>
+  <w:num w:numId="7">
     <w:abstractNumId w:val="19"/>
   </w:num>
-  <w:num w:numId="7">
-    <w:abstractNumId w:val="17"/>
-  </w:num>
   <w:num w:numId="8">
-    <w:abstractNumId w:val="20"/>
+    <w:abstractNumId w:val="22"/>
   </w:num>
   <w:num w:numId="9">
     <w:abstractNumId w:val="1"/>
   </w:num>
   <w:num w:numId="10">
+    <w:abstractNumId w:val="16"/>
+  </w:num>
+  <w:num w:numId="11">
     <w:abstractNumId w:val="14"/>
   </w:num>
-  <w:num w:numId="11">
-    <w:abstractNumId w:val="13"/>
-  </w:num>
   <w:num w:numId="12">
-    <w:abstractNumId w:val="9"/>
+    <w:abstractNumId w:val="10"/>
   </w:num>
   <w:num w:numId="13">
-    <w:abstractNumId w:val="6"/>
+    <w:abstractNumId w:val="7"/>
   </w:num>
   <w:num w:numId="14">
-    <w:abstractNumId w:val="18"/>
+    <w:abstractNumId w:val="20"/>
   </w:num>
   <w:num w:numId="15">
-    <w:abstractNumId w:val="7"/>
+    <w:abstractNumId w:val="8"/>
   </w:num>
   <w:num w:numId="16">
-    <w:abstractNumId w:val="8"/>
+    <w:abstractNumId w:val="9"/>
   </w:num>
   <w:num w:numId="17">
     <w:abstractNumId w:val="0"/>
   </w:num>
   <w:num w:numId="18">
+    <w:abstractNumId w:val="17"/>
+  </w:num>
+  <w:num w:numId="19">
+    <w:abstractNumId w:val="11"/>
+  </w:num>
+  <w:num w:numId="20">
+    <w:abstractNumId w:val="13"/>
+  </w:num>
+  <w:num w:numId="21">
+    <w:abstractNumId w:val="23"/>
+  </w:num>
+  <w:num w:numId="22">
+    <w:abstractNumId w:val="5"/>
+  </w:num>
+  <w:num w:numId="23">
     <w:abstractNumId w:val="15"/>
   </w:num>
-  <w:num w:numId="19">
-    <w:abstractNumId w:val="10"/>
-  </w:num>
-  <w:num w:numId="20">
-    <w:abstractNumId w:val="12"/>
-  </w:num>
-  <w:num w:numId="21">
-    <w:abstractNumId w:val="21"/>
-  </w:num>
-  <w:num w:numId="22">
+  <w:num w:numId="24">
     <w:abstractNumId w:val="4"/>
   </w:num>
 </w:numbering>
@@ -10108,7 +13311,7 @@
       </w:pPr>
     </w:pPrDefault>
   </w:docDefaults>
-  <w:latentStyles w:defLockedState="0" w:defUIPriority="99" w:defSemiHidden="0" w:defUnhideWhenUsed="0" w:defQFormat="0" w:count="376">
+  <w:latentStyles w:defLockedState="0" w:defUIPriority="99" w:defSemiHidden="0" w:defUnhideWhenUsed="0" w:defQFormat="0" w:count="377">
     <w:lsdException w:name="Normal" w:uiPriority="0" w:qFormat="1"/>
     <w:lsdException w:name="heading 1" w:uiPriority="9" w:qFormat="1"/>
     <w:lsdException w:name="heading 2" w:semiHidden="1" w:uiPriority="9" w:unhideWhenUsed="1" w:qFormat="1"/>
@@ -10214,7 +13417,6 @@
     <w:lsdException w:name="HTML Sample" w:semiHidden="1" w:unhideWhenUsed="1"/>
     <w:lsdException w:name="HTML Typewriter" w:semiHidden="1" w:unhideWhenUsed="1"/>
     <w:lsdException w:name="HTML Variable" w:semiHidden="1" w:unhideWhenUsed="1"/>
-    <w:lsdException w:name="Normal Table" w:semiHidden="1" w:unhideWhenUsed="1"/>
     <w:lsdException w:name="annotation subject" w:semiHidden="1" w:unhideWhenUsed="1"/>
     <w:lsdException w:name="No List" w:semiHidden="1" w:unhideWhenUsed="1"/>
     <w:lsdException w:name="Outline List 1" w:semiHidden="1" w:unhideWhenUsed="1"/>
@@ -10261,10 +13463,8 @@
     <w:lsdException w:name="Table Subtle 2" w:semiHidden="1" w:unhideWhenUsed="1"/>
     <w:lsdException w:name="Table Web 1" w:semiHidden="1" w:unhideWhenUsed="1"/>
     <w:lsdException w:name="Table Web 2" w:semiHidden="1" w:unhideWhenUsed="1"/>
-    <w:lsdException w:name="Table Web 3" w:semiHidden="1" w:unhideWhenUsed="1"/>
     <w:lsdException w:name="Balloon Text" w:semiHidden="1" w:unhideWhenUsed="1"/>
     <w:lsdException w:name="Table Grid" w:uiPriority="59"/>
-    <w:lsdException w:name="Table Theme" w:semiHidden="1" w:unhideWhenUsed="1"/>
     <w:lsdException w:name="Placeholder Text" w:semiHidden="1"/>
     <w:lsdException w:name="No Spacing" w:uiPriority="1" w:qFormat="1"/>
     <w:lsdException w:name="Light Shading" w:uiPriority="60"/>
@@ -10485,6 +13685,7 @@
     <w:lsdException w:name="Hashtag" w:semiHidden="1" w:unhideWhenUsed="1"/>
     <w:lsdException w:name="Unresolved Mention" w:semiHidden="1" w:unhideWhenUsed="1"/>
     <w:lsdException w:name="Smart Link" w:semiHidden="1" w:unhideWhenUsed="1"/>
+    <w:lsdException w:name="Smart Link Error" w:semiHidden="1" w:unhideWhenUsed="1"/>
   </w:latentStyles>
   <w:style w:type="paragraph" w:default="1" w:styleId="Normal">
     <w:name w:val="Normal"/>
@@ -10532,6 +13733,28 @@
       <w:color w:val="365F91" w:themeColor="accent1" w:themeShade="BF"/>
       <w:sz w:val="26"/>
       <w:szCs w:val="26"/>
+    </w:rPr>
+  </w:style>
+  <w:style w:type="paragraph" w:styleId="Ttulo3">
+    <w:name w:val="heading 3"/>
+    <w:basedOn w:val="Normal"/>
+    <w:next w:val="Normal"/>
+    <w:link w:val="Ttulo3Carter"/>
+    <w:uiPriority w:val="9"/>
+    <w:unhideWhenUsed/>
+    <w:qFormat/>
+    <w:rsid w:val="00CA1072"/>
+    <w:pPr>
+      <w:keepNext/>
+      <w:keepLines/>
+      <w:spacing w:before="40" w:after="0"/>
+      <w:outlineLvl w:val="2"/>
+    </w:pPr>
+    <w:rPr>
+      <w:rFonts w:asciiTheme="majorHAnsi" w:eastAsiaTheme="majorEastAsia" w:hAnsiTheme="majorHAnsi" w:cstheme="majorBidi"/>
+      <w:color w:val="243F60" w:themeColor="accent1" w:themeShade="7F"/>
+      <w:sz w:val="24"/>
+      <w:szCs w:val="24"/>
     </w:rPr>
   </w:style>
   <w:style w:type="character" w:default="1" w:styleId="Tipodeletrapredefinidodopargrafo">
@@ -11042,6 +14265,48 @@
       <w:shd w:val="clear" w:color="auto" w:fill="E6E6E6"/>
     </w:rPr>
   </w:style>
+  <w:style w:type="paragraph" w:styleId="Legenda">
+    <w:name w:val="caption"/>
+    <w:basedOn w:val="Normal"/>
+    <w:next w:val="Normal"/>
+    <w:uiPriority w:val="35"/>
+    <w:unhideWhenUsed/>
+    <w:qFormat/>
+    <w:rsid w:val="009B7CF7"/>
+    <w:pPr>
+      <w:spacing w:line="240" w:lineRule="auto"/>
+    </w:pPr>
+    <w:rPr>
+      <w:i/>
+      <w:iCs/>
+      <w:color w:val="1F497D" w:themeColor="text2"/>
+      <w:sz w:val="18"/>
+      <w:szCs w:val="18"/>
+    </w:rPr>
+  </w:style>
+  <w:style w:type="character" w:customStyle="1" w:styleId="Ttulo3Carter">
+    <w:name w:val="Título 3 Caráter"/>
+    <w:basedOn w:val="Tipodeletrapredefinidodopargrafo"/>
+    <w:link w:val="Ttulo3"/>
+    <w:uiPriority w:val="9"/>
+    <w:rsid w:val="00CA1072"/>
+    <w:rPr>
+      <w:rFonts w:asciiTheme="majorHAnsi" w:eastAsiaTheme="majorEastAsia" w:hAnsiTheme="majorHAnsi" w:cstheme="majorBidi"/>
+      <w:color w:val="243F60" w:themeColor="accent1" w:themeShade="7F"/>
+      <w:sz w:val="24"/>
+      <w:szCs w:val="24"/>
+    </w:rPr>
+  </w:style>
+  <w:style w:type="character" w:styleId="TextodoMarcadordePosio">
+    <w:name w:val="Placeholder Text"/>
+    <w:basedOn w:val="Tipodeletrapredefinidodopargrafo"/>
+    <w:uiPriority w:val="99"/>
+    <w:semiHidden/>
+    <w:rsid w:val="00196BDC"/>
+    <w:rPr>
+      <w:color w:val="808080"/>
+    </w:rPr>
+  </w:style>
 </w:styles>
 </file>
 
@@ -11418,7 +14683,7 @@
 </file>
 
 <file path=customXml/itemProps2.xml><?xml version="1.0" encoding="utf-8"?>
-<ds:datastoreItem xmlns:ds="http://schemas.openxmlformats.org/officeDocument/2006/customXml" ds:itemID="{84D76561-3ADB-4789-A637-DCE514989F38}">
+<ds:datastoreItem xmlns:ds="http://schemas.openxmlformats.org/officeDocument/2006/customXml" ds:itemID="{BD35300A-BD22-4190-A09D-210D66305FBD}">
   <ds:schemaRefs>
     <ds:schemaRef ds:uri="http://schemas.openxmlformats.org/officeDocument/2006/bibliography"/>
   </ds:schemaRefs>

</xml_diff>

<commit_message>
EduScrum no desenvolvimento do Projeto
</commit_message>
<xml_diff>
--- a/Template_Relatório-Projeto_LAPR1-2019-2020.docx
+++ b/Template_Relatório-Projeto_LAPR1-2019-2020.docx
@@ -451,6 +451,7 @@
                                   <w:dataBinding w:prefixMappings="xmlns:ns0='http://schemas.openxmlformats.org/package/2006/metadata/core-properties' xmlns:ns1='http://purl.org/dc/elements/1.1/'" w:xpath="/ns0:coreProperties[1]/ns1:title[1]" w:storeItemID="{6C3C8BC8-F283-45AE-878A-BAB7291924A1}"/>
                                   <w:text/>
                                 </w:sdtPr>
+                                <w:sdtEndPr/>
                                 <w:sdtContent>
                                   <w:p>
                                     <w:pPr>
@@ -507,6 +508,7 @@
                                   <w:dataBinding w:prefixMappings="xmlns:ns0='http://schemas.openxmlformats.org/package/2006/metadata/core-properties' xmlns:ns1='http://purl.org/dc/elements/1.1/'" w:xpath="/ns0:coreProperties[1]/ns1:subject[1]" w:storeItemID="{6C3C8BC8-F283-45AE-878A-BAB7291924A1}"/>
                                   <w:text/>
                                 </w:sdtPr>
+                                <w:sdtEndPr/>
                                 <w:sdtContent>
                                   <w:p>
                                     <w:pPr>
@@ -4573,7 +4575,6 @@
           <w:szCs w:val="28"/>
         </w:rPr>
       </w:pPr>
-      <w:bookmarkStart w:id="2" w:name="_Toc27476589"/>
       <w:r>
         <w:rPr>
           <w:rFonts w:asciiTheme="minorHAnsi" w:hAnsiTheme="minorHAnsi" w:cstheme="minorHAnsi"/>
@@ -4585,6 +4586,7 @@
         </w:rPr>
         <w:t xml:space="preserve">2.1 </w:t>
       </w:r>
+      <w:bookmarkStart w:id="2" w:name="_Toc27476589"/>
       <w:proofErr w:type="spellStart"/>
       <w:r>
         <w:rPr>
@@ -4613,22 +4615,184 @@
     </w:p>
     <w:p>
       <w:pPr>
+        <w:ind w:firstLine="708"/>
+      </w:pPr>
+    </w:p>
+    <w:p>
+      <w:pPr>
+        <w:ind w:firstLine="708"/>
+        <w:jc w:val="both"/>
+      </w:pPr>
+      <w:r>
+        <w:t xml:space="preserve">A metodologia </w:t>
+      </w:r>
+      <w:proofErr w:type="spellStart"/>
+      <w:r>
+        <w:t>eduScrum</w:t>
+      </w:r>
+      <w:proofErr w:type="spellEnd"/>
+      <w:r>
+        <w:t xml:space="preserve">, utilizada durante este projeto, consiste na criação de equipas e atribuição de papéis a cada um dos seus membros. Cada elemento possui um importante papel para a plena realização e concretização dos objetivos, ao qual chamamos como um conjunto de Sprint. </w:t>
+      </w:r>
+    </w:p>
+    <w:p>
+      <w:pPr>
+        <w:ind w:firstLine="708"/>
+        <w:jc w:val="both"/>
+      </w:pPr>
+      <w:r>
+        <w:t xml:space="preserve">Um dos membros, que não faz propriamente partes da equipa, é o </w:t>
+      </w:r>
+      <w:proofErr w:type="spellStart"/>
+      <w:r>
+        <w:t>Product</w:t>
+      </w:r>
+      <w:proofErr w:type="spellEnd"/>
+      <w:r>
+        <w:t xml:space="preserve"> </w:t>
+      </w:r>
+      <w:proofErr w:type="spellStart"/>
+      <w:r>
+        <w:t>Owner</w:t>
+      </w:r>
+      <w:proofErr w:type="spellEnd"/>
+      <w:r>
+        <w:t xml:space="preserve">, que no caso do </w:t>
+      </w:r>
+      <w:proofErr w:type="spellStart"/>
+      <w:r>
+        <w:t>eduScrum</w:t>
+      </w:r>
+      <w:proofErr w:type="spellEnd"/>
+      <w:r>
+        <w:t xml:space="preserve"> é o professor. Este define o que é necessário ser aprendido, controla o funcionamento das equipas criadas e os seus resultados e por fim, avalia os resultados obtidos, de acordo com critérios de avaliação definidos anteriormente. Consoante a avaliação, o </w:t>
+      </w:r>
+      <w:proofErr w:type="spellStart"/>
+      <w:r>
+        <w:t>Product</w:t>
+      </w:r>
+      <w:proofErr w:type="spellEnd"/>
+      <w:r>
+        <w:t xml:space="preserve"> </w:t>
+      </w:r>
+      <w:proofErr w:type="spellStart"/>
+      <w:r>
+        <w:t>Owner</w:t>
+      </w:r>
+      <w:proofErr w:type="spellEnd"/>
+      <w:r>
+        <w:t xml:space="preserve"> é responsável pelas atribuições de classificações e respetivas aprovações ou reprovações.</w:t>
+      </w:r>
+    </w:p>
+    <w:p>
+      <w:pPr>
+        <w:ind w:firstLine="708"/>
+        <w:jc w:val="both"/>
+      </w:pPr>
+      <w:r>
+        <w:t xml:space="preserve">Outro </w:t>
+      </w:r>
+      <w:r>
+        <w:t xml:space="preserve">dos membros é elegido como </w:t>
+      </w:r>
+      <w:proofErr w:type="spellStart"/>
+      <w:r>
+        <w:t>ScrumMaster</w:t>
+      </w:r>
+      <w:proofErr w:type="spellEnd"/>
+      <w:r>
+        <w:t xml:space="preserve"> e este tem a função de coordenar a equipa, planear o que vai ser feito e definir as tarefas e para quando devem estar terminadas. Este também desempenha a função de líder, garantido que a equipa atinja um ótimo desempenho, fornecendo a máxima ajuda possível. Após essa etapa, as tarefas são subdivididas pelos membros dos grupos para que eles as possam efetuar dentro dos prazos delineados.</w:t>
+      </w:r>
+    </w:p>
+    <w:p>
+      <w:pPr>
+        <w:ind w:firstLine="708"/>
+        <w:jc w:val="both"/>
+      </w:pPr>
+      <w:r>
+        <w:t xml:space="preserve">No caso do nosso grupo, escolhemos logo o </w:t>
+      </w:r>
+      <w:proofErr w:type="spellStart"/>
+      <w:r>
+        <w:t>Scrum</w:t>
+      </w:r>
+      <w:proofErr w:type="spellEnd"/>
+      <w:r>
+        <w:t xml:space="preserve"> Master que se manteve durante os dois sprints realizados (desenvolvimento do trabalho das séries temporais e respetivo relatório) que garantiu o bom funcionamento do grupo em que todos os membros comunicaram e realizaram as tarefas propostas, dentro do tempo indicado. O bom desempenho de todos permitiu-nos diminuir ou excluir qualquer tipo de erros que podiam existir, o que mais uma vez levou à otimização do produto final, e por isso é importante um bom planeamento que permita que tudo aconteça como o pretendido. </w:t>
+      </w:r>
+    </w:p>
+    <w:p>
+      <w:pPr>
+        <w:ind w:firstLine="708"/>
+        <w:jc w:val="both"/>
+      </w:pPr>
+      <w:r>
+        <w:t>Esta metodologia é muito benéfica durante a fase de aprendizagem pois permite a obtenção de ferramentas que irão ser úteis em futuros trabalhos, e consequentemente serão facilitados pelos vários aspetos utilizados neste método. Essas ferramentas, tais como a capacidade de discussão em grupo, a marcação de datas de entregas, a organização de todos os componentes do projeto e principalmente a autonomia e a responsabilidade pelo próprio saber serão muito importantes para os anos que vêm, em qualquer área que nos encontremos.</w:t>
+      </w:r>
+    </w:p>
+    <w:p/>
+    <w:p/>
+    <w:p/>
+    <w:p>
+      <w:bookmarkStart w:id="3" w:name="_GoBack"/>
+      <w:bookmarkEnd w:id="3"/>
+    </w:p>
+    <w:p>
+      <w:pPr>
+        <w:pStyle w:val="Ttulo2"/>
+        <w:jc w:val="both"/>
+        <w:rPr>
+          <w:rFonts w:asciiTheme="minorHAnsi" w:hAnsiTheme="minorHAnsi" w:cstheme="minorHAnsi"/>
+          <w:b/>
+          <w:iCs/>
+          <w:color w:val="000000"/>
+          <w:sz w:val="24"/>
+          <w:szCs w:val="28"/>
+        </w:rPr>
+      </w:pPr>
+      <w:bookmarkStart w:id="4" w:name="_Toc27476590"/>
+      <w:r>
+        <w:rPr>
+          <w:rFonts w:asciiTheme="minorHAnsi" w:hAnsiTheme="minorHAnsi" w:cstheme="minorHAnsi"/>
+          <w:b/>
+          <w:iCs/>
+          <w:color w:val="000000"/>
+          <w:sz w:val="24"/>
+          <w:szCs w:val="28"/>
+        </w:rPr>
+        <w:lastRenderedPageBreak/>
+        <w:t>2.2 Planeamento e distribuição de tarefas</w:t>
+      </w:r>
+      <w:bookmarkEnd w:id="4"/>
+    </w:p>
+    <w:p>
+      <w:pPr>
         <w:ind w:firstLine="567"/>
         <w:jc w:val="both"/>
         <w:rPr>
           <w:rFonts w:cstheme="minorHAnsi"/>
-          <w:b/>
-          <w:iCs/>
-          <w:color w:val="000000"/>
-        </w:rPr>
-      </w:pPr>
-      <w:r>
-        <w:rPr>
-          <w:rFonts w:cstheme="minorHAnsi"/>
-          <w:iCs/>
-          <w:color w:val="000000"/>
-        </w:rPr>
-        <w:t xml:space="preserve">Referir em que consiste a metodologia </w:t>
+          <w:iCs/>
+          <w:color w:val="000000"/>
+        </w:rPr>
+      </w:pPr>
+    </w:p>
+    <w:p>
+      <w:pPr>
+        <w:ind w:firstLine="567"/>
+        <w:jc w:val="both"/>
+        <w:rPr>
+          <w:rFonts w:cstheme="minorHAnsi"/>
+          <w:iCs/>
+          <w:color w:val="000000"/>
+        </w:rPr>
+      </w:pPr>
+      <w:r>
+        <w:rPr>
+          <w:rFonts w:cstheme="minorHAnsi"/>
+          <w:iCs/>
+          <w:color w:val="000000"/>
+        </w:rPr>
+        <w:t xml:space="preserve">A ferramenta que mais nos foi útil para a organização e distribuição das tarefas foi o </w:t>
       </w:r>
       <w:proofErr w:type="spellStart"/>
       <w:r>
@@ -4637,7 +4801,7 @@
           <w:iCs/>
           <w:color w:val="000000"/>
         </w:rPr>
-        <w:t>eduScrum</w:t>
+        <w:t>Trello</w:t>
       </w:r>
       <w:proofErr w:type="spellEnd"/>
       <w:r>
@@ -4646,16 +4810,127 @@
           <w:iCs/>
           <w:color w:val="000000"/>
         </w:rPr>
-        <w:t xml:space="preserve"> e como a aplicaram ao longo do desenvolvimento do trabalho em equipa</w:t>
-      </w:r>
-      <w:r>
-        <w:rPr>
-          <w:rFonts w:cstheme="minorHAnsi"/>
-          <w:b/>
+        <w:t>, onde registámos diariamente a evolução do projeto: as etapas concluídas</w:t>
+      </w:r>
+      <w:r>
+        <w:rPr>
+          <w:rFonts w:cstheme="minorHAnsi"/>
+          <w:iCs/>
+          <w:color w:val="000000"/>
+        </w:rPr>
+        <w:t>,</w:t>
+      </w:r>
+      <w:r>
+        <w:rPr>
+          <w:rFonts w:cstheme="minorHAnsi"/>
+          <w:iCs/>
+          <w:color w:val="000000"/>
+        </w:rPr>
+        <w:t xml:space="preserve"> os aspetos a melhorar ou a corrigir</w:t>
+      </w:r>
+      <w:r>
+        <w:rPr>
+          <w:rFonts w:cstheme="minorHAnsi"/>
+          <w:iCs/>
+          <w:color w:val="000000"/>
+        </w:rPr>
+        <w:t xml:space="preserve"> e quais os membros que mais se focaram em cada tarefa</w:t>
+      </w:r>
+      <w:r>
+        <w:rPr>
+          <w:rFonts w:cstheme="minorHAnsi"/>
           <w:iCs/>
           <w:color w:val="000000"/>
         </w:rPr>
         <w:t>.</w:t>
+      </w:r>
+      <w:r>
+        <w:rPr>
+          <w:rFonts w:cstheme="minorHAnsi"/>
+          <w:iCs/>
+          <w:color w:val="000000"/>
+        </w:rPr>
+        <w:t xml:space="preserve"> Com a utilização desta plataforma, foi-nos possível implementar </w:t>
+      </w:r>
+      <w:proofErr w:type="spellStart"/>
+      <w:r>
+        <w:rPr>
+          <w:rFonts w:cstheme="minorHAnsi"/>
+          <w:i/>
+          <w:color w:val="000000"/>
+        </w:rPr>
+        <w:t>due</w:t>
+      </w:r>
+      <w:proofErr w:type="spellEnd"/>
+      <w:r>
+        <w:rPr>
+          <w:rFonts w:cstheme="minorHAnsi"/>
+          <w:i/>
+          <w:color w:val="000000"/>
+        </w:rPr>
+        <w:t xml:space="preserve"> dates</w:t>
+      </w:r>
+      <w:r>
+        <w:rPr>
+          <w:rFonts w:cstheme="minorHAnsi"/>
+          <w:iCs/>
+          <w:color w:val="000000"/>
+        </w:rPr>
+        <w:t>, isto é, datas limite para fazer determinada tarefa, de forma a conseguirmos orientar-nos tendo em conta o tempo restante para finalizar o trabalho na sua totalidade.</w:t>
+      </w:r>
+    </w:p>
+    <w:p>
+      <w:pPr>
+        <w:ind w:firstLine="567"/>
+        <w:jc w:val="both"/>
+        <w:rPr>
+          <w:rFonts w:cstheme="minorHAnsi"/>
+          <w:iCs/>
+          <w:color w:val="000000"/>
+        </w:rPr>
+      </w:pPr>
+      <w:r>
+        <w:rPr>
+          <w:rFonts w:cstheme="minorHAnsi"/>
+          <w:iCs/>
+          <w:color w:val="000000"/>
+        </w:rPr>
+        <w:t xml:space="preserve">A distribuição das tarefas era feita no final de cada dia de trabalho, ao fazer o balanço da evolução do projeto. Posto isto, ou por via </w:t>
+      </w:r>
+      <w:r>
+        <w:rPr>
+          <w:rFonts w:cstheme="minorHAnsi"/>
+          <w:i/>
+          <w:color w:val="000000"/>
+        </w:rPr>
+        <w:t>Messenger</w:t>
+      </w:r>
+      <w:r>
+        <w:rPr>
+          <w:rFonts w:cstheme="minorHAnsi"/>
+          <w:iCs/>
+          <w:color w:val="000000"/>
+        </w:rPr>
+        <w:t xml:space="preserve"> ou discutindo pessoalmente, distribuíamos as tarefas </w:t>
+      </w:r>
+    </w:p>
+    <w:p>
+      <w:pPr>
+        <w:ind w:firstLine="567"/>
+        <w:jc w:val="both"/>
+        <w:rPr>
+          <w:rFonts w:cstheme="minorHAnsi"/>
+          <w:iCs/>
+          <w:color w:val="000000"/>
+        </w:rPr>
+      </w:pPr>
+      <w:r>
+        <w:rPr>
+          <w:rFonts w:cstheme="minorHAnsi"/>
+          <w:iCs/>
+          <w:color w:val="000000"/>
+        </w:rPr>
+        <w:t>Refletir sobre o plano do trabalho na sua totalidade, a organização em equipa, a distribuição de tarefas; referir as ferramentas utilizadas (de planeamento e de comunicação) e sua utilidade.</w:t>
       </w:r>
     </w:p>
     <w:p>
@@ -4671,7 +4946,7 @@
           <w:szCs w:val="28"/>
         </w:rPr>
       </w:pPr>
-      <w:bookmarkStart w:id="3" w:name="_Toc27476590"/>
+      <w:bookmarkStart w:id="5" w:name="_Toc27476591"/>
       <w:r>
         <w:rPr>
           <w:rFonts w:asciiTheme="minorHAnsi" w:hAnsiTheme="minorHAnsi" w:cstheme="minorHAnsi"/>
@@ -4681,204 +4956,9 @@
           <w:sz w:val="24"/>
           <w:szCs w:val="28"/>
         </w:rPr>
-        <w:t>2.2 Planeamento e distribuição de tarefas</w:t>
-      </w:r>
-      <w:bookmarkEnd w:id="3"/>
-    </w:p>
-    <w:p>
-      <w:pPr>
-        <w:ind w:firstLine="567"/>
-        <w:jc w:val="both"/>
-        <w:rPr>
-          <w:rFonts w:cstheme="minorHAnsi"/>
-          <w:iCs/>
-          <w:color w:val="000000"/>
-        </w:rPr>
-      </w:pPr>
-    </w:p>
-    <w:p>
-      <w:pPr>
-        <w:ind w:firstLine="567"/>
-        <w:jc w:val="both"/>
-        <w:rPr>
-          <w:rFonts w:cstheme="minorHAnsi"/>
-          <w:iCs/>
-          <w:color w:val="000000"/>
-        </w:rPr>
-      </w:pPr>
-      <w:r>
-        <w:rPr>
-          <w:rFonts w:cstheme="minorHAnsi"/>
-          <w:iCs/>
-          <w:color w:val="000000"/>
-        </w:rPr>
-        <w:t xml:space="preserve">A ferramenta que mais nos foi útil para a organização e distribuição das tarefas foi o </w:t>
-      </w:r>
-      <w:proofErr w:type="spellStart"/>
-      <w:r>
-        <w:rPr>
-          <w:rFonts w:cstheme="minorHAnsi"/>
-          <w:iCs/>
-          <w:color w:val="000000"/>
-        </w:rPr>
-        <w:t>Trello</w:t>
-      </w:r>
-      <w:proofErr w:type="spellEnd"/>
-      <w:r>
-        <w:rPr>
-          <w:rFonts w:cstheme="minorHAnsi"/>
-          <w:iCs/>
-          <w:color w:val="000000"/>
-        </w:rPr>
-        <w:t>, onde registámos diariamente a evolução do projeto: as etapas concluídas</w:t>
-      </w:r>
-      <w:r>
-        <w:rPr>
-          <w:rFonts w:cstheme="minorHAnsi"/>
-          <w:iCs/>
-          <w:color w:val="000000"/>
-        </w:rPr>
-        <w:t>,</w:t>
-      </w:r>
-      <w:r>
-        <w:rPr>
-          <w:rFonts w:cstheme="minorHAnsi"/>
-          <w:iCs/>
-          <w:color w:val="000000"/>
-        </w:rPr>
-        <w:t xml:space="preserve"> os aspetos a melhorar ou a corrigir</w:t>
-      </w:r>
-      <w:r>
-        <w:rPr>
-          <w:rFonts w:cstheme="minorHAnsi"/>
-          <w:iCs/>
-          <w:color w:val="000000"/>
-        </w:rPr>
-        <w:t xml:space="preserve"> e quais os membros que mais se focaram em cada tarefa</w:t>
-      </w:r>
-      <w:r>
-        <w:rPr>
-          <w:rFonts w:cstheme="minorHAnsi"/>
-          <w:iCs/>
-          <w:color w:val="000000"/>
-        </w:rPr>
-        <w:t>.</w:t>
-      </w:r>
-      <w:r>
-        <w:rPr>
-          <w:rFonts w:cstheme="minorHAnsi"/>
-          <w:iCs/>
-          <w:color w:val="000000"/>
-        </w:rPr>
-        <w:t xml:space="preserve"> Com a utilização desta plataforma, foi-nos possível implementar </w:t>
-      </w:r>
-      <w:proofErr w:type="spellStart"/>
-      <w:r>
-        <w:rPr>
-          <w:rFonts w:cstheme="minorHAnsi"/>
-          <w:i/>
-          <w:color w:val="000000"/>
-        </w:rPr>
-        <w:t>due</w:t>
-      </w:r>
-      <w:proofErr w:type="spellEnd"/>
-      <w:r>
-        <w:rPr>
-          <w:rFonts w:cstheme="minorHAnsi"/>
-          <w:i/>
-          <w:color w:val="000000"/>
-        </w:rPr>
-        <w:t xml:space="preserve"> dates</w:t>
-      </w:r>
-      <w:r>
-        <w:rPr>
-          <w:rFonts w:cstheme="minorHAnsi"/>
-          <w:iCs/>
-          <w:color w:val="000000"/>
-        </w:rPr>
-        <w:t>, isto é, datas limite para fazer determinada tarefa, de forma a conseguirmos orientar-nos tendo em conta o tempo restante para finalizar o trabalho na sua totalidade.</w:t>
-      </w:r>
-    </w:p>
-    <w:p>
-      <w:pPr>
-        <w:ind w:firstLine="567"/>
-        <w:jc w:val="both"/>
-        <w:rPr>
-          <w:rFonts w:cstheme="minorHAnsi"/>
-          <w:iCs/>
-          <w:color w:val="000000"/>
-        </w:rPr>
-      </w:pPr>
-      <w:r>
-        <w:rPr>
-          <w:rFonts w:cstheme="minorHAnsi"/>
-          <w:iCs/>
-          <w:color w:val="000000"/>
-        </w:rPr>
-        <w:t xml:space="preserve">A distribuição das tarefas era feita no final de cada dia de trabalho, ao fazer o balanço da evolução do projeto. Posto isto, ou por via </w:t>
-      </w:r>
-      <w:r>
-        <w:rPr>
-          <w:rFonts w:cstheme="minorHAnsi"/>
-          <w:i/>
-          <w:color w:val="000000"/>
-        </w:rPr>
-        <w:t>Messenger</w:t>
-      </w:r>
-      <w:r>
-        <w:rPr>
-          <w:rFonts w:cstheme="minorHAnsi"/>
-          <w:iCs/>
-          <w:color w:val="000000"/>
-        </w:rPr>
-        <w:t xml:space="preserve"> ou discutindo pessoalmente, distribuíamos as tarefas </w:t>
-      </w:r>
-    </w:p>
-    <w:p>
-      <w:pPr>
-        <w:ind w:firstLine="567"/>
-        <w:jc w:val="both"/>
-        <w:rPr>
-          <w:rFonts w:cstheme="minorHAnsi"/>
-          <w:iCs/>
-          <w:color w:val="000000"/>
-        </w:rPr>
-      </w:pPr>
-      <w:r>
-        <w:rPr>
-          <w:rFonts w:cstheme="minorHAnsi"/>
-          <w:iCs/>
-          <w:color w:val="000000"/>
-        </w:rPr>
-        <w:t>Refletir sobre o plano do trabalho na sua totalidade, a organização em equipa, a distribuição de tarefas; referir as ferramentas utilizadas (de planeamento e de comunicação) e sua utilidade.</w:t>
-      </w:r>
-    </w:p>
-    <w:p>
-      <w:pPr>
-        <w:pStyle w:val="Ttulo2"/>
-        <w:jc w:val="both"/>
-        <w:rPr>
-          <w:rFonts w:asciiTheme="minorHAnsi" w:hAnsiTheme="minorHAnsi" w:cstheme="minorHAnsi"/>
-          <w:b/>
-          <w:iCs/>
-          <w:color w:val="000000"/>
-          <w:sz w:val="24"/>
-          <w:szCs w:val="28"/>
-        </w:rPr>
-      </w:pPr>
-      <w:bookmarkStart w:id="4" w:name="_Toc27476591"/>
-      <w:r>
-        <w:rPr>
-          <w:rFonts w:asciiTheme="minorHAnsi" w:hAnsiTheme="minorHAnsi" w:cstheme="minorHAnsi"/>
-          <w:b/>
-          <w:iCs/>
-          <w:color w:val="000000"/>
-          <w:sz w:val="24"/>
-          <w:szCs w:val="28"/>
-        </w:rPr>
         <w:t>2.3 Reflexão crítica sobre a dinâmica do grupo</w:t>
       </w:r>
-      <w:bookmarkEnd w:id="4"/>
+      <w:bookmarkEnd w:id="5"/>
     </w:p>
     <w:p>
       <w:pPr>
@@ -5016,7 +5096,7 @@
           <w:szCs w:val="28"/>
         </w:rPr>
       </w:pPr>
-      <w:bookmarkStart w:id="5" w:name="_Toc27476592"/>
+      <w:bookmarkStart w:id="6" w:name="_Toc27476592"/>
       <w:r>
         <w:rPr>
           <w:rFonts w:asciiTheme="minorHAnsi" w:hAnsiTheme="minorHAnsi" w:cstheme="minorHAnsi"/>
@@ -5062,7 +5142,7 @@
         </w:rPr>
         <w:t>Temporais</w:t>
       </w:r>
-      <w:bookmarkEnd w:id="5"/>
+      <w:bookmarkEnd w:id="6"/>
     </w:p>
     <w:p>
       <w:pPr>
@@ -8033,10 +8113,7 @@
         <w:t>i+1</w:t>
       </w:r>
       <w:r>
-        <w:t xml:space="preserve"> - </w:t>
-      </w:r>
-      <w:r>
-        <w:t>representa uma previsão utilizando dados anteriores;</w:t>
+        <w:t xml:space="preserve"> - representa uma previsão utilizando dados anteriores;</w:t>
       </w:r>
     </w:p>
     <w:p>
@@ -8056,8 +8133,6 @@
       <w:r>
         <w:t>constante que toma valores no intervalo ]0, 1].</w:t>
       </w:r>
-      <w:bookmarkStart w:id="6" w:name="_GoBack"/>
-      <w:bookmarkEnd w:id="6"/>
     </w:p>
     <w:p>
       <w:pPr>
@@ -9786,6 +9861,7 @@
         </w:rPr>
       </w:pPr>
     </w:p>
+    <w:bookmarkStart w:id="12" w:name="_Toc27476598"/>
     <w:p>
       <w:pPr>
         <w:pStyle w:val="Ttulo1"/>
@@ -9799,7 +9875,6 @@
           <w:szCs w:val="24"/>
         </w:rPr>
       </w:pPr>
-      <w:bookmarkStart w:id="12" w:name="_Toc27476598"/>
       <w:r>
         <w:rPr>
           <w:rFonts w:asciiTheme="minorHAnsi" w:hAnsiTheme="minorHAnsi" w:cstheme="minorHAnsi"/>
@@ -13311,7 +13386,7 @@
       </w:pPr>
     </w:pPrDefault>
   </w:docDefaults>
-  <w:latentStyles w:defLockedState="0" w:defUIPriority="99" w:defSemiHidden="0" w:defUnhideWhenUsed="0" w:defQFormat="0" w:count="377">
+  <w:latentStyles w:defLockedState="0" w:defUIPriority="99" w:defSemiHidden="0" w:defUnhideWhenUsed="0" w:defQFormat="0" w:count="376">
     <w:lsdException w:name="Normal" w:uiPriority="0" w:qFormat="1"/>
     <w:lsdException w:name="heading 1" w:uiPriority="9" w:qFormat="1"/>
     <w:lsdException w:name="heading 2" w:semiHidden="1" w:uiPriority="9" w:unhideWhenUsed="1" w:qFormat="1"/>
@@ -13417,6 +13492,7 @@
     <w:lsdException w:name="HTML Sample" w:semiHidden="1" w:unhideWhenUsed="1"/>
     <w:lsdException w:name="HTML Typewriter" w:semiHidden="1" w:unhideWhenUsed="1"/>
     <w:lsdException w:name="HTML Variable" w:semiHidden="1" w:unhideWhenUsed="1"/>
+    <w:lsdException w:name="Normal Table" w:semiHidden="1" w:unhideWhenUsed="1"/>
     <w:lsdException w:name="annotation subject" w:semiHidden="1" w:unhideWhenUsed="1"/>
     <w:lsdException w:name="No List" w:semiHidden="1" w:unhideWhenUsed="1"/>
     <w:lsdException w:name="Outline List 1" w:semiHidden="1" w:unhideWhenUsed="1"/>
@@ -13463,8 +13539,10 @@
     <w:lsdException w:name="Table Subtle 2" w:semiHidden="1" w:unhideWhenUsed="1"/>
     <w:lsdException w:name="Table Web 1" w:semiHidden="1" w:unhideWhenUsed="1"/>
     <w:lsdException w:name="Table Web 2" w:semiHidden="1" w:unhideWhenUsed="1"/>
+    <w:lsdException w:name="Table Web 3" w:semiHidden="1" w:unhideWhenUsed="1"/>
     <w:lsdException w:name="Balloon Text" w:semiHidden="1" w:unhideWhenUsed="1"/>
     <w:lsdException w:name="Table Grid" w:uiPriority="59"/>
+    <w:lsdException w:name="Table Theme" w:semiHidden="1" w:unhideWhenUsed="1"/>
     <w:lsdException w:name="Placeholder Text" w:semiHidden="1"/>
     <w:lsdException w:name="No Spacing" w:uiPriority="1" w:qFormat="1"/>
     <w:lsdException w:name="Light Shading" w:uiPriority="60"/>
@@ -13685,7 +13763,6 @@
     <w:lsdException w:name="Hashtag" w:semiHidden="1" w:unhideWhenUsed="1"/>
     <w:lsdException w:name="Unresolved Mention" w:semiHidden="1" w:unhideWhenUsed="1"/>
     <w:lsdException w:name="Smart Link" w:semiHidden="1" w:unhideWhenUsed="1"/>
-    <w:lsdException w:name="Smart Link Error" w:semiHidden="1" w:unhideWhenUsed="1"/>
   </w:latentStyles>
   <w:style w:type="paragraph" w:default="1" w:styleId="Normal">
     <w:name w:val="Normal"/>
@@ -14683,7 +14760,7 @@
 </file>
 
 <file path=customXml/itemProps2.xml><?xml version="1.0" encoding="utf-8"?>
-<ds:datastoreItem xmlns:ds="http://schemas.openxmlformats.org/officeDocument/2006/customXml" ds:itemID="{BD35300A-BD22-4190-A09D-210D66305FBD}">
+<ds:datastoreItem xmlns:ds="http://schemas.openxmlformats.org/officeDocument/2006/customXml" ds:itemID="{93B94E54-5533-480B-9ED2-A36F7723DAB7}">
   <ds:schemaRefs>
     <ds:schemaRef ds:uri="http://schemas.openxmlformats.org/officeDocument/2006/bibliography"/>
   </ds:schemaRefs>

</xml_diff>

<commit_message>
Desenvolvimento e implementação da aplicação - método de sort e método de gravação de ficheiros PNG
</commit_message>
<xml_diff>
--- a/Template_Relatório-Projeto_LAPR1-2019-2020.docx
+++ b/Template_Relatório-Projeto_LAPR1-2019-2020.docx
@@ -552,7 +552,7 @@
                     <v:stroke joinstyle="miter"/>
                     <v:path gradientshapeok="t" o:connecttype="rect"/>
                   </v:shapetype>
-                  <v:shape id="Caixa de Texto 39" o:spid="_x0000_s1028" type="#_x0000_t202" style="position:absolute;margin-left:277.5pt;margin-top:277.3pt;width:228.7pt;height:231.75pt;z-index:251654144;visibility:visible;mso-wrap-style:square;mso-width-percent:0;mso-height-percent:0;mso-wrap-distance-left:9pt;mso-wrap-distance-top:0;mso-wrap-distance-right:9pt;mso-wrap-distance-bottom:0;mso-position-horizontal:absolute;mso-position-horizontal-relative:page;mso-position-vertical:absolute;mso-position-vertical-relative:page;mso-width-percent:0;mso-height-percent:0;mso-width-relative:page;mso-height-relative:page;v-text-anchor:top" o:gfxdata="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" filled="f" stroked="f" strokeweight=".5pt">
+                  <v:shape id="Caixa de Texto 39" o:spid="_x0000_s1028" type="#_x0000_t202" style="position:absolute;margin-left:277.5pt;margin-top:277.3pt;width:228.7pt;height:231.75pt;z-index:251654144;visibility:visible;mso-wrap-style:square;mso-width-percent:0;mso-height-percent:0;mso-wrap-distance-left:9pt;mso-wrap-distance-top:0;mso-wrap-distance-right:9pt;mso-wrap-distance-bottom:0;mso-position-horizontal:absolute;mso-position-horizontal-relative:page;mso-position-vertical:absolute;mso-position-vertical-relative:page;mso-width-percent:0;mso-height-percent:0;mso-width-relative:page;mso-height-relative:page;v-text-anchor:top" o:gfxdata="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" filled="f" stroked="f" strokeweight=".5pt">
                     <v:textbox>
                       <w:txbxContent>
                         <w:sdt>
@@ -880,7 +880,7 @@
               </mc:Choice>
               <mc:Fallback>
                 <w:pict>
-                  <v:shape w14:anchorId="1AB9EDCA" id="Caixa de Texto 33" o:spid="_x0000_s1029" type="#_x0000_t202" style="position:absolute;margin-left:280.55pt;margin-top:500.3pt;width:223.5pt;height:91.85pt;z-index:251657216;visibility:visible;mso-wrap-style:square;mso-width-percent:0;mso-height-percent:0;mso-wrap-distance-left:9pt;mso-wrap-distance-top:0;mso-wrap-distance-right:9pt;mso-wrap-distance-bottom:0;mso-position-horizontal:absolute;mso-position-horizontal-relative:page;mso-position-vertical:absolute;mso-position-vertical-relative:page;mso-width-percent:0;mso-height-percent:0;mso-width-relative:page;mso-height-relative:margin;v-text-anchor:top" o:gfxdata="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" filled="f" stroked="f" strokeweight=".5pt">
+                  <v:shape w14:anchorId="1AB9EDCA" id="Caixa de Texto 33" o:spid="_x0000_s1029" type="#_x0000_t202" style="position:absolute;margin-left:280.55pt;margin-top:500.3pt;width:223.5pt;height:91.85pt;z-index:251657216;visibility:visible;mso-wrap-style:square;mso-width-percent:0;mso-height-percent:0;mso-wrap-distance-left:9pt;mso-wrap-distance-top:0;mso-wrap-distance-right:9pt;mso-wrap-distance-bottom:0;mso-position-horizontal:absolute;mso-position-horizontal-relative:page;mso-position-vertical:absolute;mso-position-vertical-relative:page;mso-width-percent:0;mso-height-percent:0;mso-width-relative:page;mso-height-relative:margin;v-text-anchor:top" o:gfxdata="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" filled="f" stroked="f" strokeweight=".5pt">
                     <v:textbox>
                       <w:txbxContent>
                         <w:p>
@@ -1473,7 +1473,7 @@
               </mc:Choice>
               <mc:Fallback>
                 <w:pict>
-                  <v:shape w14:anchorId="366F4CF0" id="Text Box 14" o:spid="_x0000_s1031" type="#_x0000_t202" style="position:absolute;margin-left:280.5pt;margin-top:612pt;width:178.85pt;height:138.75pt;z-index:251658240;visibility:visible;mso-wrap-style:square;mso-width-percent:0;mso-height-percent:0;mso-wrap-distance-left:9pt;mso-wrap-distance-top:0;mso-wrap-distance-right:9pt;mso-wrap-distance-bottom:0;mso-position-horizontal:absolute;mso-position-horizontal-relative:page;mso-position-vertical:absolute;mso-position-vertical-relative:page;mso-width-percent:0;mso-height-percent:0;mso-width-relative:page;mso-height-relative:margin;v-text-anchor:top" o:gfxdata="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" filled="f" stroked="f" strokeweight=".5pt">
+                  <v:shape w14:anchorId="366F4CF0" id="Text Box 14" o:spid="_x0000_s1031" type="#_x0000_t202" style="position:absolute;margin-left:280.5pt;margin-top:612pt;width:178.85pt;height:138.75pt;z-index:251658240;visibility:visible;mso-wrap-style:square;mso-width-percent:0;mso-height-percent:0;mso-wrap-distance-left:9pt;mso-wrap-distance-top:0;mso-wrap-distance-right:9pt;mso-wrap-distance-bottom:0;mso-position-horizontal:absolute;mso-position-horizontal-relative:page;mso-position-vertical:absolute;mso-position-vertical-relative:page;mso-width-percent:0;mso-height-percent:0;mso-width-relative:page;mso-height-relative:margin;v-text-anchor:top" o:gfxdata="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" filled="f" stroked="f" strokeweight=".5pt">
                     <v:textbox>
                       <w:txbxContent>
                         <w:p>
@@ -4993,8 +4993,6 @@
         </w:rPr>
         <w:t xml:space="preserve">Resumindo: analisando o desenrolar do projeto na sua globalidade, achamos que a dinâmica e as relações entre os elementos do grupo foram bastante positivas, o que proporcionou um bom ambiente de trabalho. </w:t>
       </w:r>
-      <w:bookmarkStart w:id="5" w:name="_GoBack"/>
-      <w:bookmarkEnd w:id="5"/>
     </w:p>
     <w:p>
       <w:pPr>
@@ -5080,7 +5078,7 @@
           <w:szCs w:val="28"/>
         </w:rPr>
       </w:pPr>
-      <w:bookmarkStart w:id="6" w:name="_Toc27476592"/>
+      <w:bookmarkStart w:id="5" w:name="_Toc27476592"/>
       <w:r>
         <w:rPr>
           <w:rFonts w:asciiTheme="minorHAnsi" w:hAnsiTheme="minorHAnsi" w:cstheme="minorHAnsi"/>
@@ -5126,7 +5124,7 @@
         </w:rPr>
         <w:t>Temporais</w:t>
       </w:r>
-      <w:bookmarkEnd w:id="6"/>
+      <w:bookmarkEnd w:id="5"/>
     </w:p>
     <w:p>
       <w:pPr>
@@ -8037,51 +8035,6 @@
     </w:p>
     <w:p>
       <w:pPr>
-        <w:spacing w:before="120" w:after="120"/>
-        <w:ind w:firstLine="567"/>
-        <w:jc w:val="both"/>
-        <w:rPr>
-          <w:rFonts w:cstheme="minorHAnsi"/>
-          <w:iCs/>
-          <w:color w:val="000000"/>
-          <w:szCs w:val="28"/>
-        </w:rPr>
-      </w:pPr>
-    </w:p>
-    <w:p>
-      <w:pPr>
-        <w:spacing w:before="120" w:after="120"/>
-        <w:ind w:firstLine="567"/>
-        <w:jc w:val="both"/>
-        <w:rPr>
-          <w:rFonts w:cstheme="minorHAnsi"/>
-          <w:iCs/>
-          <w:color w:val="000000"/>
-          <w:szCs w:val="28"/>
-        </w:rPr>
-      </w:pPr>
-    </w:p>
-    <w:p>
-      <w:pPr>
-        <w:rPr>
-          <w:rFonts w:cstheme="minorHAnsi"/>
-          <w:iCs/>
-          <w:color w:val="000000"/>
-          <w:szCs w:val="28"/>
-        </w:rPr>
-      </w:pPr>
-      <w:r>
-        <w:rPr>
-          <w:rFonts w:cstheme="minorHAnsi"/>
-          <w:iCs/>
-          <w:color w:val="000000"/>
-          <w:szCs w:val="28"/>
-        </w:rPr>
-        <w:br w:type="page"/>
-      </w:r>
-    </w:p>
-    <w:p>
-      <w:pPr>
         <w:pStyle w:val="PargrafodaLista"/>
         <w:numPr>
           <w:ilvl w:val="0"/>
@@ -8097,7 +8050,7 @@
           <w:szCs w:val="28"/>
         </w:rPr>
       </w:pPr>
-      <w:bookmarkStart w:id="7" w:name="_Toc27476593"/>
+      <w:bookmarkStart w:id="6" w:name="_Toc27476593"/>
       <w:r>
         <w:rPr>
           <w:rFonts w:asciiTheme="minorHAnsi" w:hAnsiTheme="minorHAnsi" w:cstheme="minorHAnsi"/>
@@ -8110,7 +8063,7 @@
         <w:lastRenderedPageBreak/>
         <w:t>Desenvolvimento e Implementação da Aplicação</w:t>
       </w:r>
-      <w:bookmarkEnd w:id="7"/>
+      <w:bookmarkEnd w:id="6"/>
     </w:p>
     <w:p>
       <w:pPr>
@@ -8123,6 +8076,54 @@
           <w:color w:val="000000"/>
         </w:rPr>
       </w:pPr>
+      <w:r>
+        <w:rPr>
+          <w:rFonts w:cstheme="minorHAnsi"/>
+          <w:iCs/>
+          <w:color w:val="000000"/>
+        </w:rPr>
+        <w:t>Para o desenvolvimento da aplicação,</w:t>
+      </w:r>
+      <w:r>
+        <w:rPr>
+          <w:rFonts w:cstheme="minorHAnsi"/>
+          <w:iCs/>
+          <w:color w:val="000000"/>
+        </w:rPr>
+        <w:t xml:space="preserve"> empregámos</w:t>
+      </w:r>
+      <w:r>
+        <w:rPr>
+          <w:rFonts w:cstheme="minorHAnsi"/>
+          <w:iCs/>
+          <w:color w:val="000000"/>
+        </w:rPr>
+        <w:t xml:space="preserve"> o conceito de modularização </w:t>
+      </w:r>
+      <w:r>
+        <w:rPr>
+          <w:rFonts w:cstheme="minorHAnsi"/>
+          <w:iCs/>
+          <w:color w:val="000000"/>
+        </w:rPr>
+        <w:t>no</w:t>
+      </w:r>
+      <w:r>
+        <w:rPr>
+          <w:rFonts w:cstheme="minorHAnsi"/>
+          <w:iCs/>
+          <w:color w:val="000000"/>
+        </w:rPr>
+        <w:t xml:space="preserve"> nosso código, de modo </w:t>
+      </w:r>
+      <w:r>
+        <w:rPr>
+          <w:rFonts w:cstheme="minorHAnsi"/>
+          <w:iCs/>
+          <w:color w:val="000000"/>
+        </w:rPr>
+        <w:t>a otimizá-lo e a facilitar a sua leitura e interpretação.</w:t>
+      </w:r>
     </w:p>
     <w:p>
       <w:pPr>
@@ -8141,47 +8142,115 @@
           <w:iCs/>
           <w:color w:val="000000"/>
         </w:rPr>
-        <w:t>Para o desenvolvimento da aplicação,</w:t>
-      </w:r>
-      <w:r>
-        <w:rPr>
-          <w:rFonts w:cstheme="minorHAnsi"/>
-          <w:iCs/>
-          <w:color w:val="000000"/>
-        </w:rPr>
-        <w:t xml:space="preserve"> empregámos</w:t>
-      </w:r>
-      <w:r>
-        <w:rPr>
-          <w:rFonts w:cstheme="minorHAnsi"/>
-          <w:iCs/>
-          <w:color w:val="000000"/>
-        </w:rPr>
-        <w:t xml:space="preserve"> o conceito de modularização </w:t>
-      </w:r>
-      <w:r>
-        <w:rPr>
-          <w:rFonts w:cstheme="minorHAnsi"/>
-          <w:iCs/>
-          <w:color w:val="000000"/>
-        </w:rPr>
-        <w:t>no</w:t>
-      </w:r>
-      <w:r>
-        <w:rPr>
-          <w:rFonts w:cstheme="minorHAnsi"/>
-          <w:iCs/>
-          <w:color w:val="000000"/>
-        </w:rPr>
-        <w:t xml:space="preserve"> nosso código, de modo </w:t>
-      </w:r>
-      <w:r>
-        <w:rPr>
-          <w:rFonts w:cstheme="minorHAnsi"/>
-          <w:iCs/>
-          <w:color w:val="000000"/>
-        </w:rPr>
-        <w:t>a otimizá-lo e a facilitar a sua leitura e interpretação.</w:t>
+        <w:t xml:space="preserve">No decorrer do desenvolvimento da aplicação foi nos colocado várias opções para a implementação do método de ordenação dos dados recolhidos. Sendo eles, </w:t>
+      </w:r>
+      <w:proofErr w:type="spellStart"/>
+      <w:r>
+        <w:rPr>
+          <w:rFonts w:cstheme="minorHAnsi"/>
+          <w:iCs/>
+          <w:color w:val="000000"/>
+        </w:rPr>
+        <w:t>Insertion</w:t>
+      </w:r>
+      <w:proofErr w:type="spellEnd"/>
+      <w:r>
+        <w:rPr>
+          <w:rFonts w:cstheme="minorHAnsi"/>
+          <w:iCs/>
+          <w:color w:val="000000"/>
+        </w:rPr>
+        <w:t xml:space="preserve"> </w:t>
+      </w:r>
+      <w:proofErr w:type="spellStart"/>
+      <w:r>
+        <w:rPr>
+          <w:rFonts w:cstheme="minorHAnsi"/>
+          <w:iCs/>
+          <w:color w:val="000000"/>
+        </w:rPr>
+        <w:t>Sort</w:t>
+      </w:r>
+      <w:proofErr w:type="spellEnd"/>
+      <w:r>
+        <w:rPr>
+          <w:rFonts w:cstheme="minorHAnsi"/>
+          <w:iCs/>
+          <w:color w:val="000000"/>
+        </w:rPr>
+        <w:t xml:space="preserve">, </w:t>
+      </w:r>
+      <w:proofErr w:type="spellStart"/>
+      <w:r>
+        <w:rPr>
+          <w:rFonts w:cstheme="minorHAnsi"/>
+          <w:iCs/>
+          <w:color w:val="000000"/>
+        </w:rPr>
+        <w:t>Bubble</w:t>
+      </w:r>
+      <w:proofErr w:type="spellEnd"/>
+      <w:r>
+        <w:rPr>
+          <w:rFonts w:cstheme="minorHAnsi"/>
+          <w:iCs/>
+          <w:color w:val="000000"/>
+        </w:rPr>
+        <w:t xml:space="preserve"> </w:t>
+      </w:r>
+      <w:proofErr w:type="spellStart"/>
+      <w:r>
+        <w:rPr>
+          <w:rFonts w:cstheme="minorHAnsi"/>
+          <w:iCs/>
+          <w:color w:val="000000"/>
+        </w:rPr>
+        <w:t>Sort</w:t>
+      </w:r>
+      <w:proofErr w:type="spellEnd"/>
+      <w:r>
+        <w:rPr>
+          <w:rFonts w:cstheme="minorHAnsi"/>
+          <w:iCs/>
+          <w:color w:val="000000"/>
+        </w:rPr>
+        <w:t xml:space="preserve"> e </w:t>
+      </w:r>
+      <w:proofErr w:type="spellStart"/>
+      <w:r>
+        <w:rPr>
+          <w:rFonts w:cstheme="minorHAnsi"/>
+          <w:iCs/>
+          <w:color w:val="000000"/>
+        </w:rPr>
+        <w:t>Merge</w:t>
+      </w:r>
+      <w:proofErr w:type="spellEnd"/>
+      <w:r>
+        <w:rPr>
+          <w:rFonts w:cstheme="minorHAnsi"/>
+          <w:iCs/>
+          <w:color w:val="000000"/>
+        </w:rPr>
+        <w:t xml:space="preserve"> </w:t>
+      </w:r>
+      <w:proofErr w:type="spellStart"/>
+      <w:r>
+        <w:rPr>
+          <w:rFonts w:cstheme="minorHAnsi"/>
+          <w:iCs/>
+          <w:color w:val="000000"/>
+        </w:rPr>
+        <w:t>Sort</w:t>
+      </w:r>
+      <w:proofErr w:type="spellEnd"/>
+      <w:r>
+        <w:rPr>
+          <w:rFonts w:cstheme="minorHAnsi"/>
+          <w:iCs/>
+          <w:color w:val="000000"/>
+        </w:rPr>
+        <w:t>.</w:t>
       </w:r>
     </w:p>
     <w:p>
@@ -8195,6 +8264,913 @@
           <w:color w:val="000000"/>
         </w:rPr>
       </w:pPr>
+      <w:r>
+        <w:rPr>
+          <w:rFonts w:cstheme="minorHAnsi"/>
+          <w:iCs/>
+          <w:color w:val="000000"/>
+        </w:rPr>
+        <w:t>O método a ser escolhido teria de ser o mais eficaz, ou seja, o que demoraria menos tempo a executar e a organizar a informação que posteriormente tinha sido escolhida. No entanto, para saber qual o mais rápido, necessitaríamos de um teste para o comprovar.</w:t>
+      </w:r>
+    </w:p>
+    <w:p>
+      <w:pPr>
+        <w:keepNext/>
+        <w:spacing w:before="120" w:after="120"/>
+        <w:jc w:val="center"/>
+      </w:pPr>
+      <w:r>
+        <w:rPr>
+          <w:rFonts w:cstheme="minorHAnsi"/>
+          <w:iCs/>
+          <w:noProof/>
+          <w:color w:val="000000"/>
+        </w:rPr>
+        <w:drawing>
+          <wp:inline distT="0" distB="0" distL="0" distR="0" wp14:anchorId="0226D639" wp14:editId="71CF8DB9">
+            <wp:extent cx="4046220" cy="3277561"/>
+            <wp:effectExtent l="0" t="0" r="0" b="0"/>
+            <wp:docPr id="13" name="Imagem 13" descr="Uma imagem com captura de ecrã, texto&#10;&#10;Descrição gerada automaticamente"/>
+            <wp:cNvGraphicFramePr>
+              <a:graphicFrameLocks xmlns:a="http://schemas.openxmlformats.org/drawingml/2006/main" noChangeAspect="1"/>
+            </wp:cNvGraphicFramePr>
+            <a:graphic xmlns:a="http://schemas.openxmlformats.org/drawingml/2006/main">
+              <a:graphicData uri="http://schemas.openxmlformats.org/drawingml/2006/picture">
+                <pic:pic xmlns:pic="http://schemas.openxmlformats.org/drawingml/2006/picture">
+                  <pic:nvPicPr>
+                    <pic:cNvPr id="13" name="7.JPG"/>
+                    <pic:cNvPicPr/>
+                  </pic:nvPicPr>
+                  <pic:blipFill>
+                    <a:blip r:embed="rId24">
+                      <a:extLst>
+                        <a:ext uri="{28A0092B-C50C-407E-A947-70E740481C1C}">
+                          <a14:useLocalDpi xmlns:a14="http://schemas.microsoft.com/office/drawing/2010/main" val="0"/>
+                        </a:ext>
+                      </a:extLst>
+                    </a:blip>
+                    <a:stretch>
+                      <a:fillRect/>
+                    </a:stretch>
+                  </pic:blipFill>
+                  <pic:spPr>
+                    <a:xfrm>
+                      <a:off x="0" y="0"/>
+                      <a:ext cx="4097859" cy="3319390"/>
+                    </a:xfrm>
+                    <a:prstGeom prst="rect">
+                      <a:avLst/>
+                    </a:prstGeom>
+                  </pic:spPr>
+                </pic:pic>
+              </a:graphicData>
+            </a:graphic>
+          </wp:inline>
+        </w:drawing>
+      </w:r>
+    </w:p>
+    <w:p>
+      <w:pPr>
+        <w:pStyle w:val="Legenda"/>
+        <w:jc w:val="center"/>
+        <w:rPr>
+          <w:i w:val="0"/>
+          <w:iCs w:val="0"/>
+          <w:color w:val="auto"/>
+          <w:sz w:val="20"/>
+          <w:szCs w:val="20"/>
+        </w:rPr>
+      </w:pPr>
+      <w:r>
+        <w:rPr>
+          <w:i w:val="0"/>
+          <w:iCs w:val="0"/>
+          <w:color w:val="auto"/>
+          <w:sz w:val="20"/>
+          <w:szCs w:val="20"/>
+        </w:rPr>
+        <w:t xml:space="preserve">Figura </w:t>
+      </w:r>
+      <w:r>
+        <w:rPr>
+          <w:i w:val="0"/>
+          <w:iCs w:val="0"/>
+          <w:color w:val="auto"/>
+          <w:sz w:val="20"/>
+          <w:szCs w:val="20"/>
+        </w:rPr>
+        <w:fldChar w:fldCharType="begin"/>
+      </w:r>
+      <w:r>
+        <w:rPr>
+          <w:i w:val="0"/>
+          <w:iCs w:val="0"/>
+          <w:color w:val="auto"/>
+          <w:sz w:val="20"/>
+          <w:szCs w:val="20"/>
+        </w:rPr>
+        <w:instrText xml:space="preserve"> SEQ Figura \* ARABIC </w:instrText>
+      </w:r>
+      <w:r>
+        <w:rPr>
+          <w:i w:val="0"/>
+          <w:iCs w:val="0"/>
+          <w:color w:val="auto"/>
+          <w:sz w:val="20"/>
+          <w:szCs w:val="20"/>
+        </w:rPr>
+        <w:fldChar w:fldCharType="separate"/>
+      </w:r>
+      <w:r>
+        <w:rPr>
+          <w:i w:val="0"/>
+          <w:iCs w:val="0"/>
+          <w:noProof/>
+          <w:color w:val="auto"/>
+          <w:sz w:val="20"/>
+          <w:szCs w:val="20"/>
+        </w:rPr>
+        <w:t>6</w:t>
+      </w:r>
+      <w:r>
+        <w:rPr>
+          <w:i w:val="0"/>
+          <w:iCs w:val="0"/>
+          <w:color w:val="auto"/>
+          <w:sz w:val="20"/>
+          <w:szCs w:val="20"/>
+        </w:rPr>
+        <w:fldChar w:fldCharType="end"/>
+      </w:r>
+      <w:r>
+        <w:rPr>
+          <w:i w:val="0"/>
+          <w:iCs w:val="0"/>
+          <w:color w:val="auto"/>
+          <w:sz w:val="20"/>
+          <w:szCs w:val="20"/>
+        </w:rPr>
+        <w:t xml:space="preserve"> - Método para cronometrar o tempo de execução</w:t>
+      </w:r>
+    </w:p>
+    <w:p>
+      <w:pPr>
+        <w:ind w:firstLine="567"/>
+        <w:jc w:val="both"/>
+      </w:pPr>
+      <w:r>
+        <w:t>Atendendo ao método que nos foi disponibilizado pelo professor de APROG, obtivemos diferentes tempos de execução para cada método de ordenação, sendo eles:</w:t>
+      </w:r>
+    </w:p>
+    <w:p>
+      <w:pPr>
+        <w:keepNext/>
+        <w:jc w:val="center"/>
+      </w:pPr>
+      <w:r>
+        <w:rPr>
+          <w:noProof/>
+        </w:rPr>
+        <w:drawing>
+          <wp:inline distT="0" distB="0" distL="0" distR="0" wp14:anchorId="2F49ABC0" wp14:editId="3FB8FB1D">
+            <wp:extent cx="2743200" cy="628650"/>
+            <wp:effectExtent l="0" t="0" r="0" b="0"/>
+            <wp:docPr id="15" name="Imagem 15"/>
+            <wp:cNvGraphicFramePr>
+              <a:graphicFrameLocks xmlns:a="http://schemas.openxmlformats.org/drawingml/2006/main" noChangeAspect="1"/>
+            </wp:cNvGraphicFramePr>
+            <a:graphic xmlns:a="http://schemas.openxmlformats.org/drawingml/2006/main">
+              <a:graphicData uri="http://schemas.openxmlformats.org/drawingml/2006/picture">
+                <pic:pic xmlns:pic="http://schemas.openxmlformats.org/drawingml/2006/picture">
+                  <pic:nvPicPr>
+                    <pic:cNvPr id="15" name="8.png"/>
+                    <pic:cNvPicPr/>
+                  </pic:nvPicPr>
+                  <pic:blipFill>
+                    <a:blip r:embed="rId25">
+                      <a:extLst>
+                        <a:ext uri="{28A0092B-C50C-407E-A947-70E740481C1C}">
+                          <a14:useLocalDpi xmlns:a14="http://schemas.microsoft.com/office/drawing/2010/main" val="0"/>
+                        </a:ext>
+                      </a:extLst>
+                    </a:blip>
+                    <a:stretch>
+                      <a:fillRect/>
+                    </a:stretch>
+                  </pic:blipFill>
+                  <pic:spPr>
+                    <a:xfrm>
+                      <a:off x="0" y="0"/>
+                      <a:ext cx="2743200" cy="628650"/>
+                    </a:xfrm>
+                    <a:prstGeom prst="rect">
+                      <a:avLst/>
+                    </a:prstGeom>
+                  </pic:spPr>
+                </pic:pic>
+              </a:graphicData>
+            </a:graphic>
+          </wp:inline>
+        </w:drawing>
+      </w:r>
+    </w:p>
+    <w:p>
+      <w:pPr>
+        <w:pStyle w:val="Legenda"/>
+        <w:jc w:val="center"/>
+        <w:rPr>
+          <w:i w:val="0"/>
+          <w:iCs w:val="0"/>
+          <w:color w:val="auto"/>
+          <w:sz w:val="20"/>
+          <w:szCs w:val="20"/>
+        </w:rPr>
+      </w:pPr>
+      <w:r>
+        <w:rPr>
+          <w:i w:val="0"/>
+          <w:iCs w:val="0"/>
+          <w:color w:val="auto"/>
+          <w:sz w:val="20"/>
+          <w:szCs w:val="20"/>
+        </w:rPr>
+        <w:t xml:space="preserve">Figura </w:t>
+      </w:r>
+      <w:r>
+        <w:rPr>
+          <w:i w:val="0"/>
+          <w:iCs w:val="0"/>
+          <w:color w:val="auto"/>
+          <w:sz w:val="20"/>
+          <w:szCs w:val="20"/>
+        </w:rPr>
+        <w:fldChar w:fldCharType="begin"/>
+      </w:r>
+      <w:r>
+        <w:rPr>
+          <w:i w:val="0"/>
+          <w:iCs w:val="0"/>
+          <w:color w:val="auto"/>
+          <w:sz w:val="20"/>
+          <w:szCs w:val="20"/>
+        </w:rPr>
+        <w:instrText xml:space="preserve"> SEQ Figura \* ARABIC </w:instrText>
+      </w:r>
+      <w:r>
+        <w:rPr>
+          <w:i w:val="0"/>
+          <w:iCs w:val="0"/>
+          <w:color w:val="auto"/>
+          <w:sz w:val="20"/>
+          <w:szCs w:val="20"/>
+        </w:rPr>
+        <w:fldChar w:fldCharType="separate"/>
+      </w:r>
+      <w:r>
+        <w:rPr>
+          <w:i w:val="0"/>
+          <w:iCs w:val="0"/>
+          <w:noProof/>
+          <w:color w:val="auto"/>
+          <w:sz w:val="20"/>
+          <w:szCs w:val="20"/>
+        </w:rPr>
+        <w:t>7</w:t>
+      </w:r>
+      <w:r>
+        <w:rPr>
+          <w:i w:val="0"/>
+          <w:iCs w:val="0"/>
+          <w:color w:val="auto"/>
+          <w:sz w:val="20"/>
+          <w:szCs w:val="20"/>
+        </w:rPr>
+        <w:fldChar w:fldCharType="end"/>
+      </w:r>
+      <w:r>
+        <w:rPr>
+          <w:i w:val="0"/>
+          <w:iCs w:val="0"/>
+          <w:color w:val="auto"/>
+          <w:sz w:val="20"/>
+          <w:szCs w:val="20"/>
+        </w:rPr>
+        <w:t xml:space="preserve"> - Tempo de execução dos diferentes métodos</w:t>
+      </w:r>
+      <w:r>
+        <w:rPr>
+          <w:i w:val="0"/>
+          <w:iCs w:val="0"/>
+          <w:color w:val="auto"/>
+          <w:sz w:val="20"/>
+          <w:szCs w:val="20"/>
+        </w:rPr>
+        <w:t xml:space="preserve"> de ordenação</w:t>
+      </w:r>
+    </w:p>
+    <w:p>
+      <w:pPr>
+        <w:ind w:firstLine="567"/>
+        <w:jc w:val="both"/>
+      </w:pPr>
+      <w:r>
+        <w:t xml:space="preserve">Como podemos constatar, o </w:t>
+      </w:r>
+      <w:proofErr w:type="spellStart"/>
+      <w:r>
+        <w:t>Merge</w:t>
+      </w:r>
+      <w:proofErr w:type="spellEnd"/>
+      <w:r>
+        <w:t xml:space="preserve"> </w:t>
+      </w:r>
+      <w:proofErr w:type="spellStart"/>
+      <w:r>
+        <w:t>Sort</w:t>
+      </w:r>
+      <w:proofErr w:type="spellEnd"/>
+      <w:r>
+        <w:t xml:space="preserve"> é sem dúvida o mais rápido a organizar grandes quantidades de informação</w:t>
+      </w:r>
+      <w:r>
+        <w:t>,</w:t>
+      </w:r>
+      <w:r>
+        <w:t xml:space="preserve"> que é o caso do nosso projeto.</w:t>
+      </w:r>
+    </w:p>
+    <w:p>
+      <w:pPr>
+        <w:ind w:firstLine="567"/>
+        <w:jc w:val="both"/>
+      </w:pPr>
+      <w:r>
+        <w:t xml:space="preserve">Após uma das </w:t>
+      </w:r>
+      <w:r>
+        <w:t>tarefas</w:t>
+      </w:r>
+      <w:r>
+        <w:t xml:space="preserve"> propostas </w:t>
+      </w:r>
+      <w:r>
+        <w:t xml:space="preserve">do projeto estar completa, </w:t>
+      </w:r>
+      <w:r>
+        <w:t>uma nova surgiu, tendo causado grande dificuldade para a solucionar, visto que, era a mais importante para o nosso projeto.</w:t>
+      </w:r>
+    </w:p>
+    <w:p>
+      <w:pPr>
+        <w:ind w:firstLine="567"/>
+        <w:jc w:val="both"/>
+      </w:pPr>
+      <w:r>
+        <w:lastRenderedPageBreak/>
+        <w:t>A nova tarefa consistia na implementação de um método que conseguisse</w:t>
+      </w:r>
+      <w:r>
+        <w:t xml:space="preserve"> gravar os</w:t>
+      </w:r>
+      <w:r>
+        <w:t xml:space="preserve"> esboç</w:t>
+      </w:r>
+      <w:r>
+        <w:t>os dos</w:t>
+      </w:r>
+      <w:r>
+        <w:t xml:space="preserve"> gráficos das séries temporais escolhidas pelo utilizador</w:t>
+      </w:r>
+      <w:r>
+        <w:t xml:space="preserve"> em ficheiro PNG</w:t>
+      </w:r>
+      <w:r>
+        <w:t>. O facto desta tarefa se ter tornado uma dificuldade para o nosso projeto, foi</w:t>
+      </w:r>
+      <w:r>
+        <w:t xml:space="preserve"> encontrar modo de</w:t>
+      </w:r>
+      <w:r>
+        <w:t xml:space="preserve"> implementar o método de </w:t>
+      </w:r>
+      <w:r>
+        <w:t>gravação</w:t>
+      </w:r>
+      <w:r>
+        <w:t xml:space="preserve"> do gráfico</w:t>
+      </w:r>
+      <w:r>
+        <w:t>,</w:t>
+      </w:r>
+      <w:r>
+        <w:t xml:space="preserve"> até porque, nunca tínhamos tido contacto com a ferramenta sugerida nem com as suas funcionalidades.</w:t>
+      </w:r>
+    </w:p>
+    <w:p>
+      <w:pPr>
+        <w:ind w:firstLine="567"/>
+        <w:jc w:val="both"/>
+      </w:pPr>
+      <w:r>
+        <w:t>Pesquisa foi essencial para o sucesso desta tarefa</w:t>
+      </w:r>
+      <w:r>
+        <w:t xml:space="preserve"> e</w:t>
+      </w:r>
+      <w:r>
+        <w:t xml:space="preserve"> </w:t>
+      </w:r>
+      <w:r>
+        <w:t>na primeira tentativa de solucionar o nosso problema, deparamo-nos com um código que o conseguia solucionar, mas apenas em sistemas operativos como IOS e Linux, Windows não permitia executar o comando.</w:t>
+      </w:r>
+    </w:p>
+    <w:p>
+      <w:pPr>
+        <w:keepNext/>
+        <w:jc w:val="center"/>
+      </w:pPr>
+      <w:r>
+        <w:rPr>
+          <w:noProof/>
+        </w:rPr>
+        <w:drawing>
+          <wp:inline distT="0" distB="0" distL="0" distR="0" wp14:anchorId="0C020E90" wp14:editId="4ADE8571">
+            <wp:extent cx="3208020" cy="4665184"/>
+            <wp:effectExtent l="0" t="0" r="0" b="3810"/>
+            <wp:docPr id="20" name="Imagem 20" descr="Uma imagem com texto&#10;&#10;Descrição gerada automaticamente"/>
+            <wp:cNvGraphicFramePr>
+              <a:graphicFrameLocks xmlns:a="http://schemas.openxmlformats.org/drawingml/2006/main" noChangeAspect="1"/>
+            </wp:cNvGraphicFramePr>
+            <a:graphic xmlns:a="http://schemas.openxmlformats.org/drawingml/2006/main">
+              <a:graphicData uri="http://schemas.openxmlformats.org/drawingml/2006/picture">
+                <pic:pic xmlns:pic="http://schemas.openxmlformats.org/drawingml/2006/picture">
+                  <pic:nvPicPr>
+                    <pic:cNvPr id="20" name="9.JPG"/>
+                    <pic:cNvPicPr/>
+                  </pic:nvPicPr>
+                  <pic:blipFill>
+                    <a:blip r:embed="rId26">
+                      <a:extLst>
+                        <a:ext uri="{28A0092B-C50C-407E-A947-70E740481C1C}">
+                          <a14:useLocalDpi xmlns:a14="http://schemas.microsoft.com/office/drawing/2010/main" val="0"/>
+                        </a:ext>
+                      </a:extLst>
+                    </a:blip>
+                    <a:stretch>
+                      <a:fillRect/>
+                    </a:stretch>
+                  </pic:blipFill>
+                  <pic:spPr>
+                    <a:xfrm>
+                      <a:off x="0" y="0"/>
+                      <a:ext cx="3208020" cy="4665184"/>
+                    </a:xfrm>
+                    <a:prstGeom prst="rect">
+                      <a:avLst/>
+                    </a:prstGeom>
+                  </pic:spPr>
+                </pic:pic>
+              </a:graphicData>
+            </a:graphic>
+          </wp:inline>
+        </w:drawing>
+      </w:r>
+    </w:p>
+    <w:p>
+      <w:pPr>
+        <w:pStyle w:val="Legenda"/>
+        <w:jc w:val="center"/>
+        <w:rPr>
+          <w:i w:val="0"/>
+          <w:iCs w:val="0"/>
+          <w:color w:val="auto"/>
+          <w:sz w:val="20"/>
+          <w:szCs w:val="20"/>
+        </w:rPr>
+      </w:pPr>
+      <w:r>
+        <w:rPr>
+          <w:i w:val="0"/>
+          <w:iCs w:val="0"/>
+          <w:color w:val="auto"/>
+          <w:sz w:val="20"/>
+          <w:szCs w:val="20"/>
+        </w:rPr>
+        <w:t xml:space="preserve">Figura </w:t>
+      </w:r>
+      <w:r>
+        <w:rPr>
+          <w:i w:val="0"/>
+          <w:iCs w:val="0"/>
+          <w:color w:val="auto"/>
+          <w:sz w:val="20"/>
+          <w:szCs w:val="20"/>
+        </w:rPr>
+        <w:fldChar w:fldCharType="begin"/>
+      </w:r>
+      <w:r>
+        <w:rPr>
+          <w:i w:val="0"/>
+          <w:iCs w:val="0"/>
+          <w:color w:val="auto"/>
+          <w:sz w:val="20"/>
+          <w:szCs w:val="20"/>
+        </w:rPr>
+        <w:instrText xml:space="preserve"> SEQ Figura \* ARABIC </w:instrText>
+      </w:r>
+      <w:r>
+        <w:rPr>
+          <w:i w:val="0"/>
+          <w:iCs w:val="0"/>
+          <w:color w:val="auto"/>
+          <w:sz w:val="20"/>
+          <w:szCs w:val="20"/>
+        </w:rPr>
+        <w:fldChar w:fldCharType="separate"/>
+      </w:r>
+      <w:r>
+        <w:rPr>
+          <w:i w:val="0"/>
+          <w:iCs w:val="0"/>
+          <w:noProof/>
+          <w:color w:val="auto"/>
+          <w:sz w:val="20"/>
+          <w:szCs w:val="20"/>
+        </w:rPr>
+        <w:t>8</w:t>
+      </w:r>
+      <w:r>
+        <w:rPr>
+          <w:i w:val="0"/>
+          <w:iCs w:val="0"/>
+          <w:color w:val="auto"/>
+          <w:sz w:val="20"/>
+          <w:szCs w:val="20"/>
+        </w:rPr>
+        <w:fldChar w:fldCharType="end"/>
+      </w:r>
+      <w:r>
+        <w:rPr>
+          <w:i w:val="0"/>
+          <w:iCs w:val="0"/>
+          <w:color w:val="auto"/>
+          <w:sz w:val="20"/>
+          <w:szCs w:val="20"/>
+        </w:rPr>
+        <w:t xml:space="preserve"> - Método </w:t>
+      </w:r>
+      <w:r>
+        <w:rPr>
+          <w:i w:val="0"/>
+          <w:iCs w:val="0"/>
+          <w:color w:val="auto"/>
+          <w:sz w:val="20"/>
+          <w:szCs w:val="20"/>
+        </w:rPr>
+        <w:t>i</w:t>
+      </w:r>
+      <w:r>
+        <w:rPr>
+          <w:i w:val="0"/>
+          <w:iCs w:val="0"/>
+          <w:color w:val="auto"/>
+          <w:sz w:val="20"/>
+          <w:szCs w:val="20"/>
+        </w:rPr>
+        <w:t xml:space="preserve">nicial </w:t>
+      </w:r>
+      <w:r>
+        <w:rPr>
+          <w:i w:val="0"/>
+          <w:iCs w:val="0"/>
+          <w:color w:val="auto"/>
+          <w:sz w:val="20"/>
+          <w:szCs w:val="20"/>
+        </w:rPr>
+        <w:t>de gravação</w:t>
+      </w:r>
+      <w:r>
+        <w:rPr>
+          <w:i w:val="0"/>
+          <w:iCs w:val="0"/>
+          <w:color w:val="auto"/>
+          <w:sz w:val="20"/>
+          <w:szCs w:val="20"/>
+        </w:rPr>
+        <w:t xml:space="preserve"> de gráficos</w:t>
+      </w:r>
+      <w:r>
+        <w:rPr>
+          <w:i w:val="0"/>
+          <w:iCs w:val="0"/>
+          <w:color w:val="auto"/>
+          <w:sz w:val="20"/>
+          <w:szCs w:val="20"/>
+        </w:rPr>
+        <w:t xml:space="preserve"> em PNG</w:t>
+      </w:r>
+    </w:p>
+    <w:p>
+      <w:pPr>
+        <w:ind w:firstLine="567"/>
+        <w:jc w:val="both"/>
+      </w:pPr>
+      <w:r>
+        <w:t xml:space="preserve">Como o primeiro método se vinha a tornar num fracasso, decidimos colocar questões ao professor de APROG e continuar a nossa pesquisa até encontrar </w:t>
+      </w:r>
+      <w:r>
+        <w:t>a devida solução.</w:t>
+      </w:r>
+    </w:p>
+    <w:p>
+      <w:pPr>
+        <w:keepNext/>
+        <w:jc w:val="center"/>
+      </w:pPr>
+      <w:r>
+        <w:rPr>
+          <w:noProof/>
+        </w:rPr>
+        <w:lastRenderedPageBreak/>
+        <w:drawing>
+          <wp:inline distT="0" distB="0" distL="0" distR="0" wp14:anchorId="30DCA9B3" wp14:editId="0586B2F4">
+            <wp:extent cx="5585460" cy="3938853"/>
+            <wp:effectExtent l="0" t="0" r="0" b="5080"/>
+            <wp:docPr id="21" name="Imagem 21" descr="Uma imagem com texto&#10;&#10;Descrição gerada automaticamente"/>
+            <wp:cNvGraphicFramePr>
+              <a:graphicFrameLocks xmlns:a="http://schemas.openxmlformats.org/drawingml/2006/main" noChangeAspect="1"/>
+            </wp:cNvGraphicFramePr>
+            <a:graphic xmlns:a="http://schemas.openxmlformats.org/drawingml/2006/main">
+              <a:graphicData uri="http://schemas.openxmlformats.org/drawingml/2006/picture">
+                <pic:pic xmlns:pic="http://schemas.openxmlformats.org/drawingml/2006/picture">
+                  <pic:nvPicPr>
+                    <pic:cNvPr id="21" name="10.JPG"/>
+                    <pic:cNvPicPr/>
+                  </pic:nvPicPr>
+                  <pic:blipFill>
+                    <a:blip r:embed="rId27">
+                      <a:extLst>
+                        <a:ext uri="{28A0092B-C50C-407E-A947-70E740481C1C}">
+                          <a14:useLocalDpi xmlns:a14="http://schemas.microsoft.com/office/drawing/2010/main" val="0"/>
+                        </a:ext>
+                      </a:extLst>
+                    </a:blip>
+                    <a:stretch>
+                      <a:fillRect/>
+                    </a:stretch>
+                  </pic:blipFill>
+                  <pic:spPr>
+                    <a:xfrm>
+                      <a:off x="0" y="0"/>
+                      <a:ext cx="5595142" cy="3945681"/>
+                    </a:xfrm>
+                    <a:prstGeom prst="rect">
+                      <a:avLst/>
+                    </a:prstGeom>
+                  </pic:spPr>
+                </pic:pic>
+              </a:graphicData>
+            </a:graphic>
+          </wp:inline>
+        </w:drawing>
+      </w:r>
+    </w:p>
+    <w:p>
+      <w:pPr>
+        <w:pStyle w:val="Legenda"/>
+        <w:jc w:val="center"/>
+        <w:rPr>
+          <w:i w:val="0"/>
+          <w:iCs w:val="0"/>
+          <w:color w:val="auto"/>
+          <w:sz w:val="20"/>
+          <w:szCs w:val="20"/>
+        </w:rPr>
+      </w:pPr>
+      <w:r>
+        <w:rPr>
+          <w:i w:val="0"/>
+          <w:iCs w:val="0"/>
+          <w:color w:val="auto"/>
+          <w:sz w:val="20"/>
+          <w:szCs w:val="20"/>
+        </w:rPr>
+        <w:t xml:space="preserve">Figura </w:t>
+      </w:r>
+      <w:r>
+        <w:rPr>
+          <w:i w:val="0"/>
+          <w:iCs w:val="0"/>
+          <w:color w:val="auto"/>
+          <w:sz w:val="20"/>
+          <w:szCs w:val="20"/>
+        </w:rPr>
+        <w:fldChar w:fldCharType="begin"/>
+      </w:r>
+      <w:r>
+        <w:rPr>
+          <w:i w:val="0"/>
+          <w:iCs w:val="0"/>
+          <w:color w:val="auto"/>
+          <w:sz w:val="20"/>
+          <w:szCs w:val="20"/>
+        </w:rPr>
+        <w:instrText xml:space="preserve"> SEQ Figura \* ARABIC </w:instrText>
+      </w:r>
+      <w:r>
+        <w:rPr>
+          <w:i w:val="0"/>
+          <w:iCs w:val="0"/>
+          <w:color w:val="auto"/>
+          <w:sz w:val="20"/>
+          <w:szCs w:val="20"/>
+        </w:rPr>
+        <w:fldChar w:fldCharType="separate"/>
+      </w:r>
+      <w:r>
+        <w:rPr>
+          <w:i w:val="0"/>
+          <w:iCs w:val="0"/>
+          <w:noProof/>
+          <w:color w:val="auto"/>
+          <w:sz w:val="20"/>
+          <w:szCs w:val="20"/>
+        </w:rPr>
+        <w:t>9</w:t>
+      </w:r>
+      <w:r>
+        <w:rPr>
+          <w:i w:val="0"/>
+          <w:iCs w:val="0"/>
+          <w:color w:val="auto"/>
+          <w:sz w:val="20"/>
+          <w:szCs w:val="20"/>
+        </w:rPr>
+        <w:fldChar w:fldCharType="end"/>
+      </w:r>
+      <w:r>
+        <w:rPr>
+          <w:i w:val="0"/>
+          <w:iCs w:val="0"/>
+          <w:color w:val="auto"/>
+          <w:sz w:val="20"/>
+          <w:szCs w:val="20"/>
+        </w:rPr>
+        <w:t xml:space="preserve"> - Método de gravação de uma parábola em PNG</w:t>
+      </w:r>
+    </w:p>
+    <w:p>
+      <w:pPr>
+        <w:ind w:firstLine="567"/>
+        <w:jc w:val="both"/>
+      </w:pPr>
+      <w:r>
+        <w:t>Com este novo código e com as devidas alterações para responder as nossas necessidades, foi encontrada a solução para implementar a opção de gravar todos os gráficos que necessitariam de ser esboçados pela necessidade do utilizador, em PNG. Tendo obtido:</w:t>
+      </w:r>
+    </w:p>
+    <w:p>
+      <w:pPr>
+        <w:keepNext/>
+        <w:jc w:val="center"/>
+      </w:pPr>
+      <w:r>
+        <w:rPr>
+          <w:noProof/>
+        </w:rPr>
+        <w:drawing>
+          <wp:inline distT="0" distB="0" distL="0" distR="0" wp14:anchorId="045EAF03" wp14:editId="0E69DB68">
+            <wp:extent cx="5448300" cy="2423160"/>
+            <wp:effectExtent l="0" t="0" r="0" b="0"/>
+            <wp:docPr id="22" name="Imagem 22" descr="Uma imagem com captura de ecrã&#10;&#10;Descrição gerada automaticamente"/>
+            <wp:cNvGraphicFramePr>
+              <a:graphicFrameLocks xmlns:a="http://schemas.openxmlformats.org/drawingml/2006/main" noChangeAspect="1"/>
+            </wp:cNvGraphicFramePr>
+            <a:graphic xmlns:a="http://schemas.openxmlformats.org/drawingml/2006/main">
+              <a:graphicData uri="http://schemas.openxmlformats.org/drawingml/2006/picture">
+                <pic:pic xmlns:pic="http://schemas.openxmlformats.org/drawingml/2006/picture">
+                  <pic:nvPicPr>
+                    <pic:cNvPr id="22" name="11.JPG"/>
+                    <pic:cNvPicPr/>
+                  </pic:nvPicPr>
+                  <pic:blipFill>
+                    <a:blip r:embed="rId28" cstate="print">
+                      <a:extLst>
+                        <a:ext uri="{28A0092B-C50C-407E-A947-70E740481C1C}">
+                          <a14:useLocalDpi xmlns:a14="http://schemas.microsoft.com/office/drawing/2010/main" val="0"/>
+                        </a:ext>
+                      </a:extLst>
+                    </a:blip>
+                    <a:stretch>
+                      <a:fillRect/>
+                    </a:stretch>
+                  </pic:blipFill>
+                  <pic:spPr>
+                    <a:xfrm>
+                      <a:off x="0" y="0"/>
+                      <a:ext cx="5448300" cy="2423160"/>
+                    </a:xfrm>
+                    <a:prstGeom prst="rect">
+                      <a:avLst/>
+                    </a:prstGeom>
+                  </pic:spPr>
+                </pic:pic>
+              </a:graphicData>
+            </a:graphic>
+          </wp:inline>
+        </w:drawing>
+      </w:r>
+    </w:p>
+    <w:p>
+      <w:pPr>
+        <w:pStyle w:val="Legenda"/>
+        <w:jc w:val="center"/>
+        <w:rPr>
+          <w:i w:val="0"/>
+          <w:iCs w:val="0"/>
+          <w:color w:val="auto"/>
+          <w:sz w:val="20"/>
+          <w:szCs w:val="20"/>
+        </w:rPr>
+      </w:pPr>
+      <w:r>
+        <w:rPr>
+          <w:i w:val="0"/>
+          <w:iCs w:val="0"/>
+          <w:color w:val="auto"/>
+          <w:sz w:val="20"/>
+          <w:szCs w:val="20"/>
+        </w:rPr>
+        <w:t xml:space="preserve">Figura </w:t>
+      </w:r>
+      <w:r>
+        <w:rPr>
+          <w:i w:val="0"/>
+          <w:iCs w:val="0"/>
+          <w:color w:val="auto"/>
+          <w:sz w:val="20"/>
+          <w:szCs w:val="20"/>
+        </w:rPr>
+        <w:fldChar w:fldCharType="begin"/>
+      </w:r>
+      <w:r>
+        <w:rPr>
+          <w:i w:val="0"/>
+          <w:iCs w:val="0"/>
+          <w:color w:val="auto"/>
+          <w:sz w:val="20"/>
+          <w:szCs w:val="20"/>
+        </w:rPr>
+        <w:instrText xml:space="preserve"> SEQ Figura \* ARABIC </w:instrText>
+      </w:r>
+      <w:r>
+        <w:rPr>
+          <w:i w:val="0"/>
+          <w:iCs w:val="0"/>
+          <w:color w:val="auto"/>
+          <w:sz w:val="20"/>
+          <w:szCs w:val="20"/>
+        </w:rPr>
+        <w:fldChar w:fldCharType="separate"/>
+      </w:r>
+      <w:r>
+        <w:rPr>
+          <w:i w:val="0"/>
+          <w:iCs w:val="0"/>
+          <w:noProof/>
+          <w:color w:val="auto"/>
+          <w:sz w:val="20"/>
+          <w:szCs w:val="20"/>
+        </w:rPr>
+        <w:t>10</w:t>
+      </w:r>
+      <w:r>
+        <w:rPr>
+          <w:i w:val="0"/>
+          <w:iCs w:val="0"/>
+          <w:color w:val="auto"/>
+          <w:sz w:val="20"/>
+          <w:szCs w:val="20"/>
+        </w:rPr>
+        <w:fldChar w:fldCharType="end"/>
+      </w:r>
+      <w:r>
+        <w:rPr>
+          <w:i w:val="0"/>
+          <w:iCs w:val="0"/>
+          <w:color w:val="auto"/>
+          <w:sz w:val="20"/>
+          <w:szCs w:val="20"/>
+        </w:rPr>
+        <w:t xml:space="preserve"> - Método final de gravação de gráficos em PNG</w:t>
+      </w:r>
+    </w:p>
+    <w:p>
+      <w:pPr>
+        <w:ind w:firstLine="567"/>
+        <w:jc w:val="both"/>
+      </w:pPr>
+      <w:bookmarkStart w:id="7" w:name="_GoBack"/>
+      <w:bookmarkEnd w:id="7"/>
     </w:p>
     <w:p>
       <w:pPr>
@@ -8316,6 +9292,7 @@
           <w:iCs/>
           <w:color w:val="000000"/>
         </w:rPr>
+        <w:lastRenderedPageBreak/>
         <w:t>Têm de</w:t>
       </w:r>
       <w:r>
@@ -9215,7 +10192,7 @@
           <w:sz w:val="20"/>
         </w:rPr>
         <w:sectPr>
-          <w:footerReference w:type="first" r:id="rId24"/>
+          <w:footerReference w:type="first" r:id="rId29"/>
           <w:pgSz w:w="11906" w:h="16838"/>
           <w:pgMar w:top="1417" w:right="1701" w:bottom="1417" w:left="1701" w:header="708" w:footer="708" w:gutter="0"/>
           <w:pgNumType w:start="1"/>
@@ -9996,7 +10973,7 @@
       </w:pPr>
     </w:p>
     <w:sectPr>
-      <w:footerReference w:type="first" r:id="rId25"/>
+      <w:footerReference w:type="first" r:id="rId30"/>
       <w:pgSz w:w="11906" w:h="16838"/>
       <w:pgMar w:top="1417" w:right="1701" w:bottom="1417" w:left="1701" w:header="708" w:footer="708" w:gutter="0"/>
       <w:pgNumType w:fmt="lowerRoman" w:start="2"/>
@@ -12169,6 +13146,119 @@
     </w:lvl>
   </w:abstractNum>
   <w:abstractNum w:abstractNumId="16" w15:restartNumberingAfterBreak="0">
+    <w:nsid w:val="38CA6F1A"/>
+    <w:multiLevelType w:val="hybridMultilevel"/>
+    <w:tmpl w:val="2ECEE7F2"/>
+    <w:lvl w:ilvl="0" w:tplc="08160001">
+      <w:start w:val="1"/>
+      <w:numFmt w:val="bullet"/>
+      <w:lvlText w:val=""/>
+      <w:lvlJc w:val="left"/>
+      <w:pPr>
+        <w:ind w:left="1332" w:hanging="360"/>
+      </w:pPr>
+      <w:rPr>
+        <w:rFonts w:ascii="Symbol" w:hAnsi="Symbol" w:hint="default"/>
+      </w:rPr>
+    </w:lvl>
+    <w:lvl w:ilvl="1" w:tplc="08160003" w:tentative="1">
+      <w:start w:val="1"/>
+      <w:numFmt w:val="bullet"/>
+      <w:lvlText w:val="o"/>
+      <w:lvlJc w:val="left"/>
+      <w:pPr>
+        <w:ind w:left="2052" w:hanging="360"/>
+      </w:pPr>
+      <w:rPr>
+        <w:rFonts w:ascii="Courier New" w:hAnsi="Courier New" w:cs="Courier New" w:hint="default"/>
+      </w:rPr>
+    </w:lvl>
+    <w:lvl w:ilvl="2" w:tplc="08160005" w:tentative="1">
+      <w:start w:val="1"/>
+      <w:numFmt w:val="bullet"/>
+      <w:lvlText w:val=""/>
+      <w:lvlJc w:val="left"/>
+      <w:pPr>
+        <w:ind w:left="2772" w:hanging="360"/>
+      </w:pPr>
+      <w:rPr>
+        <w:rFonts w:ascii="Wingdings" w:hAnsi="Wingdings" w:hint="default"/>
+      </w:rPr>
+    </w:lvl>
+    <w:lvl w:ilvl="3" w:tplc="08160001" w:tentative="1">
+      <w:start w:val="1"/>
+      <w:numFmt w:val="bullet"/>
+      <w:lvlText w:val=""/>
+      <w:lvlJc w:val="left"/>
+      <w:pPr>
+        <w:ind w:left="3492" w:hanging="360"/>
+      </w:pPr>
+      <w:rPr>
+        <w:rFonts w:ascii="Symbol" w:hAnsi="Symbol" w:hint="default"/>
+      </w:rPr>
+    </w:lvl>
+    <w:lvl w:ilvl="4" w:tplc="08160003" w:tentative="1">
+      <w:start w:val="1"/>
+      <w:numFmt w:val="bullet"/>
+      <w:lvlText w:val="o"/>
+      <w:lvlJc w:val="left"/>
+      <w:pPr>
+        <w:ind w:left="4212" w:hanging="360"/>
+      </w:pPr>
+      <w:rPr>
+        <w:rFonts w:ascii="Courier New" w:hAnsi="Courier New" w:cs="Courier New" w:hint="default"/>
+      </w:rPr>
+    </w:lvl>
+    <w:lvl w:ilvl="5" w:tplc="08160005" w:tentative="1">
+      <w:start w:val="1"/>
+      <w:numFmt w:val="bullet"/>
+      <w:lvlText w:val=""/>
+      <w:lvlJc w:val="left"/>
+      <w:pPr>
+        <w:ind w:left="4932" w:hanging="360"/>
+      </w:pPr>
+      <w:rPr>
+        <w:rFonts w:ascii="Wingdings" w:hAnsi="Wingdings" w:hint="default"/>
+      </w:rPr>
+    </w:lvl>
+    <w:lvl w:ilvl="6" w:tplc="08160001" w:tentative="1">
+      <w:start w:val="1"/>
+      <w:numFmt w:val="bullet"/>
+      <w:lvlText w:val=""/>
+      <w:lvlJc w:val="left"/>
+      <w:pPr>
+        <w:ind w:left="5652" w:hanging="360"/>
+      </w:pPr>
+      <w:rPr>
+        <w:rFonts w:ascii="Symbol" w:hAnsi="Symbol" w:hint="default"/>
+      </w:rPr>
+    </w:lvl>
+    <w:lvl w:ilvl="7" w:tplc="08160003" w:tentative="1">
+      <w:start w:val="1"/>
+      <w:numFmt w:val="bullet"/>
+      <w:lvlText w:val="o"/>
+      <w:lvlJc w:val="left"/>
+      <w:pPr>
+        <w:ind w:left="6372" w:hanging="360"/>
+      </w:pPr>
+      <w:rPr>
+        <w:rFonts w:ascii="Courier New" w:hAnsi="Courier New" w:cs="Courier New" w:hint="default"/>
+      </w:rPr>
+    </w:lvl>
+    <w:lvl w:ilvl="8" w:tplc="08160005" w:tentative="1">
+      <w:start w:val="1"/>
+      <w:numFmt w:val="bullet"/>
+      <w:lvlText w:val=""/>
+      <w:lvlJc w:val="left"/>
+      <w:pPr>
+        <w:ind w:left="7092" w:hanging="360"/>
+      </w:pPr>
+      <w:rPr>
+        <w:rFonts w:ascii="Wingdings" w:hAnsi="Wingdings" w:hint="default"/>
+      </w:rPr>
+    </w:lvl>
+  </w:abstractNum>
+  <w:abstractNum w:abstractNumId="17" w15:restartNumberingAfterBreak="0">
     <w:nsid w:val="3A1B6297"/>
     <w:multiLevelType w:val="hybridMultilevel"/>
     <w:tmpl w:val="16FE93CA"/>
@@ -12259,7 +13349,7 @@
       </w:pPr>
     </w:lvl>
   </w:abstractNum>
-  <w:abstractNum w:abstractNumId="17" w15:restartNumberingAfterBreak="0">
+  <w:abstractNum w:abstractNumId="18" w15:restartNumberingAfterBreak="0">
     <w:nsid w:val="47A25EF2"/>
     <w:multiLevelType w:val="hybridMultilevel"/>
     <w:tmpl w:val="AE56B018"/>
@@ -12354,7 +13444,7 @@
       </w:pPr>
     </w:lvl>
   </w:abstractNum>
-  <w:abstractNum w:abstractNumId="18" w15:restartNumberingAfterBreak="0">
+  <w:abstractNum w:abstractNumId="19" w15:restartNumberingAfterBreak="0">
     <w:nsid w:val="4A4577CE"/>
     <w:multiLevelType w:val="hybridMultilevel"/>
     <w:tmpl w:val="CC021868"/>
@@ -12494,7 +13584,7 @@
       </w:rPr>
     </w:lvl>
   </w:abstractNum>
-  <w:abstractNum w:abstractNumId="19" w15:restartNumberingAfterBreak="0">
+  <w:abstractNum w:abstractNumId="20" w15:restartNumberingAfterBreak="0">
     <w:nsid w:val="4D7D76D0"/>
     <w:multiLevelType w:val="multilevel"/>
     <w:tmpl w:val="C1383316"/>
@@ -12607,7 +13697,7 @@
       </w:rPr>
     </w:lvl>
   </w:abstractNum>
-  <w:abstractNum w:abstractNumId="20" w15:restartNumberingAfterBreak="0">
+  <w:abstractNum w:abstractNumId="21" w15:restartNumberingAfterBreak="0">
     <w:nsid w:val="4F2B748F"/>
     <w:multiLevelType w:val="multilevel"/>
     <w:tmpl w:val="DD5A715A"/>
@@ -12747,7 +13837,7 @@
       </w:rPr>
     </w:lvl>
   </w:abstractNum>
-  <w:abstractNum w:abstractNumId="21" w15:restartNumberingAfterBreak="0">
+  <w:abstractNum w:abstractNumId="22" w15:restartNumberingAfterBreak="0">
     <w:nsid w:val="51305E31"/>
     <w:multiLevelType w:val="hybridMultilevel"/>
     <w:tmpl w:val="83E2FCAE"/>
@@ -12836,7 +13926,7 @@
       </w:pPr>
     </w:lvl>
   </w:abstractNum>
-  <w:abstractNum w:abstractNumId="22" w15:restartNumberingAfterBreak="0">
+  <w:abstractNum w:abstractNumId="23" w15:restartNumberingAfterBreak="0">
     <w:nsid w:val="5C6138F5"/>
     <w:multiLevelType w:val="multilevel"/>
     <w:tmpl w:val="C1383316"/>
@@ -12949,7 +14039,7 @@
       </w:rPr>
     </w:lvl>
   </w:abstractNum>
-  <w:abstractNum w:abstractNumId="23" w15:restartNumberingAfterBreak="0">
+  <w:abstractNum w:abstractNumId="24" w15:restartNumberingAfterBreak="0">
     <w:nsid w:val="65832465"/>
     <w:multiLevelType w:val="hybridMultilevel"/>
     <w:tmpl w:val="AE56B018"/>
@@ -13044,7 +14134,7 @@
       </w:pPr>
     </w:lvl>
   </w:abstractNum>
-  <w:abstractNum w:abstractNumId="24" w15:restartNumberingAfterBreak="0">
+  <w:abstractNum w:abstractNumId="25" w15:restartNumberingAfterBreak="0">
     <w:nsid w:val="72A746DD"/>
     <w:multiLevelType w:val="multilevel"/>
     <w:tmpl w:val="34503358"/>
@@ -13181,22 +14271,22 @@
     <w:abstractNumId w:val="13"/>
   </w:num>
   <w:num w:numId="5">
-    <w:abstractNumId w:val="19"/>
+    <w:abstractNumId w:val="20"/>
   </w:num>
   <w:num w:numId="6">
-    <w:abstractNumId w:val="22"/>
+    <w:abstractNumId w:val="23"/>
   </w:num>
   <w:num w:numId="7">
-    <w:abstractNumId w:val="20"/>
+    <w:abstractNumId w:val="21"/>
   </w:num>
   <w:num w:numId="8">
-    <w:abstractNumId w:val="23"/>
+    <w:abstractNumId w:val="24"/>
   </w:num>
   <w:num w:numId="9">
     <w:abstractNumId w:val="1"/>
   </w:num>
   <w:num w:numId="10">
-    <w:abstractNumId w:val="17"/>
+    <w:abstractNumId w:val="18"/>
   </w:num>
   <w:num w:numId="11">
     <w:abstractNumId w:val="15"/>
@@ -13208,7 +14298,7 @@
     <w:abstractNumId w:val="8"/>
   </w:num>
   <w:num w:numId="14">
-    <w:abstractNumId w:val="21"/>
+    <w:abstractNumId w:val="22"/>
   </w:num>
   <w:num w:numId="15">
     <w:abstractNumId w:val="9"/>
@@ -13220,7 +14310,7 @@
     <w:abstractNumId w:val="0"/>
   </w:num>
   <w:num w:numId="18">
-    <w:abstractNumId w:val="18"/>
+    <w:abstractNumId w:val="19"/>
   </w:num>
   <w:num w:numId="19">
     <w:abstractNumId w:val="12"/>
@@ -13229,19 +14319,22 @@
     <w:abstractNumId w:val="14"/>
   </w:num>
   <w:num w:numId="21">
-    <w:abstractNumId w:val="24"/>
+    <w:abstractNumId w:val="25"/>
   </w:num>
   <w:num w:numId="22">
     <w:abstractNumId w:val="6"/>
   </w:num>
   <w:num w:numId="23">
-    <w:abstractNumId w:val="16"/>
+    <w:abstractNumId w:val="17"/>
   </w:num>
   <w:num w:numId="24">
     <w:abstractNumId w:val="5"/>
   </w:num>
   <w:num w:numId="25">
     <w:abstractNumId w:val="3"/>
+  </w:num>
+  <w:num w:numId="26">
+    <w:abstractNumId w:val="16"/>
   </w:num>
 </w:numbering>
 </file>
@@ -13263,7 +14356,7 @@
       </w:pPr>
     </w:pPrDefault>
   </w:docDefaults>
-  <w:latentStyles w:defLockedState="0" w:defUIPriority="99" w:defSemiHidden="0" w:defUnhideWhenUsed="0" w:defQFormat="0" w:count="376">
+  <w:latentStyles w:defLockedState="0" w:defUIPriority="99" w:defSemiHidden="0" w:defUnhideWhenUsed="0" w:defQFormat="0" w:count="377">
     <w:lsdException w:name="Normal" w:uiPriority="0" w:qFormat="1"/>
     <w:lsdException w:name="heading 1" w:uiPriority="9" w:qFormat="1"/>
     <w:lsdException w:name="heading 2" w:semiHidden="1" w:uiPriority="9" w:unhideWhenUsed="1" w:qFormat="1"/>
@@ -13369,7 +14462,6 @@
     <w:lsdException w:name="HTML Sample" w:semiHidden="1" w:unhideWhenUsed="1"/>
     <w:lsdException w:name="HTML Typewriter" w:semiHidden="1" w:unhideWhenUsed="1"/>
     <w:lsdException w:name="HTML Variable" w:semiHidden="1" w:unhideWhenUsed="1"/>
-    <w:lsdException w:name="Normal Table" w:semiHidden="1" w:unhideWhenUsed="1"/>
     <w:lsdException w:name="annotation subject" w:semiHidden="1" w:unhideWhenUsed="1"/>
     <w:lsdException w:name="No List" w:semiHidden="1" w:unhideWhenUsed="1"/>
     <w:lsdException w:name="Outline List 1" w:semiHidden="1" w:unhideWhenUsed="1"/>
@@ -13416,10 +14508,8 @@
     <w:lsdException w:name="Table Subtle 2" w:semiHidden="1" w:unhideWhenUsed="1"/>
     <w:lsdException w:name="Table Web 1" w:semiHidden="1" w:unhideWhenUsed="1"/>
     <w:lsdException w:name="Table Web 2" w:semiHidden="1" w:unhideWhenUsed="1"/>
-    <w:lsdException w:name="Table Web 3" w:semiHidden="1" w:unhideWhenUsed="1"/>
     <w:lsdException w:name="Balloon Text" w:semiHidden="1" w:unhideWhenUsed="1"/>
     <w:lsdException w:name="Table Grid" w:uiPriority="59"/>
-    <w:lsdException w:name="Table Theme" w:semiHidden="1" w:unhideWhenUsed="1"/>
     <w:lsdException w:name="Placeholder Text" w:semiHidden="1"/>
     <w:lsdException w:name="No Spacing" w:uiPriority="1" w:qFormat="1"/>
     <w:lsdException w:name="Light Shading" w:uiPriority="60"/>
@@ -13640,6 +14730,7 @@
     <w:lsdException w:name="Hashtag" w:semiHidden="1" w:unhideWhenUsed="1"/>
     <w:lsdException w:name="Unresolved Mention" w:semiHidden="1" w:unhideWhenUsed="1"/>
     <w:lsdException w:name="Smart Link" w:semiHidden="1" w:unhideWhenUsed="1"/>
+    <w:lsdException w:name="Smart Link Error" w:semiHidden="1" w:unhideWhenUsed="1"/>
   </w:latentStyles>
   <w:style w:type="paragraph" w:default="1" w:styleId="Normal">
     <w:name w:val="Normal"/>
@@ -14637,7 +15728,7 @@
 </file>
 
 <file path=customXml/itemProps2.xml><?xml version="1.0" encoding="utf-8"?>
-<ds:datastoreItem xmlns:ds="http://schemas.openxmlformats.org/officeDocument/2006/customXml" ds:itemID="{E1D557FC-7FD4-4225-AC04-B924D6D8C05D}">
+<ds:datastoreItem xmlns:ds="http://schemas.openxmlformats.org/officeDocument/2006/customXml" ds:itemID="{3914C6C7-14A8-42A8-BA9D-C7D532BB3028}">
   <ds:schemaRefs>
     <ds:schemaRef ds:uri="http://schemas.openxmlformats.org/officeDocument/2006/bibliography"/>
   </ds:schemaRefs>

</xml_diff>

<commit_message>
Defini tópicos da conclusão e iniciei-a.
</commit_message>
<xml_diff>
--- a/Template_Relatório-Projeto_LAPR1-2019-2020.docx
+++ b/Template_Relatório-Projeto_LAPR1-2019-2020.docx
@@ -1236,7 +1236,23 @@
                                     <w:rFonts w:cstheme="minorHAnsi"/>
                                     <w:b/>
                                   </w:rPr>
-                                  <w:t xml:space="preserve">Docente(s)/Orientador(es) </w:t>
+                                  <w:t>Docente(s)/Orientador(</w:t>
+                                </w:r>
+                                <w:proofErr w:type="spellStart"/>
+                                <w:r>
+                                  <w:rPr>
+                                    <w:rFonts w:cstheme="minorHAnsi"/>
+                                    <w:b/>
+                                  </w:rPr>
+                                  <w:t>es</w:t>
+                                </w:r>
+                                <w:proofErr w:type="spellEnd"/>
+                                <w:r>
+                                  <w:rPr>
+                                    <w:rFonts w:cstheme="minorHAnsi"/>
+                                    <w:b/>
+                                  </w:rPr>
+                                  <w:t xml:space="preserve">) </w:t>
                                 </w:r>
                               </w:p>
                               <w:p>
@@ -1473,7 +1489,23 @@
                               <w:rFonts w:cstheme="minorHAnsi"/>
                               <w:b/>
                             </w:rPr>
-                            <w:t xml:space="preserve">Docente(s)/Orientador(es) </w:t>
+                            <w:t>Docente(s)/Orientador(</w:t>
+                          </w:r>
+                          <w:proofErr w:type="spellStart"/>
+                          <w:r>
+                            <w:rPr>
+                              <w:rFonts w:cstheme="minorHAnsi"/>
+                              <w:b/>
+                            </w:rPr>
+                            <w:t>es</w:t>
+                          </w:r>
+                          <w:proofErr w:type="spellEnd"/>
+                          <w:r>
+                            <w:rPr>
+                              <w:rFonts w:cstheme="minorHAnsi"/>
+                              <w:b/>
+                            </w:rPr>
+                            <w:t xml:space="preserve">) </w:t>
                           </w:r>
                         </w:p>
                         <w:p>
@@ -3848,6 +3880,7 @@
         </w:rPr>
         <w:t xml:space="preserve">: </w:t>
       </w:r>
+      <w:proofErr w:type="spellStart"/>
       <w:r>
         <w:rPr>
           <w:rFonts w:asciiTheme="minorHAnsi" w:hAnsiTheme="minorHAnsi" w:cstheme="minorHAnsi"/>
@@ -3859,6 +3892,7 @@
         </w:rPr>
         <w:t>Calibri</w:t>
       </w:r>
+      <w:proofErr w:type="spellEnd"/>
       <w:r>
         <w:rPr>
           <w:rFonts w:asciiTheme="minorHAnsi" w:hAnsiTheme="minorHAnsi" w:cstheme="minorHAnsi"/>
@@ -3957,6 +3991,7 @@
         </w:rPr>
         <w:t xml:space="preserve">e tamanho de letra dos títulos nível 1: </w:t>
       </w:r>
+      <w:proofErr w:type="spellStart"/>
       <w:r>
         <w:rPr>
           <w:rFonts w:asciiTheme="minorHAnsi" w:hAnsiTheme="minorHAnsi" w:cstheme="minorHAnsi"/>
@@ -3968,6 +4003,7 @@
         </w:rPr>
         <w:t>Calibri</w:t>
       </w:r>
+      <w:proofErr w:type="spellEnd"/>
       <w:r>
         <w:rPr>
           <w:rFonts w:asciiTheme="minorHAnsi" w:hAnsiTheme="minorHAnsi" w:cstheme="minorHAnsi"/>
@@ -4010,6 +4046,7 @@
         </w:rPr>
         <w:t xml:space="preserve">Tipo e tamanho de letra dos títulos nível 2: </w:t>
       </w:r>
+      <w:proofErr w:type="spellStart"/>
       <w:r>
         <w:rPr>
           <w:rFonts w:asciiTheme="minorHAnsi" w:hAnsiTheme="minorHAnsi" w:cstheme="minorHAnsi"/>
@@ -4021,6 +4058,7 @@
         </w:rPr>
         <w:t>Calibri</w:t>
       </w:r>
+      <w:proofErr w:type="spellEnd"/>
       <w:r>
         <w:rPr>
           <w:rFonts w:asciiTheme="minorHAnsi" w:hAnsiTheme="minorHAnsi" w:cstheme="minorHAnsi"/>
@@ -4085,6 +4123,7 @@
         </w:rPr>
         <w:t xml:space="preserve">vel 3 (caso existam): </w:t>
       </w:r>
+      <w:proofErr w:type="spellStart"/>
       <w:r>
         <w:rPr>
           <w:rFonts w:asciiTheme="minorHAnsi" w:hAnsiTheme="minorHAnsi" w:cstheme="minorHAnsi"/>
@@ -4094,7 +4133,19 @@
           <w:sz w:val="22"/>
           <w:szCs w:val="22"/>
         </w:rPr>
-        <w:t xml:space="preserve">Calibri </w:t>
+        <w:t>Calibri</w:t>
+      </w:r>
+      <w:proofErr w:type="spellEnd"/>
+      <w:r>
+        <w:rPr>
+          <w:rFonts w:asciiTheme="minorHAnsi" w:hAnsiTheme="minorHAnsi" w:cstheme="minorHAnsi"/>
+          <w:iCs/>
+          <w:strike/>
+          <w:color w:val="000000"/>
+          <w:sz w:val="22"/>
+          <w:szCs w:val="22"/>
+        </w:rPr>
+        <w:t xml:space="preserve"> </w:t>
       </w:r>
       <w:r>
         <w:rPr>
@@ -4211,7 +4262,55 @@
           <w:sz w:val="22"/>
           <w:szCs w:val="22"/>
         </w:rPr>
-        <w:t>: 6 pto antes / 6 pto depois (</w:t>
+        <w:t xml:space="preserve">: 6 </w:t>
+      </w:r>
+      <w:proofErr w:type="spellStart"/>
+      <w:r>
+        <w:rPr>
+          <w:rFonts w:asciiTheme="minorHAnsi" w:hAnsiTheme="minorHAnsi" w:cstheme="minorHAnsi"/>
+          <w:iCs/>
+          <w:strike/>
+          <w:color w:val="000000"/>
+          <w:sz w:val="22"/>
+          <w:szCs w:val="22"/>
+        </w:rPr>
+        <w:t>pto</w:t>
+      </w:r>
+      <w:proofErr w:type="spellEnd"/>
+      <w:r>
+        <w:rPr>
+          <w:rFonts w:asciiTheme="minorHAnsi" w:hAnsiTheme="minorHAnsi" w:cstheme="minorHAnsi"/>
+          <w:iCs/>
+          <w:strike/>
+          <w:color w:val="000000"/>
+          <w:sz w:val="22"/>
+          <w:szCs w:val="22"/>
+        </w:rPr>
+        <w:t xml:space="preserve"> antes / 6 </w:t>
+      </w:r>
+      <w:proofErr w:type="spellStart"/>
+      <w:r>
+        <w:rPr>
+          <w:rFonts w:asciiTheme="minorHAnsi" w:hAnsiTheme="minorHAnsi" w:cstheme="minorHAnsi"/>
+          <w:iCs/>
+          <w:strike/>
+          <w:color w:val="000000"/>
+          <w:sz w:val="22"/>
+          <w:szCs w:val="22"/>
+        </w:rPr>
+        <w:t>pto</w:t>
+      </w:r>
+      <w:proofErr w:type="spellEnd"/>
+      <w:r>
+        <w:rPr>
+          <w:rFonts w:asciiTheme="minorHAnsi" w:hAnsiTheme="minorHAnsi" w:cstheme="minorHAnsi"/>
+          <w:iCs/>
+          <w:strike/>
+          <w:color w:val="000000"/>
+          <w:sz w:val="22"/>
+          <w:szCs w:val="22"/>
+        </w:rPr>
+        <w:t xml:space="preserve"> depois (</w:t>
       </w:r>
       <w:r>
         <w:rPr>
@@ -4528,9 +4627,11 @@
         <w:t xml:space="preserve">2.1 </w:t>
       </w:r>
       <w:bookmarkStart w:id="2" w:name="_Toc27476589"/>
+      <w:proofErr w:type="spellStart"/>
       <w:r>
         <w:t>EduScrum</w:t>
       </w:r>
+      <w:proofErr w:type="spellEnd"/>
       <w:r>
         <w:t xml:space="preserve"> no desenvolvimento do Projeto</w:t>
       </w:r>
@@ -4547,7 +4648,15 @@
         <w:jc w:val="both"/>
       </w:pPr>
       <w:r>
-        <w:t xml:space="preserve">A metodologia eduScrum, utilizada durante este projeto, consiste na criação de equipas e atribuição de papéis a cada um dos seus membros. Cada elemento possui um importante papel para a plena realização e concretização dos objetivos, ao qual chamamos como um conjunto de Sprint. </w:t>
+        <w:t xml:space="preserve">A metodologia </w:t>
+      </w:r>
+      <w:proofErr w:type="spellStart"/>
+      <w:r>
+        <w:t>eduScrum</w:t>
+      </w:r>
+      <w:proofErr w:type="spellEnd"/>
+      <w:r>
+        <w:t xml:space="preserve">, utilizada durante este projeto, consiste na criação de equipas e atribuição de papéis a cada um dos seus membros. Cada elemento possui um importante papel para a plena realização e concretização dos objetivos, ao qual chamamos como um conjunto de Sprint. </w:t>
       </w:r>
     </w:p>
     <w:p>
@@ -4556,7 +4665,47 @@
         <w:jc w:val="both"/>
       </w:pPr>
       <w:r>
-        <w:t>Um dos membros, que não faz propriamente partes da equipa, é o Product Owner, que no caso do eduScrum é o professor. Este define o que é necessário ser aprendido, controla o funcionamento das equipas criadas e os seus resultados e por fim, avalia os resultados obtidos, de acordo com critérios de avaliação definidos anteriormente. Consoante a avaliação, o Product Owner é responsável pelas atribuições de classificações e respetivas aprovações ou reprovações.</w:t>
+        <w:t xml:space="preserve">Um dos membros, que não faz propriamente partes da equipa, é o </w:t>
+      </w:r>
+      <w:proofErr w:type="spellStart"/>
+      <w:r>
+        <w:t>Product</w:t>
+      </w:r>
+      <w:proofErr w:type="spellEnd"/>
+      <w:r>
+        <w:t xml:space="preserve"> </w:t>
+      </w:r>
+      <w:proofErr w:type="spellStart"/>
+      <w:r>
+        <w:t>Owner</w:t>
+      </w:r>
+      <w:proofErr w:type="spellEnd"/>
+      <w:r>
+        <w:t xml:space="preserve">, que no caso do </w:t>
+      </w:r>
+      <w:proofErr w:type="spellStart"/>
+      <w:r>
+        <w:t>eduScrum</w:t>
+      </w:r>
+      <w:proofErr w:type="spellEnd"/>
+      <w:r>
+        <w:t xml:space="preserve"> é o professor. Este define o que é necessário ser aprendido, controla o funcionamento das equipas criadas e os seus resultados e por fim, avalia os resultados obtidos, de acordo com critérios de avaliação definidos anteriormente. Consoante a avaliação, o </w:t>
+      </w:r>
+      <w:proofErr w:type="spellStart"/>
+      <w:r>
+        <w:t>Product</w:t>
+      </w:r>
+      <w:proofErr w:type="spellEnd"/>
+      <w:r>
+        <w:t xml:space="preserve"> </w:t>
+      </w:r>
+      <w:proofErr w:type="spellStart"/>
+      <w:r>
+        <w:t>Owner</w:t>
+      </w:r>
+      <w:proofErr w:type="spellEnd"/>
+      <w:r>
+        <w:t xml:space="preserve"> é responsável pelas atribuições de classificações e respetivas aprovações ou reprovações.</w:t>
       </w:r>
     </w:p>
     <w:p>
@@ -4568,7 +4717,23 @@
         <w:t xml:space="preserve">Outro </w:t>
       </w:r>
       <w:r>
-        <w:t>dos membros é elegido como ScrumMaster e este tem a função de coordenar a equipa, planear o que vai ser feito e definir as tarefas e para quando devem estar terminadas. Este também desempenha a função de líder, garantido que a equipa atinja um ótimo desempenho, fornecendo a máxima ajuda possível. Após essa etapa, as tarefas são subdivididas pelos membros dos grupos para que eles as possam efetuar dentro dos prazos delineados.</w:t>
+        <w:t xml:space="preserve">dos membros é </w:t>
+      </w:r>
+      <w:proofErr w:type="gramStart"/>
+      <w:r>
+        <w:t>elegido</w:t>
+      </w:r>
+      <w:proofErr w:type="gramEnd"/>
+      <w:r>
+        <w:t xml:space="preserve"> como </w:t>
+      </w:r>
+      <w:proofErr w:type="spellStart"/>
+      <w:r>
+        <w:t>ScrumMaster</w:t>
+      </w:r>
+      <w:proofErr w:type="spellEnd"/>
+      <w:r>
+        <w:t xml:space="preserve"> e este tem a função de coordenar a equipa, planear o que vai ser feito e definir as tarefas e para quando devem estar terminadas. Este também desempenha a função de líder, garantido que a equipa atinja um ótimo desempenho, fornecendo a máxima ajuda possível. Após essa etapa, as tarefas são subdivididas pelos membros dos grupos para que eles as possam efetuar dentro dos prazos delineados.</w:t>
       </w:r>
     </w:p>
     <w:p>
@@ -4577,7 +4742,15 @@
         <w:jc w:val="both"/>
       </w:pPr>
       <w:r>
-        <w:t xml:space="preserve">No caso do nosso grupo, escolhemos logo o Scrum Master que se manteve durante os dois sprints realizados (desenvolvimento do trabalho das séries temporais e respetivo relatório) que garantiu o bom funcionamento do grupo em que todos os membros comunicaram e realizaram as tarefas propostas, dentro do tempo indicado. O bom desempenho de todos permitiu-nos diminuir ou excluir qualquer tipo de erros que podiam existir, o que mais uma vez levou à otimização do produto final, e por isso é importante um bom planeamento que permita que tudo aconteça como o pretendido. </w:t>
+        <w:t xml:space="preserve">No caso do nosso grupo, escolhemos logo o </w:t>
+      </w:r>
+      <w:proofErr w:type="spellStart"/>
+      <w:r>
+        <w:t>Scrum</w:t>
+      </w:r>
+      <w:proofErr w:type="spellEnd"/>
+      <w:r>
+        <w:t xml:space="preserve"> Master que se manteve durante os dois sprints realizados (desenvolvimento do trabalho das séries temporais e respetivo relatório) que garantiu o bom funcionamento do grupo em que todos os membros comunicaram e realizaram as tarefas propostas, dentro do tempo indicado. O bom desempenho de todos permitiu-nos diminuir ou excluir qualquer tipo de erros que podiam existir, o que mais uma vez levou à otimização do produto final, e por isso é importante um bom planeamento que permita que tudo aconteça como o pretendido. </w:t>
       </w:r>
     </w:p>
     <w:p>
@@ -4631,7 +4804,25 @@
           <w:iCs/>
           <w:color w:val="000000"/>
         </w:rPr>
-        <w:t>A ferramenta que mais nos foi útil para a organização e distribuição das tarefas foi o Trello, onde registámos diariamente a evolução do projeto: as etapas concluídas</w:t>
+        <w:t xml:space="preserve">A ferramenta que mais nos foi útil para a organização e distribuição das tarefas foi o </w:t>
+      </w:r>
+      <w:proofErr w:type="spellStart"/>
+      <w:r>
+        <w:rPr>
+          <w:rFonts w:cstheme="minorHAnsi"/>
+          <w:iCs/>
+          <w:color w:val="000000"/>
+        </w:rPr>
+        <w:t>Trello</w:t>
+      </w:r>
+      <w:proofErr w:type="spellEnd"/>
+      <w:r>
+        <w:rPr>
+          <w:rFonts w:cstheme="minorHAnsi"/>
+          <w:iCs/>
+          <w:color w:val="000000"/>
+        </w:rPr>
+        <w:t>, onde registámos diariamente a evolução do projeto: as etapas concluídas</w:t>
       </w:r>
       <w:r>
         <w:rPr>
@@ -4673,13 +4864,23 @@
         </w:rPr>
         <w:t xml:space="preserve"> Com a utilização desta plataforma, foi-nos possível implementar </w:t>
       </w:r>
+      <w:proofErr w:type="spellStart"/>
       <w:r>
         <w:rPr>
           <w:rFonts w:cstheme="minorHAnsi"/>
           <w:i/>
           <w:color w:val="000000"/>
         </w:rPr>
-        <w:t>due dates</w:t>
+        <w:t>due</w:t>
+      </w:r>
+      <w:proofErr w:type="spellEnd"/>
+      <w:r>
+        <w:rPr>
+          <w:rFonts w:cstheme="minorHAnsi"/>
+          <w:i/>
+          <w:color w:val="000000"/>
+        </w:rPr>
+        <w:t xml:space="preserve"> dates</w:t>
       </w:r>
       <w:r>
         <w:rPr>
@@ -4925,6 +5126,8 @@
         <w:t xml:space="preserve">Existem, no entanto, aspetos a serem </w:t>
       </w:r>
       <w:commentRangeStart w:id="5"/>
+      <w:commentRangeStart w:id="6"/>
+      <w:commentRangeStart w:id="7"/>
       <w:r>
         <w:rPr>
           <w:rFonts w:cstheme="minorHAnsi"/>
@@ -4940,6 +5143,20 @@
           <w:rStyle w:val="Refdecomentrio"/>
         </w:rPr>
         <w:commentReference w:id="5"/>
+      </w:r>
+      <w:commentRangeEnd w:id="6"/>
+      <w:r>
+        <w:rPr>
+          <w:rStyle w:val="Refdecomentrio"/>
+        </w:rPr>
+        <w:commentReference w:id="6"/>
+      </w:r>
+      <w:commentRangeEnd w:id="7"/>
+      <w:r>
+        <w:rPr>
+          <w:rStyle w:val="Refdecomentrio"/>
+        </w:rPr>
+        <w:commentReference w:id="7"/>
       </w:r>
       <w:r>
         <w:rPr>
@@ -5065,7 +5282,7 @@
           <w:szCs w:val="28"/>
         </w:rPr>
       </w:pPr>
-      <w:bookmarkStart w:id="6" w:name="_Toc27476592"/>
+      <w:bookmarkStart w:id="8" w:name="_Toc27476592"/>
       <w:r>
         <w:rPr>
           <w:rFonts w:asciiTheme="minorHAnsi" w:hAnsiTheme="minorHAnsi" w:cstheme="minorHAnsi"/>
@@ -5111,7 +5328,7 @@
         </w:rPr>
         <w:t>Temporais</w:t>
       </w:r>
-      <w:bookmarkEnd w:id="6"/>
+      <w:bookmarkEnd w:id="8"/>
     </w:p>
     <w:p>
       <w:pPr>
@@ -5410,7 +5627,47 @@
           <w:color w:val="000000"/>
           <w:szCs w:val="28"/>
         </w:rPr>
-        <w:t>próximos e correlacionados que aqueles valores mais distantes (Hyndman &amp; Athanasopoulos, 2014;</w:t>
+        <w:t>próximos e correlacionados que aqueles valores mais distantes (</w:t>
+      </w:r>
+      <w:proofErr w:type="spellStart"/>
+      <w:r>
+        <w:rPr>
+          <w:rFonts w:cstheme="minorHAnsi"/>
+          <w:iCs/>
+          <w:color w:val="000000"/>
+          <w:szCs w:val="28"/>
+        </w:rPr>
+        <w:t>Hyndman</w:t>
+      </w:r>
+      <w:proofErr w:type="spellEnd"/>
+      <w:r>
+        <w:rPr>
+          <w:rFonts w:cstheme="minorHAnsi"/>
+          <w:iCs/>
+          <w:color w:val="000000"/>
+          <w:szCs w:val="28"/>
+        </w:rPr>
+        <w:t xml:space="preserve"> &amp; </w:t>
+      </w:r>
+      <w:proofErr w:type="spellStart"/>
+      <w:r>
+        <w:rPr>
+          <w:rFonts w:cstheme="minorHAnsi"/>
+          <w:iCs/>
+          <w:color w:val="000000"/>
+          <w:szCs w:val="28"/>
+        </w:rPr>
+        <w:t>Athanasopoulos</w:t>
+      </w:r>
+      <w:proofErr w:type="spellEnd"/>
+      <w:r>
+        <w:rPr>
+          <w:rFonts w:cstheme="minorHAnsi"/>
+          <w:iCs/>
+          <w:color w:val="000000"/>
+          <w:szCs w:val="28"/>
+        </w:rPr>
+        <w:t>, 2014;</w:t>
       </w:r>
       <w:r>
         <w:rPr>
@@ -6285,6 +6542,7 @@
         <w:ind w:firstLine="567"/>
         <w:jc w:val="both"/>
       </w:pPr>
+      <w:proofErr w:type="gramStart"/>
       <w:r>
         <w:t xml:space="preserve">A </w:t>
       </w:r>
@@ -6295,7 +6553,11 @@
         <w:t>M</w:t>
       </w:r>
       <w:r>
-        <w:t xml:space="preserve">édia </w:t>
+        <w:t>édia</w:t>
+      </w:r>
+      <w:proofErr w:type="gramEnd"/>
+      <w:r>
+        <w:t xml:space="preserve"> </w:t>
       </w:r>
       <w:r>
         <w:t>M</w:t>
@@ -6307,11 +6569,32 @@
         <w:t>S</w:t>
       </w:r>
       <w:r>
-        <w:t>imples (S</w:t>
-      </w:r>
-      <w:r>
-        <w:t>imple Moving Average</w:t>
-      </w:r>
+        <w:t>imples (</w:t>
+      </w:r>
+      <w:proofErr w:type="spellStart"/>
+      <w:r>
+        <w:t>S</w:t>
+      </w:r>
+      <w:r>
+        <w:t>imple</w:t>
+      </w:r>
+      <w:proofErr w:type="spellEnd"/>
+      <w:r>
+        <w:t xml:space="preserve"> </w:t>
+      </w:r>
+      <w:proofErr w:type="spellStart"/>
+      <w:r>
+        <w:t>Moving</w:t>
+      </w:r>
+      <w:proofErr w:type="spellEnd"/>
+      <w:r>
+        <w:t xml:space="preserve"> </w:t>
+      </w:r>
+      <w:proofErr w:type="spellStart"/>
+      <w:r>
+        <w:t>Average</w:t>
+      </w:r>
+      <w:proofErr w:type="spellEnd"/>
       <w:r>
         <w:t>) é uma média móvel</w:t>
       </w:r>
@@ -6547,6 +6830,7 @@
           <w:rFonts w:eastAsiaTheme="minorEastAsia"/>
         </w:rPr>
       </w:pPr>
+      <w:proofErr w:type="spellStart"/>
       <w:r>
         <w:rPr>
           <w:rFonts w:eastAsiaTheme="minorEastAsia"/>
@@ -6560,6 +6844,7 @@
         </w:rPr>
         <w:t>i</w:t>
       </w:r>
+      <w:proofErr w:type="spellEnd"/>
       <w:r>
         <w:rPr>
           <w:rFonts w:eastAsiaTheme="minorEastAsia"/>
@@ -6580,7 +6865,21 @@
         <w:rPr>
           <w:rFonts w:eastAsiaTheme="minorEastAsia"/>
         </w:rPr>
-        <w:t>n – ordem da média móvel.</w:t>
+        <w:t xml:space="preserve">n – </w:t>
+      </w:r>
+      <w:proofErr w:type="gramStart"/>
+      <w:r>
+        <w:rPr>
+          <w:rFonts w:eastAsiaTheme="minorEastAsia"/>
+        </w:rPr>
+        <w:t>ordem</w:t>
+      </w:r>
+      <w:proofErr w:type="gramEnd"/>
+      <w:r>
+        <w:rPr>
+          <w:rFonts w:eastAsiaTheme="minorEastAsia"/>
+        </w:rPr>
+        <w:t xml:space="preserve"> da média móvel.</w:t>
       </w:r>
       <w:r>
         <w:rPr>
@@ -6620,8 +6919,13 @@
         <w:t>S</w:t>
       </w:r>
       <w:r>
-        <w:t>imples é personalizável na medida em que pode ser calculada por um número diferente de períodos de tempo</w:t>
-      </w:r>
+        <w:t xml:space="preserve">imples é personalizável na medida em que pode ser calculada por um número diferente de </w:t>
+      </w:r>
+      <w:proofErr w:type="gramStart"/>
+      <w:r>
+        <w:t>períodos de tempo</w:t>
+      </w:r>
+      <w:proofErr w:type="gramEnd"/>
       <w:r>
         <w:t>.</w:t>
       </w:r>
@@ -6951,18 +7255,25 @@
       <w:r>
         <w:t xml:space="preserve">xponencial </w:t>
       </w:r>
+      <w:proofErr w:type="spellStart"/>
       <w:r>
         <w:t>M</w:t>
       </w:r>
       <w:r>
-        <w:t xml:space="preserve">oving </w:t>
-      </w:r>
+        <w:t>oving</w:t>
+      </w:r>
+      <w:proofErr w:type="spellEnd"/>
+      <w:r>
+        <w:t xml:space="preserve"> </w:t>
+      </w:r>
+      <w:proofErr w:type="spellStart"/>
       <w:r>
         <w:t>A</w:t>
       </w:r>
       <w:r>
         <w:t>verage</w:t>
       </w:r>
+      <w:proofErr w:type="spellEnd"/>
       <w:r>
         <w:t xml:space="preserve">) é um tipo de média móvel que coloca maior peso e significância nos pontos de dados mais recentes. A média móvel exponencial também é referida como média móvel exponencialmente ponderada. </w:t>
       </w:r>
@@ -6988,23 +7299,38 @@
         <w:t xml:space="preserve"> </w:t>
       </w:r>
       <w:r>
-        <w:t>reage mais significativamente a mudanças recentes de preços do que uma média móvel simples (S</w:t>
-      </w:r>
-      <w:r>
-        <w:t xml:space="preserve">imple </w:t>
-      </w:r>
+        <w:t>reage mais significativamente a mudanças recentes de preços do que uma média móvel simples (</w:t>
+      </w:r>
+      <w:proofErr w:type="spellStart"/>
+      <w:r>
+        <w:t>S</w:t>
+      </w:r>
+      <w:r>
+        <w:t>imple</w:t>
+      </w:r>
+      <w:proofErr w:type="spellEnd"/>
+      <w:r>
+        <w:t xml:space="preserve"> </w:t>
+      </w:r>
+      <w:proofErr w:type="spellStart"/>
       <w:r>
         <w:t>M</w:t>
       </w:r>
       <w:r>
-        <w:t xml:space="preserve">oving </w:t>
-      </w:r>
+        <w:t>oving</w:t>
+      </w:r>
+      <w:proofErr w:type="spellEnd"/>
+      <w:r>
+        <w:t xml:space="preserve"> </w:t>
+      </w:r>
+      <w:proofErr w:type="spellStart"/>
       <w:r>
         <w:t>A</w:t>
       </w:r>
       <w:r>
         <w:t>verage</w:t>
       </w:r>
+      <w:proofErr w:type="spellEnd"/>
       <w:r>
         <w:t>), que aplica um peso igual a todas as observações no período.</w:t>
       </w:r>
@@ -7176,6 +7502,7 @@
         <w:spacing w:after="0"/>
         <w:jc w:val="both"/>
       </w:pPr>
+      <w:proofErr w:type="spellStart"/>
       <w:r>
         <w:t>y</w:t>
       </w:r>
@@ -7185,6 +7512,7 @@
         </w:rPr>
         <w:t>i</w:t>
       </w:r>
+      <w:proofErr w:type="spellEnd"/>
       <w:r>
         <w:t xml:space="preserve"> </w:t>
       </w:r>
@@ -7388,7 +7716,15 @@
         <w:jc w:val="both"/>
       </w:pPr>
       <w:r>
-        <w:t>Previsão é um método usado extensivamente em análise de séries temporais para predizer uma variável de resposta como lucro mensal, desempenho dos estoques ou índices de desemprego para um período de tempo especificado. Previsões são baseadas em padrões nos dados existentes.</w:t>
+        <w:t xml:space="preserve">Previsão é um método usado extensivamente em análise de séries temporais para predizer uma variável de resposta como lucro mensal, desempenho dos estoques ou índices de desemprego para um </w:t>
+      </w:r>
+      <w:proofErr w:type="gramStart"/>
+      <w:r>
+        <w:t>período de tempo</w:t>
+      </w:r>
+      <w:proofErr w:type="gramEnd"/>
+      <w:r>
+        <w:t xml:space="preserve"> especificado. Previsões são baseadas em padrões nos dados existentes.</w:t>
       </w:r>
     </w:p>
     <w:p>
@@ -7566,6 +7902,7 @@
       <w:pPr>
         <w:spacing w:after="0"/>
       </w:pPr>
+      <w:proofErr w:type="spellStart"/>
       <w:r>
         <w:t>y</w:t>
       </w:r>
@@ -7573,7 +7910,14 @@
         <w:rPr>
           <w:vertAlign w:val="subscript"/>
         </w:rPr>
-        <w:t>i + 1</w:t>
+        <w:t>i</w:t>
+      </w:r>
+      <w:proofErr w:type="spellEnd"/>
+      <w:r>
+        <w:rPr>
+          <w:vertAlign w:val="subscript"/>
+        </w:rPr>
+        <w:t xml:space="preserve"> + 1</w:t>
       </w:r>
       <w:r>
         <w:t xml:space="preserve"> – representa uma previsão utilizando dados anteriores;</w:t>
@@ -7581,7 +7925,15 @@
     </w:p>
     <w:p>
       <w:r>
-        <w:t>n – ordem da média móvel.</w:t>
+        <w:t xml:space="preserve">n – </w:t>
+      </w:r>
+      <w:proofErr w:type="gramStart"/>
+      <w:r>
+        <w:t>ordem</w:t>
+      </w:r>
+      <w:proofErr w:type="gramEnd"/>
+      <w:r>
+        <w:t xml:space="preserve"> da média móvel.</w:t>
       </w:r>
     </w:p>
     <w:p>
@@ -7796,7 +8148,7 @@
           <w:szCs w:val="28"/>
         </w:rPr>
       </w:pPr>
-      <w:bookmarkStart w:id="7" w:name="_Toc27476593"/>
+      <w:bookmarkStart w:id="9" w:name="_Toc27476593"/>
       <w:r>
         <w:rPr>
           <w:rFonts w:asciiTheme="minorHAnsi" w:hAnsiTheme="minorHAnsi" w:cstheme="minorHAnsi"/>
@@ -7809,7 +8161,7 @@
         <w:lastRenderedPageBreak/>
         <w:t>Desenvolvimento e Implementação da Aplicação</w:t>
       </w:r>
-      <w:bookmarkEnd w:id="7"/>
+      <w:bookmarkEnd w:id="9"/>
     </w:p>
     <w:p>
       <w:pPr>
@@ -8044,7 +8396,25 @@
           <w:iCs/>
           <w:color w:val="000000"/>
         </w:rPr>
-        <w:t>Para cada intervalo de tempo, é efetuada a soma de todos os valores dentro do intervalo, ficando essa soma alocada à primeira posição do array dentro desse período</w:t>
+        <w:t xml:space="preserve">Para cada intervalo de tempo, é efetuada a soma de todos os valores dentro do intervalo, ficando essa soma alocada à primeira posição do </w:t>
+      </w:r>
+      <w:proofErr w:type="spellStart"/>
+      <w:r>
+        <w:rPr>
+          <w:rFonts w:cstheme="minorHAnsi"/>
+          <w:iCs/>
+          <w:color w:val="000000"/>
+        </w:rPr>
+        <w:t>array</w:t>
+      </w:r>
+      <w:proofErr w:type="spellEnd"/>
+      <w:r>
+        <w:rPr>
+          <w:rFonts w:cstheme="minorHAnsi"/>
+          <w:iCs/>
+          <w:color w:val="000000"/>
+        </w:rPr>
+        <w:t xml:space="preserve"> dentro desse período</w:t>
       </w:r>
       <w:r>
         <w:rPr>
@@ -8062,21 +8432,85 @@
         </w:rPr>
         <w:t xml:space="preserve">à primeira hora de cada manhã, tarde, noite, madrugada, dia, mês ou ano, conforme relevante. Este processo é realizado através dos métodos </w:t>
       </w:r>
-      <w:commentRangeStart w:id="8"/>
-      <w:r>
-        <w:rPr>
-          <w:rFonts w:cstheme="minorHAnsi"/>
-          <w:iCs/>
-          <w:color w:val="000000"/>
-        </w:rPr>
-        <w:t>dayPeriod, dailyPeriod, monthlyPeriod e annualPeriod.</w:t>
-      </w:r>
-      <w:commentRangeEnd w:id="8"/>
+      <w:commentRangeStart w:id="10"/>
+      <w:proofErr w:type="spellStart"/>
+      <w:r>
+        <w:rPr>
+          <w:rFonts w:cstheme="minorHAnsi"/>
+          <w:iCs/>
+          <w:color w:val="000000"/>
+        </w:rPr>
+        <w:t>dayPeriod</w:t>
+      </w:r>
+      <w:proofErr w:type="spellEnd"/>
+      <w:r>
+        <w:rPr>
+          <w:rFonts w:cstheme="minorHAnsi"/>
+          <w:iCs/>
+          <w:color w:val="000000"/>
+        </w:rPr>
+        <w:t xml:space="preserve">, </w:t>
+      </w:r>
+      <w:proofErr w:type="spellStart"/>
+      <w:r>
+        <w:rPr>
+          <w:rFonts w:cstheme="minorHAnsi"/>
+          <w:iCs/>
+          <w:color w:val="000000"/>
+        </w:rPr>
+        <w:t>dailyPeriod</w:t>
+      </w:r>
+      <w:proofErr w:type="spellEnd"/>
+      <w:r>
+        <w:rPr>
+          <w:rFonts w:cstheme="minorHAnsi"/>
+          <w:iCs/>
+          <w:color w:val="000000"/>
+        </w:rPr>
+        <w:t xml:space="preserve">, </w:t>
+      </w:r>
+      <w:proofErr w:type="spellStart"/>
+      <w:r>
+        <w:rPr>
+          <w:rFonts w:cstheme="minorHAnsi"/>
+          <w:iCs/>
+          <w:color w:val="000000"/>
+        </w:rPr>
+        <w:t>monthlyPeriod</w:t>
+      </w:r>
+      <w:proofErr w:type="spellEnd"/>
+      <w:r>
+        <w:rPr>
+          <w:rFonts w:cstheme="minorHAnsi"/>
+          <w:iCs/>
+          <w:color w:val="000000"/>
+        </w:rPr>
+        <w:t xml:space="preserve"> e </w:t>
+      </w:r>
+      <w:proofErr w:type="spellStart"/>
+      <w:r>
+        <w:rPr>
+          <w:rFonts w:cstheme="minorHAnsi"/>
+          <w:iCs/>
+          <w:color w:val="000000"/>
+        </w:rPr>
+        <w:t>annualPeriod</w:t>
+      </w:r>
+      <w:proofErr w:type="spellEnd"/>
+      <w:r>
+        <w:rPr>
+          <w:rFonts w:cstheme="minorHAnsi"/>
+          <w:iCs/>
+          <w:color w:val="000000"/>
+        </w:rPr>
+        <w:t>.</w:t>
+      </w:r>
+      <w:commentRangeEnd w:id="10"/>
       <w:r>
         <w:rPr>
           <w:rStyle w:val="Refdecomentrio"/>
         </w:rPr>
-        <w:commentReference w:id="8"/>
+        <w:commentReference w:id="10"/>
       </w:r>
     </w:p>
     <w:p>
@@ -8229,8 +8663,18 @@
           <w:iCs/>
           <w:color w:val="000000"/>
         </w:rPr>
-        <w:t>De seguida, os valores das somas substituem as primeiras posições do array</w:t>
-      </w:r>
+        <w:t xml:space="preserve">De seguida, os valores das somas substituem as primeiras posições do </w:t>
+      </w:r>
+      <w:proofErr w:type="spellStart"/>
+      <w:r>
+        <w:rPr>
+          <w:rFonts w:cstheme="minorHAnsi"/>
+          <w:iCs/>
+          <w:color w:val="000000"/>
+        </w:rPr>
+        <w:t>array</w:t>
+      </w:r>
+      <w:proofErr w:type="spellEnd"/>
       <w:r>
         <w:rPr>
           <w:rFonts w:cstheme="minorHAnsi"/>
@@ -8277,7 +8721,61 @@
           <w:iCs/>
           <w:color w:val="000000"/>
         </w:rPr>
-        <w:t xml:space="preserve"> Tal é executado através dos métodos exchangeInfoDayPeriods, exchangeInfoDays e exchangeInfoMonthsYears.</w:t>
+        <w:t xml:space="preserve"> Tal é executado através dos métodos </w:t>
+      </w:r>
+      <w:proofErr w:type="spellStart"/>
+      <w:r>
+        <w:rPr>
+          <w:rFonts w:cstheme="minorHAnsi"/>
+          <w:iCs/>
+          <w:color w:val="000000"/>
+        </w:rPr>
+        <w:t>exchangeInfoDayPeriods</w:t>
+      </w:r>
+      <w:proofErr w:type="spellEnd"/>
+      <w:r>
+        <w:rPr>
+          <w:rFonts w:cstheme="minorHAnsi"/>
+          <w:iCs/>
+          <w:color w:val="000000"/>
+        </w:rPr>
+        <w:t xml:space="preserve">, </w:t>
+      </w:r>
+      <w:proofErr w:type="spellStart"/>
+      <w:r>
+        <w:rPr>
+          <w:rFonts w:cstheme="minorHAnsi"/>
+          <w:iCs/>
+          <w:color w:val="000000"/>
+        </w:rPr>
+        <w:t>exchangeInfoDays</w:t>
+      </w:r>
+      <w:proofErr w:type="spellEnd"/>
+      <w:r>
+        <w:rPr>
+          <w:rFonts w:cstheme="minorHAnsi"/>
+          <w:iCs/>
+          <w:color w:val="000000"/>
+        </w:rPr>
+        <w:t xml:space="preserve"> e </w:t>
+      </w:r>
+      <w:proofErr w:type="spellStart"/>
+      <w:r>
+        <w:rPr>
+          <w:rFonts w:cstheme="minorHAnsi"/>
+          <w:iCs/>
+          <w:color w:val="000000"/>
+        </w:rPr>
+        <w:t>exchangeInfoMonthsYears</w:t>
+      </w:r>
+      <w:proofErr w:type="spellEnd"/>
+      <w:r>
+        <w:rPr>
+          <w:rFonts w:cstheme="minorHAnsi"/>
+          <w:iCs/>
+          <w:color w:val="000000"/>
+        </w:rPr>
+        <w:t>.</w:t>
       </w:r>
     </w:p>
     <w:p>
@@ -8375,14 +8873,106 @@
         </w:rPr>
         <w:t xml:space="preserve"> </w:t>
       </w:r>
-      <w:r>
-        <w:rPr>
-          <w:rFonts w:cstheme="minorHAnsi"/>
-          <w:iCs/>
-          <w:color w:val="000000"/>
-        </w:rPr>
-        <w:t>Insertion Sort, Bubble Sort e Merge Sort</w:t>
-      </w:r>
+      <w:proofErr w:type="spellStart"/>
+      <w:r>
+        <w:rPr>
+          <w:rFonts w:cstheme="minorHAnsi"/>
+          <w:iCs/>
+          <w:color w:val="000000"/>
+        </w:rPr>
+        <w:t>Insertion</w:t>
+      </w:r>
+      <w:proofErr w:type="spellEnd"/>
+      <w:r>
+        <w:rPr>
+          <w:rFonts w:cstheme="minorHAnsi"/>
+          <w:iCs/>
+          <w:color w:val="000000"/>
+        </w:rPr>
+        <w:t xml:space="preserve"> </w:t>
+      </w:r>
+      <w:proofErr w:type="spellStart"/>
+      <w:r>
+        <w:rPr>
+          <w:rFonts w:cstheme="minorHAnsi"/>
+          <w:iCs/>
+          <w:color w:val="000000"/>
+        </w:rPr>
+        <w:t>Sort</w:t>
+      </w:r>
+      <w:proofErr w:type="spellEnd"/>
+      <w:r>
+        <w:rPr>
+          <w:rFonts w:cstheme="minorHAnsi"/>
+          <w:iCs/>
+          <w:color w:val="000000"/>
+        </w:rPr>
+        <w:t xml:space="preserve">, </w:t>
+      </w:r>
+      <w:proofErr w:type="spellStart"/>
+      <w:r>
+        <w:rPr>
+          <w:rFonts w:cstheme="minorHAnsi"/>
+          <w:iCs/>
+          <w:color w:val="000000"/>
+        </w:rPr>
+        <w:t>Bubble</w:t>
+      </w:r>
+      <w:proofErr w:type="spellEnd"/>
+      <w:r>
+        <w:rPr>
+          <w:rFonts w:cstheme="minorHAnsi"/>
+          <w:iCs/>
+          <w:color w:val="000000"/>
+        </w:rPr>
+        <w:t xml:space="preserve"> </w:t>
+      </w:r>
+      <w:proofErr w:type="spellStart"/>
+      <w:r>
+        <w:rPr>
+          <w:rFonts w:cstheme="minorHAnsi"/>
+          <w:iCs/>
+          <w:color w:val="000000"/>
+        </w:rPr>
+        <w:t>Sort</w:t>
+      </w:r>
+      <w:proofErr w:type="spellEnd"/>
+      <w:r>
+        <w:rPr>
+          <w:rFonts w:cstheme="minorHAnsi"/>
+          <w:iCs/>
+          <w:color w:val="000000"/>
+        </w:rPr>
+        <w:t xml:space="preserve"> e </w:t>
+      </w:r>
+      <w:proofErr w:type="spellStart"/>
+      <w:r>
+        <w:rPr>
+          <w:rFonts w:cstheme="minorHAnsi"/>
+          <w:iCs/>
+          <w:color w:val="000000"/>
+        </w:rPr>
+        <w:t>Merge</w:t>
+      </w:r>
+      <w:proofErr w:type="spellEnd"/>
+      <w:r>
+        <w:rPr>
+          <w:rFonts w:cstheme="minorHAnsi"/>
+          <w:iCs/>
+          <w:color w:val="000000"/>
+        </w:rPr>
+        <w:t xml:space="preserve"> </w:t>
+      </w:r>
+      <w:proofErr w:type="spellStart"/>
+      <w:r>
+        <w:rPr>
+          <w:rFonts w:cstheme="minorHAnsi"/>
+          <w:iCs/>
+          <w:color w:val="000000"/>
+        </w:rPr>
+        <w:t>Sort</w:t>
+      </w:r>
+      <w:proofErr w:type="spellEnd"/>
       <w:r>
         <w:rPr>
           <w:rFonts w:cstheme="minorHAnsi"/>
@@ -8714,7 +9304,23 @@
         <w:jc w:val="both"/>
       </w:pPr>
       <w:r>
-        <w:t>Como podemos constatar, o Merge Sort é sem dúvida o mais rápido a organizar grandes quantidades de informação</w:t>
+        <w:t xml:space="preserve">Como podemos constatar, o </w:t>
+      </w:r>
+      <w:proofErr w:type="spellStart"/>
+      <w:r>
+        <w:t>Merge</w:t>
+      </w:r>
+      <w:proofErr w:type="spellEnd"/>
+      <w:r>
+        <w:t xml:space="preserve"> </w:t>
+      </w:r>
+      <w:proofErr w:type="spellStart"/>
+      <w:r>
+        <w:t>Sort</w:t>
+      </w:r>
+      <w:proofErr w:type="spellEnd"/>
+      <w:r>
+        <w:t xml:space="preserve"> é sem dúvida o mais rápido a organizar grandes quantidades de informação</w:t>
       </w:r>
       <w:r>
         <w:t>,</w:t>
@@ -8741,7 +9347,23 @@
         <w:jc w:val="both"/>
       </w:pPr>
       <w:r>
-        <w:t>Paralelamente, desenvolveu-se a metodologia de filtragem e previsão de consumos energéticos, as quais assentaram no desenvolvimento dos módulos MediaMovelSimples e MediaMovelPesada,</w:t>
+        <w:t xml:space="preserve">Paralelamente, desenvolveu-se a metodologia de filtragem e previsão de consumos energéticos, as quais assentaram no desenvolvimento dos módulos </w:t>
+      </w:r>
+      <w:proofErr w:type="spellStart"/>
+      <w:r>
+        <w:t>MediaMovelSimples</w:t>
+      </w:r>
+      <w:proofErr w:type="spellEnd"/>
+      <w:r>
+        <w:t xml:space="preserve"> e </w:t>
+      </w:r>
+      <w:proofErr w:type="spellStart"/>
+      <w:r>
+        <w:t>MediaMovelPesada</w:t>
+      </w:r>
+      <w:proofErr w:type="spellEnd"/>
+      <w:r>
+        <w:t>,</w:t>
       </w:r>
       <w:r>
         <w:t xml:space="preserve"> capazes de ser reutilizados para qualquer uma das metodologias e</w:t>
@@ -8753,7 +9375,15 @@
         <w:t xml:space="preserve"> e armazenar os valores</w:t>
       </w:r>
       <w:r>
-        <w:t xml:space="preserve"> resultantes em novos arrays, como se pode ver abaixo.</w:t>
+        <w:t xml:space="preserve"> resultantes em novos </w:t>
+      </w:r>
+      <w:proofErr w:type="spellStart"/>
+      <w:r>
+        <w:t>arrays</w:t>
+      </w:r>
+      <w:proofErr w:type="spellEnd"/>
+      <w:r>
+        <w:t>, como se pode ver abaixo.</w:t>
       </w:r>
     </w:p>
     <w:p>
@@ -9020,12 +9650,7 @@
         <w:jc w:val="both"/>
       </w:pPr>
       <w:r>
-        <w:t xml:space="preserve">No caso particular dos métodos de previsão, exigiu-se ainda </w:t>
-      </w:r>
-      <w:bookmarkStart w:id="9" w:name="_GoBack"/>
-      <w:bookmarkEnd w:id="9"/>
-      <w:r>
-        <w:t>um esforço adicional no sentido de validar datas introduzidas pelo utilizador, certificando que as ditas datas existiam e eram aceitáveis tendo em conta o intervalo no qual se insere a série temporal em análise.</w:t>
+        <w:t>No caso particular dos métodos de previsão, exigiu-se ainda um esforço adicional no sentido de validar datas introduzidas pelo utilizador, certificando que as ditas datas existiam e eram aceitáveis tendo em conta o intervalo no qual se insere a série temporal em análise.</w:t>
       </w:r>
     </w:p>
     <w:p>
@@ -9843,7 +10468,7 @@
           <w:szCs w:val="28"/>
         </w:rPr>
       </w:pPr>
-      <w:bookmarkStart w:id="10" w:name="_Toc27476594"/>
+      <w:bookmarkStart w:id="11" w:name="_Toc27476594"/>
       <w:r>
         <w:rPr>
           <w:rFonts w:asciiTheme="minorHAnsi" w:hAnsiTheme="minorHAnsi" w:cstheme="minorHAnsi"/>
@@ -9856,7 +10481,7 @@
         <w:lastRenderedPageBreak/>
         <w:t>Resultados</w:t>
       </w:r>
-      <w:bookmarkEnd w:id="10"/>
+      <w:bookmarkEnd w:id="11"/>
     </w:p>
     <w:p>
       <w:pPr>
@@ -9895,8 +10520,27 @@
           <w:iCs/>
           <w:color w:val="000000"/>
         </w:rPr>
-        <w:t xml:space="preserve">Em ambos os modos, os outputs resultantes da implementação da aplicação constituem vários tipos de mensagens na consola, gráficos (com recurso à ferramenta Gnuplot) e ainda ficheiros de extensão </w:t>
-      </w:r>
+        <w:t xml:space="preserve">Em ambos os modos, os outputs resultantes da implementação da aplicação constituem vários tipos de mensagens na consola, gráficos (com recurso à ferramenta </w:t>
+      </w:r>
+      <w:proofErr w:type="spellStart"/>
+      <w:r>
+        <w:rPr>
+          <w:rFonts w:cstheme="minorHAnsi"/>
+          <w:iCs/>
+          <w:color w:val="000000"/>
+        </w:rPr>
+        <w:t>Gnuplot</w:t>
+      </w:r>
+      <w:proofErr w:type="spellEnd"/>
+      <w:r>
+        <w:rPr>
+          <w:rFonts w:cstheme="minorHAnsi"/>
+          <w:iCs/>
+          <w:color w:val="000000"/>
+        </w:rPr>
+        <w:t xml:space="preserve">) e ainda ficheiros de extensão </w:t>
+      </w:r>
+      <w:proofErr w:type="spellStart"/>
       <w:r>
         <w:rPr>
           <w:rFonts w:cstheme="minorHAnsi"/>
@@ -9905,6 +10549,7 @@
         </w:rPr>
         <w:t>png</w:t>
       </w:r>
+      <w:proofErr w:type="spellEnd"/>
       <w:r>
         <w:rPr>
           <w:rFonts w:cstheme="minorHAnsi"/>
@@ -9913,6 +10558,7 @@
         </w:rPr>
         <w:t xml:space="preserve"> ou </w:t>
       </w:r>
+      <w:proofErr w:type="spellStart"/>
       <w:r>
         <w:rPr>
           <w:rFonts w:cstheme="minorHAnsi"/>
@@ -9921,6 +10567,7 @@
         </w:rPr>
         <w:t>csv</w:t>
       </w:r>
+      <w:proofErr w:type="spellEnd"/>
       <w:r>
         <w:rPr>
           <w:rFonts w:cstheme="minorHAnsi"/>
@@ -9929,6 +10576,7 @@
         </w:rPr>
         <w:t xml:space="preserve">, com todos os dados desses mesmos gráficos. No modo não interativo é adicionalmente gerado um ficheiro de extensão </w:t>
       </w:r>
+      <w:proofErr w:type="spellStart"/>
       <w:r>
         <w:rPr>
           <w:rFonts w:cstheme="minorHAnsi"/>
@@ -9937,6 +10585,7 @@
         </w:rPr>
         <w:t>txt</w:t>
       </w:r>
+      <w:proofErr w:type="spellEnd"/>
       <w:r>
         <w:rPr>
           <w:rFonts w:cstheme="minorHAnsi"/>
@@ -10015,7 +10664,25 @@
           <w:iCs/>
           <w:color w:val="000000"/>
         </w:rPr>
-        <w:t xml:space="preserve">Opção que gera uma janela de visualização de um gráfico através do Gnuplot. </w:t>
+        <w:t xml:space="preserve">Opção que gera uma janela de visualização de um gráfico através do </w:t>
+      </w:r>
+      <w:proofErr w:type="spellStart"/>
+      <w:r>
+        <w:rPr>
+          <w:rFonts w:cstheme="minorHAnsi"/>
+          <w:iCs/>
+          <w:color w:val="000000"/>
+        </w:rPr>
+        <w:t>Gnuplot</w:t>
+      </w:r>
+      <w:proofErr w:type="spellEnd"/>
+      <w:r>
+        <w:rPr>
+          <w:rFonts w:cstheme="minorHAnsi"/>
+          <w:iCs/>
+          <w:color w:val="000000"/>
+        </w:rPr>
+        <w:t xml:space="preserve">. </w:t>
       </w:r>
     </w:p>
     <w:p>
@@ -10037,6 +10704,7 @@
         </w:rPr>
         <w:t xml:space="preserve">Em modo interativo, é dada a opção de gravar o mesmo gráfico em formato </w:t>
       </w:r>
+      <w:proofErr w:type="spellStart"/>
       <w:r>
         <w:rPr>
           <w:rFonts w:cstheme="minorHAnsi"/>
@@ -10045,6 +10713,7 @@
         </w:rPr>
         <w:t>png</w:t>
       </w:r>
+      <w:proofErr w:type="spellEnd"/>
       <w:r>
         <w:rPr>
           <w:rFonts w:cstheme="minorHAnsi"/>
@@ -10053,6 +10722,7 @@
         </w:rPr>
         <w:t xml:space="preserve"> ou </w:t>
       </w:r>
+      <w:proofErr w:type="spellStart"/>
       <w:r>
         <w:rPr>
           <w:rFonts w:cstheme="minorHAnsi"/>
@@ -10061,6 +10731,7 @@
         </w:rPr>
         <w:t>csv</w:t>
       </w:r>
+      <w:proofErr w:type="spellEnd"/>
       <w:r>
         <w:rPr>
           <w:rFonts w:cstheme="minorHAnsi"/>
@@ -10139,7 +10810,25 @@
           <w:iCs/>
           <w:color w:val="000000"/>
         </w:rPr>
-        <w:t>Opção que gera uma janela de visualização de um gráfico de barras através do Gnuplot.</w:t>
+        <w:t xml:space="preserve">Opção que gera uma janela de visualização de um gráfico de barras através do </w:t>
+      </w:r>
+      <w:proofErr w:type="spellStart"/>
+      <w:r>
+        <w:rPr>
+          <w:rFonts w:cstheme="minorHAnsi"/>
+          <w:iCs/>
+          <w:color w:val="000000"/>
+        </w:rPr>
+        <w:t>Gnuplot</w:t>
+      </w:r>
+      <w:proofErr w:type="spellEnd"/>
+      <w:r>
+        <w:rPr>
+          <w:rFonts w:cstheme="minorHAnsi"/>
+          <w:iCs/>
+          <w:color w:val="000000"/>
+        </w:rPr>
+        <w:t>.</w:t>
       </w:r>
     </w:p>
     <w:p>
@@ -10400,6 +11089,7 @@
         </w:rPr>
         <w:t xml:space="preserve">Opção que ordena os valores dos consumos periódicos (diários, mensais, etc.) de forma crescente ou decrescente, apresentando de seguida o gráfico dos valores ordenados e, tal como nas opções anteriores, gerando ficheiros </w:t>
       </w:r>
+      <w:proofErr w:type="spellStart"/>
       <w:r>
         <w:rPr>
           <w:rFonts w:cstheme="minorHAnsi"/>
@@ -10408,6 +11098,7 @@
         </w:rPr>
         <w:t>png</w:t>
       </w:r>
+      <w:proofErr w:type="spellEnd"/>
       <w:r>
         <w:rPr>
           <w:rFonts w:cstheme="minorHAnsi"/>
@@ -10416,6 +11107,7 @@
         </w:rPr>
         <w:t xml:space="preserve"> e/ou </w:t>
       </w:r>
+      <w:proofErr w:type="spellStart"/>
       <w:r>
         <w:rPr>
           <w:rFonts w:cstheme="minorHAnsi"/>
@@ -10424,6 +11116,7 @@
         </w:rPr>
         <w:t>csv</w:t>
       </w:r>
+      <w:proofErr w:type="spellEnd"/>
       <w:r>
         <w:rPr>
           <w:rFonts w:cstheme="minorHAnsi"/>
@@ -10493,6 +11186,7 @@
         </w:rPr>
         <w:t xml:space="preserve">Opção que calcula o consumo previsto para uma data definida pelo utilizador com base na média móvel simples ou pesada do período imediatamente anterior. O resultado é apresentado sob a forma de texto na consola e, no modo não interativo, em ficheiro </w:t>
       </w:r>
+      <w:proofErr w:type="spellStart"/>
       <w:r>
         <w:rPr>
           <w:rFonts w:cstheme="minorHAnsi"/>
@@ -10501,6 +11195,7 @@
         </w:rPr>
         <w:t>txt</w:t>
       </w:r>
+      <w:proofErr w:type="spellEnd"/>
       <w:r>
         <w:rPr>
           <w:rFonts w:cstheme="minorHAnsi"/>
@@ -10561,6 +11256,7 @@
         </w:rPr>
         <w:t xml:space="preserve">Opção que permite submeter um novo ficheiro </w:t>
       </w:r>
+      <w:proofErr w:type="spellStart"/>
       <w:r>
         <w:rPr>
           <w:rFonts w:cstheme="minorHAnsi"/>
@@ -10569,6 +11265,7 @@
         </w:rPr>
         <w:t>csv</w:t>
       </w:r>
+      <w:proofErr w:type="spellEnd"/>
       <w:r>
         <w:rPr>
           <w:rFonts w:cstheme="minorHAnsi"/>
@@ -10638,11 +11335,11 @@
           <w:numId w:val="15"/>
         </w:numPr>
       </w:pPr>
-      <w:bookmarkStart w:id="11" w:name="_Toc27476595"/>
+      <w:bookmarkStart w:id="12" w:name="_Toc27476595"/>
       <w:r>
         <w:t>Análise dos resultados</w:t>
       </w:r>
-      <w:bookmarkEnd w:id="11"/>
+      <w:bookmarkEnd w:id="12"/>
       <w:r>
         <w:t xml:space="preserve"> </w:t>
       </w:r>
@@ -10709,7 +11406,51 @@
           <w:sz w:val="22"/>
           <w:szCs w:val="22"/>
         </w:rPr>
-        <w:t>Gráficos guardados, quer em png com csv, sendo-lhes atribuído um nome de acordo com o padrão “Consumos (</w:t>
+        <w:t xml:space="preserve">Gráficos guardados, quer em </w:t>
+      </w:r>
+      <w:proofErr w:type="spellStart"/>
+      <w:r>
+        <w:rPr>
+          <w:rFonts w:asciiTheme="minorHAnsi" w:hAnsiTheme="minorHAnsi" w:cstheme="minorHAnsi"/>
+          <w:iCs/>
+          <w:color w:val="000000"/>
+          <w:sz w:val="22"/>
+          <w:szCs w:val="22"/>
+        </w:rPr>
+        <w:t>png</w:t>
+      </w:r>
+      <w:proofErr w:type="spellEnd"/>
+      <w:r>
+        <w:rPr>
+          <w:rFonts w:asciiTheme="minorHAnsi" w:hAnsiTheme="minorHAnsi" w:cstheme="minorHAnsi"/>
+          <w:iCs/>
+          <w:color w:val="000000"/>
+          <w:sz w:val="22"/>
+          <w:szCs w:val="22"/>
+        </w:rPr>
+        <w:t xml:space="preserve"> com </w:t>
+      </w:r>
+      <w:proofErr w:type="spellStart"/>
+      <w:r>
+        <w:rPr>
+          <w:rFonts w:asciiTheme="minorHAnsi" w:hAnsiTheme="minorHAnsi" w:cstheme="minorHAnsi"/>
+          <w:iCs/>
+          <w:color w:val="000000"/>
+          <w:sz w:val="22"/>
+          <w:szCs w:val="22"/>
+        </w:rPr>
+        <w:t>csv</w:t>
+      </w:r>
+      <w:proofErr w:type="spellEnd"/>
+      <w:r>
+        <w:rPr>
+          <w:rFonts w:asciiTheme="minorHAnsi" w:hAnsiTheme="minorHAnsi" w:cstheme="minorHAnsi"/>
+          <w:iCs/>
+          <w:color w:val="000000"/>
+          <w:sz w:val="22"/>
+          <w:szCs w:val="22"/>
+        </w:rPr>
+        <w:t>, sendo-lhes atribuído um nome de acordo com o padrão “Consumos (</w:t>
       </w:r>
       <w:r>
         <w:rPr>
@@ -10731,6 +11472,7 @@
         </w:rPr>
         <w:t xml:space="preserve">.csv) </w:t>
       </w:r>
+      <w:proofErr w:type="spellStart"/>
       <w:r>
         <w:rPr>
           <w:rFonts w:asciiTheme="minorHAnsi" w:hAnsiTheme="minorHAnsi" w:cstheme="minorHAnsi"/>
@@ -10741,6 +11483,7 @@
         </w:rPr>
         <w:t>Opcao</w:t>
       </w:r>
+      <w:proofErr w:type="spellEnd"/>
       <w:r>
         <w:rPr>
           <w:rFonts w:asciiTheme="minorHAnsi" w:hAnsiTheme="minorHAnsi" w:cstheme="minorHAnsi"/>
@@ -10751,6 +11494,7 @@
         </w:rPr>
         <w:t xml:space="preserve"> </w:t>
       </w:r>
+      <w:proofErr w:type="spellStart"/>
       <w:r>
         <w:rPr>
           <w:rFonts w:asciiTheme="minorHAnsi" w:hAnsiTheme="minorHAnsi" w:cstheme="minorHAnsi"/>
@@ -10761,6 +11505,7 @@
         </w:rPr>
         <w:t>TipoDeAgregacao</w:t>
       </w:r>
+      <w:proofErr w:type="spellEnd"/>
       <w:r>
         <w:rPr>
           <w:rFonts w:asciiTheme="minorHAnsi" w:hAnsiTheme="minorHAnsi" w:cstheme="minorHAnsi"/>
@@ -10771,6 +11516,7 @@
         </w:rPr>
         <w:t xml:space="preserve"> </w:t>
       </w:r>
+      <w:proofErr w:type="spellStart"/>
       <w:r>
         <w:rPr>
           <w:rFonts w:asciiTheme="minorHAnsi" w:hAnsiTheme="minorHAnsi" w:cstheme="minorHAnsi"/>
@@ -10781,6 +11527,7 @@
         </w:rPr>
         <w:t>DataDeCriacao</w:t>
       </w:r>
+      <w:proofErr w:type="spellEnd"/>
       <w:r>
         <w:rPr>
           <w:rFonts w:asciiTheme="minorHAnsi" w:hAnsiTheme="minorHAnsi" w:cstheme="minorHAnsi"/>
@@ -10791,6 +11538,7 @@
         </w:rPr>
         <w:t xml:space="preserve"> </w:t>
       </w:r>
+      <w:proofErr w:type="spellStart"/>
       <w:r>
         <w:rPr>
           <w:rFonts w:asciiTheme="minorHAnsi" w:hAnsiTheme="minorHAnsi" w:cstheme="minorHAnsi"/>
@@ -10801,6 +11549,7 @@
         </w:rPr>
         <w:t>HoraDeCriacao</w:t>
       </w:r>
+      <w:proofErr w:type="spellEnd"/>
       <w:r>
         <w:rPr>
           <w:rFonts w:asciiTheme="minorHAnsi" w:hAnsiTheme="minorHAnsi" w:cstheme="minorHAnsi"/>
@@ -10924,6 +11673,7 @@
         </w:rPr>
         <w:t xml:space="preserve">Os principais desvios do pretendido prenderam-se com o formato dos gráficos, que falharam em apresentar a data das observações no eixo horizontal (ou das abcissas), e a transcrição de informação de gráficos para ficheiros </w:t>
       </w:r>
+      <w:proofErr w:type="spellStart"/>
       <w:r>
         <w:rPr>
           <w:rFonts w:cstheme="minorHAnsi"/>
@@ -10932,6 +11682,7 @@
         </w:rPr>
         <w:t>csv</w:t>
       </w:r>
+      <w:proofErr w:type="spellEnd"/>
       <w:r>
         <w:rPr>
           <w:rFonts w:cstheme="minorHAnsi"/>
@@ -11001,7 +11752,7 @@
           <w:szCs w:val="28"/>
         </w:rPr>
       </w:pPr>
-      <w:bookmarkStart w:id="12" w:name="_Toc27476596"/>
+      <w:bookmarkStart w:id="13" w:name="_Toc27476596"/>
       <w:r>
         <w:rPr>
           <w:rFonts w:asciiTheme="minorHAnsi" w:hAnsiTheme="minorHAnsi" w:cstheme="minorHAnsi"/>
@@ -11023,9 +11774,55 @@
           <w:sz w:val="28"/>
           <w:szCs w:val="28"/>
         </w:rPr>
-        <w:t>onclusão</w:t>
-      </w:r>
-      <w:bookmarkEnd w:id="12"/>
+        <w:t>onclusã</w:t>
+      </w:r>
+      <w:bookmarkEnd w:id="13"/>
+      <w:r>
+        <w:rPr>
+          <w:rFonts w:asciiTheme="minorHAnsi" w:hAnsiTheme="minorHAnsi" w:cstheme="minorHAnsi"/>
+          <w:b/>
+          <w:iCs/>
+          <w:color w:val="000000"/>
+          <w:sz w:val="28"/>
+          <w:szCs w:val="28"/>
+        </w:rPr>
+        <w:t>o</w:t>
+      </w:r>
+      <w:bookmarkStart w:id="14" w:name="_GoBack"/>
+      <w:bookmarkEnd w:id="14"/>
+    </w:p>
+    <w:p>
+      <w:pPr>
+        <w:spacing w:before="120" w:after="120"/>
+        <w:ind w:left="426" w:firstLine="141"/>
+        <w:rPr>
+          <w:rFonts w:cstheme="minorHAnsi"/>
+          <w:iCs/>
+          <w:color w:val="000000"/>
+          <w:szCs w:val="28"/>
+        </w:rPr>
+      </w:pPr>
+      <w:r>
+        <w:rPr>
+          <w:rFonts w:cstheme="minorHAnsi"/>
+          <w:iCs/>
+          <w:color w:val="000000"/>
+          <w:szCs w:val="28"/>
+        </w:rPr>
+        <w:t>Tal como era pretendido, conseguimos criar uma aplicação em linguagem Java que analisasse séries temporais. Para tal, aplicámos vários dos temas que aprendemos nas cadeiras lecionadas neste primeiro semestre, conforme o esperado.</w:t>
+      </w:r>
+    </w:p>
+    <w:p>
+      <w:pPr>
+        <w:spacing w:before="120" w:after="120"/>
+        <w:ind w:left="426" w:firstLine="141"/>
+        <w:rPr>
+          <w:rFonts w:cstheme="minorHAnsi"/>
+          <w:iCs/>
+          <w:color w:val="000000"/>
+          <w:szCs w:val="28"/>
+        </w:rPr>
+      </w:pPr>
     </w:p>
     <w:p>
       <w:pPr>
@@ -11045,7 +11842,7 @@
           <w:color w:val="000000"/>
           <w:szCs w:val="28"/>
         </w:rPr>
-        <w:t xml:space="preserve">Xxxxxxxxxxxx    xxxxxxxxxxxxxxx  xxxxxxxxxxxxxxxxxx xxxxxxxxxxxxxxxxxxxxxx     xxxxxxxxxxxxxxxxxxxxxxxxxxxxxxxxxxxxxxxxxxxxxxxxxxxxxxxxxxxxxxxx </w:t>
+        <w:t>-Retomar introdução;</w:t>
       </w:r>
     </w:p>
     <w:p>
@@ -11066,7 +11863,49 @@
           <w:color w:val="000000"/>
           <w:szCs w:val="28"/>
         </w:rPr>
-        <w:t>Xxxxxxxxxxxxxxxxxxxxxxxxxxxxxxxxxxxxxxxxxxxxxxxxx</w:t>
+        <w:t>-Referir utilização de conteúdos de todas as cadeiras</w:t>
+      </w:r>
+    </w:p>
+    <w:p>
+      <w:pPr>
+        <w:spacing w:before="120" w:after="120"/>
+        <w:ind w:firstLine="567"/>
+        <w:rPr>
+          <w:rFonts w:cstheme="minorHAnsi"/>
+          <w:iCs/>
+          <w:color w:val="000000"/>
+          <w:szCs w:val="28"/>
+        </w:rPr>
+      </w:pPr>
+      <w:r>
+        <w:rPr>
+          <w:rFonts w:cstheme="minorHAnsi"/>
+          <w:iCs/>
+          <w:color w:val="000000"/>
+          <w:szCs w:val="28"/>
+        </w:rPr>
+        <w:t>-Conhecimentos adquiridos</w:t>
+      </w:r>
+    </w:p>
+    <w:p>
+      <w:pPr>
+        <w:spacing w:before="120" w:after="120"/>
+        <w:ind w:firstLine="567"/>
+        <w:rPr>
+          <w:rFonts w:cstheme="minorHAnsi"/>
+          <w:iCs/>
+          <w:color w:val="000000"/>
+          <w:szCs w:val="28"/>
+        </w:rPr>
+      </w:pPr>
+      <w:r>
+        <w:rPr>
+          <w:rFonts w:cstheme="minorHAnsi"/>
+          <w:iCs/>
+          <w:color w:val="000000"/>
+          <w:szCs w:val="28"/>
+        </w:rPr>
+        <w:t>-</w:t>
       </w:r>
     </w:p>
     <w:p>
@@ -11317,7 +12156,7 @@
           <w:szCs w:val="24"/>
         </w:rPr>
       </w:pPr>
-      <w:bookmarkStart w:id="13" w:name="_Toc27476597"/>
+      <w:bookmarkStart w:id="15" w:name="_Toc27476597"/>
       <w:r>
         <w:rPr>
           <w:rFonts w:asciiTheme="minorHAnsi" w:hAnsiTheme="minorHAnsi" w:cstheme="minorHAnsi"/>
@@ -11330,7 +12169,7 @@
         <w:lastRenderedPageBreak/>
         <w:t>Referências</w:t>
       </w:r>
-      <w:bookmarkEnd w:id="13"/>
+      <w:bookmarkEnd w:id="15"/>
     </w:p>
     <w:p>
       <w:pPr>
@@ -11371,14 +12210,52 @@
         </w:rPr>
         <w:t>APA (</w:t>
       </w:r>
+      <w:proofErr w:type="spellStart"/>
       <w:r>
         <w:rPr>
           <w:rFonts w:cstheme="minorHAnsi"/>
           <w:iCs/>
           <w:szCs w:val="24"/>
         </w:rPr>
-        <w:t>American Psychology Association</w:t>
-      </w:r>
+        <w:t>American</w:t>
+      </w:r>
+      <w:proofErr w:type="spellEnd"/>
+      <w:r>
+        <w:rPr>
+          <w:rFonts w:cstheme="minorHAnsi"/>
+          <w:iCs/>
+          <w:szCs w:val="24"/>
+        </w:rPr>
+        <w:t xml:space="preserve"> </w:t>
+      </w:r>
+      <w:proofErr w:type="spellStart"/>
+      <w:r>
+        <w:rPr>
+          <w:rFonts w:cstheme="minorHAnsi"/>
+          <w:iCs/>
+          <w:szCs w:val="24"/>
+        </w:rPr>
+        <w:t>Psychology</w:t>
+      </w:r>
+      <w:proofErr w:type="spellEnd"/>
+      <w:r>
+        <w:rPr>
+          <w:rFonts w:cstheme="minorHAnsi"/>
+          <w:iCs/>
+          <w:szCs w:val="24"/>
+        </w:rPr>
+        <w:t xml:space="preserve"> </w:t>
+      </w:r>
+      <w:proofErr w:type="spellStart"/>
+      <w:r>
+        <w:rPr>
+          <w:rFonts w:cstheme="minorHAnsi"/>
+          <w:iCs/>
+          <w:szCs w:val="24"/>
+        </w:rPr>
+        <w:t>Association</w:t>
+      </w:r>
+      <w:proofErr w:type="spellEnd"/>
       <w:r>
         <w:rPr>
           <w:rFonts w:cstheme="minorHAnsi"/>
@@ -11882,7 +12759,7 @@
           <w:szCs w:val="24"/>
         </w:rPr>
       </w:pPr>
-      <w:bookmarkStart w:id="14" w:name="_Toc27476598"/>
+      <w:bookmarkStart w:id="16" w:name="_Toc27476598"/>
       <w:r>
         <w:rPr>
           <w:rFonts w:asciiTheme="minorHAnsi" w:hAnsiTheme="minorHAnsi" w:cstheme="minorHAnsi"/>
@@ -12066,7 +12943,7 @@
         </w:rPr>
         <w:t>S</w:t>
       </w:r>
-      <w:bookmarkEnd w:id="14"/>
+      <w:bookmarkEnd w:id="16"/>
     </w:p>
     <w:p>
       <w:pPr>
@@ -12099,7 +12976,7 @@
       <w:pPr>
         <w:pStyle w:val="Ttulo2"/>
       </w:pPr>
-      <w:bookmarkStart w:id="15" w:name="_Toc27476599"/>
+      <w:bookmarkStart w:id="17" w:name="_Toc27476599"/>
       <w:r>
         <w:lastRenderedPageBreak/>
         <w:t>ANEXO A</w:t>
@@ -12107,7 +12984,7 @@
       <w:r>
         <w:t xml:space="preserve"> _ Testes Unitários</w:t>
       </w:r>
-      <w:bookmarkEnd w:id="15"/>
+      <w:bookmarkEnd w:id="17"/>
     </w:p>
     <w:p>
       <w:pPr>
@@ -12218,7 +13095,15 @@
         <w:annotationRef/>
       </w:r>
       <w:r>
-        <w:t>Que aspetos têm que ser melhorados?</w:t>
+        <w:t xml:space="preserve">Que aspetos têm </w:t>
+      </w:r>
+      <w:proofErr w:type="gramStart"/>
+      <w:r>
+        <w:t>que</w:t>
+      </w:r>
+      <w:proofErr w:type="gramEnd"/>
+      <w:r>
+        <w:t xml:space="preserve"> ser melhorados?</w:t>
       </w:r>
     </w:p>
     <w:p>
@@ -12227,7 +13112,7 @@
       </w:pPr>
     </w:p>
   </w:comment>
-  <w:comment w:id="8" w:author="Bárbara Pinto (1191507)" w:date="2020-01-01T17:08:00Z" w:initials="BP(">
+  <w:comment w:id="6" w:author="Sara Borges (1191053)" w:date="2020-01-01T22:15:00Z" w:initials="SB(">
     <w:p>
       <w:pPr>
         <w:pStyle w:val="Textodecomentrio"/>
@@ -12239,7 +13124,52 @@
         <w:annotationRef/>
       </w:r>
       <w:r>
-        <w:t>Adicionar screenshots?</w:t>
+        <w:t xml:space="preserve">Só pus porque achei que estava a ser positiva demais XD, costumo pôr sempre isto nos </w:t>
+      </w:r>
+      <w:proofErr w:type="gramStart"/>
+      <w:r>
+        <w:t>relatórios..</w:t>
+      </w:r>
+      <w:proofErr w:type="gramEnd"/>
+      <w:r>
+        <w:t xml:space="preserve"> Mas se acharem que não fica bem tiramos.</w:t>
+      </w:r>
+    </w:p>
+  </w:comment>
+  <w:comment w:id="7" w:author="Sara Borges (1191053)" w:date="2020-01-01T22:18:00Z" w:initials="SB(">
+    <w:p>
+      <w:pPr>
+        <w:pStyle w:val="Textodecomentrio"/>
+      </w:pPr>
+      <w:r>
+        <w:rPr>
+          <w:rStyle w:val="Refdecomentrio"/>
+        </w:rPr>
+        <w:annotationRef/>
+      </w:r>
+    </w:p>
+  </w:comment>
+  <w:comment w:id="10" w:author="Bárbara Pinto (1191507)" w:date="2020-01-01T17:08:00Z" w:initials="BP(">
+    <w:p>
+      <w:pPr>
+        <w:pStyle w:val="Textodecomentrio"/>
+      </w:pPr>
+      <w:r>
+        <w:rPr>
+          <w:rStyle w:val="Refdecomentrio"/>
+        </w:rPr>
+        <w:annotationRef/>
+      </w:r>
+      <w:r>
+        <w:t xml:space="preserve">Adicionar </w:t>
+      </w:r>
+      <w:proofErr w:type="spellStart"/>
+      <w:r>
+        <w:t>screenshots</w:t>
+      </w:r>
+      <w:proofErr w:type="spellEnd"/>
+      <w:r>
+        <w:t>?</w:t>
       </w:r>
     </w:p>
   </w:comment>
@@ -12249,6 +13179,8 @@
 <file path=word/commentsExtended.xml><?xml version="1.0" encoding="utf-8"?>
 <w15:commentsEx xmlns:wpc="http://schemas.microsoft.com/office/word/2010/wordprocessingCanvas" xmlns:cx="http://schemas.microsoft.com/office/drawing/2014/chartex" xmlns:cx1="http://schemas.microsoft.com/office/drawing/2015/9/8/chartex" xmlns:cx2="http://schemas.microsoft.com/office/drawing/2015/10/21/chartex" xmlns:cx3="http://schemas.microsoft.com/office/drawing/2016/5/9/chartex" xmlns:cx4="http://schemas.microsoft.com/office/drawing/2016/5/10/chartex" xmlns:cx5="http://schemas.microsoft.com/office/drawing/2016/5/11/chartex" xmlns:cx6="http://schemas.microsoft.com/office/drawing/2016/5/12/chartex" xmlns:cx7="http://schemas.microsoft.com/office/drawing/2016/5/13/chartex" xmlns:cx8="http://schemas.microsoft.com/office/drawing/2016/5/14/chartex" xmlns:mc="http://schemas.openxmlformats.org/markup-compatibility/2006" xmlns:aink="http://schemas.microsoft.com/office/drawing/2016/ink" xmlns:am3d="http://schemas.microsoft.com/office/drawing/2017/model3d" xmlns:o="urn:schemas-microsoft-com:office:office" xmlns:r="http://schemas.openxmlformats.org/officeDocument/2006/relationships" xmlns:m="http://schemas.openxmlformats.org/officeDocument/2006/math" xmlns:v="urn:schemas-microsoft-com:vml" xmlns:wp14="http://schemas.microsoft.com/office/word/2010/wordprocessingDrawing" xmlns:wp="http://schemas.openxmlformats.org/drawingml/2006/wordprocessingDrawing" xmlns:w10="urn:schemas-microsoft-com:office:word" xmlns:w="http://schemas.openxmlformats.org/wordprocessingml/2006/main" xmlns:w14="http://schemas.microsoft.com/office/word/2010/wordml" xmlns:w15="http://schemas.microsoft.com/office/word/2012/wordml" xmlns:w16cid="http://schemas.microsoft.com/office/word/2016/wordml/cid" xmlns:w16se="http://schemas.microsoft.com/office/word/2015/wordml/symex" xmlns:wpg="http://schemas.microsoft.com/office/word/2010/wordprocessingGroup" xmlns:wpi="http://schemas.microsoft.com/office/word/2010/wordprocessingInk" xmlns:wne="http://schemas.microsoft.com/office/word/2006/wordml" xmlns:wps="http://schemas.microsoft.com/office/word/2010/wordprocessingShape" mc:Ignorable="w14 w15 w16se w16cid wp14">
   <w15:commentEx w15:paraId="3D6C3405" w15:done="0"/>
+  <w15:commentEx w15:paraId="46C596E7" w15:paraIdParent="3D6C3405" w15:done="0"/>
+  <w15:commentEx w15:paraId="5FEFEC7E" w15:paraIdParent="3D6C3405" w15:done="0"/>
   <w15:commentEx w15:paraId="78F02420" w15:done="1"/>
 </w15:commentsEx>
 </file>
@@ -12256,6 +13188,8 @@
 <file path=word/commentsIds.xml><?xml version="1.0" encoding="utf-8"?>
 <w16cid:commentsIds xmlns:wpc="http://schemas.microsoft.com/office/word/2010/wordprocessingCanvas" xmlns:cx="http://schemas.microsoft.com/office/drawing/2014/chartex" xmlns:cx1="http://schemas.microsoft.com/office/drawing/2015/9/8/chartex" xmlns:cx2="http://schemas.microsoft.com/office/drawing/2015/10/21/chartex" xmlns:cx3="http://schemas.microsoft.com/office/drawing/2016/5/9/chartex" xmlns:cx4="http://schemas.microsoft.com/office/drawing/2016/5/10/chartex" xmlns:cx5="http://schemas.microsoft.com/office/drawing/2016/5/11/chartex" xmlns:cx6="http://schemas.microsoft.com/office/drawing/2016/5/12/chartex" xmlns:cx7="http://schemas.microsoft.com/office/drawing/2016/5/13/chartex" xmlns:cx8="http://schemas.microsoft.com/office/drawing/2016/5/14/chartex" xmlns:mc="http://schemas.openxmlformats.org/markup-compatibility/2006" xmlns:aink="http://schemas.microsoft.com/office/drawing/2016/ink" xmlns:am3d="http://schemas.microsoft.com/office/drawing/2017/model3d" xmlns:o="urn:schemas-microsoft-com:office:office" xmlns:r="http://schemas.openxmlformats.org/officeDocument/2006/relationships" xmlns:m="http://schemas.openxmlformats.org/officeDocument/2006/math" xmlns:v="urn:schemas-microsoft-com:vml" xmlns:wp14="http://schemas.microsoft.com/office/word/2010/wordprocessingDrawing" xmlns:wp="http://schemas.openxmlformats.org/drawingml/2006/wordprocessingDrawing" xmlns:w10="urn:schemas-microsoft-com:office:word" xmlns:w="http://schemas.openxmlformats.org/wordprocessingml/2006/main" xmlns:w14="http://schemas.microsoft.com/office/word/2010/wordml" xmlns:w15="http://schemas.microsoft.com/office/word/2012/wordml" xmlns:w16cid="http://schemas.microsoft.com/office/word/2016/wordml/cid" xmlns:w16se="http://schemas.microsoft.com/office/word/2015/wordml/symex" xmlns:wpg="http://schemas.microsoft.com/office/word/2010/wordprocessingGroup" xmlns:wpi="http://schemas.microsoft.com/office/word/2010/wordprocessingInk" xmlns:wne="http://schemas.microsoft.com/office/word/2006/wordml" xmlns:wps="http://schemas.microsoft.com/office/word/2010/wordprocessingShape" mc:Ignorable="w14 w15 w16se w16cid wp14">
   <w16cid:commentId w16cid:paraId="3D6C3405" w16cid:durableId="21B4D43F"/>
+  <w16cid:commentId w16cid:paraId="46C596E7" w16cid:durableId="21B7989D"/>
+  <w16cid:commentId w16cid:paraId="5FEFEC7E" w16cid:durableId="21B7992D"/>
   <w16cid:commentId w16cid:paraId="78F02420" w16cid:durableId="21B750A7"/>
 </w16cid:commentsIds>
 </file>
@@ -12526,7 +13460,21 @@
         <w:rPr>
           <w:rFonts w:asciiTheme="minorHAnsi" w:hAnsiTheme="minorHAnsi" w:cstheme="minorHAnsi"/>
         </w:rPr>
-        <w:t xml:space="preserve"> Notas de rodapé: tamanho 10 pt; espaçamento entre linhas: simples (1).</w:t>
+        <w:t xml:space="preserve"> Notas de rodapé: tamanho 10 </w:t>
+      </w:r>
+      <w:proofErr w:type="spellStart"/>
+      <w:r>
+        <w:rPr>
+          <w:rFonts w:asciiTheme="minorHAnsi" w:hAnsiTheme="minorHAnsi" w:cstheme="minorHAnsi"/>
+        </w:rPr>
+        <w:t>pt</w:t>
+      </w:r>
+      <w:proofErr w:type="spellEnd"/>
+      <w:r>
+        <w:rPr>
+          <w:rFonts w:asciiTheme="minorHAnsi" w:hAnsiTheme="minorHAnsi" w:cstheme="minorHAnsi"/>
+        </w:rPr>
+        <w:t>; espaçamento entre linhas: simples (1).</w:t>
       </w:r>
     </w:p>
   </w:footnote>
@@ -12609,10 +13557,18 @@
         <w:t xml:space="preserve">de </w:t>
       </w:r>
       <w:r>
-        <w:t xml:space="preserve">uma mudança </w:t>
-      </w:r>
-      <w:r>
-        <w:t xml:space="preserve"> que </w:t>
+        <w:t xml:space="preserve">uma </w:t>
+      </w:r>
+      <w:proofErr w:type="gramStart"/>
+      <w:r>
+        <w:t xml:space="preserve">mudança </w:t>
+      </w:r>
+      <w:r>
+        <w:t xml:space="preserve"> que</w:t>
+      </w:r>
+      <w:proofErr w:type="gramEnd"/>
+      <w:r>
+        <w:t xml:space="preserve"> </w:t>
       </w:r>
       <w:r>
         <w:t>ocorre em uma variável alvo.</w:t>
@@ -16048,6 +17004,9 @@
 <w15:people xmlns:wpc="http://schemas.microsoft.com/office/word/2010/wordprocessingCanvas" xmlns:cx="http://schemas.microsoft.com/office/drawing/2014/chartex" xmlns:cx1="http://schemas.microsoft.com/office/drawing/2015/9/8/chartex" xmlns:cx2="http://schemas.microsoft.com/office/drawing/2015/10/21/chartex" xmlns:cx3="http://schemas.microsoft.com/office/drawing/2016/5/9/chartex" xmlns:cx4="http://schemas.microsoft.com/office/drawing/2016/5/10/chartex" xmlns:cx5="http://schemas.microsoft.com/office/drawing/2016/5/11/chartex" xmlns:cx6="http://schemas.microsoft.com/office/drawing/2016/5/12/chartex" xmlns:cx7="http://schemas.microsoft.com/office/drawing/2016/5/13/chartex" xmlns:cx8="http://schemas.microsoft.com/office/drawing/2016/5/14/chartex" xmlns:mc="http://schemas.openxmlformats.org/markup-compatibility/2006" xmlns:aink="http://schemas.microsoft.com/office/drawing/2016/ink" xmlns:am3d="http://schemas.microsoft.com/office/drawing/2017/model3d" xmlns:o="urn:schemas-microsoft-com:office:office" xmlns:r="http://schemas.openxmlformats.org/officeDocument/2006/relationships" xmlns:m="http://schemas.openxmlformats.org/officeDocument/2006/math" xmlns:v="urn:schemas-microsoft-com:vml" xmlns:wp14="http://schemas.microsoft.com/office/word/2010/wordprocessingDrawing" xmlns:wp="http://schemas.openxmlformats.org/drawingml/2006/wordprocessingDrawing" xmlns:w10="urn:schemas-microsoft-com:office:word" xmlns:w="http://schemas.openxmlformats.org/wordprocessingml/2006/main" xmlns:w14="http://schemas.microsoft.com/office/word/2010/wordml" xmlns:w15="http://schemas.microsoft.com/office/word/2012/wordml" xmlns:w16cid="http://schemas.microsoft.com/office/word/2016/wordml/cid" xmlns:w16se="http://schemas.microsoft.com/office/word/2015/wordml/symex" xmlns:wpg="http://schemas.microsoft.com/office/word/2010/wordprocessingGroup" xmlns:wpi="http://schemas.microsoft.com/office/word/2010/wordprocessingInk" xmlns:wne="http://schemas.microsoft.com/office/word/2006/wordml" xmlns:wps="http://schemas.microsoft.com/office/word/2010/wordprocessingShape" mc:Ignorable="w14 w15 w16se w16cid wp14">
   <w15:person w15:author="Bárbara Pinto (1191507)">
     <w15:presenceInfo w15:providerId="None" w15:userId="Bárbara Pinto (1191507)"/>
+  </w15:person>
+  <w15:person w15:author="Sara Borges (1191053)">
+    <w15:presenceInfo w15:providerId="None" w15:userId="Sara Borges (1191053)"/>
   </w15:person>
 </w15:people>
 </file>
@@ -17514,7 +18473,7 @@
 </file>
 
 <file path=customXml/itemProps2.xml><?xml version="1.0" encoding="utf-8"?>
-<ds:datastoreItem xmlns:ds="http://schemas.openxmlformats.org/officeDocument/2006/customXml" ds:itemID="{A4A956AE-7503-4DCA-A4E4-258C64813DDA}">
+<ds:datastoreItem xmlns:ds="http://schemas.openxmlformats.org/officeDocument/2006/customXml" ds:itemID="{D8DA70E6-E319-4FCC-B372-7A419472EEBE}">
   <ds:schemaRefs>
     <ds:schemaRef ds:uri="http://schemas.openxmlformats.org/officeDocument/2006/bibliography"/>
   </ds:schemaRefs>

</xml_diff>

<commit_message>
Referência utilizada para a metodologia eduScrum
</commit_message>
<xml_diff>
--- a/Template_Relatório-Projeto_LAPR1-2019-2020.docx
+++ b/Template_Relatório-Projeto_LAPR1-2019-2020.docx
@@ -1236,23 +1236,7 @@
                                     <w:rFonts w:cstheme="minorHAnsi"/>
                                     <w:b/>
                                   </w:rPr>
-                                  <w:t>Docente(s)/Orientador(</w:t>
-                                </w:r>
-                                <w:proofErr w:type="spellStart"/>
-                                <w:r>
-                                  <w:rPr>
-                                    <w:rFonts w:cstheme="minorHAnsi"/>
-                                    <w:b/>
-                                  </w:rPr>
-                                  <w:t>es</w:t>
-                                </w:r>
-                                <w:proofErr w:type="spellEnd"/>
-                                <w:r>
-                                  <w:rPr>
-                                    <w:rFonts w:cstheme="minorHAnsi"/>
-                                    <w:b/>
-                                  </w:rPr>
-                                  <w:t xml:space="preserve">) </w:t>
+                                  <w:t xml:space="preserve">Docente(s)/Orientador(es) </w:t>
                                 </w:r>
                               </w:p>
                               <w:p>
@@ -1489,23 +1473,7 @@
                               <w:rFonts w:cstheme="minorHAnsi"/>
                               <w:b/>
                             </w:rPr>
-                            <w:t>Docente(s)/Orientador(</w:t>
-                          </w:r>
-                          <w:proofErr w:type="spellStart"/>
-                          <w:r>
-                            <w:rPr>
-                              <w:rFonts w:cstheme="minorHAnsi"/>
-                              <w:b/>
-                            </w:rPr>
-                            <w:t>es</w:t>
-                          </w:r>
-                          <w:proofErr w:type="spellEnd"/>
-                          <w:r>
-                            <w:rPr>
-                              <w:rFonts w:cstheme="minorHAnsi"/>
-                              <w:b/>
-                            </w:rPr>
-                            <w:t xml:space="preserve">) </w:t>
+                            <w:t xml:space="preserve">Docente(s)/Orientador(es) </w:t>
                           </w:r>
                         </w:p>
                         <w:p>
@@ -3880,7 +3848,6 @@
         </w:rPr>
         <w:t xml:space="preserve">: </w:t>
       </w:r>
-      <w:proofErr w:type="spellStart"/>
       <w:r>
         <w:rPr>
           <w:rFonts w:asciiTheme="minorHAnsi" w:hAnsiTheme="minorHAnsi" w:cstheme="minorHAnsi"/>
@@ -3892,7 +3859,6 @@
         </w:rPr>
         <w:t>Calibri</w:t>
       </w:r>
-      <w:proofErr w:type="spellEnd"/>
       <w:r>
         <w:rPr>
           <w:rFonts w:asciiTheme="minorHAnsi" w:hAnsiTheme="minorHAnsi" w:cstheme="minorHAnsi"/>
@@ -3991,7 +3957,6 @@
         </w:rPr>
         <w:t xml:space="preserve">e tamanho de letra dos títulos nível 1: </w:t>
       </w:r>
-      <w:proofErr w:type="spellStart"/>
       <w:r>
         <w:rPr>
           <w:rFonts w:asciiTheme="minorHAnsi" w:hAnsiTheme="minorHAnsi" w:cstheme="minorHAnsi"/>
@@ -4003,7 +3968,6 @@
         </w:rPr>
         <w:t>Calibri</w:t>
       </w:r>
-      <w:proofErr w:type="spellEnd"/>
       <w:r>
         <w:rPr>
           <w:rFonts w:asciiTheme="minorHAnsi" w:hAnsiTheme="minorHAnsi" w:cstheme="minorHAnsi"/>
@@ -4046,7 +4010,6 @@
         </w:rPr>
         <w:t xml:space="preserve">Tipo e tamanho de letra dos títulos nível 2: </w:t>
       </w:r>
-      <w:proofErr w:type="spellStart"/>
       <w:r>
         <w:rPr>
           <w:rFonts w:asciiTheme="minorHAnsi" w:hAnsiTheme="minorHAnsi" w:cstheme="minorHAnsi"/>
@@ -4058,7 +4021,6 @@
         </w:rPr>
         <w:t>Calibri</w:t>
       </w:r>
-      <w:proofErr w:type="spellEnd"/>
       <w:r>
         <w:rPr>
           <w:rFonts w:asciiTheme="minorHAnsi" w:hAnsiTheme="minorHAnsi" w:cstheme="minorHAnsi"/>
@@ -4123,7 +4085,6 @@
         </w:rPr>
         <w:t xml:space="preserve">vel 3 (caso existam): </w:t>
       </w:r>
-      <w:proofErr w:type="spellStart"/>
       <w:r>
         <w:rPr>
           <w:rFonts w:asciiTheme="minorHAnsi" w:hAnsiTheme="minorHAnsi" w:cstheme="minorHAnsi"/>
@@ -4133,19 +4094,7 @@
           <w:sz w:val="22"/>
           <w:szCs w:val="22"/>
         </w:rPr>
-        <w:t>Calibri</w:t>
-      </w:r>
-      <w:proofErr w:type="spellEnd"/>
-      <w:r>
-        <w:rPr>
-          <w:rFonts w:asciiTheme="minorHAnsi" w:hAnsiTheme="minorHAnsi" w:cstheme="minorHAnsi"/>
-          <w:iCs/>
-          <w:strike/>
-          <w:color w:val="000000"/>
-          <w:sz w:val="22"/>
-          <w:szCs w:val="22"/>
-        </w:rPr>
-        <w:t xml:space="preserve"> </w:t>
+        <w:t xml:space="preserve">Calibri </w:t>
       </w:r>
       <w:r>
         <w:rPr>
@@ -4262,55 +4211,7 @@
           <w:sz w:val="22"/>
           <w:szCs w:val="22"/>
         </w:rPr>
-        <w:t xml:space="preserve">: 6 </w:t>
-      </w:r>
-      <w:proofErr w:type="spellStart"/>
-      <w:r>
-        <w:rPr>
-          <w:rFonts w:asciiTheme="minorHAnsi" w:hAnsiTheme="minorHAnsi" w:cstheme="minorHAnsi"/>
-          <w:iCs/>
-          <w:strike/>
-          <w:color w:val="000000"/>
-          <w:sz w:val="22"/>
-          <w:szCs w:val="22"/>
-        </w:rPr>
-        <w:t>pto</w:t>
-      </w:r>
-      <w:proofErr w:type="spellEnd"/>
-      <w:r>
-        <w:rPr>
-          <w:rFonts w:asciiTheme="minorHAnsi" w:hAnsiTheme="minorHAnsi" w:cstheme="minorHAnsi"/>
-          <w:iCs/>
-          <w:strike/>
-          <w:color w:val="000000"/>
-          <w:sz w:val="22"/>
-          <w:szCs w:val="22"/>
-        </w:rPr>
-        <w:t xml:space="preserve"> antes / 6 </w:t>
-      </w:r>
-      <w:proofErr w:type="spellStart"/>
-      <w:r>
-        <w:rPr>
-          <w:rFonts w:asciiTheme="minorHAnsi" w:hAnsiTheme="minorHAnsi" w:cstheme="minorHAnsi"/>
-          <w:iCs/>
-          <w:strike/>
-          <w:color w:val="000000"/>
-          <w:sz w:val="22"/>
-          <w:szCs w:val="22"/>
-        </w:rPr>
-        <w:t>pto</w:t>
-      </w:r>
-      <w:proofErr w:type="spellEnd"/>
-      <w:r>
-        <w:rPr>
-          <w:rFonts w:asciiTheme="minorHAnsi" w:hAnsiTheme="minorHAnsi" w:cstheme="minorHAnsi"/>
-          <w:iCs/>
-          <w:strike/>
-          <w:color w:val="000000"/>
-          <w:sz w:val="22"/>
-          <w:szCs w:val="22"/>
-        </w:rPr>
-        <w:t xml:space="preserve"> depois (</w:t>
+        <w:t>: 6 pto antes / 6 pto depois (</w:t>
       </w:r>
       <w:r>
         <w:rPr>
@@ -4627,11 +4528,9 @@
         <w:t xml:space="preserve">2.1 </w:t>
       </w:r>
       <w:bookmarkStart w:id="2" w:name="_Toc27476589"/>
-      <w:proofErr w:type="spellStart"/>
       <w:r>
         <w:t>EduScrum</w:t>
       </w:r>
-      <w:proofErr w:type="spellEnd"/>
       <w:r>
         <w:t xml:space="preserve"> no desenvolvimento do Projeto</w:t>
       </w:r>
@@ -4648,15 +4547,7 @@
         <w:jc w:val="both"/>
       </w:pPr>
       <w:r>
-        <w:t xml:space="preserve">A metodologia </w:t>
-      </w:r>
-      <w:proofErr w:type="spellStart"/>
-      <w:r>
-        <w:t>eduScrum</w:t>
-      </w:r>
-      <w:proofErr w:type="spellEnd"/>
-      <w:r>
-        <w:t xml:space="preserve">, utilizada durante este projeto, consiste na criação de equipas e atribuição de papéis a cada um dos seus membros. Cada elemento possui um importante papel para a plena realização e concretização dos objetivos, ao qual chamamos como um conjunto de Sprint. </w:t>
+        <w:t xml:space="preserve">A metodologia eduScrum, utilizada durante este projeto, consiste na criação de equipas e atribuição de papéis a cada um dos seus membros. Cada elemento possui um importante papel para a plena realização e concretização dos objetivos, ao qual chamamos como um conjunto de Sprint. </w:t>
       </w:r>
     </w:p>
     <w:p>
@@ -4665,47 +4556,7 @@
         <w:jc w:val="both"/>
       </w:pPr>
       <w:r>
-        <w:t xml:space="preserve">Um dos membros, que não faz propriamente partes da equipa, é o </w:t>
-      </w:r>
-      <w:proofErr w:type="spellStart"/>
-      <w:r>
-        <w:t>Product</w:t>
-      </w:r>
-      <w:proofErr w:type="spellEnd"/>
-      <w:r>
-        <w:t xml:space="preserve"> </w:t>
-      </w:r>
-      <w:proofErr w:type="spellStart"/>
-      <w:r>
-        <w:t>Owner</w:t>
-      </w:r>
-      <w:proofErr w:type="spellEnd"/>
-      <w:r>
-        <w:t xml:space="preserve">, que no caso do </w:t>
-      </w:r>
-      <w:proofErr w:type="spellStart"/>
-      <w:r>
-        <w:t>eduScrum</w:t>
-      </w:r>
-      <w:proofErr w:type="spellEnd"/>
-      <w:r>
-        <w:t xml:space="preserve"> é o professor. Este define o que é necessário ser aprendido, controla o funcionamento das equipas criadas e os seus resultados e por fim, avalia os resultados obtidos, de acordo com critérios de avaliação definidos anteriormente. Consoante a avaliação, o </w:t>
-      </w:r>
-      <w:proofErr w:type="spellStart"/>
-      <w:r>
-        <w:t>Product</w:t>
-      </w:r>
-      <w:proofErr w:type="spellEnd"/>
-      <w:r>
-        <w:t xml:space="preserve"> </w:t>
-      </w:r>
-      <w:proofErr w:type="spellStart"/>
-      <w:r>
-        <w:t>Owner</w:t>
-      </w:r>
-      <w:proofErr w:type="spellEnd"/>
-      <w:r>
-        <w:t xml:space="preserve"> é responsável pelas atribuições de classificações e respetivas aprovações ou reprovações.</w:t>
+        <w:t>Um dos membros, que não faz propriamente partes da equipa, é o Product Owner, que no caso do eduScrum é o professor. Este define o que é necessário ser aprendido, controla o funcionamento das equipas criadas e os seus resultados e por fim, avalia os resultados obtidos, de acordo com critérios de avaliação definidos anteriormente. Consoante a avaliação, o Product Owner é responsável pelas atribuições de classificações e respetivas aprovações ou reprovações.</w:t>
       </w:r>
     </w:p>
     <w:p>
@@ -4717,23 +4568,7 @@
         <w:t xml:space="preserve">Outro </w:t>
       </w:r>
       <w:r>
-        <w:t xml:space="preserve">dos membros é </w:t>
-      </w:r>
-      <w:proofErr w:type="gramStart"/>
-      <w:r>
-        <w:t>elegido</w:t>
-      </w:r>
-      <w:proofErr w:type="gramEnd"/>
-      <w:r>
-        <w:t xml:space="preserve"> como </w:t>
-      </w:r>
-      <w:proofErr w:type="spellStart"/>
-      <w:r>
-        <w:t>ScrumMaster</w:t>
-      </w:r>
-      <w:proofErr w:type="spellEnd"/>
-      <w:r>
-        <w:t xml:space="preserve"> e este tem a função de coordenar a equipa, planear o que vai ser feito e definir as tarefas e para quando devem estar terminadas. Este também desempenha a função de líder, garantido que a equipa atinja um ótimo desempenho, fornecendo a máxima ajuda possível. Após essa etapa, as tarefas são subdivididas pelos membros dos grupos para que eles as possam efetuar dentro dos prazos delineados.</w:t>
+        <w:t>dos membros é elegido como ScrumMaster e este tem a função de coordenar a equipa, planear o que vai ser feito e definir as tarefas e para quando devem estar terminadas. Este também desempenha a função de líder, garantido que a equipa atinja um ótimo desempenho, fornecendo a máxima ajuda possível. Após essa etapa, as tarefas são subdivididas pelos membros dos grupos para que eles as possam efetuar dentro dos prazos delineados.</w:t>
       </w:r>
     </w:p>
     <w:p>
@@ -4742,15 +4577,7 @@
         <w:jc w:val="both"/>
       </w:pPr>
       <w:r>
-        <w:t xml:space="preserve">No caso do nosso grupo, escolhemos logo o </w:t>
-      </w:r>
-      <w:proofErr w:type="spellStart"/>
-      <w:r>
-        <w:t>Scrum</w:t>
-      </w:r>
-      <w:proofErr w:type="spellEnd"/>
-      <w:r>
-        <w:t xml:space="preserve"> Master que se manteve durante os dois sprints realizados (desenvolvimento do trabalho das séries temporais e respetivo relatório) que garantiu o bom funcionamento do grupo em que todos os membros comunicaram e realizaram as tarefas propostas, dentro do tempo indicado. O bom desempenho de todos permitiu-nos diminuir ou excluir qualquer tipo de erros que podiam existir, o que mais uma vez levou à otimização do produto final, e por isso é importante um bom planeamento que permita que tudo aconteça como o pretendido. </w:t>
+        <w:t xml:space="preserve">No caso do nosso grupo, escolhemos logo o Scrum Master que se manteve durante os dois sprints realizados (desenvolvimento do trabalho das séries temporais e respetivo relatório) que garantiu o bom funcionamento do grupo em que todos os membros comunicaram e realizaram as tarefas propostas, dentro do tempo indicado. O bom desempenho de todos permitiu-nos diminuir ou excluir qualquer tipo de erros que podiam existir, o que mais uma vez levou à otimização do produto final, e por isso é importante um bom planeamento que permita que tudo aconteça como o pretendido. </w:t>
       </w:r>
     </w:p>
     <w:p>
@@ -4804,25 +4631,7 @@
           <w:iCs/>
           <w:color w:val="000000"/>
         </w:rPr>
-        <w:t xml:space="preserve">A ferramenta que mais nos foi útil para a organização e distribuição das tarefas foi o </w:t>
-      </w:r>
-      <w:proofErr w:type="spellStart"/>
-      <w:r>
-        <w:rPr>
-          <w:rFonts w:cstheme="minorHAnsi"/>
-          <w:iCs/>
-          <w:color w:val="000000"/>
-        </w:rPr>
-        <w:t>Trello</w:t>
-      </w:r>
-      <w:proofErr w:type="spellEnd"/>
-      <w:r>
-        <w:rPr>
-          <w:rFonts w:cstheme="minorHAnsi"/>
-          <w:iCs/>
-          <w:color w:val="000000"/>
-        </w:rPr>
-        <w:t>, onde registámos diariamente a evolução do projeto: as etapas concluídas</w:t>
+        <w:t>A ferramenta que mais nos foi útil para a organização e distribuição das tarefas foi o Trello, onde registámos diariamente a evolução do projeto: as etapas concluídas</w:t>
       </w:r>
       <w:r>
         <w:rPr>
@@ -4864,23 +4673,13 @@
         </w:rPr>
         <w:t xml:space="preserve"> Com a utilização desta plataforma, foi-nos possível implementar </w:t>
       </w:r>
-      <w:proofErr w:type="spellStart"/>
       <w:r>
         <w:rPr>
           <w:rFonts w:cstheme="minorHAnsi"/>
           <w:i/>
           <w:color w:val="000000"/>
         </w:rPr>
-        <w:t>due</w:t>
-      </w:r>
-      <w:proofErr w:type="spellEnd"/>
-      <w:r>
-        <w:rPr>
-          <w:rFonts w:cstheme="minorHAnsi"/>
-          <w:i/>
-          <w:color w:val="000000"/>
-        </w:rPr>
-        <w:t xml:space="preserve"> dates</w:t>
+        <w:t>due dates</w:t>
       </w:r>
       <w:r>
         <w:rPr>
@@ -5627,47 +5426,7 @@
           <w:color w:val="000000"/>
           <w:szCs w:val="28"/>
         </w:rPr>
-        <w:t>próximos e correlacionados que aqueles valores mais distantes (</w:t>
-      </w:r>
-      <w:proofErr w:type="spellStart"/>
-      <w:r>
-        <w:rPr>
-          <w:rFonts w:cstheme="minorHAnsi"/>
-          <w:iCs/>
-          <w:color w:val="000000"/>
-          <w:szCs w:val="28"/>
-        </w:rPr>
-        <w:t>Hyndman</w:t>
-      </w:r>
-      <w:proofErr w:type="spellEnd"/>
-      <w:r>
-        <w:rPr>
-          <w:rFonts w:cstheme="minorHAnsi"/>
-          <w:iCs/>
-          <w:color w:val="000000"/>
-          <w:szCs w:val="28"/>
-        </w:rPr>
-        <w:t xml:space="preserve"> &amp; </w:t>
-      </w:r>
-      <w:proofErr w:type="spellStart"/>
-      <w:r>
-        <w:rPr>
-          <w:rFonts w:cstheme="minorHAnsi"/>
-          <w:iCs/>
-          <w:color w:val="000000"/>
-          <w:szCs w:val="28"/>
-        </w:rPr>
-        <w:t>Athanasopoulos</w:t>
-      </w:r>
-      <w:proofErr w:type="spellEnd"/>
-      <w:r>
-        <w:rPr>
-          <w:rFonts w:cstheme="minorHAnsi"/>
-          <w:iCs/>
-          <w:color w:val="000000"/>
-          <w:szCs w:val="28"/>
-        </w:rPr>
-        <w:t>, 2014;</w:t>
+        <w:t>próximos e correlacionados que aqueles valores mais distantes (Hyndman &amp; Athanasopoulos, 2014;</w:t>
       </w:r>
       <w:r>
         <w:rPr>
@@ -6542,7 +6301,6 @@
         <w:ind w:firstLine="567"/>
         <w:jc w:val="both"/>
       </w:pPr>
-      <w:proofErr w:type="gramStart"/>
       <w:r>
         <w:t xml:space="preserve">A </w:t>
       </w:r>
@@ -6553,11 +6311,7 @@
         <w:t>M</w:t>
       </w:r>
       <w:r>
-        <w:t>édia</w:t>
-      </w:r>
-      <w:proofErr w:type="gramEnd"/>
-      <w:r>
-        <w:t xml:space="preserve"> </w:t>
+        <w:t xml:space="preserve">édia </w:t>
       </w:r>
       <w:r>
         <w:t>M</w:t>
@@ -6569,32 +6323,11 @@
         <w:t>S</w:t>
       </w:r>
       <w:r>
-        <w:t>imples (</w:t>
-      </w:r>
-      <w:proofErr w:type="spellStart"/>
-      <w:r>
-        <w:t>S</w:t>
-      </w:r>
-      <w:r>
-        <w:t>imple</w:t>
-      </w:r>
-      <w:proofErr w:type="spellEnd"/>
-      <w:r>
-        <w:t xml:space="preserve"> </w:t>
-      </w:r>
-      <w:proofErr w:type="spellStart"/>
-      <w:r>
-        <w:t>Moving</w:t>
-      </w:r>
-      <w:proofErr w:type="spellEnd"/>
-      <w:r>
-        <w:t xml:space="preserve"> </w:t>
-      </w:r>
-      <w:proofErr w:type="spellStart"/>
-      <w:r>
-        <w:t>Average</w:t>
-      </w:r>
-      <w:proofErr w:type="spellEnd"/>
+        <w:t>imples (S</w:t>
+      </w:r>
+      <w:r>
+        <w:t>imple Moving Average</w:t>
+      </w:r>
       <w:r>
         <w:t>) é uma média móvel</w:t>
       </w:r>
@@ -6830,7 +6563,6 @@
           <w:rFonts w:eastAsiaTheme="minorEastAsia"/>
         </w:rPr>
       </w:pPr>
-      <w:proofErr w:type="spellStart"/>
       <w:r>
         <w:rPr>
           <w:rFonts w:eastAsiaTheme="minorEastAsia"/>
@@ -6844,7 +6576,6 @@
         </w:rPr>
         <w:t>i</w:t>
       </w:r>
-      <w:proofErr w:type="spellEnd"/>
       <w:r>
         <w:rPr>
           <w:rFonts w:eastAsiaTheme="minorEastAsia"/>
@@ -6865,21 +6596,7 @@
         <w:rPr>
           <w:rFonts w:eastAsiaTheme="minorEastAsia"/>
         </w:rPr>
-        <w:t xml:space="preserve">n – </w:t>
-      </w:r>
-      <w:proofErr w:type="gramStart"/>
-      <w:r>
-        <w:rPr>
-          <w:rFonts w:eastAsiaTheme="minorEastAsia"/>
-        </w:rPr>
-        <w:t>ordem</w:t>
-      </w:r>
-      <w:proofErr w:type="gramEnd"/>
-      <w:r>
-        <w:rPr>
-          <w:rFonts w:eastAsiaTheme="minorEastAsia"/>
-        </w:rPr>
-        <w:t xml:space="preserve"> da média móvel.</w:t>
+        <w:t>n – ordem da média móvel.</w:t>
       </w:r>
       <w:r>
         <w:rPr>
@@ -6919,13 +6636,8 @@
         <w:t>S</w:t>
       </w:r>
       <w:r>
-        <w:t xml:space="preserve">imples é personalizável na medida em que pode ser calculada por um número diferente de </w:t>
-      </w:r>
-      <w:proofErr w:type="gramStart"/>
-      <w:r>
-        <w:t>períodos de tempo</w:t>
-      </w:r>
-      <w:proofErr w:type="gramEnd"/>
+        <w:t>imples é personalizável na medida em que pode ser calculada por um número diferente de períodos de tempo</w:t>
+      </w:r>
       <w:r>
         <w:t>.</w:t>
       </w:r>
@@ -7255,25 +6967,18 @@
       <w:r>
         <w:t xml:space="preserve">xponencial </w:t>
       </w:r>
-      <w:proofErr w:type="spellStart"/>
       <w:r>
         <w:t>M</w:t>
       </w:r>
       <w:r>
-        <w:t>oving</w:t>
-      </w:r>
-      <w:proofErr w:type="spellEnd"/>
-      <w:r>
-        <w:t xml:space="preserve"> </w:t>
-      </w:r>
-      <w:proofErr w:type="spellStart"/>
+        <w:t xml:space="preserve">oving </w:t>
+      </w:r>
       <w:r>
         <w:t>A</w:t>
       </w:r>
       <w:r>
         <w:t>verage</w:t>
       </w:r>
-      <w:proofErr w:type="spellEnd"/>
       <w:r>
         <w:t xml:space="preserve">) é um tipo de média móvel que coloca maior peso e significância nos pontos de dados mais recentes. A média móvel exponencial também é referida como média móvel exponencialmente ponderada. </w:t>
       </w:r>
@@ -7299,38 +7004,23 @@
         <w:t xml:space="preserve"> </w:t>
       </w:r>
       <w:r>
-        <w:t>reage mais significativamente a mudanças recentes de preços do que uma média móvel simples (</w:t>
-      </w:r>
-      <w:proofErr w:type="spellStart"/>
-      <w:r>
-        <w:t>S</w:t>
-      </w:r>
-      <w:r>
-        <w:t>imple</w:t>
-      </w:r>
-      <w:proofErr w:type="spellEnd"/>
-      <w:r>
-        <w:t xml:space="preserve"> </w:t>
-      </w:r>
-      <w:proofErr w:type="spellStart"/>
+        <w:t>reage mais significativamente a mudanças recentes de preços do que uma média móvel simples (S</w:t>
+      </w:r>
+      <w:r>
+        <w:t xml:space="preserve">imple </w:t>
+      </w:r>
       <w:r>
         <w:t>M</w:t>
       </w:r>
       <w:r>
-        <w:t>oving</w:t>
-      </w:r>
-      <w:proofErr w:type="spellEnd"/>
-      <w:r>
-        <w:t xml:space="preserve"> </w:t>
-      </w:r>
-      <w:proofErr w:type="spellStart"/>
+        <w:t xml:space="preserve">oving </w:t>
+      </w:r>
       <w:r>
         <w:t>A</w:t>
       </w:r>
       <w:r>
         <w:t>verage</w:t>
       </w:r>
-      <w:proofErr w:type="spellEnd"/>
       <w:r>
         <w:t>), que aplica um peso igual a todas as observações no período.</w:t>
       </w:r>
@@ -7502,7 +7192,6 @@
         <w:spacing w:after="0"/>
         <w:jc w:val="both"/>
       </w:pPr>
-      <w:proofErr w:type="spellStart"/>
       <w:r>
         <w:t>y</w:t>
       </w:r>
@@ -7512,7 +7201,6 @@
         </w:rPr>
         <w:t>i</w:t>
       </w:r>
-      <w:proofErr w:type="spellEnd"/>
       <w:r>
         <w:t xml:space="preserve"> </w:t>
       </w:r>
@@ -7716,15 +7404,7 @@
         <w:jc w:val="both"/>
       </w:pPr>
       <w:r>
-        <w:t xml:space="preserve">Previsão é um método usado extensivamente em análise de séries temporais para predizer uma variável de resposta como lucro mensal, desempenho dos estoques ou índices de desemprego para um </w:t>
-      </w:r>
-      <w:proofErr w:type="gramStart"/>
-      <w:r>
-        <w:t>período de tempo</w:t>
-      </w:r>
-      <w:proofErr w:type="gramEnd"/>
-      <w:r>
-        <w:t xml:space="preserve"> especificado. Previsões são baseadas em padrões nos dados existentes.</w:t>
+        <w:t>Previsão é um método usado extensivamente em análise de séries temporais para predizer uma variável de resposta como lucro mensal, desempenho dos estoques ou índices de desemprego para um período de tempo especificado. Previsões são baseadas em padrões nos dados existentes.</w:t>
       </w:r>
     </w:p>
     <w:p>
@@ -7902,7 +7582,6 @@
       <w:pPr>
         <w:spacing w:after="0"/>
       </w:pPr>
-      <w:proofErr w:type="spellStart"/>
       <w:r>
         <w:t>y</w:t>
       </w:r>
@@ -7910,14 +7589,7 @@
         <w:rPr>
           <w:vertAlign w:val="subscript"/>
         </w:rPr>
-        <w:t>i</w:t>
-      </w:r>
-      <w:proofErr w:type="spellEnd"/>
-      <w:r>
-        <w:rPr>
-          <w:vertAlign w:val="subscript"/>
-        </w:rPr>
-        <w:t xml:space="preserve"> + 1</w:t>
+        <w:t>i + 1</w:t>
       </w:r>
       <w:r>
         <w:t xml:space="preserve"> – representa uma previsão utilizando dados anteriores;</w:t>
@@ -7925,15 +7597,7 @@
     </w:p>
     <w:p>
       <w:r>
-        <w:t xml:space="preserve">n – </w:t>
-      </w:r>
-      <w:proofErr w:type="gramStart"/>
-      <w:r>
-        <w:t>ordem</w:t>
-      </w:r>
-      <w:proofErr w:type="gramEnd"/>
-      <w:r>
-        <w:t xml:space="preserve"> da média móvel.</w:t>
+        <w:t>n – ordem da média móvel.</w:t>
       </w:r>
     </w:p>
     <w:p>
@@ -8396,25 +8060,7 @@
           <w:iCs/>
           <w:color w:val="000000"/>
         </w:rPr>
-        <w:t xml:space="preserve">Para cada intervalo de tempo, é efetuada a soma de todos os valores dentro do intervalo, ficando essa soma alocada à primeira posição do </w:t>
-      </w:r>
-      <w:proofErr w:type="spellStart"/>
-      <w:r>
-        <w:rPr>
-          <w:rFonts w:cstheme="minorHAnsi"/>
-          <w:iCs/>
-          <w:color w:val="000000"/>
-        </w:rPr>
-        <w:t>array</w:t>
-      </w:r>
-      <w:proofErr w:type="spellEnd"/>
-      <w:r>
-        <w:rPr>
-          <w:rFonts w:cstheme="minorHAnsi"/>
-          <w:iCs/>
-          <w:color w:val="000000"/>
-        </w:rPr>
-        <w:t xml:space="preserve"> dentro desse período</w:t>
+        <w:t>Para cada intervalo de tempo, é efetuada a soma de todos os valores dentro do intervalo, ficando essa soma alocada à primeira posição do array dentro desse período</w:t>
       </w:r>
       <w:r>
         <w:rPr>
@@ -8433,77 +8079,13 @@
         <w:t xml:space="preserve">à primeira hora de cada manhã, tarde, noite, madrugada, dia, mês ou ano, conforme relevante. Este processo é realizado através dos métodos </w:t>
       </w:r>
       <w:commentRangeStart w:id="10"/>
-      <w:proofErr w:type="spellStart"/>
-      <w:r>
-        <w:rPr>
-          <w:rFonts w:cstheme="minorHAnsi"/>
-          <w:iCs/>
-          <w:color w:val="000000"/>
-        </w:rPr>
-        <w:t>dayPeriod</w:t>
-      </w:r>
-      <w:proofErr w:type="spellEnd"/>
-      <w:r>
-        <w:rPr>
-          <w:rFonts w:cstheme="minorHAnsi"/>
-          <w:iCs/>
-          <w:color w:val="000000"/>
-        </w:rPr>
-        <w:t xml:space="preserve">, </w:t>
-      </w:r>
-      <w:proofErr w:type="spellStart"/>
-      <w:r>
-        <w:rPr>
-          <w:rFonts w:cstheme="minorHAnsi"/>
-          <w:iCs/>
-          <w:color w:val="000000"/>
-        </w:rPr>
-        <w:t>dailyPeriod</w:t>
-      </w:r>
-      <w:proofErr w:type="spellEnd"/>
-      <w:r>
-        <w:rPr>
-          <w:rFonts w:cstheme="minorHAnsi"/>
-          <w:iCs/>
-          <w:color w:val="000000"/>
-        </w:rPr>
-        <w:t xml:space="preserve">, </w:t>
-      </w:r>
-      <w:proofErr w:type="spellStart"/>
-      <w:r>
-        <w:rPr>
-          <w:rFonts w:cstheme="minorHAnsi"/>
-          <w:iCs/>
-          <w:color w:val="000000"/>
-        </w:rPr>
-        <w:t>monthlyPeriod</w:t>
-      </w:r>
-      <w:proofErr w:type="spellEnd"/>
-      <w:r>
-        <w:rPr>
-          <w:rFonts w:cstheme="minorHAnsi"/>
-          <w:iCs/>
-          <w:color w:val="000000"/>
-        </w:rPr>
-        <w:t xml:space="preserve"> e </w:t>
-      </w:r>
-      <w:proofErr w:type="spellStart"/>
-      <w:r>
-        <w:rPr>
-          <w:rFonts w:cstheme="minorHAnsi"/>
-          <w:iCs/>
-          <w:color w:val="000000"/>
-        </w:rPr>
-        <w:t>annualPeriod</w:t>
-      </w:r>
-      <w:proofErr w:type="spellEnd"/>
-      <w:r>
-        <w:rPr>
-          <w:rFonts w:cstheme="minorHAnsi"/>
-          <w:iCs/>
-          <w:color w:val="000000"/>
-        </w:rPr>
-        <w:t>.</w:t>
+      <w:r>
+        <w:rPr>
+          <w:rFonts w:cstheme="minorHAnsi"/>
+          <w:iCs/>
+          <w:color w:val="000000"/>
+        </w:rPr>
+        <w:t>dayPeriod, dailyPeriod, monthlyPeriod e annualPeriod.</w:t>
       </w:r>
       <w:commentRangeEnd w:id="10"/>
       <w:r>
@@ -8663,18 +8245,8 @@
           <w:iCs/>
           <w:color w:val="000000"/>
         </w:rPr>
-        <w:t xml:space="preserve">De seguida, os valores das somas substituem as primeiras posições do </w:t>
-      </w:r>
-      <w:proofErr w:type="spellStart"/>
-      <w:r>
-        <w:rPr>
-          <w:rFonts w:cstheme="minorHAnsi"/>
-          <w:iCs/>
-          <w:color w:val="000000"/>
-        </w:rPr>
-        <w:t>array</w:t>
-      </w:r>
-      <w:proofErr w:type="spellEnd"/>
+        <w:t>De seguida, os valores das somas substituem as primeiras posições do array</w:t>
+      </w:r>
       <w:r>
         <w:rPr>
           <w:rFonts w:cstheme="minorHAnsi"/>
@@ -8721,61 +8293,7 @@
           <w:iCs/>
           <w:color w:val="000000"/>
         </w:rPr>
-        <w:t xml:space="preserve"> Tal é executado através dos métodos </w:t>
-      </w:r>
-      <w:proofErr w:type="spellStart"/>
-      <w:r>
-        <w:rPr>
-          <w:rFonts w:cstheme="minorHAnsi"/>
-          <w:iCs/>
-          <w:color w:val="000000"/>
-        </w:rPr>
-        <w:t>exchangeInfoDayPeriods</w:t>
-      </w:r>
-      <w:proofErr w:type="spellEnd"/>
-      <w:r>
-        <w:rPr>
-          <w:rFonts w:cstheme="minorHAnsi"/>
-          <w:iCs/>
-          <w:color w:val="000000"/>
-        </w:rPr>
-        <w:t xml:space="preserve">, </w:t>
-      </w:r>
-      <w:proofErr w:type="spellStart"/>
-      <w:r>
-        <w:rPr>
-          <w:rFonts w:cstheme="minorHAnsi"/>
-          <w:iCs/>
-          <w:color w:val="000000"/>
-        </w:rPr>
-        <w:t>exchangeInfoDays</w:t>
-      </w:r>
-      <w:proofErr w:type="spellEnd"/>
-      <w:r>
-        <w:rPr>
-          <w:rFonts w:cstheme="minorHAnsi"/>
-          <w:iCs/>
-          <w:color w:val="000000"/>
-        </w:rPr>
-        <w:t xml:space="preserve"> e </w:t>
-      </w:r>
-      <w:proofErr w:type="spellStart"/>
-      <w:r>
-        <w:rPr>
-          <w:rFonts w:cstheme="minorHAnsi"/>
-          <w:iCs/>
-          <w:color w:val="000000"/>
-        </w:rPr>
-        <w:t>exchangeInfoMonthsYears</w:t>
-      </w:r>
-      <w:proofErr w:type="spellEnd"/>
-      <w:r>
-        <w:rPr>
-          <w:rFonts w:cstheme="minorHAnsi"/>
-          <w:iCs/>
-          <w:color w:val="000000"/>
-        </w:rPr>
-        <w:t>.</w:t>
+        <w:t xml:space="preserve"> Tal é executado através dos métodos exchangeInfoDayPeriods, exchangeInfoDays e exchangeInfoMonthsYears.</w:t>
       </w:r>
     </w:p>
     <w:p>
@@ -8873,106 +8391,14 @@
         </w:rPr>
         <w:t xml:space="preserve"> </w:t>
       </w:r>
-      <w:proofErr w:type="spellStart"/>
-      <w:r>
-        <w:rPr>
-          <w:rFonts w:cstheme="minorHAnsi"/>
-          <w:iCs/>
-          <w:color w:val="000000"/>
-        </w:rPr>
-        <w:t>Insertion</w:t>
-      </w:r>
-      <w:proofErr w:type="spellEnd"/>
-      <w:r>
-        <w:rPr>
-          <w:rFonts w:cstheme="minorHAnsi"/>
-          <w:iCs/>
-          <w:color w:val="000000"/>
-        </w:rPr>
-        <w:t xml:space="preserve"> </w:t>
-      </w:r>
-      <w:proofErr w:type="spellStart"/>
-      <w:r>
-        <w:rPr>
-          <w:rFonts w:cstheme="minorHAnsi"/>
-          <w:iCs/>
-          <w:color w:val="000000"/>
-        </w:rPr>
-        <w:t>Sort</w:t>
-      </w:r>
-      <w:proofErr w:type="spellEnd"/>
-      <w:r>
-        <w:rPr>
-          <w:rFonts w:cstheme="minorHAnsi"/>
-          <w:iCs/>
-          <w:color w:val="000000"/>
-        </w:rPr>
-        <w:t xml:space="preserve">, </w:t>
-      </w:r>
-      <w:proofErr w:type="spellStart"/>
-      <w:r>
-        <w:rPr>
-          <w:rFonts w:cstheme="minorHAnsi"/>
-          <w:iCs/>
-          <w:color w:val="000000"/>
-        </w:rPr>
-        <w:t>Bubble</w:t>
-      </w:r>
-      <w:proofErr w:type="spellEnd"/>
-      <w:r>
-        <w:rPr>
-          <w:rFonts w:cstheme="minorHAnsi"/>
-          <w:iCs/>
-          <w:color w:val="000000"/>
-        </w:rPr>
-        <w:t xml:space="preserve"> </w:t>
-      </w:r>
-      <w:proofErr w:type="spellStart"/>
-      <w:r>
-        <w:rPr>
-          <w:rFonts w:cstheme="minorHAnsi"/>
-          <w:iCs/>
-          <w:color w:val="000000"/>
-        </w:rPr>
-        <w:t>Sort</w:t>
-      </w:r>
-      <w:proofErr w:type="spellEnd"/>
-      <w:r>
-        <w:rPr>
-          <w:rFonts w:cstheme="minorHAnsi"/>
-          <w:iCs/>
-          <w:color w:val="000000"/>
-        </w:rPr>
-        <w:t xml:space="preserve"> e </w:t>
-      </w:r>
-      <w:proofErr w:type="spellStart"/>
-      <w:r>
-        <w:rPr>
-          <w:rFonts w:cstheme="minorHAnsi"/>
-          <w:iCs/>
-          <w:color w:val="000000"/>
-        </w:rPr>
-        <w:t>Merge</w:t>
-      </w:r>
-      <w:proofErr w:type="spellEnd"/>
-      <w:r>
-        <w:rPr>
-          <w:rFonts w:cstheme="minorHAnsi"/>
-          <w:iCs/>
-          <w:color w:val="000000"/>
-        </w:rPr>
-        <w:t xml:space="preserve"> </w:t>
-      </w:r>
-      <w:proofErr w:type="spellStart"/>
-      <w:r>
-        <w:rPr>
-          <w:rFonts w:cstheme="minorHAnsi"/>
-          <w:iCs/>
-          <w:color w:val="000000"/>
-        </w:rPr>
-        <w:t>Sort</w:t>
-      </w:r>
-      <w:proofErr w:type="spellEnd"/>
+      <w:r>
+        <w:rPr>
+          <w:rFonts w:cstheme="minorHAnsi"/>
+          <w:iCs/>
+          <w:color w:val="000000"/>
+        </w:rPr>
+        <w:t>Insertion Sort, Bubble Sort e Merge Sort</w:t>
+      </w:r>
       <w:r>
         <w:rPr>
           <w:rFonts w:cstheme="minorHAnsi"/>
@@ -9304,23 +8730,7 @@
         <w:jc w:val="both"/>
       </w:pPr>
       <w:r>
-        <w:t xml:space="preserve">Como podemos constatar, o </w:t>
-      </w:r>
-      <w:proofErr w:type="spellStart"/>
-      <w:r>
-        <w:t>Merge</w:t>
-      </w:r>
-      <w:proofErr w:type="spellEnd"/>
-      <w:r>
-        <w:t xml:space="preserve"> </w:t>
-      </w:r>
-      <w:proofErr w:type="spellStart"/>
-      <w:r>
-        <w:t>Sort</w:t>
-      </w:r>
-      <w:proofErr w:type="spellEnd"/>
-      <w:r>
-        <w:t xml:space="preserve"> é sem dúvida o mais rápido a organizar grandes quantidades de informação</w:t>
+        <w:t>Como podemos constatar, o Merge Sort é sem dúvida o mais rápido a organizar grandes quantidades de informação</w:t>
       </w:r>
       <w:r>
         <w:t>,</w:t>
@@ -9347,23 +8757,7 @@
         <w:jc w:val="both"/>
       </w:pPr>
       <w:r>
-        <w:t xml:space="preserve">Paralelamente, desenvolveu-se a metodologia de filtragem e previsão de consumos energéticos, as quais assentaram no desenvolvimento dos módulos </w:t>
-      </w:r>
-      <w:proofErr w:type="spellStart"/>
-      <w:r>
-        <w:t>MediaMovelSimples</w:t>
-      </w:r>
-      <w:proofErr w:type="spellEnd"/>
-      <w:r>
-        <w:t xml:space="preserve"> e </w:t>
-      </w:r>
-      <w:proofErr w:type="spellStart"/>
-      <w:r>
-        <w:t>MediaMovelPesada</w:t>
-      </w:r>
-      <w:proofErr w:type="spellEnd"/>
-      <w:r>
-        <w:t>,</w:t>
+        <w:t>Paralelamente, desenvolveu-se a metodologia de filtragem e previsão de consumos energéticos, as quais assentaram no desenvolvimento dos módulos MediaMovelSimples e MediaMovelPesada,</w:t>
       </w:r>
       <w:r>
         <w:t xml:space="preserve"> capazes de ser reutilizados para qualquer uma das metodologias e</w:t>
@@ -9375,15 +8769,7 @@
         <w:t xml:space="preserve"> e armazenar os valores</w:t>
       </w:r>
       <w:r>
-        <w:t xml:space="preserve"> resultantes em novos </w:t>
-      </w:r>
-      <w:proofErr w:type="spellStart"/>
-      <w:r>
-        <w:t>arrays</w:t>
-      </w:r>
-      <w:proofErr w:type="spellEnd"/>
-      <w:r>
-        <w:t>, como se pode ver abaixo.</w:t>
+        <w:t xml:space="preserve"> resultantes em novos arrays, como se pode ver abaixo.</w:t>
       </w:r>
     </w:p>
     <w:p>
@@ -10520,27 +9906,8 @@
           <w:iCs/>
           <w:color w:val="000000"/>
         </w:rPr>
-        <w:t xml:space="preserve">Em ambos os modos, os outputs resultantes da implementação da aplicação constituem vários tipos de mensagens na consola, gráficos (com recurso à ferramenta </w:t>
-      </w:r>
-      <w:proofErr w:type="spellStart"/>
-      <w:r>
-        <w:rPr>
-          <w:rFonts w:cstheme="minorHAnsi"/>
-          <w:iCs/>
-          <w:color w:val="000000"/>
-        </w:rPr>
-        <w:t>Gnuplot</w:t>
-      </w:r>
-      <w:proofErr w:type="spellEnd"/>
-      <w:r>
-        <w:rPr>
-          <w:rFonts w:cstheme="minorHAnsi"/>
-          <w:iCs/>
-          <w:color w:val="000000"/>
-        </w:rPr>
-        <w:t xml:space="preserve">) e ainda ficheiros de extensão </w:t>
-      </w:r>
-      <w:proofErr w:type="spellStart"/>
+        <w:t xml:space="preserve">Em ambos os modos, os outputs resultantes da implementação da aplicação constituem vários tipos de mensagens na consola, gráficos (com recurso à ferramenta Gnuplot) e ainda ficheiros de extensão </w:t>
+      </w:r>
       <w:r>
         <w:rPr>
           <w:rFonts w:cstheme="minorHAnsi"/>
@@ -10549,7 +9916,6 @@
         </w:rPr>
         <w:t>png</w:t>
       </w:r>
-      <w:proofErr w:type="spellEnd"/>
       <w:r>
         <w:rPr>
           <w:rFonts w:cstheme="minorHAnsi"/>
@@ -10558,7 +9924,6 @@
         </w:rPr>
         <w:t xml:space="preserve"> ou </w:t>
       </w:r>
-      <w:proofErr w:type="spellStart"/>
       <w:r>
         <w:rPr>
           <w:rFonts w:cstheme="minorHAnsi"/>
@@ -10567,7 +9932,6 @@
         </w:rPr>
         <w:t>csv</w:t>
       </w:r>
-      <w:proofErr w:type="spellEnd"/>
       <w:r>
         <w:rPr>
           <w:rFonts w:cstheme="minorHAnsi"/>
@@ -10576,7 +9940,6 @@
         </w:rPr>
         <w:t xml:space="preserve">, com todos os dados desses mesmos gráficos. No modo não interativo é adicionalmente gerado um ficheiro de extensão </w:t>
       </w:r>
-      <w:proofErr w:type="spellStart"/>
       <w:r>
         <w:rPr>
           <w:rFonts w:cstheme="minorHAnsi"/>
@@ -10585,7 +9948,6 @@
         </w:rPr>
         <w:t>txt</w:t>
       </w:r>
-      <w:proofErr w:type="spellEnd"/>
       <w:r>
         <w:rPr>
           <w:rFonts w:cstheme="minorHAnsi"/>
@@ -10664,25 +10026,7 @@
           <w:iCs/>
           <w:color w:val="000000"/>
         </w:rPr>
-        <w:t xml:space="preserve">Opção que gera uma janela de visualização de um gráfico através do </w:t>
-      </w:r>
-      <w:proofErr w:type="spellStart"/>
-      <w:r>
-        <w:rPr>
-          <w:rFonts w:cstheme="minorHAnsi"/>
-          <w:iCs/>
-          <w:color w:val="000000"/>
-        </w:rPr>
-        <w:t>Gnuplot</w:t>
-      </w:r>
-      <w:proofErr w:type="spellEnd"/>
-      <w:r>
-        <w:rPr>
-          <w:rFonts w:cstheme="minorHAnsi"/>
-          <w:iCs/>
-          <w:color w:val="000000"/>
-        </w:rPr>
-        <w:t xml:space="preserve">. </w:t>
+        <w:t xml:space="preserve">Opção que gera uma janela de visualização de um gráfico através do Gnuplot. </w:t>
       </w:r>
     </w:p>
     <w:p>
@@ -10704,7 +10048,6 @@
         </w:rPr>
         <w:t xml:space="preserve">Em modo interativo, é dada a opção de gravar o mesmo gráfico em formato </w:t>
       </w:r>
-      <w:proofErr w:type="spellStart"/>
       <w:r>
         <w:rPr>
           <w:rFonts w:cstheme="minorHAnsi"/>
@@ -10713,7 +10056,6 @@
         </w:rPr>
         <w:t>png</w:t>
       </w:r>
-      <w:proofErr w:type="spellEnd"/>
       <w:r>
         <w:rPr>
           <w:rFonts w:cstheme="minorHAnsi"/>
@@ -10722,7 +10064,6 @@
         </w:rPr>
         <w:t xml:space="preserve"> ou </w:t>
       </w:r>
-      <w:proofErr w:type="spellStart"/>
       <w:r>
         <w:rPr>
           <w:rFonts w:cstheme="minorHAnsi"/>
@@ -10731,7 +10072,6 @@
         </w:rPr>
         <w:t>csv</w:t>
       </w:r>
-      <w:proofErr w:type="spellEnd"/>
       <w:r>
         <w:rPr>
           <w:rFonts w:cstheme="minorHAnsi"/>
@@ -10810,25 +10150,7 @@
           <w:iCs/>
           <w:color w:val="000000"/>
         </w:rPr>
-        <w:t xml:space="preserve">Opção que gera uma janela de visualização de um gráfico de barras através do </w:t>
-      </w:r>
-      <w:proofErr w:type="spellStart"/>
-      <w:r>
-        <w:rPr>
-          <w:rFonts w:cstheme="minorHAnsi"/>
-          <w:iCs/>
-          <w:color w:val="000000"/>
-        </w:rPr>
-        <w:t>Gnuplot</w:t>
-      </w:r>
-      <w:proofErr w:type="spellEnd"/>
-      <w:r>
-        <w:rPr>
-          <w:rFonts w:cstheme="minorHAnsi"/>
-          <w:iCs/>
-          <w:color w:val="000000"/>
-        </w:rPr>
-        <w:t>.</w:t>
+        <w:t>Opção que gera uma janela de visualização de um gráfico de barras através do Gnuplot.</w:t>
       </w:r>
     </w:p>
     <w:p>
@@ -11089,7 +10411,6 @@
         </w:rPr>
         <w:t xml:space="preserve">Opção que ordena os valores dos consumos periódicos (diários, mensais, etc.) de forma crescente ou decrescente, apresentando de seguida o gráfico dos valores ordenados e, tal como nas opções anteriores, gerando ficheiros </w:t>
       </w:r>
-      <w:proofErr w:type="spellStart"/>
       <w:r>
         <w:rPr>
           <w:rFonts w:cstheme="minorHAnsi"/>
@@ -11098,7 +10419,6 @@
         </w:rPr>
         <w:t>png</w:t>
       </w:r>
-      <w:proofErr w:type="spellEnd"/>
       <w:r>
         <w:rPr>
           <w:rFonts w:cstheme="minorHAnsi"/>
@@ -11107,7 +10427,6 @@
         </w:rPr>
         <w:t xml:space="preserve"> e/ou </w:t>
       </w:r>
-      <w:proofErr w:type="spellStart"/>
       <w:r>
         <w:rPr>
           <w:rFonts w:cstheme="minorHAnsi"/>
@@ -11116,7 +10435,6 @@
         </w:rPr>
         <w:t>csv</w:t>
       </w:r>
-      <w:proofErr w:type="spellEnd"/>
       <w:r>
         <w:rPr>
           <w:rFonts w:cstheme="minorHAnsi"/>
@@ -11186,7 +10504,6 @@
         </w:rPr>
         <w:t xml:space="preserve">Opção que calcula o consumo previsto para uma data definida pelo utilizador com base na média móvel simples ou pesada do período imediatamente anterior. O resultado é apresentado sob a forma de texto na consola e, no modo não interativo, em ficheiro </w:t>
       </w:r>
-      <w:proofErr w:type="spellStart"/>
       <w:r>
         <w:rPr>
           <w:rFonts w:cstheme="minorHAnsi"/>
@@ -11195,7 +10512,6 @@
         </w:rPr>
         <w:t>txt</w:t>
       </w:r>
-      <w:proofErr w:type="spellEnd"/>
       <w:r>
         <w:rPr>
           <w:rFonts w:cstheme="minorHAnsi"/>
@@ -11256,7 +10572,6 @@
         </w:rPr>
         <w:t xml:space="preserve">Opção que permite submeter um novo ficheiro </w:t>
       </w:r>
-      <w:proofErr w:type="spellStart"/>
       <w:r>
         <w:rPr>
           <w:rFonts w:cstheme="minorHAnsi"/>
@@ -11265,7 +10580,6 @@
         </w:rPr>
         <w:t>csv</w:t>
       </w:r>
-      <w:proofErr w:type="spellEnd"/>
       <w:r>
         <w:rPr>
           <w:rFonts w:cstheme="minorHAnsi"/>
@@ -11406,20 +10720,18 @@
           <w:sz w:val="22"/>
           <w:szCs w:val="22"/>
         </w:rPr>
-        <w:t xml:space="preserve">Gráficos guardados, quer em </w:t>
-      </w:r>
-      <w:proofErr w:type="spellStart"/>
+        <w:t>Gráficos guardados, quer em png com csv, sendo-lhes atribuído um nome de acordo com o padrão “Consumos (</w:t>
+      </w:r>
       <w:r>
         <w:rPr>
           <w:rFonts w:asciiTheme="minorHAnsi" w:hAnsiTheme="minorHAnsi" w:cstheme="minorHAnsi"/>
-          <w:iCs/>
+          <w:i/>
           <w:color w:val="000000"/>
           <w:sz w:val="22"/>
           <w:szCs w:val="22"/>
         </w:rPr>
-        <w:t>png</w:t>
-      </w:r>
-      <w:proofErr w:type="spellEnd"/>
+        <w:t>NomeDaSerieTemporal</w:t>
+      </w:r>
       <w:r>
         <w:rPr>
           <w:rFonts w:asciiTheme="minorHAnsi" w:hAnsiTheme="minorHAnsi" w:cstheme="minorHAnsi"/>
@@ -11428,20 +10740,18 @@
           <w:sz w:val="22"/>
           <w:szCs w:val="22"/>
         </w:rPr>
-        <w:t xml:space="preserve"> com </w:t>
-      </w:r>
-      <w:proofErr w:type="spellStart"/>
+        <w:t xml:space="preserve">.csv) </w:t>
+      </w:r>
       <w:r>
         <w:rPr>
           <w:rFonts w:asciiTheme="minorHAnsi" w:hAnsiTheme="minorHAnsi" w:cstheme="minorHAnsi"/>
-          <w:iCs/>
+          <w:i/>
           <w:color w:val="000000"/>
           <w:sz w:val="22"/>
           <w:szCs w:val="22"/>
         </w:rPr>
-        <w:t>csv</w:t>
-      </w:r>
-      <w:proofErr w:type="spellEnd"/>
+        <w:t>Opcao</w:t>
+      </w:r>
       <w:r>
         <w:rPr>
           <w:rFonts w:asciiTheme="minorHAnsi" w:hAnsiTheme="minorHAnsi" w:cstheme="minorHAnsi"/>
@@ -11450,7 +10760,7 @@
           <w:sz w:val="22"/>
           <w:szCs w:val="22"/>
         </w:rPr>
-        <w:t>, sendo-lhes atribuído um nome de acordo com o padrão “Consumos (</w:t>
+        <w:t xml:space="preserve"> </w:t>
       </w:r>
       <w:r>
         <w:rPr>
@@ -11460,7 +10770,7 @@
           <w:sz w:val="22"/>
           <w:szCs w:val="22"/>
         </w:rPr>
-        <w:t>NomeDaSerieTemporal</w:t>
+        <w:t>TipoDeAgregacao</w:t>
       </w:r>
       <w:r>
         <w:rPr>
@@ -11470,9 +10780,8 @@
           <w:sz w:val="22"/>
           <w:szCs w:val="22"/>
         </w:rPr>
-        <w:t xml:space="preserve">.csv) </w:t>
-      </w:r>
-      <w:proofErr w:type="spellStart"/>
+        <w:t xml:space="preserve"> </w:t>
+      </w:r>
       <w:r>
         <w:rPr>
           <w:rFonts w:asciiTheme="minorHAnsi" w:hAnsiTheme="minorHAnsi" w:cstheme="minorHAnsi"/>
@@ -11481,9 +10790,8 @@
           <w:sz w:val="22"/>
           <w:szCs w:val="22"/>
         </w:rPr>
-        <w:t>Opcao</w:t>
-      </w:r>
-      <w:proofErr w:type="spellEnd"/>
+        <w:t>DataDeCriacao</w:t>
+      </w:r>
       <w:r>
         <w:rPr>
           <w:rFonts w:asciiTheme="minorHAnsi" w:hAnsiTheme="minorHAnsi" w:cstheme="minorHAnsi"/>
@@ -11494,7 +10802,6 @@
         </w:rPr>
         <w:t xml:space="preserve"> </w:t>
       </w:r>
-      <w:proofErr w:type="spellStart"/>
       <w:r>
         <w:rPr>
           <w:rFonts w:asciiTheme="minorHAnsi" w:hAnsiTheme="minorHAnsi" w:cstheme="minorHAnsi"/>
@@ -11503,53 +10810,8 @@
           <w:sz w:val="22"/>
           <w:szCs w:val="22"/>
         </w:rPr>
-        <w:t>TipoDeAgregacao</w:t>
-      </w:r>
-      <w:proofErr w:type="spellEnd"/>
-      <w:r>
-        <w:rPr>
-          <w:rFonts w:asciiTheme="minorHAnsi" w:hAnsiTheme="minorHAnsi" w:cstheme="minorHAnsi"/>
-          <w:iCs/>
-          <w:color w:val="000000"/>
-          <w:sz w:val="22"/>
-          <w:szCs w:val="22"/>
-        </w:rPr>
-        <w:t xml:space="preserve"> </w:t>
-      </w:r>
-      <w:proofErr w:type="spellStart"/>
-      <w:r>
-        <w:rPr>
-          <w:rFonts w:asciiTheme="minorHAnsi" w:hAnsiTheme="minorHAnsi" w:cstheme="minorHAnsi"/>
-          <w:i/>
-          <w:color w:val="000000"/>
-          <w:sz w:val="22"/>
-          <w:szCs w:val="22"/>
-        </w:rPr>
-        <w:t>DataDeCriacao</w:t>
-      </w:r>
-      <w:proofErr w:type="spellEnd"/>
-      <w:r>
-        <w:rPr>
-          <w:rFonts w:asciiTheme="minorHAnsi" w:hAnsiTheme="minorHAnsi" w:cstheme="minorHAnsi"/>
-          <w:iCs/>
-          <w:color w:val="000000"/>
-          <w:sz w:val="22"/>
-          <w:szCs w:val="22"/>
-        </w:rPr>
-        <w:t xml:space="preserve"> </w:t>
-      </w:r>
-      <w:proofErr w:type="spellStart"/>
-      <w:r>
-        <w:rPr>
-          <w:rFonts w:asciiTheme="minorHAnsi" w:hAnsiTheme="minorHAnsi" w:cstheme="minorHAnsi"/>
-          <w:i/>
-          <w:color w:val="000000"/>
-          <w:sz w:val="22"/>
-          <w:szCs w:val="22"/>
-        </w:rPr>
         <w:t>HoraDeCriacao</w:t>
       </w:r>
-      <w:proofErr w:type="spellEnd"/>
       <w:r>
         <w:rPr>
           <w:rFonts w:asciiTheme="minorHAnsi" w:hAnsiTheme="minorHAnsi" w:cstheme="minorHAnsi"/>
@@ -11673,7 +10935,6 @@
         </w:rPr>
         <w:t xml:space="preserve">Os principais desvios do pretendido prenderam-se com o formato dos gráficos, que falharam em apresentar a data das observações no eixo horizontal (ou das abcissas), e a transcrição de informação de gráficos para ficheiros </w:t>
       </w:r>
-      <w:proofErr w:type="spellStart"/>
       <w:r>
         <w:rPr>
           <w:rFonts w:cstheme="minorHAnsi"/>
@@ -11682,7 +10943,6 @@
         </w:rPr>
         <w:t>csv</w:t>
       </w:r>
-      <w:proofErr w:type="spellEnd"/>
       <w:r>
         <w:rPr>
           <w:rFonts w:cstheme="minorHAnsi"/>
@@ -11788,8 +11048,6 @@
         </w:rPr>
         <w:t>o</w:t>
       </w:r>
-      <w:bookmarkStart w:id="14" w:name="_GoBack"/>
-      <w:bookmarkEnd w:id="14"/>
     </w:p>
     <w:p>
       <w:pPr>
@@ -12156,7 +11414,7 @@
           <w:szCs w:val="24"/>
         </w:rPr>
       </w:pPr>
-      <w:bookmarkStart w:id="15" w:name="_Toc27476597"/>
+      <w:bookmarkStart w:id="14" w:name="_Toc27476597"/>
       <w:r>
         <w:rPr>
           <w:rFonts w:asciiTheme="minorHAnsi" w:hAnsiTheme="minorHAnsi" w:cstheme="minorHAnsi"/>
@@ -12169,11 +11427,54 @@
         <w:lastRenderedPageBreak/>
         <w:t>Referências</w:t>
       </w:r>
+      <w:bookmarkEnd w:id="14"/>
+    </w:p>
+    <w:p>
+      <w:pPr>
+        <w:spacing w:before="120" w:after="120"/>
+        <w:rPr>
+          <w:rFonts w:cstheme="minorHAnsi"/>
+          <w:iCs/>
+          <w:color w:val="000000"/>
+          <w:szCs w:val="24"/>
+        </w:rPr>
+      </w:pPr>
+    </w:p>
+    <w:p>
+      <w:pPr>
+        <w:spacing w:before="120" w:after="120"/>
+      </w:pPr>
+      <w:r>
+        <w:t>Delhij, A.; Solingen, R.; Wijnands,W. (2016, November 16).</w:t>
+      </w:r>
+      <w:bookmarkStart w:id="15" w:name="_GoBack"/>
       <w:bookmarkEnd w:id="15"/>
+      <w:r>
+        <w:t xml:space="preserve"> </w:t>
+      </w:r>
+      <w:r>
+        <w:t>O Guia eduScrum</w:t>
+      </w:r>
+      <w:r>
+        <w:t>. Retrieved from :</w:t>
+      </w:r>
     </w:p>
     <w:p>
       <w:pPr>
         <w:spacing w:before="120" w:after="120"/>
+      </w:pPr>
+      <w:hyperlink r:id="rId35" w:history="1">
+        <w:r>
+          <w:rPr>
+            <w:rStyle w:val="Hiperligao"/>
+          </w:rPr>
+          <w:t>http://eduscrum.nl/de/file/CKFiles/O_guia_eduScrum.pdf</w:t>
+        </w:r>
+      </w:hyperlink>
+    </w:p>
+    <w:p>
+      <w:pPr>
+        <w:spacing w:before="120" w:after="120"/>
         <w:rPr>
           <w:rFonts w:cstheme="minorHAnsi"/>
           <w:iCs/>
@@ -12192,13 +11493,24 @@
           <w:szCs w:val="24"/>
         </w:rPr>
       </w:pPr>
-      <w:r>
+    </w:p>
+    <w:p>
+      <w:pPr>
+        <w:spacing w:before="120" w:after="120"/>
         <w:rPr>
           <w:rFonts w:cstheme="minorHAnsi"/>
           <w:iCs/>
           <w:color w:val="000000"/>
           <w:szCs w:val="24"/>
         </w:rPr>
+      </w:pPr>
+      <w:r>
+        <w:rPr>
+          <w:rFonts w:cstheme="minorHAnsi"/>
+          <w:iCs/>
+          <w:color w:val="000000"/>
+          <w:szCs w:val="24"/>
+        </w:rPr>
         <w:t xml:space="preserve">Seguindo as regras da </w:t>
       </w:r>
       <w:r>
@@ -12210,79 +11522,50 @@
         </w:rPr>
         <w:t>APA (</w:t>
       </w:r>
-      <w:proofErr w:type="spellStart"/>
       <w:r>
         <w:rPr>
           <w:rFonts w:cstheme="minorHAnsi"/>
           <w:iCs/>
           <w:szCs w:val="24"/>
         </w:rPr>
-        <w:t>American</w:t>
-      </w:r>
-      <w:proofErr w:type="spellEnd"/>
-      <w:r>
-        <w:rPr>
-          <w:rFonts w:cstheme="minorHAnsi"/>
-          <w:iCs/>
+        <w:t>American Psychology Association</w:t>
+      </w:r>
+      <w:r>
+        <w:rPr>
+          <w:rFonts w:cstheme="minorHAnsi"/>
+          <w:iCs/>
+          <w:color w:val="000000"/>
           <w:szCs w:val="24"/>
         </w:rPr>
-        <w:t xml:space="preserve"> </w:t>
-      </w:r>
-      <w:proofErr w:type="spellStart"/>
-      <w:r>
-        <w:rPr>
-          <w:rFonts w:cstheme="minorHAnsi"/>
-          <w:iCs/>
+        <w:t>)</w:t>
+      </w:r>
+      <w:r>
+        <w:rPr>
+          <w:rFonts w:cstheme="minorHAnsi"/>
+          <w:iCs/>
+          <w:color w:val="000000"/>
           <w:szCs w:val="24"/>
         </w:rPr>
-        <w:t>Psychology</w:t>
-      </w:r>
-      <w:proofErr w:type="spellEnd"/>
-      <w:r>
-        <w:rPr>
-          <w:rFonts w:cstheme="minorHAnsi"/>
-          <w:iCs/>
+        <w:t>.</w:t>
+      </w:r>
+    </w:p>
+    <w:p>
+      <w:pPr>
+        <w:spacing w:before="120" w:after="120"/>
+        <w:rPr>
+          <w:rFonts w:cstheme="minorHAnsi"/>
+          <w:iCs/>
+          <w:color w:val="000000"/>
           <w:szCs w:val="24"/>
         </w:rPr>
-        <w:t xml:space="preserve"> </w:t>
-      </w:r>
-      <w:proofErr w:type="spellStart"/>
-      <w:r>
-        <w:rPr>
-          <w:rFonts w:cstheme="minorHAnsi"/>
-          <w:iCs/>
-          <w:szCs w:val="24"/>
-        </w:rPr>
-        <w:t>Association</w:t>
-      </w:r>
-      <w:proofErr w:type="spellEnd"/>
-      <w:r>
-        <w:rPr>
-          <w:rFonts w:cstheme="minorHAnsi"/>
-          <w:iCs/>
-          <w:color w:val="000000"/>
-          <w:szCs w:val="24"/>
-        </w:rPr>
-        <w:t>)</w:t>
-      </w:r>
-      <w:r>
-        <w:rPr>
-          <w:rFonts w:cstheme="minorHAnsi"/>
-          <w:iCs/>
-          <w:color w:val="000000"/>
-          <w:szCs w:val="24"/>
-        </w:rPr>
-        <w:t>.</w:t>
-      </w:r>
+      </w:pPr>
     </w:p>
     <w:p>
       <w:pPr>
         <w:spacing w:before="120" w:after="120"/>
         <w:rPr>
           <w:rFonts w:cstheme="minorHAnsi"/>
-          <w:iCs/>
-          <w:color w:val="000000"/>
-          <w:szCs w:val="24"/>
+          <w:sz w:val="20"/>
         </w:rPr>
       </w:pPr>
     </w:p>
@@ -12302,17 +11585,8 @@
           <w:rFonts w:cstheme="minorHAnsi"/>
           <w:sz w:val="20"/>
         </w:rPr>
-      </w:pPr>
-    </w:p>
-    <w:p>
-      <w:pPr>
-        <w:spacing w:before="120" w:after="120"/>
-        <w:rPr>
-          <w:rFonts w:cstheme="minorHAnsi"/>
-          <w:sz w:val="20"/>
-        </w:rPr>
         <w:sectPr>
-          <w:footerReference w:type="first" r:id="rId35"/>
+          <w:footerReference w:type="first" r:id="rId36"/>
           <w:pgSz w:w="11906" w:h="16838"/>
           <w:pgMar w:top="1417" w:right="1701" w:bottom="1417" w:left="1701" w:header="708" w:footer="708" w:gutter="0"/>
           <w:pgNumType w:start="1"/>
@@ -13069,7 +12343,7 @@
       </w:pPr>
     </w:p>
     <w:sectPr>
-      <w:footerReference w:type="first" r:id="rId36"/>
+      <w:footerReference w:type="first" r:id="rId37"/>
       <w:pgSz w:w="11906" w:h="16838"/>
       <w:pgMar w:top="1417" w:right="1701" w:bottom="1417" w:left="1701" w:header="708" w:footer="708" w:gutter="0"/>
       <w:pgNumType w:fmt="lowerRoman" w:start="2"/>
@@ -13095,15 +12369,7 @@
         <w:annotationRef/>
       </w:r>
       <w:r>
-        <w:t xml:space="preserve">Que aspetos têm </w:t>
-      </w:r>
-      <w:proofErr w:type="gramStart"/>
-      <w:r>
-        <w:t>que</w:t>
-      </w:r>
-      <w:proofErr w:type="gramEnd"/>
-      <w:r>
-        <w:t xml:space="preserve"> ser melhorados?</w:t>
+        <w:t>Que aspetos têm que ser melhorados?</w:t>
       </w:r>
     </w:p>
     <w:p>
@@ -13124,15 +12390,7 @@
         <w:annotationRef/>
       </w:r>
       <w:r>
-        <w:t xml:space="preserve">Só pus porque achei que estava a ser positiva demais XD, costumo pôr sempre isto nos </w:t>
-      </w:r>
-      <w:proofErr w:type="gramStart"/>
-      <w:r>
-        <w:t>relatórios..</w:t>
-      </w:r>
-      <w:proofErr w:type="gramEnd"/>
-      <w:r>
-        <w:t xml:space="preserve"> Mas se acharem que não fica bem tiramos.</w:t>
+        <w:t>Só pus porque achei que estava a ser positiva demais XD, costumo pôr sempre isto nos relatórios.. Mas se acharem que não fica bem tiramos.</w:t>
       </w:r>
     </w:p>
   </w:comment>
@@ -13161,15 +12419,7 @@
         <w:annotationRef/>
       </w:r>
       <w:r>
-        <w:t xml:space="preserve">Adicionar </w:t>
-      </w:r>
-      <w:proofErr w:type="spellStart"/>
-      <w:r>
-        <w:t>screenshots</w:t>
-      </w:r>
-      <w:proofErr w:type="spellEnd"/>
-      <w:r>
-        <w:t>?</w:t>
+        <w:t>Adicionar screenshots?</w:t>
       </w:r>
     </w:p>
   </w:comment>
@@ -13460,21 +12710,7 @@
         <w:rPr>
           <w:rFonts w:asciiTheme="minorHAnsi" w:hAnsiTheme="minorHAnsi" w:cstheme="minorHAnsi"/>
         </w:rPr>
-        <w:t xml:space="preserve"> Notas de rodapé: tamanho 10 </w:t>
-      </w:r>
-      <w:proofErr w:type="spellStart"/>
-      <w:r>
-        <w:rPr>
-          <w:rFonts w:asciiTheme="minorHAnsi" w:hAnsiTheme="minorHAnsi" w:cstheme="minorHAnsi"/>
-        </w:rPr>
-        <w:t>pt</w:t>
-      </w:r>
-      <w:proofErr w:type="spellEnd"/>
-      <w:r>
-        <w:rPr>
-          <w:rFonts w:asciiTheme="minorHAnsi" w:hAnsiTheme="minorHAnsi" w:cstheme="minorHAnsi"/>
-        </w:rPr>
-        <w:t>; espaçamento entre linhas: simples (1).</w:t>
+        <w:t xml:space="preserve"> Notas de rodapé: tamanho 10 pt; espaçamento entre linhas: simples (1).</w:t>
       </w:r>
     </w:p>
   </w:footnote>
@@ -13557,18 +12793,10 @@
         <w:t xml:space="preserve">de </w:t>
       </w:r>
       <w:r>
-        <w:t xml:space="preserve">uma </w:t>
-      </w:r>
-      <w:proofErr w:type="gramStart"/>
-      <w:r>
-        <w:t xml:space="preserve">mudança </w:t>
-      </w:r>
-      <w:r>
-        <w:t xml:space="preserve"> que</w:t>
-      </w:r>
-      <w:proofErr w:type="gramEnd"/>
-      <w:r>
-        <w:t xml:space="preserve"> </w:t>
+        <w:t xml:space="preserve">uma mudança </w:t>
+      </w:r>
+      <w:r>
+        <w:t xml:space="preserve"> que </w:t>
       </w:r>
       <w:r>
         <w:t>ocorre em uma variável alvo.</w:t>
@@ -18473,7 +17701,7 @@
 </file>
 
 <file path=customXml/itemProps2.xml><?xml version="1.0" encoding="utf-8"?>
-<ds:datastoreItem xmlns:ds="http://schemas.openxmlformats.org/officeDocument/2006/customXml" ds:itemID="{D8DA70E6-E319-4FCC-B372-7A419472EEBE}">
+<ds:datastoreItem xmlns:ds="http://schemas.openxmlformats.org/officeDocument/2006/customXml" ds:itemID="{FCE81C7D-585F-4FAC-A431-F879301CA972}">
   <ds:schemaRefs>
     <ds:schemaRef ds:uri="http://schemas.openxmlformats.org/officeDocument/2006/bibliography"/>
   </ds:schemaRefs>

</xml_diff>

<commit_message>
Conclusão - acabada. (mas ainda vou dar uma olhadela na frase final).
</commit_message>
<xml_diff>
--- a/Template_Relatório-Projeto_LAPR1-2019-2020.docx
+++ b/Template_Relatório-Projeto_LAPR1-2019-2020.docx
@@ -1236,7 +1236,23 @@
                                     <w:rFonts w:cstheme="minorHAnsi"/>
                                     <w:b/>
                                   </w:rPr>
-                                  <w:t xml:space="preserve">Docente(s)/Orientador(es) </w:t>
+                                  <w:t>Docente(s)/Orientador(</w:t>
+                                </w:r>
+                                <w:proofErr w:type="spellStart"/>
+                                <w:r>
+                                  <w:rPr>
+                                    <w:rFonts w:cstheme="minorHAnsi"/>
+                                    <w:b/>
+                                  </w:rPr>
+                                  <w:t>es</w:t>
+                                </w:r>
+                                <w:proofErr w:type="spellEnd"/>
+                                <w:r>
+                                  <w:rPr>
+                                    <w:rFonts w:cstheme="minorHAnsi"/>
+                                    <w:b/>
+                                  </w:rPr>
+                                  <w:t xml:space="preserve">) </w:t>
                                 </w:r>
                               </w:p>
                               <w:p>
@@ -1473,7 +1489,23 @@
                               <w:rFonts w:cstheme="minorHAnsi"/>
                               <w:b/>
                             </w:rPr>
-                            <w:t xml:space="preserve">Docente(s)/Orientador(es) </w:t>
+                            <w:t>Docente(s)/Orientador(</w:t>
+                          </w:r>
+                          <w:proofErr w:type="spellStart"/>
+                          <w:r>
+                            <w:rPr>
+                              <w:rFonts w:cstheme="minorHAnsi"/>
+                              <w:b/>
+                            </w:rPr>
+                            <w:t>es</w:t>
+                          </w:r>
+                          <w:proofErr w:type="spellEnd"/>
+                          <w:r>
+                            <w:rPr>
+                              <w:rFonts w:cstheme="minorHAnsi"/>
+                              <w:b/>
+                            </w:rPr>
+                            <w:t xml:space="preserve">) </w:t>
                           </w:r>
                         </w:p>
                         <w:p>
@@ -3848,6 +3880,7 @@
         </w:rPr>
         <w:t xml:space="preserve">: </w:t>
       </w:r>
+      <w:proofErr w:type="spellStart"/>
       <w:r>
         <w:rPr>
           <w:rFonts w:asciiTheme="minorHAnsi" w:hAnsiTheme="minorHAnsi" w:cstheme="minorHAnsi"/>
@@ -3859,6 +3892,7 @@
         </w:rPr>
         <w:t>Calibri</w:t>
       </w:r>
+      <w:proofErr w:type="spellEnd"/>
       <w:r>
         <w:rPr>
           <w:rFonts w:asciiTheme="minorHAnsi" w:hAnsiTheme="minorHAnsi" w:cstheme="minorHAnsi"/>
@@ -3957,6 +3991,7 @@
         </w:rPr>
         <w:t xml:space="preserve">e tamanho de letra dos títulos nível 1: </w:t>
       </w:r>
+      <w:proofErr w:type="spellStart"/>
       <w:r>
         <w:rPr>
           <w:rFonts w:asciiTheme="minorHAnsi" w:hAnsiTheme="minorHAnsi" w:cstheme="minorHAnsi"/>
@@ -3968,6 +4003,7 @@
         </w:rPr>
         <w:t>Calibri</w:t>
       </w:r>
+      <w:proofErr w:type="spellEnd"/>
       <w:r>
         <w:rPr>
           <w:rFonts w:asciiTheme="minorHAnsi" w:hAnsiTheme="minorHAnsi" w:cstheme="minorHAnsi"/>
@@ -4010,6 +4046,7 @@
         </w:rPr>
         <w:t xml:space="preserve">Tipo e tamanho de letra dos títulos nível 2: </w:t>
       </w:r>
+      <w:proofErr w:type="spellStart"/>
       <w:r>
         <w:rPr>
           <w:rFonts w:asciiTheme="minorHAnsi" w:hAnsiTheme="minorHAnsi" w:cstheme="minorHAnsi"/>
@@ -4021,6 +4058,7 @@
         </w:rPr>
         <w:t>Calibri</w:t>
       </w:r>
+      <w:proofErr w:type="spellEnd"/>
       <w:r>
         <w:rPr>
           <w:rFonts w:asciiTheme="minorHAnsi" w:hAnsiTheme="minorHAnsi" w:cstheme="minorHAnsi"/>
@@ -4085,6 +4123,7 @@
         </w:rPr>
         <w:t xml:space="preserve">vel 3 (caso existam): </w:t>
       </w:r>
+      <w:proofErr w:type="spellStart"/>
       <w:r>
         <w:rPr>
           <w:rFonts w:asciiTheme="minorHAnsi" w:hAnsiTheme="minorHAnsi" w:cstheme="minorHAnsi"/>
@@ -4094,7 +4133,19 @@
           <w:sz w:val="22"/>
           <w:szCs w:val="22"/>
         </w:rPr>
-        <w:t xml:space="preserve">Calibri </w:t>
+        <w:t>Calibri</w:t>
+      </w:r>
+      <w:proofErr w:type="spellEnd"/>
+      <w:r>
+        <w:rPr>
+          <w:rFonts w:asciiTheme="minorHAnsi" w:hAnsiTheme="minorHAnsi" w:cstheme="minorHAnsi"/>
+          <w:iCs/>
+          <w:strike/>
+          <w:color w:val="000000"/>
+          <w:sz w:val="22"/>
+          <w:szCs w:val="22"/>
+        </w:rPr>
+        <w:t xml:space="preserve"> </w:t>
       </w:r>
       <w:r>
         <w:rPr>
@@ -4211,7 +4262,55 @@
           <w:sz w:val="22"/>
           <w:szCs w:val="22"/>
         </w:rPr>
-        <w:t>: 6 pto antes / 6 pto depois (</w:t>
+        <w:t xml:space="preserve">: 6 </w:t>
+      </w:r>
+      <w:proofErr w:type="spellStart"/>
+      <w:r>
+        <w:rPr>
+          <w:rFonts w:asciiTheme="minorHAnsi" w:hAnsiTheme="minorHAnsi" w:cstheme="minorHAnsi"/>
+          <w:iCs/>
+          <w:strike/>
+          <w:color w:val="000000"/>
+          <w:sz w:val="22"/>
+          <w:szCs w:val="22"/>
+        </w:rPr>
+        <w:t>pto</w:t>
+      </w:r>
+      <w:proofErr w:type="spellEnd"/>
+      <w:r>
+        <w:rPr>
+          <w:rFonts w:asciiTheme="minorHAnsi" w:hAnsiTheme="minorHAnsi" w:cstheme="minorHAnsi"/>
+          <w:iCs/>
+          <w:strike/>
+          <w:color w:val="000000"/>
+          <w:sz w:val="22"/>
+          <w:szCs w:val="22"/>
+        </w:rPr>
+        <w:t xml:space="preserve"> antes / 6 </w:t>
+      </w:r>
+      <w:proofErr w:type="spellStart"/>
+      <w:r>
+        <w:rPr>
+          <w:rFonts w:asciiTheme="minorHAnsi" w:hAnsiTheme="minorHAnsi" w:cstheme="minorHAnsi"/>
+          <w:iCs/>
+          <w:strike/>
+          <w:color w:val="000000"/>
+          <w:sz w:val="22"/>
+          <w:szCs w:val="22"/>
+        </w:rPr>
+        <w:t>pto</w:t>
+      </w:r>
+      <w:proofErr w:type="spellEnd"/>
+      <w:r>
+        <w:rPr>
+          <w:rFonts w:asciiTheme="minorHAnsi" w:hAnsiTheme="minorHAnsi" w:cstheme="minorHAnsi"/>
+          <w:iCs/>
+          <w:strike/>
+          <w:color w:val="000000"/>
+          <w:sz w:val="22"/>
+          <w:szCs w:val="22"/>
+        </w:rPr>
+        <w:t xml:space="preserve"> depois (</w:t>
       </w:r>
       <w:r>
         <w:rPr>
@@ -4528,9 +4627,11 @@
         <w:t xml:space="preserve">2.1 </w:t>
       </w:r>
       <w:bookmarkStart w:id="2" w:name="_Toc27476589"/>
+      <w:proofErr w:type="spellStart"/>
       <w:r>
         <w:t>EduScrum</w:t>
       </w:r>
+      <w:proofErr w:type="spellEnd"/>
       <w:r>
         <w:t xml:space="preserve"> no desenvolvimento do Projeto</w:t>
       </w:r>
@@ -4547,7 +4648,15 @@
         <w:jc w:val="both"/>
       </w:pPr>
       <w:r>
-        <w:t xml:space="preserve">A metodologia eduScrum, utilizada durante este projeto, consiste na criação de equipas e atribuição de papéis a cada um dos seus membros. Cada elemento possui um importante papel para a plena realização e concretização dos objetivos, ao qual chamamos como um conjunto de Sprint. </w:t>
+        <w:t xml:space="preserve">A metodologia </w:t>
+      </w:r>
+      <w:proofErr w:type="spellStart"/>
+      <w:r>
+        <w:t>eduScrum</w:t>
+      </w:r>
+      <w:proofErr w:type="spellEnd"/>
+      <w:r>
+        <w:t xml:space="preserve">, utilizada durante este projeto, consiste na criação de equipas e atribuição de papéis a cada um dos seus membros. Cada elemento possui um importante papel para a plena realização e concretização dos objetivos, ao qual chamamos como um conjunto de Sprint. </w:t>
       </w:r>
     </w:p>
     <w:p>
@@ -4556,7 +4665,47 @@
         <w:jc w:val="both"/>
       </w:pPr>
       <w:r>
-        <w:t>Um dos membros, que não faz propriamente partes da equipa, é o Product Owner, que no caso do eduScrum é o professor. Este define o que é necessário ser aprendido, controla o funcionamento das equipas criadas e os seus resultados e por fim, avalia os resultados obtidos, de acordo com critérios de avaliação definidos anteriormente. Consoante a avaliação, o Product Owner é responsável pelas atribuições de classificações e respetivas aprovações ou reprovações.</w:t>
+        <w:t xml:space="preserve">Um dos membros, que não faz propriamente partes da equipa, é o </w:t>
+      </w:r>
+      <w:proofErr w:type="spellStart"/>
+      <w:r>
+        <w:t>Product</w:t>
+      </w:r>
+      <w:proofErr w:type="spellEnd"/>
+      <w:r>
+        <w:t xml:space="preserve"> </w:t>
+      </w:r>
+      <w:proofErr w:type="spellStart"/>
+      <w:r>
+        <w:t>Owner</w:t>
+      </w:r>
+      <w:proofErr w:type="spellEnd"/>
+      <w:r>
+        <w:t xml:space="preserve">, que no caso do </w:t>
+      </w:r>
+      <w:proofErr w:type="spellStart"/>
+      <w:r>
+        <w:t>eduScrum</w:t>
+      </w:r>
+      <w:proofErr w:type="spellEnd"/>
+      <w:r>
+        <w:t xml:space="preserve"> é o professor. Este define o que é necessário ser aprendido, controla o funcionamento das equipas criadas e os seus resultados e por fim, avalia os resultados obtidos, de acordo com critérios de avaliação definidos anteriormente. Consoante a avaliação, o </w:t>
+      </w:r>
+      <w:proofErr w:type="spellStart"/>
+      <w:r>
+        <w:t>Product</w:t>
+      </w:r>
+      <w:proofErr w:type="spellEnd"/>
+      <w:r>
+        <w:t xml:space="preserve"> </w:t>
+      </w:r>
+      <w:proofErr w:type="spellStart"/>
+      <w:r>
+        <w:t>Owner</w:t>
+      </w:r>
+      <w:proofErr w:type="spellEnd"/>
+      <w:r>
+        <w:t xml:space="preserve"> é responsável pelas atribuições de classificações e respetivas aprovações ou reprovações.</w:t>
       </w:r>
     </w:p>
     <w:p>
@@ -4568,7 +4717,15 @@
         <w:t xml:space="preserve">Outro </w:t>
       </w:r>
       <w:r>
-        <w:t>dos membros é elegido como ScrumMaster e este tem a função de coordenar a equipa, planear o que vai ser feito e definir as tarefas e para quando devem estar terminadas. Este também desempenha a função de líder, garantido que a equipa atinja um ótimo desempenho, fornecendo a máxima ajuda possível. Após essa etapa, as tarefas são subdivididas pelos membros dos grupos para que eles as possam efetuar dentro dos prazos delineados.</w:t>
+        <w:t xml:space="preserve">dos membros é elegido como </w:t>
+      </w:r>
+      <w:proofErr w:type="spellStart"/>
+      <w:r>
+        <w:t>ScrumMaster</w:t>
+      </w:r>
+      <w:proofErr w:type="spellEnd"/>
+      <w:r>
+        <w:t xml:space="preserve"> e este tem a função de coordenar a equipa, planear o que vai ser feito e definir as tarefas e para quando devem estar terminadas. Este também desempenha a função de líder, garantido que a equipa atinja um ótimo desempenho, fornecendo a máxima ajuda possível. Após essa etapa, as tarefas são subdivididas pelos membros dos grupos para que eles as possam efetuar dentro dos prazos delineados.</w:t>
       </w:r>
     </w:p>
     <w:p>
@@ -4577,7 +4734,15 @@
         <w:jc w:val="both"/>
       </w:pPr>
       <w:r>
-        <w:t xml:space="preserve">No caso do nosso grupo, escolhemos logo o Scrum Master que se manteve durante os dois sprints realizados (desenvolvimento do trabalho das séries temporais e respetivo relatório) que garantiu o bom funcionamento do grupo em que todos os membros comunicaram e realizaram as tarefas propostas, dentro do tempo indicado. O bom desempenho de todos permitiu-nos diminuir ou excluir qualquer tipo de erros que podiam existir, o que mais uma vez levou à otimização do produto final, e por isso é importante um bom planeamento que permita que tudo aconteça como o pretendido. </w:t>
+        <w:t xml:space="preserve">No caso do nosso grupo, escolhemos logo o </w:t>
+      </w:r>
+      <w:proofErr w:type="spellStart"/>
+      <w:r>
+        <w:t>Scrum</w:t>
+      </w:r>
+      <w:proofErr w:type="spellEnd"/>
+      <w:r>
+        <w:t xml:space="preserve"> Master que se manteve durante os dois sprints realizados (desenvolvimento do trabalho das séries temporais e respetivo relatório) que garantiu o bom funcionamento do grupo em que todos os membros comunicaram e realizaram as tarefas propostas, dentro do tempo indicado. O bom desempenho de todos permitiu-nos diminuir ou excluir qualquer tipo de erros que podiam existir, o que mais uma vez levou à otimização do produto final, e por isso é importante um bom planeamento que permita que tudo aconteça como o pretendido. </w:t>
       </w:r>
     </w:p>
     <w:p>
@@ -4631,7 +4796,25 @@
           <w:iCs/>
           <w:color w:val="000000"/>
         </w:rPr>
-        <w:t>A ferramenta que mais nos foi útil para a organização e distribuição das tarefas foi o Trello, onde registámos diariamente a evolução do projeto: as etapas concluídas</w:t>
+        <w:t xml:space="preserve">A ferramenta que mais nos foi útil para a organização e distribuição das tarefas foi o </w:t>
+      </w:r>
+      <w:proofErr w:type="spellStart"/>
+      <w:r>
+        <w:rPr>
+          <w:rFonts w:cstheme="minorHAnsi"/>
+          <w:iCs/>
+          <w:color w:val="000000"/>
+        </w:rPr>
+        <w:t>Trello</w:t>
+      </w:r>
+      <w:proofErr w:type="spellEnd"/>
+      <w:r>
+        <w:rPr>
+          <w:rFonts w:cstheme="minorHAnsi"/>
+          <w:iCs/>
+          <w:color w:val="000000"/>
+        </w:rPr>
+        <w:t>, onde registámos diariamente a evolução do projeto: as etapas concluídas</w:t>
       </w:r>
       <w:r>
         <w:rPr>
@@ -4673,13 +4856,23 @@
         </w:rPr>
         <w:t xml:space="preserve"> Com a utilização desta plataforma, foi-nos possível implementar </w:t>
       </w:r>
+      <w:proofErr w:type="spellStart"/>
       <w:r>
         <w:rPr>
           <w:rFonts w:cstheme="minorHAnsi"/>
           <w:i/>
           <w:color w:val="000000"/>
         </w:rPr>
-        <w:t>due dates</w:t>
+        <w:t>due</w:t>
+      </w:r>
+      <w:proofErr w:type="spellEnd"/>
+      <w:r>
+        <w:rPr>
+          <w:rFonts w:cstheme="minorHAnsi"/>
+          <w:i/>
+          <w:color w:val="000000"/>
+        </w:rPr>
+        <w:t xml:space="preserve"> dates</w:t>
       </w:r>
       <w:r>
         <w:rPr>
@@ -5426,7 +5619,47 @@
           <w:color w:val="000000"/>
           <w:szCs w:val="28"/>
         </w:rPr>
-        <w:t>próximos e correlacionados que aqueles valores mais distantes (Hyndman &amp; Athanasopoulos, 2014;</w:t>
+        <w:t>próximos e correlacionados que aqueles valores mais distantes (</w:t>
+      </w:r>
+      <w:proofErr w:type="spellStart"/>
+      <w:r>
+        <w:rPr>
+          <w:rFonts w:cstheme="minorHAnsi"/>
+          <w:iCs/>
+          <w:color w:val="000000"/>
+          <w:szCs w:val="28"/>
+        </w:rPr>
+        <w:t>Hyndman</w:t>
+      </w:r>
+      <w:proofErr w:type="spellEnd"/>
+      <w:r>
+        <w:rPr>
+          <w:rFonts w:cstheme="minorHAnsi"/>
+          <w:iCs/>
+          <w:color w:val="000000"/>
+          <w:szCs w:val="28"/>
+        </w:rPr>
+        <w:t xml:space="preserve"> &amp; </w:t>
+      </w:r>
+      <w:proofErr w:type="spellStart"/>
+      <w:r>
+        <w:rPr>
+          <w:rFonts w:cstheme="minorHAnsi"/>
+          <w:iCs/>
+          <w:color w:val="000000"/>
+          <w:szCs w:val="28"/>
+        </w:rPr>
+        <w:t>Athanasopoulos</w:t>
+      </w:r>
+      <w:proofErr w:type="spellEnd"/>
+      <w:r>
+        <w:rPr>
+          <w:rFonts w:cstheme="minorHAnsi"/>
+          <w:iCs/>
+          <w:color w:val="000000"/>
+          <w:szCs w:val="28"/>
+        </w:rPr>
+        <w:t>, 2014;</w:t>
       </w:r>
       <w:r>
         <w:rPr>
@@ -6323,11 +6556,32 @@
         <w:t>S</w:t>
       </w:r>
       <w:r>
-        <w:t>imples (S</w:t>
-      </w:r>
-      <w:r>
-        <w:t>imple Moving Average</w:t>
-      </w:r>
+        <w:t>imples (</w:t>
+      </w:r>
+      <w:proofErr w:type="spellStart"/>
+      <w:r>
+        <w:t>S</w:t>
+      </w:r>
+      <w:r>
+        <w:t>imple</w:t>
+      </w:r>
+      <w:proofErr w:type="spellEnd"/>
+      <w:r>
+        <w:t xml:space="preserve"> </w:t>
+      </w:r>
+      <w:proofErr w:type="spellStart"/>
+      <w:r>
+        <w:t>Moving</w:t>
+      </w:r>
+      <w:proofErr w:type="spellEnd"/>
+      <w:r>
+        <w:t xml:space="preserve"> </w:t>
+      </w:r>
+      <w:proofErr w:type="spellStart"/>
+      <w:r>
+        <w:t>Average</w:t>
+      </w:r>
+      <w:proofErr w:type="spellEnd"/>
       <w:r>
         <w:t>) é uma média móvel</w:t>
       </w:r>
@@ -6563,6 +6817,7 @@
           <w:rFonts w:eastAsiaTheme="minorEastAsia"/>
         </w:rPr>
       </w:pPr>
+      <w:proofErr w:type="spellStart"/>
       <w:r>
         <w:rPr>
           <w:rFonts w:eastAsiaTheme="minorEastAsia"/>
@@ -6576,6 +6831,7 @@
         </w:rPr>
         <w:t>i</w:t>
       </w:r>
+      <w:proofErr w:type="spellEnd"/>
       <w:r>
         <w:rPr>
           <w:rFonts w:eastAsiaTheme="minorEastAsia"/>
@@ -6967,18 +7223,25 @@
       <w:r>
         <w:t xml:space="preserve">xponencial </w:t>
       </w:r>
+      <w:proofErr w:type="spellStart"/>
       <w:r>
         <w:t>M</w:t>
       </w:r>
       <w:r>
-        <w:t xml:space="preserve">oving </w:t>
-      </w:r>
+        <w:t>oving</w:t>
+      </w:r>
+      <w:proofErr w:type="spellEnd"/>
+      <w:r>
+        <w:t xml:space="preserve"> </w:t>
+      </w:r>
+      <w:proofErr w:type="spellStart"/>
       <w:r>
         <w:t>A</w:t>
       </w:r>
       <w:r>
         <w:t>verage</w:t>
       </w:r>
+      <w:proofErr w:type="spellEnd"/>
       <w:r>
         <w:t xml:space="preserve">) é um tipo de média móvel que coloca maior peso e significância nos pontos de dados mais recentes. A média móvel exponencial também é referida como média móvel exponencialmente ponderada. </w:t>
       </w:r>
@@ -7004,23 +7267,38 @@
         <w:t xml:space="preserve"> </w:t>
       </w:r>
       <w:r>
-        <w:t>reage mais significativamente a mudanças recentes de preços do que uma média móvel simples (S</w:t>
-      </w:r>
-      <w:r>
-        <w:t xml:space="preserve">imple </w:t>
-      </w:r>
+        <w:t>reage mais significativamente a mudanças recentes de preços do que uma média móvel simples (</w:t>
+      </w:r>
+      <w:proofErr w:type="spellStart"/>
+      <w:r>
+        <w:t>S</w:t>
+      </w:r>
+      <w:r>
+        <w:t>imple</w:t>
+      </w:r>
+      <w:proofErr w:type="spellEnd"/>
+      <w:r>
+        <w:t xml:space="preserve"> </w:t>
+      </w:r>
+      <w:proofErr w:type="spellStart"/>
       <w:r>
         <w:t>M</w:t>
       </w:r>
       <w:r>
-        <w:t xml:space="preserve">oving </w:t>
-      </w:r>
+        <w:t>oving</w:t>
+      </w:r>
+      <w:proofErr w:type="spellEnd"/>
+      <w:r>
+        <w:t xml:space="preserve"> </w:t>
+      </w:r>
+      <w:proofErr w:type="spellStart"/>
       <w:r>
         <w:t>A</w:t>
       </w:r>
       <w:r>
         <w:t>verage</w:t>
       </w:r>
+      <w:proofErr w:type="spellEnd"/>
       <w:r>
         <w:t>), que aplica um peso igual a todas as observações no período.</w:t>
       </w:r>
@@ -7192,6 +7470,7 @@
         <w:spacing w:after="0"/>
         <w:jc w:val="both"/>
       </w:pPr>
+      <w:proofErr w:type="spellStart"/>
       <w:r>
         <w:t>y</w:t>
       </w:r>
@@ -7201,6 +7480,7 @@
         </w:rPr>
         <w:t>i</w:t>
       </w:r>
+      <w:proofErr w:type="spellEnd"/>
       <w:r>
         <w:t xml:space="preserve"> </w:t>
       </w:r>
@@ -7582,6 +7862,7 @@
       <w:pPr>
         <w:spacing w:after="0"/>
       </w:pPr>
+      <w:proofErr w:type="spellStart"/>
       <w:r>
         <w:t>y</w:t>
       </w:r>
@@ -7589,7 +7870,14 @@
         <w:rPr>
           <w:vertAlign w:val="subscript"/>
         </w:rPr>
-        <w:t>i + 1</w:t>
+        <w:t>i</w:t>
+      </w:r>
+      <w:proofErr w:type="spellEnd"/>
+      <w:r>
+        <w:rPr>
+          <w:vertAlign w:val="subscript"/>
+        </w:rPr>
+        <w:t xml:space="preserve"> + 1</w:t>
       </w:r>
       <w:r>
         <w:t xml:space="preserve"> – representa uma previsão utilizando dados anteriores;</w:t>
@@ -8060,7 +8348,25 @@
           <w:iCs/>
           <w:color w:val="000000"/>
         </w:rPr>
-        <w:t>Para cada intervalo de tempo, é efetuada a soma de todos os valores dentro do intervalo, ficando essa soma alocada à primeira posição do array dentro desse período</w:t>
+        <w:t xml:space="preserve">Para cada intervalo de tempo, é efetuada a soma de todos os valores dentro do intervalo, ficando essa soma alocada à primeira posição do </w:t>
+      </w:r>
+      <w:proofErr w:type="spellStart"/>
+      <w:r>
+        <w:rPr>
+          <w:rFonts w:cstheme="minorHAnsi"/>
+          <w:iCs/>
+          <w:color w:val="000000"/>
+        </w:rPr>
+        <w:t>array</w:t>
+      </w:r>
+      <w:proofErr w:type="spellEnd"/>
+      <w:r>
+        <w:rPr>
+          <w:rFonts w:cstheme="minorHAnsi"/>
+          <w:iCs/>
+          <w:color w:val="000000"/>
+        </w:rPr>
+        <w:t xml:space="preserve"> dentro desse período</w:t>
       </w:r>
       <w:r>
         <w:rPr>
@@ -8079,13 +8385,77 @@
         <w:t xml:space="preserve">à primeira hora de cada manhã, tarde, noite, madrugada, dia, mês ou ano, conforme relevante. Este processo é realizado através dos métodos </w:t>
       </w:r>
       <w:commentRangeStart w:id="10"/>
-      <w:r>
-        <w:rPr>
-          <w:rFonts w:cstheme="minorHAnsi"/>
-          <w:iCs/>
-          <w:color w:val="000000"/>
-        </w:rPr>
-        <w:t>dayPeriod, dailyPeriod, monthlyPeriod e annualPeriod.</w:t>
+      <w:proofErr w:type="spellStart"/>
+      <w:r>
+        <w:rPr>
+          <w:rFonts w:cstheme="minorHAnsi"/>
+          <w:iCs/>
+          <w:color w:val="000000"/>
+        </w:rPr>
+        <w:t>dayPeriod</w:t>
+      </w:r>
+      <w:proofErr w:type="spellEnd"/>
+      <w:r>
+        <w:rPr>
+          <w:rFonts w:cstheme="minorHAnsi"/>
+          <w:iCs/>
+          <w:color w:val="000000"/>
+        </w:rPr>
+        <w:t xml:space="preserve">, </w:t>
+      </w:r>
+      <w:proofErr w:type="spellStart"/>
+      <w:r>
+        <w:rPr>
+          <w:rFonts w:cstheme="minorHAnsi"/>
+          <w:iCs/>
+          <w:color w:val="000000"/>
+        </w:rPr>
+        <w:t>dailyPeriod</w:t>
+      </w:r>
+      <w:proofErr w:type="spellEnd"/>
+      <w:r>
+        <w:rPr>
+          <w:rFonts w:cstheme="minorHAnsi"/>
+          <w:iCs/>
+          <w:color w:val="000000"/>
+        </w:rPr>
+        <w:t xml:space="preserve">, </w:t>
+      </w:r>
+      <w:proofErr w:type="spellStart"/>
+      <w:r>
+        <w:rPr>
+          <w:rFonts w:cstheme="minorHAnsi"/>
+          <w:iCs/>
+          <w:color w:val="000000"/>
+        </w:rPr>
+        <w:t>monthlyPeriod</w:t>
+      </w:r>
+      <w:proofErr w:type="spellEnd"/>
+      <w:r>
+        <w:rPr>
+          <w:rFonts w:cstheme="minorHAnsi"/>
+          <w:iCs/>
+          <w:color w:val="000000"/>
+        </w:rPr>
+        <w:t xml:space="preserve"> e </w:t>
+      </w:r>
+      <w:proofErr w:type="spellStart"/>
+      <w:r>
+        <w:rPr>
+          <w:rFonts w:cstheme="minorHAnsi"/>
+          <w:iCs/>
+          <w:color w:val="000000"/>
+        </w:rPr>
+        <w:t>annualPeriod</w:t>
+      </w:r>
+      <w:proofErr w:type="spellEnd"/>
+      <w:r>
+        <w:rPr>
+          <w:rFonts w:cstheme="minorHAnsi"/>
+          <w:iCs/>
+          <w:color w:val="000000"/>
+        </w:rPr>
+        <w:t>.</w:t>
       </w:r>
       <w:commentRangeEnd w:id="10"/>
       <w:r>
@@ -8245,8 +8615,18 @@
           <w:iCs/>
           <w:color w:val="000000"/>
         </w:rPr>
-        <w:t>De seguida, os valores das somas substituem as primeiras posições do array</w:t>
-      </w:r>
+        <w:t xml:space="preserve">De seguida, os valores das somas substituem as primeiras posições do </w:t>
+      </w:r>
+      <w:proofErr w:type="spellStart"/>
+      <w:r>
+        <w:rPr>
+          <w:rFonts w:cstheme="minorHAnsi"/>
+          <w:iCs/>
+          <w:color w:val="000000"/>
+        </w:rPr>
+        <w:t>array</w:t>
+      </w:r>
+      <w:proofErr w:type="spellEnd"/>
       <w:r>
         <w:rPr>
           <w:rFonts w:cstheme="minorHAnsi"/>
@@ -8293,7 +8673,61 @@
           <w:iCs/>
           <w:color w:val="000000"/>
         </w:rPr>
-        <w:t xml:space="preserve"> Tal é executado através dos métodos exchangeInfoDayPeriods, exchangeInfoDays e exchangeInfoMonthsYears.</w:t>
+        <w:t xml:space="preserve"> Tal é executado através dos métodos </w:t>
+      </w:r>
+      <w:proofErr w:type="spellStart"/>
+      <w:r>
+        <w:rPr>
+          <w:rFonts w:cstheme="minorHAnsi"/>
+          <w:iCs/>
+          <w:color w:val="000000"/>
+        </w:rPr>
+        <w:t>exchangeInfoDayPeriods</w:t>
+      </w:r>
+      <w:proofErr w:type="spellEnd"/>
+      <w:r>
+        <w:rPr>
+          <w:rFonts w:cstheme="minorHAnsi"/>
+          <w:iCs/>
+          <w:color w:val="000000"/>
+        </w:rPr>
+        <w:t xml:space="preserve">, </w:t>
+      </w:r>
+      <w:proofErr w:type="spellStart"/>
+      <w:r>
+        <w:rPr>
+          <w:rFonts w:cstheme="minorHAnsi"/>
+          <w:iCs/>
+          <w:color w:val="000000"/>
+        </w:rPr>
+        <w:t>exchangeInfoDays</w:t>
+      </w:r>
+      <w:proofErr w:type="spellEnd"/>
+      <w:r>
+        <w:rPr>
+          <w:rFonts w:cstheme="minorHAnsi"/>
+          <w:iCs/>
+          <w:color w:val="000000"/>
+        </w:rPr>
+        <w:t xml:space="preserve"> e </w:t>
+      </w:r>
+      <w:proofErr w:type="spellStart"/>
+      <w:r>
+        <w:rPr>
+          <w:rFonts w:cstheme="minorHAnsi"/>
+          <w:iCs/>
+          <w:color w:val="000000"/>
+        </w:rPr>
+        <w:t>exchangeInfoMonthsYears</w:t>
+      </w:r>
+      <w:proofErr w:type="spellEnd"/>
+      <w:r>
+        <w:rPr>
+          <w:rFonts w:cstheme="minorHAnsi"/>
+          <w:iCs/>
+          <w:color w:val="000000"/>
+        </w:rPr>
+        <w:t>.</w:t>
       </w:r>
     </w:p>
     <w:p>
@@ -8391,14 +8825,106 @@
         </w:rPr>
         <w:t xml:space="preserve"> </w:t>
       </w:r>
-      <w:r>
-        <w:rPr>
-          <w:rFonts w:cstheme="minorHAnsi"/>
-          <w:iCs/>
-          <w:color w:val="000000"/>
-        </w:rPr>
-        <w:t>Insertion Sort, Bubble Sort e Merge Sort</w:t>
-      </w:r>
+      <w:proofErr w:type="spellStart"/>
+      <w:r>
+        <w:rPr>
+          <w:rFonts w:cstheme="minorHAnsi"/>
+          <w:iCs/>
+          <w:color w:val="000000"/>
+        </w:rPr>
+        <w:t>Insertion</w:t>
+      </w:r>
+      <w:proofErr w:type="spellEnd"/>
+      <w:r>
+        <w:rPr>
+          <w:rFonts w:cstheme="minorHAnsi"/>
+          <w:iCs/>
+          <w:color w:val="000000"/>
+        </w:rPr>
+        <w:t xml:space="preserve"> </w:t>
+      </w:r>
+      <w:proofErr w:type="spellStart"/>
+      <w:r>
+        <w:rPr>
+          <w:rFonts w:cstheme="minorHAnsi"/>
+          <w:iCs/>
+          <w:color w:val="000000"/>
+        </w:rPr>
+        <w:t>Sort</w:t>
+      </w:r>
+      <w:proofErr w:type="spellEnd"/>
+      <w:r>
+        <w:rPr>
+          <w:rFonts w:cstheme="minorHAnsi"/>
+          <w:iCs/>
+          <w:color w:val="000000"/>
+        </w:rPr>
+        <w:t xml:space="preserve">, </w:t>
+      </w:r>
+      <w:proofErr w:type="spellStart"/>
+      <w:r>
+        <w:rPr>
+          <w:rFonts w:cstheme="minorHAnsi"/>
+          <w:iCs/>
+          <w:color w:val="000000"/>
+        </w:rPr>
+        <w:t>Bubble</w:t>
+      </w:r>
+      <w:proofErr w:type="spellEnd"/>
+      <w:r>
+        <w:rPr>
+          <w:rFonts w:cstheme="minorHAnsi"/>
+          <w:iCs/>
+          <w:color w:val="000000"/>
+        </w:rPr>
+        <w:t xml:space="preserve"> </w:t>
+      </w:r>
+      <w:proofErr w:type="spellStart"/>
+      <w:r>
+        <w:rPr>
+          <w:rFonts w:cstheme="minorHAnsi"/>
+          <w:iCs/>
+          <w:color w:val="000000"/>
+        </w:rPr>
+        <w:t>Sort</w:t>
+      </w:r>
+      <w:proofErr w:type="spellEnd"/>
+      <w:r>
+        <w:rPr>
+          <w:rFonts w:cstheme="minorHAnsi"/>
+          <w:iCs/>
+          <w:color w:val="000000"/>
+        </w:rPr>
+        <w:t xml:space="preserve"> e </w:t>
+      </w:r>
+      <w:proofErr w:type="spellStart"/>
+      <w:r>
+        <w:rPr>
+          <w:rFonts w:cstheme="minorHAnsi"/>
+          <w:iCs/>
+          <w:color w:val="000000"/>
+        </w:rPr>
+        <w:t>Merge</w:t>
+      </w:r>
+      <w:proofErr w:type="spellEnd"/>
+      <w:r>
+        <w:rPr>
+          <w:rFonts w:cstheme="minorHAnsi"/>
+          <w:iCs/>
+          <w:color w:val="000000"/>
+        </w:rPr>
+        <w:t xml:space="preserve"> </w:t>
+      </w:r>
+      <w:proofErr w:type="spellStart"/>
+      <w:r>
+        <w:rPr>
+          <w:rFonts w:cstheme="minorHAnsi"/>
+          <w:iCs/>
+          <w:color w:val="000000"/>
+        </w:rPr>
+        <w:t>Sort</w:t>
+      </w:r>
+      <w:proofErr w:type="spellEnd"/>
       <w:r>
         <w:rPr>
           <w:rFonts w:cstheme="minorHAnsi"/>
@@ -8730,7 +9256,23 @@
         <w:jc w:val="both"/>
       </w:pPr>
       <w:r>
-        <w:t>Como podemos constatar, o Merge Sort é sem dúvida o mais rápido a organizar grandes quantidades de informação</w:t>
+        <w:t xml:space="preserve">Como podemos constatar, o </w:t>
+      </w:r>
+      <w:proofErr w:type="spellStart"/>
+      <w:r>
+        <w:t>Merge</w:t>
+      </w:r>
+      <w:proofErr w:type="spellEnd"/>
+      <w:r>
+        <w:t xml:space="preserve"> </w:t>
+      </w:r>
+      <w:proofErr w:type="spellStart"/>
+      <w:r>
+        <w:t>Sort</w:t>
+      </w:r>
+      <w:proofErr w:type="spellEnd"/>
+      <w:r>
+        <w:t xml:space="preserve"> é sem dúvida o mais rápido a organizar grandes quantidades de informação</w:t>
       </w:r>
       <w:r>
         <w:t>,</w:t>
@@ -8757,7 +9299,23 @@
         <w:jc w:val="both"/>
       </w:pPr>
       <w:r>
-        <w:t>Paralelamente, desenvolveu-se a metodologia de filtragem e previsão de consumos energéticos, as quais assentaram no desenvolvimento dos módulos MediaMovelSimples e MediaMovelPesada,</w:t>
+        <w:t xml:space="preserve">Paralelamente, desenvolveu-se a metodologia de filtragem e previsão de consumos energéticos, as quais assentaram no desenvolvimento dos módulos </w:t>
+      </w:r>
+      <w:proofErr w:type="spellStart"/>
+      <w:r>
+        <w:t>MediaMovelSimples</w:t>
+      </w:r>
+      <w:proofErr w:type="spellEnd"/>
+      <w:r>
+        <w:t xml:space="preserve"> e </w:t>
+      </w:r>
+      <w:proofErr w:type="spellStart"/>
+      <w:r>
+        <w:t>MediaMovelPesada</w:t>
+      </w:r>
+      <w:proofErr w:type="spellEnd"/>
+      <w:r>
+        <w:t>,</w:t>
       </w:r>
       <w:r>
         <w:t xml:space="preserve"> capazes de ser reutilizados para qualquer uma das metodologias e</w:t>
@@ -8769,7 +9327,15 @@
         <w:t xml:space="preserve"> e armazenar os valores</w:t>
       </w:r>
       <w:r>
-        <w:t xml:space="preserve"> resultantes em novos arrays, como se pode ver abaixo.</w:t>
+        <w:t xml:space="preserve"> resultantes em novos </w:t>
+      </w:r>
+      <w:proofErr w:type="spellStart"/>
+      <w:r>
+        <w:t>arrays</w:t>
+      </w:r>
+      <w:proofErr w:type="spellEnd"/>
+      <w:r>
+        <w:t>, como se pode ver abaixo.</w:t>
       </w:r>
     </w:p>
     <w:p>
@@ -9906,8 +10472,27 @@
           <w:iCs/>
           <w:color w:val="000000"/>
         </w:rPr>
-        <w:t xml:space="preserve">Em ambos os modos, os outputs resultantes da implementação da aplicação constituem vários tipos de mensagens na consola, gráficos (com recurso à ferramenta Gnuplot) e ainda ficheiros de extensão </w:t>
-      </w:r>
+        <w:t xml:space="preserve">Em ambos os modos, os outputs resultantes da implementação da aplicação constituem vários tipos de mensagens na consola, gráficos (com recurso à ferramenta </w:t>
+      </w:r>
+      <w:proofErr w:type="spellStart"/>
+      <w:r>
+        <w:rPr>
+          <w:rFonts w:cstheme="minorHAnsi"/>
+          <w:iCs/>
+          <w:color w:val="000000"/>
+        </w:rPr>
+        <w:t>Gnuplot</w:t>
+      </w:r>
+      <w:proofErr w:type="spellEnd"/>
+      <w:r>
+        <w:rPr>
+          <w:rFonts w:cstheme="minorHAnsi"/>
+          <w:iCs/>
+          <w:color w:val="000000"/>
+        </w:rPr>
+        <w:t xml:space="preserve">) e ainda ficheiros de extensão </w:t>
+      </w:r>
+      <w:proofErr w:type="spellStart"/>
       <w:r>
         <w:rPr>
           <w:rFonts w:cstheme="minorHAnsi"/>
@@ -9916,6 +10501,7 @@
         </w:rPr>
         <w:t>png</w:t>
       </w:r>
+      <w:proofErr w:type="spellEnd"/>
       <w:r>
         <w:rPr>
           <w:rFonts w:cstheme="minorHAnsi"/>
@@ -9924,6 +10510,7 @@
         </w:rPr>
         <w:t xml:space="preserve"> ou </w:t>
       </w:r>
+      <w:proofErr w:type="spellStart"/>
       <w:r>
         <w:rPr>
           <w:rFonts w:cstheme="minorHAnsi"/>
@@ -9932,6 +10519,7 @@
         </w:rPr>
         <w:t>csv</w:t>
       </w:r>
+      <w:proofErr w:type="spellEnd"/>
       <w:r>
         <w:rPr>
           <w:rFonts w:cstheme="minorHAnsi"/>
@@ -9940,6 +10528,7 @@
         </w:rPr>
         <w:t xml:space="preserve">, com todos os dados desses mesmos gráficos. No modo não interativo é adicionalmente gerado um ficheiro de extensão </w:t>
       </w:r>
+      <w:proofErr w:type="spellStart"/>
       <w:r>
         <w:rPr>
           <w:rFonts w:cstheme="minorHAnsi"/>
@@ -9948,6 +10537,7 @@
         </w:rPr>
         <w:t>txt</w:t>
       </w:r>
+      <w:proofErr w:type="spellEnd"/>
       <w:r>
         <w:rPr>
           <w:rFonts w:cstheme="minorHAnsi"/>
@@ -10026,7 +10616,25 @@
           <w:iCs/>
           <w:color w:val="000000"/>
         </w:rPr>
-        <w:t xml:space="preserve">Opção que gera uma janela de visualização de um gráfico através do Gnuplot. </w:t>
+        <w:t xml:space="preserve">Opção que gera uma janela de visualização de um gráfico através do </w:t>
+      </w:r>
+      <w:proofErr w:type="spellStart"/>
+      <w:r>
+        <w:rPr>
+          <w:rFonts w:cstheme="minorHAnsi"/>
+          <w:iCs/>
+          <w:color w:val="000000"/>
+        </w:rPr>
+        <w:t>Gnuplot</w:t>
+      </w:r>
+      <w:proofErr w:type="spellEnd"/>
+      <w:r>
+        <w:rPr>
+          <w:rFonts w:cstheme="minorHAnsi"/>
+          <w:iCs/>
+          <w:color w:val="000000"/>
+        </w:rPr>
+        <w:t xml:space="preserve">. </w:t>
       </w:r>
     </w:p>
     <w:p>
@@ -10048,6 +10656,7 @@
         </w:rPr>
         <w:t xml:space="preserve">Em modo interativo, é dada a opção de gravar o mesmo gráfico em formato </w:t>
       </w:r>
+      <w:proofErr w:type="spellStart"/>
       <w:r>
         <w:rPr>
           <w:rFonts w:cstheme="minorHAnsi"/>
@@ -10056,6 +10665,7 @@
         </w:rPr>
         <w:t>png</w:t>
       </w:r>
+      <w:proofErr w:type="spellEnd"/>
       <w:r>
         <w:rPr>
           <w:rFonts w:cstheme="minorHAnsi"/>
@@ -10064,6 +10674,7 @@
         </w:rPr>
         <w:t xml:space="preserve"> ou </w:t>
       </w:r>
+      <w:proofErr w:type="spellStart"/>
       <w:r>
         <w:rPr>
           <w:rFonts w:cstheme="minorHAnsi"/>
@@ -10072,6 +10683,7 @@
         </w:rPr>
         <w:t>csv</w:t>
       </w:r>
+      <w:proofErr w:type="spellEnd"/>
       <w:r>
         <w:rPr>
           <w:rFonts w:cstheme="minorHAnsi"/>
@@ -10150,7 +10762,25 @@
           <w:iCs/>
           <w:color w:val="000000"/>
         </w:rPr>
-        <w:t>Opção que gera uma janela de visualização de um gráfico de barras através do Gnuplot.</w:t>
+        <w:t xml:space="preserve">Opção que gera uma janela de visualização de um gráfico de barras através do </w:t>
+      </w:r>
+      <w:proofErr w:type="spellStart"/>
+      <w:r>
+        <w:rPr>
+          <w:rFonts w:cstheme="minorHAnsi"/>
+          <w:iCs/>
+          <w:color w:val="000000"/>
+        </w:rPr>
+        <w:t>Gnuplot</w:t>
+      </w:r>
+      <w:proofErr w:type="spellEnd"/>
+      <w:r>
+        <w:rPr>
+          <w:rFonts w:cstheme="minorHAnsi"/>
+          <w:iCs/>
+          <w:color w:val="000000"/>
+        </w:rPr>
+        <w:t>.</w:t>
       </w:r>
     </w:p>
     <w:p>
@@ -10411,6 +11041,7 @@
         </w:rPr>
         <w:t xml:space="preserve">Opção que ordena os valores dos consumos periódicos (diários, mensais, etc.) de forma crescente ou decrescente, apresentando de seguida o gráfico dos valores ordenados e, tal como nas opções anteriores, gerando ficheiros </w:t>
       </w:r>
+      <w:proofErr w:type="spellStart"/>
       <w:r>
         <w:rPr>
           <w:rFonts w:cstheme="minorHAnsi"/>
@@ -10419,6 +11050,7 @@
         </w:rPr>
         <w:t>png</w:t>
       </w:r>
+      <w:proofErr w:type="spellEnd"/>
       <w:r>
         <w:rPr>
           <w:rFonts w:cstheme="minorHAnsi"/>
@@ -10427,6 +11059,7 @@
         </w:rPr>
         <w:t xml:space="preserve"> e/ou </w:t>
       </w:r>
+      <w:proofErr w:type="spellStart"/>
       <w:r>
         <w:rPr>
           <w:rFonts w:cstheme="minorHAnsi"/>
@@ -10435,6 +11068,7 @@
         </w:rPr>
         <w:t>csv</w:t>
       </w:r>
+      <w:proofErr w:type="spellEnd"/>
       <w:r>
         <w:rPr>
           <w:rFonts w:cstheme="minorHAnsi"/>
@@ -10504,6 +11138,7 @@
         </w:rPr>
         <w:t xml:space="preserve">Opção que calcula o consumo previsto para uma data definida pelo utilizador com base na média móvel simples ou pesada do período imediatamente anterior. O resultado é apresentado sob a forma de texto na consola e, no modo não interativo, em ficheiro </w:t>
       </w:r>
+      <w:proofErr w:type="spellStart"/>
       <w:r>
         <w:rPr>
           <w:rFonts w:cstheme="minorHAnsi"/>
@@ -10512,6 +11147,7 @@
         </w:rPr>
         <w:t>txt</w:t>
       </w:r>
+      <w:proofErr w:type="spellEnd"/>
       <w:r>
         <w:rPr>
           <w:rFonts w:cstheme="minorHAnsi"/>
@@ -10572,6 +11208,7 @@
         </w:rPr>
         <w:t xml:space="preserve">Opção que permite submeter um novo ficheiro </w:t>
       </w:r>
+      <w:proofErr w:type="spellStart"/>
       <w:r>
         <w:rPr>
           <w:rFonts w:cstheme="minorHAnsi"/>
@@ -10580,6 +11217,7 @@
         </w:rPr>
         <w:t>csv</w:t>
       </w:r>
+      <w:proofErr w:type="spellEnd"/>
       <w:r>
         <w:rPr>
           <w:rFonts w:cstheme="minorHAnsi"/>
@@ -10720,7 +11358,51 @@
           <w:sz w:val="22"/>
           <w:szCs w:val="22"/>
         </w:rPr>
-        <w:t>Gráficos guardados, quer em png com csv, sendo-lhes atribuído um nome de acordo com o padrão “Consumos (</w:t>
+        <w:t xml:space="preserve">Gráficos guardados, quer em </w:t>
+      </w:r>
+      <w:proofErr w:type="spellStart"/>
+      <w:r>
+        <w:rPr>
+          <w:rFonts w:asciiTheme="minorHAnsi" w:hAnsiTheme="minorHAnsi" w:cstheme="minorHAnsi"/>
+          <w:iCs/>
+          <w:color w:val="000000"/>
+          <w:sz w:val="22"/>
+          <w:szCs w:val="22"/>
+        </w:rPr>
+        <w:t>png</w:t>
+      </w:r>
+      <w:proofErr w:type="spellEnd"/>
+      <w:r>
+        <w:rPr>
+          <w:rFonts w:asciiTheme="minorHAnsi" w:hAnsiTheme="minorHAnsi" w:cstheme="minorHAnsi"/>
+          <w:iCs/>
+          <w:color w:val="000000"/>
+          <w:sz w:val="22"/>
+          <w:szCs w:val="22"/>
+        </w:rPr>
+        <w:t xml:space="preserve"> com </w:t>
+      </w:r>
+      <w:proofErr w:type="spellStart"/>
+      <w:r>
+        <w:rPr>
+          <w:rFonts w:asciiTheme="minorHAnsi" w:hAnsiTheme="minorHAnsi" w:cstheme="minorHAnsi"/>
+          <w:iCs/>
+          <w:color w:val="000000"/>
+          <w:sz w:val="22"/>
+          <w:szCs w:val="22"/>
+        </w:rPr>
+        <w:t>csv</w:t>
+      </w:r>
+      <w:proofErr w:type="spellEnd"/>
+      <w:r>
+        <w:rPr>
+          <w:rFonts w:asciiTheme="minorHAnsi" w:hAnsiTheme="minorHAnsi" w:cstheme="minorHAnsi"/>
+          <w:iCs/>
+          <w:color w:val="000000"/>
+          <w:sz w:val="22"/>
+          <w:szCs w:val="22"/>
+        </w:rPr>
+        <w:t>, sendo-lhes atribuído um nome de acordo com o padrão “Consumos (</w:t>
       </w:r>
       <w:r>
         <w:rPr>
@@ -10742,6 +11424,7 @@
         </w:rPr>
         <w:t xml:space="preserve">.csv) </w:t>
       </w:r>
+      <w:proofErr w:type="spellStart"/>
       <w:r>
         <w:rPr>
           <w:rFonts w:asciiTheme="minorHAnsi" w:hAnsiTheme="minorHAnsi" w:cstheme="minorHAnsi"/>
@@ -10752,6 +11435,7 @@
         </w:rPr>
         <w:t>Opcao</w:t>
       </w:r>
+      <w:proofErr w:type="spellEnd"/>
       <w:r>
         <w:rPr>
           <w:rFonts w:asciiTheme="minorHAnsi" w:hAnsiTheme="minorHAnsi" w:cstheme="minorHAnsi"/>
@@ -10762,6 +11446,7 @@
         </w:rPr>
         <w:t xml:space="preserve"> </w:t>
       </w:r>
+      <w:proofErr w:type="spellStart"/>
       <w:r>
         <w:rPr>
           <w:rFonts w:asciiTheme="minorHAnsi" w:hAnsiTheme="minorHAnsi" w:cstheme="minorHAnsi"/>
@@ -10772,6 +11457,7 @@
         </w:rPr>
         <w:t>TipoDeAgregacao</w:t>
       </w:r>
+      <w:proofErr w:type="spellEnd"/>
       <w:r>
         <w:rPr>
           <w:rFonts w:asciiTheme="minorHAnsi" w:hAnsiTheme="minorHAnsi" w:cstheme="minorHAnsi"/>
@@ -10782,6 +11468,7 @@
         </w:rPr>
         <w:t xml:space="preserve"> </w:t>
       </w:r>
+      <w:proofErr w:type="spellStart"/>
       <w:r>
         <w:rPr>
           <w:rFonts w:asciiTheme="minorHAnsi" w:hAnsiTheme="minorHAnsi" w:cstheme="minorHAnsi"/>
@@ -10792,6 +11479,7 @@
         </w:rPr>
         <w:t>DataDeCriacao</w:t>
       </w:r>
+      <w:proofErr w:type="spellEnd"/>
       <w:r>
         <w:rPr>
           <w:rFonts w:asciiTheme="minorHAnsi" w:hAnsiTheme="minorHAnsi" w:cstheme="minorHAnsi"/>
@@ -10802,6 +11490,7 @@
         </w:rPr>
         <w:t xml:space="preserve"> </w:t>
       </w:r>
+      <w:proofErr w:type="spellStart"/>
       <w:r>
         <w:rPr>
           <w:rFonts w:asciiTheme="minorHAnsi" w:hAnsiTheme="minorHAnsi" w:cstheme="minorHAnsi"/>
@@ -10812,6 +11501,7 @@
         </w:rPr>
         <w:t>HoraDeCriacao</w:t>
       </w:r>
+      <w:proofErr w:type="spellEnd"/>
       <w:r>
         <w:rPr>
           <w:rFonts w:asciiTheme="minorHAnsi" w:hAnsiTheme="minorHAnsi" w:cstheme="minorHAnsi"/>
@@ -10935,6 +11625,7 @@
         </w:rPr>
         <w:t xml:space="preserve">Os principais desvios do pretendido prenderam-se com o formato dos gráficos, que falharam em apresentar a data das observações no eixo horizontal (ou das abcissas), e a transcrição de informação de gráficos para ficheiros </w:t>
       </w:r>
+      <w:proofErr w:type="spellStart"/>
       <w:r>
         <w:rPr>
           <w:rFonts w:cstheme="minorHAnsi"/>
@@ -10943,6 +11634,7 @@
         </w:rPr>
         <w:t>csv</w:t>
       </w:r>
+      <w:proofErr w:type="spellEnd"/>
       <w:r>
         <w:rPr>
           <w:rFonts w:cstheme="minorHAnsi"/>
@@ -11067,7 +11759,25 @@
           <w:color w:val="000000"/>
           <w:szCs w:val="28"/>
         </w:rPr>
-        <w:t>Tal como era pretendido, conseguimos criar uma aplicação em linguagem Java que analisasse séries temporais. Para tal, aplicámos vários dos temas que aprendemos nas cadeiras lecionadas neste primeiro semestre, conforme o esperado.</w:t>
+        <w:t>Tal como pretendido, conseguimos criar uma aplicação em linguagem Java que analisasse séries temporais</w:t>
+      </w:r>
+      <w:r>
+        <w:rPr>
+          <w:rFonts w:cstheme="minorHAnsi"/>
+          <w:iCs/>
+          <w:color w:val="000000"/>
+          <w:szCs w:val="28"/>
+        </w:rPr>
+        <w:t xml:space="preserve">: </w:t>
+      </w:r>
+      <w:r>
+        <w:rPr>
+          <w:rFonts w:cstheme="minorHAnsi"/>
+          <w:iCs/>
+          <w:color w:val="000000"/>
+          <w:szCs w:val="28"/>
+        </w:rPr>
+        <w:t xml:space="preserve">recolhendo os dados necessários de um ficheiro de texto, consegue efetuar filtragens e previsões, bem como a média global dos consumos elétricos registados. </w:t>
       </w:r>
     </w:p>
     <w:p>
@@ -11081,6 +11791,480 @@
           <w:szCs w:val="28"/>
         </w:rPr>
       </w:pPr>
+      <w:r>
+        <w:rPr>
+          <w:rFonts w:cstheme="minorHAnsi"/>
+          <w:iCs/>
+          <w:color w:val="000000"/>
+          <w:szCs w:val="28"/>
+        </w:rPr>
+        <w:t xml:space="preserve">Para </w:t>
+      </w:r>
+      <w:r>
+        <w:rPr>
+          <w:rFonts w:cstheme="minorHAnsi"/>
+          <w:iCs/>
+          <w:color w:val="000000"/>
+          <w:szCs w:val="28"/>
+        </w:rPr>
+        <w:t>cumprir esta tarefa</w:t>
+      </w:r>
+      <w:r>
+        <w:rPr>
+          <w:rFonts w:cstheme="minorHAnsi"/>
+          <w:iCs/>
+          <w:color w:val="000000"/>
+          <w:szCs w:val="28"/>
+        </w:rPr>
+        <w:t xml:space="preserve">, </w:t>
+      </w:r>
+      <w:r>
+        <w:rPr>
+          <w:rFonts w:cstheme="minorHAnsi"/>
+          <w:iCs/>
+          <w:color w:val="000000"/>
+          <w:szCs w:val="28"/>
+        </w:rPr>
+        <w:t xml:space="preserve">tivemos de aplicar </w:t>
+      </w:r>
+      <w:r>
+        <w:rPr>
+          <w:rFonts w:cstheme="minorHAnsi"/>
+          <w:iCs/>
+          <w:color w:val="000000"/>
+          <w:szCs w:val="28"/>
+        </w:rPr>
+        <w:t xml:space="preserve">vários dos </w:t>
+      </w:r>
+      <w:r>
+        <w:rPr>
+          <w:rFonts w:cstheme="minorHAnsi"/>
+          <w:iCs/>
+          <w:color w:val="000000"/>
+          <w:szCs w:val="28"/>
+        </w:rPr>
+        <w:t>conceitos</w:t>
+      </w:r>
+      <w:r>
+        <w:rPr>
+          <w:rFonts w:cstheme="minorHAnsi"/>
+          <w:iCs/>
+          <w:color w:val="000000"/>
+          <w:szCs w:val="28"/>
+        </w:rPr>
+        <w:t xml:space="preserve"> que aprendemos nas cadeiras lecionadas neste primeiro semestre</w:t>
+      </w:r>
+      <w:r>
+        <w:rPr>
+          <w:rFonts w:cstheme="minorHAnsi"/>
+          <w:iCs/>
+          <w:color w:val="000000"/>
+          <w:szCs w:val="28"/>
+        </w:rPr>
+        <w:t xml:space="preserve">: </w:t>
+      </w:r>
+    </w:p>
+    <w:p>
+      <w:pPr>
+        <w:spacing w:before="120" w:after="120"/>
+        <w:ind w:left="708" w:firstLine="282"/>
+        <w:rPr>
+          <w:rFonts w:cstheme="minorHAnsi"/>
+          <w:iCs/>
+          <w:color w:val="000000"/>
+          <w:szCs w:val="28"/>
+        </w:rPr>
+      </w:pPr>
+      <w:r>
+        <w:rPr>
+          <w:rFonts w:cstheme="minorHAnsi"/>
+          <w:iCs/>
+          <w:color w:val="000000"/>
+          <w:szCs w:val="28"/>
+        </w:rPr>
+        <w:t>-</w:t>
+      </w:r>
+      <w:r>
+        <w:rPr>
+          <w:rFonts w:cstheme="minorHAnsi"/>
+          <w:iCs/>
+          <w:color w:val="000000"/>
+          <w:szCs w:val="28"/>
+          <w:u w:val="single"/>
+        </w:rPr>
+        <w:t>Algoritmia e Programação</w:t>
+      </w:r>
+      <w:r>
+        <w:rPr>
+          <w:rFonts w:cstheme="minorHAnsi"/>
+          <w:iCs/>
+          <w:color w:val="000000"/>
+          <w:szCs w:val="28"/>
+        </w:rPr>
+        <w:t xml:space="preserve">: </w:t>
+      </w:r>
+      <w:r>
+        <w:rPr>
+          <w:rFonts w:cstheme="minorHAnsi"/>
+          <w:iCs/>
+          <w:color w:val="000000"/>
+          <w:szCs w:val="28"/>
+        </w:rPr>
+        <w:t xml:space="preserve">desenvolvimento da aplicação no programa </w:t>
+      </w:r>
+      <w:proofErr w:type="spellStart"/>
+      <w:r>
+        <w:rPr>
+          <w:rFonts w:cstheme="minorHAnsi"/>
+          <w:i/>
+          <w:color w:val="000000"/>
+          <w:szCs w:val="28"/>
+        </w:rPr>
+        <w:t>NetBeans</w:t>
+      </w:r>
+      <w:proofErr w:type="spellEnd"/>
+      <w:r>
+        <w:rPr>
+          <w:rFonts w:cstheme="minorHAnsi"/>
+          <w:iCs/>
+          <w:color w:val="000000"/>
+          <w:szCs w:val="28"/>
+        </w:rPr>
+        <w:t xml:space="preserve">; </w:t>
+      </w:r>
+    </w:p>
+    <w:p>
+      <w:pPr>
+        <w:spacing w:before="120" w:after="120"/>
+        <w:ind w:left="708" w:firstLine="282"/>
+        <w:rPr>
+          <w:rFonts w:cstheme="minorHAnsi"/>
+          <w:iCs/>
+          <w:color w:val="000000"/>
+          <w:szCs w:val="28"/>
+        </w:rPr>
+      </w:pPr>
+      <w:r>
+        <w:rPr>
+          <w:rFonts w:cstheme="minorHAnsi"/>
+          <w:iCs/>
+          <w:color w:val="000000"/>
+          <w:szCs w:val="28"/>
+        </w:rPr>
+        <w:t>-</w:t>
+      </w:r>
+      <w:r>
+        <w:rPr>
+          <w:rFonts w:cstheme="minorHAnsi"/>
+          <w:iCs/>
+          <w:color w:val="000000"/>
+          <w:szCs w:val="28"/>
+          <w:u w:val="single"/>
+        </w:rPr>
+        <w:t>Álgebra Linear</w:t>
+      </w:r>
+      <w:r>
+        <w:rPr>
+          <w:rFonts w:cstheme="minorHAnsi"/>
+          <w:iCs/>
+          <w:color w:val="000000"/>
+          <w:szCs w:val="28"/>
+        </w:rPr>
+        <w:t>: definição d</w:t>
+      </w:r>
+      <w:r>
+        <w:rPr>
+          <w:rFonts w:cstheme="minorHAnsi"/>
+          <w:iCs/>
+          <w:color w:val="000000"/>
+          <w:szCs w:val="28"/>
+        </w:rPr>
+        <w:t xml:space="preserve">as dimensões dos </w:t>
+      </w:r>
+      <w:proofErr w:type="spellStart"/>
+      <w:r>
+        <w:rPr>
+          <w:rFonts w:cstheme="minorHAnsi"/>
+          <w:i/>
+          <w:color w:val="000000"/>
+          <w:szCs w:val="28"/>
+        </w:rPr>
+        <w:t>arrays</w:t>
+      </w:r>
+      <w:proofErr w:type="spellEnd"/>
+      <w:r>
+        <w:rPr>
+          <w:rFonts w:cstheme="minorHAnsi"/>
+          <w:iCs/>
+          <w:color w:val="000000"/>
+          <w:szCs w:val="28"/>
+        </w:rPr>
+        <w:t xml:space="preserve"> utilizados para guardar os dados;</w:t>
+      </w:r>
+    </w:p>
+    <w:p>
+      <w:pPr>
+        <w:spacing w:before="120" w:after="120"/>
+        <w:ind w:left="708" w:firstLine="282"/>
+        <w:rPr>
+          <w:rFonts w:cstheme="minorHAnsi"/>
+          <w:iCs/>
+          <w:color w:val="000000"/>
+          <w:szCs w:val="28"/>
+        </w:rPr>
+      </w:pPr>
+      <w:r>
+        <w:rPr>
+          <w:rFonts w:cstheme="minorHAnsi"/>
+          <w:iCs/>
+          <w:color w:val="000000"/>
+          <w:szCs w:val="28"/>
+        </w:rPr>
+        <w:t xml:space="preserve">- </w:t>
+      </w:r>
+      <w:r>
+        <w:rPr>
+          <w:rFonts w:cstheme="minorHAnsi"/>
+          <w:iCs/>
+          <w:color w:val="000000"/>
+          <w:szCs w:val="28"/>
+          <w:u w:val="single"/>
+        </w:rPr>
+        <w:t>Análise Matemática</w:t>
+      </w:r>
+      <w:r>
+        <w:rPr>
+          <w:rFonts w:cstheme="minorHAnsi"/>
+          <w:iCs/>
+          <w:color w:val="000000"/>
+          <w:szCs w:val="28"/>
+        </w:rPr>
+        <w:t xml:space="preserve">: </w:t>
+      </w:r>
+      <w:r>
+        <w:rPr>
+          <w:rFonts w:cstheme="minorHAnsi"/>
+          <w:iCs/>
+          <w:color w:val="000000"/>
+          <w:szCs w:val="28"/>
+        </w:rPr>
+        <w:t>interpretação</w:t>
+      </w:r>
+      <w:r>
+        <w:rPr>
+          <w:rFonts w:cstheme="minorHAnsi"/>
+          <w:iCs/>
+          <w:color w:val="000000"/>
+          <w:szCs w:val="28"/>
+        </w:rPr>
+        <w:t xml:space="preserve"> das respetivas </w:t>
+      </w:r>
+      <w:r>
+        <w:rPr>
+          <w:rFonts w:cstheme="minorHAnsi"/>
+          <w:iCs/>
+          <w:color w:val="000000"/>
+          <w:szCs w:val="28"/>
+        </w:rPr>
+        <w:t>fórmulas de filtragem e previsão;</w:t>
+      </w:r>
+    </w:p>
+    <w:p>
+      <w:pPr>
+        <w:spacing w:before="120" w:after="120"/>
+        <w:ind w:left="708" w:firstLine="282"/>
+        <w:rPr>
+          <w:rFonts w:cstheme="minorHAnsi"/>
+          <w:iCs/>
+          <w:color w:val="000000"/>
+          <w:szCs w:val="28"/>
+        </w:rPr>
+      </w:pPr>
+      <w:r>
+        <w:rPr>
+          <w:rFonts w:cstheme="minorHAnsi"/>
+          <w:iCs/>
+          <w:color w:val="000000"/>
+          <w:szCs w:val="28"/>
+        </w:rPr>
+        <w:t>-</w:t>
+      </w:r>
+      <w:r>
+        <w:rPr>
+          <w:rFonts w:cstheme="minorHAnsi"/>
+          <w:iCs/>
+          <w:color w:val="000000"/>
+          <w:szCs w:val="28"/>
+          <w:u w:val="single"/>
+        </w:rPr>
+        <w:t>Princípios da Computação</w:t>
+      </w:r>
+      <w:r>
+        <w:rPr>
+          <w:rFonts w:cstheme="minorHAnsi"/>
+          <w:iCs/>
+          <w:color w:val="000000"/>
+          <w:szCs w:val="28"/>
+        </w:rPr>
+        <w:t>: utilização da linha de comandos para executar o programa (tanto em modo interativo como não interativo);</w:t>
+      </w:r>
+    </w:p>
+    <w:p>
+      <w:pPr>
+        <w:spacing w:before="120" w:after="120"/>
+        <w:ind w:left="708" w:firstLine="282"/>
+        <w:rPr>
+          <w:rFonts w:cstheme="minorHAnsi"/>
+          <w:iCs/>
+          <w:color w:val="000000"/>
+          <w:szCs w:val="28"/>
+        </w:rPr>
+      </w:pPr>
+      <w:r>
+        <w:rPr>
+          <w:rFonts w:cstheme="minorHAnsi"/>
+          <w:iCs/>
+          <w:color w:val="000000"/>
+          <w:szCs w:val="28"/>
+        </w:rPr>
+        <w:t>-</w:t>
+      </w:r>
+      <w:r>
+        <w:rPr>
+          <w:rFonts w:cstheme="minorHAnsi"/>
+          <w:iCs/>
+          <w:color w:val="000000"/>
+          <w:szCs w:val="28"/>
+          <w:u w:val="single"/>
+        </w:rPr>
+        <w:t>Laboratório e Projeto 1</w:t>
+      </w:r>
+      <w:r>
+        <w:rPr>
+          <w:rFonts w:cstheme="minorHAnsi"/>
+          <w:iCs/>
+          <w:color w:val="000000"/>
+          <w:szCs w:val="28"/>
+        </w:rPr>
+        <w:t>: trabalho em equipa, organização e distribuição de tarefas.</w:t>
+      </w:r>
+    </w:p>
+    <w:p>
+      <w:pPr>
+        <w:spacing w:before="120" w:after="120"/>
+        <w:ind w:left="708" w:firstLine="282"/>
+        <w:rPr>
+          <w:rFonts w:cstheme="minorHAnsi"/>
+          <w:iCs/>
+          <w:color w:val="000000"/>
+          <w:szCs w:val="28"/>
+        </w:rPr>
+      </w:pPr>
+      <w:r>
+        <w:rPr>
+          <w:rFonts w:cstheme="minorHAnsi"/>
+          <w:iCs/>
+          <w:color w:val="000000"/>
+          <w:szCs w:val="28"/>
+        </w:rPr>
+        <w:t xml:space="preserve">Posto isto, damos como cumpridos os principais objetivos deste trabalho. Para além disso, </w:t>
+      </w:r>
+      <w:r>
+        <w:rPr>
+          <w:rFonts w:cstheme="minorHAnsi"/>
+          <w:iCs/>
+          <w:color w:val="000000"/>
+          <w:szCs w:val="28"/>
+        </w:rPr>
+        <w:t xml:space="preserve">ainda tivemos a oportunidade de </w:t>
+      </w:r>
+      <w:r>
+        <w:rPr>
+          <w:rFonts w:cstheme="minorHAnsi"/>
+          <w:iCs/>
+          <w:color w:val="000000"/>
+          <w:szCs w:val="28"/>
+        </w:rPr>
+        <w:t>aprende</w:t>
+      </w:r>
+      <w:r>
+        <w:rPr>
+          <w:rFonts w:cstheme="minorHAnsi"/>
+          <w:iCs/>
+          <w:color w:val="000000"/>
+          <w:szCs w:val="28"/>
+        </w:rPr>
+        <w:t>r</w:t>
+      </w:r>
+      <w:r>
+        <w:rPr>
+          <w:rFonts w:cstheme="minorHAnsi"/>
+          <w:iCs/>
+          <w:color w:val="000000"/>
+          <w:szCs w:val="28"/>
+        </w:rPr>
+        <w:t xml:space="preserve"> muito ao desenvolvê-lo: aprofundamos os conhecimentos que tínhamos em relação ao curso, otimizámos a nossa postura enquanto membros de um grupo de trabalho e aprendemos a ser mais organizados, a conseguir trabalhar sob pressão e</w:t>
+      </w:r>
+      <w:r>
+        <w:rPr>
+          <w:rFonts w:cstheme="minorHAnsi"/>
+          <w:iCs/>
+          <w:color w:val="000000"/>
+          <w:szCs w:val="28"/>
+        </w:rPr>
+        <w:t xml:space="preserve"> a</w:t>
+      </w:r>
+      <w:r>
+        <w:rPr>
+          <w:rFonts w:cstheme="minorHAnsi"/>
+          <w:iCs/>
+          <w:color w:val="000000"/>
+          <w:szCs w:val="28"/>
+        </w:rPr>
+        <w:t xml:space="preserve"> cumprir prazos de entregas.</w:t>
+      </w:r>
+    </w:p>
+    <w:p>
+      <w:pPr>
+        <w:spacing w:before="120" w:after="120"/>
+        <w:ind w:left="426" w:firstLine="141"/>
+        <w:rPr>
+          <w:rFonts w:cstheme="minorHAnsi"/>
+          <w:iCs/>
+          <w:color w:val="000000"/>
+          <w:szCs w:val="28"/>
+        </w:rPr>
+      </w:pPr>
+      <w:r>
+        <w:rPr>
+          <w:rFonts w:cstheme="minorHAnsi"/>
+          <w:iCs/>
+          <w:color w:val="000000"/>
+          <w:szCs w:val="28"/>
+        </w:rPr>
+        <w:tab/>
+        <w:t xml:space="preserve">Do nosso ponto de vista, o desenvolvimento do projeto correu bem, conseguimos </w:t>
+      </w:r>
+      <w:r>
+        <w:rPr>
+          <w:rFonts w:cstheme="minorHAnsi"/>
+          <w:iCs/>
+          <w:color w:val="000000"/>
+          <w:szCs w:val="28"/>
+        </w:rPr>
+        <w:t>resolver problemas</w:t>
+      </w:r>
+      <w:r>
+        <w:rPr>
+          <w:rFonts w:cstheme="minorHAnsi"/>
+          <w:iCs/>
+          <w:color w:val="000000"/>
+          <w:szCs w:val="28"/>
+        </w:rPr>
+        <w:t xml:space="preserve"> e comunicar facilmente uns com os outros acerca do estado do trabalho. </w:t>
+      </w:r>
+      <w:bookmarkStart w:id="14" w:name="_GoBack"/>
+      <w:bookmarkEnd w:id="14"/>
     </w:p>
     <w:p>
       <w:pPr>
@@ -11089,6 +12273,7 @@
         <w:rPr>
           <w:rFonts w:cstheme="minorHAnsi"/>
           <w:iCs/>
+          <w:strike/>
           <w:color w:val="000000"/>
           <w:szCs w:val="28"/>
         </w:rPr>
@@ -11097,111 +12282,17 @@
         <w:rPr>
           <w:rFonts w:cstheme="minorHAnsi"/>
           <w:iCs/>
+          <w:strike/>
           <w:color w:val="000000"/>
           <w:szCs w:val="28"/>
         </w:rPr>
-        <w:t>-Retomar introdução;</w:t>
-      </w:r>
-    </w:p>
-    <w:p>
-      <w:pPr>
-        <w:spacing w:before="120" w:after="120"/>
-        <w:ind w:firstLine="567"/>
-        <w:rPr>
-          <w:rFonts w:cstheme="minorHAnsi"/>
-          <w:iCs/>
-          <w:color w:val="000000"/>
-          <w:szCs w:val="28"/>
-        </w:rPr>
-      </w:pPr>
-      <w:r>
-        <w:rPr>
-          <w:rFonts w:cstheme="minorHAnsi"/>
-          <w:iCs/>
-          <w:color w:val="000000"/>
-          <w:szCs w:val="28"/>
-        </w:rPr>
-        <w:t>-Referir utilização de conteúdos de todas as cadeiras</w:t>
-      </w:r>
-    </w:p>
-    <w:p>
-      <w:pPr>
-        <w:spacing w:before="120" w:after="120"/>
-        <w:ind w:firstLine="567"/>
-        <w:rPr>
-          <w:rFonts w:cstheme="minorHAnsi"/>
-          <w:iCs/>
-          <w:color w:val="000000"/>
-          <w:szCs w:val="28"/>
-        </w:rPr>
-      </w:pPr>
-      <w:r>
-        <w:rPr>
-          <w:rFonts w:cstheme="minorHAnsi"/>
-          <w:iCs/>
-          <w:color w:val="000000"/>
-          <w:szCs w:val="28"/>
-        </w:rPr>
-        <w:t>-Conhecimentos adquiridos</w:t>
-      </w:r>
-    </w:p>
-    <w:p>
-      <w:pPr>
-        <w:spacing w:before="120" w:after="120"/>
-        <w:ind w:firstLine="567"/>
-        <w:rPr>
-          <w:rFonts w:cstheme="minorHAnsi"/>
-          <w:iCs/>
-          <w:color w:val="000000"/>
-          <w:szCs w:val="28"/>
-        </w:rPr>
-      </w:pPr>
-      <w:r>
-        <w:rPr>
-          <w:rFonts w:cstheme="minorHAnsi"/>
-          <w:iCs/>
-          <w:color w:val="000000"/>
-          <w:szCs w:val="28"/>
-        </w:rPr>
-        <w:t>-</w:t>
-      </w:r>
-    </w:p>
-    <w:p>
-      <w:pPr>
-        <w:spacing w:before="120" w:after="120"/>
-        <w:ind w:firstLine="567"/>
-        <w:rPr>
-          <w:rFonts w:cstheme="minorHAnsi"/>
-          <w:iCs/>
-          <w:color w:val="000000"/>
-          <w:szCs w:val="28"/>
-        </w:rPr>
-      </w:pPr>
-    </w:p>
-    <w:p>
-      <w:pPr>
-        <w:spacing w:before="120" w:after="120"/>
-        <w:ind w:firstLine="567"/>
-        <w:rPr>
-          <w:rFonts w:cstheme="minorHAnsi"/>
-          <w:iCs/>
-          <w:color w:val="000000"/>
-          <w:szCs w:val="28"/>
-        </w:rPr>
-      </w:pPr>
-      <w:r>
-        <w:rPr>
-          <w:rFonts w:cstheme="minorHAnsi"/>
-          <w:iCs/>
-          <w:color w:val="000000"/>
-          <w:szCs w:val="28"/>
-        </w:rPr>
         <w:t>A conclusão tem de</w:t>
       </w:r>
       <w:r>
         <w:rPr>
           <w:rFonts w:cstheme="minorHAnsi"/>
           <w:iCs/>
+          <w:strike/>
           <w:color w:val="000000"/>
           <w:szCs w:val="28"/>
         </w:rPr>
@@ -11223,6 +12314,7 @@
         <w:rPr>
           <w:rFonts w:cstheme="minorHAnsi"/>
           <w:iCs/>
+          <w:strike/>
           <w:color w:val="000000"/>
           <w:szCs w:val="28"/>
         </w:rPr>
@@ -11231,6 +12323,7 @@
         <w:rPr>
           <w:rFonts w:cstheme="minorHAnsi"/>
           <w:iCs/>
+          <w:strike/>
           <w:color w:val="000000"/>
           <w:szCs w:val="28"/>
         </w:rPr>
@@ -11252,6 +12345,7 @@
         <w:rPr>
           <w:rFonts w:cstheme="minorHAnsi"/>
           <w:iCs/>
+          <w:strike/>
           <w:color w:val="000000"/>
           <w:szCs w:val="28"/>
         </w:rPr>
@@ -11260,6 +12354,7 @@
         <w:rPr>
           <w:rFonts w:cstheme="minorHAnsi"/>
           <w:iCs/>
+          <w:strike/>
           <w:color w:val="000000"/>
           <w:szCs w:val="28"/>
         </w:rPr>
@@ -11269,6 +12364,7 @@
         <w:rPr>
           <w:rFonts w:cstheme="minorHAnsi"/>
           <w:iCs/>
+          <w:strike/>
           <w:color w:val="000000"/>
           <w:szCs w:val="28"/>
         </w:rPr>
@@ -11278,6 +12374,7 @@
         <w:rPr>
           <w:rFonts w:cstheme="minorHAnsi"/>
           <w:iCs/>
+          <w:strike/>
           <w:color w:val="000000"/>
           <w:szCs w:val="28"/>
         </w:rPr>
@@ -11299,6 +12396,7 @@
         <w:rPr>
           <w:rFonts w:cstheme="minorHAnsi"/>
           <w:iCs/>
+          <w:strike/>
           <w:color w:val="000000"/>
           <w:szCs w:val="28"/>
         </w:rPr>
@@ -11307,6 +12405,7 @@
         <w:rPr>
           <w:rFonts w:cstheme="minorHAnsi"/>
           <w:iCs/>
+          <w:strike/>
           <w:color w:val="000000"/>
           <w:szCs w:val="28"/>
         </w:rPr>
@@ -11316,6 +12415,7 @@
         <w:rPr>
           <w:rFonts w:cstheme="minorHAnsi"/>
           <w:iCs/>
+          <w:strike/>
           <w:color w:val="000000"/>
           <w:szCs w:val="28"/>
         </w:rPr>
@@ -11325,6 +12425,7 @@
         <w:rPr>
           <w:rFonts w:cstheme="minorHAnsi"/>
           <w:iCs/>
+          <w:strike/>
           <w:color w:val="000000"/>
           <w:szCs w:val="28"/>
         </w:rPr>
@@ -11334,6 +12435,7 @@
         <w:rPr>
           <w:rFonts w:cstheme="minorHAnsi"/>
           <w:iCs/>
+          <w:strike/>
           <w:color w:val="000000"/>
           <w:szCs w:val="28"/>
         </w:rPr>
@@ -11343,6 +12445,7 @@
         <w:rPr>
           <w:rFonts w:cstheme="minorHAnsi"/>
           <w:iCs/>
+          <w:strike/>
           <w:color w:val="000000"/>
           <w:szCs w:val="28"/>
         </w:rPr>
@@ -11352,6 +12455,7 @@
         <w:rPr>
           <w:rFonts w:cstheme="minorHAnsi"/>
           <w:iCs/>
+          <w:strike/>
           <w:color w:val="000000"/>
           <w:szCs w:val="28"/>
         </w:rPr>
@@ -11414,7 +12518,7 @@
           <w:szCs w:val="24"/>
         </w:rPr>
       </w:pPr>
-      <w:bookmarkStart w:id="14" w:name="_Toc27476597"/>
+      <w:bookmarkStart w:id="15" w:name="_Toc27476597"/>
       <w:r>
         <w:rPr>
           <w:rFonts w:asciiTheme="minorHAnsi" w:hAnsiTheme="minorHAnsi" w:cstheme="minorHAnsi"/>
@@ -11427,7 +12531,7 @@
         <w:lastRenderedPageBreak/>
         <w:t>Referências</w:t>
       </w:r>
-      <w:bookmarkEnd w:id="14"/>
+      <w:bookmarkEnd w:id="15"/>
     </w:p>
     <w:p>
       <w:pPr>
@@ -11444,19 +12548,53 @@
       <w:pPr>
         <w:spacing w:before="120" w:after="120"/>
       </w:pPr>
-      <w:r>
-        <w:t>Delhij, A.; Solingen, R.; Wijnands,W. (2016, November 16).</w:t>
-      </w:r>
-      <w:bookmarkStart w:id="15" w:name="_GoBack"/>
-      <w:bookmarkEnd w:id="15"/>
+      <w:proofErr w:type="spellStart"/>
+      <w:r>
+        <w:t>Delhij</w:t>
+      </w:r>
+      <w:proofErr w:type="spellEnd"/>
+      <w:r>
+        <w:t xml:space="preserve">, A.; Solingen, R.; </w:t>
+      </w:r>
+      <w:proofErr w:type="spellStart"/>
+      <w:r>
+        <w:t>Wijnands,W</w:t>
+      </w:r>
+      <w:proofErr w:type="spellEnd"/>
+      <w:r>
+        <w:t xml:space="preserve">. (2016, </w:t>
+      </w:r>
+      <w:proofErr w:type="spellStart"/>
+      <w:r>
+        <w:t>November</w:t>
+      </w:r>
+      <w:proofErr w:type="spellEnd"/>
+      <w:r>
+        <w:t xml:space="preserve"> 16). O Guia </w:t>
+      </w:r>
+      <w:proofErr w:type="spellStart"/>
+      <w:r>
+        <w:t>eduScrum</w:t>
+      </w:r>
+      <w:proofErr w:type="spellEnd"/>
+      <w:r>
+        <w:t xml:space="preserve">. </w:t>
+      </w:r>
+      <w:proofErr w:type="spellStart"/>
+      <w:r>
+        <w:t>Retrieved</w:t>
+      </w:r>
+      <w:proofErr w:type="spellEnd"/>
       <w:r>
         <w:t xml:space="preserve"> </w:t>
       </w:r>
-      <w:r>
-        <w:t>O Guia eduScrum</w:t>
-      </w:r>
-      <w:r>
-        <w:t>. Retrieved from :</w:t>
+      <w:proofErr w:type="spellStart"/>
+      <w:r>
+        <w:t>from</w:t>
+      </w:r>
+      <w:proofErr w:type="spellEnd"/>
+      <w:r>
+        <w:t xml:space="preserve"> :</w:t>
       </w:r>
     </w:p>
     <w:p>
@@ -11522,14 +12660,52 @@
         </w:rPr>
         <w:t>APA (</w:t>
       </w:r>
+      <w:proofErr w:type="spellStart"/>
       <w:r>
         <w:rPr>
           <w:rFonts w:cstheme="minorHAnsi"/>
           <w:iCs/>
           <w:szCs w:val="24"/>
         </w:rPr>
-        <w:t>American Psychology Association</w:t>
-      </w:r>
+        <w:t>American</w:t>
+      </w:r>
+      <w:proofErr w:type="spellEnd"/>
+      <w:r>
+        <w:rPr>
+          <w:rFonts w:cstheme="minorHAnsi"/>
+          <w:iCs/>
+          <w:szCs w:val="24"/>
+        </w:rPr>
+        <w:t xml:space="preserve"> </w:t>
+      </w:r>
+      <w:proofErr w:type="spellStart"/>
+      <w:r>
+        <w:rPr>
+          <w:rFonts w:cstheme="minorHAnsi"/>
+          <w:iCs/>
+          <w:szCs w:val="24"/>
+        </w:rPr>
+        <w:t>Psychology</w:t>
+      </w:r>
+      <w:proofErr w:type="spellEnd"/>
+      <w:r>
+        <w:rPr>
+          <w:rFonts w:cstheme="minorHAnsi"/>
+          <w:iCs/>
+          <w:szCs w:val="24"/>
+        </w:rPr>
+        <w:t xml:space="preserve"> </w:t>
+      </w:r>
+      <w:proofErr w:type="spellStart"/>
+      <w:r>
+        <w:rPr>
+          <w:rFonts w:cstheme="minorHAnsi"/>
+          <w:iCs/>
+          <w:szCs w:val="24"/>
+        </w:rPr>
+        <w:t>Association</w:t>
+      </w:r>
+      <w:proofErr w:type="spellEnd"/>
       <w:r>
         <w:rPr>
           <w:rFonts w:cstheme="minorHAnsi"/>
@@ -17701,7 +18877,7 @@
 </file>
 
 <file path=customXml/itemProps2.xml><?xml version="1.0" encoding="utf-8"?>
-<ds:datastoreItem xmlns:ds="http://schemas.openxmlformats.org/officeDocument/2006/customXml" ds:itemID="{FCE81C7D-585F-4FAC-A431-F879301CA972}">
+<ds:datastoreItem xmlns:ds="http://schemas.openxmlformats.org/officeDocument/2006/customXml" ds:itemID="{A51EF797-2D64-4387-B35D-6398BB28C93A}">
   <ds:schemaRefs>
     <ds:schemaRef ds:uri="http://schemas.openxmlformats.org/officeDocument/2006/bibliography"/>
   </ds:schemaRefs>

</xml_diff>

<commit_message>
Pequena alteração nas séries temporais
</commit_message>
<xml_diff>
--- a/Template_Relatório-Projeto_LAPR1-2019-2020.docx
+++ b/Template_Relatório-Projeto_LAPR1-2019-2020.docx
@@ -552,7 +552,7 @@
                     <v:stroke joinstyle="miter"/>
                     <v:path gradientshapeok="t" o:connecttype="rect"/>
                   </v:shapetype>
-                  <v:shape id="Caixa de Texto 39" o:spid="_x0000_s1028" type="#_x0000_t202" style="position:absolute;margin-left:277.5pt;margin-top:277.3pt;width:228.7pt;height:231.75pt;z-index:251654144;visibility:visible;mso-wrap-style:square;mso-width-percent:0;mso-height-percent:0;mso-wrap-distance-left:9pt;mso-wrap-distance-top:0;mso-wrap-distance-right:9pt;mso-wrap-distance-bottom:0;mso-position-horizontal:absolute;mso-position-horizontal-relative:page;mso-position-vertical:absolute;mso-position-vertical-relative:page;mso-width-percent:0;mso-height-percent:0;mso-width-relative:page;mso-height-relative:page;v-text-anchor:top" o:gfxdata="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" filled="f" stroked="f" strokeweight=".5pt">
+                  <v:shape id="Caixa de Texto 39" o:spid="_x0000_s1028" type="#_x0000_t202" style="position:absolute;margin-left:277.5pt;margin-top:277.3pt;width:228.7pt;height:231.75pt;z-index:251654144;visibility:visible;mso-wrap-style:square;mso-width-percent:0;mso-height-percent:0;mso-wrap-distance-left:9pt;mso-wrap-distance-top:0;mso-wrap-distance-right:9pt;mso-wrap-distance-bottom:0;mso-position-horizontal:absolute;mso-position-horizontal-relative:page;mso-position-vertical:absolute;mso-position-vertical-relative:page;mso-width-percent:0;mso-height-percent:0;mso-width-relative:page;mso-height-relative:page;v-text-anchor:top" o:gfxdata="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" filled="f" stroked="f" strokeweight=".5pt">
                     <v:textbox>
                       <w:txbxContent>
                         <w:sdt>
@@ -880,7 +880,7 @@
               </mc:Choice>
               <mc:Fallback>
                 <w:pict>
-                  <v:shape w14:anchorId="1AB9EDCA" id="Caixa de Texto 33" o:spid="_x0000_s1029" type="#_x0000_t202" style="position:absolute;margin-left:280.55pt;margin-top:500.3pt;width:223.5pt;height:91.85pt;z-index:251657216;visibility:visible;mso-wrap-style:square;mso-width-percent:0;mso-height-percent:0;mso-wrap-distance-left:9pt;mso-wrap-distance-top:0;mso-wrap-distance-right:9pt;mso-wrap-distance-bottom:0;mso-position-horizontal:absolute;mso-position-horizontal-relative:page;mso-position-vertical:absolute;mso-position-vertical-relative:page;mso-width-percent:0;mso-height-percent:0;mso-width-relative:page;mso-height-relative:margin;v-text-anchor:top" o:gfxdata="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" filled="f" stroked="f" strokeweight=".5pt">
+                  <v:shape w14:anchorId="1AB9EDCA" id="Caixa de Texto 33" o:spid="_x0000_s1029" type="#_x0000_t202" style="position:absolute;margin-left:280.55pt;margin-top:500.3pt;width:223.5pt;height:91.85pt;z-index:251657216;visibility:visible;mso-wrap-style:square;mso-width-percent:0;mso-height-percent:0;mso-wrap-distance-left:9pt;mso-wrap-distance-top:0;mso-wrap-distance-right:9pt;mso-wrap-distance-bottom:0;mso-position-horizontal:absolute;mso-position-horizontal-relative:page;mso-position-vertical:absolute;mso-position-vertical-relative:page;mso-width-percent:0;mso-height-percent:0;mso-width-relative:page;mso-height-relative:margin;v-text-anchor:top" o:gfxdata="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" filled="f" stroked="f" strokeweight=".5pt">
                     <v:textbox>
                       <w:txbxContent>
                         <w:p>
@@ -1236,23 +1236,7 @@
                                     <w:rFonts w:cstheme="minorHAnsi"/>
                                     <w:b/>
                                   </w:rPr>
-                                  <w:t>Docente(s)/Orientador(</w:t>
-                                </w:r>
-                                <w:proofErr w:type="spellStart"/>
-                                <w:r>
-                                  <w:rPr>
-                                    <w:rFonts w:cstheme="minorHAnsi"/>
-                                    <w:b/>
-                                  </w:rPr>
-                                  <w:t>es</w:t>
-                                </w:r>
-                                <w:proofErr w:type="spellEnd"/>
-                                <w:r>
-                                  <w:rPr>
-                                    <w:rFonts w:cstheme="minorHAnsi"/>
-                                    <w:b/>
-                                  </w:rPr>
-                                  <w:t xml:space="preserve">) </w:t>
+                                  <w:t xml:space="preserve">Docente(s)/Orientador(es) </w:t>
                                 </w:r>
                               </w:p>
                               <w:p>
@@ -1473,7 +1457,7 @@
               </mc:Choice>
               <mc:Fallback>
                 <w:pict>
-                  <v:shape w14:anchorId="366F4CF0" id="Text Box 14" o:spid="_x0000_s1031" type="#_x0000_t202" style="position:absolute;margin-left:280.5pt;margin-top:612pt;width:178.85pt;height:138.75pt;z-index:251658240;visibility:visible;mso-wrap-style:square;mso-width-percent:0;mso-height-percent:0;mso-wrap-distance-left:9pt;mso-wrap-distance-top:0;mso-wrap-distance-right:9pt;mso-wrap-distance-bottom:0;mso-position-horizontal:absolute;mso-position-horizontal-relative:page;mso-position-vertical:absolute;mso-position-vertical-relative:page;mso-width-percent:0;mso-height-percent:0;mso-width-relative:page;mso-height-relative:margin;v-text-anchor:top" o:gfxdata="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" filled="f" stroked="f" strokeweight=".5pt">
+                  <v:shape w14:anchorId="366F4CF0" id="Text Box 14" o:spid="_x0000_s1031" type="#_x0000_t202" style="position:absolute;margin-left:280.5pt;margin-top:612pt;width:178.85pt;height:138.75pt;z-index:251658240;visibility:visible;mso-wrap-style:square;mso-width-percent:0;mso-height-percent:0;mso-wrap-distance-left:9pt;mso-wrap-distance-top:0;mso-wrap-distance-right:9pt;mso-wrap-distance-bottom:0;mso-position-horizontal:absolute;mso-position-horizontal-relative:page;mso-position-vertical:absolute;mso-position-vertical-relative:page;mso-width-percent:0;mso-height-percent:0;mso-width-relative:page;mso-height-relative:margin;v-text-anchor:top" o:gfxdata="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" filled="f" stroked="f" strokeweight=".5pt">
                     <v:textbox>
                       <w:txbxContent>
                         <w:p>
@@ -1489,23 +1473,7 @@
                               <w:rFonts w:cstheme="minorHAnsi"/>
                               <w:b/>
                             </w:rPr>
-                            <w:t>Docente(s)/Orientador(</w:t>
-                          </w:r>
-                          <w:proofErr w:type="spellStart"/>
-                          <w:r>
-                            <w:rPr>
-                              <w:rFonts w:cstheme="minorHAnsi"/>
-                              <w:b/>
-                            </w:rPr>
-                            <w:t>es</w:t>
-                          </w:r>
-                          <w:proofErr w:type="spellEnd"/>
-                          <w:r>
-                            <w:rPr>
-                              <w:rFonts w:cstheme="minorHAnsi"/>
-                              <w:b/>
-                            </w:rPr>
-                            <w:t xml:space="preserve">) </w:t>
+                            <w:t xml:space="preserve">Docente(s)/Orientador(es) </w:t>
                           </w:r>
                         </w:p>
                         <w:p>
@@ -3880,7 +3848,6 @@
         </w:rPr>
         <w:t xml:space="preserve">: </w:t>
       </w:r>
-      <w:proofErr w:type="spellStart"/>
       <w:r>
         <w:rPr>
           <w:rFonts w:asciiTheme="minorHAnsi" w:hAnsiTheme="minorHAnsi" w:cstheme="minorHAnsi"/>
@@ -3892,7 +3859,6 @@
         </w:rPr>
         <w:t>Calibri</w:t>
       </w:r>
-      <w:proofErr w:type="spellEnd"/>
       <w:r>
         <w:rPr>
           <w:rFonts w:asciiTheme="minorHAnsi" w:hAnsiTheme="minorHAnsi" w:cstheme="minorHAnsi"/>
@@ -3991,7 +3957,6 @@
         </w:rPr>
         <w:t xml:space="preserve">e tamanho de letra dos títulos nível 1: </w:t>
       </w:r>
-      <w:proofErr w:type="spellStart"/>
       <w:r>
         <w:rPr>
           <w:rFonts w:asciiTheme="minorHAnsi" w:hAnsiTheme="minorHAnsi" w:cstheme="minorHAnsi"/>
@@ -4003,7 +3968,6 @@
         </w:rPr>
         <w:t>Calibri</w:t>
       </w:r>
-      <w:proofErr w:type="spellEnd"/>
       <w:r>
         <w:rPr>
           <w:rFonts w:asciiTheme="minorHAnsi" w:hAnsiTheme="minorHAnsi" w:cstheme="minorHAnsi"/>
@@ -4046,7 +4010,6 @@
         </w:rPr>
         <w:t xml:space="preserve">Tipo e tamanho de letra dos títulos nível 2: </w:t>
       </w:r>
-      <w:proofErr w:type="spellStart"/>
       <w:r>
         <w:rPr>
           <w:rFonts w:asciiTheme="minorHAnsi" w:hAnsiTheme="minorHAnsi" w:cstheme="minorHAnsi"/>
@@ -4058,7 +4021,6 @@
         </w:rPr>
         <w:t>Calibri</w:t>
       </w:r>
-      <w:proofErr w:type="spellEnd"/>
       <w:r>
         <w:rPr>
           <w:rFonts w:asciiTheme="minorHAnsi" w:hAnsiTheme="minorHAnsi" w:cstheme="minorHAnsi"/>
@@ -4123,7 +4085,6 @@
         </w:rPr>
         <w:t xml:space="preserve">vel 3 (caso existam): </w:t>
       </w:r>
-      <w:proofErr w:type="spellStart"/>
       <w:r>
         <w:rPr>
           <w:rFonts w:asciiTheme="minorHAnsi" w:hAnsiTheme="minorHAnsi" w:cstheme="minorHAnsi"/>
@@ -4133,19 +4094,7 @@
           <w:sz w:val="22"/>
           <w:szCs w:val="22"/>
         </w:rPr>
-        <w:t>Calibri</w:t>
-      </w:r>
-      <w:proofErr w:type="spellEnd"/>
-      <w:r>
-        <w:rPr>
-          <w:rFonts w:asciiTheme="minorHAnsi" w:hAnsiTheme="minorHAnsi" w:cstheme="minorHAnsi"/>
-          <w:iCs/>
-          <w:strike/>
-          <w:color w:val="000000"/>
-          <w:sz w:val="22"/>
-          <w:szCs w:val="22"/>
-        </w:rPr>
-        <w:t xml:space="preserve"> </w:t>
+        <w:t xml:space="preserve">Calibri </w:t>
       </w:r>
       <w:r>
         <w:rPr>
@@ -4262,55 +4211,7 @@
           <w:sz w:val="22"/>
           <w:szCs w:val="22"/>
         </w:rPr>
-        <w:t xml:space="preserve">: 6 </w:t>
-      </w:r>
-      <w:proofErr w:type="spellStart"/>
-      <w:r>
-        <w:rPr>
-          <w:rFonts w:asciiTheme="minorHAnsi" w:hAnsiTheme="minorHAnsi" w:cstheme="minorHAnsi"/>
-          <w:iCs/>
-          <w:strike/>
-          <w:color w:val="000000"/>
-          <w:sz w:val="22"/>
-          <w:szCs w:val="22"/>
-        </w:rPr>
-        <w:t>pto</w:t>
-      </w:r>
-      <w:proofErr w:type="spellEnd"/>
-      <w:r>
-        <w:rPr>
-          <w:rFonts w:asciiTheme="minorHAnsi" w:hAnsiTheme="minorHAnsi" w:cstheme="minorHAnsi"/>
-          <w:iCs/>
-          <w:strike/>
-          <w:color w:val="000000"/>
-          <w:sz w:val="22"/>
-          <w:szCs w:val="22"/>
-        </w:rPr>
-        <w:t xml:space="preserve"> antes / 6 </w:t>
-      </w:r>
-      <w:proofErr w:type="spellStart"/>
-      <w:r>
-        <w:rPr>
-          <w:rFonts w:asciiTheme="minorHAnsi" w:hAnsiTheme="minorHAnsi" w:cstheme="minorHAnsi"/>
-          <w:iCs/>
-          <w:strike/>
-          <w:color w:val="000000"/>
-          <w:sz w:val="22"/>
-          <w:szCs w:val="22"/>
-        </w:rPr>
-        <w:t>pto</w:t>
-      </w:r>
-      <w:proofErr w:type="spellEnd"/>
-      <w:r>
-        <w:rPr>
-          <w:rFonts w:asciiTheme="minorHAnsi" w:hAnsiTheme="minorHAnsi" w:cstheme="minorHAnsi"/>
-          <w:iCs/>
-          <w:strike/>
-          <w:color w:val="000000"/>
-          <w:sz w:val="22"/>
-          <w:szCs w:val="22"/>
-        </w:rPr>
-        <w:t xml:space="preserve"> depois (</w:t>
+        <w:t>: 6 pto antes / 6 pto depois (</w:t>
       </w:r>
       <w:r>
         <w:rPr>
@@ -4627,11 +4528,9 @@
         <w:t xml:space="preserve">2.1 </w:t>
       </w:r>
       <w:bookmarkStart w:id="2" w:name="_Toc27476589"/>
-      <w:proofErr w:type="spellStart"/>
       <w:r>
         <w:t>EduScrum</w:t>
       </w:r>
-      <w:proofErr w:type="spellEnd"/>
       <w:r>
         <w:t xml:space="preserve"> no desenvolvimento do Projeto</w:t>
       </w:r>
@@ -4648,15 +4547,7 @@
         <w:jc w:val="both"/>
       </w:pPr>
       <w:r>
-        <w:t xml:space="preserve">A metodologia </w:t>
-      </w:r>
-      <w:proofErr w:type="spellStart"/>
-      <w:r>
-        <w:t>eduScrum</w:t>
-      </w:r>
-      <w:proofErr w:type="spellEnd"/>
-      <w:r>
-        <w:t xml:space="preserve">, utilizada durante este projeto, consiste na criação de equipas e atribuição de papéis a cada um dos seus membros. Cada elemento possui um importante papel para a plena realização e concretização dos objetivos, ao qual chamamos como um conjunto de Sprint. </w:t>
+        <w:t xml:space="preserve">A metodologia eduScrum, utilizada durante este projeto, consiste na criação de equipas e atribuição de papéis a cada um dos seus membros. Cada elemento possui um importante papel para a plena realização e concretização dos objetivos, ao qual chamamos como um conjunto de Sprint. </w:t>
       </w:r>
     </w:p>
     <w:p>
@@ -4665,47 +4556,7 @@
         <w:jc w:val="both"/>
       </w:pPr>
       <w:r>
-        <w:t xml:space="preserve">Um dos membros, que não faz propriamente partes da equipa, é o </w:t>
-      </w:r>
-      <w:proofErr w:type="spellStart"/>
-      <w:r>
-        <w:t>Product</w:t>
-      </w:r>
-      <w:proofErr w:type="spellEnd"/>
-      <w:r>
-        <w:t xml:space="preserve"> </w:t>
-      </w:r>
-      <w:proofErr w:type="spellStart"/>
-      <w:r>
-        <w:t>Owner</w:t>
-      </w:r>
-      <w:proofErr w:type="spellEnd"/>
-      <w:r>
-        <w:t xml:space="preserve">, que no caso do </w:t>
-      </w:r>
-      <w:proofErr w:type="spellStart"/>
-      <w:r>
-        <w:t>eduScrum</w:t>
-      </w:r>
-      <w:proofErr w:type="spellEnd"/>
-      <w:r>
-        <w:t xml:space="preserve"> é o professor. Este define o que é necessário ser aprendido, controla o funcionamento das equipas criadas e os seus resultados e por fim, avalia os resultados obtidos, de acordo com critérios de avaliação definidos anteriormente. Consoante a avaliação, o </w:t>
-      </w:r>
-      <w:proofErr w:type="spellStart"/>
-      <w:r>
-        <w:t>Product</w:t>
-      </w:r>
-      <w:proofErr w:type="spellEnd"/>
-      <w:r>
-        <w:t xml:space="preserve"> </w:t>
-      </w:r>
-      <w:proofErr w:type="spellStart"/>
-      <w:r>
-        <w:t>Owner</w:t>
-      </w:r>
-      <w:proofErr w:type="spellEnd"/>
-      <w:r>
-        <w:t xml:space="preserve"> é responsável pelas atribuições de classificações e respetivas aprovações ou reprovações.</w:t>
+        <w:t>Um dos membros, que não faz propriamente partes da equipa, é o Product Owner, que no caso do eduScrum é o professor. Este define o que é necessário ser aprendido, controla o funcionamento das equipas criadas e os seus resultados e por fim, avalia os resultados obtidos, de acordo com critérios de avaliação definidos anteriormente. Consoante a avaliação, o Product Owner é responsável pelas atribuições de classificações e respetivas aprovações ou reprovações.</w:t>
       </w:r>
     </w:p>
     <w:p>
@@ -4717,15 +4568,7 @@
         <w:t xml:space="preserve">Outro </w:t>
       </w:r>
       <w:r>
-        <w:t xml:space="preserve">dos membros é elegido como </w:t>
-      </w:r>
-      <w:proofErr w:type="spellStart"/>
-      <w:r>
-        <w:t>ScrumMaster</w:t>
-      </w:r>
-      <w:proofErr w:type="spellEnd"/>
-      <w:r>
-        <w:t xml:space="preserve"> e este tem a função de coordenar a equipa, planear o que vai ser feito e definir as tarefas e para quando devem estar terminadas. Este também desempenha a função de líder, garantido que a equipa atinja um ótimo desempenho, fornecendo a máxima ajuda possível. Após essa etapa, as tarefas são subdivididas pelos membros dos grupos para que eles as possam efetuar dentro dos prazos delineados.</w:t>
+        <w:t>dos membros é elegido como ScrumMaster e este tem a função de coordenar a equipa, planear o que vai ser feito e definir as tarefas e para quando devem estar terminadas. Este também desempenha a função de líder, garantido que a equipa atinja um ótimo desempenho, fornecendo a máxima ajuda possível. Após essa etapa, as tarefas são subdivididas pelos membros dos grupos para que eles as possam efetuar dentro dos prazos delineados.</w:t>
       </w:r>
     </w:p>
     <w:p>
@@ -4734,15 +4577,7 @@
         <w:jc w:val="both"/>
       </w:pPr>
       <w:r>
-        <w:t xml:space="preserve">No caso do nosso grupo, escolhemos logo o </w:t>
-      </w:r>
-      <w:proofErr w:type="spellStart"/>
-      <w:r>
-        <w:t>Scrum</w:t>
-      </w:r>
-      <w:proofErr w:type="spellEnd"/>
-      <w:r>
-        <w:t xml:space="preserve"> Master que se manteve durante os dois sprints realizados (desenvolvimento do trabalho das séries temporais e respetivo relatório) que garantiu o bom funcionamento do grupo em que todos os membros comunicaram e realizaram as tarefas propostas, dentro do tempo indicado. O bom desempenho de todos permitiu-nos diminuir ou excluir qualquer tipo de erros que podiam existir, o que mais uma vez levou à otimização do produto final, e por isso é importante um bom planeamento que permita que tudo aconteça como o pretendido. </w:t>
+        <w:t xml:space="preserve">No caso do nosso grupo, escolhemos logo o Scrum Master que se manteve durante os dois sprints realizados (desenvolvimento do trabalho das séries temporais e respetivo relatório) que garantiu o bom funcionamento do grupo em que todos os membros comunicaram e realizaram as tarefas propostas, dentro do tempo indicado. O bom desempenho de todos permitiu-nos diminuir ou excluir qualquer tipo de erros que podiam existir, o que mais uma vez levou à otimização do produto final, e por isso é importante um bom planeamento que permita que tudo aconteça como o pretendido. </w:t>
       </w:r>
     </w:p>
     <w:p>
@@ -4796,25 +4631,7 @@
           <w:iCs/>
           <w:color w:val="000000"/>
         </w:rPr>
-        <w:t xml:space="preserve">A ferramenta que mais nos foi útil para a organização e distribuição das tarefas foi o </w:t>
-      </w:r>
-      <w:proofErr w:type="spellStart"/>
-      <w:r>
-        <w:rPr>
-          <w:rFonts w:cstheme="minorHAnsi"/>
-          <w:iCs/>
-          <w:color w:val="000000"/>
-        </w:rPr>
-        <w:t>Trello</w:t>
-      </w:r>
-      <w:proofErr w:type="spellEnd"/>
-      <w:r>
-        <w:rPr>
-          <w:rFonts w:cstheme="minorHAnsi"/>
-          <w:iCs/>
-          <w:color w:val="000000"/>
-        </w:rPr>
-        <w:t>, onde registámos diariamente a evolução do projeto: as etapas concluídas</w:t>
+        <w:t>A ferramenta que mais nos foi útil para a organização e distribuição das tarefas foi o Trello, onde registámos diariamente a evolução do projeto: as etapas concluídas</w:t>
       </w:r>
       <w:r>
         <w:rPr>
@@ -4856,23 +4673,13 @@
         </w:rPr>
         <w:t xml:space="preserve"> Com a utilização desta plataforma, foi-nos possível implementar </w:t>
       </w:r>
-      <w:proofErr w:type="spellStart"/>
       <w:r>
         <w:rPr>
           <w:rFonts w:cstheme="minorHAnsi"/>
           <w:i/>
           <w:color w:val="000000"/>
         </w:rPr>
-        <w:t>due</w:t>
-      </w:r>
-      <w:proofErr w:type="spellEnd"/>
-      <w:r>
-        <w:rPr>
-          <w:rFonts w:cstheme="minorHAnsi"/>
-          <w:i/>
-          <w:color w:val="000000"/>
-        </w:rPr>
-        <w:t xml:space="preserve"> dates</w:t>
+        <w:t>due dates</w:t>
       </w:r>
       <w:r>
         <w:rPr>
@@ -5619,47 +5426,7 @@
           <w:color w:val="000000"/>
           <w:szCs w:val="28"/>
         </w:rPr>
-        <w:t>próximos e correlacionados que aqueles valores mais distantes (</w:t>
-      </w:r>
-      <w:proofErr w:type="spellStart"/>
-      <w:r>
-        <w:rPr>
-          <w:rFonts w:cstheme="minorHAnsi"/>
-          <w:iCs/>
-          <w:color w:val="000000"/>
-          <w:szCs w:val="28"/>
-        </w:rPr>
-        <w:t>Hyndman</w:t>
-      </w:r>
-      <w:proofErr w:type="spellEnd"/>
-      <w:r>
-        <w:rPr>
-          <w:rFonts w:cstheme="minorHAnsi"/>
-          <w:iCs/>
-          <w:color w:val="000000"/>
-          <w:szCs w:val="28"/>
-        </w:rPr>
-        <w:t xml:space="preserve"> &amp; </w:t>
-      </w:r>
-      <w:proofErr w:type="spellStart"/>
-      <w:r>
-        <w:rPr>
-          <w:rFonts w:cstheme="minorHAnsi"/>
-          <w:iCs/>
-          <w:color w:val="000000"/>
-          <w:szCs w:val="28"/>
-        </w:rPr>
-        <w:t>Athanasopoulos</w:t>
-      </w:r>
-      <w:proofErr w:type="spellEnd"/>
-      <w:r>
-        <w:rPr>
-          <w:rFonts w:cstheme="minorHAnsi"/>
-          <w:iCs/>
-          <w:color w:val="000000"/>
-          <w:szCs w:val="28"/>
-        </w:rPr>
-        <w:t>, 2014;</w:t>
+        <w:t>próximos e correlacionados que aqueles valores mais distantes (Hyndman &amp; Athanasopoulos, 2014;</w:t>
       </w:r>
       <w:r>
         <w:rPr>
@@ -6236,7 +6003,12 @@
         <w:jc w:val="both"/>
       </w:pPr>
       <w:r>
-        <w:t>Segundo MORETTIN e TOLOI (1981) e CHAFTFIELD (2000), os objetivos de analisar uma série temporal são os seguintes:</w:t>
+        <w:t>Segundo MORETTIN e TOLOI (1981) e CHA</w:t>
+      </w:r>
+      <w:bookmarkStart w:id="9" w:name="_GoBack"/>
+      <w:bookmarkEnd w:id="9"/>
+      <w:r>
+        <w:t>TFIELD (2000), os objetivos de analisar uma série temporal são os seguintes:</w:t>
       </w:r>
     </w:p>
     <w:p>
@@ -6556,32 +6328,11 @@
         <w:t>S</w:t>
       </w:r>
       <w:r>
-        <w:t>imples (</w:t>
-      </w:r>
-      <w:proofErr w:type="spellStart"/>
-      <w:r>
-        <w:t>S</w:t>
-      </w:r>
-      <w:r>
-        <w:t>imple</w:t>
-      </w:r>
-      <w:proofErr w:type="spellEnd"/>
-      <w:r>
-        <w:t xml:space="preserve"> </w:t>
-      </w:r>
-      <w:proofErr w:type="spellStart"/>
-      <w:r>
-        <w:t>Moving</w:t>
-      </w:r>
-      <w:proofErr w:type="spellEnd"/>
-      <w:r>
-        <w:t xml:space="preserve"> </w:t>
-      </w:r>
-      <w:proofErr w:type="spellStart"/>
-      <w:r>
-        <w:t>Average</w:t>
-      </w:r>
-      <w:proofErr w:type="spellEnd"/>
+        <w:t>imples (S</w:t>
+      </w:r>
+      <w:r>
+        <w:t>imple Moving Average</w:t>
+      </w:r>
       <w:r>
         <w:t>) é uma média móvel</w:t>
       </w:r>
@@ -6817,7 +6568,6 @@
           <w:rFonts w:eastAsiaTheme="minorEastAsia"/>
         </w:rPr>
       </w:pPr>
-      <w:proofErr w:type="spellStart"/>
       <w:r>
         <w:rPr>
           <w:rFonts w:eastAsiaTheme="minorEastAsia"/>
@@ -6831,7 +6581,6 @@
         </w:rPr>
         <w:t>i</w:t>
       </w:r>
-      <w:proofErr w:type="spellEnd"/>
       <w:r>
         <w:rPr>
           <w:rFonts w:eastAsiaTheme="minorEastAsia"/>
@@ -7223,25 +6972,18 @@
       <w:r>
         <w:t xml:space="preserve">xponencial </w:t>
       </w:r>
-      <w:proofErr w:type="spellStart"/>
       <w:r>
         <w:t>M</w:t>
       </w:r>
       <w:r>
-        <w:t>oving</w:t>
-      </w:r>
-      <w:proofErr w:type="spellEnd"/>
-      <w:r>
-        <w:t xml:space="preserve"> </w:t>
-      </w:r>
-      <w:proofErr w:type="spellStart"/>
+        <w:t xml:space="preserve">oving </w:t>
+      </w:r>
       <w:r>
         <w:t>A</w:t>
       </w:r>
       <w:r>
         <w:t>verage</w:t>
       </w:r>
-      <w:proofErr w:type="spellEnd"/>
       <w:r>
         <w:t xml:space="preserve">) é um tipo de média móvel que coloca maior peso e significância nos pontos de dados mais recentes. A média móvel exponencial também é referida como média móvel exponencialmente ponderada. </w:t>
       </w:r>
@@ -7267,38 +7009,23 @@
         <w:t xml:space="preserve"> </w:t>
       </w:r>
       <w:r>
-        <w:t>reage mais significativamente a mudanças recentes de preços do que uma média móvel simples (</w:t>
-      </w:r>
-      <w:proofErr w:type="spellStart"/>
-      <w:r>
-        <w:t>S</w:t>
-      </w:r>
-      <w:r>
-        <w:t>imple</w:t>
-      </w:r>
-      <w:proofErr w:type="spellEnd"/>
-      <w:r>
-        <w:t xml:space="preserve"> </w:t>
-      </w:r>
-      <w:proofErr w:type="spellStart"/>
+        <w:t>reage mais significativamente a mudanças recentes de preços do que uma média móvel simples (S</w:t>
+      </w:r>
+      <w:r>
+        <w:t xml:space="preserve">imple </w:t>
+      </w:r>
       <w:r>
         <w:t>M</w:t>
       </w:r>
       <w:r>
-        <w:t>oving</w:t>
-      </w:r>
-      <w:proofErr w:type="spellEnd"/>
-      <w:r>
-        <w:t xml:space="preserve"> </w:t>
-      </w:r>
-      <w:proofErr w:type="spellStart"/>
+        <w:t xml:space="preserve">oving </w:t>
+      </w:r>
       <w:r>
         <w:t>A</w:t>
       </w:r>
       <w:r>
         <w:t>verage</w:t>
       </w:r>
-      <w:proofErr w:type="spellEnd"/>
       <w:r>
         <w:t>), que aplica um peso igual a todas as observações no período.</w:t>
       </w:r>
@@ -7470,7 +7197,6 @@
         <w:spacing w:after="0"/>
         <w:jc w:val="both"/>
       </w:pPr>
-      <w:proofErr w:type="spellStart"/>
       <w:r>
         <w:t>y</w:t>
       </w:r>
@@ -7480,7 +7206,6 @@
         </w:rPr>
         <w:t>i</w:t>
       </w:r>
-      <w:proofErr w:type="spellEnd"/>
       <w:r>
         <w:t xml:space="preserve"> </w:t>
       </w:r>
@@ -7862,7 +7587,6 @@
       <w:pPr>
         <w:spacing w:after="0"/>
       </w:pPr>
-      <w:proofErr w:type="spellStart"/>
       <w:r>
         <w:t>y</w:t>
       </w:r>
@@ -7870,14 +7594,7 @@
         <w:rPr>
           <w:vertAlign w:val="subscript"/>
         </w:rPr>
-        <w:t>i</w:t>
-      </w:r>
-      <w:proofErr w:type="spellEnd"/>
-      <w:r>
-        <w:rPr>
-          <w:vertAlign w:val="subscript"/>
-        </w:rPr>
-        <w:t xml:space="preserve"> + 1</w:t>
+        <w:t>i + 1</w:t>
       </w:r>
       <w:r>
         <w:t xml:space="preserve"> – representa uma previsão utilizando dados anteriores;</w:t>
@@ -8100,7 +7817,7 @@
           <w:szCs w:val="28"/>
         </w:rPr>
       </w:pPr>
-      <w:bookmarkStart w:id="9" w:name="_Toc27476593"/>
+      <w:bookmarkStart w:id="10" w:name="_Toc27476593"/>
       <w:r>
         <w:rPr>
           <w:rFonts w:asciiTheme="minorHAnsi" w:hAnsiTheme="minorHAnsi" w:cstheme="minorHAnsi"/>
@@ -8113,7 +7830,7 @@
         <w:lastRenderedPageBreak/>
         <w:t>Desenvolvimento e Implementação da Aplicação</w:t>
       </w:r>
-      <w:bookmarkEnd w:id="9"/>
+      <w:bookmarkEnd w:id="10"/>
     </w:p>
     <w:p>
       <w:pPr>
@@ -8348,25 +8065,7 @@
           <w:iCs/>
           <w:color w:val="000000"/>
         </w:rPr>
-        <w:t xml:space="preserve">Para cada intervalo de tempo, é efetuada a soma de todos os valores dentro do intervalo, ficando essa soma alocada à primeira posição do </w:t>
-      </w:r>
-      <w:proofErr w:type="spellStart"/>
-      <w:r>
-        <w:rPr>
-          <w:rFonts w:cstheme="minorHAnsi"/>
-          <w:iCs/>
-          <w:color w:val="000000"/>
-        </w:rPr>
-        <w:t>array</w:t>
-      </w:r>
-      <w:proofErr w:type="spellEnd"/>
-      <w:r>
-        <w:rPr>
-          <w:rFonts w:cstheme="minorHAnsi"/>
-          <w:iCs/>
-          <w:color w:val="000000"/>
-        </w:rPr>
-        <w:t xml:space="preserve"> dentro desse período</w:t>
+        <w:t>Para cada intervalo de tempo, é efetuada a soma de todos os valores dentro do intervalo, ficando essa soma alocada à primeira posição do array dentro desse período</w:t>
       </w:r>
       <w:r>
         <w:rPr>
@@ -8384,85 +8083,21 @@
         </w:rPr>
         <w:t xml:space="preserve">à primeira hora de cada manhã, tarde, noite, madrugada, dia, mês ou ano, conforme relevante. Este processo é realizado através dos métodos </w:t>
       </w:r>
-      <w:commentRangeStart w:id="10"/>
-      <w:proofErr w:type="spellStart"/>
-      <w:r>
-        <w:rPr>
-          <w:rFonts w:cstheme="minorHAnsi"/>
-          <w:iCs/>
-          <w:color w:val="000000"/>
-        </w:rPr>
-        <w:t>dayPeriod</w:t>
-      </w:r>
-      <w:proofErr w:type="spellEnd"/>
-      <w:r>
-        <w:rPr>
-          <w:rFonts w:cstheme="minorHAnsi"/>
-          <w:iCs/>
-          <w:color w:val="000000"/>
-        </w:rPr>
-        <w:t xml:space="preserve">, </w:t>
-      </w:r>
-      <w:proofErr w:type="spellStart"/>
-      <w:r>
-        <w:rPr>
-          <w:rFonts w:cstheme="minorHAnsi"/>
-          <w:iCs/>
-          <w:color w:val="000000"/>
-        </w:rPr>
-        <w:t>dailyPeriod</w:t>
-      </w:r>
-      <w:proofErr w:type="spellEnd"/>
-      <w:r>
-        <w:rPr>
-          <w:rFonts w:cstheme="minorHAnsi"/>
-          <w:iCs/>
-          <w:color w:val="000000"/>
-        </w:rPr>
-        <w:t xml:space="preserve">, </w:t>
-      </w:r>
-      <w:proofErr w:type="spellStart"/>
-      <w:r>
-        <w:rPr>
-          <w:rFonts w:cstheme="minorHAnsi"/>
-          <w:iCs/>
-          <w:color w:val="000000"/>
-        </w:rPr>
-        <w:t>monthlyPeriod</w:t>
-      </w:r>
-      <w:proofErr w:type="spellEnd"/>
-      <w:r>
-        <w:rPr>
-          <w:rFonts w:cstheme="minorHAnsi"/>
-          <w:iCs/>
-          <w:color w:val="000000"/>
-        </w:rPr>
-        <w:t xml:space="preserve"> e </w:t>
-      </w:r>
-      <w:proofErr w:type="spellStart"/>
-      <w:r>
-        <w:rPr>
-          <w:rFonts w:cstheme="minorHAnsi"/>
-          <w:iCs/>
-          <w:color w:val="000000"/>
-        </w:rPr>
-        <w:t>annualPeriod</w:t>
-      </w:r>
-      <w:proofErr w:type="spellEnd"/>
-      <w:r>
-        <w:rPr>
-          <w:rFonts w:cstheme="minorHAnsi"/>
-          <w:iCs/>
-          <w:color w:val="000000"/>
-        </w:rPr>
-        <w:t>.</w:t>
-      </w:r>
-      <w:commentRangeEnd w:id="10"/>
+      <w:commentRangeStart w:id="11"/>
+      <w:r>
+        <w:rPr>
+          <w:rFonts w:cstheme="minorHAnsi"/>
+          <w:iCs/>
+          <w:color w:val="000000"/>
+        </w:rPr>
+        <w:t>dayPeriod, dailyPeriod, monthlyPeriod e annualPeriod.</w:t>
+      </w:r>
+      <w:commentRangeEnd w:id="11"/>
       <w:r>
         <w:rPr>
           <w:rStyle w:val="Refdecomentrio"/>
         </w:rPr>
-        <w:commentReference w:id="10"/>
+        <w:commentReference w:id="11"/>
       </w:r>
     </w:p>
     <w:p>
@@ -8615,18 +8250,8 @@
           <w:iCs/>
           <w:color w:val="000000"/>
         </w:rPr>
-        <w:t xml:space="preserve">De seguida, os valores das somas substituem as primeiras posições do </w:t>
-      </w:r>
-      <w:proofErr w:type="spellStart"/>
-      <w:r>
-        <w:rPr>
-          <w:rFonts w:cstheme="minorHAnsi"/>
-          <w:iCs/>
-          <w:color w:val="000000"/>
-        </w:rPr>
-        <w:t>array</w:t>
-      </w:r>
-      <w:proofErr w:type="spellEnd"/>
+        <w:t>De seguida, os valores das somas substituem as primeiras posições do array</w:t>
+      </w:r>
       <w:r>
         <w:rPr>
           <w:rFonts w:cstheme="minorHAnsi"/>
@@ -8673,61 +8298,7 @@
           <w:iCs/>
           <w:color w:val="000000"/>
         </w:rPr>
-        <w:t xml:space="preserve"> Tal é executado através dos métodos </w:t>
-      </w:r>
-      <w:proofErr w:type="spellStart"/>
-      <w:r>
-        <w:rPr>
-          <w:rFonts w:cstheme="minorHAnsi"/>
-          <w:iCs/>
-          <w:color w:val="000000"/>
-        </w:rPr>
-        <w:t>exchangeInfoDayPeriods</w:t>
-      </w:r>
-      <w:proofErr w:type="spellEnd"/>
-      <w:r>
-        <w:rPr>
-          <w:rFonts w:cstheme="minorHAnsi"/>
-          <w:iCs/>
-          <w:color w:val="000000"/>
-        </w:rPr>
-        <w:t xml:space="preserve">, </w:t>
-      </w:r>
-      <w:proofErr w:type="spellStart"/>
-      <w:r>
-        <w:rPr>
-          <w:rFonts w:cstheme="minorHAnsi"/>
-          <w:iCs/>
-          <w:color w:val="000000"/>
-        </w:rPr>
-        <w:t>exchangeInfoDays</w:t>
-      </w:r>
-      <w:proofErr w:type="spellEnd"/>
-      <w:r>
-        <w:rPr>
-          <w:rFonts w:cstheme="minorHAnsi"/>
-          <w:iCs/>
-          <w:color w:val="000000"/>
-        </w:rPr>
-        <w:t xml:space="preserve"> e </w:t>
-      </w:r>
-      <w:proofErr w:type="spellStart"/>
-      <w:r>
-        <w:rPr>
-          <w:rFonts w:cstheme="minorHAnsi"/>
-          <w:iCs/>
-          <w:color w:val="000000"/>
-        </w:rPr>
-        <w:t>exchangeInfoMonthsYears</w:t>
-      </w:r>
-      <w:proofErr w:type="spellEnd"/>
-      <w:r>
-        <w:rPr>
-          <w:rFonts w:cstheme="minorHAnsi"/>
-          <w:iCs/>
-          <w:color w:val="000000"/>
-        </w:rPr>
-        <w:t>.</w:t>
+        <w:t xml:space="preserve"> Tal é executado através dos métodos exchangeInfoDayPeriods, exchangeInfoDays e exchangeInfoMonthsYears.</w:t>
       </w:r>
     </w:p>
     <w:p>
@@ -8825,106 +8396,14 @@
         </w:rPr>
         <w:t xml:space="preserve"> </w:t>
       </w:r>
-      <w:proofErr w:type="spellStart"/>
-      <w:r>
-        <w:rPr>
-          <w:rFonts w:cstheme="minorHAnsi"/>
-          <w:iCs/>
-          <w:color w:val="000000"/>
-        </w:rPr>
-        <w:t>Insertion</w:t>
-      </w:r>
-      <w:proofErr w:type="spellEnd"/>
-      <w:r>
-        <w:rPr>
-          <w:rFonts w:cstheme="minorHAnsi"/>
-          <w:iCs/>
-          <w:color w:val="000000"/>
-        </w:rPr>
-        <w:t xml:space="preserve"> </w:t>
-      </w:r>
-      <w:proofErr w:type="spellStart"/>
-      <w:r>
-        <w:rPr>
-          <w:rFonts w:cstheme="minorHAnsi"/>
-          <w:iCs/>
-          <w:color w:val="000000"/>
-        </w:rPr>
-        <w:t>Sort</w:t>
-      </w:r>
-      <w:proofErr w:type="spellEnd"/>
-      <w:r>
-        <w:rPr>
-          <w:rFonts w:cstheme="minorHAnsi"/>
-          <w:iCs/>
-          <w:color w:val="000000"/>
-        </w:rPr>
-        <w:t xml:space="preserve">, </w:t>
-      </w:r>
-      <w:proofErr w:type="spellStart"/>
-      <w:r>
-        <w:rPr>
-          <w:rFonts w:cstheme="minorHAnsi"/>
-          <w:iCs/>
-          <w:color w:val="000000"/>
-        </w:rPr>
-        <w:t>Bubble</w:t>
-      </w:r>
-      <w:proofErr w:type="spellEnd"/>
-      <w:r>
-        <w:rPr>
-          <w:rFonts w:cstheme="minorHAnsi"/>
-          <w:iCs/>
-          <w:color w:val="000000"/>
-        </w:rPr>
-        <w:t xml:space="preserve"> </w:t>
-      </w:r>
-      <w:proofErr w:type="spellStart"/>
-      <w:r>
-        <w:rPr>
-          <w:rFonts w:cstheme="minorHAnsi"/>
-          <w:iCs/>
-          <w:color w:val="000000"/>
-        </w:rPr>
-        <w:t>Sort</w:t>
-      </w:r>
-      <w:proofErr w:type="spellEnd"/>
-      <w:r>
-        <w:rPr>
-          <w:rFonts w:cstheme="minorHAnsi"/>
-          <w:iCs/>
-          <w:color w:val="000000"/>
-        </w:rPr>
-        <w:t xml:space="preserve"> e </w:t>
-      </w:r>
-      <w:proofErr w:type="spellStart"/>
-      <w:r>
-        <w:rPr>
-          <w:rFonts w:cstheme="minorHAnsi"/>
-          <w:iCs/>
-          <w:color w:val="000000"/>
-        </w:rPr>
-        <w:t>Merge</w:t>
-      </w:r>
-      <w:proofErr w:type="spellEnd"/>
-      <w:r>
-        <w:rPr>
-          <w:rFonts w:cstheme="minorHAnsi"/>
-          <w:iCs/>
-          <w:color w:val="000000"/>
-        </w:rPr>
-        <w:t xml:space="preserve"> </w:t>
-      </w:r>
-      <w:proofErr w:type="spellStart"/>
-      <w:r>
-        <w:rPr>
-          <w:rFonts w:cstheme="minorHAnsi"/>
-          <w:iCs/>
-          <w:color w:val="000000"/>
-        </w:rPr>
-        <w:t>Sort</w:t>
-      </w:r>
-      <w:proofErr w:type="spellEnd"/>
+      <w:r>
+        <w:rPr>
+          <w:rFonts w:cstheme="minorHAnsi"/>
+          <w:iCs/>
+          <w:color w:val="000000"/>
+        </w:rPr>
+        <w:t>Insertion Sort, Bubble Sort e Merge Sort</w:t>
+      </w:r>
       <w:r>
         <w:rPr>
           <w:rFonts w:cstheme="minorHAnsi"/>
@@ -9256,23 +8735,7 @@
         <w:jc w:val="both"/>
       </w:pPr>
       <w:r>
-        <w:t xml:space="preserve">Como podemos constatar, o </w:t>
-      </w:r>
-      <w:proofErr w:type="spellStart"/>
-      <w:r>
-        <w:t>Merge</w:t>
-      </w:r>
-      <w:proofErr w:type="spellEnd"/>
-      <w:r>
-        <w:t xml:space="preserve"> </w:t>
-      </w:r>
-      <w:proofErr w:type="spellStart"/>
-      <w:r>
-        <w:t>Sort</w:t>
-      </w:r>
-      <w:proofErr w:type="spellEnd"/>
-      <w:r>
-        <w:t xml:space="preserve"> é sem dúvida o mais rápido a organizar grandes quantidades de informação</w:t>
+        <w:t>Como podemos constatar, o Merge Sort é sem dúvida o mais rápido a organizar grandes quantidades de informação</w:t>
       </w:r>
       <w:r>
         <w:t>,</w:t>
@@ -9299,23 +8762,7 @@
         <w:jc w:val="both"/>
       </w:pPr>
       <w:r>
-        <w:t xml:space="preserve">Paralelamente, desenvolveu-se a metodologia de filtragem e previsão de consumos energéticos, as quais assentaram no desenvolvimento dos módulos </w:t>
-      </w:r>
-      <w:proofErr w:type="spellStart"/>
-      <w:r>
-        <w:t>MediaMovelSimples</w:t>
-      </w:r>
-      <w:proofErr w:type="spellEnd"/>
-      <w:r>
-        <w:t xml:space="preserve"> e </w:t>
-      </w:r>
-      <w:proofErr w:type="spellStart"/>
-      <w:r>
-        <w:t>MediaMovelPesada</w:t>
-      </w:r>
-      <w:proofErr w:type="spellEnd"/>
-      <w:r>
-        <w:t>,</w:t>
+        <w:t>Paralelamente, desenvolveu-se a metodologia de filtragem e previsão de consumos energéticos, as quais assentaram no desenvolvimento dos módulos MediaMovelSimples e MediaMovelPesada,</w:t>
       </w:r>
       <w:r>
         <w:t xml:space="preserve"> capazes de ser reutilizados para qualquer uma das metodologias e</w:t>
@@ -9327,15 +8774,7 @@
         <w:t xml:space="preserve"> e armazenar os valores</w:t>
       </w:r>
       <w:r>
-        <w:t xml:space="preserve"> resultantes em novos </w:t>
-      </w:r>
-      <w:proofErr w:type="spellStart"/>
-      <w:r>
-        <w:t>arrays</w:t>
-      </w:r>
-      <w:proofErr w:type="spellEnd"/>
-      <w:r>
-        <w:t>, como se pode ver abaixo.</w:t>
+        <w:t xml:space="preserve"> resultantes em novos arrays, como se pode ver abaixo.</w:t>
       </w:r>
     </w:p>
     <w:p>
@@ -10420,7 +9859,7 @@
           <w:szCs w:val="28"/>
         </w:rPr>
       </w:pPr>
-      <w:bookmarkStart w:id="11" w:name="_Toc27476594"/>
+      <w:bookmarkStart w:id="12" w:name="_Toc27476594"/>
       <w:r>
         <w:rPr>
           <w:rFonts w:asciiTheme="minorHAnsi" w:hAnsiTheme="minorHAnsi" w:cstheme="minorHAnsi"/>
@@ -10433,7 +9872,7 @@
         <w:lastRenderedPageBreak/>
         <w:t>Resultados</w:t>
       </w:r>
-      <w:bookmarkEnd w:id="11"/>
+      <w:bookmarkEnd w:id="12"/>
     </w:p>
     <w:p>
       <w:pPr>
@@ -10472,27 +9911,8 @@
           <w:iCs/>
           <w:color w:val="000000"/>
         </w:rPr>
-        <w:t xml:space="preserve">Em ambos os modos, os outputs resultantes da implementação da aplicação constituem vários tipos de mensagens na consola, gráficos (com recurso à ferramenta </w:t>
-      </w:r>
-      <w:proofErr w:type="spellStart"/>
-      <w:r>
-        <w:rPr>
-          <w:rFonts w:cstheme="minorHAnsi"/>
-          <w:iCs/>
-          <w:color w:val="000000"/>
-        </w:rPr>
-        <w:t>Gnuplot</w:t>
-      </w:r>
-      <w:proofErr w:type="spellEnd"/>
-      <w:r>
-        <w:rPr>
-          <w:rFonts w:cstheme="minorHAnsi"/>
-          <w:iCs/>
-          <w:color w:val="000000"/>
-        </w:rPr>
-        <w:t xml:space="preserve">) e ainda ficheiros de extensão </w:t>
-      </w:r>
-      <w:proofErr w:type="spellStart"/>
+        <w:t xml:space="preserve">Em ambos os modos, os outputs resultantes da implementação da aplicação constituem vários tipos de mensagens na consola, gráficos (com recurso à ferramenta Gnuplot) e ainda ficheiros de extensão </w:t>
+      </w:r>
       <w:r>
         <w:rPr>
           <w:rFonts w:cstheme="minorHAnsi"/>
@@ -10501,7 +9921,6 @@
         </w:rPr>
         <w:t>png</w:t>
       </w:r>
-      <w:proofErr w:type="spellEnd"/>
       <w:r>
         <w:rPr>
           <w:rFonts w:cstheme="minorHAnsi"/>
@@ -10510,7 +9929,6 @@
         </w:rPr>
         <w:t xml:space="preserve"> ou </w:t>
       </w:r>
-      <w:proofErr w:type="spellStart"/>
       <w:r>
         <w:rPr>
           <w:rFonts w:cstheme="minorHAnsi"/>
@@ -10519,7 +9937,6 @@
         </w:rPr>
         <w:t>csv</w:t>
       </w:r>
-      <w:proofErr w:type="spellEnd"/>
       <w:r>
         <w:rPr>
           <w:rFonts w:cstheme="minorHAnsi"/>
@@ -10528,7 +9945,6 @@
         </w:rPr>
         <w:t xml:space="preserve">, com todos os dados desses mesmos gráficos. No modo não interativo é adicionalmente gerado um ficheiro de extensão </w:t>
       </w:r>
-      <w:proofErr w:type="spellStart"/>
       <w:r>
         <w:rPr>
           <w:rFonts w:cstheme="minorHAnsi"/>
@@ -10537,7 +9953,6 @@
         </w:rPr>
         <w:t>txt</w:t>
       </w:r>
-      <w:proofErr w:type="spellEnd"/>
       <w:r>
         <w:rPr>
           <w:rFonts w:cstheme="minorHAnsi"/>
@@ -10616,25 +10031,7 @@
           <w:iCs/>
           <w:color w:val="000000"/>
         </w:rPr>
-        <w:t xml:space="preserve">Opção que gera uma janela de visualização de um gráfico através do </w:t>
-      </w:r>
-      <w:proofErr w:type="spellStart"/>
-      <w:r>
-        <w:rPr>
-          <w:rFonts w:cstheme="minorHAnsi"/>
-          <w:iCs/>
-          <w:color w:val="000000"/>
-        </w:rPr>
-        <w:t>Gnuplot</w:t>
-      </w:r>
-      <w:proofErr w:type="spellEnd"/>
-      <w:r>
-        <w:rPr>
-          <w:rFonts w:cstheme="minorHAnsi"/>
-          <w:iCs/>
-          <w:color w:val="000000"/>
-        </w:rPr>
-        <w:t xml:space="preserve">. </w:t>
+        <w:t xml:space="preserve">Opção que gera uma janela de visualização de um gráfico através do Gnuplot. </w:t>
       </w:r>
     </w:p>
     <w:p>
@@ -10656,7 +10053,6 @@
         </w:rPr>
         <w:t xml:space="preserve">Em modo interativo, é dada a opção de gravar o mesmo gráfico em formato </w:t>
       </w:r>
-      <w:proofErr w:type="spellStart"/>
       <w:r>
         <w:rPr>
           <w:rFonts w:cstheme="minorHAnsi"/>
@@ -10665,7 +10061,6 @@
         </w:rPr>
         <w:t>png</w:t>
       </w:r>
-      <w:proofErr w:type="spellEnd"/>
       <w:r>
         <w:rPr>
           <w:rFonts w:cstheme="minorHAnsi"/>
@@ -10674,7 +10069,6 @@
         </w:rPr>
         <w:t xml:space="preserve"> ou </w:t>
       </w:r>
-      <w:proofErr w:type="spellStart"/>
       <w:r>
         <w:rPr>
           <w:rFonts w:cstheme="minorHAnsi"/>
@@ -10683,7 +10077,6 @@
         </w:rPr>
         <w:t>csv</w:t>
       </w:r>
-      <w:proofErr w:type="spellEnd"/>
       <w:r>
         <w:rPr>
           <w:rFonts w:cstheme="minorHAnsi"/>
@@ -10762,25 +10155,7 @@
           <w:iCs/>
           <w:color w:val="000000"/>
         </w:rPr>
-        <w:t xml:space="preserve">Opção que gera uma janela de visualização de um gráfico de barras através do </w:t>
-      </w:r>
-      <w:proofErr w:type="spellStart"/>
-      <w:r>
-        <w:rPr>
-          <w:rFonts w:cstheme="minorHAnsi"/>
-          <w:iCs/>
-          <w:color w:val="000000"/>
-        </w:rPr>
-        <w:t>Gnuplot</w:t>
-      </w:r>
-      <w:proofErr w:type="spellEnd"/>
-      <w:r>
-        <w:rPr>
-          <w:rFonts w:cstheme="minorHAnsi"/>
-          <w:iCs/>
-          <w:color w:val="000000"/>
-        </w:rPr>
-        <w:t>.</w:t>
+        <w:t>Opção que gera uma janela de visualização de um gráfico de barras através do Gnuplot.</w:t>
       </w:r>
     </w:p>
     <w:p>
@@ -11041,7 +10416,6 @@
         </w:rPr>
         <w:t xml:space="preserve">Opção que ordena os valores dos consumos periódicos (diários, mensais, etc.) de forma crescente ou decrescente, apresentando de seguida o gráfico dos valores ordenados e, tal como nas opções anteriores, gerando ficheiros </w:t>
       </w:r>
-      <w:proofErr w:type="spellStart"/>
       <w:r>
         <w:rPr>
           <w:rFonts w:cstheme="minorHAnsi"/>
@@ -11050,7 +10424,6 @@
         </w:rPr>
         <w:t>png</w:t>
       </w:r>
-      <w:proofErr w:type="spellEnd"/>
       <w:r>
         <w:rPr>
           <w:rFonts w:cstheme="minorHAnsi"/>
@@ -11059,7 +10432,6 @@
         </w:rPr>
         <w:t xml:space="preserve"> e/ou </w:t>
       </w:r>
-      <w:proofErr w:type="spellStart"/>
       <w:r>
         <w:rPr>
           <w:rFonts w:cstheme="minorHAnsi"/>
@@ -11068,7 +10440,6 @@
         </w:rPr>
         <w:t>csv</w:t>
       </w:r>
-      <w:proofErr w:type="spellEnd"/>
       <w:r>
         <w:rPr>
           <w:rFonts w:cstheme="minorHAnsi"/>
@@ -11138,7 +10509,6 @@
         </w:rPr>
         <w:t xml:space="preserve">Opção que calcula o consumo previsto para uma data definida pelo utilizador com base na média móvel simples ou pesada do período imediatamente anterior. O resultado é apresentado sob a forma de texto na consola e, no modo não interativo, em ficheiro </w:t>
       </w:r>
-      <w:proofErr w:type="spellStart"/>
       <w:r>
         <w:rPr>
           <w:rFonts w:cstheme="minorHAnsi"/>
@@ -11147,7 +10517,6 @@
         </w:rPr>
         <w:t>txt</w:t>
       </w:r>
-      <w:proofErr w:type="spellEnd"/>
       <w:r>
         <w:rPr>
           <w:rFonts w:cstheme="minorHAnsi"/>
@@ -11208,7 +10577,6 @@
         </w:rPr>
         <w:t xml:space="preserve">Opção que permite submeter um novo ficheiro </w:t>
       </w:r>
-      <w:proofErr w:type="spellStart"/>
       <w:r>
         <w:rPr>
           <w:rFonts w:cstheme="minorHAnsi"/>
@@ -11217,7 +10585,6 @@
         </w:rPr>
         <w:t>csv</w:t>
       </w:r>
-      <w:proofErr w:type="spellEnd"/>
       <w:r>
         <w:rPr>
           <w:rFonts w:cstheme="minorHAnsi"/>
@@ -11287,11 +10654,11 @@
           <w:numId w:val="15"/>
         </w:numPr>
       </w:pPr>
-      <w:bookmarkStart w:id="12" w:name="_Toc27476595"/>
+      <w:bookmarkStart w:id="13" w:name="_Toc27476595"/>
       <w:r>
         <w:t>Análise dos resultados</w:t>
       </w:r>
-      <w:bookmarkEnd w:id="12"/>
+      <w:bookmarkEnd w:id="13"/>
       <w:r>
         <w:t xml:space="preserve"> </w:t>
       </w:r>
@@ -11358,20 +10725,18 @@
           <w:sz w:val="22"/>
           <w:szCs w:val="22"/>
         </w:rPr>
-        <w:t xml:space="preserve">Gráficos guardados, quer em </w:t>
-      </w:r>
-      <w:proofErr w:type="spellStart"/>
+        <w:t>Gráficos guardados, quer em png com csv, sendo-lhes atribuído um nome de acordo com o padrão “Consumos (</w:t>
+      </w:r>
       <w:r>
         <w:rPr>
           <w:rFonts w:asciiTheme="minorHAnsi" w:hAnsiTheme="minorHAnsi" w:cstheme="minorHAnsi"/>
-          <w:iCs/>
+          <w:i/>
           <w:color w:val="000000"/>
           <w:sz w:val="22"/>
           <w:szCs w:val="22"/>
         </w:rPr>
-        <w:t>png</w:t>
-      </w:r>
-      <w:proofErr w:type="spellEnd"/>
+        <w:t>NomeDaSerieTemporal</w:t>
+      </w:r>
       <w:r>
         <w:rPr>
           <w:rFonts w:asciiTheme="minorHAnsi" w:hAnsiTheme="minorHAnsi" w:cstheme="minorHAnsi"/>
@@ -11380,20 +10745,18 @@
           <w:sz w:val="22"/>
           <w:szCs w:val="22"/>
         </w:rPr>
-        <w:t xml:space="preserve"> com </w:t>
-      </w:r>
-      <w:proofErr w:type="spellStart"/>
+        <w:t xml:space="preserve">.csv) </w:t>
+      </w:r>
       <w:r>
         <w:rPr>
           <w:rFonts w:asciiTheme="minorHAnsi" w:hAnsiTheme="minorHAnsi" w:cstheme="minorHAnsi"/>
-          <w:iCs/>
+          <w:i/>
           <w:color w:val="000000"/>
           <w:sz w:val="22"/>
           <w:szCs w:val="22"/>
         </w:rPr>
-        <w:t>csv</w:t>
-      </w:r>
-      <w:proofErr w:type="spellEnd"/>
+        <w:t>Opcao</w:t>
+      </w:r>
       <w:r>
         <w:rPr>
           <w:rFonts w:asciiTheme="minorHAnsi" w:hAnsiTheme="minorHAnsi" w:cstheme="minorHAnsi"/>
@@ -11402,7 +10765,7 @@
           <w:sz w:val="22"/>
           <w:szCs w:val="22"/>
         </w:rPr>
-        <w:t>, sendo-lhes atribuído um nome de acordo com o padrão “Consumos (</w:t>
+        <w:t xml:space="preserve"> </w:t>
       </w:r>
       <w:r>
         <w:rPr>
@@ -11412,7 +10775,7 @@
           <w:sz w:val="22"/>
           <w:szCs w:val="22"/>
         </w:rPr>
-        <w:t>NomeDaSerieTemporal</w:t>
+        <w:t>TipoDeAgregacao</w:t>
       </w:r>
       <w:r>
         <w:rPr>
@@ -11422,9 +10785,8 @@
           <w:sz w:val="22"/>
           <w:szCs w:val="22"/>
         </w:rPr>
-        <w:t xml:space="preserve">.csv) </w:t>
-      </w:r>
-      <w:proofErr w:type="spellStart"/>
+        <w:t xml:space="preserve"> </w:t>
+      </w:r>
       <w:r>
         <w:rPr>
           <w:rFonts w:asciiTheme="minorHAnsi" w:hAnsiTheme="minorHAnsi" w:cstheme="minorHAnsi"/>
@@ -11433,9 +10795,8 @@
           <w:sz w:val="22"/>
           <w:szCs w:val="22"/>
         </w:rPr>
-        <w:t>Opcao</w:t>
-      </w:r>
-      <w:proofErr w:type="spellEnd"/>
+        <w:t>DataDeCriacao</w:t>
+      </w:r>
       <w:r>
         <w:rPr>
           <w:rFonts w:asciiTheme="minorHAnsi" w:hAnsiTheme="minorHAnsi" w:cstheme="minorHAnsi"/>
@@ -11446,7 +10807,6 @@
         </w:rPr>
         <w:t xml:space="preserve"> </w:t>
       </w:r>
-      <w:proofErr w:type="spellStart"/>
       <w:r>
         <w:rPr>
           <w:rFonts w:asciiTheme="minorHAnsi" w:hAnsiTheme="minorHAnsi" w:cstheme="minorHAnsi"/>
@@ -11455,53 +10815,8 @@
           <w:sz w:val="22"/>
           <w:szCs w:val="22"/>
         </w:rPr>
-        <w:t>TipoDeAgregacao</w:t>
-      </w:r>
-      <w:proofErr w:type="spellEnd"/>
-      <w:r>
-        <w:rPr>
-          <w:rFonts w:asciiTheme="minorHAnsi" w:hAnsiTheme="minorHAnsi" w:cstheme="minorHAnsi"/>
-          <w:iCs/>
-          <w:color w:val="000000"/>
-          <w:sz w:val="22"/>
-          <w:szCs w:val="22"/>
-        </w:rPr>
-        <w:t xml:space="preserve"> </w:t>
-      </w:r>
-      <w:proofErr w:type="spellStart"/>
-      <w:r>
-        <w:rPr>
-          <w:rFonts w:asciiTheme="minorHAnsi" w:hAnsiTheme="minorHAnsi" w:cstheme="minorHAnsi"/>
-          <w:i/>
-          <w:color w:val="000000"/>
-          <w:sz w:val="22"/>
-          <w:szCs w:val="22"/>
-        </w:rPr>
-        <w:t>DataDeCriacao</w:t>
-      </w:r>
-      <w:proofErr w:type="spellEnd"/>
-      <w:r>
-        <w:rPr>
-          <w:rFonts w:asciiTheme="minorHAnsi" w:hAnsiTheme="minorHAnsi" w:cstheme="minorHAnsi"/>
-          <w:iCs/>
-          <w:color w:val="000000"/>
-          <w:sz w:val="22"/>
-          <w:szCs w:val="22"/>
-        </w:rPr>
-        <w:t xml:space="preserve"> </w:t>
-      </w:r>
-      <w:proofErr w:type="spellStart"/>
-      <w:r>
-        <w:rPr>
-          <w:rFonts w:asciiTheme="minorHAnsi" w:hAnsiTheme="minorHAnsi" w:cstheme="minorHAnsi"/>
-          <w:i/>
-          <w:color w:val="000000"/>
-          <w:sz w:val="22"/>
-          <w:szCs w:val="22"/>
-        </w:rPr>
         <w:t>HoraDeCriacao</w:t>
       </w:r>
-      <w:proofErr w:type="spellEnd"/>
       <w:r>
         <w:rPr>
           <w:rFonts w:asciiTheme="minorHAnsi" w:hAnsiTheme="minorHAnsi" w:cstheme="minorHAnsi"/>
@@ -11625,7 +10940,6 @@
         </w:rPr>
         <w:t xml:space="preserve">Os principais desvios do pretendido prenderam-se com o formato dos gráficos, que falharam em apresentar a data das observações no eixo horizontal (ou das abcissas), e a transcrição de informação de gráficos para ficheiros </w:t>
       </w:r>
-      <w:proofErr w:type="spellStart"/>
       <w:r>
         <w:rPr>
           <w:rFonts w:cstheme="minorHAnsi"/>
@@ -11634,7 +10948,6 @@
         </w:rPr>
         <w:t>csv</w:t>
       </w:r>
-      <w:proofErr w:type="spellEnd"/>
       <w:r>
         <w:rPr>
           <w:rFonts w:cstheme="minorHAnsi"/>
@@ -11704,7 +11017,7 @@
           <w:szCs w:val="28"/>
         </w:rPr>
       </w:pPr>
-      <w:bookmarkStart w:id="13" w:name="_Toc27476596"/>
+      <w:bookmarkStart w:id="14" w:name="_Toc27476596"/>
       <w:r>
         <w:rPr>
           <w:rFonts w:asciiTheme="minorHAnsi" w:hAnsiTheme="minorHAnsi" w:cstheme="minorHAnsi"/>
@@ -11728,7 +11041,7 @@
         </w:rPr>
         <w:t>onclusã</w:t>
       </w:r>
-      <w:bookmarkEnd w:id="13"/>
+      <w:bookmarkEnd w:id="14"/>
       <w:r>
         <w:rPr>
           <w:rFonts w:asciiTheme="minorHAnsi" w:hAnsiTheme="minorHAnsi" w:cstheme="minorHAnsi"/>
@@ -11912,7 +11225,6 @@
         </w:rPr>
         <w:t xml:space="preserve">desenvolvimento da aplicação no programa </w:t>
       </w:r>
-      <w:proofErr w:type="spellStart"/>
       <w:r>
         <w:rPr>
           <w:rFonts w:cstheme="minorHAnsi"/>
@@ -11922,7 +11234,6 @@
         </w:rPr>
         <w:t>NetBeans</w:t>
       </w:r>
-      <w:proofErr w:type="spellEnd"/>
       <w:r>
         <w:rPr>
           <w:rFonts w:cstheme="minorHAnsi"/>
@@ -11981,7 +11292,6 @@
         </w:rPr>
         <w:t xml:space="preserve">as dimensões dos </w:t>
       </w:r>
-      <w:proofErr w:type="spellStart"/>
       <w:r>
         <w:rPr>
           <w:rFonts w:cstheme="minorHAnsi"/>
@@ -11991,7 +11301,6 @@
         </w:rPr>
         <w:t>arrays</w:t>
       </w:r>
-      <w:proofErr w:type="spellEnd"/>
       <w:r>
         <w:rPr>
           <w:rFonts w:cstheme="minorHAnsi"/>
@@ -12243,28 +11552,8 @@
           <w:szCs w:val="28"/>
         </w:rPr>
         <w:tab/>
-        <w:t xml:space="preserve">Do nosso ponto de vista, o desenvolvimento do projeto correu bem, conseguimos </w:t>
-      </w:r>
-      <w:r>
-        <w:rPr>
-          <w:rFonts w:cstheme="minorHAnsi"/>
-          <w:iCs/>
-          <w:color w:val="000000"/>
-          <w:szCs w:val="28"/>
-        </w:rPr>
-        <w:t>resolver problemas</w:t>
-      </w:r>
-      <w:r>
-        <w:rPr>
-          <w:rFonts w:cstheme="minorHAnsi"/>
-          <w:iCs/>
-          <w:color w:val="000000"/>
-          <w:szCs w:val="28"/>
-        </w:rPr>
-        <w:t xml:space="preserve"> e comunicar facilmente uns com os outros acerca do estado do trabalho. </w:t>
-      </w:r>
-      <w:bookmarkStart w:id="14" w:name="_GoBack"/>
-      <w:bookmarkEnd w:id="14"/>
+        <w:t xml:space="preserve">Do nosso ponto de vista, o desenvolvimento do projeto correu bem, conseguimos resolver problemas e comunicar facilmente uns com os outros acerca do estado do trabalho. </w:t>
+      </w:r>
     </w:p>
     <w:p>
       <w:pPr>
@@ -12548,53 +11837,8 @@
       <w:pPr>
         <w:spacing w:before="120" w:after="120"/>
       </w:pPr>
-      <w:proofErr w:type="spellStart"/>
-      <w:r>
-        <w:t>Delhij</w:t>
-      </w:r>
-      <w:proofErr w:type="spellEnd"/>
-      <w:r>
-        <w:t xml:space="preserve">, A.; Solingen, R.; </w:t>
-      </w:r>
-      <w:proofErr w:type="spellStart"/>
-      <w:r>
-        <w:t>Wijnands,W</w:t>
-      </w:r>
-      <w:proofErr w:type="spellEnd"/>
-      <w:r>
-        <w:t xml:space="preserve">. (2016, </w:t>
-      </w:r>
-      <w:proofErr w:type="spellStart"/>
-      <w:r>
-        <w:t>November</w:t>
-      </w:r>
-      <w:proofErr w:type="spellEnd"/>
-      <w:r>
-        <w:t xml:space="preserve"> 16). O Guia </w:t>
-      </w:r>
-      <w:proofErr w:type="spellStart"/>
-      <w:r>
-        <w:t>eduScrum</w:t>
-      </w:r>
-      <w:proofErr w:type="spellEnd"/>
-      <w:r>
-        <w:t xml:space="preserve">. </w:t>
-      </w:r>
-      <w:proofErr w:type="spellStart"/>
-      <w:r>
-        <w:t>Retrieved</w:t>
-      </w:r>
-      <w:proofErr w:type="spellEnd"/>
-      <w:r>
-        <w:t xml:space="preserve"> </w:t>
-      </w:r>
-      <w:proofErr w:type="spellStart"/>
-      <w:r>
-        <w:t>from</w:t>
-      </w:r>
-      <w:proofErr w:type="spellEnd"/>
-      <w:r>
-        <w:t xml:space="preserve"> :</w:t>
+      <w:r>
+        <w:t>Delhij, A.; Solingen, R.; Wijnands,W. (2016, November 16). O Guia eduScrum. Retrieved from :</w:t>
       </w:r>
     </w:p>
     <w:p>
@@ -12660,52 +11904,14 @@
         </w:rPr>
         <w:t>APA (</w:t>
       </w:r>
-      <w:proofErr w:type="spellStart"/>
       <w:r>
         <w:rPr>
           <w:rFonts w:cstheme="minorHAnsi"/>
           <w:iCs/>
           <w:szCs w:val="24"/>
         </w:rPr>
-        <w:t>American</w:t>
-      </w:r>
-      <w:proofErr w:type="spellEnd"/>
-      <w:r>
-        <w:rPr>
-          <w:rFonts w:cstheme="minorHAnsi"/>
-          <w:iCs/>
-          <w:szCs w:val="24"/>
-        </w:rPr>
-        <w:t xml:space="preserve"> </w:t>
-      </w:r>
-      <w:proofErr w:type="spellStart"/>
-      <w:r>
-        <w:rPr>
-          <w:rFonts w:cstheme="minorHAnsi"/>
-          <w:iCs/>
-          <w:szCs w:val="24"/>
-        </w:rPr>
-        <w:t>Psychology</w:t>
-      </w:r>
-      <w:proofErr w:type="spellEnd"/>
-      <w:r>
-        <w:rPr>
-          <w:rFonts w:cstheme="minorHAnsi"/>
-          <w:iCs/>
-          <w:szCs w:val="24"/>
-        </w:rPr>
-        <w:t xml:space="preserve"> </w:t>
-      </w:r>
-      <w:proofErr w:type="spellStart"/>
-      <w:r>
-        <w:rPr>
-          <w:rFonts w:cstheme="minorHAnsi"/>
-          <w:iCs/>
-          <w:szCs w:val="24"/>
-        </w:rPr>
-        <w:t>Association</w:t>
-      </w:r>
-      <w:proofErr w:type="spellEnd"/>
+        <w:t>American Psychology Association</w:t>
+      </w:r>
       <w:r>
         <w:rPr>
           <w:rFonts w:cstheme="minorHAnsi"/>
@@ -13583,7 +12789,7 @@
       </w:r>
     </w:p>
   </w:comment>
-  <w:comment w:id="10" w:author="Bárbara Pinto (1191507)" w:date="2020-01-01T17:08:00Z" w:initials="BP(">
+  <w:comment w:id="11" w:author="Bárbara Pinto (1191507)" w:date="2020-01-01T17:08:00Z" w:initials="BP(">
     <w:p>
       <w:pPr>
         <w:pStyle w:val="Textodecomentrio"/>
@@ -17432,7 +16638,7 @@
       </w:pPr>
     </w:pPrDefault>
   </w:docDefaults>
-  <w:latentStyles w:defLockedState="0" w:defUIPriority="99" w:defSemiHidden="0" w:defUnhideWhenUsed="0" w:defQFormat="0" w:count="376">
+  <w:latentStyles w:defLockedState="0" w:defUIPriority="99" w:defSemiHidden="0" w:defUnhideWhenUsed="0" w:defQFormat="0" w:count="377">
     <w:lsdException w:name="Normal" w:uiPriority="0" w:qFormat="1"/>
     <w:lsdException w:name="heading 1" w:uiPriority="9" w:qFormat="1"/>
     <w:lsdException w:name="heading 2" w:semiHidden="1" w:uiPriority="9" w:unhideWhenUsed="1" w:qFormat="1"/>
@@ -17538,7 +16744,6 @@
     <w:lsdException w:name="HTML Sample" w:semiHidden="1" w:unhideWhenUsed="1"/>
     <w:lsdException w:name="HTML Typewriter" w:semiHidden="1" w:unhideWhenUsed="1"/>
     <w:lsdException w:name="HTML Variable" w:semiHidden="1" w:unhideWhenUsed="1"/>
-    <w:lsdException w:name="Normal Table" w:semiHidden="1" w:unhideWhenUsed="1"/>
     <w:lsdException w:name="annotation subject" w:semiHidden="1" w:unhideWhenUsed="1"/>
     <w:lsdException w:name="No List" w:semiHidden="1" w:unhideWhenUsed="1"/>
     <w:lsdException w:name="Outline List 1" w:semiHidden="1" w:unhideWhenUsed="1"/>
@@ -17585,10 +16790,8 @@
     <w:lsdException w:name="Table Subtle 2" w:semiHidden="1" w:unhideWhenUsed="1"/>
     <w:lsdException w:name="Table Web 1" w:semiHidden="1" w:unhideWhenUsed="1"/>
     <w:lsdException w:name="Table Web 2" w:semiHidden="1" w:unhideWhenUsed="1"/>
-    <w:lsdException w:name="Table Web 3" w:semiHidden="1" w:unhideWhenUsed="1"/>
     <w:lsdException w:name="Balloon Text" w:semiHidden="1" w:unhideWhenUsed="1"/>
     <w:lsdException w:name="Table Grid" w:uiPriority="59"/>
-    <w:lsdException w:name="Table Theme" w:semiHidden="1" w:unhideWhenUsed="1"/>
     <w:lsdException w:name="Placeholder Text" w:semiHidden="1"/>
     <w:lsdException w:name="No Spacing" w:uiPriority="1" w:qFormat="1"/>
     <w:lsdException w:name="Light Shading" w:uiPriority="60"/>
@@ -17809,6 +17012,7 @@
     <w:lsdException w:name="Hashtag" w:semiHidden="1" w:unhideWhenUsed="1"/>
     <w:lsdException w:name="Unresolved Mention" w:semiHidden="1" w:unhideWhenUsed="1"/>
     <w:lsdException w:name="Smart Link" w:semiHidden="1" w:unhideWhenUsed="1"/>
+    <w:lsdException w:name="Smart Link Error" w:semiHidden="1" w:unhideWhenUsed="1"/>
   </w:latentStyles>
   <w:style w:type="paragraph" w:default="1" w:styleId="Normal">
     <w:name w:val="Normal"/>
@@ -18877,7 +18081,7 @@
 </file>
 
 <file path=customXml/itemProps2.xml><?xml version="1.0" encoding="utf-8"?>
-<ds:datastoreItem xmlns:ds="http://schemas.openxmlformats.org/officeDocument/2006/customXml" ds:itemID="{A51EF797-2D64-4387-B35D-6398BB28C93A}">
+<ds:datastoreItem xmlns:ds="http://schemas.openxmlformats.org/officeDocument/2006/customXml" ds:itemID="{4F8F5B7B-A070-4BBB-8619-3DACC9396025}">
   <ds:schemaRefs>
     <ds:schemaRef ds:uri="http://schemas.openxmlformats.org/officeDocument/2006/bibliography"/>
   </ds:schemaRefs>

</xml_diff>

<commit_message>
Correção de erros na implementação
</commit_message>
<xml_diff>
--- a/Template_Relatório-Projeto_LAPR1-2019-2020.docx
+++ b/Template_Relatório-Projeto_LAPR1-2019-2020.docx
@@ -1236,7 +1236,23 @@
                                     <w:rFonts w:cstheme="minorHAnsi"/>
                                     <w:b/>
                                   </w:rPr>
-                                  <w:t xml:space="preserve">Docente(s)/Orientador(es) </w:t>
+                                  <w:t>Docente(s)/Orientador(</w:t>
+                                </w:r>
+                                <w:proofErr w:type="spellStart"/>
+                                <w:r>
+                                  <w:rPr>
+                                    <w:rFonts w:cstheme="minorHAnsi"/>
+                                    <w:b/>
+                                  </w:rPr>
+                                  <w:t>es</w:t>
+                                </w:r>
+                                <w:proofErr w:type="spellEnd"/>
+                                <w:r>
+                                  <w:rPr>
+                                    <w:rFonts w:cstheme="minorHAnsi"/>
+                                    <w:b/>
+                                  </w:rPr>
+                                  <w:t xml:space="preserve">) </w:t>
                                 </w:r>
                               </w:p>
                               <w:p>
@@ -1473,7 +1489,23 @@
                               <w:rFonts w:cstheme="minorHAnsi"/>
                               <w:b/>
                             </w:rPr>
-                            <w:t xml:space="preserve">Docente(s)/Orientador(es) </w:t>
+                            <w:t>Docente(s)/Orientador(</w:t>
+                          </w:r>
+                          <w:proofErr w:type="spellStart"/>
+                          <w:r>
+                            <w:rPr>
+                              <w:rFonts w:cstheme="minorHAnsi"/>
+                              <w:b/>
+                            </w:rPr>
+                            <w:t>es</w:t>
+                          </w:r>
+                          <w:proofErr w:type="spellEnd"/>
+                          <w:r>
+                            <w:rPr>
+                              <w:rFonts w:cstheme="minorHAnsi"/>
+                              <w:b/>
+                            </w:rPr>
+                            <w:t xml:space="preserve">) </w:t>
                           </w:r>
                         </w:p>
                         <w:p>
@@ -3848,6 +3880,7 @@
         </w:rPr>
         <w:t xml:space="preserve">: </w:t>
       </w:r>
+      <w:proofErr w:type="spellStart"/>
       <w:r>
         <w:rPr>
           <w:rFonts w:asciiTheme="minorHAnsi" w:hAnsiTheme="minorHAnsi" w:cstheme="minorHAnsi"/>
@@ -3859,6 +3892,7 @@
         </w:rPr>
         <w:t>Calibri</w:t>
       </w:r>
+      <w:proofErr w:type="spellEnd"/>
       <w:r>
         <w:rPr>
           <w:rFonts w:asciiTheme="minorHAnsi" w:hAnsiTheme="minorHAnsi" w:cstheme="minorHAnsi"/>
@@ -3957,6 +3991,7 @@
         </w:rPr>
         <w:t xml:space="preserve">e tamanho de letra dos títulos nível 1: </w:t>
       </w:r>
+      <w:proofErr w:type="spellStart"/>
       <w:r>
         <w:rPr>
           <w:rFonts w:asciiTheme="minorHAnsi" w:hAnsiTheme="minorHAnsi" w:cstheme="minorHAnsi"/>
@@ -3968,6 +4003,7 @@
         </w:rPr>
         <w:t>Calibri</w:t>
       </w:r>
+      <w:proofErr w:type="spellEnd"/>
       <w:r>
         <w:rPr>
           <w:rFonts w:asciiTheme="minorHAnsi" w:hAnsiTheme="minorHAnsi" w:cstheme="minorHAnsi"/>
@@ -4010,6 +4046,7 @@
         </w:rPr>
         <w:t xml:space="preserve">Tipo e tamanho de letra dos títulos nível 2: </w:t>
       </w:r>
+      <w:proofErr w:type="spellStart"/>
       <w:r>
         <w:rPr>
           <w:rFonts w:asciiTheme="minorHAnsi" w:hAnsiTheme="minorHAnsi" w:cstheme="minorHAnsi"/>
@@ -4021,6 +4058,7 @@
         </w:rPr>
         <w:t>Calibri</w:t>
       </w:r>
+      <w:proofErr w:type="spellEnd"/>
       <w:r>
         <w:rPr>
           <w:rFonts w:asciiTheme="minorHAnsi" w:hAnsiTheme="minorHAnsi" w:cstheme="minorHAnsi"/>
@@ -4085,6 +4123,7 @@
         </w:rPr>
         <w:t xml:space="preserve">vel 3 (caso existam): </w:t>
       </w:r>
+      <w:proofErr w:type="spellStart"/>
       <w:r>
         <w:rPr>
           <w:rFonts w:asciiTheme="minorHAnsi" w:hAnsiTheme="minorHAnsi" w:cstheme="minorHAnsi"/>
@@ -4094,7 +4133,19 @@
           <w:sz w:val="22"/>
           <w:szCs w:val="22"/>
         </w:rPr>
-        <w:t xml:space="preserve">Calibri </w:t>
+        <w:t>Calibri</w:t>
+      </w:r>
+      <w:proofErr w:type="spellEnd"/>
+      <w:r>
+        <w:rPr>
+          <w:rFonts w:asciiTheme="minorHAnsi" w:hAnsiTheme="minorHAnsi" w:cstheme="minorHAnsi"/>
+          <w:iCs/>
+          <w:strike/>
+          <w:color w:val="000000"/>
+          <w:sz w:val="22"/>
+          <w:szCs w:val="22"/>
+        </w:rPr>
+        <w:t xml:space="preserve"> </w:t>
       </w:r>
       <w:r>
         <w:rPr>
@@ -4211,7 +4262,55 @@
           <w:sz w:val="22"/>
           <w:szCs w:val="22"/>
         </w:rPr>
-        <w:t>: 6 pto antes / 6 pto depois (</w:t>
+        <w:t xml:space="preserve">: 6 </w:t>
+      </w:r>
+      <w:proofErr w:type="spellStart"/>
+      <w:r>
+        <w:rPr>
+          <w:rFonts w:asciiTheme="minorHAnsi" w:hAnsiTheme="minorHAnsi" w:cstheme="minorHAnsi"/>
+          <w:iCs/>
+          <w:strike/>
+          <w:color w:val="000000"/>
+          <w:sz w:val="22"/>
+          <w:szCs w:val="22"/>
+        </w:rPr>
+        <w:t>pto</w:t>
+      </w:r>
+      <w:proofErr w:type="spellEnd"/>
+      <w:r>
+        <w:rPr>
+          <w:rFonts w:asciiTheme="minorHAnsi" w:hAnsiTheme="minorHAnsi" w:cstheme="minorHAnsi"/>
+          <w:iCs/>
+          <w:strike/>
+          <w:color w:val="000000"/>
+          <w:sz w:val="22"/>
+          <w:szCs w:val="22"/>
+        </w:rPr>
+        <w:t xml:space="preserve"> antes / 6 </w:t>
+      </w:r>
+      <w:proofErr w:type="spellStart"/>
+      <w:r>
+        <w:rPr>
+          <w:rFonts w:asciiTheme="minorHAnsi" w:hAnsiTheme="minorHAnsi" w:cstheme="minorHAnsi"/>
+          <w:iCs/>
+          <w:strike/>
+          <w:color w:val="000000"/>
+          <w:sz w:val="22"/>
+          <w:szCs w:val="22"/>
+        </w:rPr>
+        <w:t>pto</w:t>
+      </w:r>
+      <w:proofErr w:type="spellEnd"/>
+      <w:r>
+        <w:rPr>
+          <w:rFonts w:asciiTheme="minorHAnsi" w:hAnsiTheme="minorHAnsi" w:cstheme="minorHAnsi"/>
+          <w:iCs/>
+          <w:strike/>
+          <w:color w:val="000000"/>
+          <w:sz w:val="22"/>
+          <w:szCs w:val="22"/>
+        </w:rPr>
+        <w:t xml:space="preserve"> depois (</w:t>
       </w:r>
       <w:r>
         <w:rPr>
@@ -4528,9 +4627,11 @@
         <w:t xml:space="preserve">2.1 </w:t>
       </w:r>
       <w:bookmarkStart w:id="2" w:name="_Toc27476589"/>
+      <w:proofErr w:type="spellStart"/>
       <w:r>
         <w:t>EduScrum</w:t>
       </w:r>
+      <w:proofErr w:type="spellEnd"/>
       <w:r>
         <w:t xml:space="preserve"> no desenvolvimento do Projeto</w:t>
       </w:r>
@@ -4547,7 +4648,15 @@
         <w:jc w:val="both"/>
       </w:pPr>
       <w:r>
-        <w:t xml:space="preserve">A metodologia eduScrum, utilizada durante este projeto, consiste na criação de equipas e atribuição de papéis a cada um dos seus membros. Cada elemento possui um importante papel para a plena realização e concretização dos objetivos, ao qual chamamos como um conjunto de Sprint. </w:t>
+        <w:t xml:space="preserve">A metodologia </w:t>
+      </w:r>
+      <w:proofErr w:type="spellStart"/>
+      <w:r>
+        <w:t>eduScrum</w:t>
+      </w:r>
+      <w:proofErr w:type="spellEnd"/>
+      <w:r>
+        <w:t xml:space="preserve">, utilizada durante este projeto, consiste na criação de equipas e atribuição de papéis a cada um dos seus membros. Cada elemento possui um importante papel para a plena realização e concretização dos objetivos, ao qual chamamos como um conjunto de Sprint. </w:t>
       </w:r>
     </w:p>
     <w:p>
@@ -4556,7 +4665,47 @@
         <w:jc w:val="both"/>
       </w:pPr>
       <w:r>
-        <w:t>Um dos membros, que não faz propriamente partes da equipa, é o Product Owner, que no caso do eduScrum é o professor. Este define o que é necessário ser aprendido, controla o funcionamento das equipas criadas e os seus resultados e por fim, avalia os resultados obtidos, de acordo com critérios de avaliação definidos anteriormente. Consoante a avaliação, o Product Owner é responsável pelas atribuições de classificações e respetivas aprovações ou reprovações.</w:t>
+        <w:t xml:space="preserve">Um dos membros, que não faz propriamente partes da equipa, é o </w:t>
+      </w:r>
+      <w:proofErr w:type="spellStart"/>
+      <w:r>
+        <w:t>Product</w:t>
+      </w:r>
+      <w:proofErr w:type="spellEnd"/>
+      <w:r>
+        <w:t xml:space="preserve"> </w:t>
+      </w:r>
+      <w:proofErr w:type="spellStart"/>
+      <w:r>
+        <w:t>Owner</w:t>
+      </w:r>
+      <w:proofErr w:type="spellEnd"/>
+      <w:r>
+        <w:t xml:space="preserve">, que no caso do </w:t>
+      </w:r>
+      <w:proofErr w:type="spellStart"/>
+      <w:r>
+        <w:t>eduScrum</w:t>
+      </w:r>
+      <w:proofErr w:type="spellEnd"/>
+      <w:r>
+        <w:t xml:space="preserve"> é o professor. Este define o que é necessário ser aprendido, controla o funcionamento das equipas criadas e os seus resultados e por fim, avalia os resultados obtidos, de acordo com critérios de avaliação definidos anteriormente. Consoante a avaliação, o </w:t>
+      </w:r>
+      <w:proofErr w:type="spellStart"/>
+      <w:r>
+        <w:t>Product</w:t>
+      </w:r>
+      <w:proofErr w:type="spellEnd"/>
+      <w:r>
+        <w:t xml:space="preserve"> </w:t>
+      </w:r>
+      <w:proofErr w:type="spellStart"/>
+      <w:r>
+        <w:t>Owner</w:t>
+      </w:r>
+      <w:proofErr w:type="spellEnd"/>
+      <w:r>
+        <w:t xml:space="preserve"> é responsável pelas atribuições de classificações e respetivas aprovações ou reprovações.</w:t>
       </w:r>
     </w:p>
     <w:p>
@@ -4568,7 +4717,15 @@
         <w:t xml:space="preserve">Outro </w:t>
       </w:r>
       <w:r>
-        <w:t>dos membros é elegido como ScrumMaster e este tem a função de coordenar a equipa, planear o que vai ser feito e definir as tarefas e para quando devem estar terminadas. Este também desempenha a função de líder, garantido que a equipa atinja um ótimo desempenho, fornecendo a máxima ajuda possível. Após essa etapa, as tarefas são subdivididas pelos membros dos grupos para que eles as possam efetuar dentro dos prazos delineados.</w:t>
+        <w:t xml:space="preserve">dos membros é elegido como </w:t>
+      </w:r>
+      <w:proofErr w:type="spellStart"/>
+      <w:r>
+        <w:t>ScrumMaster</w:t>
+      </w:r>
+      <w:proofErr w:type="spellEnd"/>
+      <w:r>
+        <w:t xml:space="preserve"> e este tem a função de coordenar a equipa, planear o que vai ser feito e definir as tarefas e para quando devem estar terminadas. Este também desempenha a função de líder, garantido que a equipa atinja um ótimo desempenho, fornecendo a máxima ajuda possível. Após essa etapa, as tarefas são subdivididas pelos membros dos grupos para que eles as possam efetuar dentro dos prazos delineados.</w:t>
       </w:r>
     </w:p>
     <w:p>
@@ -4577,7 +4734,15 @@
         <w:jc w:val="both"/>
       </w:pPr>
       <w:r>
-        <w:t xml:space="preserve">No caso do nosso grupo, escolhemos logo o Scrum Master que se manteve durante os dois sprints realizados (desenvolvimento do trabalho das séries temporais e respetivo relatório) que garantiu o bom funcionamento do grupo em que todos os membros comunicaram e realizaram as tarefas propostas, dentro do tempo indicado. O bom desempenho de todos permitiu-nos diminuir ou excluir qualquer tipo de erros que podiam existir, o que mais uma vez levou à otimização do produto final, e por isso é importante um bom planeamento que permita que tudo aconteça como o pretendido. </w:t>
+        <w:t xml:space="preserve">No caso do nosso grupo, escolhemos logo o </w:t>
+      </w:r>
+      <w:proofErr w:type="spellStart"/>
+      <w:r>
+        <w:t>Scrum</w:t>
+      </w:r>
+      <w:proofErr w:type="spellEnd"/>
+      <w:r>
+        <w:t xml:space="preserve"> Master que se manteve durante os dois sprints realizados (desenvolvimento do trabalho das séries temporais e respetivo relatório) que garantiu o bom funcionamento do grupo em que todos os membros comunicaram e realizaram as tarefas propostas, dentro do tempo indicado. O bom desempenho de todos permitiu-nos diminuir ou excluir qualquer tipo de erros que podiam existir, o que mais uma vez levou à otimização do produto final, e por isso é importante um bom planeamento que permita que tudo aconteça como o pretendido. </w:t>
       </w:r>
     </w:p>
     <w:p>
@@ -4631,7 +4796,25 @@
           <w:iCs/>
           <w:color w:val="000000"/>
         </w:rPr>
-        <w:t>A ferramenta que mais nos foi útil para a organização e distribuição das tarefas foi o Trello, onde registámos diariamente a evolução do projeto: as etapas concluídas</w:t>
+        <w:t xml:space="preserve">A ferramenta que mais nos foi útil para a organização e distribuição das tarefas foi o </w:t>
+      </w:r>
+      <w:proofErr w:type="spellStart"/>
+      <w:r>
+        <w:rPr>
+          <w:rFonts w:cstheme="minorHAnsi"/>
+          <w:iCs/>
+          <w:color w:val="000000"/>
+        </w:rPr>
+        <w:t>Trello</w:t>
+      </w:r>
+      <w:proofErr w:type="spellEnd"/>
+      <w:r>
+        <w:rPr>
+          <w:rFonts w:cstheme="minorHAnsi"/>
+          <w:iCs/>
+          <w:color w:val="000000"/>
+        </w:rPr>
+        <w:t>, onde registámos diariamente a evolução do projeto: as etapas concluídas</w:t>
       </w:r>
       <w:r>
         <w:rPr>
@@ -4673,13 +4856,23 @@
         </w:rPr>
         <w:t xml:space="preserve"> Com a utilização desta plataforma, foi-nos possível implementar </w:t>
       </w:r>
+      <w:proofErr w:type="spellStart"/>
       <w:r>
         <w:rPr>
           <w:rFonts w:cstheme="minorHAnsi"/>
           <w:i/>
           <w:color w:val="000000"/>
         </w:rPr>
-        <w:t>due dates</w:t>
+        <w:t>due</w:t>
+      </w:r>
+      <w:proofErr w:type="spellEnd"/>
+      <w:r>
+        <w:rPr>
+          <w:rFonts w:cstheme="minorHAnsi"/>
+          <w:i/>
+          <w:color w:val="000000"/>
+        </w:rPr>
+        <w:t xml:space="preserve"> dates</w:t>
       </w:r>
       <w:r>
         <w:rPr>
@@ -5426,7 +5619,47 @@
           <w:color w:val="000000"/>
           <w:szCs w:val="28"/>
         </w:rPr>
-        <w:t>próximos e correlacionados que aqueles valores mais distantes (Hyndman &amp; Athanasopoulos, 2014;</w:t>
+        <w:t>próximos e correlacionados que aqueles valores mais distantes (</w:t>
+      </w:r>
+      <w:proofErr w:type="spellStart"/>
+      <w:r>
+        <w:rPr>
+          <w:rFonts w:cstheme="minorHAnsi"/>
+          <w:iCs/>
+          <w:color w:val="000000"/>
+          <w:szCs w:val="28"/>
+        </w:rPr>
+        <w:t>Hyndman</w:t>
+      </w:r>
+      <w:proofErr w:type="spellEnd"/>
+      <w:r>
+        <w:rPr>
+          <w:rFonts w:cstheme="minorHAnsi"/>
+          <w:iCs/>
+          <w:color w:val="000000"/>
+          <w:szCs w:val="28"/>
+        </w:rPr>
+        <w:t xml:space="preserve"> &amp; </w:t>
+      </w:r>
+      <w:proofErr w:type="spellStart"/>
+      <w:r>
+        <w:rPr>
+          <w:rFonts w:cstheme="minorHAnsi"/>
+          <w:iCs/>
+          <w:color w:val="000000"/>
+          <w:szCs w:val="28"/>
+        </w:rPr>
+        <w:t>Athanasopoulos</w:t>
+      </w:r>
+      <w:proofErr w:type="spellEnd"/>
+      <w:r>
+        <w:rPr>
+          <w:rFonts w:cstheme="minorHAnsi"/>
+          <w:iCs/>
+          <w:color w:val="000000"/>
+          <w:szCs w:val="28"/>
+        </w:rPr>
+        <w:t>, 2014;</w:t>
       </w:r>
       <w:r>
         <w:rPr>
@@ -6003,12 +6236,13 @@
         <w:jc w:val="both"/>
       </w:pPr>
       <w:r>
-        <w:t>Segundo MORETTIN e TOLOI (1981) e CHA</w:t>
-      </w:r>
-      <w:bookmarkStart w:id="9" w:name="_GoBack"/>
-      <w:bookmarkEnd w:id="9"/>
-      <w:r>
-        <w:t>TFIELD (2000), os objetivos de analisar uma série temporal são os seguintes:</w:t>
+        <w:t>Segundo MORETTIN e TOLOI (1981) e CHATFIELD (200</w:t>
+      </w:r>
+      <w:r>
+        <w:t>3</w:t>
+      </w:r>
+      <w:r>
+        <w:t>), os objetivos de analisar uma série temporal são os seguintes:</w:t>
       </w:r>
     </w:p>
     <w:p>
@@ -6328,11 +6562,32 @@
         <w:t>S</w:t>
       </w:r>
       <w:r>
-        <w:t>imples (S</w:t>
-      </w:r>
-      <w:r>
-        <w:t>imple Moving Average</w:t>
-      </w:r>
+        <w:t>imples (</w:t>
+      </w:r>
+      <w:proofErr w:type="spellStart"/>
+      <w:r>
+        <w:t>S</w:t>
+      </w:r>
+      <w:r>
+        <w:t>imple</w:t>
+      </w:r>
+      <w:proofErr w:type="spellEnd"/>
+      <w:r>
+        <w:t xml:space="preserve"> </w:t>
+      </w:r>
+      <w:proofErr w:type="spellStart"/>
+      <w:r>
+        <w:t>Moving</w:t>
+      </w:r>
+      <w:proofErr w:type="spellEnd"/>
+      <w:r>
+        <w:t xml:space="preserve"> </w:t>
+      </w:r>
+      <w:proofErr w:type="spellStart"/>
+      <w:r>
+        <w:t>Average</w:t>
+      </w:r>
+      <w:proofErr w:type="spellEnd"/>
       <w:r>
         <w:t>) é uma média móvel</w:t>
       </w:r>
@@ -6972,18 +7227,25 @@
       <w:r>
         <w:t xml:space="preserve">xponencial </w:t>
       </w:r>
+      <w:proofErr w:type="spellStart"/>
       <w:r>
         <w:t>M</w:t>
       </w:r>
       <w:r>
-        <w:t xml:space="preserve">oving </w:t>
-      </w:r>
+        <w:t>oving</w:t>
+      </w:r>
+      <w:proofErr w:type="spellEnd"/>
+      <w:r>
+        <w:t xml:space="preserve"> </w:t>
+      </w:r>
+      <w:proofErr w:type="spellStart"/>
       <w:r>
         <w:t>A</w:t>
       </w:r>
       <w:r>
         <w:t>verage</w:t>
       </w:r>
+      <w:proofErr w:type="spellEnd"/>
       <w:r>
         <w:t xml:space="preserve">) é um tipo de média móvel que coloca maior peso e significância nos pontos de dados mais recentes. A média móvel exponencial também é referida como média móvel exponencialmente ponderada. </w:t>
       </w:r>
@@ -7009,23 +7271,38 @@
         <w:t xml:space="preserve"> </w:t>
       </w:r>
       <w:r>
-        <w:t>reage mais significativamente a mudanças recentes de preços do que uma média móvel simples (S</w:t>
-      </w:r>
-      <w:r>
-        <w:t xml:space="preserve">imple </w:t>
-      </w:r>
+        <w:t>reage mais significativamente a mudanças recentes de preços do que uma média móvel simples (</w:t>
+      </w:r>
+      <w:proofErr w:type="spellStart"/>
+      <w:r>
+        <w:t>S</w:t>
+      </w:r>
+      <w:r>
+        <w:t>imple</w:t>
+      </w:r>
+      <w:proofErr w:type="spellEnd"/>
+      <w:r>
+        <w:t xml:space="preserve"> </w:t>
+      </w:r>
+      <w:proofErr w:type="spellStart"/>
       <w:r>
         <w:t>M</w:t>
       </w:r>
       <w:r>
-        <w:t xml:space="preserve">oving </w:t>
-      </w:r>
+        <w:t>oving</w:t>
+      </w:r>
+      <w:proofErr w:type="spellEnd"/>
+      <w:r>
+        <w:t xml:space="preserve"> </w:t>
+      </w:r>
+      <w:proofErr w:type="spellStart"/>
       <w:r>
         <w:t>A</w:t>
       </w:r>
       <w:r>
         <w:t>verage</w:t>
       </w:r>
+      <w:proofErr w:type="spellEnd"/>
       <w:r>
         <w:t>), que aplica um peso igual a todas as observações no período.</w:t>
       </w:r>
@@ -7817,7 +8094,7 @@
           <w:szCs w:val="28"/>
         </w:rPr>
       </w:pPr>
-      <w:bookmarkStart w:id="10" w:name="_Toc27476593"/>
+      <w:bookmarkStart w:id="9" w:name="_Toc27476593"/>
       <w:r>
         <w:rPr>
           <w:rFonts w:asciiTheme="minorHAnsi" w:hAnsiTheme="minorHAnsi" w:cstheme="minorHAnsi"/>
@@ -7830,7 +8107,7 @@
         <w:lastRenderedPageBreak/>
         <w:t>Desenvolvimento e Implementação da Aplicação</w:t>
       </w:r>
-      <w:bookmarkEnd w:id="10"/>
+      <w:bookmarkEnd w:id="9"/>
     </w:p>
     <w:p>
       <w:pPr>
@@ -8065,7 +8342,25 @@
           <w:iCs/>
           <w:color w:val="000000"/>
         </w:rPr>
-        <w:t>Para cada intervalo de tempo, é efetuada a soma de todos os valores dentro do intervalo, ficando essa soma alocada à primeira posição do array dentro desse período</w:t>
+        <w:t xml:space="preserve">Para cada intervalo de tempo, é efetuada a soma de todos os valores dentro do intervalo, ficando essa soma alocada à primeira posição do </w:t>
+      </w:r>
+      <w:proofErr w:type="spellStart"/>
+      <w:r>
+        <w:rPr>
+          <w:rFonts w:cstheme="minorHAnsi"/>
+          <w:iCs/>
+          <w:color w:val="000000"/>
+        </w:rPr>
+        <w:t>array</w:t>
+      </w:r>
+      <w:proofErr w:type="spellEnd"/>
+      <w:r>
+        <w:rPr>
+          <w:rFonts w:cstheme="minorHAnsi"/>
+          <w:iCs/>
+          <w:color w:val="000000"/>
+        </w:rPr>
+        <w:t xml:space="preserve"> dentro desse período</w:t>
       </w:r>
       <w:r>
         <w:rPr>
@@ -8083,21 +8378,85 @@
         </w:rPr>
         <w:t xml:space="preserve">à primeira hora de cada manhã, tarde, noite, madrugada, dia, mês ou ano, conforme relevante. Este processo é realizado através dos métodos </w:t>
       </w:r>
-      <w:commentRangeStart w:id="11"/>
-      <w:r>
-        <w:rPr>
-          <w:rFonts w:cstheme="minorHAnsi"/>
-          <w:iCs/>
-          <w:color w:val="000000"/>
-        </w:rPr>
-        <w:t>dayPeriod, dailyPeriod, monthlyPeriod e annualPeriod.</w:t>
-      </w:r>
-      <w:commentRangeEnd w:id="11"/>
+      <w:commentRangeStart w:id="10"/>
+      <w:proofErr w:type="spellStart"/>
+      <w:r>
+        <w:rPr>
+          <w:rFonts w:cstheme="minorHAnsi"/>
+          <w:iCs/>
+          <w:color w:val="000000"/>
+        </w:rPr>
+        <w:t>dayPeriod</w:t>
+      </w:r>
+      <w:proofErr w:type="spellEnd"/>
+      <w:r>
+        <w:rPr>
+          <w:rFonts w:cstheme="minorHAnsi"/>
+          <w:iCs/>
+          <w:color w:val="000000"/>
+        </w:rPr>
+        <w:t xml:space="preserve">, </w:t>
+      </w:r>
+      <w:proofErr w:type="spellStart"/>
+      <w:r>
+        <w:rPr>
+          <w:rFonts w:cstheme="minorHAnsi"/>
+          <w:iCs/>
+          <w:color w:val="000000"/>
+        </w:rPr>
+        <w:t>dailyPeriod</w:t>
+      </w:r>
+      <w:proofErr w:type="spellEnd"/>
+      <w:r>
+        <w:rPr>
+          <w:rFonts w:cstheme="minorHAnsi"/>
+          <w:iCs/>
+          <w:color w:val="000000"/>
+        </w:rPr>
+        <w:t xml:space="preserve">, </w:t>
+      </w:r>
+      <w:proofErr w:type="spellStart"/>
+      <w:r>
+        <w:rPr>
+          <w:rFonts w:cstheme="minorHAnsi"/>
+          <w:iCs/>
+          <w:color w:val="000000"/>
+        </w:rPr>
+        <w:t>monthlyPeriod</w:t>
+      </w:r>
+      <w:proofErr w:type="spellEnd"/>
+      <w:r>
+        <w:rPr>
+          <w:rFonts w:cstheme="minorHAnsi"/>
+          <w:iCs/>
+          <w:color w:val="000000"/>
+        </w:rPr>
+        <w:t xml:space="preserve"> e </w:t>
+      </w:r>
+      <w:proofErr w:type="spellStart"/>
+      <w:r>
+        <w:rPr>
+          <w:rFonts w:cstheme="minorHAnsi"/>
+          <w:iCs/>
+          <w:color w:val="000000"/>
+        </w:rPr>
+        <w:t>annualPeriod</w:t>
+      </w:r>
+      <w:proofErr w:type="spellEnd"/>
+      <w:r>
+        <w:rPr>
+          <w:rFonts w:cstheme="minorHAnsi"/>
+          <w:iCs/>
+          <w:color w:val="000000"/>
+        </w:rPr>
+        <w:t>.</w:t>
+      </w:r>
+      <w:commentRangeEnd w:id="10"/>
       <w:r>
         <w:rPr>
           <w:rStyle w:val="Refdecomentrio"/>
         </w:rPr>
-        <w:commentReference w:id="11"/>
+        <w:commentReference w:id="10"/>
       </w:r>
     </w:p>
     <w:p>
@@ -8250,8 +8609,18 @@
           <w:iCs/>
           <w:color w:val="000000"/>
         </w:rPr>
-        <w:t>De seguida, os valores das somas substituem as primeiras posições do array</w:t>
-      </w:r>
+        <w:t xml:space="preserve">De seguida, os valores das somas substituem as primeiras posições do </w:t>
+      </w:r>
+      <w:proofErr w:type="spellStart"/>
+      <w:r>
+        <w:rPr>
+          <w:rFonts w:cstheme="minorHAnsi"/>
+          <w:iCs/>
+          <w:color w:val="000000"/>
+        </w:rPr>
+        <w:t>array</w:t>
+      </w:r>
+      <w:proofErr w:type="spellEnd"/>
       <w:r>
         <w:rPr>
           <w:rFonts w:cstheme="minorHAnsi"/>
@@ -8298,7 +8667,61 @@
           <w:iCs/>
           <w:color w:val="000000"/>
         </w:rPr>
-        <w:t xml:space="preserve"> Tal é executado através dos métodos exchangeInfoDayPeriods, exchangeInfoDays e exchangeInfoMonthsYears.</w:t>
+        <w:t xml:space="preserve"> Tal é executado através dos métodos </w:t>
+      </w:r>
+      <w:proofErr w:type="spellStart"/>
+      <w:r>
+        <w:rPr>
+          <w:rFonts w:cstheme="minorHAnsi"/>
+          <w:iCs/>
+          <w:color w:val="000000"/>
+        </w:rPr>
+        <w:t>exchangeInfoDayPeriods</w:t>
+      </w:r>
+      <w:proofErr w:type="spellEnd"/>
+      <w:r>
+        <w:rPr>
+          <w:rFonts w:cstheme="minorHAnsi"/>
+          <w:iCs/>
+          <w:color w:val="000000"/>
+        </w:rPr>
+        <w:t xml:space="preserve">, </w:t>
+      </w:r>
+      <w:proofErr w:type="spellStart"/>
+      <w:r>
+        <w:rPr>
+          <w:rFonts w:cstheme="minorHAnsi"/>
+          <w:iCs/>
+          <w:color w:val="000000"/>
+        </w:rPr>
+        <w:t>exchangeInfoDays</w:t>
+      </w:r>
+      <w:proofErr w:type="spellEnd"/>
+      <w:r>
+        <w:rPr>
+          <w:rFonts w:cstheme="minorHAnsi"/>
+          <w:iCs/>
+          <w:color w:val="000000"/>
+        </w:rPr>
+        <w:t xml:space="preserve"> e </w:t>
+      </w:r>
+      <w:proofErr w:type="spellStart"/>
+      <w:r>
+        <w:rPr>
+          <w:rFonts w:cstheme="minorHAnsi"/>
+          <w:iCs/>
+          <w:color w:val="000000"/>
+        </w:rPr>
+        <w:t>exchangeInfoMonthsYears</w:t>
+      </w:r>
+      <w:proofErr w:type="spellEnd"/>
+      <w:r>
+        <w:rPr>
+          <w:rFonts w:cstheme="minorHAnsi"/>
+          <w:iCs/>
+          <w:color w:val="000000"/>
+        </w:rPr>
+        <w:t>.</w:t>
       </w:r>
     </w:p>
     <w:p>
@@ -8396,14 +8819,106 @@
         </w:rPr>
         <w:t xml:space="preserve"> </w:t>
       </w:r>
-      <w:r>
-        <w:rPr>
-          <w:rFonts w:cstheme="minorHAnsi"/>
-          <w:iCs/>
-          <w:color w:val="000000"/>
-        </w:rPr>
-        <w:t>Insertion Sort, Bubble Sort e Merge Sort</w:t>
-      </w:r>
+      <w:proofErr w:type="spellStart"/>
+      <w:r>
+        <w:rPr>
+          <w:rFonts w:cstheme="minorHAnsi"/>
+          <w:iCs/>
+          <w:color w:val="000000"/>
+        </w:rPr>
+        <w:t>Insertion</w:t>
+      </w:r>
+      <w:proofErr w:type="spellEnd"/>
+      <w:r>
+        <w:rPr>
+          <w:rFonts w:cstheme="minorHAnsi"/>
+          <w:iCs/>
+          <w:color w:val="000000"/>
+        </w:rPr>
+        <w:t xml:space="preserve"> </w:t>
+      </w:r>
+      <w:proofErr w:type="spellStart"/>
+      <w:r>
+        <w:rPr>
+          <w:rFonts w:cstheme="minorHAnsi"/>
+          <w:iCs/>
+          <w:color w:val="000000"/>
+        </w:rPr>
+        <w:t>Sort</w:t>
+      </w:r>
+      <w:proofErr w:type="spellEnd"/>
+      <w:r>
+        <w:rPr>
+          <w:rFonts w:cstheme="minorHAnsi"/>
+          <w:iCs/>
+          <w:color w:val="000000"/>
+        </w:rPr>
+        <w:t xml:space="preserve">, </w:t>
+      </w:r>
+      <w:proofErr w:type="spellStart"/>
+      <w:r>
+        <w:rPr>
+          <w:rFonts w:cstheme="minorHAnsi"/>
+          <w:iCs/>
+          <w:color w:val="000000"/>
+        </w:rPr>
+        <w:t>Bubble</w:t>
+      </w:r>
+      <w:proofErr w:type="spellEnd"/>
+      <w:r>
+        <w:rPr>
+          <w:rFonts w:cstheme="minorHAnsi"/>
+          <w:iCs/>
+          <w:color w:val="000000"/>
+        </w:rPr>
+        <w:t xml:space="preserve"> </w:t>
+      </w:r>
+      <w:proofErr w:type="spellStart"/>
+      <w:r>
+        <w:rPr>
+          <w:rFonts w:cstheme="minorHAnsi"/>
+          <w:iCs/>
+          <w:color w:val="000000"/>
+        </w:rPr>
+        <w:t>Sort</w:t>
+      </w:r>
+      <w:proofErr w:type="spellEnd"/>
+      <w:r>
+        <w:rPr>
+          <w:rFonts w:cstheme="minorHAnsi"/>
+          <w:iCs/>
+          <w:color w:val="000000"/>
+        </w:rPr>
+        <w:t xml:space="preserve"> e </w:t>
+      </w:r>
+      <w:proofErr w:type="spellStart"/>
+      <w:r>
+        <w:rPr>
+          <w:rFonts w:cstheme="minorHAnsi"/>
+          <w:iCs/>
+          <w:color w:val="000000"/>
+        </w:rPr>
+        <w:t>Merge</w:t>
+      </w:r>
+      <w:proofErr w:type="spellEnd"/>
+      <w:r>
+        <w:rPr>
+          <w:rFonts w:cstheme="minorHAnsi"/>
+          <w:iCs/>
+          <w:color w:val="000000"/>
+        </w:rPr>
+        <w:t xml:space="preserve"> </w:t>
+      </w:r>
+      <w:proofErr w:type="spellStart"/>
+      <w:r>
+        <w:rPr>
+          <w:rFonts w:cstheme="minorHAnsi"/>
+          <w:iCs/>
+          <w:color w:val="000000"/>
+        </w:rPr>
+        <w:t>Sort</w:t>
+      </w:r>
+      <w:proofErr w:type="spellEnd"/>
       <w:r>
         <w:rPr>
           <w:rFonts w:cstheme="minorHAnsi"/>
@@ -8735,7 +9250,23 @@
         <w:jc w:val="both"/>
       </w:pPr>
       <w:r>
-        <w:t>Como podemos constatar, o Merge Sort é sem dúvida o mais rápido a organizar grandes quantidades de informação</w:t>
+        <w:t xml:space="preserve">Como podemos constatar, o </w:t>
+      </w:r>
+      <w:proofErr w:type="spellStart"/>
+      <w:r>
+        <w:t>Merge</w:t>
+      </w:r>
+      <w:proofErr w:type="spellEnd"/>
+      <w:r>
+        <w:t xml:space="preserve"> </w:t>
+      </w:r>
+      <w:proofErr w:type="spellStart"/>
+      <w:r>
+        <w:t>Sort</w:t>
+      </w:r>
+      <w:proofErr w:type="spellEnd"/>
+      <w:r>
+        <w:t xml:space="preserve"> é sem dúvida o mais rápido a organizar grandes quantidades de informação</w:t>
       </w:r>
       <w:r>
         <w:t>,</w:t>
@@ -8762,7 +9293,23 @@
         <w:jc w:val="both"/>
       </w:pPr>
       <w:r>
-        <w:t>Paralelamente, desenvolveu-se a metodologia de filtragem e previsão de consumos energéticos, as quais assentaram no desenvolvimento dos módulos MediaMovelSimples e MediaMovelPesada,</w:t>
+        <w:t xml:space="preserve">Paralelamente, desenvolveu-se a metodologia de filtragem e previsão de consumos energéticos, as quais assentaram no desenvolvimento dos módulos </w:t>
+      </w:r>
+      <w:proofErr w:type="spellStart"/>
+      <w:r>
+        <w:t>MediaMovelSimples</w:t>
+      </w:r>
+      <w:proofErr w:type="spellEnd"/>
+      <w:r>
+        <w:t xml:space="preserve"> e </w:t>
+      </w:r>
+      <w:proofErr w:type="spellStart"/>
+      <w:r>
+        <w:t>MediaMovelPesada</w:t>
+      </w:r>
+      <w:proofErr w:type="spellEnd"/>
+      <w:r>
+        <w:t>,</w:t>
       </w:r>
       <w:r>
         <w:t xml:space="preserve"> capazes de ser reutilizados para qualquer uma das metodologias e</w:t>
@@ -8774,7 +9321,15 @@
         <w:t xml:space="preserve"> e armazenar os valores</w:t>
       </w:r>
       <w:r>
-        <w:t xml:space="preserve"> resultantes em novos arrays, como se pode ver abaixo.</w:t>
+        <w:t xml:space="preserve"> resultantes em novos </w:t>
+      </w:r>
+      <w:proofErr w:type="spellStart"/>
+      <w:r>
+        <w:t>arrays</w:t>
+      </w:r>
+      <w:proofErr w:type="spellEnd"/>
+      <w:r>
+        <w:t>, como se pode ver abaixo.</w:t>
       </w:r>
     </w:p>
     <w:p>
@@ -8904,7 +9459,29 @@
           <w:sz w:val="20"/>
           <w:szCs w:val="20"/>
         </w:rPr>
-        <w:t xml:space="preserve"> – Método de cálculo da média movel simples</w:t>
+        <w:t xml:space="preserve"> – Método de cálculo da média </w:t>
+      </w:r>
+      <w:proofErr w:type="spellStart"/>
+      <w:r>
+        <w:rPr>
+          <w:i w:val="0"/>
+          <w:iCs w:val="0"/>
+          <w:color w:val="auto"/>
+          <w:sz w:val="20"/>
+          <w:szCs w:val="20"/>
+        </w:rPr>
+        <w:t>movel</w:t>
+      </w:r>
+      <w:proofErr w:type="spellEnd"/>
+      <w:r>
+        <w:rPr>
+          <w:i w:val="0"/>
+          <w:iCs w:val="0"/>
+          <w:color w:val="auto"/>
+          <w:sz w:val="20"/>
+          <w:szCs w:val="20"/>
+        </w:rPr>
+        <w:t xml:space="preserve"> simples</w:t>
       </w:r>
     </w:p>
     <w:p>
@@ -9053,31 +9630,7 @@
         </w:numPr>
       </w:pPr>
       <w:r>
-        <w:t xml:space="preserve">Esboço de </w:t>
-      </w:r>
-      <w:r>
-        <w:t>G</w:t>
-      </w:r>
-      <w:r>
-        <w:t>ráficos</w:t>
-      </w:r>
-    </w:p>
-    <w:p>
-      <w:pPr>
-        <w:ind w:firstLine="567"/>
-        <w:jc w:val="both"/>
-      </w:pPr>
-      <w:r>
-        <w:t>A seguinte etapa do projeto constituiu a implementação do esboço de gráficos,</w:t>
-      </w:r>
-      <w:r>
-        <w:t xml:space="preserve"> tendo causado grande dificuldade para a solucionar, visto qu</w:t>
-      </w:r>
-      <w:r>
-        <w:t>e</w:t>
-      </w:r>
-      <w:r>
-        <w:t xml:space="preserve"> era a mais importante para o nosso projeto.</w:t>
+        <w:t>Gravação dos gráficos em PNG</w:t>
       </w:r>
     </w:p>
     <w:p>
@@ -9626,9 +10179,16 @@
     </w:p>
     <w:p>
       <w:pPr>
-        <w:ind w:firstLine="567"/>
+        <w:spacing w:before="120" w:after="120"/>
         <w:jc w:val="both"/>
-      </w:pPr>
+        <w:rPr>
+          <w:rFonts w:cstheme="minorHAnsi"/>
+          <w:iCs/>
+          <w:color w:val="000000"/>
+        </w:rPr>
+      </w:pPr>
+      <w:bookmarkStart w:id="11" w:name="_GoBack"/>
+      <w:bookmarkEnd w:id="11"/>
     </w:p>
     <w:p>
       <w:pPr>
@@ -9641,97 +10201,6 @@
           <w:color w:val="000000"/>
         </w:rPr>
       </w:pPr>
-      <w:r>
-        <w:rPr>
-          <w:rFonts w:cstheme="minorHAnsi"/>
-          <w:iCs/>
-          <w:color w:val="000000"/>
-        </w:rPr>
-        <w:t>Nest</w:t>
-      </w:r>
-      <w:r>
-        <w:rPr>
-          <w:rFonts w:cstheme="minorHAnsi"/>
-          <w:iCs/>
-          <w:color w:val="000000"/>
-        </w:rPr>
-        <w:t>a</w:t>
-      </w:r>
-      <w:r>
-        <w:rPr>
-          <w:rFonts w:cstheme="minorHAnsi"/>
-          <w:iCs/>
-          <w:color w:val="000000"/>
-        </w:rPr>
-        <w:t xml:space="preserve"> </w:t>
-      </w:r>
-      <w:r>
-        <w:rPr>
-          <w:rFonts w:cstheme="minorHAnsi"/>
-          <w:iCs/>
-          <w:color w:val="000000"/>
-        </w:rPr>
-        <w:t>secção</w:t>
-      </w:r>
-      <w:r>
-        <w:rPr>
-          <w:rFonts w:cstheme="minorHAnsi"/>
-          <w:iCs/>
-          <w:color w:val="000000"/>
-        </w:rPr>
-        <w:t xml:space="preserve"> devem apresentar os </w:t>
-      </w:r>
-      <w:r>
-        <w:rPr>
-          <w:rFonts w:cstheme="minorHAnsi"/>
-          <w:iCs/>
-          <w:color w:val="000000"/>
-          <w:u w:val="single"/>
-        </w:rPr>
-        <w:t xml:space="preserve">métodos principais utilizados para implementar o que desenvolveram em </w:t>
-      </w:r>
-      <w:r>
-        <w:rPr>
-          <w:rFonts w:cstheme="minorHAnsi"/>
-          <w:b/>
-          <w:iCs/>
-          <w:color w:val="000000"/>
-          <w:u w:val="single"/>
-        </w:rPr>
-        <w:t>ambas as iterações</w:t>
-      </w:r>
-      <w:r>
-        <w:rPr>
-          <w:rFonts w:cstheme="minorHAnsi"/>
-          <w:iCs/>
-          <w:color w:val="000000"/>
-        </w:rPr>
-        <w:t xml:space="preserve">, justificando as opções tomadas e interligando com os anexos que </w:t>
-      </w:r>
-      <w:r>
-        <w:rPr>
-          <w:rFonts w:cstheme="minorHAnsi"/>
-          <w:iCs/>
-          <w:color w:val="000000"/>
-        </w:rPr>
-        <w:t>incluírem</w:t>
-      </w:r>
-      <w:r>
-        <w:rPr>
-          <w:rFonts w:cstheme="minorHAnsi"/>
-          <w:iCs/>
-          <w:color w:val="000000"/>
-        </w:rPr>
-        <w:t xml:space="preserve"> sobre esta questão</w:t>
-      </w:r>
-      <w:r>
-        <w:rPr>
-          <w:rFonts w:cstheme="minorHAnsi"/>
-          <w:iCs/>
-          <w:color w:val="000000"/>
-        </w:rPr>
-        <w:t>.</w:t>
-      </w:r>
     </w:p>
     <w:p>
       <w:pPr>
@@ -9744,6 +10213,16 @@
           <w:color w:val="000000"/>
         </w:rPr>
       </w:pPr>
+    </w:p>
+    <w:p>
+      <w:pPr>
+        <w:jc w:val="both"/>
+        <w:rPr>
+          <w:rFonts w:cstheme="minorHAnsi"/>
+          <w:iCs/>
+          <w:color w:val="000000"/>
+        </w:rPr>
+      </w:pPr>
       <w:r>
         <w:rPr>
           <w:rFonts w:cstheme="minorHAnsi"/>
@@ -9751,92 +10230,6 @@
           <w:color w:val="000000"/>
         </w:rPr>
         <w:lastRenderedPageBreak/>
-        <w:t>Têm de</w:t>
-      </w:r>
-      <w:r>
-        <w:rPr>
-          <w:rFonts w:cstheme="minorHAnsi"/>
-          <w:iCs/>
-          <w:color w:val="000000"/>
-        </w:rPr>
-        <w:t xml:space="preserve"> subdividir esta secção de acordo com a exposição/descrição que considerarem mais</w:t>
-      </w:r>
-      <w:r>
-        <w:rPr>
-          <w:rFonts w:cstheme="minorHAnsi"/>
-          <w:iCs/>
-          <w:color w:val="000000"/>
-        </w:rPr>
-        <w:t xml:space="preserve"> adequada</w:t>
-      </w:r>
-      <w:r>
-        <w:rPr>
-          <w:rFonts w:cstheme="minorHAnsi"/>
-          <w:iCs/>
-          <w:color w:val="000000"/>
-        </w:rPr>
-        <w:t xml:space="preserve"> ao vosso trabalho</w:t>
-      </w:r>
-      <w:r>
-        <w:rPr>
-          <w:rFonts w:cstheme="minorHAnsi"/>
-          <w:iCs/>
-          <w:color w:val="000000"/>
-        </w:rPr>
-        <w:t>.</w:t>
-      </w:r>
-    </w:p>
-    <w:p>
-      <w:pPr>
-        <w:spacing w:before="120" w:after="120"/>
-        <w:ind w:firstLine="567"/>
-        <w:jc w:val="both"/>
-        <w:rPr>
-          <w:rFonts w:cstheme="minorHAnsi"/>
-          <w:iCs/>
-          <w:color w:val="000000"/>
-        </w:rPr>
-      </w:pPr>
-    </w:p>
-    <w:p>
-      <w:pPr>
-        <w:spacing w:before="120" w:after="120"/>
-        <w:ind w:firstLine="567"/>
-        <w:jc w:val="both"/>
-        <w:rPr>
-          <w:rFonts w:cstheme="minorHAnsi"/>
-          <w:iCs/>
-          <w:color w:val="000000"/>
-        </w:rPr>
-      </w:pPr>
-    </w:p>
-    <w:p>
-      <w:pPr>
-        <w:spacing w:before="120" w:after="120"/>
-        <w:ind w:firstLine="567"/>
-        <w:jc w:val="both"/>
-        <w:rPr>
-          <w:rFonts w:cstheme="minorHAnsi"/>
-          <w:iCs/>
-          <w:color w:val="000000"/>
-        </w:rPr>
-      </w:pPr>
-    </w:p>
-    <w:p>
-      <w:pPr>
-        <w:jc w:val="both"/>
-        <w:rPr>
-          <w:rFonts w:cstheme="minorHAnsi"/>
-          <w:iCs/>
-          <w:color w:val="000000"/>
-        </w:rPr>
-      </w:pPr>
-      <w:r>
-        <w:rPr>
-          <w:rFonts w:cstheme="minorHAnsi"/>
-          <w:iCs/>
-          <w:color w:val="000000"/>
-        </w:rPr>
         <w:br w:type="page"/>
       </w:r>
     </w:p>
@@ -9911,8 +10304,27 @@
           <w:iCs/>
           <w:color w:val="000000"/>
         </w:rPr>
-        <w:t xml:space="preserve">Em ambos os modos, os outputs resultantes da implementação da aplicação constituem vários tipos de mensagens na consola, gráficos (com recurso à ferramenta Gnuplot) e ainda ficheiros de extensão </w:t>
-      </w:r>
+        <w:t xml:space="preserve">Em ambos os modos, os outputs resultantes da implementação da aplicação constituem vários tipos de mensagens na consola, gráficos (com recurso à ferramenta </w:t>
+      </w:r>
+      <w:proofErr w:type="spellStart"/>
+      <w:r>
+        <w:rPr>
+          <w:rFonts w:cstheme="minorHAnsi"/>
+          <w:iCs/>
+          <w:color w:val="000000"/>
+        </w:rPr>
+        <w:t>Gnuplot</w:t>
+      </w:r>
+      <w:proofErr w:type="spellEnd"/>
+      <w:r>
+        <w:rPr>
+          <w:rFonts w:cstheme="minorHAnsi"/>
+          <w:iCs/>
+          <w:color w:val="000000"/>
+        </w:rPr>
+        <w:t xml:space="preserve">) e ainda ficheiros de extensão </w:t>
+      </w:r>
+      <w:proofErr w:type="spellStart"/>
       <w:r>
         <w:rPr>
           <w:rFonts w:cstheme="minorHAnsi"/>
@@ -9921,6 +10333,7 @@
         </w:rPr>
         <w:t>png</w:t>
       </w:r>
+      <w:proofErr w:type="spellEnd"/>
       <w:r>
         <w:rPr>
           <w:rFonts w:cstheme="minorHAnsi"/>
@@ -9929,6 +10342,7 @@
         </w:rPr>
         <w:t xml:space="preserve"> ou </w:t>
       </w:r>
+      <w:proofErr w:type="spellStart"/>
       <w:r>
         <w:rPr>
           <w:rFonts w:cstheme="minorHAnsi"/>
@@ -9937,6 +10351,7 @@
         </w:rPr>
         <w:t>csv</w:t>
       </w:r>
+      <w:proofErr w:type="spellEnd"/>
       <w:r>
         <w:rPr>
           <w:rFonts w:cstheme="minorHAnsi"/>
@@ -9945,6 +10360,7 @@
         </w:rPr>
         <w:t xml:space="preserve">, com todos os dados desses mesmos gráficos. No modo não interativo é adicionalmente gerado um ficheiro de extensão </w:t>
       </w:r>
+      <w:proofErr w:type="spellStart"/>
       <w:r>
         <w:rPr>
           <w:rFonts w:cstheme="minorHAnsi"/>
@@ -9953,6 +10369,7 @@
         </w:rPr>
         <w:t>txt</w:t>
       </w:r>
+      <w:proofErr w:type="spellEnd"/>
       <w:r>
         <w:rPr>
           <w:rFonts w:cstheme="minorHAnsi"/>
@@ -10031,7 +10448,25 @@
           <w:iCs/>
           <w:color w:val="000000"/>
         </w:rPr>
-        <w:t xml:space="preserve">Opção que gera uma janela de visualização de um gráfico através do Gnuplot. </w:t>
+        <w:t xml:space="preserve">Opção que gera uma janela de visualização de um gráfico através do </w:t>
+      </w:r>
+      <w:proofErr w:type="spellStart"/>
+      <w:r>
+        <w:rPr>
+          <w:rFonts w:cstheme="minorHAnsi"/>
+          <w:iCs/>
+          <w:color w:val="000000"/>
+        </w:rPr>
+        <w:t>Gnuplot</w:t>
+      </w:r>
+      <w:proofErr w:type="spellEnd"/>
+      <w:r>
+        <w:rPr>
+          <w:rFonts w:cstheme="minorHAnsi"/>
+          <w:iCs/>
+          <w:color w:val="000000"/>
+        </w:rPr>
+        <w:t xml:space="preserve">. </w:t>
       </w:r>
     </w:p>
     <w:p>
@@ -10053,6 +10488,7 @@
         </w:rPr>
         <w:t xml:space="preserve">Em modo interativo, é dada a opção de gravar o mesmo gráfico em formato </w:t>
       </w:r>
+      <w:proofErr w:type="spellStart"/>
       <w:r>
         <w:rPr>
           <w:rFonts w:cstheme="minorHAnsi"/>
@@ -10061,6 +10497,7 @@
         </w:rPr>
         <w:t>png</w:t>
       </w:r>
+      <w:proofErr w:type="spellEnd"/>
       <w:r>
         <w:rPr>
           <w:rFonts w:cstheme="minorHAnsi"/>
@@ -10069,6 +10506,7 @@
         </w:rPr>
         <w:t xml:space="preserve"> ou </w:t>
       </w:r>
+      <w:proofErr w:type="spellStart"/>
       <w:r>
         <w:rPr>
           <w:rFonts w:cstheme="minorHAnsi"/>
@@ -10077,6 +10515,7 @@
         </w:rPr>
         <w:t>csv</w:t>
       </w:r>
+      <w:proofErr w:type="spellEnd"/>
       <w:r>
         <w:rPr>
           <w:rFonts w:cstheme="minorHAnsi"/>
@@ -10155,7 +10594,25 @@
           <w:iCs/>
           <w:color w:val="000000"/>
         </w:rPr>
-        <w:t>Opção que gera uma janela de visualização de um gráfico de barras através do Gnuplot.</w:t>
+        <w:t xml:space="preserve">Opção que gera uma janela de visualização de um gráfico de barras através do </w:t>
+      </w:r>
+      <w:proofErr w:type="spellStart"/>
+      <w:r>
+        <w:rPr>
+          <w:rFonts w:cstheme="minorHAnsi"/>
+          <w:iCs/>
+          <w:color w:val="000000"/>
+        </w:rPr>
+        <w:t>Gnuplot</w:t>
+      </w:r>
+      <w:proofErr w:type="spellEnd"/>
+      <w:r>
+        <w:rPr>
+          <w:rFonts w:cstheme="minorHAnsi"/>
+          <w:iCs/>
+          <w:color w:val="000000"/>
+        </w:rPr>
+        <w:t>.</w:t>
       </w:r>
     </w:p>
     <w:p>
@@ -10416,6 +10873,7 @@
         </w:rPr>
         <w:t xml:space="preserve">Opção que ordena os valores dos consumos periódicos (diários, mensais, etc.) de forma crescente ou decrescente, apresentando de seguida o gráfico dos valores ordenados e, tal como nas opções anteriores, gerando ficheiros </w:t>
       </w:r>
+      <w:proofErr w:type="spellStart"/>
       <w:r>
         <w:rPr>
           <w:rFonts w:cstheme="minorHAnsi"/>
@@ -10424,6 +10882,7 @@
         </w:rPr>
         <w:t>png</w:t>
       </w:r>
+      <w:proofErr w:type="spellEnd"/>
       <w:r>
         <w:rPr>
           <w:rFonts w:cstheme="minorHAnsi"/>
@@ -10432,6 +10891,7 @@
         </w:rPr>
         <w:t xml:space="preserve"> e/ou </w:t>
       </w:r>
+      <w:proofErr w:type="spellStart"/>
       <w:r>
         <w:rPr>
           <w:rFonts w:cstheme="minorHAnsi"/>
@@ -10440,6 +10900,7 @@
         </w:rPr>
         <w:t>csv</w:t>
       </w:r>
+      <w:proofErr w:type="spellEnd"/>
       <w:r>
         <w:rPr>
           <w:rFonts w:cstheme="minorHAnsi"/>
@@ -10509,6 +10970,7 @@
         </w:rPr>
         <w:t xml:space="preserve">Opção que calcula o consumo previsto para uma data definida pelo utilizador com base na média móvel simples ou pesada do período imediatamente anterior. O resultado é apresentado sob a forma de texto na consola e, no modo não interativo, em ficheiro </w:t>
       </w:r>
+      <w:proofErr w:type="spellStart"/>
       <w:r>
         <w:rPr>
           <w:rFonts w:cstheme="minorHAnsi"/>
@@ -10517,6 +10979,7 @@
         </w:rPr>
         <w:t>txt</w:t>
       </w:r>
+      <w:proofErr w:type="spellEnd"/>
       <w:r>
         <w:rPr>
           <w:rFonts w:cstheme="minorHAnsi"/>
@@ -10577,6 +11040,7 @@
         </w:rPr>
         <w:t xml:space="preserve">Opção que permite submeter um novo ficheiro </w:t>
       </w:r>
+      <w:proofErr w:type="spellStart"/>
       <w:r>
         <w:rPr>
           <w:rFonts w:cstheme="minorHAnsi"/>
@@ -10585,6 +11049,7 @@
         </w:rPr>
         <w:t>csv</w:t>
       </w:r>
+      <w:proofErr w:type="spellEnd"/>
       <w:r>
         <w:rPr>
           <w:rFonts w:cstheme="minorHAnsi"/>
@@ -10725,7 +11190,51 @@
           <w:sz w:val="22"/>
           <w:szCs w:val="22"/>
         </w:rPr>
-        <w:t>Gráficos guardados, quer em png com csv, sendo-lhes atribuído um nome de acordo com o padrão “Consumos (</w:t>
+        <w:t xml:space="preserve">Gráficos guardados, quer em </w:t>
+      </w:r>
+      <w:proofErr w:type="spellStart"/>
+      <w:r>
+        <w:rPr>
+          <w:rFonts w:asciiTheme="minorHAnsi" w:hAnsiTheme="minorHAnsi" w:cstheme="minorHAnsi"/>
+          <w:iCs/>
+          <w:color w:val="000000"/>
+          <w:sz w:val="22"/>
+          <w:szCs w:val="22"/>
+        </w:rPr>
+        <w:t>png</w:t>
+      </w:r>
+      <w:proofErr w:type="spellEnd"/>
+      <w:r>
+        <w:rPr>
+          <w:rFonts w:asciiTheme="minorHAnsi" w:hAnsiTheme="minorHAnsi" w:cstheme="minorHAnsi"/>
+          <w:iCs/>
+          <w:color w:val="000000"/>
+          <w:sz w:val="22"/>
+          <w:szCs w:val="22"/>
+        </w:rPr>
+        <w:t xml:space="preserve"> com </w:t>
+      </w:r>
+      <w:proofErr w:type="spellStart"/>
+      <w:r>
+        <w:rPr>
+          <w:rFonts w:asciiTheme="minorHAnsi" w:hAnsiTheme="minorHAnsi" w:cstheme="minorHAnsi"/>
+          <w:iCs/>
+          <w:color w:val="000000"/>
+          <w:sz w:val="22"/>
+          <w:szCs w:val="22"/>
+        </w:rPr>
+        <w:t>csv</w:t>
+      </w:r>
+      <w:proofErr w:type="spellEnd"/>
+      <w:r>
+        <w:rPr>
+          <w:rFonts w:asciiTheme="minorHAnsi" w:hAnsiTheme="minorHAnsi" w:cstheme="minorHAnsi"/>
+          <w:iCs/>
+          <w:color w:val="000000"/>
+          <w:sz w:val="22"/>
+          <w:szCs w:val="22"/>
+        </w:rPr>
+        <w:t>, sendo-lhes atribuído um nome de acordo com o padrão “Consumos (</w:t>
       </w:r>
       <w:r>
         <w:rPr>
@@ -10747,6 +11256,7 @@
         </w:rPr>
         <w:t xml:space="preserve">.csv) </w:t>
       </w:r>
+      <w:proofErr w:type="spellStart"/>
       <w:r>
         <w:rPr>
           <w:rFonts w:asciiTheme="minorHAnsi" w:hAnsiTheme="minorHAnsi" w:cstheme="minorHAnsi"/>
@@ -10757,6 +11267,7 @@
         </w:rPr>
         <w:t>Opcao</w:t>
       </w:r>
+      <w:proofErr w:type="spellEnd"/>
       <w:r>
         <w:rPr>
           <w:rFonts w:asciiTheme="minorHAnsi" w:hAnsiTheme="minorHAnsi" w:cstheme="minorHAnsi"/>
@@ -10767,6 +11278,7 @@
         </w:rPr>
         <w:t xml:space="preserve"> </w:t>
       </w:r>
+      <w:proofErr w:type="spellStart"/>
       <w:r>
         <w:rPr>
           <w:rFonts w:asciiTheme="minorHAnsi" w:hAnsiTheme="minorHAnsi" w:cstheme="minorHAnsi"/>
@@ -10777,6 +11289,7 @@
         </w:rPr>
         <w:t>TipoDeAgregacao</w:t>
       </w:r>
+      <w:proofErr w:type="spellEnd"/>
       <w:r>
         <w:rPr>
           <w:rFonts w:asciiTheme="minorHAnsi" w:hAnsiTheme="minorHAnsi" w:cstheme="minorHAnsi"/>
@@ -10787,6 +11300,7 @@
         </w:rPr>
         <w:t xml:space="preserve"> </w:t>
       </w:r>
+      <w:proofErr w:type="spellStart"/>
       <w:r>
         <w:rPr>
           <w:rFonts w:asciiTheme="minorHAnsi" w:hAnsiTheme="minorHAnsi" w:cstheme="minorHAnsi"/>
@@ -10797,6 +11311,7 @@
         </w:rPr>
         <w:t>DataDeCriacao</w:t>
       </w:r>
+      <w:proofErr w:type="spellEnd"/>
       <w:r>
         <w:rPr>
           <w:rFonts w:asciiTheme="minorHAnsi" w:hAnsiTheme="minorHAnsi" w:cstheme="minorHAnsi"/>
@@ -10807,6 +11322,7 @@
         </w:rPr>
         <w:t xml:space="preserve"> </w:t>
       </w:r>
+      <w:proofErr w:type="spellStart"/>
       <w:r>
         <w:rPr>
           <w:rFonts w:asciiTheme="minorHAnsi" w:hAnsiTheme="minorHAnsi" w:cstheme="minorHAnsi"/>
@@ -10817,6 +11333,7 @@
         </w:rPr>
         <w:t>HoraDeCriacao</w:t>
       </w:r>
+      <w:proofErr w:type="spellEnd"/>
       <w:r>
         <w:rPr>
           <w:rFonts w:asciiTheme="minorHAnsi" w:hAnsiTheme="minorHAnsi" w:cstheme="minorHAnsi"/>
@@ -10940,6 +11457,7 @@
         </w:rPr>
         <w:t xml:space="preserve">Os principais desvios do pretendido prenderam-se com o formato dos gráficos, que falharam em apresentar a data das observações no eixo horizontal (ou das abcissas), e a transcrição de informação de gráficos para ficheiros </w:t>
       </w:r>
+      <w:proofErr w:type="spellStart"/>
       <w:r>
         <w:rPr>
           <w:rFonts w:cstheme="minorHAnsi"/>
@@ -10948,6 +11466,7 @@
         </w:rPr>
         <w:t>csv</w:t>
       </w:r>
+      <w:proofErr w:type="spellEnd"/>
       <w:r>
         <w:rPr>
           <w:rFonts w:cstheme="minorHAnsi"/>
@@ -11225,6 +11744,7 @@
         </w:rPr>
         <w:t xml:space="preserve">desenvolvimento da aplicação no programa </w:t>
       </w:r>
+      <w:proofErr w:type="spellStart"/>
       <w:r>
         <w:rPr>
           <w:rFonts w:cstheme="minorHAnsi"/>
@@ -11234,6 +11754,7 @@
         </w:rPr>
         <w:t>NetBeans</w:t>
       </w:r>
+      <w:proofErr w:type="spellEnd"/>
       <w:r>
         <w:rPr>
           <w:rFonts w:cstheme="minorHAnsi"/>
@@ -11292,6 +11813,7 @@
         </w:rPr>
         <w:t xml:space="preserve">as dimensões dos </w:t>
       </w:r>
+      <w:proofErr w:type="spellStart"/>
       <w:r>
         <w:rPr>
           <w:rFonts w:cstheme="minorHAnsi"/>
@@ -11301,6 +11823,7 @@
         </w:rPr>
         <w:t>arrays</w:t>
       </w:r>
+      <w:proofErr w:type="spellEnd"/>
       <w:r>
         <w:rPr>
           <w:rFonts w:cstheme="minorHAnsi"/>
@@ -11837,8 +12360,53 @@
       <w:pPr>
         <w:spacing w:before="120" w:after="120"/>
       </w:pPr>
-      <w:r>
-        <w:t>Delhij, A.; Solingen, R.; Wijnands,W. (2016, November 16). O Guia eduScrum. Retrieved from :</w:t>
+      <w:proofErr w:type="spellStart"/>
+      <w:r>
+        <w:t>Delhij</w:t>
+      </w:r>
+      <w:proofErr w:type="spellEnd"/>
+      <w:r>
+        <w:t xml:space="preserve">, A.; Solingen, R.; </w:t>
+      </w:r>
+      <w:proofErr w:type="spellStart"/>
+      <w:r>
+        <w:t>Wijnands,W</w:t>
+      </w:r>
+      <w:proofErr w:type="spellEnd"/>
+      <w:r>
+        <w:t xml:space="preserve">. (2016, </w:t>
+      </w:r>
+      <w:proofErr w:type="spellStart"/>
+      <w:r>
+        <w:t>November</w:t>
+      </w:r>
+      <w:proofErr w:type="spellEnd"/>
+      <w:r>
+        <w:t xml:space="preserve"> 16). O Guia </w:t>
+      </w:r>
+      <w:proofErr w:type="spellStart"/>
+      <w:r>
+        <w:t>eduScrum</w:t>
+      </w:r>
+      <w:proofErr w:type="spellEnd"/>
+      <w:r>
+        <w:t xml:space="preserve">. </w:t>
+      </w:r>
+      <w:proofErr w:type="spellStart"/>
+      <w:r>
+        <w:t>Retrieved</w:t>
+      </w:r>
+      <w:proofErr w:type="spellEnd"/>
+      <w:r>
+        <w:t xml:space="preserve"> </w:t>
+      </w:r>
+      <w:proofErr w:type="spellStart"/>
+      <w:r>
+        <w:t>from</w:t>
+      </w:r>
+      <w:proofErr w:type="spellEnd"/>
+      <w:r>
+        <w:t xml:space="preserve"> :</w:t>
       </w:r>
     </w:p>
     <w:p>
@@ -11904,14 +12472,52 @@
         </w:rPr>
         <w:t>APA (</w:t>
       </w:r>
+      <w:proofErr w:type="spellStart"/>
       <w:r>
         <w:rPr>
           <w:rFonts w:cstheme="minorHAnsi"/>
           <w:iCs/>
           <w:szCs w:val="24"/>
         </w:rPr>
-        <w:t>American Psychology Association</w:t>
-      </w:r>
+        <w:t>American</w:t>
+      </w:r>
+      <w:proofErr w:type="spellEnd"/>
+      <w:r>
+        <w:rPr>
+          <w:rFonts w:cstheme="minorHAnsi"/>
+          <w:iCs/>
+          <w:szCs w:val="24"/>
+        </w:rPr>
+        <w:t xml:space="preserve"> </w:t>
+      </w:r>
+      <w:proofErr w:type="spellStart"/>
+      <w:r>
+        <w:rPr>
+          <w:rFonts w:cstheme="minorHAnsi"/>
+          <w:iCs/>
+          <w:szCs w:val="24"/>
+        </w:rPr>
+        <w:t>Psychology</w:t>
+      </w:r>
+      <w:proofErr w:type="spellEnd"/>
+      <w:r>
+        <w:rPr>
+          <w:rFonts w:cstheme="minorHAnsi"/>
+          <w:iCs/>
+          <w:szCs w:val="24"/>
+        </w:rPr>
+        <w:t xml:space="preserve"> </w:t>
+      </w:r>
+      <w:proofErr w:type="spellStart"/>
+      <w:r>
+        <w:rPr>
+          <w:rFonts w:cstheme="minorHAnsi"/>
+          <w:iCs/>
+          <w:szCs w:val="24"/>
+        </w:rPr>
+        <w:t>Association</w:t>
+      </w:r>
+      <w:proofErr w:type="spellEnd"/>
       <w:r>
         <w:rPr>
           <w:rFonts w:cstheme="minorHAnsi"/>
@@ -12789,7 +13395,7 @@
       </w:r>
     </w:p>
   </w:comment>
-  <w:comment w:id="11" w:author="Bárbara Pinto (1191507)" w:date="2020-01-01T17:08:00Z" w:initials="BP(">
+  <w:comment w:id="10" w:author="Bárbara Pinto (1191507)" w:date="2020-01-01T17:08:00Z" w:initials="BP(">
     <w:p>
       <w:pPr>
         <w:pStyle w:val="Textodecomentrio"/>
@@ -12801,7 +13407,15 @@
         <w:annotationRef/>
       </w:r>
       <w:r>
-        <w:t>Adicionar screenshots?</w:t>
+        <w:t xml:space="preserve">Adicionar </w:t>
+      </w:r>
+      <w:proofErr w:type="spellStart"/>
+      <w:r>
+        <w:t>screenshots</w:t>
+      </w:r>
+      <w:proofErr w:type="spellEnd"/>
+      <w:r>
+        <w:t>?</w:t>
       </w:r>
     </w:p>
   </w:comment>
@@ -13092,7 +13706,21 @@
         <w:rPr>
           <w:rFonts w:asciiTheme="minorHAnsi" w:hAnsiTheme="minorHAnsi" w:cstheme="minorHAnsi"/>
         </w:rPr>
-        <w:t xml:space="preserve"> Notas de rodapé: tamanho 10 pt; espaçamento entre linhas: simples (1).</w:t>
+        <w:t xml:space="preserve"> Notas de rodapé: tamanho 10 </w:t>
+      </w:r>
+      <w:proofErr w:type="spellStart"/>
+      <w:r>
+        <w:rPr>
+          <w:rFonts w:asciiTheme="minorHAnsi" w:hAnsiTheme="minorHAnsi" w:cstheme="minorHAnsi"/>
+        </w:rPr>
+        <w:t>pt</w:t>
+      </w:r>
+      <w:proofErr w:type="spellEnd"/>
+      <w:r>
+        <w:rPr>
+          <w:rFonts w:asciiTheme="minorHAnsi" w:hAnsiTheme="minorHAnsi" w:cstheme="minorHAnsi"/>
+        </w:rPr>
+        <w:t>; espaçamento entre linhas: simples (1).</w:t>
       </w:r>
     </w:p>
   </w:footnote>
@@ -16744,6 +17372,7 @@
     <w:lsdException w:name="HTML Sample" w:semiHidden="1" w:unhideWhenUsed="1"/>
     <w:lsdException w:name="HTML Typewriter" w:semiHidden="1" w:unhideWhenUsed="1"/>
     <w:lsdException w:name="HTML Variable" w:semiHidden="1" w:unhideWhenUsed="1"/>
+    <w:lsdException w:name="Normal Table" w:semiHidden="1" w:unhideWhenUsed="1"/>
     <w:lsdException w:name="annotation subject" w:semiHidden="1" w:unhideWhenUsed="1"/>
     <w:lsdException w:name="No List" w:semiHidden="1" w:unhideWhenUsed="1"/>
     <w:lsdException w:name="Outline List 1" w:semiHidden="1" w:unhideWhenUsed="1"/>
@@ -16790,8 +17419,10 @@
     <w:lsdException w:name="Table Subtle 2" w:semiHidden="1" w:unhideWhenUsed="1"/>
     <w:lsdException w:name="Table Web 1" w:semiHidden="1" w:unhideWhenUsed="1"/>
     <w:lsdException w:name="Table Web 2" w:semiHidden="1" w:unhideWhenUsed="1"/>
+    <w:lsdException w:name="Table Web 3" w:semiHidden="1" w:unhideWhenUsed="1"/>
     <w:lsdException w:name="Balloon Text" w:semiHidden="1" w:unhideWhenUsed="1"/>
     <w:lsdException w:name="Table Grid" w:uiPriority="59"/>
+    <w:lsdException w:name="Table Theme" w:semiHidden="1" w:unhideWhenUsed="1"/>
     <w:lsdException w:name="Placeholder Text" w:semiHidden="1"/>
     <w:lsdException w:name="No Spacing" w:uiPriority="1" w:qFormat="1"/>
     <w:lsdException w:name="Light Shading" w:uiPriority="60"/>
@@ -18081,7 +18712,7 @@
 </file>
 
 <file path=customXml/itemProps2.xml><?xml version="1.0" encoding="utf-8"?>
-<ds:datastoreItem xmlns:ds="http://schemas.openxmlformats.org/officeDocument/2006/customXml" ds:itemID="{4F8F5B7B-A070-4BBB-8619-3DACC9396025}">
+<ds:datastoreItem xmlns:ds="http://schemas.openxmlformats.org/officeDocument/2006/customXml" ds:itemID="{08EE9AA7-6A49-4157-9D6E-69ED2996EFFB}">
   <ds:schemaRefs>
     <ds:schemaRef ds:uri="http://schemas.openxmlformats.org/officeDocument/2006/bibliography"/>
   </ds:schemaRefs>

</xml_diff>

<commit_message>
Inseridos diagramas em anexo.
</commit_message>
<xml_diff>
--- a/Template_Relatório-Projeto_LAPR1-2019-2020.docx
+++ b/Template_Relatório-Projeto_LAPR1-2019-2020.docx
@@ -552,7 +552,7 @@
                     <v:stroke joinstyle="miter"/>
                     <v:path gradientshapeok="t" o:connecttype="rect"/>
                   </v:shapetype>
-                  <v:shape id="Caixa de Texto 39" o:spid="_x0000_s1028" type="#_x0000_t202" style="position:absolute;margin-left:277.5pt;margin-top:277.3pt;width:228.7pt;height:231.75pt;z-index:251654144;visibility:visible;mso-wrap-style:square;mso-width-percent:0;mso-height-percent:0;mso-wrap-distance-left:9pt;mso-wrap-distance-top:0;mso-wrap-distance-right:9pt;mso-wrap-distance-bottom:0;mso-position-horizontal:absolute;mso-position-horizontal-relative:page;mso-position-vertical:absolute;mso-position-vertical-relative:page;mso-width-percent:0;mso-height-percent:0;mso-width-relative:page;mso-height-relative:page;v-text-anchor:top" o:gfxdata="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" filled="f" stroked="f" strokeweight=".5pt">
+                  <v:shape id="Caixa de Texto 39" o:spid="_x0000_s1028" type="#_x0000_t202" style="position:absolute;margin-left:277.5pt;margin-top:277.3pt;width:228.7pt;height:231.75pt;z-index:251654144;visibility:visible;mso-wrap-style:square;mso-width-percent:0;mso-height-percent:0;mso-wrap-distance-left:9pt;mso-wrap-distance-top:0;mso-wrap-distance-right:9pt;mso-wrap-distance-bottom:0;mso-position-horizontal:absolute;mso-position-horizontal-relative:page;mso-position-vertical:absolute;mso-position-vertical-relative:page;mso-width-percent:0;mso-height-percent:0;mso-width-relative:page;mso-height-relative:page;v-text-anchor:top" o:gfxdata="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" filled="f" stroked="f" strokeweight=".5pt">
                     <v:textbox>
                       <w:txbxContent>
                         <w:sdt>
@@ -880,7 +880,7 @@
               </mc:Choice>
               <mc:Fallback>
                 <w:pict>
-                  <v:shape w14:anchorId="1AB9EDCA" id="Caixa de Texto 33" o:spid="_x0000_s1029" type="#_x0000_t202" style="position:absolute;margin-left:280.55pt;margin-top:500.3pt;width:223.5pt;height:91.85pt;z-index:251657216;visibility:visible;mso-wrap-style:square;mso-width-percent:0;mso-height-percent:0;mso-wrap-distance-left:9pt;mso-wrap-distance-top:0;mso-wrap-distance-right:9pt;mso-wrap-distance-bottom:0;mso-position-horizontal:absolute;mso-position-horizontal-relative:page;mso-position-vertical:absolute;mso-position-vertical-relative:page;mso-width-percent:0;mso-height-percent:0;mso-width-relative:page;mso-height-relative:margin;v-text-anchor:top" o:gfxdata="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" filled="f" stroked="f" strokeweight=".5pt">
+                  <v:shape w14:anchorId="1AB9EDCA" id="Caixa de Texto 33" o:spid="_x0000_s1029" type="#_x0000_t202" style="position:absolute;margin-left:280.55pt;margin-top:500.3pt;width:223.5pt;height:91.85pt;z-index:251657216;visibility:visible;mso-wrap-style:square;mso-width-percent:0;mso-height-percent:0;mso-wrap-distance-left:9pt;mso-wrap-distance-top:0;mso-wrap-distance-right:9pt;mso-wrap-distance-bottom:0;mso-position-horizontal:absolute;mso-position-horizontal-relative:page;mso-position-vertical:absolute;mso-position-vertical-relative:page;mso-width-percent:0;mso-height-percent:0;mso-width-relative:page;mso-height-relative:margin;v-text-anchor:top" o:gfxdata="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" filled="f" stroked="f" strokeweight=".5pt">
                     <v:textbox>
                       <w:txbxContent>
                         <w:p>
@@ -1473,7 +1473,7 @@
               </mc:Choice>
               <mc:Fallback>
                 <w:pict>
-                  <v:shape w14:anchorId="366F4CF0" id="Text Box 14" o:spid="_x0000_s1031" type="#_x0000_t202" style="position:absolute;margin-left:280.5pt;margin-top:612pt;width:178.85pt;height:138.75pt;z-index:251658240;visibility:visible;mso-wrap-style:square;mso-width-percent:0;mso-height-percent:0;mso-wrap-distance-left:9pt;mso-wrap-distance-top:0;mso-wrap-distance-right:9pt;mso-wrap-distance-bottom:0;mso-position-horizontal:absolute;mso-position-horizontal-relative:page;mso-position-vertical:absolute;mso-position-vertical-relative:page;mso-width-percent:0;mso-height-percent:0;mso-width-relative:page;mso-height-relative:margin;v-text-anchor:top" o:gfxdata="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" filled="f" stroked="f" strokeweight=".5pt">
+                  <v:shape w14:anchorId="366F4CF0" id="Text Box 14" o:spid="_x0000_s1031" type="#_x0000_t202" style="position:absolute;margin-left:280.5pt;margin-top:612pt;width:178.85pt;height:138.75pt;z-index:251658240;visibility:visible;mso-wrap-style:square;mso-width-percent:0;mso-height-percent:0;mso-wrap-distance-left:9pt;mso-wrap-distance-top:0;mso-wrap-distance-right:9pt;mso-wrap-distance-bottom:0;mso-position-horizontal:absolute;mso-position-horizontal-relative:page;mso-position-vertical:absolute;mso-position-vertical-relative:page;mso-width-percent:0;mso-height-percent:0;mso-width-relative:page;mso-height-relative:margin;v-text-anchor:top" o:gfxdata="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" filled="f" stroked="f" strokeweight=".5pt">
                     <v:textbox>
                       <w:txbxContent>
                         <w:p>
@@ -1893,12 +1893,7 @@
           <w:szCs w:val="24"/>
         </w:rPr>
         <w:sectPr>
-          <w:headerReference w:type="even" r:id="rId11"/>
-          <w:headerReference w:type="default" r:id="rId12"/>
-          <w:footerReference w:type="even" r:id="rId13"/>
-          <w:footerReference w:type="default" r:id="rId14"/>
-          <w:headerReference w:type="first" r:id="rId15"/>
-          <w:footerReference w:type="first" r:id="rId16"/>
+          <w:footerReference w:type="default" r:id="rId11"/>
           <w:pgSz w:w="11906" w:h="16838"/>
           <w:pgMar w:top="1417" w:right="1701" w:bottom="1417" w:left="1701" w:header="708" w:footer="708" w:gutter="0"/>
           <w:pgNumType w:start="0"/>
@@ -3174,8 +3169,8 @@
           <w:szCs w:val="24"/>
         </w:rPr>
         <w:sectPr>
-          <w:footerReference w:type="default" r:id="rId17"/>
-          <w:footerReference w:type="first" r:id="rId18"/>
+          <w:footerReference w:type="default" r:id="rId12"/>
+          <w:footerReference w:type="first" r:id="rId13"/>
           <w:pgSz w:w="11906" w:h="16838"/>
           <w:pgMar w:top="1417" w:right="1701" w:bottom="1417" w:left="1701" w:header="708" w:footer="708" w:gutter="0"/>
           <w:pgNumType w:fmt="lowerRoman" w:start="1"/>
@@ -3626,918 +3621,6 @@
         <w:rPr>
           <w:rFonts w:cstheme="minorHAnsi"/>
           <w:iCs/>
-          <w:szCs w:val="24"/>
-        </w:rPr>
-      </w:pPr>
-      <w:r>
-        <w:rPr>
-          <w:rFonts w:cstheme="minorHAnsi"/>
-          <w:iCs/>
-          <w:szCs w:val="24"/>
-        </w:rPr>
-        <w:t xml:space="preserve"> </w:t>
-      </w:r>
-    </w:p>
-    <w:p>
-      <w:pPr>
-        <w:spacing w:before="120" w:after="120"/>
-        <w:ind w:firstLine="567"/>
-        <w:jc w:val="both"/>
-        <w:rPr>
-          <w:rFonts w:cstheme="minorHAnsi"/>
-          <w:iCs/>
-          <w:color w:val="000000"/>
-          <w:szCs w:val="24"/>
-        </w:rPr>
-      </w:pPr>
-    </w:p>
-    <w:p>
-      <w:pPr>
-        <w:spacing w:before="120" w:after="120"/>
-        <w:ind w:firstLine="567"/>
-        <w:jc w:val="both"/>
-        <w:rPr>
-          <w:rFonts w:cstheme="minorHAnsi"/>
-          <w:iCs/>
-          <w:strike/>
-          <w:color w:val="000000"/>
-          <w:szCs w:val="24"/>
-        </w:rPr>
-      </w:pPr>
-      <w:r>
-        <w:rPr>
-          <w:rFonts w:cstheme="minorHAnsi"/>
-          <w:b/>
-          <w:iCs/>
-          <w:strike/>
-          <w:color w:val="000000"/>
-          <w:szCs w:val="24"/>
-        </w:rPr>
-        <w:t>Sugestão para a c</w:t>
-      </w:r>
-      <w:r>
-        <w:rPr>
-          <w:rFonts w:cstheme="minorHAnsi"/>
-          <w:b/>
-          <w:iCs/>
-          <w:strike/>
-          <w:color w:val="000000"/>
-          <w:szCs w:val="24"/>
-        </w:rPr>
-        <w:t>onfiguração padrão</w:t>
-      </w:r>
-      <w:r>
-        <w:rPr>
-          <w:rFonts w:cstheme="minorHAnsi"/>
-          <w:b/>
-          <w:iCs/>
-          <w:strike/>
-          <w:color w:val="000000"/>
-          <w:szCs w:val="24"/>
-        </w:rPr>
-        <w:t xml:space="preserve"> do documento do relatório</w:t>
-      </w:r>
-      <w:r>
-        <w:rPr>
-          <w:rFonts w:cstheme="minorHAnsi"/>
-          <w:b/>
-          <w:iCs/>
-          <w:strike/>
-          <w:color w:val="000000"/>
-          <w:szCs w:val="24"/>
-        </w:rPr>
-        <w:t xml:space="preserve">: </w:t>
-      </w:r>
-    </w:p>
-    <w:p>
-      <w:pPr>
-        <w:pStyle w:val="PargrafodaLista"/>
-        <w:numPr>
-          <w:ilvl w:val="0"/>
-          <w:numId w:val="17"/>
-        </w:numPr>
-        <w:spacing w:before="120" w:after="120" w:line="276" w:lineRule="auto"/>
-        <w:ind w:left="567" w:firstLine="284"/>
-        <w:jc w:val="both"/>
-        <w:rPr>
-          <w:rFonts w:asciiTheme="minorHAnsi" w:hAnsiTheme="minorHAnsi" w:cstheme="minorHAnsi"/>
-          <w:iCs/>
-          <w:strike/>
-          <w:color w:val="000000"/>
-          <w:sz w:val="22"/>
-          <w:szCs w:val="22"/>
-        </w:rPr>
-      </w:pPr>
-      <w:r>
-        <w:rPr>
-          <w:rFonts w:asciiTheme="minorHAnsi" w:hAnsiTheme="minorHAnsi" w:cstheme="minorHAnsi"/>
-          <w:iCs/>
-          <w:strike/>
-          <w:color w:val="000000"/>
-          <w:sz w:val="22"/>
-          <w:szCs w:val="22"/>
-        </w:rPr>
-        <w:t>Espaçamento entre linhas</w:t>
-      </w:r>
-      <w:r>
-        <w:rPr>
-          <w:rFonts w:asciiTheme="minorHAnsi" w:hAnsiTheme="minorHAnsi" w:cstheme="minorHAnsi"/>
-          <w:iCs/>
-          <w:strike/>
-          <w:color w:val="000000"/>
-          <w:sz w:val="22"/>
-          <w:szCs w:val="22"/>
-        </w:rPr>
-        <w:t xml:space="preserve"> do texto</w:t>
-      </w:r>
-      <w:r>
-        <w:rPr>
-          <w:rFonts w:asciiTheme="minorHAnsi" w:hAnsiTheme="minorHAnsi" w:cstheme="minorHAnsi"/>
-          <w:iCs/>
-          <w:strike/>
-          <w:color w:val="000000"/>
-          <w:sz w:val="22"/>
-          <w:szCs w:val="22"/>
-        </w:rPr>
-        <w:t xml:space="preserve">: </w:t>
-      </w:r>
-      <w:r>
-        <w:rPr>
-          <w:rFonts w:asciiTheme="minorHAnsi" w:hAnsiTheme="minorHAnsi" w:cstheme="minorHAnsi"/>
-          <w:iCs/>
-          <w:strike/>
-          <w:color w:val="000000"/>
-          <w:sz w:val="22"/>
-          <w:szCs w:val="22"/>
-        </w:rPr>
-        <w:t>1,</w:t>
-      </w:r>
-      <w:r>
-        <w:rPr>
-          <w:rFonts w:asciiTheme="minorHAnsi" w:hAnsiTheme="minorHAnsi" w:cstheme="minorHAnsi"/>
-          <w:iCs/>
-          <w:strike/>
-          <w:color w:val="000000"/>
-          <w:sz w:val="22"/>
-          <w:szCs w:val="22"/>
-        </w:rPr>
-        <w:t>1</w:t>
-      </w:r>
-      <w:r>
-        <w:rPr>
-          <w:rFonts w:asciiTheme="minorHAnsi" w:hAnsiTheme="minorHAnsi" w:cstheme="minorHAnsi"/>
-          <w:iCs/>
-          <w:strike/>
-          <w:color w:val="000000"/>
-          <w:sz w:val="22"/>
-          <w:szCs w:val="22"/>
-        </w:rPr>
-        <w:t>5 espaço entre linhas</w:t>
-      </w:r>
-    </w:p>
-    <w:p>
-      <w:pPr>
-        <w:pStyle w:val="PargrafodaLista"/>
-        <w:numPr>
-          <w:ilvl w:val="0"/>
-          <w:numId w:val="17"/>
-        </w:numPr>
-        <w:spacing w:before="120" w:after="120" w:line="276" w:lineRule="auto"/>
-        <w:ind w:left="567" w:firstLine="284"/>
-        <w:jc w:val="both"/>
-        <w:rPr>
-          <w:rFonts w:asciiTheme="minorHAnsi" w:hAnsiTheme="minorHAnsi" w:cstheme="minorHAnsi"/>
-          <w:iCs/>
-          <w:strike/>
-          <w:color w:val="000000"/>
-          <w:sz w:val="22"/>
-          <w:szCs w:val="22"/>
-        </w:rPr>
-      </w:pPr>
-      <w:r>
-        <w:rPr>
-          <w:rFonts w:asciiTheme="minorHAnsi" w:hAnsiTheme="minorHAnsi" w:cstheme="minorHAnsi"/>
-          <w:iCs/>
-          <w:strike/>
-          <w:color w:val="000000"/>
-          <w:sz w:val="22"/>
-          <w:szCs w:val="22"/>
-        </w:rPr>
-        <w:t>T</w:t>
-      </w:r>
-      <w:r>
-        <w:rPr>
-          <w:rFonts w:asciiTheme="minorHAnsi" w:hAnsiTheme="minorHAnsi" w:cstheme="minorHAnsi"/>
-          <w:iCs/>
-          <w:strike/>
-          <w:color w:val="000000"/>
-          <w:sz w:val="22"/>
-          <w:szCs w:val="22"/>
-        </w:rPr>
-        <w:t xml:space="preserve">ipo </w:t>
-      </w:r>
-      <w:r>
-        <w:rPr>
-          <w:rFonts w:asciiTheme="minorHAnsi" w:hAnsiTheme="minorHAnsi" w:cstheme="minorHAnsi"/>
-          <w:iCs/>
-          <w:strike/>
-          <w:color w:val="000000"/>
-          <w:sz w:val="22"/>
-          <w:szCs w:val="22"/>
-        </w:rPr>
-        <w:t xml:space="preserve">e tamanho </w:t>
-      </w:r>
-      <w:r>
-        <w:rPr>
-          <w:rFonts w:asciiTheme="minorHAnsi" w:hAnsiTheme="minorHAnsi" w:cstheme="minorHAnsi"/>
-          <w:iCs/>
-          <w:strike/>
-          <w:color w:val="000000"/>
-          <w:sz w:val="22"/>
-          <w:szCs w:val="22"/>
-        </w:rPr>
-        <w:t>de letra</w:t>
-      </w:r>
-      <w:r>
-        <w:rPr>
-          <w:rFonts w:asciiTheme="minorHAnsi" w:hAnsiTheme="minorHAnsi" w:cstheme="minorHAnsi"/>
-          <w:iCs/>
-          <w:strike/>
-          <w:color w:val="000000"/>
-          <w:sz w:val="22"/>
-          <w:szCs w:val="22"/>
-        </w:rPr>
-        <w:t xml:space="preserve"> texto</w:t>
-      </w:r>
-      <w:r>
-        <w:rPr>
-          <w:rFonts w:asciiTheme="minorHAnsi" w:hAnsiTheme="minorHAnsi" w:cstheme="minorHAnsi"/>
-          <w:iCs/>
-          <w:strike/>
-          <w:color w:val="000000"/>
-          <w:sz w:val="22"/>
-          <w:szCs w:val="22"/>
-        </w:rPr>
-        <w:t xml:space="preserve">: </w:t>
-      </w:r>
-      <w:proofErr w:type="spellStart"/>
-      <w:r>
-        <w:rPr>
-          <w:rFonts w:asciiTheme="minorHAnsi" w:hAnsiTheme="minorHAnsi" w:cstheme="minorHAnsi"/>
-          <w:iCs/>
-          <w:strike/>
-          <w:color w:val="000000"/>
-          <w:sz w:val="22"/>
-          <w:szCs w:val="22"/>
-        </w:rPr>
-        <w:t>Calibri</w:t>
-      </w:r>
-      <w:proofErr w:type="spellEnd"/>
-      <w:r>
-        <w:rPr>
-          <w:rFonts w:asciiTheme="minorHAnsi" w:hAnsiTheme="minorHAnsi" w:cstheme="minorHAnsi"/>
-          <w:iCs/>
-          <w:strike/>
-          <w:color w:val="000000"/>
-          <w:sz w:val="22"/>
-          <w:szCs w:val="22"/>
-        </w:rPr>
-        <w:t>,</w:t>
-      </w:r>
-      <w:r>
-        <w:rPr>
-          <w:rFonts w:asciiTheme="minorHAnsi" w:hAnsiTheme="minorHAnsi" w:cstheme="minorHAnsi"/>
-          <w:iCs/>
-          <w:strike/>
-          <w:color w:val="000000"/>
-          <w:sz w:val="22"/>
-          <w:szCs w:val="22"/>
-        </w:rPr>
-        <w:t xml:space="preserve"> letra tamanho </w:t>
-      </w:r>
-      <w:r>
-        <w:rPr>
-          <w:rFonts w:asciiTheme="minorHAnsi" w:hAnsiTheme="minorHAnsi" w:cstheme="minorHAnsi"/>
-          <w:iCs/>
-          <w:strike/>
-          <w:color w:val="000000"/>
-          <w:sz w:val="22"/>
-          <w:szCs w:val="22"/>
-        </w:rPr>
-        <w:t>1</w:t>
-      </w:r>
-      <w:r>
-        <w:rPr>
-          <w:rFonts w:asciiTheme="minorHAnsi" w:hAnsiTheme="minorHAnsi" w:cstheme="minorHAnsi"/>
-          <w:iCs/>
-          <w:strike/>
-          <w:color w:val="000000"/>
-          <w:sz w:val="22"/>
-          <w:szCs w:val="22"/>
-        </w:rPr>
-        <w:t>1, normal</w:t>
-      </w:r>
-      <w:r>
-        <w:rPr>
-          <w:rStyle w:val="Refdenotaderodap"/>
-          <w:rFonts w:asciiTheme="minorHAnsi" w:hAnsiTheme="minorHAnsi" w:cstheme="minorHAnsi"/>
-          <w:iCs/>
-          <w:strike/>
-          <w:color w:val="000000"/>
-          <w:sz w:val="22"/>
-          <w:szCs w:val="22"/>
-        </w:rPr>
-        <w:footnoteReference w:id="1"/>
-      </w:r>
-    </w:p>
-    <w:p>
-      <w:pPr>
-        <w:pStyle w:val="PargrafodaLista"/>
-        <w:numPr>
-          <w:ilvl w:val="0"/>
-          <w:numId w:val="17"/>
-        </w:numPr>
-        <w:spacing w:before="120" w:after="120" w:line="276" w:lineRule="auto"/>
-        <w:ind w:left="567" w:firstLine="284"/>
-        <w:jc w:val="both"/>
-        <w:rPr>
-          <w:rFonts w:asciiTheme="minorHAnsi" w:hAnsiTheme="minorHAnsi" w:cstheme="minorHAnsi"/>
-          <w:iCs/>
-          <w:strike/>
-          <w:color w:val="000000"/>
-          <w:sz w:val="22"/>
-          <w:szCs w:val="22"/>
-        </w:rPr>
-      </w:pPr>
-      <w:r>
-        <w:rPr>
-          <w:rFonts w:asciiTheme="minorHAnsi" w:hAnsiTheme="minorHAnsi" w:cstheme="minorHAnsi"/>
-          <w:iCs/>
-          <w:strike/>
-          <w:color w:val="000000"/>
-          <w:sz w:val="22"/>
-          <w:szCs w:val="22"/>
-        </w:rPr>
-        <w:t xml:space="preserve">Tipo </w:t>
-      </w:r>
-      <w:r>
-        <w:rPr>
-          <w:rFonts w:asciiTheme="minorHAnsi" w:hAnsiTheme="minorHAnsi" w:cstheme="minorHAnsi"/>
-          <w:iCs/>
-          <w:strike/>
-          <w:color w:val="000000"/>
-          <w:sz w:val="22"/>
-          <w:szCs w:val="22"/>
-        </w:rPr>
-        <w:t xml:space="preserve">e tamanho de letra dos títulos nível 1: </w:t>
-      </w:r>
-      <w:proofErr w:type="spellStart"/>
-      <w:r>
-        <w:rPr>
-          <w:rFonts w:asciiTheme="minorHAnsi" w:hAnsiTheme="minorHAnsi" w:cstheme="minorHAnsi"/>
-          <w:iCs/>
-          <w:strike/>
-          <w:color w:val="000000"/>
-          <w:sz w:val="22"/>
-          <w:szCs w:val="22"/>
-        </w:rPr>
-        <w:t>Calibri</w:t>
-      </w:r>
-      <w:proofErr w:type="spellEnd"/>
-      <w:r>
-        <w:rPr>
-          <w:rFonts w:asciiTheme="minorHAnsi" w:hAnsiTheme="minorHAnsi" w:cstheme="minorHAnsi"/>
-          <w:iCs/>
-          <w:strike/>
-          <w:color w:val="000000"/>
-          <w:sz w:val="22"/>
-          <w:szCs w:val="22"/>
-        </w:rPr>
-        <w:t>, 14, bold</w:t>
-      </w:r>
-    </w:p>
-    <w:p>
-      <w:pPr>
-        <w:pStyle w:val="PargrafodaLista"/>
-        <w:numPr>
-          <w:ilvl w:val="0"/>
-          <w:numId w:val="17"/>
-        </w:numPr>
-        <w:spacing w:before="120" w:after="120" w:line="276" w:lineRule="auto"/>
-        <w:ind w:left="567" w:firstLine="284"/>
-        <w:jc w:val="both"/>
-        <w:rPr>
-          <w:rFonts w:asciiTheme="minorHAnsi" w:hAnsiTheme="minorHAnsi" w:cstheme="minorHAnsi"/>
-          <w:iCs/>
-          <w:strike/>
-          <w:color w:val="000000"/>
-          <w:sz w:val="22"/>
-          <w:szCs w:val="22"/>
-        </w:rPr>
-      </w:pPr>
-      <w:r>
-        <w:rPr>
-          <w:rFonts w:asciiTheme="minorHAnsi" w:hAnsiTheme="minorHAnsi" w:cstheme="minorHAnsi"/>
-          <w:iCs/>
-          <w:strike/>
-          <w:color w:val="000000"/>
-          <w:sz w:val="22"/>
-          <w:szCs w:val="22"/>
-        </w:rPr>
-        <w:t xml:space="preserve">Tipo e tamanho de letra dos títulos nível 2: </w:t>
-      </w:r>
-      <w:proofErr w:type="spellStart"/>
-      <w:r>
-        <w:rPr>
-          <w:rFonts w:asciiTheme="minorHAnsi" w:hAnsiTheme="minorHAnsi" w:cstheme="minorHAnsi"/>
-          <w:iCs/>
-          <w:strike/>
-          <w:color w:val="000000"/>
-          <w:sz w:val="22"/>
-          <w:szCs w:val="22"/>
-        </w:rPr>
-        <w:t>Calibri</w:t>
-      </w:r>
-      <w:proofErr w:type="spellEnd"/>
-      <w:r>
-        <w:rPr>
-          <w:rFonts w:asciiTheme="minorHAnsi" w:hAnsiTheme="minorHAnsi" w:cstheme="minorHAnsi"/>
-          <w:iCs/>
-          <w:strike/>
-          <w:color w:val="000000"/>
-          <w:sz w:val="22"/>
-          <w:szCs w:val="22"/>
-        </w:rPr>
-        <w:t>, 12, bold</w:t>
-      </w:r>
-    </w:p>
-    <w:p>
-      <w:pPr>
-        <w:pStyle w:val="PargrafodaLista"/>
-        <w:numPr>
-          <w:ilvl w:val="0"/>
-          <w:numId w:val="17"/>
-        </w:numPr>
-        <w:spacing w:before="120" w:after="120" w:line="276" w:lineRule="auto"/>
-        <w:ind w:left="567" w:firstLine="284"/>
-        <w:jc w:val="both"/>
-        <w:rPr>
-          <w:rFonts w:asciiTheme="minorHAnsi" w:hAnsiTheme="minorHAnsi" w:cstheme="minorHAnsi"/>
-          <w:iCs/>
-          <w:strike/>
-          <w:color w:val="000000"/>
-          <w:sz w:val="22"/>
-          <w:szCs w:val="22"/>
-        </w:rPr>
-      </w:pPr>
-      <w:r>
-        <w:rPr>
-          <w:rFonts w:asciiTheme="minorHAnsi" w:hAnsiTheme="minorHAnsi" w:cstheme="minorHAnsi"/>
-          <w:iCs/>
-          <w:strike/>
-          <w:color w:val="000000"/>
-          <w:sz w:val="22"/>
-          <w:szCs w:val="22"/>
-        </w:rPr>
-        <w:t>Tipo e tamanho de letra dos títulos n</w:t>
-      </w:r>
-      <w:r>
-        <w:rPr>
-          <w:rFonts w:asciiTheme="minorHAnsi" w:hAnsiTheme="minorHAnsi" w:cstheme="minorHAnsi"/>
-          <w:iCs/>
-          <w:strike/>
-          <w:color w:val="000000"/>
-          <w:sz w:val="22"/>
-          <w:szCs w:val="22"/>
-        </w:rPr>
-        <w:t>í</w:t>
-      </w:r>
-      <w:r>
-        <w:rPr>
-          <w:rFonts w:asciiTheme="minorHAnsi" w:hAnsiTheme="minorHAnsi" w:cstheme="minorHAnsi"/>
-          <w:iCs/>
-          <w:strike/>
-          <w:color w:val="000000"/>
-          <w:sz w:val="22"/>
-          <w:szCs w:val="22"/>
-        </w:rPr>
-        <w:t xml:space="preserve">vel 3 (caso existam): </w:t>
-      </w:r>
-      <w:proofErr w:type="spellStart"/>
-      <w:r>
-        <w:rPr>
-          <w:rFonts w:asciiTheme="minorHAnsi" w:hAnsiTheme="minorHAnsi" w:cstheme="minorHAnsi"/>
-          <w:iCs/>
-          <w:strike/>
-          <w:color w:val="000000"/>
-          <w:sz w:val="22"/>
-          <w:szCs w:val="22"/>
-        </w:rPr>
-        <w:t>Calibri</w:t>
-      </w:r>
-      <w:proofErr w:type="spellEnd"/>
-      <w:r>
-        <w:rPr>
-          <w:rFonts w:asciiTheme="minorHAnsi" w:hAnsiTheme="minorHAnsi" w:cstheme="minorHAnsi"/>
-          <w:iCs/>
-          <w:strike/>
-          <w:color w:val="000000"/>
-          <w:sz w:val="22"/>
-          <w:szCs w:val="22"/>
-        </w:rPr>
-        <w:t xml:space="preserve"> </w:t>
-      </w:r>
-      <w:r>
-        <w:rPr>
-          <w:rFonts w:asciiTheme="minorHAnsi" w:hAnsiTheme="minorHAnsi" w:cstheme="minorHAnsi"/>
-          <w:iCs/>
-          <w:strike/>
-          <w:color w:val="000000"/>
-          <w:sz w:val="22"/>
-          <w:szCs w:val="22"/>
-        </w:rPr>
-        <w:t>11, bold</w:t>
-      </w:r>
-    </w:p>
-    <w:p>
-      <w:pPr>
-        <w:pStyle w:val="PargrafodaLista"/>
-        <w:numPr>
-          <w:ilvl w:val="0"/>
-          <w:numId w:val="17"/>
-        </w:numPr>
-        <w:spacing w:before="120" w:after="120" w:line="276" w:lineRule="auto"/>
-        <w:ind w:left="567" w:firstLine="284"/>
-        <w:jc w:val="both"/>
-        <w:rPr>
-          <w:rFonts w:asciiTheme="minorHAnsi" w:hAnsiTheme="minorHAnsi" w:cstheme="minorHAnsi"/>
-          <w:iCs/>
-          <w:strike/>
-          <w:color w:val="000000"/>
-          <w:sz w:val="22"/>
-          <w:szCs w:val="22"/>
-        </w:rPr>
-      </w:pPr>
-      <w:r>
-        <w:rPr>
-          <w:rFonts w:asciiTheme="minorHAnsi" w:hAnsiTheme="minorHAnsi" w:cstheme="minorHAnsi"/>
-          <w:iCs/>
-          <w:strike/>
-          <w:color w:val="000000"/>
-          <w:sz w:val="22"/>
-          <w:szCs w:val="22"/>
-        </w:rPr>
-        <w:t>T</w:t>
-      </w:r>
-      <w:r>
-        <w:rPr>
-          <w:rFonts w:asciiTheme="minorHAnsi" w:hAnsiTheme="minorHAnsi" w:cstheme="minorHAnsi"/>
-          <w:iCs/>
-          <w:strike/>
-          <w:color w:val="000000"/>
-          <w:sz w:val="22"/>
-          <w:szCs w:val="22"/>
-        </w:rPr>
-        <w:t>exto justificado</w:t>
-      </w:r>
-      <w:r>
-        <w:rPr>
-          <w:rFonts w:asciiTheme="minorHAnsi" w:hAnsiTheme="minorHAnsi" w:cstheme="minorHAnsi"/>
-          <w:iCs/>
-          <w:strike/>
-          <w:color w:val="000000"/>
-          <w:sz w:val="22"/>
-          <w:szCs w:val="22"/>
-        </w:rPr>
-        <w:t xml:space="preserve"> (margem a margem)</w:t>
-      </w:r>
-    </w:p>
-    <w:p>
-      <w:pPr>
-        <w:pStyle w:val="PargrafodaLista"/>
-        <w:numPr>
-          <w:ilvl w:val="0"/>
-          <w:numId w:val="17"/>
-        </w:numPr>
-        <w:spacing w:before="120" w:after="120" w:line="276" w:lineRule="auto"/>
-        <w:ind w:left="1418" w:hanging="567"/>
-        <w:jc w:val="both"/>
-        <w:rPr>
-          <w:rFonts w:asciiTheme="minorHAnsi" w:hAnsiTheme="minorHAnsi" w:cstheme="minorHAnsi"/>
-          <w:iCs/>
-          <w:strike/>
-          <w:color w:val="000000"/>
-          <w:sz w:val="22"/>
-          <w:szCs w:val="22"/>
-        </w:rPr>
-      </w:pPr>
-      <w:r>
-        <w:rPr>
-          <w:rFonts w:asciiTheme="minorHAnsi" w:hAnsiTheme="minorHAnsi" w:cstheme="minorHAnsi"/>
-          <w:iCs/>
-          <w:strike/>
-          <w:color w:val="000000"/>
-          <w:sz w:val="22"/>
-          <w:szCs w:val="22"/>
-        </w:rPr>
-        <w:t>E</w:t>
-      </w:r>
-      <w:r>
-        <w:rPr>
-          <w:rFonts w:asciiTheme="minorHAnsi" w:hAnsiTheme="minorHAnsi" w:cstheme="minorHAnsi"/>
-          <w:iCs/>
-          <w:strike/>
-          <w:color w:val="000000"/>
-          <w:sz w:val="22"/>
-          <w:szCs w:val="22"/>
-        </w:rPr>
-        <w:t>spaçamento entre parágrafos</w:t>
-      </w:r>
-      <w:r>
-        <w:rPr>
-          <w:rFonts w:asciiTheme="minorHAnsi" w:hAnsiTheme="minorHAnsi" w:cstheme="minorHAnsi"/>
-          <w:iCs/>
-          <w:strike/>
-          <w:color w:val="000000"/>
-          <w:sz w:val="22"/>
-          <w:szCs w:val="22"/>
-        </w:rPr>
-        <w:t xml:space="preserve">: 6 </w:t>
-      </w:r>
-      <w:proofErr w:type="spellStart"/>
-      <w:r>
-        <w:rPr>
-          <w:rFonts w:asciiTheme="minorHAnsi" w:hAnsiTheme="minorHAnsi" w:cstheme="minorHAnsi"/>
-          <w:iCs/>
-          <w:strike/>
-          <w:color w:val="000000"/>
-          <w:sz w:val="22"/>
-          <w:szCs w:val="22"/>
-        </w:rPr>
-        <w:t>pto</w:t>
-      </w:r>
-      <w:proofErr w:type="spellEnd"/>
-      <w:r>
-        <w:rPr>
-          <w:rFonts w:asciiTheme="minorHAnsi" w:hAnsiTheme="minorHAnsi" w:cstheme="minorHAnsi"/>
-          <w:iCs/>
-          <w:strike/>
-          <w:color w:val="000000"/>
-          <w:sz w:val="22"/>
-          <w:szCs w:val="22"/>
-        </w:rPr>
-        <w:t xml:space="preserve"> antes / 6 </w:t>
-      </w:r>
-      <w:proofErr w:type="spellStart"/>
-      <w:r>
-        <w:rPr>
-          <w:rFonts w:asciiTheme="minorHAnsi" w:hAnsiTheme="minorHAnsi" w:cstheme="minorHAnsi"/>
-          <w:iCs/>
-          <w:strike/>
-          <w:color w:val="000000"/>
-          <w:sz w:val="22"/>
-          <w:szCs w:val="22"/>
-        </w:rPr>
-        <w:t>pto</w:t>
-      </w:r>
-      <w:proofErr w:type="spellEnd"/>
-      <w:r>
-        <w:rPr>
-          <w:rFonts w:asciiTheme="minorHAnsi" w:hAnsiTheme="minorHAnsi" w:cstheme="minorHAnsi"/>
-          <w:iCs/>
-          <w:strike/>
-          <w:color w:val="000000"/>
-          <w:sz w:val="22"/>
-          <w:szCs w:val="22"/>
-        </w:rPr>
-        <w:t xml:space="preserve"> depois (</w:t>
-      </w:r>
-      <w:r>
-        <w:rPr>
-          <w:rFonts w:asciiTheme="minorHAnsi" w:hAnsiTheme="minorHAnsi" w:cstheme="minorHAnsi"/>
-          <w:iCs/>
-          <w:strike/>
-          <w:color w:val="000000"/>
-          <w:sz w:val="22"/>
-          <w:szCs w:val="22"/>
-        </w:rPr>
-        <w:t xml:space="preserve">e/ou </w:t>
-      </w:r>
-      <w:r>
-        <w:rPr>
-          <w:rFonts w:asciiTheme="minorHAnsi" w:hAnsiTheme="minorHAnsi" w:cstheme="minorHAnsi"/>
-          <w:iCs/>
-          <w:strike/>
-          <w:color w:val="000000"/>
-          <w:sz w:val="22"/>
-          <w:szCs w:val="22"/>
-        </w:rPr>
-        <w:t xml:space="preserve">1 </w:t>
-      </w:r>
-      <w:r>
-        <w:rPr>
-          <w:rFonts w:asciiTheme="minorHAnsi" w:hAnsiTheme="minorHAnsi" w:cstheme="minorHAnsi"/>
-          <w:iCs/>
-          <w:strike/>
-          <w:color w:val="000000"/>
-          <w:sz w:val="22"/>
-          <w:szCs w:val="22"/>
-        </w:rPr>
-        <w:t>cm tabulação pr</w:t>
-      </w:r>
-      <w:r>
-        <w:rPr>
-          <w:rFonts w:asciiTheme="minorHAnsi" w:hAnsiTheme="minorHAnsi" w:cstheme="minorHAnsi"/>
-          <w:iCs/>
-          <w:strike/>
-          <w:color w:val="000000"/>
-          <w:sz w:val="22"/>
-          <w:szCs w:val="22"/>
-        </w:rPr>
-        <w:t>imeira linha de cada parágrafo)</w:t>
-      </w:r>
-    </w:p>
-    <w:p>
-      <w:pPr>
-        <w:pStyle w:val="PargrafodaLista"/>
-        <w:numPr>
-          <w:ilvl w:val="0"/>
-          <w:numId w:val="17"/>
-        </w:numPr>
-        <w:spacing w:before="120" w:after="120" w:line="276" w:lineRule="auto"/>
-        <w:ind w:left="567" w:firstLine="284"/>
-        <w:jc w:val="both"/>
-        <w:rPr>
-          <w:rFonts w:asciiTheme="minorHAnsi" w:hAnsiTheme="minorHAnsi" w:cstheme="minorHAnsi"/>
-          <w:iCs/>
-          <w:strike/>
-          <w:color w:val="000000"/>
-          <w:sz w:val="22"/>
-          <w:szCs w:val="22"/>
-        </w:rPr>
-      </w:pPr>
-      <w:r>
-        <w:rPr>
-          <w:rFonts w:asciiTheme="minorHAnsi" w:hAnsiTheme="minorHAnsi" w:cstheme="minorHAnsi"/>
-          <w:iCs/>
-          <w:strike/>
-          <w:color w:val="000000"/>
-          <w:sz w:val="22"/>
-          <w:szCs w:val="22"/>
-        </w:rPr>
-        <w:t>N</w:t>
-      </w:r>
-      <w:r>
-        <w:rPr>
-          <w:rFonts w:asciiTheme="minorHAnsi" w:hAnsiTheme="minorHAnsi" w:cstheme="minorHAnsi"/>
-          <w:iCs/>
-          <w:strike/>
-          <w:color w:val="000000"/>
-          <w:sz w:val="22"/>
-          <w:szCs w:val="22"/>
-        </w:rPr>
-        <w:t>umeração das páginas: rod</w:t>
-      </w:r>
-      <w:r>
-        <w:rPr>
-          <w:rFonts w:asciiTheme="minorHAnsi" w:hAnsiTheme="minorHAnsi" w:cstheme="minorHAnsi"/>
-          <w:iCs/>
-          <w:strike/>
-          <w:color w:val="000000"/>
-          <w:sz w:val="22"/>
-          <w:szCs w:val="22"/>
-        </w:rPr>
-        <w:t>apé à direita; letra tamanho 10</w:t>
-      </w:r>
-    </w:p>
-    <w:p>
-      <w:pPr>
-        <w:pStyle w:val="PargrafodaLista"/>
-        <w:numPr>
-          <w:ilvl w:val="0"/>
-          <w:numId w:val="17"/>
-        </w:numPr>
-        <w:spacing w:before="120" w:after="120" w:line="276" w:lineRule="auto"/>
-        <w:ind w:left="567" w:firstLine="284"/>
-        <w:jc w:val="both"/>
-        <w:rPr>
-          <w:rFonts w:asciiTheme="minorHAnsi" w:hAnsiTheme="minorHAnsi" w:cstheme="minorHAnsi"/>
-          <w:iCs/>
-          <w:strike/>
-          <w:color w:val="000000"/>
-          <w:sz w:val="22"/>
-          <w:szCs w:val="22"/>
-        </w:rPr>
-      </w:pPr>
-      <w:r>
-        <w:rPr>
-          <w:rFonts w:asciiTheme="minorHAnsi" w:hAnsiTheme="minorHAnsi" w:cstheme="minorHAnsi"/>
-          <w:iCs/>
-          <w:strike/>
-          <w:color w:val="000000"/>
-          <w:sz w:val="22"/>
-          <w:szCs w:val="22"/>
-        </w:rPr>
-        <w:t>Títulos</w:t>
-      </w:r>
-      <w:r>
-        <w:rPr>
-          <w:rFonts w:asciiTheme="minorHAnsi" w:hAnsiTheme="minorHAnsi" w:cstheme="minorHAnsi"/>
-          <w:iCs/>
-          <w:strike/>
-          <w:color w:val="000000"/>
-          <w:sz w:val="22"/>
-          <w:szCs w:val="22"/>
-        </w:rPr>
-        <w:t xml:space="preserve"> d</w:t>
-      </w:r>
-      <w:r>
-        <w:rPr>
-          <w:rFonts w:asciiTheme="minorHAnsi" w:hAnsiTheme="minorHAnsi" w:cstheme="minorHAnsi"/>
-          <w:iCs/>
-          <w:strike/>
-          <w:color w:val="000000"/>
-          <w:sz w:val="22"/>
-          <w:szCs w:val="22"/>
-        </w:rPr>
-        <w:t>as</w:t>
-      </w:r>
-      <w:r>
-        <w:rPr>
-          <w:rFonts w:asciiTheme="minorHAnsi" w:hAnsiTheme="minorHAnsi" w:cstheme="minorHAnsi"/>
-          <w:iCs/>
-          <w:strike/>
-          <w:color w:val="000000"/>
-          <w:sz w:val="22"/>
-          <w:szCs w:val="22"/>
-        </w:rPr>
-        <w:t xml:space="preserve"> imagens</w:t>
-      </w:r>
-      <w:r>
-        <w:rPr>
-          <w:rFonts w:asciiTheme="minorHAnsi" w:hAnsiTheme="minorHAnsi" w:cstheme="minorHAnsi"/>
-          <w:iCs/>
-          <w:strike/>
-          <w:color w:val="000000"/>
-          <w:sz w:val="22"/>
-          <w:szCs w:val="22"/>
-        </w:rPr>
-        <w:t xml:space="preserve"> (Figura) e tabelas</w:t>
-      </w:r>
-      <w:r>
-        <w:rPr>
-          <w:rFonts w:asciiTheme="minorHAnsi" w:hAnsiTheme="minorHAnsi" w:cstheme="minorHAnsi"/>
-          <w:iCs/>
-          <w:strike/>
-          <w:color w:val="000000"/>
-          <w:sz w:val="22"/>
-          <w:szCs w:val="22"/>
-        </w:rPr>
-        <w:t xml:space="preserve"> (</w:t>
-      </w:r>
-      <w:r>
-        <w:rPr>
-          <w:rFonts w:asciiTheme="minorHAnsi" w:hAnsiTheme="minorHAnsi" w:cstheme="minorHAnsi"/>
-          <w:iCs/>
-          <w:strike/>
-          <w:color w:val="000000"/>
-          <w:sz w:val="22"/>
-          <w:szCs w:val="22"/>
-        </w:rPr>
-        <w:t>Tabela</w:t>
-      </w:r>
-      <w:r>
-        <w:rPr>
-          <w:rFonts w:asciiTheme="minorHAnsi" w:hAnsiTheme="minorHAnsi" w:cstheme="minorHAnsi"/>
-          <w:iCs/>
-          <w:strike/>
-          <w:color w:val="000000"/>
-          <w:sz w:val="22"/>
-          <w:szCs w:val="22"/>
-        </w:rPr>
-        <w:t>): centrada, letra tamanho 10</w:t>
-      </w:r>
-    </w:p>
-    <w:p>
-      <w:pPr>
-        <w:spacing w:before="120" w:after="120"/>
-        <w:ind w:firstLine="567"/>
-        <w:jc w:val="both"/>
-        <w:rPr>
-          <w:rFonts w:cstheme="minorHAnsi"/>
-          <w:iCs/>
-          <w:color w:val="000000"/>
-        </w:rPr>
-      </w:pPr>
-    </w:p>
-    <w:p>
-      <w:pPr>
-        <w:spacing w:before="120" w:after="120"/>
-        <w:ind w:firstLine="567"/>
-        <w:jc w:val="both"/>
-        <w:rPr>
-          <w:rFonts w:cstheme="minorHAnsi"/>
-          <w:iCs/>
           <w:color w:val="000000"/>
           <w:szCs w:val="24"/>
         </w:rPr>
@@ -4596,20 +3679,6 @@
     <w:p>
       <w:pPr>
         <w:spacing w:before="120" w:after="120"/>
-        <w:ind w:firstLine="567"/>
-        <w:jc w:val="both"/>
-        <w:rPr>
-          <w:rFonts w:cstheme="minorHAnsi"/>
-          <w:iCs/>
-          <w:color w:val="000000"/>
-          <w:szCs w:val="28"/>
-        </w:rPr>
-      </w:pPr>
-    </w:p>
-    <w:p>
-      <w:pPr>
-        <w:spacing w:before="120" w:after="120"/>
-        <w:ind w:firstLine="567"/>
         <w:jc w:val="both"/>
         <w:rPr>
           <w:rFonts w:cstheme="minorHAnsi"/>
@@ -4636,11 +3705,6 @@
         <w:t xml:space="preserve"> no desenvolvimento do Projeto</w:t>
       </w:r>
       <w:bookmarkEnd w:id="2"/>
-    </w:p>
-    <w:p>
-      <w:pPr>
-        <w:ind w:firstLine="708"/>
-      </w:pPr>
     </w:p>
     <w:p>
       <w:pPr>
@@ -4779,6 +3843,98 @@
           <w:color w:val="000000"/>
         </w:rPr>
       </w:pPr>
+      <w:r>
+        <w:rPr>
+          <w:rFonts w:cstheme="minorHAnsi"/>
+          <w:iCs/>
+          <w:color w:val="000000"/>
+        </w:rPr>
+        <w:t xml:space="preserve">A ferramenta que mais nos foi útil para a organização e distribuição das tarefas foi o </w:t>
+      </w:r>
+      <w:proofErr w:type="spellStart"/>
+      <w:r>
+        <w:rPr>
+          <w:rFonts w:cstheme="minorHAnsi"/>
+          <w:iCs/>
+          <w:color w:val="000000"/>
+        </w:rPr>
+        <w:t>Trello</w:t>
+      </w:r>
+      <w:proofErr w:type="spellEnd"/>
+      <w:r>
+        <w:rPr>
+          <w:rFonts w:cstheme="minorHAnsi"/>
+          <w:iCs/>
+          <w:color w:val="000000"/>
+        </w:rPr>
+        <w:t>, onde registámos diariamente a evolução do projeto: as etapas concluídas</w:t>
+      </w:r>
+      <w:r>
+        <w:rPr>
+          <w:rFonts w:cstheme="minorHAnsi"/>
+          <w:iCs/>
+          <w:color w:val="000000"/>
+        </w:rPr>
+        <w:t>,</w:t>
+      </w:r>
+      <w:r>
+        <w:rPr>
+          <w:rFonts w:cstheme="minorHAnsi"/>
+          <w:iCs/>
+          <w:color w:val="000000"/>
+        </w:rPr>
+        <w:t xml:space="preserve"> os aspetos a melhorar ou a corrigir</w:t>
+      </w:r>
+      <w:r>
+        <w:rPr>
+          <w:rFonts w:cstheme="minorHAnsi"/>
+          <w:iCs/>
+          <w:color w:val="000000"/>
+        </w:rPr>
+        <w:t xml:space="preserve"> e quais os membros que mais se focaram em cada tarefa</w:t>
+      </w:r>
+      <w:r>
+        <w:rPr>
+          <w:rFonts w:cstheme="minorHAnsi"/>
+          <w:iCs/>
+          <w:color w:val="000000"/>
+        </w:rPr>
+        <w:t>.</w:t>
+      </w:r>
+      <w:r>
+        <w:rPr>
+          <w:rFonts w:cstheme="minorHAnsi"/>
+          <w:iCs/>
+          <w:color w:val="000000"/>
+        </w:rPr>
+        <w:t xml:space="preserve"> Com a utilização desta plataforma, foi-nos possível implementar </w:t>
+      </w:r>
+      <w:proofErr w:type="spellStart"/>
+      <w:r>
+        <w:rPr>
+          <w:rFonts w:cstheme="minorHAnsi"/>
+          <w:i/>
+          <w:color w:val="000000"/>
+        </w:rPr>
+        <w:t>due</w:t>
+      </w:r>
+      <w:proofErr w:type="spellEnd"/>
+      <w:r>
+        <w:rPr>
+          <w:rFonts w:cstheme="minorHAnsi"/>
+          <w:i/>
+          <w:color w:val="000000"/>
+        </w:rPr>
+        <w:t xml:space="preserve"> dates</w:t>
+      </w:r>
+      <w:r>
+        <w:rPr>
+          <w:rFonts w:cstheme="minorHAnsi"/>
+          <w:iCs/>
+          <w:color w:val="000000"/>
+        </w:rPr>
+        <w:t>, isto é, datas limite para fazer determinada tarefa, de forma a conseguirmos orientar-nos tendo em conta o tempo restante para finalizar o trabalho na sua totalidade.</w:t>
+      </w:r>
     </w:p>
     <w:p>
       <w:pPr>
@@ -4796,117 +3952,14 @@
           <w:iCs/>
           <w:color w:val="000000"/>
         </w:rPr>
-        <w:t xml:space="preserve">A ferramenta que mais nos foi útil para a organização e distribuição das tarefas foi o </w:t>
-      </w:r>
-      <w:proofErr w:type="spellStart"/>
-      <w:r>
-        <w:rPr>
-          <w:rFonts w:cstheme="minorHAnsi"/>
-          <w:iCs/>
-          <w:color w:val="000000"/>
-        </w:rPr>
-        <w:t>Trello</w:t>
-      </w:r>
-      <w:proofErr w:type="spellEnd"/>
-      <w:r>
-        <w:rPr>
-          <w:rFonts w:cstheme="minorHAnsi"/>
-          <w:iCs/>
-          <w:color w:val="000000"/>
-        </w:rPr>
-        <w:t>, onde registámos diariamente a evolução do projeto: as etapas concluídas</w:t>
-      </w:r>
-      <w:r>
-        <w:rPr>
-          <w:rFonts w:cstheme="minorHAnsi"/>
-          <w:iCs/>
-          <w:color w:val="000000"/>
-        </w:rPr>
-        <w:t>,</w:t>
-      </w:r>
-      <w:r>
-        <w:rPr>
-          <w:rFonts w:cstheme="minorHAnsi"/>
-          <w:iCs/>
-          <w:color w:val="000000"/>
-        </w:rPr>
-        <w:t xml:space="preserve"> os aspetos a melhorar ou a corrigir</w:t>
-      </w:r>
-      <w:r>
-        <w:rPr>
-          <w:rFonts w:cstheme="minorHAnsi"/>
-          <w:iCs/>
-          <w:color w:val="000000"/>
-        </w:rPr>
-        <w:t xml:space="preserve"> e quais os membros que mais se focaram em cada tarefa</w:t>
-      </w:r>
-      <w:r>
-        <w:rPr>
-          <w:rFonts w:cstheme="minorHAnsi"/>
-          <w:iCs/>
-          <w:color w:val="000000"/>
-        </w:rPr>
-        <w:t>.</w:t>
-      </w:r>
-      <w:r>
-        <w:rPr>
-          <w:rFonts w:cstheme="minorHAnsi"/>
-          <w:iCs/>
-          <w:color w:val="000000"/>
-        </w:rPr>
-        <w:t xml:space="preserve"> Com a utilização desta plataforma, foi-nos possível implementar </w:t>
-      </w:r>
-      <w:proofErr w:type="spellStart"/>
+        <w:t xml:space="preserve">A distribuição das tarefas era feita no final de cada dia de trabalho, ao fazer o balanço da evolução do projeto. Posto isto, ou por via </w:t>
+      </w:r>
       <w:r>
         <w:rPr>
           <w:rFonts w:cstheme="minorHAnsi"/>
           <w:i/>
           <w:color w:val="000000"/>
         </w:rPr>
-        <w:t>due</w:t>
-      </w:r>
-      <w:proofErr w:type="spellEnd"/>
-      <w:r>
-        <w:rPr>
-          <w:rFonts w:cstheme="minorHAnsi"/>
-          <w:i/>
-          <w:color w:val="000000"/>
-        </w:rPr>
-        <w:t xml:space="preserve"> dates</w:t>
-      </w:r>
-      <w:r>
-        <w:rPr>
-          <w:rFonts w:cstheme="minorHAnsi"/>
-          <w:iCs/>
-          <w:color w:val="000000"/>
-        </w:rPr>
-        <w:t>, isto é, datas limite para fazer determinada tarefa, de forma a conseguirmos orientar-nos tendo em conta o tempo restante para finalizar o trabalho na sua totalidade.</w:t>
-      </w:r>
-    </w:p>
-    <w:p>
-      <w:pPr>
-        <w:ind w:firstLine="567"/>
-        <w:jc w:val="both"/>
-        <w:rPr>
-          <w:rFonts w:cstheme="minorHAnsi"/>
-          <w:iCs/>
-          <w:color w:val="000000"/>
-        </w:rPr>
-      </w:pPr>
-      <w:r>
-        <w:rPr>
-          <w:rFonts w:cstheme="minorHAnsi"/>
-          <w:iCs/>
-          <w:color w:val="000000"/>
-        </w:rPr>
-        <w:t xml:space="preserve">A distribuição das tarefas era feita no final de cada dia de trabalho, ao fazer o balanço da evolução do projeto. Posto isto, ou por via </w:t>
-      </w:r>
-      <w:r>
-        <w:rPr>
-          <w:rFonts w:cstheme="minorHAnsi"/>
-          <w:i/>
-          <w:color w:val="000000"/>
-        </w:rPr>
         <w:t>Messenger</w:t>
       </w:r>
       <w:r>
@@ -4916,27 +3969,6 @@
           <w:color w:val="000000"/>
         </w:rPr>
         <w:t xml:space="preserve"> ou discutindo pessoalmente, distribuíamos as tarefas </w:t>
-      </w:r>
-    </w:p>
-    <w:p>
-      <w:pPr>
-        <w:ind w:firstLine="567"/>
-        <w:jc w:val="both"/>
-        <w:rPr>
-          <w:rFonts w:cstheme="minorHAnsi"/>
-          <w:iCs/>
-          <w:strike/>
-          <w:color w:val="000000"/>
-        </w:rPr>
-      </w:pPr>
-      <w:r>
-        <w:rPr>
-          <w:rFonts w:cstheme="minorHAnsi"/>
-          <w:iCs/>
-          <w:strike/>
-          <w:color w:val="000000"/>
-        </w:rPr>
-        <w:t>Refletir sobre o plano do trabalho na sua totalidade, a organização em equipa, a distribuição de tarefas; referir as ferramentas utilizadas (de planeamento e de comunicação) e sua utilidade.</w:t>
       </w:r>
     </w:p>
     <w:p>
@@ -4960,6 +3992,102 @@
           <w:color w:val="000000"/>
         </w:rPr>
       </w:pPr>
+      <w:r>
+        <w:rPr>
+          <w:rFonts w:cstheme="minorHAnsi"/>
+          <w:iCs/>
+          <w:color w:val="000000"/>
+        </w:rPr>
+        <w:t xml:space="preserve">Desde o início valorizámos a organização. </w:t>
+      </w:r>
+      <w:r>
+        <w:rPr>
+          <w:rFonts w:cstheme="minorHAnsi"/>
+          <w:iCs/>
+          <w:color w:val="000000"/>
+        </w:rPr>
+        <w:t>Para que possamos</w:t>
+      </w:r>
+      <w:r>
+        <w:rPr>
+          <w:rFonts w:cstheme="minorHAnsi"/>
+          <w:iCs/>
+          <w:color w:val="000000"/>
+        </w:rPr>
+        <w:t xml:space="preserve"> obter result</w:t>
+      </w:r>
+      <w:r>
+        <w:rPr>
+          <w:rFonts w:cstheme="minorHAnsi"/>
+          <w:iCs/>
+          <w:color w:val="000000"/>
+        </w:rPr>
+        <w:t>ado</w:t>
+      </w:r>
+      <w:r>
+        <w:rPr>
+          <w:rFonts w:cstheme="minorHAnsi"/>
+          <w:iCs/>
+          <w:color w:val="000000"/>
+        </w:rPr>
+        <w:t xml:space="preserve">s </w:t>
+      </w:r>
+      <w:r>
+        <w:rPr>
+          <w:rFonts w:cstheme="minorHAnsi"/>
+          <w:iCs/>
+          <w:color w:val="000000"/>
+        </w:rPr>
+        <w:t xml:space="preserve">o mais </w:t>
+      </w:r>
+      <w:r>
+        <w:rPr>
+          <w:rFonts w:cstheme="minorHAnsi"/>
+          <w:iCs/>
+          <w:color w:val="000000"/>
+        </w:rPr>
+        <w:t>positivos</w:t>
+      </w:r>
+      <w:r>
+        <w:rPr>
+          <w:rFonts w:cstheme="minorHAnsi"/>
+          <w:iCs/>
+          <w:color w:val="000000"/>
+        </w:rPr>
+        <w:t xml:space="preserve"> possível,</w:t>
+      </w:r>
+      <w:r>
+        <w:rPr>
+          <w:rFonts w:cstheme="minorHAnsi"/>
+          <w:iCs/>
+          <w:color w:val="000000"/>
+        </w:rPr>
+        <w:t xml:space="preserve"> os objetivos </w:t>
+      </w:r>
+      <w:r>
+        <w:rPr>
+          <w:rFonts w:cstheme="minorHAnsi"/>
+          <w:iCs/>
+          <w:color w:val="000000"/>
+        </w:rPr>
+        <w:t xml:space="preserve">têm de estar </w:t>
+      </w:r>
+      <w:r>
+        <w:rPr>
+          <w:rFonts w:cstheme="minorHAnsi"/>
+          <w:iCs/>
+          <w:color w:val="000000"/>
+        </w:rPr>
+        <w:t xml:space="preserve">bem definidos dentro do grupo. Por isso, achámos mais eficiente fazer um registo diário de todos os progressos feitos. Este foi um passo fundamental para criar </w:t>
+      </w:r>
+      <w:r>
+        <w:rPr>
+          <w:rFonts w:cstheme="minorHAnsi"/>
+          <w:iCs/>
+          <w:color w:val="000000"/>
+        </w:rPr>
+        <w:t>boas práticas de organização no desenrolar do projeto.</w:t>
+      </w:r>
     </w:p>
     <w:p>
       <w:pPr>
@@ -4978,95 +4106,15 @@
           <w:iCs/>
           <w:color w:val="000000"/>
         </w:rPr>
-        <w:t xml:space="preserve">Desde o início valorizámos a organização. </w:t>
-      </w:r>
-      <w:r>
-        <w:rPr>
-          <w:rFonts w:cstheme="minorHAnsi"/>
-          <w:iCs/>
-          <w:color w:val="000000"/>
-        </w:rPr>
-        <w:t>Para que possamos</w:t>
-      </w:r>
-      <w:r>
-        <w:rPr>
-          <w:rFonts w:cstheme="minorHAnsi"/>
-          <w:iCs/>
-          <w:color w:val="000000"/>
-        </w:rPr>
-        <w:t xml:space="preserve"> obter result</w:t>
-      </w:r>
-      <w:r>
-        <w:rPr>
-          <w:rFonts w:cstheme="minorHAnsi"/>
-          <w:iCs/>
-          <w:color w:val="000000"/>
-        </w:rPr>
-        <w:t>ado</w:t>
-      </w:r>
-      <w:r>
-        <w:rPr>
-          <w:rFonts w:cstheme="minorHAnsi"/>
-          <w:iCs/>
-          <w:color w:val="000000"/>
-        </w:rPr>
-        <w:t xml:space="preserve">s </w:t>
-      </w:r>
-      <w:r>
-        <w:rPr>
-          <w:rFonts w:cstheme="minorHAnsi"/>
-          <w:iCs/>
-          <w:color w:val="000000"/>
-        </w:rPr>
-        <w:t xml:space="preserve">o mais </w:t>
-      </w:r>
-      <w:r>
-        <w:rPr>
-          <w:rFonts w:cstheme="minorHAnsi"/>
-          <w:iCs/>
-          <w:color w:val="000000"/>
-        </w:rPr>
-        <w:t>positivos</w:t>
-      </w:r>
-      <w:r>
-        <w:rPr>
-          <w:rFonts w:cstheme="minorHAnsi"/>
-          <w:iCs/>
-          <w:color w:val="000000"/>
-        </w:rPr>
-        <w:t xml:space="preserve"> possível,</w:t>
-      </w:r>
-      <w:r>
-        <w:rPr>
-          <w:rFonts w:cstheme="minorHAnsi"/>
-          <w:iCs/>
-          <w:color w:val="000000"/>
-        </w:rPr>
-        <w:t xml:space="preserve"> os objetivos </w:t>
-      </w:r>
-      <w:r>
-        <w:rPr>
-          <w:rFonts w:cstheme="minorHAnsi"/>
-          <w:iCs/>
-          <w:color w:val="000000"/>
-        </w:rPr>
-        <w:t xml:space="preserve">têm de estar </w:t>
-      </w:r>
-      <w:r>
-        <w:rPr>
-          <w:rFonts w:cstheme="minorHAnsi"/>
-          <w:iCs/>
-          <w:color w:val="000000"/>
-        </w:rPr>
-        <w:t xml:space="preserve">bem definidos dentro do grupo. Por isso, achámos mais eficiente fazer um registo diário de todos os progressos feitos. Este foi um passo fundamental para criar </w:t>
-      </w:r>
-      <w:r>
-        <w:rPr>
-          <w:rFonts w:cstheme="minorHAnsi"/>
-          <w:iCs/>
-          <w:color w:val="000000"/>
-        </w:rPr>
-        <w:t>boas práticas de organização no desenrolar do projeto.</w:t>
+        <w:t xml:space="preserve">Passando à comunicação, podemos afirmar ter sido um grupo em que não faltou boa disposição, empenho e cooperação entre todos os membros. </w:t>
+      </w:r>
+      <w:r>
+        <w:rPr>
+          <w:rFonts w:cstheme="minorHAnsi"/>
+          <w:iCs/>
+          <w:color w:val="000000"/>
+        </w:rPr>
+        <w:t>Ao longo do projeto existiram, obviamente, momentos de maiores dificuldades que conseguimos ultrapassar devido à fácil comunicação entre nós, elementos da equipa.</w:t>
       </w:r>
     </w:p>
     <w:p>
@@ -5085,16 +4133,58 @@
           <w:rFonts w:cstheme="minorHAnsi"/>
           <w:iCs/>
           <w:color w:val="000000"/>
-        </w:rPr>
-        <w:t xml:space="preserve">Passando à comunicação, podemos afirmar ter sido um grupo em que não faltou boa disposição, empenho e cooperação entre todos os membros. </w:t>
-      </w:r>
-      <w:r>
-        <w:rPr>
-          <w:rFonts w:cstheme="minorHAnsi"/>
-          <w:iCs/>
-          <w:color w:val="000000"/>
-        </w:rPr>
-        <w:t>Ao longo do projeto existiram, obviamente, momentos de maiores dificuldades que conseguimos ultrapassar devido à fácil comunicação entre nós, elementos da equipa.</w:t>
+          <w:highlight w:val="yellow"/>
+        </w:rPr>
+        <w:t xml:space="preserve">Existem, no entanto, aspetos a serem </w:t>
+      </w:r>
+      <w:commentRangeStart w:id="5"/>
+      <w:commentRangeStart w:id="6"/>
+      <w:commentRangeStart w:id="7"/>
+      <w:r>
+        <w:rPr>
+          <w:rFonts w:cstheme="minorHAnsi"/>
+          <w:iCs/>
+          <w:color w:val="000000"/>
+          <w:highlight w:val="yellow"/>
+        </w:rPr>
+        <w:t>melhorados</w:t>
+      </w:r>
+      <w:commentRangeEnd w:id="5"/>
+      <w:r>
+        <w:rPr>
+          <w:rStyle w:val="Refdecomentrio"/>
+        </w:rPr>
+        <w:commentReference w:id="5"/>
+      </w:r>
+      <w:commentRangeEnd w:id="6"/>
+      <w:r>
+        <w:rPr>
+          <w:rStyle w:val="Refdecomentrio"/>
+        </w:rPr>
+        <w:commentReference w:id="6"/>
+      </w:r>
+      <w:commentRangeEnd w:id="7"/>
+      <w:r>
+        <w:rPr>
+          <w:rStyle w:val="Refdecomentrio"/>
+        </w:rPr>
+        <w:commentReference w:id="7"/>
+      </w:r>
+      <w:r>
+        <w:rPr>
+          <w:rFonts w:cstheme="minorHAnsi"/>
+          <w:iCs/>
+          <w:color w:val="000000"/>
+        </w:rPr>
+        <w:t xml:space="preserve"> </w:t>
+      </w:r>
+      <w:r>
+        <w:rPr>
+          <w:rFonts w:cstheme="minorHAnsi"/>
+          <w:iCs/>
+          <w:color w:val="000000"/>
+        </w:rPr>
+        <w:t>tanto a nível individual como enquanto membros de uma equipa composta por pessoas com metodologias de trabalho e formas de pensar diferentes.</w:t>
       </w:r>
     </w:p>
     <w:p>
@@ -5113,123 +4203,9 @@
           <w:rFonts w:cstheme="minorHAnsi"/>
           <w:iCs/>
           <w:color w:val="000000"/>
-          <w:highlight w:val="yellow"/>
-        </w:rPr>
-        <w:t xml:space="preserve">Existem, no entanto, aspetos a serem </w:t>
-      </w:r>
-      <w:commentRangeStart w:id="5"/>
-      <w:commentRangeStart w:id="6"/>
-      <w:commentRangeStart w:id="7"/>
-      <w:r>
-        <w:rPr>
-          <w:rFonts w:cstheme="minorHAnsi"/>
-          <w:iCs/>
-          <w:color w:val="000000"/>
-          <w:highlight w:val="yellow"/>
-        </w:rPr>
-        <w:t>melhorados</w:t>
-      </w:r>
-      <w:commentRangeEnd w:id="5"/>
-      <w:r>
-        <w:rPr>
-          <w:rStyle w:val="Refdecomentrio"/>
-        </w:rPr>
-        <w:commentReference w:id="5"/>
-      </w:r>
-      <w:commentRangeEnd w:id="6"/>
-      <w:r>
-        <w:rPr>
-          <w:rStyle w:val="Refdecomentrio"/>
-        </w:rPr>
-        <w:commentReference w:id="6"/>
-      </w:r>
-      <w:commentRangeEnd w:id="7"/>
-      <w:r>
-        <w:rPr>
-          <w:rStyle w:val="Refdecomentrio"/>
-        </w:rPr>
-        <w:commentReference w:id="7"/>
-      </w:r>
-      <w:r>
-        <w:rPr>
-          <w:rFonts w:cstheme="minorHAnsi"/>
-          <w:iCs/>
-          <w:color w:val="000000"/>
-        </w:rPr>
-        <w:t xml:space="preserve"> </w:t>
-      </w:r>
-      <w:r>
-        <w:rPr>
-          <w:rFonts w:cstheme="minorHAnsi"/>
-          <w:iCs/>
-          <w:color w:val="000000"/>
-        </w:rPr>
-        <w:t>tanto a nível individual como enquanto membros de uma equipa composta por pessoas com metodologias de trabalho e formas de pensar diferentes.</w:t>
-      </w:r>
-    </w:p>
-    <w:p>
-      <w:pPr>
-        <w:spacing w:after="120"/>
-        <w:ind w:firstLine="567"/>
-        <w:jc w:val="both"/>
-        <w:rPr>
-          <w:rFonts w:cstheme="minorHAnsi"/>
-          <w:iCs/>
-          <w:color w:val="000000"/>
-        </w:rPr>
-      </w:pPr>
-      <w:r>
-        <w:rPr>
-          <w:rFonts w:cstheme="minorHAnsi"/>
-          <w:iCs/>
-          <w:color w:val="000000"/>
         </w:rPr>
         <w:t xml:space="preserve">Resumindo: analisando o desenrolar do projeto na sua globalidade, achamos que a dinâmica e as relações entre os elementos do grupo foram bastante positivas, o que proporcionou um bom ambiente de trabalho. </w:t>
       </w:r>
-    </w:p>
-    <w:p>
-      <w:pPr>
-        <w:spacing w:after="120"/>
-        <w:ind w:firstLine="567"/>
-        <w:jc w:val="both"/>
-        <w:rPr>
-          <w:rFonts w:cstheme="minorHAnsi"/>
-          <w:iCs/>
-          <w:strike/>
-          <w:color w:val="000000"/>
-        </w:rPr>
-      </w:pPr>
-      <w:r>
-        <w:rPr>
-          <w:rFonts w:cstheme="minorHAnsi"/>
-          <w:iCs/>
-          <w:strike/>
-          <w:color w:val="000000"/>
-        </w:rPr>
-        <w:t xml:space="preserve">. </w:t>
-      </w:r>
-      <w:r>
-        <w:rPr>
-          <w:rFonts w:cstheme="minorHAnsi"/>
-          <w:iCs/>
-          <w:strike/>
-          <w:color w:val="000000"/>
-        </w:rPr>
-        <w:t>Reflexão crítica (individual ou em grupo) sobre a dinâmica de trabalho na equipa e respetivas consequências.</w:t>
-      </w:r>
-    </w:p>
-    <w:p>
-      <w:pPr>
-        <w:spacing w:before="120" w:after="120"/>
-        <w:ind w:firstLine="709"/>
-        <w:jc w:val="both"/>
-        <w:rPr>
-          <w:rFonts w:cstheme="minorHAnsi"/>
-          <w:iCs/>
-          <w:color w:val="000000"/>
-          <w:szCs w:val="28"/>
-        </w:rPr>
-      </w:pPr>
     </w:p>
     <w:p>
       <w:pPr>
@@ -5853,7 +4829,7 @@
                     <pic:cNvPicPr/>
                   </pic:nvPicPr>
                   <pic:blipFill>
-                    <a:blip r:embed="rId22">
+                    <a:blip r:embed="rId17">
                       <a:extLst>
                         <a:ext uri="{28A0092B-C50C-407E-A947-70E740481C1C}">
                           <a14:useLocalDpi xmlns:a14="http://schemas.microsoft.com/office/drawing/2010/main" val="0"/>
@@ -5981,7 +4957,7 @@
                     <pic:cNvPicPr/>
                   </pic:nvPicPr>
                   <pic:blipFill>
-                    <a:blip r:embed="rId23">
+                    <a:blip r:embed="rId18">
                       <a:extLst>
                         <a:ext uri="{28A0092B-C50C-407E-A947-70E740481C1C}">
                           <a14:useLocalDpi xmlns:a14="http://schemas.microsoft.com/office/drawing/2010/main" val="0"/>
@@ -6109,7 +5085,7 @@
                     <pic:cNvPicPr/>
                   </pic:nvPicPr>
                   <pic:blipFill>
-                    <a:blip r:embed="rId24">
+                    <a:blip r:embed="rId19">
                       <a:extLst>
                         <a:ext uri="{28A0092B-C50C-407E-A947-70E740481C1C}">
                           <a14:useLocalDpi xmlns:a14="http://schemas.microsoft.com/office/drawing/2010/main" val="0"/>
@@ -6595,7 +5571,7 @@
         <w:rPr>
           <w:rStyle w:val="Refdenotaderodap"/>
         </w:rPr>
-        <w:footnoteReference w:id="2"/>
+        <w:footnoteReference w:id="1"/>
       </w:r>
       <w:r>
         <w:t xml:space="preserve"> aritmética calculada adicionando preços recentes e, em seguida, dividindo-o</w:t>
@@ -6966,7 +5942,7 @@
                     <pic:cNvPicPr/>
                   </pic:nvPicPr>
                   <pic:blipFill>
-                    <a:blip r:embed="rId25">
+                    <a:blip r:embed="rId20">
                       <a:extLst>
                         <a:ext uri="{28A0092B-C50C-407E-A947-70E740481C1C}">
                           <a14:useLocalDpi xmlns:a14="http://schemas.microsoft.com/office/drawing/2010/main" val="0"/>
@@ -7531,7 +6507,7 @@
         <w:rPr>
           <w:rStyle w:val="Refdenotaderodap"/>
         </w:rPr>
-        <w:footnoteReference w:id="3"/>
+        <w:footnoteReference w:id="2"/>
       </w:r>
       <w:r>
         <w:t xml:space="preserve">, </w:t>
@@ -7572,7 +6548,7 @@
                     <pic:cNvPicPr/>
                   </pic:nvPicPr>
                   <pic:blipFill>
-                    <a:blip r:embed="rId26">
+                    <a:blip r:embed="rId21">
                       <a:extLst>
                         <a:ext uri="{28A0092B-C50C-407E-A947-70E740481C1C}">
                           <a14:useLocalDpi xmlns:a14="http://schemas.microsoft.com/office/drawing/2010/main" val="0"/>
@@ -8186,6 +7162,26 @@
           <w:iCs/>
           <w:color w:val="000000"/>
         </w:rPr>
+        <w:t>A forma como a aplicação está agrupada bem como a ordem de execução de cada método (através da representação por setas) pode ser evidenciada pelos diagramas presentes no Anexo B.</w:t>
+      </w:r>
+    </w:p>
+    <w:p>
+      <w:pPr>
+        <w:spacing w:before="120" w:after="120"/>
+        <w:ind w:firstLine="567"/>
+        <w:jc w:val="both"/>
+        <w:rPr>
+          <w:rFonts w:cstheme="minorHAnsi"/>
+          <w:iCs/>
+          <w:color w:val="000000"/>
+        </w:rPr>
+      </w:pPr>
+      <w:r>
+        <w:rPr>
+          <w:rFonts w:cstheme="minorHAnsi"/>
+          <w:iCs/>
+          <w:color w:val="000000"/>
+        </w:rPr>
         <w:t xml:space="preserve">A organização do código foi feita em torno de </w:t>
       </w:r>
       <w:r>
@@ -8486,7 +7482,7 @@
                     <pic:cNvPicPr/>
                   </pic:nvPicPr>
                   <pic:blipFill>
-                    <a:blip r:embed="rId27"/>
+                    <a:blip r:embed="rId22"/>
                     <a:stretch>
                       <a:fillRect/>
                     </a:stretch>
@@ -8733,6 +7729,7 @@
         </w:numPr>
       </w:pPr>
       <w:r>
+        <w:lastRenderedPageBreak/>
         <w:t>Ordenação</w:t>
       </w:r>
     </w:p>
@@ -8945,7 +7942,6 @@
           <w:iCs/>
           <w:color w:val="000000"/>
         </w:rPr>
-        <w:lastRenderedPageBreak/>
         <w:t>O método a ser escolhido teria de ser o mais eficaz, ou seja, o que demoraria menos tempo a executar e a organizar a informação que posteriormente tinha sido escolhida. No entanto, para saber qual o mais rápido, necessitaríamos de um teste para o comprovar.</w:t>
       </w:r>
     </w:p>
@@ -8978,7 +7974,7 @@
                     <pic:cNvPicPr/>
                   </pic:nvPicPr>
                   <pic:blipFill>
-                    <a:blip r:embed="rId28">
+                    <a:blip r:embed="rId23">
                       <a:extLst>
                         <a:ext uri="{28A0092B-C50C-407E-A947-70E740481C1C}">
                           <a14:useLocalDpi xmlns:a14="http://schemas.microsoft.com/office/drawing/2010/main" val="0"/>
@@ -9123,7 +8119,7 @@
                     <pic:cNvPicPr/>
                   </pic:nvPicPr>
                   <pic:blipFill>
-                    <a:blip r:embed="rId29">
+                    <a:blip r:embed="rId24">
                       <a:extLst>
                         <a:ext uri="{28A0092B-C50C-407E-A947-70E740481C1C}">
                           <a14:useLocalDpi xmlns:a14="http://schemas.microsoft.com/office/drawing/2010/main" val="0"/>
@@ -9357,7 +8353,7 @@
                     <pic:cNvPicPr/>
                   </pic:nvPicPr>
                   <pic:blipFill>
-                    <a:blip r:embed="rId30"/>
+                    <a:blip r:embed="rId25"/>
                     <a:stretch>
                       <a:fillRect/>
                     </a:stretch>
@@ -9459,29 +8455,7 @@
           <w:sz w:val="20"/>
           <w:szCs w:val="20"/>
         </w:rPr>
-        <w:t xml:space="preserve"> – Método de cálculo da média </w:t>
-      </w:r>
-      <w:proofErr w:type="spellStart"/>
-      <w:r>
-        <w:rPr>
-          <w:i w:val="0"/>
-          <w:iCs w:val="0"/>
-          <w:color w:val="auto"/>
-          <w:sz w:val="20"/>
-          <w:szCs w:val="20"/>
-        </w:rPr>
-        <w:t>movel</w:t>
-      </w:r>
-      <w:proofErr w:type="spellEnd"/>
-      <w:r>
-        <w:rPr>
-          <w:i w:val="0"/>
-          <w:iCs w:val="0"/>
-          <w:color w:val="auto"/>
-          <w:sz w:val="20"/>
-          <w:szCs w:val="20"/>
-        </w:rPr>
-        <w:t xml:space="preserve"> simples</w:t>
+        <w:t xml:space="preserve"> – Método de cálculo da média movel simples</w:t>
       </w:r>
     </w:p>
     <w:p>
@@ -9508,7 +8482,7 @@
                     <pic:cNvPicPr/>
                   </pic:nvPicPr>
                   <pic:blipFill>
-                    <a:blip r:embed="rId31"/>
+                    <a:blip r:embed="rId26"/>
                     <a:stretch>
                       <a:fillRect/>
                     </a:stretch>
@@ -9722,7 +8696,7 @@
                     <pic:cNvPicPr/>
                   </pic:nvPicPr>
                   <pic:blipFill>
-                    <a:blip r:embed="rId32">
+                    <a:blip r:embed="rId27">
                       <a:extLst>
                         <a:ext uri="{28A0092B-C50C-407E-A947-70E740481C1C}">
                           <a14:useLocalDpi xmlns:a14="http://schemas.microsoft.com/office/drawing/2010/main" val="0"/>
@@ -9921,7 +8895,7 @@
                     <pic:cNvPicPr/>
                   </pic:nvPicPr>
                   <pic:blipFill>
-                    <a:blip r:embed="rId33">
+                    <a:blip r:embed="rId28">
                       <a:extLst>
                         <a:ext uri="{28A0092B-C50C-407E-A947-70E740481C1C}">
                           <a14:useLocalDpi xmlns:a14="http://schemas.microsoft.com/office/drawing/2010/main" val="0"/>
@@ -10066,7 +9040,7 @@
                     <pic:cNvPicPr/>
                   </pic:nvPicPr>
                   <pic:blipFill>
-                    <a:blip r:embed="rId34" cstate="print">
+                    <a:blip r:embed="rId29" cstate="print">
                       <a:extLst>
                         <a:ext uri="{28A0092B-C50C-407E-A947-70E740481C1C}">
                           <a14:useLocalDpi xmlns:a14="http://schemas.microsoft.com/office/drawing/2010/main" val="0"/>
@@ -10187,8 +9161,6 @@
           <w:color w:val="000000"/>
         </w:rPr>
       </w:pPr>
-      <w:bookmarkStart w:id="11" w:name="_GoBack"/>
-      <w:bookmarkEnd w:id="11"/>
     </w:p>
     <w:p>
       <w:pPr>
@@ -10213,25 +9185,6 @@
           <w:color w:val="000000"/>
         </w:rPr>
       </w:pPr>
-    </w:p>
-    <w:p>
-      <w:pPr>
-        <w:jc w:val="both"/>
-        <w:rPr>
-          <w:rFonts w:cstheme="minorHAnsi"/>
-          <w:iCs/>
-          <w:color w:val="000000"/>
-        </w:rPr>
-      </w:pPr>
-      <w:r>
-        <w:rPr>
-          <w:rFonts w:cstheme="minorHAnsi"/>
-          <w:iCs/>
-          <w:color w:val="000000"/>
-        </w:rPr>
-        <w:lastRenderedPageBreak/>
-        <w:br w:type="page"/>
-      </w:r>
     </w:p>
     <w:p>
       <w:pPr>
@@ -10252,7 +9205,7 @@
           <w:szCs w:val="28"/>
         </w:rPr>
       </w:pPr>
-      <w:bookmarkStart w:id="12" w:name="_Toc27476594"/>
+      <w:bookmarkStart w:id="11" w:name="_Toc27476594"/>
       <w:r>
         <w:rPr>
           <w:rFonts w:asciiTheme="minorHAnsi" w:hAnsiTheme="minorHAnsi" w:cstheme="minorHAnsi"/>
@@ -10265,7 +9218,7 @@
         <w:lastRenderedPageBreak/>
         <w:t>Resultados</w:t>
       </w:r>
-      <w:bookmarkEnd w:id="12"/>
+      <w:bookmarkEnd w:id="11"/>
     </w:p>
     <w:p>
       <w:pPr>
@@ -11119,11 +10072,11 @@
           <w:numId w:val="15"/>
         </w:numPr>
       </w:pPr>
-      <w:bookmarkStart w:id="13" w:name="_Toc27476595"/>
+      <w:bookmarkStart w:id="12" w:name="_Toc27476595"/>
       <w:r>
         <w:t>Análise dos resultados</w:t>
       </w:r>
-      <w:bookmarkEnd w:id="13"/>
+      <w:bookmarkEnd w:id="12"/>
       <w:r>
         <w:t xml:space="preserve"> </w:t>
       </w:r>
@@ -11497,19 +10450,110 @@
     </w:p>
     <w:p>
       <w:pPr>
-        <w:rPr>
-          <w:rFonts w:cstheme="minorHAnsi"/>
-          <w:iCs/>
-          <w:color w:val="000000"/>
-        </w:rPr>
-      </w:pPr>
-    </w:p>
-    <w:p>
-      <w:pPr>
-        <w:rPr>
-          <w:rFonts w:cstheme="minorHAnsi"/>
-        </w:rPr>
-      </w:pPr>
+        <w:spacing w:before="240"/>
+        <w:ind w:firstLine="567"/>
+        <w:rPr>
+          <w:rFonts w:cstheme="minorHAnsi"/>
+          <w:iCs/>
+          <w:color w:val="000000"/>
+        </w:rPr>
+      </w:pPr>
+      <w:r>
+        <w:rPr>
+          <w:rFonts w:cstheme="minorHAnsi"/>
+          <w:iCs/>
+          <w:color w:val="000000"/>
+        </w:rPr>
+        <w:t xml:space="preserve">No tema de testes unitários, </w:t>
+      </w:r>
+      <w:r>
+        <w:rPr>
+          <w:rFonts w:cstheme="minorHAnsi"/>
+          <w:iCs/>
+          <w:color w:val="000000"/>
+        </w:rPr>
+        <w:t xml:space="preserve">destacamos que </w:t>
+      </w:r>
+      <w:r>
+        <w:rPr>
+          <w:rFonts w:cstheme="minorHAnsi"/>
+          <w:iCs/>
+          <w:color w:val="000000"/>
+        </w:rPr>
+        <w:t xml:space="preserve">foram elaborados 29 testes unitários para 19 métodos. Escolheu-se não elaborar testes para os métodos não relevantes, ou seja, os de tipo </w:t>
+      </w:r>
+      <w:proofErr w:type="spellStart"/>
+      <w:r>
+        <w:rPr>
+          <w:rFonts w:cstheme="minorHAnsi"/>
+          <w:i/>
+          <w:color w:val="000000"/>
+        </w:rPr>
+        <w:t>void</w:t>
+      </w:r>
+      <w:proofErr w:type="spellEnd"/>
+      <w:r>
+        <w:rPr>
+          <w:rFonts w:cstheme="minorHAnsi"/>
+          <w:iCs/>
+          <w:color w:val="000000"/>
+        </w:rPr>
+        <w:t xml:space="preserve"> - exceto aqueles cuja função era alterar </w:t>
+      </w:r>
+      <w:proofErr w:type="spellStart"/>
+      <w:r>
+        <w:rPr>
+          <w:rFonts w:cstheme="minorHAnsi"/>
+          <w:iCs/>
+          <w:color w:val="000000"/>
+        </w:rPr>
+        <w:t>arrays</w:t>
+      </w:r>
+      <w:proofErr w:type="spellEnd"/>
+      <w:r>
+        <w:rPr>
+          <w:rFonts w:cstheme="minorHAnsi"/>
+          <w:iCs/>
+          <w:color w:val="000000"/>
+        </w:rPr>
+        <w:t xml:space="preserve"> - e os métodos que recorriam à classe Scanner para obter input de utilizador. Neste conjunto de métodos não testados foram incluídos, em geral, os métodos de transcrição de texto ou gráficos para ficheiro </w:t>
+      </w:r>
+      <w:proofErr w:type="spellStart"/>
+      <w:r>
+        <w:rPr>
+          <w:rFonts w:cstheme="minorHAnsi"/>
+          <w:i/>
+          <w:color w:val="000000"/>
+        </w:rPr>
+        <w:t>csv</w:t>
+      </w:r>
+      <w:proofErr w:type="spellEnd"/>
+      <w:r>
+        <w:rPr>
+          <w:rFonts w:cstheme="minorHAnsi"/>
+          <w:iCs/>
+          <w:color w:val="000000"/>
+        </w:rPr>
+        <w:t xml:space="preserve"> ou </w:t>
+      </w:r>
+      <w:proofErr w:type="spellStart"/>
+      <w:r>
+        <w:rPr>
+          <w:rFonts w:cstheme="minorHAnsi"/>
+          <w:i/>
+          <w:color w:val="000000"/>
+        </w:rPr>
+        <w:t>png</w:t>
+      </w:r>
+      <w:proofErr w:type="spellEnd"/>
+      <w:r>
+        <w:rPr>
+          <w:rFonts w:cstheme="minorHAnsi"/>
+          <w:iCs/>
+          <w:color w:val="000000"/>
+        </w:rPr>
+        <w:t>, os métodos de criação de gráficos e ambos os métodos específicos do modo não interativo.</w:t>
+      </w:r>
       <w:r>
         <w:rPr>
           <w:rFonts w:cstheme="minorHAnsi"/>
@@ -11536,7 +10580,7 @@
           <w:szCs w:val="28"/>
         </w:rPr>
       </w:pPr>
-      <w:bookmarkStart w:id="14" w:name="_Toc27476596"/>
+      <w:bookmarkStart w:id="13" w:name="_Toc27476596"/>
       <w:r>
         <w:rPr>
           <w:rFonts w:asciiTheme="minorHAnsi" w:hAnsiTheme="minorHAnsi" w:cstheme="minorHAnsi"/>
@@ -11560,7 +10604,7 @@
         </w:rPr>
         <w:t>onclusã</w:t>
       </w:r>
-      <w:bookmarkEnd w:id="14"/>
+      <w:bookmarkEnd w:id="13"/>
       <w:r>
         <w:rPr>
           <w:rFonts w:asciiTheme="minorHAnsi" w:hAnsiTheme="minorHAnsi" w:cstheme="minorHAnsi"/>
@@ -12085,215 +11129,6 @@
         <w:rPr>
           <w:rFonts w:cstheme="minorHAnsi"/>
           <w:iCs/>
-          <w:strike/>
-          <w:color w:val="000000"/>
-          <w:szCs w:val="28"/>
-        </w:rPr>
-      </w:pPr>
-      <w:r>
-        <w:rPr>
-          <w:rFonts w:cstheme="minorHAnsi"/>
-          <w:iCs/>
-          <w:strike/>
-          <w:color w:val="000000"/>
-          <w:szCs w:val="28"/>
-        </w:rPr>
-        <w:t>A conclusão tem de</w:t>
-      </w:r>
-      <w:r>
-        <w:rPr>
-          <w:rFonts w:cstheme="minorHAnsi"/>
-          <w:iCs/>
-          <w:strike/>
-          <w:color w:val="000000"/>
-          <w:szCs w:val="28"/>
-        </w:rPr>
-        <w:t>:</w:t>
-      </w:r>
-    </w:p>
-    <w:p>
-      <w:pPr>
-        <w:numPr>
-          <w:ilvl w:val="2"/>
-          <w:numId w:val="18"/>
-        </w:numPr>
-        <w:tabs>
-          <w:tab w:val="clear" w:pos="2160"/>
-        </w:tabs>
-        <w:spacing w:before="120" w:after="120"/>
-        <w:ind w:left="567" w:firstLine="567"/>
-        <w:jc w:val="both"/>
-        <w:rPr>
-          <w:rFonts w:cstheme="minorHAnsi"/>
-          <w:iCs/>
-          <w:strike/>
-          <w:color w:val="000000"/>
-          <w:szCs w:val="28"/>
-        </w:rPr>
-      </w:pPr>
-      <w:r>
-        <w:rPr>
-          <w:rFonts w:cstheme="minorHAnsi"/>
-          <w:iCs/>
-          <w:strike/>
-          <w:color w:val="000000"/>
-          <w:szCs w:val="28"/>
-        </w:rPr>
-        <w:t>Resumir os pontos principais explicitados no corpo central do relatório;</w:t>
-      </w:r>
-    </w:p>
-    <w:p>
-      <w:pPr>
-        <w:numPr>
-          <w:ilvl w:val="2"/>
-          <w:numId w:val="18"/>
-        </w:numPr>
-        <w:tabs>
-          <w:tab w:val="clear" w:pos="2160"/>
-        </w:tabs>
-        <w:spacing w:before="120" w:after="120"/>
-        <w:ind w:left="567" w:firstLine="567"/>
-        <w:jc w:val="both"/>
-        <w:rPr>
-          <w:rFonts w:cstheme="minorHAnsi"/>
-          <w:iCs/>
-          <w:strike/>
-          <w:color w:val="000000"/>
-          <w:szCs w:val="28"/>
-        </w:rPr>
-      </w:pPr>
-      <w:r>
-        <w:rPr>
-          <w:rFonts w:cstheme="minorHAnsi"/>
-          <w:iCs/>
-          <w:strike/>
-          <w:color w:val="000000"/>
-          <w:szCs w:val="28"/>
-        </w:rPr>
-        <w:t>Realçar</w:t>
-      </w:r>
-      <w:r>
-        <w:rPr>
-          <w:rFonts w:cstheme="minorHAnsi"/>
-          <w:iCs/>
-          <w:strike/>
-          <w:color w:val="000000"/>
-          <w:szCs w:val="28"/>
-        </w:rPr>
-        <w:t xml:space="preserve"> os p</w:t>
-      </w:r>
-      <w:r>
-        <w:rPr>
-          <w:rFonts w:cstheme="minorHAnsi"/>
-          <w:iCs/>
-          <w:strike/>
-          <w:color w:val="000000"/>
-          <w:szCs w:val="28"/>
-        </w:rPr>
-        <w:t>rincipais resultados alcançados;</w:t>
-      </w:r>
-    </w:p>
-    <w:p>
-      <w:pPr>
-        <w:numPr>
-          <w:ilvl w:val="2"/>
-          <w:numId w:val="18"/>
-        </w:numPr>
-        <w:tabs>
-          <w:tab w:val="clear" w:pos="2160"/>
-        </w:tabs>
-        <w:spacing w:before="120" w:after="120"/>
-        <w:ind w:left="567" w:firstLine="567"/>
-        <w:jc w:val="both"/>
-        <w:rPr>
-          <w:rFonts w:cstheme="minorHAnsi"/>
-          <w:iCs/>
-          <w:strike/>
-          <w:color w:val="000000"/>
-          <w:szCs w:val="28"/>
-        </w:rPr>
-      </w:pPr>
-      <w:r>
-        <w:rPr>
-          <w:rFonts w:cstheme="minorHAnsi"/>
-          <w:iCs/>
-          <w:strike/>
-          <w:color w:val="000000"/>
-          <w:szCs w:val="28"/>
-        </w:rPr>
-        <w:t>Refl</w:t>
-      </w:r>
-      <w:r>
-        <w:rPr>
-          <w:rFonts w:cstheme="minorHAnsi"/>
-          <w:iCs/>
-          <w:strike/>
-          <w:color w:val="000000"/>
-          <w:szCs w:val="28"/>
-        </w:rPr>
-        <w:t>etir</w:t>
-      </w:r>
-      <w:r>
-        <w:rPr>
-          <w:rFonts w:cstheme="minorHAnsi"/>
-          <w:iCs/>
-          <w:strike/>
-          <w:color w:val="000000"/>
-          <w:szCs w:val="28"/>
-        </w:rPr>
-        <w:t xml:space="preserve"> sobre </w:t>
-      </w:r>
-      <w:r>
-        <w:rPr>
-          <w:rFonts w:cstheme="minorHAnsi"/>
-          <w:iCs/>
-          <w:strike/>
-          <w:color w:val="000000"/>
-          <w:szCs w:val="28"/>
-        </w:rPr>
-        <w:t xml:space="preserve">o trabalho </w:t>
-      </w:r>
-      <w:r>
-        <w:rPr>
-          <w:rFonts w:cstheme="minorHAnsi"/>
-          <w:iCs/>
-          <w:strike/>
-          <w:color w:val="000000"/>
-          <w:szCs w:val="28"/>
-        </w:rPr>
-        <w:t>desenvolvido, fazer sugestões de melh</w:t>
-      </w:r>
-      <w:r>
-        <w:rPr>
-          <w:rFonts w:cstheme="minorHAnsi"/>
-          <w:iCs/>
-          <w:strike/>
-          <w:color w:val="000000"/>
-          <w:szCs w:val="28"/>
-        </w:rPr>
-        <w:t>oria.</w:t>
-      </w:r>
-    </w:p>
-    <w:p>
-      <w:pPr>
-        <w:spacing w:before="120" w:after="120"/>
-        <w:ind w:firstLine="567"/>
-        <w:jc w:val="both"/>
-        <w:rPr>
-          <w:rFonts w:cstheme="minorHAnsi"/>
-          <w:iCs/>
-          <w:color w:val="000000"/>
-          <w:szCs w:val="28"/>
-        </w:rPr>
-      </w:pPr>
-    </w:p>
-    <w:p>
-      <w:pPr>
-        <w:spacing w:before="120" w:after="120"/>
-        <w:ind w:firstLine="567"/>
-        <w:rPr>
-          <w:rFonts w:cstheme="minorHAnsi"/>
-          <w:iCs/>
           <w:color w:val="000000"/>
           <w:szCs w:val="28"/>
         </w:rPr>
@@ -12330,7 +11165,7 @@
           <w:szCs w:val="24"/>
         </w:rPr>
       </w:pPr>
-      <w:bookmarkStart w:id="15" w:name="_Toc27476597"/>
+      <w:bookmarkStart w:id="14" w:name="_Toc27476597"/>
       <w:r>
         <w:rPr>
           <w:rFonts w:asciiTheme="minorHAnsi" w:hAnsiTheme="minorHAnsi" w:cstheme="minorHAnsi"/>
@@ -12343,7 +11178,7 @@
         <w:lastRenderedPageBreak/>
         <w:t>Referências</w:t>
       </w:r>
-      <w:bookmarkEnd w:id="15"/>
+      <w:bookmarkEnd w:id="14"/>
     </w:p>
     <w:p>
       <w:pPr>
@@ -12413,7 +11248,7 @@
       <w:pPr>
         <w:spacing w:before="120" w:after="120"/>
       </w:pPr>
-      <w:hyperlink r:id="rId35" w:history="1">
+      <w:hyperlink r:id="rId30" w:history="1">
         <w:r>
           <w:rPr>
             <w:rStyle w:val="Hiperligao"/>
@@ -12574,7 +11409,7 @@
           <w:sz w:val="20"/>
         </w:rPr>
         <w:sectPr>
-          <w:footerReference w:type="first" r:id="rId36"/>
+          <w:footerReference w:type="first" r:id="rId31"/>
           <w:pgSz w:w="11906" w:h="16838"/>
           <w:pgMar w:top="1417" w:right="1701" w:bottom="1417" w:left="1701" w:header="708" w:footer="708" w:gutter="0"/>
           <w:pgNumType w:start="1"/>
@@ -13021,7 +11856,7 @@
           <w:szCs w:val="24"/>
         </w:rPr>
       </w:pPr>
-      <w:bookmarkStart w:id="16" w:name="_Toc27476598"/>
+      <w:bookmarkStart w:id="15" w:name="_Toc27476598"/>
       <w:r>
         <w:rPr>
           <w:rFonts w:asciiTheme="minorHAnsi" w:hAnsiTheme="minorHAnsi" w:cstheme="minorHAnsi"/>
@@ -13205,7 +12040,7 @@
         </w:rPr>
         <w:t>S</w:t>
       </w:r>
-      <w:bookmarkEnd w:id="16"/>
+      <w:bookmarkEnd w:id="15"/>
     </w:p>
     <w:p>
       <w:pPr>
@@ -13238,7 +12073,7 @@
       <w:pPr>
         <w:pStyle w:val="Ttulo2"/>
       </w:pPr>
-      <w:bookmarkStart w:id="17" w:name="_Toc27476599"/>
+      <w:bookmarkStart w:id="16" w:name="_Toc27476599"/>
       <w:r>
         <w:lastRenderedPageBreak/>
         <w:t>ANEXO A</w:t>
@@ -13246,42 +12081,7 @@
       <w:r>
         <w:t xml:space="preserve"> _ Testes Unitários</w:t>
       </w:r>
-      <w:bookmarkEnd w:id="17"/>
-    </w:p>
-    <w:p>
-      <w:pPr>
-        <w:spacing w:before="120" w:after="120"/>
-        <w:rPr>
-          <w:rFonts w:cstheme="minorHAnsi"/>
-          <w:color w:val="000000" w:themeColor="text1"/>
-          <w:lang w:val="en-GB"/>
-        </w:rPr>
-      </w:pPr>
-    </w:p>
-    <w:p>
-      <w:pPr>
-        <w:spacing w:before="120" w:after="120"/>
-        <w:rPr>
-          <w:rFonts w:cstheme="minorHAnsi"/>
-          <w:color w:val="000000" w:themeColor="text1"/>
-        </w:rPr>
-      </w:pPr>
-      <w:r>
-        <w:rPr>
-          <w:rFonts w:cstheme="minorHAnsi"/>
-          <w:color w:val="000000" w:themeColor="text1"/>
-        </w:rPr>
-        <w:t>(Incluir os anexos que considerarem relevantes.)</w:t>
-      </w:r>
-    </w:p>
-    <w:p>
-      <w:pPr>
-        <w:spacing w:before="120" w:after="120"/>
-        <w:rPr>
-          <w:rFonts w:cstheme="minorHAnsi"/>
-          <w:color w:val="000000" w:themeColor="text1"/>
-        </w:rPr>
-      </w:pPr>
+      <w:bookmarkEnd w:id="16"/>
     </w:p>
     <w:p>
       <w:pPr>
@@ -13308,30 +12108,684 @@
     </w:p>
     <w:p>
       <w:pPr>
-        <w:rPr>
-          <w:rFonts w:cstheme="minorHAnsi"/>
-          <w:b/>
+        <w:pStyle w:val="Ttulo2"/>
+      </w:pPr>
+      <w:r>
+        <w:rPr>
+          <w:noProof/>
+        </w:rPr>
+        <w:lastRenderedPageBreak/>
+        <mc:AlternateContent>
+          <mc:Choice Requires="wps">
+            <w:drawing>
+              <wp:anchor distT="0" distB="0" distL="114300" distR="114300" simplePos="0" relativeHeight="251666432" behindDoc="0" locked="0" layoutInCell="1" allowOverlap="1" wp14:anchorId="39FEE545" wp14:editId="1A9412CF">
+                <wp:simplePos x="0" y="0"/>
+                <wp:positionH relativeFrom="column">
+                  <wp:posOffset>-629285</wp:posOffset>
+                </wp:positionH>
+                <wp:positionV relativeFrom="paragraph">
+                  <wp:posOffset>6971030</wp:posOffset>
+                </wp:positionV>
+                <wp:extent cx="6739255" cy="635"/>
+                <wp:effectExtent l="0" t="0" r="0" b="0"/>
+                <wp:wrapNone/>
+                <wp:docPr id="27" name="Caixa de texto 27"/>
+                <wp:cNvGraphicFramePr/>
+                <a:graphic xmlns:a="http://schemas.openxmlformats.org/drawingml/2006/main">
+                  <a:graphicData uri="http://schemas.microsoft.com/office/word/2010/wordprocessingShape">
+                    <wps:wsp>
+                      <wps:cNvSpPr txBox="1"/>
+                      <wps:spPr>
+                        <a:xfrm>
+                          <a:off x="0" y="0"/>
+                          <a:ext cx="6739255" cy="635"/>
+                        </a:xfrm>
+                        <a:prstGeom prst="rect">
+                          <a:avLst/>
+                        </a:prstGeom>
+                        <a:solidFill>
+                          <a:prstClr val="white"/>
+                        </a:solidFill>
+                        <a:ln>
+                          <a:noFill/>
+                        </a:ln>
+                      </wps:spPr>
+                      <wps:txbx>
+                        <w:txbxContent>
+                          <w:p>
+                            <w:pPr>
+                              <w:pStyle w:val="Legenda"/>
+                              <w:rPr>
+                                <w:rFonts w:cstheme="minorHAnsi"/>
+                                <w:b/>
+                                <w:i w:val="0"/>
+                                <w:iCs w:val="0"/>
+                                <w:noProof/>
+                                <w:color w:val="auto"/>
+                                <w:sz w:val="20"/>
+                                <w:szCs w:val="20"/>
+                              </w:rPr>
+                            </w:pPr>
+                            <w:r>
+                              <w:rPr>
+                                <w:i w:val="0"/>
+                                <w:iCs w:val="0"/>
+                                <w:color w:val="auto"/>
+                                <w:sz w:val="20"/>
+                                <w:szCs w:val="20"/>
+                              </w:rPr>
+                              <w:t xml:space="preserve">Figura </w:t>
+                            </w:r>
+                            <w:r>
+                              <w:rPr>
+                                <w:i w:val="0"/>
+                                <w:iCs w:val="0"/>
+                                <w:color w:val="auto"/>
+                                <w:sz w:val="20"/>
+                                <w:szCs w:val="20"/>
+                              </w:rPr>
+                              <w:fldChar w:fldCharType="begin"/>
+                            </w:r>
+                            <w:r>
+                              <w:rPr>
+                                <w:i w:val="0"/>
+                                <w:iCs w:val="0"/>
+                                <w:color w:val="auto"/>
+                                <w:sz w:val="20"/>
+                                <w:szCs w:val="20"/>
+                              </w:rPr>
+                              <w:instrText xml:space="preserve"> SEQ Figura \* ARABIC </w:instrText>
+                            </w:r>
+                            <w:r>
+                              <w:rPr>
+                                <w:i w:val="0"/>
+                                <w:iCs w:val="0"/>
+                                <w:color w:val="auto"/>
+                                <w:sz w:val="20"/>
+                                <w:szCs w:val="20"/>
+                              </w:rPr>
+                              <w:fldChar w:fldCharType="separate"/>
+                            </w:r>
+                            <w:r>
+                              <w:rPr>
+                                <w:i w:val="0"/>
+                                <w:iCs w:val="0"/>
+                                <w:noProof/>
+                                <w:color w:val="auto"/>
+                                <w:sz w:val="20"/>
+                                <w:szCs w:val="20"/>
+                              </w:rPr>
+                              <w:t>14</w:t>
+                            </w:r>
+                            <w:r>
+                              <w:rPr>
+                                <w:i w:val="0"/>
+                                <w:iCs w:val="0"/>
+                                <w:color w:val="auto"/>
+                                <w:sz w:val="20"/>
+                                <w:szCs w:val="20"/>
+                              </w:rPr>
+                              <w:fldChar w:fldCharType="end"/>
+                            </w:r>
+                            <w:r>
+                              <w:rPr>
+                                <w:i w:val="0"/>
+                                <w:iCs w:val="0"/>
+                                <w:color w:val="auto"/>
+                                <w:sz w:val="20"/>
+                                <w:szCs w:val="20"/>
+                              </w:rPr>
+                              <w:t xml:space="preserve"> - Modo Interativo</w:t>
+                            </w:r>
+                          </w:p>
+                        </w:txbxContent>
+                      </wps:txbx>
+                      <wps:bodyPr rot="0" spcFirstLastPara="0" vertOverflow="overflow" horzOverflow="overflow" vert="horz" wrap="square" lIns="0" tIns="0" rIns="0" bIns="0" numCol="1" spcCol="0" rtlCol="0" fromWordArt="0" anchor="t" anchorCtr="0" forceAA="0" compatLnSpc="1">
+                        <a:prstTxWarp prst="textNoShape">
+                          <a:avLst/>
+                        </a:prstTxWarp>
+                        <a:spAutoFit/>
+                      </wps:bodyPr>
+                    </wps:wsp>
+                  </a:graphicData>
+                </a:graphic>
+              </wp:anchor>
+            </w:drawing>
+          </mc:Choice>
+          <mc:Fallback>
+            <w:pict>
+              <v:shape w14:anchorId="39FEE545" id="Caixa de texto 27" o:spid="_x0000_s1033" type="#_x0000_t202" style="position:absolute;left:0;text-align:left;margin-left:-49.55pt;margin-top:548.9pt;width:530.65pt;height:.05pt;z-index:251666432;visibility:visible;mso-wrap-style:square;mso-wrap-distance-left:9pt;mso-wrap-distance-top:0;mso-wrap-distance-right:9pt;mso-wrap-distance-bottom:0;mso-position-horizontal:absolute;mso-position-horizontal-relative:text;mso-position-vertical:absolute;mso-position-vertical-relative:text;v-text-anchor:top" o:gfxdata="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" stroked="f">
+                <v:textbox style="mso-fit-shape-to-text:t" inset="0,0,0,0">
+                  <w:txbxContent>
+                    <w:p>
+                      <w:pPr>
+                        <w:pStyle w:val="Legenda"/>
+                        <w:rPr>
+                          <w:rFonts w:cstheme="minorHAnsi"/>
+                          <w:b/>
+                          <w:i w:val="0"/>
+                          <w:iCs w:val="0"/>
+                          <w:noProof/>
+                          <w:color w:val="auto"/>
+                          <w:sz w:val="20"/>
+                          <w:szCs w:val="20"/>
+                        </w:rPr>
+                      </w:pPr>
+                      <w:r>
+                        <w:rPr>
+                          <w:i w:val="0"/>
+                          <w:iCs w:val="0"/>
+                          <w:color w:val="auto"/>
+                          <w:sz w:val="20"/>
+                          <w:szCs w:val="20"/>
+                        </w:rPr>
+                        <w:t xml:space="preserve">Figura </w:t>
+                      </w:r>
+                      <w:r>
+                        <w:rPr>
+                          <w:i w:val="0"/>
+                          <w:iCs w:val="0"/>
+                          <w:color w:val="auto"/>
+                          <w:sz w:val="20"/>
+                          <w:szCs w:val="20"/>
+                        </w:rPr>
+                        <w:fldChar w:fldCharType="begin"/>
+                      </w:r>
+                      <w:r>
+                        <w:rPr>
+                          <w:i w:val="0"/>
+                          <w:iCs w:val="0"/>
+                          <w:color w:val="auto"/>
+                          <w:sz w:val="20"/>
+                          <w:szCs w:val="20"/>
+                        </w:rPr>
+                        <w:instrText xml:space="preserve"> SEQ Figura \* ARABIC </w:instrText>
+                      </w:r>
+                      <w:r>
+                        <w:rPr>
+                          <w:i w:val="0"/>
+                          <w:iCs w:val="0"/>
+                          <w:color w:val="auto"/>
+                          <w:sz w:val="20"/>
+                          <w:szCs w:val="20"/>
+                        </w:rPr>
+                        <w:fldChar w:fldCharType="separate"/>
+                      </w:r>
+                      <w:r>
+                        <w:rPr>
+                          <w:i w:val="0"/>
+                          <w:iCs w:val="0"/>
+                          <w:noProof/>
+                          <w:color w:val="auto"/>
+                          <w:sz w:val="20"/>
+                          <w:szCs w:val="20"/>
+                        </w:rPr>
+                        <w:t>14</w:t>
+                      </w:r>
+                      <w:r>
+                        <w:rPr>
+                          <w:i w:val="0"/>
+                          <w:iCs w:val="0"/>
+                          <w:color w:val="auto"/>
+                          <w:sz w:val="20"/>
+                          <w:szCs w:val="20"/>
+                        </w:rPr>
+                        <w:fldChar w:fldCharType="end"/>
+                      </w:r>
+                      <w:r>
+                        <w:rPr>
+                          <w:i w:val="0"/>
+                          <w:iCs w:val="0"/>
+                          <w:color w:val="auto"/>
+                          <w:sz w:val="20"/>
+                          <w:szCs w:val="20"/>
+                        </w:rPr>
+                        <w:t xml:space="preserve"> - Modo Interativo</w:t>
+                      </w:r>
+                    </w:p>
+                  </w:txbxContent>
+                </v:textbox>
+              </v:shape>
+            </w:pict>
+          </mc:Fallback>
+        </mc:AlternateContent>
+      </w:r>
+      <w:r>
+        <w:rPr>
+          <w:rFonts w:cstheme="minorHAnsi"/>
+          <w:bCs w:val="0"/>
+          <w:iCs/>
+          <w:noProof/>
+          <w:color w:val="000000"/>
+          <w:sz w:val="28"/>
+        </w:rPr>
+        <w:drawing>
+          <wp:anchor distT="0" distB="0" distL="114300" distR="114300" simplePos="0" relativeHeight="251664384" behindDoc="0" locked="0" layoutInCell="1" allowOverlap="1" wp14:anchorId="706B3862" wp14:editId="1EBF2260">
+            <wp:simplePos x="0" y="0"/>
+            <wp:positionH relativeFrom="margin">
+              <wp:posOffset>-629758</wp:posOffset>
+            </wp:positionH>
+            <wp:positionV relativeFrom="page">
+              <wp:posOffset>1241946</wp:posOffset>
+            </wp:positionV>
+            <wp:extent cx="6739502" cy="6572616"/>
+            <wp:effectExtent l="0" t="0" r="4445" b="0"/>
+            <wp:wrapNone/>
+            <wp:docPr id="23" name="Imagem 23"/>
+            <wp:cNvGraphicFramePr>
+              <a:graphicFrameLocks xmlns:a="http://schemas.openxmlformats.org/drawingml/2006/main" noChangeAspect="1"/>
+            </wp:cNvGraphicFramePr>
+            <a:graphic xmlns:a="http://schemas.openxmlformats.org/drawingml/2006/main">
+              <a:graphicData uri="http://schemas.openxmlformats.org/drawingml/2006/picture">
+                <pic:pic xmlns:pic="http://schemas.openxmlformats.org/drawingml/2006/picture">
+                  <pic:nvPicPr>
+                    <pic:cNvPr id="0" name="Picture 1"/>
+                    <pic:cNvPicPr>
+                      <a:picLocks noChangeAspect="1" noChangeArrowheads="1"/>
+                    </pic:cNvPicPr>
+                  </pic:nvPicPr>
+                  <pic:blipFill rotWithShape="1">
+                    <a:blip r:embed="rId32">
+                      <a:extLst>
+                        <a:ext uri="{28A0092B-C50C-407E-A947-70E740481C1C}">
+                          <a14:useLocalDpi xmlns:a14="http://schemas.microsoft.com/office/drawing/2010/main" val="0"/>
+                        </a:ext>
+                      </a:extLst>
+                    </a:blip>
+                    <a:srcRect l="1811" r="8268" b="531"/>
+                    <a:stretch/>
+                  </pic:blipFill>
+                  <pic:spPr bwMode="auto">
+                    <a:xfrm>
+                      <a:off x="0" y="0"/>
+                      <a:ext cx="6748531" cy="6581421"/>
+                    </a:xfrm>
+                    <a:prstGeom prst="rect">
+                      <a:avLst/>
+                    </a:prstGeom>
+                    <a:noFill/>
+                    <a:ln>
+                      <a:noFill/>
+                    </a:ln>
+                    <a:extLst>
+                      <a:ext uri="{53640926-AAD7-44D8-BBD7-CCE9431645EC}">
+                        <a14:shadowObscured xmlns:a14="http://schemas.microsoft.com/office/drawing/2010/main"/>
+                      </a:ext>
+                    </a:extLst>
+                  </pic:spPr>
+                </pic:pic>
+              </a:graphicData>
+            </a:graphic>
+            <wp14:sizeRelH relativeFrom="page">
+              <wp14:pctWidth>0</wp14:pctWidth>
+            </wp14:sizeRelH>
+            <wp14:sizeRelV relativeFrom="margin">
+              <wp14:pctHeight>0</wp14:pctHeight>
+            </wp14:sizeRelV>
+          </wp:anchor>
+        </w:drawing>
+      </w:r>
+      <w:r>
+        <w:t xml:space="preserve">ANEXO </w:t>
+      </w:r>
+      <w:r>
+        <w:t>B</w:t>
+      </w:r>
+      <w:r>
+        <w:t xml:space="preserve"> _ </w:t>
+      </w:r>
+      <w:r>
+        <w:t>Diagramas</w:t>
+      </w:r>
+    </w:p>
+    <w:p>
+      <w:pPr>
+        <w:rPr>
+          <w:rFonts w:cstheme="minorHAnsi"/>
+          <w:bCs/>
           <w:iCs/>
           <w:color w:val="000000"/>
           <w:sz w:val="28"/>
           <w:szCs w:val="24"/>
         </w:rPr>
       </w:pPr>
-    </w:p>
-    <w:p>
-      <w:pPr>
-        <w:rPr>
-          <w:rFonts w:cstheme="minorHAnsi"/>
-          <w:b/>
+      <w:r>
+        <w:rPr>
+          <w:rFonts w:cstheme="minorHAnsi"/>
+          <w:bCs/>
           <w:iCs/>
           <w:color w:val="000000"/>
           <w:sz w:val="28"/>
           <w:szCs w:val="24"/>
         </w:rPr>
-      </w:pPr>
+        <w:br w:type="page"/>
+      </w:r>
+    </w:p>
+    <w:p>
+      <w:pPr>
+        <w:keepNext/>
+      </w:pPr>
+      <w:bookmarkStart w:id="17" w:name="_GoBack"/>
+      <w:bookmarkEnd w:id="17"/>
+      <w:r>
+        <w:rPr>
+          <w:noProof/>
+        </w:rPr>
+        <w:lastRenderedPageBreak/>
+        <mc:AlternateContent>
+          <mc:Choice Requires="wps">
+            <w:drawing>
+              <wp:anchor distT="0" distB="0" distL="114300" distR="114300" simplePos="0" relativeHeight="251669504" behindDoc="0" locked="0" layoutInCell="1" allowOverlap="1" wp14:anchorId="13AD6582" wp14:editId="236952EA">
+                <wp:simplePos x="0" y="0"/>
+                <wp:positionH relativeFrom="column">
+                  <wp:posOffset>-272737</wp:posOffset>
+                </wp:positionH>
+                <wp:positionV relativeFrom="paragraph">
+                  <wp:posOffset>8919058</wp:posOffset>
+                </wp:positionV>
+                <wp:extent cx="3479800" cy="635"/>
+                <wp:effectExtent l="0" t="0" r="0" b="0"/>
+                <wp:wrapNone/>
+                <wp:docPr id="29" name="Caixa de texto 29"/>
+                <wp:cNvGraphicFramePr/>
+                <a:graphic xmlns:a="http://schemas.openxmlformats.org/drawingml/2006/main">
+                  <a:graphicData uri="http://schemas.microsoft.com/office/word/2010/wordprocessingShape">
+                    <wps:wsp>
+                      <wps:cNvSpPr txBox="1"/>
+                      <wps:spPr>
+                        <a:xfrm>
+                          <a:off x="0" y="0"/>
+                          <a:ext cx="3479800" cy="635"/>
+                        </a:xfrm>
+                        <a:prstGeom prst="rect">
+                          <a:avLst/>
+                        </a:prstGeom>
+                        <a:solidFill>
+                          <a:prstClr val="white"/>
+                        </a:solidFill>
+                        <a:ln>
+                          <a:noFill/>
+                        </a:ln>
+                      </wps:spPr>
+                      <wps:txbx>
+                        <w:txbxContent>
+                          <w:p>
+                            <w:pPr>
+                              <w:pStyle w:val="Legenda"/>
+                              <w:rPr>
+                                <w:rFonts w:cstheme="minorHAnsi"/>
+                                <w:bCs/>
+                                <w:i w:val="0"/>
+                                <w:iCs w:val="0"/>
+                                <w:noProof/>
+                                <w:color w:val="auto"/>
+                                <w:sz w:val="20"/>
+                                <w:szCs w:val="20"/>
+                              </w:rPr>
+                            </w:pPr>
+                            <w:r>
+                              <w:rPr>
+                                <w:i w:val="0"/>
+                                <w:iCs w:val="0"/>
+                                <w:color w:val="auto"/>
+                                <w:sz w:val="20"/>
+                                <w:szCs w:val="20"/>
+                              </w:rPr>
+                              <w:t xml:space="preserve">Figura </w:t>
+                            </w:r>
+                            <w:r>
+                              <w:rPr>
+                                <w:i w:val="0"/>
+                                <w:iCs w:val="0"/>
+                                <w:color w:val="auto"/>
+                                <w:sz w:val="20"/>
+                                <w:szCs w:val="20"/>
+                              </w:rPr>
+                              <w:fldChar w:fldCharType="begin"/>
+                            </w:r>
+                            <w:r>
+                              <w:rPr>
+                                <w:i w:val="0"/>
+                                <w:iCs w:val="0"/>
+                                <w:color w:val="auto"/>
+                                <w:sz w:val="20"/>
+                                <w:szCs w:val="20"/>
+                              </w:rPr>
+                              <w:instrText xml:space="preserve"> SEQ Figura \* ARABIC </w:instrText>
+                            </w:r>
+                            <w:r>
+                              <w:rPr>
+                                <w:i w:val="0"/>
+                                <w:iCs w:val="0"/>
+                                <w:color w:val="auto"/>
+                                <w:sz w:val="20"/>
+                                <w:szCs w:val="20"/>
+                              </w:rPr>
+                              <w:fldChar w:fldCharType="separate"/>
+                            </w:r>
+                            <w:r>
+                              <w:rPr>
+                                <w:i w:val="0"/>
+                                <w:iCs w:val="0"/>
+                                <w:noProof/>
+                                <w:color w:val="auto"/>
+                                <w:sz w:val="20"/>
+                                <w:szCs w:val="20"/>
+                              </w:rPr>
+                              <w:t>15</w:t>
+                            </w:r>
+                            <w:r>
+                              <w:rPr>
+                                <w:i w:val="0"/>
+                                <w:iCs w:val="0"/>
+                                <w:color w:val="auto"/>
+                                <w:sz w:val="20"/>
+                                <w:szCs w:val="20"/>
+                              </w:rPr>
+                              <w:fldChar w:fldCharType="end"/>
+                            </w:r>
+                            <w:r>
+                              <w:rPr>
+                                <w:i w:val="0"/>
+                                <w:iCs w:val="0"/>
+                                <w:color w:val="auto"/>
+                                <w:sz w:val="20"/>
+                                <w:szCs w:val="20"/>
+                              </w:rPr>
+                              <w:t xml:space="preserve"> - Modo Não Interativo</w:t>
+                            </w:r>
+                          </w:p>
+                        </w:txbxContent>
+                      </wps:txbx>
+                      <wps:bodyPr rot="0" spcFirstLastPara="0" vertOverflow="overflow" horzOverflow="overflow" vert="horz" wrap="square" lIns="0" tIns="0" rIns="0" bIns="0" numCol="1" spcCol="0" rtlCol="0" fromWordArt="0" anchor="t" anchorCtr="0" forceAA="0" compatLnSpc="1">
+                        <a:prstTxWarp prst="textNoShape">
+                          <a:avLst/>
+                        </a:prstTxWarp>
+                        <a:spAutoFit/>
+                      </wps:bodyPr>
+                    </wps:wsp>
+                  </a:graphicData>
+                </a:graphic>
+              </wp:anchor>
+            </w:drawing>
+          </mc:Choice>
+          <mc:Fallback>
+            <w:pict>
+              <v:shape w14:anchorId="13AD6582" id="Caixa de texto 29" o:spid="_x0000_s1034" type="#_x0000_t202" style="position:absolute;margin-left:-21.5pt;margin-top:702.3pt;width:274pt;height:.05pt;z-index:251669504;visibility:visible;mso-wrap-style:square;mso-wrap-distance-left:9pt;mso-wrap-distance-top:0;mso-wrap-distance-right:9pt;mso-wrap-distance-bottom:0;mso-position-horizontal:absolute;mso-position-horizontal-relative:text;mso-position-vertical:absolute;mso-position-vertical-relative:text;v-text-anchor:top" o:gfxdata="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" stroked="f">
+                <v:textbox style="mso-fit-shape-to-text:t" inset="0,0,0,0">
+                  <w:txbxContent>
+                    <w:p>
+                      <w:pPr>
+                        <w:pStyle w:val="Legenda"/>
+                        <w:rPr>
+                          <w:rFonts w:cstheme="minorHAnsi"/>
+                          <w:bCs/>
+                          <w:i w:val="0"/>
+                          <w:iCs w:val="0"/>
+                          <w:noProof/>
+                          <w:color w:val="auto"/>
+                          <w:sz w:val="20"/>
+                          <w:szCs w:val="20"/>
+                        </w:rPr>
+                      </w:pPr>
+                      <w:r>
+                        <w:rPr>
+                          <w:i w:val="0"/>
+                          <w:iCs w:val="0"/>
+                          <w:color w:val="auto"/>
+                          <w:sz w:val="20"/>
+                          <w:szCs w:val="20"/>
+                        </w:rPr>
+                        <w:t xml:space="preserve">Figura </w:t>
+                      </w:r>
+                      <w:r>
+                        <w:rPr>
+                          <w:i w:val="0"/>
+                          <w:iCs w:val="0"/>
+                          <w:color w:val="auto"/>
+                          <w:sz w:val="20"/>
+                          <w:szCs w:val="20"/>
+                        </w:rPr>
+                        <w:fldChar w:fldCharType="begin"/>
+                      </w:r>
+                      <w:r>
+                        <w:rPr>
+                          <w:i w:val="0"/>
+                          <w:iCs w:val="0"/>
+                          <w:color w:val="auto"/>
+                          <w:sz w:val="20"/>
+                          <w:szCs w:val="20"/>
+                        </w:rPr>
+                        <w:instrText xml:space="preserve"> SEQ Figura \* ARABIC </w:instrText>
+                      </w:r>
+                      <w:r>
+                        <w:rPr>
+                          <w:i w:val="0"/>
+                          <w:iCs w:val="0"/>
+                          <w:color w:val="auto"/>
+                          <w:sz w:val="20"/>
+                          <w:szCs w:val="20"/>
+                        </w:rPr>
+                        <w:fldChar w:fldCharType="separate"/>
+                      </w:r>
+                      <w:r>
+                        <w:rPr>
+                          <w:i w:val="0"/>
+                          <w:iCs w:val="0"/>
+                          <w:noProof/>
+                          <w:color w:val="auto"/>
+                          <w:sz w:val="20"/>
+                          <w:szCs w:val="20"/>
+                        </w:rPr>
+                        <w:t>15</w:t>
+                      </w:r>
+                      <w:r>
+                        <w:rPr>
+                          <w:i w:val="0"/>
+                          <w:iCs w:val="0"/>
+                          <w:color w:val="auto"/>
+                          <w:sz w:val="20"/>
+                          <w:szCs w:val="20"/>
+                        </w:rPr>
+                        <w:fldChar w:fldCharType="end"/>
+                      </w:r>
+                      <w:r>
+                        <w:rPr>
+                          <w:i w:val="0"/>
+                          <w:iCs w:val="0"/>
+                          <w:color w:val="auto"/>
+                          <w:sz w:val="20"/>
+                          <w:szCs w:val="20"/>
+                        </w:rPr>
+                        <w:t xml:space="preserve"> - Modo Não Interativo</w:t>
+                      </w:r>
+                    </w:p>
+                  </w:txbxContent>
+                </v:textbox>
+              </v:shape>
+            </w:pict>
+          </mc:Fallback>
+        </mc:AlternateContent>
+      </w:r>
+      <w:r>
+        <w:rPr>
+          <w:rFonts w:cstheme="minorHAnsi"/>
+          <w:bCs/>
+          <w:iCs/>
+          <w:noProof/>
+          <w:color w:val="000000"/>
+          <w:sz w:val="28"/>
+          <w:szCs w:val="24"/>
+        </w:rPr>
+        <w:drawing>
+          <wp:anchor distT="0" distB="0" distL="114300" distR="114300" simplePos="0" relativeHeight="251667456" behindDoc="0" locked="0" layoutInCell="1" allowOverlap="1" wp14:anchorId="6B21F4C7" wp14:editId="472033CA">
+            <wp:simplePos x="0" y="0"/>
+            <wp:positionH relativeFrom="margin">
+              <wp:posOffset>-288565</wp:posOffset>
+            </wp:positionH>
+            <wp:positionV relativeFrom="paragraph">
+              <wp:posOffset>-244702</wp:posOffset>
+            </wp:positionV>
+            <wp:extent cx="3657600" cy="9110614"/>
+            <wp:effectExtent l="0" t="0" r="0" b="0"/>
+            <wp:wrapNone/>
+            <wp:docPr id="28" name="Imagem 28"/>
+            <wp:cNvGraphicFramePr>
+              <a:graphicFrameLocks xmlns:a="http://schemas.openxmlformats.org/drawingml/2006/main" noChangeAspect="1"/>
+            </wp:cNvGraphicFramePr>
+            <a:graphic xmlns:a="http://schemas.openxmlformats.org/drawingml/2006/main">
+              <a:graphicData uri="http://schemas.openxmlformats.org/drawingml/2006/picture">
+                <pic:pic xmlns:pic="http://schemas.openxmlformats.org/drawingml/2006/picture">
+                  <pic:nvPicPr>
+                    <pic:cNvPr id="0" name="Picture 2"/>
+                    <pic:cNvPicPr>
+                      <a:picLocks noChangeAspect="1" noChangeArrowheads="1"/>
+                    </pic:cNvPicPr>
+                  </pic:nvPicPr>
+                  <pic:blipFill rotWithShape="1">
+                    <a:blip r:embed="rId33">
+                      <a:extLst>
+                        <a:ext uri="{28A0092B-C50C-407E-A947-70E740481C1C}">
+                          <a14:useLocalDpi xmlns:a14="http://schemas.microsoft.com/office/drawing/2010/main" val="0"/>
+                        </a:ext>
+                      </a:extLst>
+                    </a:blip>
+                    <a:srcRect l="22727" t="1099" r="23226" b="1263"/>
+                    <a:stretch/>
+                  </pic:blipFill>
+                  <pic:spPr bwMode="auto">
+                    <a:xfrm>
+                      <a:off x="0" y="0"/>
+                      <a:ext cx="3658862" cy="9113758"/>
+                    </a:xfrm>
+                    <a:prstGeom prst="rect">
+                      <a:avLst/>
+                    </a:prstGeom>
+                    <a:noFill/>
+                    <a:ln>
+                      <a:noFill/>
+                    </a:ln>
+                    <a:extLst>
+                      <a:ext uri="{53640926-AAD7-44D8-BBD7-CCE9431645EC}">
+                        <a14:shadowObscured xmlns:a14="http://schemas.microsoft.com/office/drawing/2010/main"/>
+                      </a:ext>
+                    </a:extLst>
+                  </pic:spPr>
+                </pic:pic>
+              </a:graphicData>
+            </a:graphic>
+            <wp14:sizeRelH relativeFrom="margin">
+              <wp14:pctWidth>0</wp14:pctWidth>
+            </wp14:sizeRelH>
+            <wp14:sizeRelV relativeFrom="margin">
+              <wp14:pctHeight>0</wp14:pctHeight>
+            </wp14:sizeRelV>
+          </wp:anchor>
+        </w:drawing>
+      </w:r>
     </w:p>
     <w:sectPr>
-      <w:footerReference w:type="first" r:id="rId37"/>
+      <w:footerReference w:type="first" r:id="rId34"/>
       <w:pgSz w:w="11906" w:h="16838"/>
       <w:pgMar w:top="1417" w:right="1701" w:bottom="1417" w:left="1701" w:header="708" w:footer="708" w:gutter="0"/>
       <w:pgNumType w:fmt="lowerRoman" w:start="2"/>
@@ -13466,16 +12920,6 @@
 </file>
 
 <file path=word/footer1.xml><?xml version="1.0" encoding="utf-8"?>
-<w:ftr xmlns:wpc="http://schemas.microsoft.com/office/word/2010/wordprocessingCanvas" xmlns:cx="http://schemas.microsoft.com/office/drawing/2014/chartex" xmlns:cx1="http://schemas.microsoft.com/office/drawing/2015/9/8/chartex" xmlns:cx2="http://schemas.microsoft.com/office/drawing/2015/10/21/chartex" xmlns:cx3="http://schemas.microsoft.com/office/drawing/2016/5/9/chartex" xmlns:cx4="http://schemas.microsoft.com/office/drawing/2016/5/10/chartex" xmlns:cx5="http://schemas.microsoft.com/office/drawing/2016/5/11/chartex" xmlns:cx6="http://schemas.microsoft.com/office/drawing/2016/5/12/chartex" xmlns:cx7="http://schemas.microsoft.com/office/drawing/2016/5/13/chartex" xmlns:cx8="http://schemas.microsoft.com/office/drawing/2016/5/14/chartex" xmlns:mc="http://schemas.openxmlformats.org/markup-compatibility/2006" xmlns:aink="http://schemas.microsoft.com/office/drawing/2016/ink" xmlns:am3d="http://schemas.microsoft.com/office/drawing/2017/model3d" xmlns:o="urn:schemas-microsoft-com:office:office" xmlns:r="http://schemas.openxmlformats.org/officeDocument/2006/relationships" xmlns:m="http://schemas.openxmlformats.org/officeDocument/2006/math" xmlns:v="urn:schemas-microsoft-com:vml" xmlns:wp14="http://schemas.microsoft.com/office/word/2010/wordprocessingDrawing" xmlns:wp="http://schemas.openxmlformats.org/drawingml/2006/wordprocessingDrawing" xmlns:w10="urn:schemas-microsoft-com:office:word" xmlns:w="http://schemas.openxmlformats.org/wordprocessingml/2006/main" xmlns:w14="http://schemas.microsoft.com/office/word/2010/wordml" xmlns:w15="http://schemas.microsoft.com/office/word/2012/wordml" xmlns:w16cid="http://schemas.microsoft.com/office/word/2016/wordml/cid" xmlns:w16se="http://schemas.microsoft.com/office/word/2015/wordml/symex" xmlns:wpg="http://schemas.microsoft.com/office/word/2010/wordprocessingGroup" xmlns:wpi="http://schemas.microsoft.com/office/word/2010/wordprocessingInk" xmlns:wne="http://schemas.microsoft.com/office/word/2006/wordml" xmlns:wps="http://schemas.microsoft.com/office/word/2010/wordprocessingShape" mc:Ignorable="w14 w15 w16se w16cid wp14">
-  <w:p>
-    <w:pPr>
-      <w:pStyle w:val="Rodap"/>
-    </w:pPr>
-  </w:p>
-</w:ftr>
-</file>
-
-<file path=word/footer2.xml><?xml version="1.0" encoding="utf-8"?>
 <w:ftr xmlns:wpc="http://schemas.microsoft.com/office/word/2010/wordprocessingCanvas" xmlns:cx="http://schemas.microsoft.com/office/drawing/2014/chartex" xmlns:cx1="http://schemas.microsoft.com/office/drawing/2015/9/8/chartex" xmlns:cx2="http://schemas.microsoft.com/office/drawing/2015/10/21/chartex" xmlns:cx3="http://schemas.microsoft.com/office/drawing/2016/5/9/chartex" xmlns:cx4="http://schemas.microsoft.com/office/drawing/2016/5/10/chartex" xmlns:cx5="http://schemas.microsoft.com/office/drawing/2016/5/11/chartex" xmlns:cx6="http://schemas.microsoft.com/office/drawing/2016/5/12/chartex" xmlns:cx7="http://schemas.microsoft.com/office/drawing/2016/5/13/chartex" xmlns:cx8="http://schemas.microsoft.com/office/drawing/2016/5/14/chartex" xmlns:mc="http://schemas.openxmlformats.org/markup-compatibility/2006" xmlns:aink="http://schemas.microsoft.com/office/drawing/2016/ink" xmlns:am3d="http://schemas.microsoft.com/office/drawing/2017/model3d" xmlns:o="urn:schemas-microsoft-com:office:office" xmlns:r="http://schemas.openxmlformats.org/officeDocument/2006/relationships" xmlns:m="http://schemas.openxmlformats.org/officeDocument/2006/math" xmlns:v="urn:schemas-microsoft-com:vml" xmlns:wp14="http://schemas.microsoft.com/office/word/2010/wordprocessingDrawing" xmlns:wp="http://schemas.openxmlformats.org/drawingml/2006/wordprocessingDrawing" xmlns:w10="urn:schemas-microsoft-com:office:word" xmlns:w="http://schemas.openxmlformats.org/wordprocessingml/2006/main" xmlns:w14="http://schemas.microsoft.com/office/word/2010/wordml" xmlns:w15="http://schemas.microsoft.com/office/word/2012/wordml" xmlns:w16cid="http://schemas.microsoft.com/office/word/2016/wordml/cid" xmlns:w16se="http://schemas.microsoft.com/office/word/2015/wordml/symex" xmlns:wpg="http://schemas.microsoft.com/office/word/2010/wordprocessingGroup" xmlns:wpi="http://schemas.microsoft.com/office/word/2010/wordprocessingInk" xmlns:wne="http://schemas.microsoft.com/office/word/2006/wordml" xmlns:wps="http://schemas.microsoft.com/office/word/2010/wordprocessingShape" mc:Ignorable="w14 w15 w16se w16cid wp14">
   <w:sdt>
     <w:sdtPr>
@@ -13528,17 +12972,7 @@
 </w:ftr>
 </file>
 
-<file path=word/footer3.xml><?xml version="1.0" encoding="utf-8"?>
-<w:ftr xmlns:wpc="http://schemas.microsoft.com/office/word/2010/wordprocessingCanvas" xmlns:cx="http://schemas.microsoft.com/office/drawing/2014/chartex" xmlns:cx1="http://schemas.microsoft.com/office/drawing/2015/9/8/chartex" xmlns:cx2="http://schemas.microsoft.com/office/drawing/2015/10/21/chartex" xmlns:cx3="http://schemas.microsoft.com/office/drawing/2016/5/9/chartex" xmlns:cx4="http://schemas.microsoft.com/office/drawing/2016/5/10/chartex" xmlns:cx5="http://schemas.microsoft.com/office/drawing/2016/5/11/chartex" xmlns:cx6="http://schemas.microsoft.com/office/drawing/2016/5/12/chartex" xmlns:cx7="http://schemas.microsoft.com/office/drawing/2016/5/13/chartex" xmlns:cx8="http://schemas.microsoft.com/office/drawing/2016/5/14/chartex" xmlns:mc="http://schemas.openxmlformats.org/markup-compatibility/2006" xmlns:aink="http://schemas.microsoft.com/office/drawing/2016/ink" xmlns:am3d="http://schemas.microsoft.com/office/drawing/2017/model3d" xmlns:o="urn:schemas-microsoft-com:office:office" xmlns:r="http://schemas.openxmlformats.org/officeDocument/2006/relationships" xmlns:m="http://schemas.openxmlformats.org/officeDocument/2006/math" xmlns:v="urn:schemas-microsoft-com:vml" xmlns:wp14="http://schemas.microsoft.com/office/word/2010/wordprocessingDrawing" xmlns:wp="http://schemas.openxmlformats.org/drawingml/2006/wordprocessingDrawing" xmlns:w10="urn:schemas-microsoft-com:office:word" xmlns:w="http://schemas.openxmlformats.org/wordprocessingml/2006/main" xmlns:w14="http://schemas.microsoft.com/office/word/2010/wordml" xmlns:w15="http://schemas.microsoft.com/office/word/2012/wordml" xmlns:w16cid="http://schemas.microsoft.com/office/word/2016/wordml/cid" xmlns:w16se="http://schemas.microsoft.com/office/word/2015/wordml/symex" xmlns:wpg="http://schemas.microsoft.com/office/word/2010/wordprocessingGroup" xmlns:wpi="http://schemas.microsoft.com/office/word/2010/wordprocessingInk" xmlns:wne="http://schemas.microsoft.com/office/word/2006/wordml" xmlns:wps="http://schemas.microsoft.com/office/word/2010/wordprocessingShape" mc:Ignorable="w14 w15 w16se w16cid wp14">
-  <w:p>
-    <w:pPr>
-      <w:pStyle w:val="Rodap"/>
-    </w:pPr>
-  </w:p>
-</w:ftr>
-</file>
-
-<file path=word/footer4.xml><?xml version="1.0" encoding="utf-8"?>
+<file path=word/footer2.xml><?xml version="1.0" encoding="utf-8"?>
 <w:ftr xmlns:wpc="http://schemas.microsoft.com/office/word/2010/wordprocessingCanvas" xmlns:cx="http://schemas.microsoft.com/office/drawing/2014/chartex" xmlns:cx1="http://schemas.microsoft.com/office/drawing/2015/9/8/chartex" xmlns:cx2="http://schemas.microsoft.com/office/drawing/2015/10/21/chartex" xmlns:cx3="http://schemas.microsoft.com/office/drawing/2016/5/9/chartex" xmlns:cx4="http://schemas.microsoft.com/office/drawing/2016/5/10/chartex" xmlns:cx5="http://schemas.microsoft.com/office/drawing/2016/5/11/chartex" xmlns:cx6="http://schemas.microsoft.com/office/drawing/2016/5/12/chartex" xmlns:cx7="http://schemas.microsoft.com/office/drawing/2016/5/13/chartex" xmlns:cx8="http://schemas.microsoft.com/office/drawing/2016/5/14/chartex" xmlns:mc="http://schemas.openxmlformats.org/markup-compatibility/2006" xmlns:aink="http://schemas.microsoft.com/office/drawing/2016/ink" xmlns:am3d="http://schemas.microsoft.com/office/drawing/2017/model3d" xmlns:o="urn:schemas-microsoft-com:office:office" xmlns:r="http://schemas.openxmlformats.org/officeDocument/2006/relationships" xmlns:m="http://schemas.openxmlformats.org/officeDocument/2006/math" xmlns:v="urn:schemas-microsoft-com:vml" xmlns:wp14="http://schemas.microsoft.com/office/word/2010/wordprocessingDrawing" xmlns:wp="http://schemas.openxmlformats.org/drawingml/2006/wordprocessingDrawing" xmlns:w10="urn:schemas-microsoft-com:office:word" xmlns:w="http://schemas.openxmlformats.org/wordprocessingml/2006/main" xmlns:w14="http://schemas.microsoft.com/office/word/2010/wordml" xmlns:w15="http://schemas.microsoft.com/office/word/2012/wordml" xmlns:w16cid="http://schemas.microsoft.com/office/word/2016/wordml/cid" xmlns:w16se="http://schemas.microsoft.com/office/word/2015/wordml/symex" xmlns:wpg="http://schemas.microsoft.com/office/word/2010/wordprocessingGroup" xmlns:wpi="http://schemas.microsoft.com/office/word/2010/wordprocessingInk" xmlns:wne="http://schemas.microsoft.com/office/word/2006/wordml" xmlns:wps="http://schemas.microsoft.com/office/word/2010/wordprocessingShape" mc:Ignorable="w14 w15 w16se w16cid wp14">
   <w:sdt>
     <w:sdtPr>
@@ -13591,7 +13025,7 @@
 </w:ftr>
 </file>
 
-<file path=word/footer5.xml><?xml version="1.0" encoding="utf-8"?>
+<file path=word/footer3.xml><?xml version="1.0" encoding="utf-8"?>
 <w:ftr xmlns:wpc="http://schemas.microsoft.com/office/word/2010/wordprocessingCanvas" xmlns:cx="http://schemas.microsoft.com/office/drawing/2014/chartex" xmlns:cx1="http://schemas.microsoft.com/office/drawing/2015/9/8/chartex" xmlns:cx2="http://schemas.microsoft.com/office/drawing/2015/10/21/chartex" xmlns:cx3="http://schemas.microsoft.com/office/drawing/2016/5/9/chartex" xmlns:cx4="http://schemas.microsoft.com/office/drawing/2016/5/10/chartex" xmlns:cx5="http://schemas.microsoft.com/office/drawing/2016/5/11/chartex" xmlns:cx6="http://schemas.microsoft.com/office/drawing/2016/5/12/chartex" xmlns:cx7="http://schemas.microsoft.com/office/drawing/2016/5/13/chartex" xmlns:cx8="http://schemas.microsoft.com/office/drawing/2016/5/14/chartex" xmlns:mc="http://schemas.openxmlformats.org/markup-compatibility/2006" xmlns:aink="http://schemas.microsoft.com/office/drawing/2016/ink" xmlns:am3d="http://schemas.microsoft.com/office/drawing/2017/model3d" xmlns:o="urn:schemas-microsoft-com:office:office" xmlns:r="http://schemas.openxmlformats.org/officeDocument/2006/relationships" xmlns:m="http://schemas.openxmlformats.org/officeDocument/2006/math" xmlns:v="urn:schemas-microsoft-com:vml" xmlns:wp14="http://schemas.microsoft.com/office/word/2010/wordprocessingDrawing" xmlns:wp="http://schemas.openxmlformats.org/drawingml/2006/wordprocessingDrawing" xmlns:w10="urn:schemas-microsoft-com:office:word" xmlns:w="http://schemas.openxmlformats.org/wordprocessingml/2006/main" xmlns:w14="http://schemas.microsoft.com/office/word/2010/wordml" xmlns:w15="http://schemas.microsoft.com/office/word/2012/wordml" xmlns:w16cid="http://schemas.microsoft.com/office/word/2016/wordml/cid" xmlns:w16se="http://schemas.microsoft.com/office/word/2015/wordml/symex" xmlns:wpg="http://schemas.microsoft.com/office/word/2010/wordprocessingGroup" xmlns:wpi="http://schemas.microsoft.com/office/word/2010/wordprocessingInk" xmlns:wne="http://schemas.microsoft.com/office/word/2006/wordml" xmlns:wps="http://schemas.microsoft.com/office/word/2010/wordprocessingShape" mc:Ignorable="w14 w15 w16se w16cid wp14">
   <w:p>
     <w:pPr>
@@ -13601,7 +13035,7 @@
 </w:ftr>
 </file>
 
-<file path=word/footer6.xml><?xml version="1.0" encoding="utf-8"?>
+<file path=word/footer4.xml><?xml version="1.0" encoding="utf-8"?>
 <w:ftr xmlns:wpc="http://schemas.microsoft.com/office/word/2010/wordprocessingCanvas" xmlns:cx="http://schemas.microsoft.com/office/drawing/2014/chartex" xmlns:cx1="http://schemas.microsoft.com/office/drawing/2015/9/8/chartex" xmlns:cx2="http://schemas.microsoft.com/office/drawing/2015/10/21/chartex" xmlns:cx3="http://schemas.microsoft.com/office/drawing/2016/5/9/chartex" xmlns:cx4="http://schemas.microsoft.com/office/drawing/2016/5/10/chartex" xmlns:cx5="http://schemas.microsoft.com/office/drawing/2016/5/11/chartex" xmlns:cx6="http://schemas.microsoft.com/office/drawing/2016/5/12/chartex" xmlns:cx7="http://schemas.microsoft.com/office/drawing/2016/5/13/chartex" xmlns:cx8="http://schemas.microsoft.com/office/drawing/2016/5/14/chartex" xmlns:mc="http://schemas.openxmlformats.org/markup-compatibility/2006" xmlns:aink="http://schemas.microsoft.com/office/drawing/2016/ink" xmlns:am3d="http://schemas.microsoft.com/office/drawing/2017/model3d" xmlns:o="urn:schemas-microsoft-com:office:office" xmlns:r="http://schemas.openxmlformats.org/officeDocument/2006/relationships" xmlns:m="http://schemas.openxmlformats.org/officeDocument/2006/math" xmlns:v="urn:schemas-microsoft-com:vml" xmlns:wp14="http://schemas.microsoft.com/office/word/2010/wordprocessingDrawing" xmlns:wp="http://schemas.openxmlformats.org/drawingml/2006/wordprocessingDrawing" xmlns:w10="urn:schemas-microsoft-com:office:word" xmlns:w="http://schemas.openxmlformats.org/wordprocessingml/2006/main" xmlns:w14="http://schemas.microsoft.com/office/word/2010/wordml" xmlns:w15="http://schemas.microsoft.com/office/word/2012/wordml" xmlns:w16cid="http://schemas.microsoft.com/office/word/2016/wordml/cid" xmlns:w16se="http://schemas.microsoft.com/office/word/2015/wordml/symex" xmlns:wpg="http://schemas.microsoft.com/office/word/2010/wordprocessingGroup" xmlns:wpi="http://schemas.microsoft.com/office/word/2010/wordprocessingInk" xmlns:wne="http://schemas.microsoft.com/office/word/2006/wordml" xmlns:wps="http://schemas.microsoft.com/office/word/2010/wordprocessingShape" mc:Ignorable="w14 w15 w16se w16cid wp14">
   <w:p>
     <w:pPr>
@@ -13611,7 +13045,7 @@
 </w:ftr>
 </file>
 
-<file path=word/footer7.xml><?xml version="1.0" encoding="utf-8"?>
+<file path=word/footer5.xml><?xml version="1.0" encoding="utf-8"?>
 <w:ftr xmlns:wpc="http://schemas.microsoft.com/office/word/2010/wordprocessingCanvas" xmlns:cx="http://schemas.microsoft.com/office/drawing/2014/chartex" xmlns:cx1="http://schemas.microsoft.com/office/drawing/2015/9/8/chartex" xmlns:cx2="http://schemas.microsoft.com/office/drawing/2015/10/21/chartex" xmlns:cx3="http://schemas.microsoft.com/office/drawing/2016/5/9/chartex" xmlns:cx4="http://schemas.microsoft.com/office/drawing/2016/5/10/chartex" xmlns:cx5="http://schemas.microsoft.com/office/drawing/2016/5/11/chartex" xmlns:cx6="http://schemas.microsoft.com/office/drawing/2016/5/12/chartex" xmlns:cx7="http://schemas.microsoft.com/office/drawing/2016/5/13/chartex" xmlns:cx8="http://schemas.microsoft.com/office/drawing/2016/5/14/chartex" xmlns:mc="http://schemas.openxmlformats.org/markup-compatibility/2006" xmlns:aink="http://schemas.microsoft.com/office/drawing/2016/ink" xmlns:am3d="http://schemas.microsoft.com/office/drawing/2017/model3d" xmlns:o="urn:schemas-microsoft-com:office:office" xmlns:r="http://schemas.openxmlformats.org/officeDocument/2006/relationships" xmlns:m="http://schemas.openxmlformats.org/officeDocument/2006/math" xmlns:v="urn:schemas-microsoft-com:vml" xmlns:wp14="http://schemas.microsoft.com/office/word/2010/wordprocessingDrawing" xmlns:wp="http://schemas.openxmlformats.org/drawingml/2006/wordprocessingDrawing" xmlns:w10="urn:schemas-microsoft-com:office:word" xmlns:w="http://schemas.openxmlformats.org/wordprocessingml/2006/main" xmlns:w14="http://schemas.microsoft.com/office/word/2010/wordml" xmlns:w15="http://schemas.microsoft.com/office/word/2012/wordml" xmlns:w16cid="http://schemas.microsoft.com/office/word/2016/wordml/cid" xmlns:w16se="http://schemas.microsoft.com/office/word/2015/wordml/symex" xmlns:wpg="http://schemas.microsoft.com/office/word/2010/wordprocessingGroup" xmlns:wpi="http://schemas.microsoft.com/office/word/2010/wordprocessingInk" xmlns:wne="http://schemas.microsoft.com/office/word/2006/wordml" xmlns:wps="http://schemas.microsoft.com/office/word/2010/wordprocessingShape" mc:Ignorable="w14 w15 w16se w16cid wp14">
   <w:sdt>
     <w:sdtPr>
@@ -13689,44 +13123,6 @@
   <w:footnote w:id="1">
     <w:p>
       <w:pPr>
-        <w:pStyle w:val="Textodenotaderodap"/>
-        <w:spacing w:after="0" w:line="20" w:lineRule="atLeast"/>
-        <w:rPr>
-          <w:rFonts w:asciiTheme="minorHAnsi" w:hAnsiTheme="minorHAnsi" w:cstheme="minorHAnsi"/>
-        </w:rPr>
-      </w:pPr>
-      <w:r>
-        <w:rPr>
-          <w:rStyle w:val="Refdenotaderodap"/>
-          <w:rFonts w:asciiTheme="minorHAnsi" w:hAnsiTheme="minorHAnsi" w:cstheme="minorHAnsi"/>
-        </w:rPr>
-        <w:footnoteRef/>
-      </w:r>
-      <w:r>
-        <w:rPr>
-          <w:rFonts w:asciiTheme="minorHAnsi" w:hAnsiTheme="minorHAnsi" w:cstheme="minorHAnsi"/>
-        </w:rPr>
-        <w:t xml:space="preserve"> Notas de rodapé: tamanho 10 </w:t>
-      </w:r>
-      <w:proofErr w:type="spellStart"/>
-      <w:r>
-        <w:rPr>
-          <w:rFonts w:asciiTheme="minorHAnsi" w:hAnsiTheme="minorHAnsi" w:cstheme="minorHAnsi"/>
-        </w:rPr>
-        <w:t>pt</w:t>
-      </w:r>
-      <w:proofErr w:type="spellEnd"/>
-      <w:r>
-        <w:rPr>
-          <w:rFonts w:asciiTheme="minorHAnsi" w:hAnsiTheme="minorHAnsi" w:cstheme="minorHAnsi"/>
-        </w:rPr>
-        <w:t>; espaçamento entre linhas: simples (1).</w:t>
-      </w:r>
-    </w:p>
-  </w:footnote>
-  <w:footnote w:id="2">
-    <w:p>
-      <w:pPr>
         <w:ind w:left="142" w:hanging="142"/>
         <w:jc w:val="both"/>
         <w:rPr>
@@ -13778,7 +13174,7 @@
       </w:pPr>
     </w:p>
   </w:footnote>
-  <w:footnote w:id="3">
+  <w:footnote w:id="2">
     <w:p>
       <w:pPr>
         <w:pStyle w:val="Textodenotaderodap"/>
@@ -13814,36 +13210,6 @@
     </w:p>
   </w:footnote>
 </w:footnotes>
-</file>
-
-<file path=word/header1.xml><?xml version="1.0" encoding="utf-8"?>
-<w:hdr xmlns:wpc="http://schemas.microsoft.com/office/word/2010/wordprocessingCanvas" xmlns:cx="http://schemas.microsoft.com/office/drawing/2014/chartex" xmlns:cx1="http://schemas.microsoft.com/office/drawing/2015/9/8/chartex" xmlns:cx2="http://schemas.microsoft.com/office/drawing/2015/10/21/chartex" xmlns:cx3="http://schemas.microsoft.com/office/drawing/2016/5/9/chartex" xmlns:cx4="http://schemas.microsoft.com/office/drawing/2016/5/10/chartex" xmlns:cx5="http://schemas.microsoft.com/office/drawing/2016/5/11/chartex" xmlns:cx6="http://schemas.microsoft.com/office/drawing/2016/5/12/chartex" xmlns:cx7="http://schemas.microsoft.com/office/drawing/2016/5/13/chartex" xmlns:cx8="http://schemas.microsoft.com/office/drawing/2016/5/14/chartex" xmlns:mc="http://schemas.openxmlformats.org/markup-compatibility/2006" xmlns:aink="http://schemas.microsoft.com/office/drawing/2016/ink" xmlns:am3d="http://schemas.microsoft.com/office/drawing/2017/model3d" xmlns:o="urn:schemas-microsoft-com:office:office" xmlns:r="http://schemas.openxmlformats.org/officeDocument/2006/relationships" xmlns:m="http://schemas.openxmlformats.org/officeDocument/2006/math" xmlns:v="urn:schemas-microsoft-com:vml" xmlns:wp14="http://schemas.microsoft.com/office/word/2010/wordprocessingDrawing" xmlns:wp="http://schemas.openxmlformats.org/drawingml/2006/wordprocessingDrawing" xmlns:w10="urn:schemas-microsoft-com:office:word" xmlns:w="http://schemas.openxmlformats.org/wordprocessingml/2006/main" xmlns:w14="http://schemas.microsoft.com/office/word/2010/wordml" xmlns:w15="http://schemas.microsoft.com/office/word/2012/wordml" xmlns:w16cid="http://schemas.microsoft.com/office/word/2016/wordml/cid" xmlns:w16se="http://schemas.microsoft.com/office/word/2015/wordml/symex" xmlns:wpg="http://schemas.microsoft.com/office/word/2010/wordprocessingGroup" xmlns:wpi="http://schemas.microsoft.com/office/word/2010/wordprocessingInk" xmlns:wne="http://schemas.microsoft.com/office/word/2006/wordml" xmlns:wps="http://schemas.microsoft.com/office/word/2010/wordprocessingShape" mc:Ignorable="w14 w15 w16se w16cid wp14">
-  <w:p>
-    <w:pPr>
-      <w:pStyle w:val="Cabealho"/>
-    </w:pPr>
-  </w:p>
-</w:hdr>
-</file>
-
-<file path=word/header2.xml><?xml version="1.0" encoding="utf-8"?>
-<w:hdr xmlns:wpc="http://schemas.microsoft.com/office/word/2010/wordprocessingCanvas" xmlns:cx="http://schemas.microsoft.com/office/drawing/2014/chartex" xmlns:cx1="http://schemas.microsoft.com/office/drawing/2015/9/8/chartex" xmlns:cx2="http://schemas.microsoft.com/office/drawing/2015/10/21/chartex" xmlns:cx3="http://schemas.microsoft.com/office/drawing/2016/5/9/chartex" xmlns:cx4="http://schemas.microsoft.com/office/drawing/2016/5/10/chartex" xmlns:cx5="http://schemas.microsoft.com/office/drawing/2016/5/11/chartex" xmlns:cx6="http://schemas.microsoft.com/office/drawing/2016/5/12/chartex" xmlns:cx7="http://schemas.microsoft.com/office/drawing/2016/5/13/chartex" xmlns:cx8="http://schemas.microsoft.com/office/drawing/2016/5/14/chartex" xmlns:mc="http://schemas.openxmlformats.org/markup-compatibility/2006" xmlns:aink="http://schemas.microsoft.com/office/drawing/2016/ink" xmlns:am3d="http://schemas.microsoft.com/office/drawing/2017/model3d" xmlns:o="urn:schemas-microsoft-com:office:office" xmlns:r="http://schemas.openxmlformats.org/officeDocument/2006/relationships" xmlns:m="http://schemas.openxmlformats.org/officeDocument/2006/math" xmlns:v="urn:schemas-microsoft-com:vml" xmlns:wp14="http://schemas.microsoft.com/office/word/2010/wordprocessingDrawing" xmlns:wp="http://schemas.openxmlformats.org/drawingml/2006/wordprocessingDrawing" xmlns:w10="urn:schemas-microsoft-com:office:word" xmlns:w="http://schemas.openxmlformats.org/wordprocessingml/2006/main" xmlns:w14="http://schemas.microsoft.com/office/word/2010/wordml" xmlns:w15="http://schemas.microsoft.com/office/word/2012/wordml" xmlns:w16cid="http://schemas.microsoft.com/office/word/2016/wordml/cid" xmlns:w16se="http://schemas.microsoft.com/office/word/2015/wordml/symex" xmlns:wpg="http://schemas.microsoft.com/office/word/2010/wordprocessingGroup" xmlns:wpi="http://schemas.microsoft.com/office/word/2010/wordprocessingInk" xmlns:wne="http://schemas.microsoft.com/office/word/2006/wordml" xmlns:wps="http://schemas.microsoft.com/office/word/2010/wordprocessingShape" mc:Ignorable="w14 w15 w16se w16cid wp14">
-  <w:p>
-    <w:pPr>
-      <w:pStyle w:val="Cabealho"/>
-    </w:pPr>
-  </w:p>
-</w:hdr>
-</file>
-
-<file path=word/header3.xml><?xml version="1.0" encoding="utf-8"?>
-<w:hdr xmlns:wpc="http://schemas.microsoft.com/office/word/2010/wordprocessingCanvas" xmlns:cx="http://schemas.microsoft.com/office/drawing/2014/chartex" xmlns:cx1="http://schemas.microsoft.com/office/drawing/2015/9/8/chartex" xmlns:cx2="http://schemas.microsoft.com/office/drawing/2015/10/21/chartex" xmlns:cx3="http://schemas.microsoft.com/office/drawing/2016/5/9/chartex" xmlns:cx4="http://schemas.microsoft.com/office/drawing/2016/5/10/chartex" xmlns:cx5="http://schemas.microsoft.com/office/drawing/2016/5/11/chartex" xmlns:cx6="http://schemas.microsoft.com/office/drawing/2016/5/12/chartex" xmlns:cx7="http://schemas.microsoft.com/office/drawing/2016/5/13/chartex" xmlns:cx8="http://schemas.microsoft.com/office/drawing/2016/5/14/chartex" xmlns:mc="http://schemas.openxmlformats.org/markup-compatibility/2006" xmlns:aink="http://schemas.microsoft.com/office/drawing/2016/ink" xmlns:am3d="http://schemas.microsoft.com/office/drawing/2017/model3d" xmlns:o="urn:schemas-microsoft-com:office:office" xmlns:r="http://schemas.openxmlformats.org/officeDocument/2006/relationships" xmlns:m="http://schemas.openxmlformats.org/officeDocument/2006/math" xmlns:v="urn:schemas-microsoft-com:vml" xmlns:wp14="http://schemas.microsoft.com/office/word/2010/wordprocessingDrawing" xmlns:wp="http://schemas.openxmlformats.org/drawingml/2006/wordprocessingDrawing" xmlns:w10="urn:schemas-microsoft-com:office:word" xmlns:w="http://schemas.openxmlformats.org/wordprocessingml/2006/main" xmlns:w14="http://schemas.microsoft.com/office/word/2010/wordml" xmlns:w15="http://schemas.microsoft.com/office/word/2012/wordml" xmlns:w16cid="http://schemas.microsoft.com/office/word/2016/wordml/cid" xmlns:w16se="http://schemas.microsoft.com/office/word/2015/wordml/symex" xmlns:wpg="http://schemas.microsoft.com/office/word/2010/wordprocessingGroup" xmlns:wpi="http://schemas.microsoft.com/office/word/2010/wordprocessingInk" xmlns:wne="http://schemas.microsoft.com/office/word/2006/wordml" xmlns:wps="http://schemas.microsoft.com/office/word/2010/wordprocessingShape" mc:Ignorable="w14 w15 w16se w16cid wp14">
-  <w:p>
-    <w:pPr>
-      <w:pStyle w:val="Cabealho"/>
-    </w:pPr>
-  </w:p>
-</w:hdr>
 </file>
 
 <file path=word/numbering.xml><?xml version="1.0" encoding="utf-8"?>
@@ -17266,7 +16632,7 @@
       </w:pPr>
     </w:pPrDefault>
   </w:docDefaults>
-  <w:latentStyles w:defLockedState="0" w:defUIPriority="99" w:defSemiHidden="0" w:defUnhideWhenUsed="0" w:defQFormat="0" w:count="377">
+  <w:latentStyles w:defLockedState="0" w:defUIPriority="99" w:defSemiHidden="0" w:defUnhideWhenUsed="0" w:defQFormat="0" w:count="376">
     <w:lsdException w:name="Normal" w:uiPriority="0" w:qFormat="1"/>
     <w:lsdException w:name="heading 1" w:uiPriority="9" w:qFormat="1"/>
     <w:lsdException w:name="heading 2" w:semiHidden="1" w:uiPriority="9" w:unhideWhenUsed="1" w:qFormat="1"/>
@@ -17643,7 +17009,6 @@
     <w:lsdException w:name="Hashtag" w:semiHidden="1" w:unhideWhenUsed="1"/>
     <w:lsdException w:name="Unresolved Mention" w:semiHidden="1" w:unhideWhenUsed="1"/>
     <w:lsdException w:name="Smart Link" w:semiHidden="1" w:unhideWhenUsed="1"/>
-    <w:lsdException w:name="Smart Link Error" w:semiHidden="1" w:unhideWhenUsed="1"/>
   </w:latentStyles>
   <w:style w:type="paragraph" w:default="1" w:styleId="Normal">
     <w:name w:val="Normal"/>
@@ -18712,7 +18077,7 @@
 </file>
 
 <file path=customXml/itemProps2.xml><?xml version="1.0" encoding="utf-8"?>
-<ds:datastoreItem xmlns:ds="http://schemas.openxmlformats.org/officeDocument/2006/customXml" ds:itemID="{08EE9AA7-6A49-4157-9D6E-69ED2996EFFB}">
+<ds:datastoreItem xmlns:ds="http://schemas.openxmlformats.org/officeDocument/2006/customXml" ds:itemID="{226561E5-E07E-4481-850D-FA6B7287A6AA}">
   <ds:schemaRefs>
     <ds:schemaRef ds:uri="http://schemas.openxmlformats.org/officeDocument/2006/bibliography"/>
   </ds:schemaRefs>

</xml_diff>

<commit_message>
Adicionada as referências do tópico de análise de séries temporais
</commit_message>
<xml_diff>
--- a/Template_Relatório-Projeto_LAPR1-2019-2020.docx
+++ b/Template_Relatório-Projeto_LAPR1-2019-2020.docx
@@ -552,7 +552,7 @@
                     <v:stroke joinstyle="miter"/>
                     <v:path gradientshapeok="t" o:connecttype="rect"/>
                   </v:shapetype>
-                  <v:shape id="Caixa de Texto 39" o:spid="_x0000_s1028" type="#_x0000_t202" style="position:absolute;margin-left:277.5pt;margin-top:277.3pt;width:228.7pt;height:231.75pt;z-index:251654144;visibility:visible;mso-wrap-style:square;mso-width-percent:0;mso-height-percent:0;mso-wrap-distance-left:9pt;mso-wrap-distance-top:0;mso-wrap-distance-right:9pt;mso-wrap-distance-bottom:0;mso-position-horizontal:absolute;mso-position-horizontal-relative:page;mso-position-vertical:absolute;mso-position-vertical-relative:page;mso-width-percent:0;mso-height-percent:0;mso-width-relative:page;mso-height-relative:page;v-text-anchor:top" o:gfxdata="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" filled="f" stroked="f" strokeweight=".5pt">
+                  <v:shape id="Caixa de Texto 39" o:spid="_x0000_s1028" type="#_x0000_t202" style="position:absolute;margin-left:277.5pt;margin-top:277.3pt;width:228.7pt;height:231.75pt;z-index:251654144;visibility:visible;mso-wrap-style:square;mso-width-percent:0;mso-height-percent:0;mso-wrap-distance-left:9pt;mso-wrap-distance-top:0;mso-wrap-distance-right:9pt;mso-wrap-distance-bottom:0;mso-position-horizontal:absolute;mso-position-horizontal-relative:page;mso-position-vertical:absolute;mso-position-vertical-relative:page;mso-width-percent:0;mso-height-percent:0;mso-width-relative:page;mso-height-relative:page;v-text-anchor:top" o:gfxdata="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" filled="f" stroked="f" strokeweight=".5pt">
                     <v:textbox>
                       <w:txbxContent>
                         <w:sdt>
@@ -880,7 +880,7 @@
               </mc:Choice>
               <mc:Fallback>
                 <w:pict>
-                  <v:shape w14:anchorId="1AB9EDCA" id="Caixa de Texto 33" o:spid="_x0000_s1029" type="#_x0000_t202" style="position:absolute;margin-left:280.55pt;margin-top:500.3pt;width:223.5pt;height:91.85pt;z-index:251657216;visibility:visible;mso-wrap-style:square;mso-width-percent:0;mso-height-percent:0;mso-wrap-distance-left:9pt;mso-wrap-distance-top:0;mso-wrap-distance-right:9pt;mso-wrap-distance-bottom:0;mso-position-horizontal:absolute;mso-position-horizontal-relative:page;mso-position-vertical:absolute;mso-position-vertical-relative:page;mso-width-percent:0;mso-height-percent:0;mso-width-relative:page;mso-height-relative:margin;v-text-anchor:top" o:gfxdata="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" filled="f" stroked="f" strokeweight=".5pt">
+                  <v:shape w14:anchorId="1AB9EDCA" id="Caixa de Texto 33" o:spid="_x0000_s1029" type="#_x0000_t202" style="position:absolute;margin-left:280.55pt;margin-top:500.3pt;width:223.5pt;height:91.85pt;z-index:251657216;visibility:visible;mso-wrap-style:square;mso-width-percent:0;mso-height-percent:0;mso-wrap-distance-left:9pt;mso-wrap-distance-top:0;mso-wrap-distance-right:9pt;mso-wrap-distance-bottom:0;mso-position-horizontal:absolute;mso-position-horizontal-relative:page;mso-position-vertical:absolute;mso-position-vertical-relative:page;mso-width-percent:0;mso-height-percent:0;mso-width-relative:page;mso-height-relative:margin;v-text-anchor:top" o:gfxdata="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" filled="f" stroked="f" strokeweight=".5pt">
                     <v:textbox>
                       <w:txbxContent>
                         <w:p>
@@ -1473,7 +1473,7 @@
               </mc:Choice>
               <mc:Fallback>
                 <w:pict>
-                  <v:shape w14:anchorId="366F4CF0" id="Text Box 14" o:spid="_x0000_s1031" type="#_x0000_t202" style="position:absolute;margin-left:280.5pt;margin-top:612pt;width:178.85pt;height:138.75pt;z-index:251658240;visibility:visible;mso-wrap-style:square;mso-width-percent:0;mso-height-percent:0;mso-wrap-distance-left:9pt;mso-wrap-distance-top:0;mso-wrap-distance-right:9pt;mso-wrap-distance-bottom:0;mso-position-horizontal:absolute;mso-position-horizontal-relative:page;mso-position-vertical:absolute;mso-position-vertical-relative:page;mso-width-percent:0;mso-height-percent:0;mso-width-relative:page;mso-height-relative:margin;v-text-anchor:top" o:gfxdata="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" filled="f" stroked="f" strokeweight=".5pt">
+                  <v:shape w14:anchorId="366F4CF0" id="Text Box 14" o:spid="_x0000_s1031" type="#_x0000_t202" style="position:absolute;margin-left:280.5pt;margin-top:612pt;width:178.85pt;height:138.75pt;z-index:251658240;visibility:visible;mso-wrap-style:square;mso-width-percent:0;mso-height-percent:0;mso-wrap-distance-left:9pt;mso-wrap-distance-top:0;mso-wrap-distance-right:9pt;mso-wrap-distance-bottom:0;mso-position-horizontal:absolute;mso-position-horizontal-relative:page;mso-position-vertical:absolute;mso-position-vertical-relative:page;mso-width-percent:0;mso-height-percent:0;mso-width-relative:page;mso-height-relative:margin;v-text-anchor:top" o:gfxdata="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" filled="f" stroked="f" strokeweight=".5pt">
                     <v:textbox>
                       <w:txbxContent>
                         <w:p>
@@ -10620,7 +10620,8 @@
     <w:p>
       <w:pPr>
         <w:spacing w:before="120" w:after="120"/>
-        <w:ind w:left="426" w:firstLine="141"/>
+        <w:ind w:firstLine="567"/>
+        <w:jc w:val="both"/>
         <w:rPr>
           <w:rFonts w:cstheme="minorHAnsi"/>
           <w:iCs/>
@@ -10659,7 +10660,8 @@
     <w:p>
       <w:pPr>
         <w:spacing w:before="120" w:after="120"/>
-        <w:ind w:left="426" w:firstLine="141"/>
+        <w:ind w:firstLine="567"/>
+        <w:jc w:val="both"/>
         <w:rPr>
           <w:rFonts w:cstheme="minorHAnsi"/>
           <w:iCs/>
@@ -10743,7 +10745,8 @@
     <w:p>
       <w:pPr>
         <w:spacing w:before="120" w:after="120"/>
-        <w:ind w:left="708" w:firstLine="282"/>
+        <w:ind w:left="709" w:hanging="142"/>
+        <w:jc w:val="both"/>
         <w:rPr>
           <w:rFonts w:cstheme="minorHAnsi"/>
           <w:iCs/>
@@ -10759,6 +10762,24 @@
           <w:szCs w:val="28"/>
         </w:rPr>
         <w:t>-</w:t>
+      </w:r>
+      <w:r>
+        <w:rPr>
+          <w:rFonts w:cstheme="minorHAnsi"/>
+          <w:iCs/>
+          <w:color w:val="000000"/>
+          <w:szCs w:val="28"/>
+        </w:rPr>
+        <w:t xml:space="preserve"> </w:t>
+      </w:r>
+      <w:r>
+        <w:rPr>
+          <w:rFonts w:cstheme="minorHAnsi"/>
+          <w:iCs/>
+          <w:color w:val="000000"/>
+          <w:szCs w:val="28"/>
+        </w:rPr>
+        <w:tab/>
       </w:r>
       <w:r>
         <w:rPr>
@@ -10812,7 +10833,8 @@
     <w:p>
       <w:pPr>
         <w:spacing w:before="120" w:after="120"/>
-        <w:ind w:left="708" w:firstLine="282"/>
+        <w:ind w:left="708" w:hanging="141"/>
+        <w:jc w:val="both"/>
         <w:rPr>
           <w:rFonts w:cstheme="minorHAnsi"/>
           <w:iCs/>
@@ -10828,6 +10850,15 @@
           <w:szCs w:val="28"/>
         </w:rPr>
         <w:t>-</w:t>
+      </w:r>
+      <w:r>
+        <w:rPr>
+          <w:rFonts w:cstheme="minorHAnsi"/>
+          <w:iCs/>
+          <w:color w:val="000000"/>
+          <w:szCs w:val="28"/>
+        </w:rPr>
+        <w:tab/>
       </w:r>
       <w:r>
         <w:rPr>
@@ -10881,7 +10912,8 @@
     <w:p>
       <w:pPr>
         <w:spacing w:before="120" w:after="120"/>
-        <w:ind w:left="708" w:firstLine="282"/>
+        <w:ind w:left="708" w:hanging="141"/>
+        <w:jc w:val="both"/>
         <w:rPr>
           <w:rFonts w:cstheme="minorHAnsi"/>
           <w:iCs/>
@@ -10897,6 +10929,15 @@
           <w:szCs w:val="28"/>
         </w:rPr>
         <w:t xml:space="preserve">- </w:t>
+      </w:r>
+      <w:r>
+        <w:rPr>
+          <w:rFonts w:cstheme="minorHAnsi"/>
+          <w:iCs/>
+          <w:color w:val="000000"/>
+          <w:szCs w:val="28"/>
+        </w:rPr>
+        <w:tab/>
       </w:r>
       <w:r>
         <w:rPr>
@@ -10948,7 +10989,8 @@
     <w:p>
       <w:pPr>
         <w:spacing w:before="120" w:after="120"/>
-        <w:ind w:left="708" w:firstLine="282"/>
+        <w:ind w:left="708" w:hanging="141"/>
+        <w:jc w:val="both"/>
         <w:rPr>
           <w:rFonts w:cstheme="minorHAnsi"/>
           <w:iCs/>
@@ -10964,6 +11006,15 @@
           <w:szCs w:val="28"/>
         </w:rPr>
         <w:t>-</w:t>
+      </w:r>
+      <w:r>
+        <w:rPr>
+          <w:rFonts w:cstheme="minorHAnsi"/>
+          <w:iCs/>
+          <w:color w:val="000000"/>
+          <w:szCs w:val="28"/>
+        </w:rPr>
+        <w:tab/>
       </w:r>
       <w:r>
         <w:rPr>
@@ -10988,7 +11039,8 @@
     <w:p>
       <w:pPr>
         <w:spacing w:before="120" w:after="120"/>
-        <w:ind w:left="708" w:firstLine="282"/>
+        <w:ind w:left="708" w:hanging="141"/>
+        <w:jc w:val="both"/>
         <w:rPr>
           <w:rFonts w:cstheme="minorHAnsi"/>
           <w:iCs/>
@@ -11004,6 +11056,15 @@
           <w:szCs w:val="28"/>
         </w:rPr>
         <w:t>-</w:t>
+      </w:r>
+      <w:r>
+        <w:rPr>
+          <w:rFonts w:cstheme="minorHAnsi"/>
+          <w:iCs/>
+          <w:color w:val="000000"/>
+          <w:szCs w:val="28"/>
+        </w:rPr>
+        <w:tab/>
       </w:r>
       <w:r>
         <w:rPr>
@@ -11028,7 +11089,8 @@
     <w:p>
       <w:pPr>
         <w:spacing w:before="120" w:after="120"/>
-        <w:ind w:left="708" w:firstLine="282"/>
+        <w:ind w:firstLine="567"/>
+        <w:jc w:val="both"/>
         <w:rPr>
           <w:rFonts w:cstheme="minorHAnsi"/>
           <w:iCs/>
@@ -11103,7 +11165,8 @@
     <w:p>
       <w:pPr>
         <w:spacing w:before="120" w:after="120"/>
-        <w:ind w:left="426" w:firstLine="141"/>
+        <w:ind w:firstLine="567"/>
+        <w:jc w:val="both"/>
         <w:rPr>
           <w:rFonts w:cstheme="minorHAnsi"/>
           <w:iCs/>
@@ -11194,6 +11257,7 @@
     <w:p>
       <w:pPr>
         <w:spacing w:before="120" w:after="120"/>
+        <w:jc w:val="both"/>
       </w:pPr>
       <w:proofErr w:type="spellStart"/>
       <w:r>
@@ -11247,6 +11311,10 @@
     <w:p>
       <w:pPr>
         <w:spacing w:before="120" w:after="120"/>
+        <w:jc w:val="both"/>
+        <w:rPr>
+          <w:rStyle w:val="Hiperligao"/>
+        </w:rPr>
       </w:pPr>
       <w:hyperlink r:id="rId30" w:history="1">
         <w:r>
@@ -11260,6 +11328,7 @@
     <w:p>
       <w:pPr>
         <w:spacing w:before="120" w:after="120"/>
+        <w:jc w:val="both"/>
         <w:rPr>
           <w:rFonts w:cstheme="minorHAnsi"/>
           <w:iCs/>
@@ -11267,10 +11336,20 @@
           <w:szCs w:val="24"/>
         </w:rPr>
       </w:pPr>
+      <w:r>
+        <w:rPr>
+          <w:rFonts w:cstheme="minorHAnsi"/>
+          <w:iCs/>
+          <w:color w:val="000000"/>
+          <w:szCs w:val="24"/>
+        </w:rPr>
+        <w:t>Manuel, J., &amp; Xavier, N. (2016). UNIVERSIDADE ABERTA ANÁLISE E PREVISÃO DE SÉRIES TEMPORAIS COM MODELOS ARIMA E ANÁLISE ESPECTRAL SINGULAR.</w:t>
+      </w:r>
     </w:p>
     <w:p>
       <w:pPr>
         <w:spacing w:before="120" w:after="120"/>
+        <w:jc w:val="both"/>
         <w:rPr>
           <w:rFonts w:cstheme="minorHAnsi"/>
           <w:iCs/>
@@ -11278,10 +11357,151 @@
           <w:szCs w:val="24"/>
         </w:rPr>
       </w:pPr>
+      <w:r>
+        <w:rPr>
+          <w:rFonts w:cstheme="minorHAnsi"/>
+          <w:iCs/>
+          <w:color w:val="000000"/>
+          <w:szCs w:val="24"/>
+        </w:rPr>
+        <w:t xml:space="preserve">Análise de Séries Temporais - 2a Edição Revista e Ampliada </w:t>
+      </w:r>
+      <w:proofErr w:type="spellStart"/>
+      <w:r>
+        <w:rPr>
+          <w:rFonts w:cstheme="minorHAnsi"/>
+          <w:iCs/>
+          <w:color w:val="000000"/>
+          <w:szCs w:val="24"/>
+        </w:rPr>
+        <w:t>by</w:t>
+      </w:r>
+      <w:proofErr w:type="spellEnd"/>
+      <w:r>
+        <w:rPr>
+          <w:rFonts w:cstheme="minorHAnsi"/>
+          <w:iCs/>
+          <w:color w:val="000000"/>
+          <w:szCs w:val="24"/>
+        </w:rPr>
+        <w:t xml:space="preserve"> Editora </w:t>
+      </w:r>
+      <w:proofErr w:type="spellStart"/>
+      <w:r>
+        <w:rPr>
+          <w:rFonts w:cstheme="minorHAnsi"/>
+          <w:iCs/>
+          <w:color w:val="000000"/>
+          <w:szCs w:val="24"/>
+        </w:rPr>
+        <w:t>Blucher</w:t>
+      </w:r>
+      <w:proofErr w:type="spellEnd"/>
+      <w:r>
+        <w:rPr>
+          <w:rFonts w:cstheme="minorHAnsi"/>
+          <w:iCs/>
+          <w:color w:val="000000"/>
+          <w:szCs w:val="24"/>
+        </w:rPr>
+        <w:t xml:space="preserve"> - </w:t>
+      </w:r>
+      <w:proofErr w:type="spellStart"/>
+      <w:r>
+        <w:rPr>
+          <w:rFonts w:cstheme="minorHAnsi"/>
+          <w:iCs/>
+          <w:color w:val="000000"/>
+          <w:szCs w:val="24"/>
+        </w:rPr>
+        <w:t>Issuu</w:t>
+      </w:r>
+      <w:proofErr w:type="spellEnd"/>
+      <w:r>
+        <w:rPr>
+          <w:rFonts w:cstheme="minorHAnsi"/>
+          <w:iCs/>
+          <w:color w:val="000000"/>
+          <w:szCs w:val="24"/>
+        </w:rPr>
+        <w:t xml:space="preserve">. (n.d.). </w:t>
+      </w:r>
+      <w:proofErr w:type="spellStart"/>
+      <w:r>
+        <w:rPr>
+          <w:rFonts w:cstheme="minorHAnsi"/>
+          <w:iCs/>
+          <w:color w:val="000000"/>
+          <w:szCs w:val="24"/>
+        </w:rPr>
+        <w:t>Retrieved</w:t>
+      </w:r>
+      <w:proofErr w:type="spellEnd"/>
+      <w:r>
+        <w:rPr>
+          <w:rFonts w:cstheme="minorHAnsi"/>
+          <w:iCs/>
+          <w:color w:val="000000"/>
+          <w:szCs w:val="24"/>
+        </w:rPr>
+        <w:t xml:space="preserve"> </w:t>
+      </w:r>
+      <w:proofErr w:type="spellStart"/>
+      <w:r>
+        <w:rPr>
+          <w:rFonts w:cstheme="minorHAnsi"/>
+          <w:iCs/>
+          <w:color w:val="000000"/>
+          <w:szCs w:val="24"/>
+        </w:rPr>
+        <w:t>January</w:t>
+      </w:r>
+      <w:proofErr w:type="spellEnd"/>
+      <w:r>
+        <w:rPr>
+          <w:rFonts w:cstheme="minorHAnsi"/>
+          <w:iCs/>
+          <w:color w:val="000000"/>
+          <w:szCs w:val="24"/>
+        </w:rPr>
+        <w:t xml:space="preserve"> 4, 2020, </w:t>
+      </w:r>
+      <w:proofErr w:type="spellStart"/>
+      <w:r>
+        <w:rPr>
+          <w:rFonts w:cstheme="minorHAnsi"/>
+          <w:iCs/>
+          <w:color w:val="000000"/>
+          <w:szCs w:val="24"/>
+        </w:rPr>
+        <w:t>from</w:t>
+      </w:r>
+      <w:proofErr w:type="spellEnd"/>
+      <w:r>
+        <w:rPr>
+          <w:rFonts w:cstheme="minorHAnsi"/>
+          <w:iCs/>
+          <w:color w:val="000000"/>
+          <w:szCs w:val="24"/>
+        </w:rPr>
+        <w:t xml:space="preserve"> </w:t>
+      </w:r>
+      <w:hyperlink r:id="rId31" w:history="1">
+        <w:r>
+          <w:rPr>
+            <w:rStyle w:val="Hiperligao"/>
+            <w:rFonts w:cstheme="minorHAnsi"/>
+            <w:iCs/>
+            <w:szCs w:val="24"/>
+          </w:rPr>
+          <w:t>https://issuu.com/editorablucher/docs/issuu_analise_temporais_isbn9788521203896/5?e=1099747/5170484</w:t>
+        </w:r>
+      </w:hyperlink>
     </w:p>
     <w:p>
       <w:pPr>
         <w:spacing w:before="120" w:after="120"/>
+        <w:jc w:val="both"/>
         <w:rPr>
           <w:rFonts w:cstheme="minorHAnsi"/>
           <w:iCs/>
@@ -11296,6 +11516,573 @@
           <w:color w:val="000000"/>
           <w:szCs w:val="24"/>
         </w:rPr>
+        <w:t xml:space="preserve">Hugo Victor Hugo </w:t>
+      </w:r>
+      <w:proofErr w:type="spellStart"/>
+      <w:r>
+        <w:rPr>
+          <w:rFonts w:cstheme="minorHAnsi"/>
+          <w:iCs/>
+          <w:color w:val="000000"/>
+          <w:szCs w:val="24"/>
+        </w:rPr>
+        <w:t>Lachos</w:t>
+      </w:r>
+      <w:proofErr w:type="spellEnd"/>
+      <w:r>
+        <w:rPr>
+          <w:rFonts w:cstheme="minorHAnsi"/>
+          <w:iCs/>
+          <w:color w:val="000000"/>
+          <w:szCs w:val="24"/>
+        </w:rPr>
+        <w:t xml:space="preserve"> </w:t>
+      </w:r>
+      <w:proofErr w:type="spellStart"/>
+      <w:r>
+        <w:rPr>
+          <w:rFonts w:cstheme="minorHAnsi"/>
+          <w:iCs/>
+          <w:color w:val="000000"/>
+          <w:szCs w:val="24"/>
+        </w:rPr>
+        <w:t>Lachos</w:t>
+      </w:r>
+      <w:proofErr w:type="spellEnd"/>
+      <w:r>
+        <w:rPr>
+          <w:rFonts w:cstheme="minorHAnsi"/>
+          <w:iCs/>
+          <w:color w:val="000000"/>
+          <w:szCs w:val="24"/>
+        </w:rPr>
+        <w:t xml:space="preserve"> </w:t>
+      </w:r>
+      <w:proofErr w:type="spellStart"/>
+      <w:r>
+        <w:rPr>
+          <w:rFonts w:cstheme="minorHAnsi"/>
+          <w:iCs/>
+          <w:color w:val="000000"/>
+          <w:szCs w:val="24"/>
+        </w:rPr>
+        <w:t>Davila</w:t>
+      </w:r>
+      <w:proofErr w:type="spellEnd"/>
+      <w:r>
+        <w:rPr>
+          <w:rFonts w:cstheme="minorHAnsi"/>
+          <w:iCs/>
+          <w:color w:val="000000"/>
+          <w:szCs w:val="24"/>
+        </w:rPr>
+        <w:t>, V. (n.d.). Introdução às Séries Temporais.</w:t>
+      </w:r>
+    </w:p>
+    <w:p>
+      <w:pPr>
+        <w:spacing w:before="120" w:after="120"/>
+        <w:jc w:val="both"/>
+        <w:rPr>
+          <w:rFonts w:cstheme="minorHAnsi"/>
+          <w:iCs/>
+          <w:color w:val="000000"/>
+          <w:szCs w:val="24"/>
+        </w:rPr>
+      </w:pPr>
+      <w:r>
+        <w:rPr>
+          <w:rFonts w:cstheme="minorHAnsi"/>
+          <w:iCs/>
+          <w:color w:val="000000"/>
+          <w:szCs w:val="24"/>
+        </w:rPr>
+        <w:t xml:space="preserve">Exponential </w:t>
+      </w:r>
+      <w:proofErr w:type="spellStart"/>
+      <w:r>
+        <w:rPr>
+          <w:rFonts w:cstheme="minorHAnsi"/>
+          <w:iCs/>
+          <w:color w:val="000000"/>
+          <w:szCs w:val="24"/>
+        </w:rPr>
+        <w:t>Moving</w:t>
+      </w:r>
+      <w:proofErr w:type="spellEnd"/>
+      <w:r>
+        <w:rPr>
+          <w:rFonts w:cstheme="minorHAnsi"/>
+          <w:iCs/>
+          <w:color w:val="000000"/>
+          <w:szCs w:val="24"/>
+        </w:rPr>
+        <w:t xml:space="preserve"> </w:t>
+      </w:r>
+      <w:proofErr w:type="spellStart"/>
+      <w:r>
+        <w:rPr>
+          <w:rFonts w:cstheme="minorHAnsi"/>
+          <w:iCs/>
+          <w:color w:val="000000"/>
+          <w:szCs w:val="24"/>
+        </w:rPr>
+        <w:t>Average</w:t>
+      </w:r>
+      <w:proofErr w:type="spellEnd"/>
+      <w:r>
+        <w:rPr>
+          <w:rFonts w:cstheme="minorHAnsi"/>
+          <w:iCs/>
+          <w:color w:val="000000"/>
+          <w:szCs w:val="24"/>
+        </w:rPr>
+        <w:t xml:space="preserve"> - EMA </w:t>
+      </w:r>
+      <w:proofErr w:type="spellStart"/>
+      <w:r>
+        <w:rPr>
+          <w:rFonts w:cstheme="minorHAnsi"/>
+          <w:iCs/>
+          <w:color w:val="000000"/>
+          <w:szCs w:val="24"/>
+        </w:rPr>
+        <w:t>Definition</w:t>
+      </w:r>
+      <w:proofErr w:type="spellEnd"/>
+      <w:r>
+        <w:rPr>
+          <w:rFonts w:cstheme="minorHAnsi"/>
+          <w:iCs/>
+          <w:color w:val="000000"/>
+          <w:szCs w:val="24"/>
+        </w:rPr>
+        <w:t xml:space="preserve">. (n.d.). </w:t>
+      </w:r>
+      <w:proofErr w:type="spellStart"/>
+      <w:r>
+        <w:rPr>
+          <w:rFonts w:cstheme="minorHAnsi"/>
+          <w:iCs/>
+          <w:color w:val="000000"/>
+          <w:szCs w:val="24"/>
+        </w:rPr>
+        <w:t>Retrieved</w:t>
+      </w:r>
+      <w:proofErr w:type="spellEnd"/>
+      <w:r>
+        <w:rPr>
+          <w:rFonts w:cstheme="minorHAnsi"/>
+          <w:iCs/>
+          <w:color w:val="000000"/>
+          <w:szCs w:val="24"/>
+        </w:rPr>
+        <w:t xml:space="preserve"> </w:t>
+      </w:r>
+      <w:proofErr w:type="spellStart"/>
+      <w:r>
+        <w:rPr>
+          <w:rFonts w:cstheme="minorHAnsi"/>
+          <w:iCs/>
+          <w:color w:val="000000"/>
+          <w:szCs w:val="24"/>
+        </w:rPr>
+        <w:t>January</w:t>
+      </w:r>
+      <w:proofErr w:type="spellEnd"/>
+      <w:r>
+        <w:rPr>
+          <w:rFonts w:cstheme="minorHAnsi"/>
+          <w:iCs/>
+          <w:color w:val="000000"/>
+          <w:szCs w:val="24"/>
+        </w:rPr>
+        <w:t xml:space="preserve"> 4, 2020, </w:t>
+      </w:r>
+      <w:proofErr w:type="spellStart"/>
+      <w:r>
+        <w:rPr>
+          <w:rFonts w:cstheme="minorHAnsi"/>
+          <w:iCs/>
+          <w:color w:val="000000"/>
+          <w:szCs w:val="24"/>
+        </w:rPr>
+        <w:t>from</w:t>
+      </w:r>
+      <w:proofErr w:type="spellEnd"/>
+      <w:r>
+        <w:rPr>
+          <w:rFonts w:cstheme="minorHAnsi"/>
+          <w:iCs/>
+          <w:color w:val="000000"/>
+          <w:szCs w:val="24"/>
+        </w:rPr>
+        <w:t xml:space="preserve"> </w:t>
+      </w:r>
+      <w:hyperlink r:id="rId32" w:history="1">
+        <w:r>
+          <w:rPr>
+            <w:rStyle w:val="Hiperligao"/>
+            <w:rFonts w:cstheme="minorHAnsi"/>
+            <w:iCs/>
+            <w:szCs w:val="24"/>
+          </w:rPr>
+          <w:t>https://www.investopedia.com/terms/e/ema.asp</w:t>
+        </w:r>
+      </w:hyperlink>
+    </w:p>
+    <w:p>
+      <w:pPr>
+        <w:spacing w:before="120" w:after="120"/>
+        <w:jc w:val="both"/>
+        <w:rPr>
+          <w:rFonts w:cstheme="minorHAnsi"/>
+          <w:iCs/>
+          <w:color w:val="000000"/>
+          <w:szCs w:val="24"/>
+        </w:rPr>
+      </w:pPr>
+      <w:proofErr w:type="spellStart"/>
+      <w:r>
+        <w:rPr>
+          <w:rFonts w:cstheme="minorHAnsi"/>
+          <w:iCs/>
+          <w:color w:val="000000"/>
+          <w:szCs w:val="24"/>
+        </w:rPr>
+        <w:t>Simple</w:t>
+      </w:r>
+      <w:proofErr w:type="spellEnd"/>
+      <w:r>
+        <w:rPr>
+          <w:rFonts w:cstheme="minorHAnsi"/>
+          <w:iCs/>
+          <w:color w:val="000000"/>
+          <w:szCs w:val="24"/>
+        </w:rPr>
+        <w:t xml:space="preserve"> </w:t>
+      </w:r>
+      <w:proofErr w:type="spellStart"/>
+      <w:r>
+        <w:rPr>
+          <w:rFonts w:cstheme="minorHAnsi"/>
+          <w:iCs/>
+          <w:color w:val="000000"/>
+          <w:szCs w:val="24"/>
+        </w:rPr>
+        <w:t>Moving</w:t>
+      </w:r>
+      <w:proofErr w:type="spellEnd"/>
+      <w:r>
+        <w:rPr>
+          <w:rFonts w:cstheme="minorHAnsi"/>
+          <w:iCs/>
+          <w:color w:val="000000"/>
+          <w:szCs w:val="24"/>
+        </w:rPr>
+        <w:t xml:space="preserve"> </w:t>
+      </w:r>
+      <w:proofErr w:type="spellStart"/>
+      <w:r>
+        <w:rPr>
+          <w:rFonts w:cstheme="minorHAnsi"/>
+          <w:iCs/>
+          <w:color w:val="000000"/>
+          <w:szCs w:val="24"/>
+        </w:rPr>
+        <w:t>Average</w:t>
+      </w:r>
+      <w:proofErr w:type="spellEnd"/>
+      <w:r>
+        <w:rPr>
+          <w:rFonts w:cstheme="minorHAnsi"/>
+          <w:iCs/>
+          <w:color w:val="000000"/>
+          <w:szCs w:val="24"/>
+        </w:rPr>
+        <w:t xml:space="preserve"> (SMA) </w:t>
+      </w:r>
+      <w:proofErr w:type="spellStart"/>
+      <w:r>
+        <w:rPr>
+          <w:rFonts w:cstheme="minorHAnsi"/>
+          <w:iCs/>
+          <w:color w:val="000000"/>
+          <w:szCs w:val="24"/>
+        </w:rPr>
+        <w:t>Definition</w:t>
+      </w:r>
+      <w:proofErr w:type="spellEnd"/>
+      <w:r>
+        <w:rPr>
+          <w:rFonts w:cstheme="minorHAnsi"/>
+          <w:iCs/>
+          <w:color w:val="000000"/>
+          <w:szCs w:val="24"/>
+        </w:rPr>
+        <w:t xml:space="preserve">. (n.d.). </w:t>
+      </w:r>
+      <w:proofErr w:type="spellStart"/>
+      <w:r>
+        <w:rPr>
+          <w:rFonts w:cstheme="minorHAnsi"/>
+          <w:iCs/>
+          <w:color w:val="000000"/>
+          <w:szCs w:val="24"/>
+        </w:rPr>
+        <w:t>Retrieved</w:t>
+      </w:r>
+      <w:proofErr w:type="spellEnd"/>
+      <w:r>
+        <w:rPr>
+          <w:rFonts w:cstheme="minorHAnsi"/>
+          <w:iCs/>
+          <w:color w:val="000000"/>
+          <w:szCs w:val="24"/>
+        </w:rPr>
+        <w:t xml:space="preserve"> </w:t>
+      </w:r>
+      <w:proofErr w:type="spellStart"/>
+      <w:r>
+        <w:rPr>
+          <w:rFonts w:cstheme="minorHAnsi"/>
+          <w:iCs/>
+          <w:color w:val="000000"/>
+          <w:szCs w:val="24"/>
+        </w:rPr>
+        <w:t>January</w:t>
+      </w:r>
+      <w:proofErr w:type="spellEnd"/>
+      <w:r>
+        <w:rPr>
+          <w:rFonts w:cstheme="minorHAnsi"/>
+          <w:iCs/>
+          <w:color w:val="000000"/>
+          <w:szCs w:val="24"/>
+        </w:rPr>
+        <w:t xml:space="preserve"> 4, 2020, </w:t>
+      </w:r>
+      <w:proofErr w:type="spellStart"/>
+      <w:r>
+        <w:rPr>
+          <w:rFonts w:cstheme="minorHAnsi"/>
+          <w:iCs/>
+          <w:color w:val="000000"/>
+          <w:szCs w:val="24"/>
+        </w:rPr>
+        <w:t>from</w:t>
+      </w:r>
+      <w:proofErr w:type="spellEnd"/>
+      <w:r>
+        <w:rPr>
+          <w:rFonts w:cstheme="minorHAnsi"/>
+          <w:iCs/>
+          <w:color w:val="000000"/>
+          <w:szCs w:val="24"/>
+        </w:rPr>
+        <w:t xml:space="preserve"> </w:t>
+      </w:r>
+      <w:hyperlink r:id="rId33" w:history="1">
+        <w:r>
+          <w:rPr>
+            <w:rStyle w:val="Hiperligao"/>
+            <w:rFonts w:cstheme="minorHAnsi"/>
+            <w:iCs/>
+            <w:szCs w:val="24"/>
+          </w:rPr>
+          <w:t>https://www.investopedia.com/terms/s/sma.asp</w:t>
+        </w:r>
+      </w:hyperlink>
+    </w:p>
+    <w:p>
+      <w:pPr>
+        <w:spacing w:before="120" w:after="120"/>
+        <w:jc w:val="both"/>
+        <w:rPr>
+          <w:rFonts w:cstheme="minorHAnsi"/>
+          <w:iCs/>
+          <w:color w:val="000000"/>
+          <w:szCs w:val="24"/>
+        </w:rPr>
+      </w:pPr>
+      <w:proofErr w:type="spellStart"/>
+      <w:r>
+        <w:rPr>
+          <w:rFonts w:cstheme="minorHAnsi"/>
+          <w:iCs/>
+          <w:color w:val="000000"/>
+          <w:szCs w:val="24"/>
+        </w:rPr>
+        <w:t>Chatfield</w:t>
+      </w:r>
+      <w:proofErr w:type="spellEnd"/>
+      <w:r>
+        <w:rPr>
+          <w:rFonts w:cstheme="minorHAnsi"/>
+          <w:iCs/>
+          <w:color w:val="000000"/>
+          <w:szCs w:val="24"/>
+        </w:rPr>
+        <w:t xml:space="preserve">, C. (2003). </w:t>
+      </w:r>
+      <w:proofErr w:type="spellStart"/>
+      <w:r>
+        <w:rPr>
+          <w:rFonts w:cstheme="minorHAnsi"/>
+          <w:iCs/>
+          <w:color w:val="000000"/>
+          <w:szCs w:val="24"/>
+        </w:rPr>
+        <w:t>The</w:t>
+      </w:r>
+      <w:proofErr w:type="spellEnd"/>
+      <w:r>
+        <w:rPr>
+          <w:rFonts w:cstheme="minorHAnsi"/>
+          <w:iCs/>
+          <w:color w:val="000000"/>
+          <w:szCs w:val="24"/>
+        </w:rPr>
+        <w:t xml:space="preserve"> </w:t>
+      </w:r>
+      <w:proofErr w:type="spellStart"/>
+      <w:r>
+        <w:rPr>
+          <w:rFonts w:cstheme="minorHAnsi"/>
+          <w:iCs/>
+          <w:color w:val="000000"/>
+          <w:szCs w:val="24"/>
+        </w:rPr>
+        <w:t>analysis</w:t>
+      </w:r>
+      <w:proofErr w:type="spellEnd"/>
+      <w:r>
+        <w:rPr>
+          <w:rFonts w:cstheme="minorHAnsi"/>
+          <w:iCs/>
+          <w:color w:val="000000"/>
+          <w:szCs w:val="24"/>
+        </w:rPr>
+        <w:t xml:space="preserve"> </w:t>
+      </w:r>
+      <w:proofErr w:type="spellStart"/>
+      <w:r>
+        <w:rPr>
+          <w:rFonts w:cstheme="minorHAnsi"/>
+          <w:iCs/>
+          <w:color w:val="000000"/>
+          <w:szCs w:val="24"/>
+        </w:rPr>
+        <w:t>of</w:t>
+      </w:r>
+      <w:proofErr w:type="spellEnd"/>
+      <w:r>
+        <w:rPr>
+          <w:rFonts w:cstheme="minorHAnsi"/>
+          <w:iCs/>
+          <w:color w:val="000000"/>
+          <w:szCs w:val="24"/>
+        </w:rPr>
+        <w:t xml:space="preserve"> time series: </w:t>
+      </w:r>
+      <w:proofErr w:type="spellStart"/>
+      <w:r>
+        <w:rPr>
+          <w:rFonts w:cstheme="minorHAnsi"/>
+          <w:iCs/>
+          <w:color w:val="000000"/>
+          <w:szCs w:val="24"/>
+        </w:rPr>
+        <w:t>an</w:t>
+      </w:r>
+      <w:proofErr w:type="spellEnd"/>
+      <w:r>
+        <w:rPr>
+          <w:rFonts w:cstheme="minorHAnsi"/>
+          <w:iCs/>
+          <w:color w:val="000000"/>
+          <w:szCs w:val="24"/>
+        </w:rPr>
+        <w:t xml:space="preserve"> </w:t>
+      </w:r>
+      <w:proofErr w:type="spellStart"/>
+      <w:r>
+        <w:rPr>
+          <w:rFonts w:cstheme="minorHAnsi"/>
+          <w:iCs/>
+          <w:color w:val="000000"/>
+          <w:szCs w:val="24"/>
+        </w:rPr>
+        <w:t>introduction</w:t>
+      </w:r>
+      <w:proofErr w:type="spellEnd"/>
+      <w:r>
+        <w:rPr>
+          <w:rFonts w:cstheme="minorHAnsi"/>
+          <w:iCs/>
+          <w:color w:val="000000"/>
+          <w:szCs w:val="24"/>
+        </w:rPr>
+        <w:t xml:space="preserve">. </w:t>
+      </w:r>
+      <w:proofErr w:type="spellStart"/>
+      <w:r>
+        <w:rPr>
+          <w:rFonts w:cstheme="minorHAnsi"/>
+          <w:iCs/>
+          <w:color w:val="000000"/>
+          <w:szCs w:val="24"/>
+        </w:rPr>
+        <w:t>Retrieved</w:t>
+      </w:r>
+      <w:proofErr w:type="spellEnd"/>
+      <w:r>
+        <w:rPr>
+          <w:rFonts w:cstheme="minorHAnsi"/>
+          <w:iCs/>
+          <w:color w:val="000000"/>
+          <w:szCs w:val="24"/>
+        </w:rPr>
+        <w:t xml:space="preserve"> </w:t>
+      </w:r>
+      <w:proofErr w:type="spellStart"/>
+      <w:r>
+        <w:rPr>
+          <w:rFonts w:cstheme="minorHAnsi"/>
+          <w:iCs/>
+          <w:color w:val="000000"/>
+          <w:szCs w:val="24"/>
+        </w:rPr>
+        <w:t>from</w:t>
+      </w:r>
+      <w:proofErr w:type="spellEnd"/>
+      <w:r>
+        <w:rPr>
+          <w:rFonts w:cstheme="minorHAnsi"/>
+          <w:iCs/>
+          <w:color w:val="000000"/>
+          <w:szCs w:val="24"/>
+        </w:rPr>
+        <w:t xml:space="preserve"> https://content.taylorfrancis.com/books/download?dac=C2009-0-14379-9&amp;isbn=9780429208706&amp;format=googlePreviewPdf</w:t>
+      </w:r>
+    </w:p>
+    <w:p>
+      <w:pPr>
+        <w:spacing w:before="120" w:after="120"/>
+        <w:rPr>
+          <w:rFonts w:cstheme="minorHAnsi"/>
+          <w:iCs/>
+          <w:color w:val="000000"/>
+          <w:szCs w:val="24"/>
+        </w:rPr>
+      </w:pPr>
+      <w:r>
+        <w:rPr>
+          <w:rFonts w:cstheme="minorHAnsi"/>
+          <w:iCs/>
+          <w:color w:val="000000"/>
+          <w:szCs w:val="24"/>
+        </w:rPr>
         <w:t xml:space="preserve">Seguindo as regras da </w:t>
       </w:r>
       <w:r>
@@ -11371,6 +12158,8 @@
         </w:rPr>
         <w:t>.</w:t>
       </w:r>
+      <w:bookmarkStart w:id="15" w:name="_GoBack"/>
+      <w:bookmarkEnd w:id="15"/>
     </w:p>
     <w:p>
       <w:pPr>
@@ -11409,7 +12198,7 @@
           <w:sz w:val="20"/>
         </w:rPr>
         <w:sectPr>
-          <w:footerReference w:type="first" r:id="rId31"/>
+          <w:footerReference w:type="first" r:id="rId34"/>
           <w:pgSz w:w="11906" w:h="16838"/>
           <w:pgMar w:top="1417" w:right="1701" w:bottom="1417" w:left="1701" w:header="708" w:footer="708" w:gutter="0"/>
           <w:pgNumType w:start="1"/>
@@ -11856,7 +12645,7 @@
           <w:szCs w:val="24"/>
         </w:rPr>
       </w:pPr>
-      <w:bookmarkStart w:id="15" w:name="_Toc27476598"/>
+      <w:bookmarkStart w:id="16" w:name="_Toc27476598"/>
       <w:r>
         <w:rPr>
           <w:rFonts w:asciiTheme="minorHAnsi" w:hAnsiTheme="minorHAnsi" w:cstheme="minorHAnsi"/>
@@ -12040,7 +12829,7 @@
         </w:rPr>
         <w:t>S</w:t>
       </w:r>
-      <w:bookmarkEnd w:id="15"/>
+      <w:bookmarkEnd w:id="16"/>
     </w:p>
     <w:p>
       <w:pPr>
@@ -12073,7 +12862,7 @@
       <w:pPr>
         <w:pStyle w:val="Ttulo2"/>
       </w:pPr>
-      <w:bookmarkStart w:id="16" w:name="_Toc27476599"/>
+      <w:bookmarkStart w:id="17" w:name="_Toc27476599"/>
       <w:r>
         <w:lastRenderedPageBreak/>
         <w:t>ANEXO A</w:t>
@@ -12081,7 +12870,7 @@
       <w:r>
         <w:t xml:space="preserve"> _ Testes Unitários</w:t>
       </w:r>
-      <w:bookmarkEnd w:id="16"/>
+      <w:bookmarkEnd w:id="17"/>
     </w:p>
     <w:p>
       <w:pPr>
@@ -12385,7 +13174,7 @@
                     </pic:cNvPicPr>
                   </pic:nvPicPr>
                   <pic:blipFill rotWithShape="1">
-                    <a:blip r:embed="rId32">
+                    <a:blip r:embed="rId35">
                       <a:extLst>
                         <a:ext uri="{28A0092B-C50C-407E-A947-70E740481C1C}">
                           <a14:useLocalDpi xmlns:a14="http://schemas.microsoft.com/office/drawing/2010/main" val="0"/>
@@ -12426,16 +13215,7 @@
         </w:drawing>
       </w:r>
       <w:r>
-        <w:t xml:space="preserve">ANEXO </w:t>
-      </w:r>
-      <w:r>
-        <w:t>B</w:t>
-      </w:r>
-      <w:r>
-        <w:t xml:space="preserve"> _ </w:t>
-      </w:r>
-      <w:r>
-        <w:t>Diagramas</w:t>
+        <w:t>ANEXO B _ Diagramas</w:t>
       </w:r>
     </w:p>
     <w:p>
@@ -12465,8 +13245,6 @@
       <w:pPr>
         <w:keepNext/>
       </w:pPr>
-      <w:bookmarkStart w:id="17" w:name="_GoBack"/>
-      <w:bookmarkEnd w:id="17"/>
       <w:r>
         <w:rPr>
           <w:noProof/>
@@ -12743,7 +13521,7 @@
                     </pic:cNvPicPr>
                   </pic:nvPicPr>
                   <pic:blipFill rotWithShape="1">
-                    <a:blip r:embed="rId33">
+                    <a:blip r:embed="rId36">
                       <a:extLst>
                         <a:ext uri="{28A0092B-C50C-407E-A947-70E740481C1C}">
                           <a14:useLocalDpi xmlns:a14="http://schemas.microsoft.com/office/drawing/2010/main" val="0"/>
@@ -12785,7 +13563,7 @@
       </w:r>
     </w:p>
     <w:sectPr>
-      <w:footerReference w:type="first" r:id="rId34"/>
+      <w:footerReference w:type="first" r:id="rId37"/>
       <w:pgSz w:w="11906" w:h="16838"/>
       <w:pgMar w:top="1417" w:right="1701" w:bottom="1417" w:left="1701" w:header="708" w:footer="708" w:gutter="0"/>
       <w:pgNumType w:fmt="lowerRoman" w:start="2"/>
@@ -16632,7 +17410,7 @@
       </w:pPr>
     </w:pPrDefault>
   </w:docDefaults>
-  <w:latentStyles w:defLockedState="0" w:defUIPriority="99" w:defSemiHidden="0" w:defUnhideWhenUsed="0" w:defQFormat="0" w:count="376">
+  <w:latentStyles w:defLockedState="0" w:defUIPriority="99" w:defSemiHidden="0" w:defUnhideWhenUsed="0" w:defQFormat="0" w:count="377">
     <w:lsdException w:name="Normal" w:uiPriority="0" w:qFormat="1"/>
     <w:lsdException w:name="heading 1" w:uiPriority="9" w:qFormat="1"/>
     <w:lsdException w:name="heading 2" w:semiHidden="1" w:uiPriority="9" w:unhideWhenUsed="1" w:qFormat="1"/>
@@ -16738,7 +17516,6 @@
     <w:lsdException w:name="HTML Sample" w:semiHidden="1" w:unhideWhenUsed="1"/>
     <w:lsdException w:name="HTML Typewriter" w:semiHidden="1" w:unhideWhenUsed="1"/>
     <w:lsdException w:name="HTML Variable" w:semiHidden="1" w:unhideWhenUsed="1"/>
-    <w:lsdException w:name="Normal Table" w:semiHidden="1" w:unhideWhenUsed="1"/>
     <w:lsdException w:name="annotation subject" w:semiHidden="1" w:unhideWhenUsed="1"/>
     <w:lsdException w:name="No List" w:semiHidden="1" w:unhideWhenUsed="1"/>
     <w:lsdException w:name="Outline List 1" w:semiHidden="1" w:unhideWhenUsed="1"/>
@@ -16785,10 +17562,8 @@
     <w:lsdException w:name="Table Subtle 2" w:semiHidden="1" w:unhideWhenUsed="1"/>
     <w:lsdException w:name="Table Web 1" w:semiHidden="1" w:unhideWhenUsed="1"/>
     <w:lsdException w:name="Table Web 2" w:semiHidden="1" w:unhideWhenUsed="1"/>
-    <w:lsdException w:name="Table Web 3" w:semiHidden="1" w:unhideWhenUsed="1"/>
     <w:lsdException w:name="Balloon Text" w:semiHidden="1" w:unhideWhenUsed="1"/>
     <w:lsdException w:name="Table Grid" w:uiPriority="59"/>
-    <w:lsdException w:name="Table Theme" w:semiHidden="1" w:unhideWhenUsed="1"/>
     <w:lsdException w:name="Placeholder Text" w:semiHidden="1"/>
     <w:lsdException w:name="No Spacing" w:uiPriority="1" w:qFormat="1"/>
     <w:lsdException w:name="Light Shading" w:uiPriority="60"/>
@@ -17009,6 +17784,7 @@
     <w:lsdException w:name="Hashtag" w:semiHidden="1" w:unhideWhenUsed="1"/>
     <w:lsdException w:name="Unresolved Mention" w:semiHidden="1" w:unhideWhenUsed="1"/>
     <w:lsdException w:name="Smart Link" w:semiHidden="1" w:unhideWhenUsed="1"/>
+    <w:lsdException w:name="Smart Link Error" w:semiHidden="1" w:unhideWhenUsed="1"/>
   </w:latentStyles>
   <w:style w:type="paragraph" w:default="1" w:styleId="Normal">
     <w:name w:val="Normal"/>
@@ -17701,6 +18477,18 @@
       <w:szCs w:val="20"/>
     </w:rPr>
   </w:style>
+  <w:style w:type="character" w:styleId="MenoNoResolvida">
+    <w:name w:val="Unresolved Mention"/>
+    <w:basedOn w:val="Tipodeletrapredefinidodopargrafo"/>
+    <w:uiPriority w:val="99"/>
+    <w:semiHidden/>
+    <w:unhideWhenUsed/>
+    <w:rsid w:val="006F4C80"/>
+    <w:rPr>
+      <w:color w:val="605E5C"/>
+      <w:shd w:val="clear" w:color="auto" w:fill="E1DFDD"/>
+    </w:rPr>
+  </w:style>
 </w:styles>
 </file>
 
@@ -18077,7 +18865,7 @@
 </file>
 
 <file path=customXml/itemProps2.xml><?xml version="1.0" encoding="utf-8"?>
-<ds:datastoreItem xmlns:ds="http://schemas.openxmlformats.org/officeDocument/2006/customXml" ds:itemID="{226561E5-E07E-4481-850D-FA6B7287A6AA}">
+<ds:datastoreItem xmlns:ds="http://schemas.openxmlformats.org/officeDocument/2006/customXml" ds:itemID="{5DDC9C9E-0BE6-41DE-8285-F4ED59A648EC}">
   <ds:schemaRefs>
     <ds:schemaRef ds:uri="http://schemas.openxmlformats.org/officeDocument/2006/bibliography"/>
   </ds:schemaRefs>

</xml_diff>

<commit_message>
Correção de erros no relatório e edição de alguns detalhes.
</commit_message>
<xml_diff>
--- a/Template_Relatório-Projeto_LAPR1-2019-2020.docx
+++ b/Template_Relatório-Projeto_LAPR1-2019-2020.docx
@@ -28,6 +28,7 @@
       <w:sdtContent>
         <w:p>
           <w:pPr>
+            <w:jc w:val="both"/>
             <w:rPr>
               <w:rFonts w:ascii="Candara" w:hAnsi="Candara"/>
             </w:rPr>
@@ -114,7 +115,7 @@
               </mc:Choice>
               <mc:Fallback>
                 <w:pict>
-                  <v:rect w14:anchorId="6E0498D6" id="Rectângulo 35" o:spid="_x0000_s1026" style="position:absolute;margin-left:273.75pt;margin-top:40.5pt;width:232.45pt;height:235.5pt;z-index:251653120;visibility:visible;mso-wrap-style:square;mso-width-percent:0;mso-height-percent:0;mso-wrap-distance-left:9pt;mso-wrap-distance-top:0;mso-wrap-distance-right:9pt;mso-wrap-distance-bottom:0;mso-position-horizontal:absolute;mso-position-horizontal-relative:page;mso-position-vertical:absolute;mso-position-vertical-relative:page;mso-width-percent:0;mso-height-percent:0;mso-width-relative:page;mso-height-relative:page;v-text-anchor:bottom" o:gfxdata="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" fillcolor="#fabf8f [1945]" strokecolor="#fabf8f [1945]">
+                  <v:rect w14:anchorId="6E0498D6" id="Rectângulo 35" o:spid="_x0000_s1026" style="position:absolute;left:0;text-align:left;margin-left:273.75pt;margin-top:40.5pt;width:232.45pt;height:235.5pt;z-index:251653120;visibility:visible;mso-wrap-style:square;mso-width-percent:0;mso-height-percent:0;mso-wrap-distance-left:9pt;mso-wrap-distance-top:0;mso-wrap-distance-right:9pt;mso-wrap-distance-bottom:0;mso-position-horizontal:absolute;mso-position-horizontal-relative:page;mso-position-vertical:absolute;mso-position-vertical-relative:page;mso-width-percent:0;mso-height-percent:0;mso-width-relative:page;mso-height-relative:page;v-text-anchor:bottom" o:gfxdata="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" fillcolor="#fabf8f [1945]" strokecolor="#fabf8f [1945]">
                     <v:textbox inset="14.4pt,14.4pt,14.4pt,28.8pt">
                       <w:txbxContent>
                         <w:p>
@@ -260,7 +261,10 @@
                           </wps:spPr>
                           <wps:txbx>
                             <w:txbxContent>
-                              <w:p/>
+                              <w:p>
+                                <w:bookmarkStart w:id="0" w:name="_GoBack"/>
+                                <w:bookmarkEnd w:id="0"/>
+                              </w:p>
                             </w:txbxContent>
                           </wps:txbx>
                           <wps:bodyPr rot="0" vert="horz" wrap="square" lIns="274320" tIns="45720" rIns="274320" bIns="45720" anchor="ctr" anchorCtr="0" upright="1">
@@ -280,10 +284,13 @@
               </mc:Choice>
               <mc:Fallback>
                 <w:pict>
-                  <v:rect w14:anchorId="58DE1B2D" id="Rectângulo 34" o:spid="_x0000_s1027" style="position:absolute;margin-left:14.9pt;margin-top:9.05pt;width:565.55pt;height:799.8pt;z-index:-251661312;visibility:visible;mso-wrap-style:square;mso-width-percent:950;mso-height-percent:950;mso-wrap-distance-left:9pt;mso-wrap-distance-top:0;mso-wrap-distance-right:9pt;mso-wrap-distance-bottom:0;mso-position-horizontal:absolute;mso-position-horizontal-relative:page;mso-position-vertical:absolute;mso-position-vertical-relative:page;mso-width-percent:950;mso-height-percent:950;mso-width-relative:page;mso-height-relative:page;v-text-anchor:middle" o:gfxdata="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" filled="f" stroked="f" strokeweight="2pt">
+                  <v:rect w14:anchorId="58DE1B2D" id="Rectângulo 34" o:spid="_x0000_s1027" style="position:absolute;left:0;text-align:left;margin-left:14.9pt;margin-top:9.05pt;width:565.55pt;height:799.8pt;z-index:-251661312;visibility:visible;mso-wrap-style:square;mso-width-percent:950;mso-height-percent:950;mso-wrap-distance-left:9pt;mso-wrap-distance-top:0;mso-wrap-distance-right:9pt;mso-wrap-distance-bottom:0;mso-position-horizontal:absolute;mso-position-horizontal-relative:page;mso-position-vertical:absolute;mso-position-vertical-relative:page;mso-width-percent:950;mso-height-percent:950;mso-width-relative:page;mso-height-relative:page;v-text-anchor:middle" o:gfxdata="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" filled="f" stroked="f" strokeweight="2pt">
                     <v:textbox inset="21.6pt,,21.6pt">
                       <w:txbxContent>
-                        <w:p/>
+                        <w:p>
+                          <w:bookmarkStart w:id="1" w:name="_GoBack"/>
+                          <w:bookmarkEnd w:id="1"/>
+                        </w:p>
                       </w:txbxContent>
                     </v:textbox>
                     <w10:wrap anchorx="page" anchory="page"/>
@@ -364,6 +371,7 @@
         </w:p>
         <w:p>
           <w:pPr>
+            <w:jc w:val="both"/>
             <w:rPr>
               <w:rFonts w:ascii="Candara" w:eastAsiaTheme="majorEastAsia" w:hAnsi="Candara" w:cstheme="majorBidi"/>
               <w:i/>
@@ -550,7 +558,7 @@
                     <v:stroke joinstyle="miter"/>
                     <v:path gradientshapeok="t" o:connecttype="rect"/>
                   </v:shapetype>
-                  <v:shape id="Caixa de Texto 39" o:spid="_x0000_s1028" type="#_x0000_t202" style="position:absolute;margin-left:277.5pt;margin-top:277.3pt;width:228.7pt;height:231.75pt;z-index:251654144;visibility:visible;mso-wrap-style:square;mso-width-percent:0;mso-height-percent:0;mso-wrap-distance-left:9pt;mso-wrap-distance-top:0;mso-wrap-distance-right:9pt;mso-wrap-distance-bottom:0;mso-position-horizontal:absolute;mso-position-horizontal-relative:page;mso-position-vertical:absolute;mso-position-vertical-relative:page;mso-width-percent:0;mso-height-percent:0;mso-width-relative:page;mso-height-relative:page;v-text-anchor:top" o:gfxdata="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" filled="f" stroked="f" strokeweight=".5pt">
+                  <v:shape id="Caixa de Texto 39" o:spid="_x0000_s1028" type="#_x0000_t202" style="position:absolute;left:0;text-align:left;margin-left:277.5pt;margin-top:277.3pt;width:228.7pt;height:231.75pt;z-index:251654144;visibility:visible;mso-wrap-style:square;mso-width-percent:0;mso-height-percent:0;mso-wrap-distance-left:9pt;mso-wrap-distance-top:0;mso-wrap-distance-right:9pt;mso-wrap-distance-bottom:0;mso-position-horizontal:absolute;mso-position-horizontal-relative:page;mso-position-vertical:absolute;mso-position-vertical-relative:page;mso-width-percent:0;mso-height-percent:0;mso-width-relative:page;mso-height-relative:page;v-text-anchor:top" o:gfxdata="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" filled="f" stroked="f" strokeweight=".5pt">
                     <v:textbox>
                       <w:txbxContent>
                         <w:sdt>
@@ -853,7 +861,7 @@
               </mc:Choice>
               <mc:Fallback>
                 <w:pict>
-                  <v:shape w14:anchorId="1AB9EDCA" id="Caixa de Texto 33" o:spid="_x0000_s1029" type="#_x0000_t202" style="position:absolute;margin-left:280.55pt;margin-top:500.3pt;width:223.5pt;height:91.85pt;z-index:251657216;visibility:visible;mso-wrap-style:square;mso-width-percent:0;mso-height-percent:0;mso-wrap-distance-left:9pt;mso-wrap-distance-top:0;mso-wrap-distance-right:9pt;mso-wrap-distance-bottom:0;mso-position-horizontal:absolute;mso-position-horizontal-relative:page;mso-position-vertical:absolute;mso-position-vertical-relative:page;mso-width-percent:0;mso-height-percent:0;mso-width-relative:page;mso-height-relative:margin;v-text-anchor:top" o:gfxdata="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" filled="f" stroked="f" strokeweight=".5pt">
+                  <v:shape w14:anchorId="1AB9EDCA" id="Caixa de Texto 33" o:spid="_x0000_s1029" type="#_x0000_t202" style="position:absolute;left:0;text-align:left;margin-left:280.55pt;margin-top:500.3pt;width:223.5pt;height:91.85pt;z-index:251657216;visibility:visible;mso-wrap-style:square;mso-width-percent:0;mso-height-percent:0;mso-wrap-distance-left:9pt;mso-wrap-distance-top:0;mso-wrap-distance-right:9pt;mso-wrap-distance-bottom:0;mso-position-horizontal:absolute;mso-position-horizontal-relative:page;mso-position-vertical:absolute;mso-position-vertical-relative:page;mso-width-percent:0;mso-height-percent:0;mso-width-relative:page;mso-height-relative:margin;v-text-anchor:top" o:gfxdata="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" filled="f" stroked="f" strokeweight=".5pt">
                     <v:textbox>
                       <w:txbxContent>
                         <w:p>
@@ -1080,7 +1088,7 @@
               </mc:Choice>
               <mc:Fallback>
                 <w:pict>
-                  <v:rect w14:anchorId="17C5D3BD" id="Rectangle 17" o:spid="_x0000_s1030" style="position:absolute;margin-left:267.75pt;margin-top:766.5pt;width:246pt;height:32.25pt;z-index:251659264;visibility:visible;mso-wrap-style:square;mso-width-percent:0;mso-height-percent:0;mso-wrap-distance-left:9pt;mso-wrap-distance-top:0;mso-wrap-distance-right:9pt;mso-wrap-distance-bottom:0;mso-position-horizontal:absolute;mso-position-horizontal-relative:page;mso-position-vertical:absolute;mso-position-vertical-relative:page;mso-width-percent:0;mso-height-percent:0;mso-width-relative:page;mso-height-relative:margin;v-text-anchor:middle" o:gfxdata="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" fillcolor="#fabf8f [1945]" strokecolor="#fabf8f [1945]" strokeweight="2pt">
+                  <v:rect w14:anchorId="17C5D3BD" id="Rectangle 17" o:spid="_x0000_s1030" style="position:absolute;left:0;text-align:left;margin-left:267.75pt;margin-top:766.5pt;width:246pt;height:32.25pt;z-index:251659264;visibility:visible;mso-wrap-style:square;mso-width-percent:0;mso-height-percent:0;mso-wrap-distance-left:9pt;mso-wrap-distance-top:0;mso-wrap-distance-right:9pt;mso-wrap-distance-bottom:0;mso-position-horizontal:absolute;mso-position-horizontal-relative:page;mso-position-vertical:absolute;mso-position-vertical-relative:page;mso-width-percent:0;mso-height-percent:0;mso-width-relative:page;mso-height-relative:margin;v-text-anchor:middle" o:gfxdata="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" fillcolor="#fabf8f [1945]" strokecolor="#fabf8f [1945]" strokeweight="2pt">
                     <v:textbox>
                       <w:txbxContent>
                         <w:p>
@@ -1423,7 +1431,7 @@
               </mc:Choice>
               <mc:Fallback>
                 <w:pict>
-                  <v:shape w14:anchorId="366F4CF0" id="Text Box 14" o:spid="_x0000_s1031" type="#_x0000_t202" style="position:absolute;margin-left:280.5pt;margin-top:612pt;width:178.85pt;height:138.75pt;z-index:251658240;visibility:visible;mso-wrap-style:square;mso-width-percent:0;mso-height-percent:0;mso-wrap-distance-left:9pt;mso-wrap-distance-top:0;mso-wrap-distance-right:9pt;mso-wrap-distance-bottom:0;mso-position-horizontal:absolute;mso-position-horizontal-relative:page;mso-position-vertical:absolute;mso-position-vertical-relative:page;mso-width-percent:0;mso-height-percent:0;mso-width-relative:page;mso-height-relative:margin;v-text-anchor:top" o:gfxdata="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" filled="f" stroked="f" strokeweight=".5pt">
+                  <v:shape w14:anchorId="366F4CF0" id="Text Box 14" o:spid="_x0000_s1031" type="#_x0000_t202" style="position:absolute;left:0;text-align:left;margin-left:280.5pt;margin-top:612pt;width:178.85pt;height:138.75pt;z-index:251658240;visibility:visible;mso-wrap-style:square;mso-width-percent:0;mso-height-percent:0;mso-wrap-distance-left:9pt;mso-wrap-distance-top:0;mso-wrap-distance-right:9pt;mso-wrap-distance-bottom:0;mso-position-horizontal:absolute;mso-position-horizontal-relative:page;mso-position-vertical:absolute;mso-position-vertical-relative:page;mso-width-percent:0;mso-height-percent:0;mso-width-relative:page;mso-height-relative:margin;v-text-anchor:top" o:gfxdata="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" filled="f" stroked="f" strokeweight=".5pt">
                     <v:textbox>
                       <w:txbxContent>
                         <w:p>
@@ -1834,6 +1842,7 @@
     <w:p>
       <w:pPr>
         <w:spacing w:before="120" w:after="120" w:line="360" w:lineRule="auto"/>
+        <w:jc w:val="both"/>
         <w:rPr>
           <w:rFonts w:ascii="Candara" w:hAnsi="Candara"/>
           <w:b/>
@@ -1856,7 +1865,7 @@
     <w:p>
       <w:pPr>
         <w:spacing w:before="120" w:after="120" w:line="360" w:lineRule="auto"/>
-        <w:jc w:val="center"/>
+        <w:jc w:val="both"/>
         <w:rPr>
           <w:rFonts w:cstheme="minorHAnsi"/>
           <w:b/>
@@ -1900,6 +1909,7 @@
           <w:tab w:val="left" w:pos="440"/>
           <w:tab w:val="right" w:leader="dot" w:pos="8494"/>
         </w:tabs>
+        <w:jc w:val="both"/>
         <w:rPr>
           <w:rFonts w:eastAsiaTheme="minorEastAsia"/>
           <w:b w:val="0"/>
@@ -2033,6 +2043,7 @@
           <w:tab w:val="left" w:pos="440"/>
           <w:tab w:val="right" w:leader="dot" w:pos="8494"/>
         </w:tabs>
+        <w:jc w:val="both"/>
         <w:rPr>
           <w:rFonts w:eastAsiaTheme="minorEastAsia"/>
           <w:b w:val="0"/>
@@ -2130,6 +2141,7 @@
         <w:tabs>
           <w:tab w:val="right" w:leader="dot" w:pos="8494"/>
         </w:tabs>
+        <w:jc w:val="both"/>
         <w:rPr>
           <w:rFonts w:eastAsiaTheme="minorEastAsia"/>
           <w:smallCaps w:val="0"/>
@@ -2203,6 +2215,7 @@
         <w:tabs>
           <w:tab w:val="right" w:leader="dot" w:pos="8494"/>
         </w:tabs>
+        <w:jc w:val="both"/>
         <w:rPr>
           <w:rFonts w:eastAsiaTheme="minorEastAsia"/>
           <w:smallCaps w:val="0"/>
@@ -2276,6 +2289,7 @@
         <w:tabs>
           <w:tab w:val="right" w:leader="dot" w:pos="8494"/>
         </w:tabs>
+        <w:jc w:val="both"/>
         <w:rPr>
           <w:rFonts w:eastAsiaTheme="minorEastAsia"/>
           <w:smallCaps w:val="0"/>
@@ -2350,6 +2364,7 @@
           <w:tab w:val="left" w:pos="440"/>
           <w:tab w:val="right" w:leader="dot" w:pos="8494"/>
         </w:tabs>
+        <w:jc w:val="both"/>
         <w:rPr>
           <w:rFonts w:eastAsiaTheme="minorEastAsia"/>
           <w:b w:val="0"/>
@@ -2450,6 +2465,7 @@
           <w:tab w:val="left" w:pos="880"/>
           <w:tab w:val="right" w:leader="dot" w:pos="8494"/>
         </w:tabs>
+        <w:jc w:val="both"/>
         <w:rPr>
           <w:rFonts w:eastAsiaTheme="minorEastAsia"/>
           <w:smallCaps w:val="0"/>
@@ -2542,6 +2558,7 @@
           <w:tab w:val="left" w:pos="880"/>
           <w:tab w:val="right" w:leader="dot" w:pos="8494"/>
         </w:tabs>
+        <w:jc w:val="both"/>
         <w:rPr>
           <w:rFonts w:eastAsiaTheme="minorEastAsia"/>
           <w:smallCaps w:val="0"/>
@@ -2634,6 +2651,7 @@
           <w:tab w:val="left" w:pos="880"/>
           <w:tab w:val="right" w:leader="dot" w:pos="8494"/>
         </w:tabs>
+        <w:jc w:val="both"/>
         <w:rPr>
           <w:rFonts w:eastAsiaTheme="minorEastAsia"/>
           <w:smallCaps w:val="0"/>
@@ -2726,6 +2744,7 @@
           <w:tab w:val="left" w:pos="880"/>
           <w:tab w:val="right" w:leader="dot" w:pos="8494"/>
         </w:tabs>
+        <w:jc w:val="both"/>
         <w:rPr>
           <w:rFonts w:eastAsiaTheme="minorEastAsia"/>
           <w:smallCaps w:val="0"/>
@@ -2818,6 +2837,7 @@
           <w:tab w:val="left" w:pos="1100"/>
           <w:tab w:val="right" w:leader="dot" w:pos="8494"/>
         </w:tabs>
+        <w:jc w:val="both"/>
         <w:rPr>
           <w:rFonts w:eastAsiaTheme="minorEastAsia"/>
           <w:smallCaps w:val="0"/>
@@ -2910,6 +2930,7 @@
           <w:tab w:val="left" w:pos="1100"/>
           <w:tab w:val="right" w:leader="dot" w:pos="8494"/>
         </w:tabs>
+        <w:jc w:val="both"/>
         <w:rPr>
           <w:rFonts w:eastAsiaTheme="minorEastAsia"/>
           <w:smallCaps w:val="0"/>
@@ -3002,6 +3023,7 @@
           <w:tab w:val="left" w:pos="440"/>
           <w:tab w:val="right" w:leader="dot" w:pos="8494"/>
         </w:tabs>
+        <w:jc w:val="both"/>
         <w:rPr>
           <w:rFonts w:eastAsiaTheme="minorEastAsia"/>
           <w:b w:val="0"/>
@@ -3102,6 +3124,7 @@
           <w:tab w:val="left" w:pos="880"/>
           <w:tab w:val="right" w:leader="dot" w:pos="8494"/>
         </w:tabs>
+        <w:jc w:val="both"/>
         <w:rPr>
           <w:rFonts w:eastAsiaTheme="minorEastAsia"/>
           <w:smallCaps w:val="0"/>
@@ -3194,6 +3217,7 @@
           <w:tab w:val="left" w:pos="880"/>
           <w:tab w:val="right" w:leader="dot" w:pos="8494"/>
         </w:tabs>
+        <w:jc w:val="both"/>
         <w:rPr>
           <w:rFonts w:eastAsiaTheme="minorEastAsia"/>
           <w:smallCaps w:val="0"/>
@@ -3286,6 +3310,7 @@
           <w:tab w:val="left" w:pos="880"/>
           <w:tab w:val="right" w:leader="dot" w:pos="8494"/>
         </w:tabs>
+        <w:jc w:val="both"/>
         <w:rPr>
           <w:rFonts w:eastAsiaTheme="minorEastAsia"/>
           <w:smallCaps w:val="0"/>
@@ -3378,6 +3403,7 @@
           <w:tab w:val="left" w:pos="880"/>
           <w:tab w:val="right" w:leader="dot" w:pos="8494"/>
         </w:tabs>
+        <w:jc w:val="both"/>
         <w:rPr>
           <w:rFonts w:eastAsiaTheme="minorEastAsia"/>
           <w:smallCaps w:val="0"/>
@@ -3470,6 +3496,7 @@
           <w:tab w:val="left" w:pos="440"/>
           <w:tab w:val="right" w:leader="dot" w:pos="8494"/>
         </w:tabs>
+        <w:jc w:val="both"/>
         <w:rPr>
           <w:rFonts w:eastAsiaTheme="minorEastAsia"/>
           <w:b w:val="0"/>
@@ -3570,6 +3597,7 @@
           <w:tab w:val="left" w:pos="880"/>
           <w:tab w:val="right" w:leader="dot" w:pos="8494"/>
         </w:tabs>
+        <w:jc w:val="both"/>
         <w:rPr>
           <w:rFonts w:eastAsiaTheme="minorEastAsia"/>
           <w:smallCaps w:val="0"/>
@@ -3662,6 +3690,7 @@
           <w:tab w:val="left" w:pos="440"/>
           <w:tab w:val="right" w:leader="dot" w:pos="8494"/>
         </w:tabs>
+        <w:jc w:val="both"/>
         <w:rPr>
           <w:rFonts w:eastAsiaTheme="minorEastAsia"/>
           <w:b w:val="0"/>
@@ -3761,6 +3790,7 @@
         <w:tabs>
           <w:tab w:val="right" w:leader="dot" w:pos="8494"/>
         </w:tabs>
+        <w:jc w:val="both"/>
         <w:rPr>
           <w:rFonts w:eastAsiaTheme="minorEastAsia"/>
           <w:b w:val="0"/>
@@ -3838,6 +3868,7 @@
         <w:tabs>
           <w:tab w:val="right" w:leader="dot" w:pos="8494"/>
         </w:tabs>
+        <w:jc w:val="both"/>
         <w:rPr>
           <w:rFonts w:eastAsiaTheme="minorEastAsia"/>
           <w:b w:val="0"/>
@@ -3915,6 +3946,7 @@
         <w:tabs>
           <w:tab w:val="right" w:leader="dot" w:pos="8494"/>
         </w:tabs>
+        <w:jc w:val="both"/>
         <w:rPr>
           <w:rFonts w:eastAsiaTheme="minorEastAsia"/>
           <w:smallCaps w:val="0"/>
@@ -3988,6 +4020,7 @@
         <w:tabs>
           <w:tab w:val="right" w:leader="dot" w:pos="8494"/>
         </w:tabs>
+        <w:jc w:val="both"/>
         <w:rPr>
           <w:rFonts w:eastAsiaTheme="minorEastAsia"/>
           <w:smallCaps w:val="0"/>
@@ -4133,7 +4166,7 @@
           <w:sz w:val="28"/>
         </w:rPr>
       </w:pPr>
-      <w:bookmarkStart w:id="0" w:name="_Toc29155266"/>
+      <w:bookmarkStart w:id="2" w:name="_Toc29155266"/>
       <w:r>
         <w:rPr>
           <w:rFonts w:asciiTheme="minorHAnsi" w:hAnsiTheme="minorHAnsi" w:cstheme="minorHAnsi"/>
@@ -4155,7 +4188,7 @@
         </w:rPr>
         <w:t>ntrodução</w:t>
       </w:r>
-      <w:bookmarkEnd w:id="0"/>
+      <w:bookmarkEnd w:id="2"/>
       <w:r>
         <w:rPr>
           <w:rFonts w:asciiTheme="minorHAnsi" w:hAnsiTheme="minorHAnsi" w:cstheme="minorHAnsi"/>
@@ -4554,7 +4587,7 @@
         </w:rPr>
         <w:br w:type="page"/>
       </w:r>
-      <w:bookmarkStart w:id="1" w:name="_Toc29155267"/>
+      <w:bookmarkStart w:id="3" w:name="_Toc29155267"/>
       <w:r>
         <w:rPr>
           <w:rFonts w:asciiTheme="minorHAnsi" w:hAnsiTheme="minorHAnsi" w:cstheme="minorHAnsi"/>
@@ -4566,7 +4599,7 @@
         <w:lastRenderedPageBreak/>
         <w:t>Metodologia de Trabalho</w:t>
       </w:r>
-      <w:bookmarkEnd w:id="1"/>
+      <w:bookmarkEnd w:id="3"/>
     </w:p>
     <w:p>
       <w:pPr>
@@ -4583,8 +4616,9 @@
     <w:p>
       <w:pPr>
         <w:pStyle w:val="Ttulo2"/>
-      </w:pPr>
-      <w:bookmarkStart w:id="2" w:name="_Toc29155268"/>
+        <w:jc w:val="both"/>
+      </w:pPr>
+      <w:bookmarkStart w:id="4" w:name="_Toc29155268"/>
       <w:r>
         <w:t xml:space="preserve">2.1 </w:t>
       </w:r>
@@ -4596,7 +4630,7 @@
       <w:r>
         <w:t xml:space="preserve"> no desenvolvimento do Projeto</w:t>
       </w:r>
-      <w:bookmarkEnd w:id="2"/>
+      <w:bookmarkEnd w:id="4"/>
     </w:p>
     <w:p>
       <w:pPr>
@@ -4608,11 +4642,21 @@
       </w:r>
       <w:proofErr w:type="spellStart"/>
       <w:r>
+        <w:rPr>
+          <w:i/>
+          <w:iCs/>
+        </w:rPr>
         <w:t>eduScrum</w:t>
       </w:r>
       <w:proofErr w:type="spellEnd"/>
       <w:r>
-        <w:t xml:space="preserve">, utilizada durante este projeto, consiste na criação de equipas e atribuição de papéis a cada um dos seus membros. Cada elemento possui um importante papel para a plena realização e concretização dos objetivos, ao qual chamamos como um conjunto de Sprint. </w:t>
+        <w:t>, utilizada durante este projeto, consiste na criação de equipas e atribuição de papéis a cada um dos seus membros. Cada elemento possui um importante papel para a plena realização e concretização dos objetivos, ao qual chamamos como um conjunto de Sprint</w:t>
+      </w:r>
+      <w:r>
+        <w:t>s</w:t>
+      </w:r>
+      <w:r>
+        <w:t xml:space="preserve">. </w:t>
       </w:r>
     </w:p>
     <w:p>
@@ -4621,10 +4665,20 @@
         <w:jc w:val="both"/>
       </w:pPr>
       <w:r>
-        <w:t xml:space="preserve">Um dos membros, que não faz propriamente partes da equipa, é o </w:t>
+        <w:t>Um dos membros, que não faz propriamente parte</w:t>
+      </w:r>
+      <w:r>
+        <w:t xml:space="preserve"> </w:t>
+      </w:r>
+      <w:r>
+        <w:t xml:space="preserve">da equipa, é o </w:t>
       </w:r>
       <w:proofErr w:type="spellStart"/>
       <w:r>
+        <w:rPr>
+          <w:i/>
+          <w:iCs/>
+        </w:rPr>
         <w:t>Product</w:t>
       </w:r>
       <w:proofErr w:type="spellEnd"/>
@@ -4633,6 +4687,10 @@
       </w:r>
       <w:proofErr w:type="spellStart"/>
       <w:r>
+        <w:rPr>
+          <w:i/>
+          <w:iCs/>
+        </w:rPr>
         <w:t>Owner</w:t>
       </w:r>
       <w:proofErr w:type="spellEnd"/>
@@ -4641,6 +4699,10 @@
       </w:r>
       <w:proofErr w:type="spellStart"/>
       <w:r>
+        <w:rPr>
+          <w:i/>
+          <w:iCs/>
+        </w:rPr>
         <w:t>eduScrum</w:t>
       </w:r>
       <w:proofErr w:type="spellEnd"/>
@@ -4649,6 +4711,10 @@
       </w:r>
       <w:proofErr w:type="spellStart"/>
       <w:r>
+        <w:rPr>
+          <w:i/>
+          <w:iCs/>
+        </w:rPr>
         <w:t>Product</w:t>
       </w:r>
       <w:proofErr w:type="spellEnd"/>
@@ -4657,6 +4723,10 @@
       </w:r>
       <w:proofErr w:type="spellStart"/>
       <w:r>
+        <w:rPr>
+          <w:i/>
+          <w:iCs/>
+        </w:rPr>
         <w:t>Owner</w:t>
       </w:r>
       <w:proofErr w:type="spellEnd"/>
@@ -4673,15 +4743,51 @@
         <w:t xml:space="preserve">Outro </w:t>
       </w:r>
       <w:r>
-        <w:t xml:space="preserve">dos membros é elegido como </w:t>
+        <w:t>dos membros é ele</w:t>
+      </w:r>
+      <w:r>
+        <w:t>ito</w:t>
+      </w:r>
+      <w:r>
+        <w:t xml:space="preserve"> como </w:t>
       </w:r>
       <w:proofErr w:type="spellStart"/>
       <w:r>
-        <w:t>ScrumMaster</w:t>
+        <w:rPr>
+          <w:i/>
+          <w:iCs/>
+        </w:rPr>
+        <w:t>Scrum</w:t>
       </w:r>
       <w:proofErr w:type="spellEnd"/>
       <w:r>
-        <w:t xml:space="preserve"> e este tem a função de coordenar a equipa, planear o que vai ser feito e definir as tarefas e para quando devem estar terminadas. Este também desempenha a função de líder, garantido que a equipa atinja um ótimo desempenho, fornecendo a máxima ajuda possível. Após essa etapa, as tarefas são subdivididas pelos membros dos grupos para que eles as possam efetuar dentro dos prazos delineados.</w:t>
+        <w:rPr>
+          <w:i/>
+          <w:iCs/>
+        </w:rPr>
+        <w:t xml:space="preserve"> </w:t>
+      </w:r>
+      <w:r>
+        <w:rPr>
+          <w:i/>
+          <w:iCs/>
+        </w:rPr>
+        <w:t>Master</w:t>
+      </w:r>
+      <w:r>
+        <w:t xml:space="preserve"> e este tem a função de coordenar a equipa, planear o que vai ser feito e definir as tarefas</w:t>
+      </w:r>
+      <w:r>
+        <w:t xml:space="preserve">, bem como quando </w:t>
+      </w:r>
+      <w:r>
+        <w:t xml:space="preserve">devem estar terminadas. Este também desempenha a função de líder, garantido que a equipa atinja </w:t>
+      </w:r>
+      <w:r>
+        <w:t>o melhor desempenho possível</w:t>
+      </w:r>
+      <w:r>
+        <w:t>, fornecendo a máxima ajuda possível. Após essa etapa, as tarefas são subdivididas pelos membros dos grupos para que as possam efetuar dentro dos prazos delineados.</w:t>
       </w:r>
     </w:p>
     <w:p>
@@ -4690,15 +4796,129 @@
         <w:jc w:val="both"/>
       </w:pPr>
       <w:r>
-        <w:t xml:space="preserve">No caso do nosso grupo, escolhemos logo o </w:t>
+        <w:t>No caso do nosso grupo, escolhemos l</w:t>
+      </w:r>
+      <w:r>
+        <w:t>ogo</w:t>
+      </w:r>
+      <w:r>
+        <w:t xml:space="preserve"> o </w:t>
       </w:r>
       <w:proofErr w:type="spellStart"/>
       <w:r>
+        <w:rPr>
+          <w:i/>
+          <w:iCs/>
+        </w:rPr>
         <w:t>Scrum</w:t>
       </w:r>
       <w:proofErr w:type="spellEnd"/>
       <w:r>
-        <w:t xml:space="preserve"> Master que se manteve durante os dois sprints realizados (desenvolvimento do trabalho das séries temporais e respetivo relatório) que garantiu o bom funcionamento do grupo em que todos os membros comunicaram e realizaram as tarefas propostas, dentro do tempo indicado. O bom desempenho de todos permitiu-nos diminuir ou excluir qualquer tipo de erros que podiam existir, o que mais uma vez levou à otimização do produto final, e por isso é importante um bom planeamento que permita que tudo aconteça como o pretendido. </w:t>
+        <w:t xml:space="preserve"> </w:t>
+      </w:r>
+      <w:r>
+        <w:rPr>
+          <w:i/>
+          <w:iCs/>
+        </w:rPr>
+        <w:t>Master</w:t>
+      </w:r>
+      <w:r>
+        <w:t xml:space="preserve"> que se manteve durante os dois </w:t>
+      </w:r>
+      <w:r>
+        <w:rPr>
+          <w:i/>
+          <w:iCs/>
+        </w:rPr>
+        <w:t>sprints</w:t>
+      </w:r>
+      <w:r>
+        <w:t xml:space="preserve"> realizados (desenvolvimento do trabalho das séries temporais e respetivo relatório)</w:t>
+      </w:r>
+      <w:r>
+        <w:t xml:space="preserve">, o </w:t>
+      </w:r>
+      <w:r>
+        <w:t xml:space="preserve">que garantiu o bom funcionamento do grupo </w:t>
+      </w:r>
+      <w:r>
+        <w:t>havendo comunicação entre</w:t>
+      </w:r>
+      <w:r>
+        <w:t xml:space="preserve"> todos os membros </w:t>
+      </w:r>
+      <w:r>
+        <w:t>e realização</w:t>
+      </w:r>
+      <w:r>
+        <w:t xml:space="preserve"> </w:t>
+      </w:r>
+      <w:r>
+        <w:t>d</w:t>
+      </w:r>
+      <w:r>
+        <w:t>as</w:t>
+      </w:r>
+      <w:r>
+        <w:t xml:space="preserve"> respetivas</w:t>
+      </w:r>
+      <w:r>
+        <w:t xml:space="preserve"> tarefas, dentro do tempo </w:t>
+      </w:r>
+      <w:r>
+        <w:t>previamente definido</w:t>
+      </w:r>
+      <w:r>
+        <w:t xml:space="preserve">. O </w:t>
+      </w:r>
+      <w:r>
+        <w:t>máximo empenho</w:t>
+      </w:r>
+      <w:r>
+        <w:t xml:space="preserve"> de todos permitiu-nos diminuir ou excluir qualquer tipo de erros que pod</w:t>
+      </w:r>
+      <w:r>
+        <w:t>eria</w:t>
+      </w:r>
+      <w:r>
+        <w:t xml:space="preserve">m existir, o que mais uma vez levou à otimização do produto final, </w:t>
+      </w:r>
+      <w:r>
+        <w:t>vindo daí a</w:t>
+      </w:r>
+      <w:r>
+        <w:t xml:space="preserve"> import</w:t>
+      </w:r>
+      <w:r>
+        <w:t>ância de</w:t>
+      </w:r>
+      <w:r>
+        <w:t xml:space="preserve"> um bom planeamento</w:t>
+      </w:r>
+      <w:r>
+        <w:t>,</w:t>
+      </w:r>
+      <w:r>
+        <w:t xml:space="preserve"> permit</w:t>
+      </w:r>
+      <w:r>
+        <w:t xml:space="preserve">indo </w:t>
+      </w:r>
+      <w:r>
+        <w:t xml:space="preserve">que tudo </w:t>
+      </w:r>
+      <w:r>
+        <w:t>ocorra</w:t>
+      </w:r>
+      <w:r>
+        <w:t xml:space="preserve"> co</w:t>
+      </w:r>
+      <w:r>
+        <w:t>nforme</w:t>
+      </w:r>
+      <w:r>
+        <w:t xml:space="preserve"> o pretendido. </w:t>
       </w:r>
     </w:p>
     <w:p>
@@ -4707,23 +4927,178 @@
         <w:jc w:val="both"/>
       </w:pPr>
       <w:r>
-        <w:t>Esta metodologia é muito benéfica durante a fase de aprendizagem pois permite a obtenção de ferramentas que irão ser úteis em futuros trabalhos, e consequentemente serão facilitados pelos vários aspetos utilizados neste método. Essas ferramentas, tais como a capacidade de discussão em grupo, a marcação de datas de entregas, a organização de todos os componentes do projeto e principalmente a autonomia e a responsabilidade pelo próprio saber serão muito importantes para os anos que vêm, em qualquer área que nos encontremos.</w:t>
-      </w:r>
-    </w:p>
-    <w:p/>
-    <w:p/>
-    <w:p/>
-    <w:p/>
+        <w:t>Es</w:t>
+      </w:r>
+      <w:r>
+        <w:t>ta</w:t>
+      </w:r>
+      <w:r>
+        <w:t xml:space="preserve"> metodologia </w:t>
+      </w:r>
+      <w:r>
+        <w:t>que adotámos, foi</w:t>
+      </w:r>
+      <w:r>
+        <w:t xml:space="preserve"> muito benéfica </w:t>
+      </w:r>
+      <w:r>
+        <w:t>para</w:t>
+      </w:r>
+      <w:r>
+        <w:t xml:space="preserve"> a fase de</w:t>
+      </w:r>
+      <w:r>
+        <w:t xml:space="preserve"> aproveitamento e</w:t>
+      </w:r>
+      <w:r>
+        <w:t xml:space="preserve"> aprendizagem</w:t>
+      </w:r>
+      <w:r>
+        <w:t>,</w:t>
+      </w:r>
+      <w:r>
+        <w:t xml:space="preserve"> pois permit</w:t>
+      </w:r>
+      <w:r>
+        <w:t>iu</w:t>
+      </w:r>
+      <w:r>
+        <w:t xml:space="preserve"> a obtenção de ferramentas</w:t>
+      </w:r>
+      <w:r>
+        <w:t xml:space="preserve"> de trabalho</w:t>
+      </w:r>
+      <w:r>
+        <w:t xml:space="preserve"> que </w:t>
+      </w:r>
+      <w:r>
+        <w:t>poderão</w:t>
+      </w:r>
+      <w:r>
+        <w:t xml:space="preserve"> ser úteis em futuros </w:t>
+      </w:r>
+      <w:r>
+        <w:t>projetos.</w:t>
+      </w:r>
+      <w:r>
+        <w:t xml:space="preserve"> E</w:t>
+      </w:r>
+      <w:r>
+        <w:t>ntre e</w:t>
+      </w:r>
+      <w:r>
+        <w:t>ssas ferramentas</w:t>
+      </w:r>
+      <w:r>
+        <w:t>, encontram-se:</w:t>
+      </w:r>
+      <w:r>
+        <w:t xml:space="preserve"> </w:t>
+      </w:r>
+      <w:r>
+        <w:t xml:space="preserve">a </w:t>
+      </w:r>
+      <w:r>
+        <w:t>capacidade de discussão em grupo</w:t>
+      </w:r>
+      <w:r>
+        <w:t>;</w:t>
+      </w:r>
+      <w:r>
+        <w:t xml:space="preserve"> </w:t>
+      </w:r>
+      <w:r>
+        <w:t xml:space="preserve">a </w:t>
+      </w:r>
+      <w:r>
+        <w:t>marcação de datas de entregas</w:t>
+      </w:r>
+      <w:r>
+        <w:t>;</w:t>
+      </w:r>
+      <w:r>
+        <w:t xml:space="preserve"> a</w:t>
+      </w:r>
+      <w:r>
+        <w:t xml:space="preserve"> </w:t>
+      </w:r>
+      <w:r>
+        <w:t>organização de todos os componentes do projeto</w:t>
+      </w:r>
+      <w:r>
+        <w:t xml:space="preserve">; </w:t>
+      </w:r>
+      <w:r>
+        <w:t xml:space="preserve">as </w:t>
+      </w:r>
+      <w:r>
+        <w:t>melhorias na nossa</w:t>
+      </w:r>
+      <w:r>
+        <w:t xml:space="preserve"> autonomia e responsabilidade</w:t>
+      </w:r>
+      <w:r>
+        <w:t xml:space="preserve">; entre outras, que, como se sabe, </w:t>
+      </w:r>
+      <w:r>
+        <w:t xml:space="preserve">serão </w:t>
+      </w:r>
+      <w:r>
+        <w:t>bastante</w:t>
+      </w:r>
+      <w:r>
+        <w:t xml:space="preserve"> importantes para </w:t>
+      </w:r>
+      <w:r>
+        <w:t>o nosso futuro</w:t>
+      </w:r>
+      <w:r>
+        <w:t xml:space="preserve">, </w:t>
+      </w:r>
+      <w:r>
+        <w:t>independentemente da</w:t>
+      </w:r>
+      <w:r>
+        <w:t xml:space="preserve"> área </w:t>
+      </w:r>
+      <w:r>
+        <w:t xml:space="preserve">em </w:t>
+      </w:r>
+      <w:r>
+        <w:t>que nos encontremos.</w:t>
+      </w:r>
+    </w:p>
+    <w:p>
+      <w:pPr>
+        <w:jc w:val="both"/>
+      </w:pPr>
+    </w:p>
+    <w:p>
+      <w:pPr>
+        <w:jc w:val="both"/>
+      </w:pPr>
+    </w:p>
+    <w:p>
+      <w:pPr>
+        <w:jc w:val="both"/>
+      </w:pPr>
+    </w:p>
+    <w:p>
+      <w:pPr>
+        <w:jc w:val="both"/>
+      </w:pPr>
+    </w:p>
     <w:p>
       <w:pPr>
         <w:pStyle w:val="Ttulo2"/>
-      </w:pPr>
-      <w:bookmarkStart w:id="3" w:name="_Toc29155269"/>
+        <w:jc w:val="both"/>
+      </w:pPr>
+      <w:bookmarkStart w:id="5" w:name="_Toc29155269"/>
       <w:r>
         <w:lastRenderedPageBreak/>
         <w:t>2.2 Planeamento e distribuição de tarefas</w:t>
       </w:r>
-      <w:bookmarkEnd w:id="3"/>
+      <w:bookmarkEnd w:id="5"/>
     </w:p>
     <w:p>
       <w:pPr>
@@ -4747,7 +5122,7 @@
       <w:r>
         <w:rPr>
           <w:rFonts w:cstheme="minorHAnsi"/>
-          <w:iCs/>
+          <w:i/>
           <w:color w:val="000000"/>
         </w:rPr>
         <w:t>Trello</w:t>
@@ -4844,7 +5219,23 @@
           <w:iCs/>
           <w:color w:val="000000"/>
         </w:rPr>
-        <w:t xml:space="preserve">A distribuição das tarefas era feita no final de cada dia de trabalho, ao fazer o balanço da evolução do projeto. Posto isto, ou por via </w:t>
+        <w:t xml:space="preserve">A distribuição das tarefas </w:t>
+      </w:r>
+      <w:r>
+        <w:rPr>
+          <w:rFonts w:cstheme="minorHAnsi"/>
+          <w:iCs/>
+          <w:color w:val="000000"/>
+        </w:rPr>
+        <w:t>foi</w:t>
+      </w:r>
+      <w:r>
+        <w:rPr>
+          <w:rFonts w:cstheme="minorHAnsi"/>
+          <w:iCs/>
+          <w:color w:val="000000"/>
+        </w:rPr>
+        <w:t xml:space="preserve"> feita no final de cada dia de trabalho, ao fazer o balanço da evolução do projeto. Posto isto, ou por via </w:t>
       </w:r>
       <w:r>
         <w:rPr>
@@ -4860,7 +5251,15 @@
           <w:iCs/>
           <w:color w:val="000000"/>
         </w:rPr>
-        <w:t xml:space="preserve"> ou discutindo pessoalmente, distribuíamos as tarefas</w:t>
+        <w:t xml:space="preserve"> ou discutindo pessoalmente, </w:t>
+      </w:r>
+      <w:r>
+        <w:rPr>
+          <w:rFonts w:cstheme="minorHAnsi"/>
+          <w:iCs/>
+          <w:color w:val="000000"/>
+        </w:rPr>
+        <w:t>definíamos as tarefas a serem elaboradas, bem como os membros responsáveis por cada uma delas</w:t>
       </w:r>
       <w:r>
         <w:rPr>
@@ -4885,12 +5284,13 @@
     <w:p>
       <w:pPr>
         <w:pStyle w:val="Ttulo2"/>
-      </w:pPr>
-      <w:bookmarkStart w:id="4" w:name="_Toc29155270"/>
+        <w:jc w:val="both"/>
+      </w:pPr>
+      <w:bookmarkStart w:id="6" w:name="_Toc29155270"/>
       <w:r>
         <w:t>2.3 Reflexão crítica sobre a dinâmica do grupo</w:t>
       </w:r>
-      <w:bookmarkEnd w:id="4"/>
+      <w:bookmarkEnd w:id="6"/>
     </w:p>
     <w:p>
       <w:pPr>
@@ -5025,7 +5425,23 @@
           <w:iCs/>
           <w:color w:val="000000"/>
         </w:rPr>
-        <w:t>Ao longo do projeto existiram, obviamente, momentos de maiores dificuldades que conseguimos ultrapassar devido à fácil comunicação entre nós, elementos da equipa.</w:t>
+        <w:t>Ao longo do projeto existiram, obviamente, momentos de maiores dificuldades</w:t>
+      </w:r>
+      <w:r>
+        <w:rPr>
+          <w:rFonts w:cstheme="minorHAnsi"/>
+          <w:iCs/>
+          <w:color w:val="000000"/>
+        </w:rPr>
+        <w:t>, mas</w:t>
+      </w:r>
+      <w:r>
+        <w:rPr>
+          <w:rFonts w:cstheme="minorHAnsi"/>
+          <w:iCs/>
+          <w:color w:val="000000"/>
+        </w:rPr>
+        <w:t xml:space="preserve"> que conseguimos ultrapassar devido à fácil comunicação entre nós, elementos da equipa.</w:t>
       </w:r>
     </w:p>
     <w:p>
@@ -5085,7 +5501,23 @@
           <w:iCs/>
           <w:color w:val="000000"/>
         </w:rPr>
-        <w:t xml:space="preserve"> No entanto, consideramos estes aspetos simplesmente acessórios, não tendo afetado a execução do projeto global.</w:t>
+        <w:t xml:space="preserve"> No entanto, consideramos estes aspetos simplesmente acessórios, não tendo afetado a execução</w:t>
+      </w:r>
+      <w:r>
+        <w:rPr>
+          <w:rFonts w:cstheme="minorHAnsi"/>
+          <w:iCs/>
+          <w:color w:val="000000"/>
+        </w:rPr>
+        <w:t xml:space="preserve"> global</w:t>
+      </w:r>
+      <w:r>
+        <w:rPr>
+          <w:rFonts w:cstheme="minorHAnsi"/>
+          <w:iCs/>
+          <w:color w:val="000000"/>
+        </w:rPr>
+        <w:t xml:space="preserve"> do projeto.</w:t>
       </w:r>
     </w:p>
     <w:p>
@@ -5105,7 +5537,39 @@
           <w:iCs/>
           <w:color w:val="000000"/>
         </w:rPr>
-        <w:t xml:space="preserve">Resumindo: analisando o desenrolar do projeto na sua globalidade, achamos que a dinâmica e as relações entre os elementos do grupo foram bastante positivas, o que proporcionou um bom ambiente de trabalho. </w:t>
+        <w:t xml:space="preserve">Resumindo: analisando o </w:t>
+      </w:r>
+      <w:r>
+        <w:rPr>
+          <w:rFonts w:cstheme="minorHAnsi"/>
+          <w:iCs/>
+          <w:color w:val="000000"/>
+        </w:rPr>
+        <w:t>progresso</w:t>
+      </w:r>
+      <w:r>
+        <w:rPr>
+          <w:rFonts w:cstheme="minorHAnsi"/>
+          <w:iCs/>
+          <w:color w:val="000000"/>
+        </w:rPr>
+        <w:t xml:space="preserve"> do projeto na sua globalidade, achamos que a dinâmica e as relações entre os elementos do grupo foram bastante positivas, o que proporcionou um bom ambiente de trabalho</w:t>
+      </w:r>
+      <w:r>
+        <w:rPr>
+          <w:rFonts w:cstheme="minorHAnsi"/>
+          <w:iCs/>
+          <w:color w:val="000000"/>
+        </w:rPr>
+        <w:t xml:space="preserve"> e a conclusão das tarefas atempadamente</w:t>
+      </w:r>
+      <w:r>
+        <w:rPr>
+          <w:rFonts w:cstheme="minorHAnsi"/>
+          <w:iCs/>
+          <w:color w:val="000000"/>
+        </w:rPr>
+        <w:t xml:space="preserve">. </w:t>
       </w:r>
     </w:p>
     <w:p>
@@ -5142,6 +5606,7 @@
         </w:numPr>
         <w:spacing w:line="360" w:lineRule="auto"/>
         <w:ind w:left="426" w:hanging="426"/>
+        <w:jc w:val="both"/>
         <w:outlineLvl w:val="0"/>
         <w:rPr>
           <w:rFonts w:asciiTheme="minorHAnsi" w:hAnsiTheme="minorHAnsi" w:cstheme="minorHAnsi"/>
@@ -5151,7 +5616,7 @@
           <w:szCs w:val="28"/>
         </w:rPr>
       </w:pPr>
-      <w:bookmarkStart w:id="5" w:name="_Toc29155271"/>
+      <w:bookmarkStart w:id="7" w:name="_Toc29155271"/>
       <w:r>
         <w:rPr>
           <w:rFonts w:asciiTheme="minorHAnsi" w:hAnsiTheme="minorHAnsi" w:cstheme="minorHAnsi"/>
@@ -5197,7 +5662,7 @@
         </w:rPr>
         <w:t>Temporais</w:t>
       </w:r>
-      <w:bookmarkEnd w:id="5"/>
+      <w:bookmarkEnd w:id="7"/>
     </w:p>
     <w:p>
       <w:pPr>
@@ -5267,7 +5732,7 @@
           <w:color w:val="000000"/>
           <w:szCs w:val="28"/>
         </w:rPr>
-        <w:t>e filtragem, para uma melhor compreensão, removendo ruídos e identificar possíveis tendências que a série poderia tomar. Também possível prever acontecimentos seguintes utilizando técnicas de previsão onde, através de um modelo matemático, capture o processo que gerou a série temporal e assim permit</w:t>
+        <w:t>e filtragem</w:t>
       </w:r>
       <w:r>
         <w:rPr>
@@ -5276,7 +5741,115 @@
           <w:color w:val="000000"/>
           <w:szCs w:val="28"/>
         </w:rPr>
-        <w:t>a</w:t>
+        <w:t xml:space="preserve"> implementando também,</w:t>
+      </w:r>
+      <w:r>
+        <w:rPr>
+          <w:rFonts w:cstheme="minorHAnsi"/>
+          <w:iCs/>
+          <w:color w:val="000000"/>
+          <w:szCs w:val="28"/>
+        </w:rPr>
+        <w:t xml:space="preserve"> para uma melhor compreensão, </w:t>
+      </w:r>
+      <w:r>
+        <w:rPr>
+          <w:rFonts w:cstheme="minorHAnsi"/>
+          <w:iCs/>
+          <w:color w:val="000000"/>
+          <w:szCs w:val="28"/>
+        </w:rPr>
+        <w:t>a remoção de</w:t>
+      </w:r>
+      <w:r>
+        <w:rPr>
+          <w:rFonts w:cstheme="minorHAnsi"/>
+          <w:iCs/>
+          <w:color w:val="000000"/>
+          <w:szCs w:val="28"/>
+        </w:rPr>
+        <w:t xml:space="preserve"> ruídos </w:t>
+      </w:r>
+      <w:r>
+        <w:rPr>
+          <w:rFonts w:cstheme="minorHAnsi"/>
+          <w:iCs/>
+          <w:color w:val="000000"/>
+          <w:szCs w:val="28"/>
+        </w:rPr>
+        <w:t>e a identificação de</w:t>
+      </w:r>
+      <w:r>
+        <w:rPr>
+          <w:rFonts w:cstheme="minorHAnsi"/>
+          <w:iCs/>
+          <w:color w:val="000000"/>
+          <w:szCs w:val="28"/>
+        </w:rPr>
+        <w:t xml:space="preserve"> possíveis tendências que a série poderia tomar. Também </w:t>
+      </w:r>
+      <w:r>
+        <w:rPr>
+          <w:rFonts w:cstheme="minorHAnsi"/>
+          <w:iCs/>
+          <w:color w:val="000000"/>
+          <w:szCs w:val="28"/>
+        </w:rPr>
+        <w:t xml:space="preserve">é </w:t>
+      </w:r>
+      <w:r>
+        <w:rPr>
+          <w:rFonts w:cstheme="minorHAnsi"/>
+          <w:iCs/>
+          <w:color w:val="000000"/>
+          <w:szCs w:val="28"/>
+        </w:rPr>
+        <w:t xml:space="preserve">possível prever </w:t>
+      </w:r>
+      <w:r>
+        <w:rPr>
+          <w:rFonts w:cstheme="minorHAnsi"/>
+          <w:iCs/>
+          <w:color w:val="000000"/>
+          <w:szCs w:val="28"/>
+        </w:rPr>
+        <w:t>valores futuros que as séries poderiam tomar</w:t>
+      </w:r>
+      <w:r>
+        <w:rPr>
+          <w:rFonts w:cstheme="minorHAnsi"/>
+          <w:iCs/>
+          <w:color w:val="000000"/>
+          <w:szCs w:val="28"/>
+        </w:rPr>
+        <w:t xml:space="preserve"> utilizando técnicas de previsão onde, através de um modelo matemático, </w:t>
+      </w:r>
+      <w:r>
+        <w:rPr>
+          <w:rFonts w:cstheme="minorHAnsi"/>
+          <w:iCs/>
+          <w:color w:val="000000"/>
+          <w:szCs w:val="28"/>
+        </w:rPr>
+        <w:t>é praticável capturar</w:t>
+      </w:r>
+      <w:r>
+        <w:rPr>
+          <w:rFonts w:cstheme="minorHAnsi"/>
+          <w:iCs/>
+          <w:color w:val="000000"/>
+          <w:szCs w:val="28"/>
+        </w:rPr>
+        <w:t xml:space="preserve"> o processo que gerou a série temporal</w:t>
+      </w:r>
+      <w:r>
+        <w:rPr>
+          <w:rFonts w:cstheme="minorHAnsi"/>
+          <w:iCs/>
+          <w:color w:val="000000"/>
+          <w:szCs w:val="28"/>
+        </w:rPr>
+        <w:t>, permitindo assim,</w:t>
       </w:r>
       <w:r>
         <w:rPr>
@@ -5334,7 +5907,43 @@
           <w:color w:val="000000"/>
           <w:szCs w:val="28"/>
         </w:rPr>
-        <w:t>, no intuito de recolher a maior e melhor quantidade de informação para desenvolver o nosso projeto. Deste forma, iremos tratar toda a teoria e proporcionar uma melhor compreensão sobre o tema abordado neste tópico.</w:t>
+        <w:t>, no intuito de recolher a maior e melhor quantidade de informação para desenvolver o nosso projeto. Dest</w:t>
+      </w:r>
+      <w:r>
+        <w:rPr>
+          <w:rFonts w:cstheme="minorHAnsi"/>
+          <w:iCs/>
+          <w:color w:val="000000"/>
+          <w:szCs w:val="28"/>
+        </w:rPr>
+        <w:t>a</w:t>
+      </w:r>
+      <w:r>
+        <w:rPr>
+          <w:rFonts w:cstheme="minorHAnsi"/>
+          <w:iCs/>
+          <w:color w:val="000000"/>
+          <w:szCs w:val="28"/>
+        </w:rPr>
+        <w:t xml:space="preserve"> forma, iremos</w:t>
+      </w:r>
+      <w:r>
+        <w:rPr>
+          <w:rFonts w:cstheme="minorHAnsi"/>
+          <w:iCs/>
+          <w:color w:val="000000"/>
+          <w:szCs w:val="28"/>
+        </w:rPr>
+        <w:t>, de seguida,</w:t>
+      </w:r>
+      <w:r>
+        <w:rPr>
+          <w:rFonts w:cstheme="minorHAnsi"/>
+          <w:iCs/>
+          <w:color w:val="000000"/>
+          <w:szCs w:val="28"/>
+        </w:rPr>
+        <w:t xml:space="preserve"> tratar toda a teoria e proporcionar uma melhor compreensão sobre o tema abordado neste tópico.</w:t>
       </w:r>
     </w:p>
     <w:p>
@@ -5353,8 +5962,9 @@
     <w:p>
       <w:pPr>
         <w:pStyle w:val="Ttulo2"/>
-      </w:pPr>
-      <w:bookmarkStart w:id="6" w:name="_Toc29155272"/>
+        <w:jc w:val="both"/>
+      </w:pPr>
+      <w:bookmarkStart w:id="8" w:name="_Toc29155272"/>
       <w:r>
         <w:t xml:space="preserve">3.1. </w:t>
       </w:r>
@@ -5364,7 +5974,7 @@
       <w:r>
         <w:t>Séries Temporais</w:t>
       </w:r>
-      <w:bookmarkEnd w:id="6"/>
+      <w:bookmarkEnd w:id="8"/>
     </w:p>
     <w:p>
       <w:pPr>
@@ -5475,7 +6085,7 @@
           <w:color w:val="000000"/>
           <w:szCs w:val="28"/>
         </w:rPr>
-        <w:t>recolhidos em intervalos regulares. A análise de séries temporais pode ser aplicada a qualquer variável</w:t>
+        <w:t>recolhid</w:t>
       </w:r>
       <w:r>
         <w:rPr>
@@ -5484,6 +6094,24 @@
           <w:color w:val="000000"/>
           <w:szCs w:val="28"/>
         </w:rPr>
+        <w:t>a</w:t>
+      </w:r>
+      <w:r>
+        <w:rPr>
+          <w:rFonts w:cstheme="minorHAnsi"/>
+          <w:iCs/>
+          <w:color w:val="000000"/>
+          <w:szCs w:val="28"/>
+        </w:rPr>
+        <w:t>s em intervalos regulares. A análise de séries temporais pode ser aplicada a qualquer variável</w:t>
+      </w:r>
+      <w:r>
+        <w:rPr>
+          <w:rFonts w:cstheme="minorHAnsi"/>
+          <w:iCs/>
+          <w:color w:val="000000"/>
+          <w:szCs w:val="28"/>
+        </w:rPr>
         <w:t xml:space="preserve"> </w:t>
       </w:r>
       <w:r>
@@ -5493,7 +6121,7 @@
           <w:color w:val="000000"/>
           <w:szCs w:val="28"/>
         </w:rPr>
-        <w:t>que muda ao longo do tempo e, de um modo geral, as observações mais próximas têm valores mais</w:t>
+        <w:t xml:space="preserve">que </w:t>
       </w:r>
       <w:r>
         <w:rPr>
@@ -5502,6 +6130,15 @@
           <w:color w:val="000000"/>
           <w:szCs w:val="28"/>
         </w:rPr>
+        <w:t>varie</w:t>
+      </w:r>
+      <w:r>
+        <w:rPr>
+          <w:rFonts w:cstheme="minorHAnsi"/>
+          <w:iCs/>
+          <w:color w:val="000000"/>
+          <w:szCs w:val="28"/>
+        </w:rPr>
         <w:t xml:space="preserve"> </w:t>
       </w:r>
       <w:r>
@@ -5511,7 +6148,88 @@
           <w:color w:val="000000"/>
           <w:szCs w:val="28"/>
         </w:rPr>
-        <w:t>próximos e correlacionados que aqueles valores mais distantes (</w:t>
+        <w:t>em função</w:t>
+      </w:r>
+      <w:r>
+        <w:rPr>
+          <w:rFonts w:cstheme="minorHAnsi"/>
+          <w:iCs/>
+          <w:color w:val="000000"/>
+          <w:szCs w:val="28"/>
+        </w:rPr>
+        <w:t xml:space="preserve"> do tempo </w:t>
+      </w:r>
+      <w:r>
+        <w:rPr>
+          <w:rFonts w:cstheme="minorHAnsi"/>
+          <w:iCs/>
+          <w:color w:val="000000"/>
+          <w:szCs w:val="28"/>
+        </w:rPr>
+        <w:t>sendo que,</w:t>
+      </w:r>
+      <w:r>
+        <w:rPr>
+          <w:rFonts w:cstheme="minorHAnsi"/>
+          <w:iCs/>
+          <w:color w:val="000000"/>
+          <w:szCs w:val="28"/>
+        </w:rPr>
+        <w:t xml:space="preserve"> de um modo geral, as observações mais próximas têm </w:t>
+      </w:r>
+      <w:r>
+        <w:rPr>
+          <w:rFonts w:cstheme="minorHAnsi"/>
+          <w:iCs/>
+          <w:color w:val="000000"/>
+          <w:szCs w:val="28"/>
+        </w:rPr>
+        <w:t xml:space="preserve">também </w:t>
+      </w:r>
+      <w:r>
+        <w:rPr>
+          <w:rFonts w:cstheme="minorHAnsi"/>
+          <w:iCs/>
+          <w:color w:val="000000"/>
+          <w:szCs w:val="28"/>
+        </w:rPr>
+        <w:t>valores mais</w:t>
+      </w:r>
+      <w:r>
+        <w:rPr>
+          <w:rFonts w:cstheme="minorHAnsi"/>
+          <w:iCs/>
+          <w:color w:val="000000"/>
+          <w:szCs w:val="28"/>
+        </w:rPr>
+        <w:t xml:space="preserve"> </w:t>
+      </w:r>
+      <w:r>
+        <w:rPr>
+          <w:rFonts w:cstheme="minorHAnsi"/>
+          <w:iCs/>
+          <w:color w:val="000000"/>
+          <w:szCs w:val="28"/>
+        </w:rPr>
+        <w:t xml:space="preserve">próximos </w:t>
+      </w:r>
+      <w:r>
+        <w:rPr>
+          <w:rFonts w:cstheme="minorHAnsi"/>
+          <w:iCs/>
+          <w:color w:val="000000"/>
+          <w:szCs w:val="28"/>
+        </w:rPr>
+        <w:t>que se relacionam com os valores mais distantes</w:t>
+      </w:r>
+      <w:r>
+        <w:rPr>
+          <w:rFonts w:cstheme="minorHAnsi"/>
+          <w:iCs/>
+          <w:color w:val="000000"/>
+          <w:szCs w:val="28"/>
+        </w:rPr>
+        <w:t xml:space="preserve"> (</w:t>
       </w:r>
       <w:proofErr w:type="spellStart"/>
       <w:r>
@@ -5645,6 +6363,15 @@
           <w:color w:val="000000"/>
           <w:szCs w:val="28"/>
         </w:rPr>
+        <w:t xml:space="preserve">a </w:t>
+      </w:r>
+      <w:r>
+        <w:rPr>
+          <w:rFonts w:cstheme="minorHAnsi"/>
+          <w:iCs/>
+          <w:color w:val="000000"/>
+          <w:szCs w:val="28"/>
+        </w:rPr>
         <w:t>Química</w:t>
       </w:r>
       <w:r>
@@ -5654,7 +6381,43 @@
           <w:color w:val="000000"/>
           <w:szCs w:val="28"/>
         </w:rPr>
-        <w:t>, Energia, entre outros, sendo que do seu processamento podem resultar ganhos significativos</w:t>
+        <w:t xml:space="preserve">, </w:t>
+      </w:r>
+      <w:r>
+        <w:rPr>
+          <w:rFonts w:cstheme="minorHAnsi"/>
+          <w:iCs/>
+          <w:color w:val="000000"/>
+          <w:szCs w:val="28"/>
+        </w:rPr>
+        <w:t xml:space="preserve">a </w:t>
+      </w:r>
+      <w:r>
+        <w:rPr>
+          <w:rFonts w:cstheme="minorHAnsi"/>
+          <w:iCs/>
+          <w:color w:val="000000"/>
+          <w:szCs w:val="28"/>
+        </w:rPr>
+        <w:t xml:space="preserve">Energia, entre outros, sendo que do seu processamento podem resultar </w:t>
+      </w:r>
+      <w:r>
+        <w:rPr>
+          <w:rFonts w:cstheme="minorHAnsi"/>
+          <w:iCs/>
+          <w:color w:val="000000"/>
+          <w:szCs w:val="28"/>
+        </w:rPr>
+        <w:t>lucros</w:t>
+      </w:r>
+      <w:r>
+        <w:rPr>
+          <w:rFonts w:cstheme="minorHAnsi"/>
+          <w:iCs/>
+          <w:color w:val="000000"/>
+          <w:szCs w:val="28"/>
+        </w:rPr>
+        <w:t xml:space="preserve"> significativos</w:t>
       </w:r>
       <w:r>
         <w:rPr>
@@ -5712,14 +6475,32 @@
           <w:color w:val="000000"/>
           <w:szCs w:val="28"/>
         </w:rPr>
-        <w:t>Em seguida, seguem-se exemplos de séries temporais:</w:t>
+        <w:t xml:space="preserve">Em seguida, </w:t>
+      </w:r>
+      <w:r>
+        <w:rPr>
+          <w:rFonts w:cstheme="minorHAnsi"/>
+          <w:iCs/>
+          <w:color w:val="000000"/>
+          <w:szCs w:val="28"/>
+        </w:rPr>
+        <w:t>apresentam-se</w:t>
+      </w:r>
+      <w:r>
+        <w:rPr>
+          <w:rFonts w:cstheme="minorHAnsi"/>
+          <w:iCs/>
+          <w:color w:val="000000"/>
+          <w:szCs w:val="28"/>
+        </w:rPr>
+        <w:t xml:space="preserve"> exemplos de séries temporais:</w:t>
       </w:r>
     </w:p>
     <w:p>
       <w:pPr>
         <w:keepNext/>
         <w:spacing w:before="120" w:after="120"/>
-        <w:jc w:val="center"/>
+        <w:jc w:val="both"/>
       </w:pPr>
       <w:r>
         <w:rPr>
@@ -5775,7 +6556,7 @@
     <w:p>
       <w:pPr>
         <w:pStyle w:val="Legenda"/>
-        <w:jc w:val="center"/>
+        <w:jc w:val="both"/>
         <w:rPr>
           <w:rFonts w:cstheme="minorHAnsi"/>
           <w:iCs w:val="0"/>
@@ -5846,7 +6627,7 @@
       <w:pPr>
         <w:keepNext/>
         <w:spacing w:before="120" w:after="120"/>
-        <w:jc w:val="center"/>
+        <w:jc w:val="both"/>
       </w:pPr>
       <w:r>
         <w:rPr>
@@ -5903,7 +6684,7 @@
     <w:p>
       <w:pPr>
         <w:pStyle w:val="Legenda"/>
-        <w:jc w:val="center"/>
+        <w:jc w:val="both"/>
         <w:rPr>
           <w:color w:val="auto"/>
           <w:sz w:val="20"/>
@@ -5979,7 +6760,7 @@
     <w:p>
       <w:pPr>
         <w:keepNext/>
-        <w:jc w:val="center"/>
+        <w:jc w:val="both"/>
       </w:pPr>
       <w:r>
         <w:rPr>
@@ -6031,7 +6812,7 @@
     <w:p>
       <w:pPr>
         <w:pStyle w:val="Legenda"/>
-        <w:jc w:val="center"/>
+        <w:jc w:val="both"/>
         <w:rPr>
           <w:color w:val="auto"/>
           <w:sz w:val="20"/>
@@ -6099,21 +6880,42 @@
     <w:p>
       <w:pPr>
         <w:ind w:firstLine="567"/>
-      </w:pPr>
-      <w:r>
-        <w:t>Ao analisar uma série temporal, espera-se que nesta exista uma causa relacionada com o tempo, que influenciou os dados e que possam continuar a influenciá-los futuramente.</w:t>
+        <w:jc w:val="both"/>
+      </w:pPr>
+      <w:r>
+        <w:t>Ao analisar uma série temporal, espera-se que ne</w:t>
+      </w:r>
+      <w:r>
+        <w:t>la</w:t>
+      </w:r>
+      <w:r>
+        <w:t xml:space="preserve"> exista uma causa relacionada com o tempo, que influenci</w:t>
+      </w:r>
+      <w:r>
+        <w:t>a</w:t>
+      </w:r>
+      <w:r>
+        <w:t xml:space="preserve"> os dados e que possa continuar a influenciá-los</w:t>
+      </w:r>
+      <w:r>
+        <w:t xml:space="preserve"> no futuro</w:t>
+      </w:r>
+      <w:r>
+        <w:t>.</w:t>
       </w:r>
     </w:p>
     <w:p>
       <w:pPr>
         <w:ind w:firstLine="567"/>
+        <w:jc w:val="both"/>
       </w:pPr>
     </w:p>
     <w:p>
       <w:pPr>
         <w:pStyle w:val="Ttulo2"/>
-      </w:pPr>
-      <w:bookmarkStart w:id="7" w:name="_Toc29155273"/>
+        <w:jc w:val="both"/>
+      </w:pPr>
+      <w:bookmarkStart w:id="9" w:name="_Toc29155273"/>
       <w:r>
         <w:t xml:space="preserve">3.2. </w:t>
       </w:r>
@@ -6126,7 +6928,7 @@
       <w:r>
         <w:t>Objetivo das séries temporais</w:t>
       </w:r>
-      <w:bookmarkEnd w:id="7"/>
+      <w:bookmarkEnd w:id="9"/>
     </w:p>
     <w:p>
       <w:pPr>
@@ -6163,12 +6965,24 @@
       <w:r>
         <w:rPr>
           <w:rFonts w:asciiTheme="minorHAnsi" w:eastAsiaTheme="minorHAnsi" w:hAnsiTheme="minorHAnsi" w:cstheme="minorBidi"/>
+          <w:b/>
+          <w:bCs/>
           <w:sz w:val="22"/>
           <w:szCs w:val="22"/>
           <w:u w:val="single"/>
           <w:lang w:eastAsia="en-US"/>
         </w:rPr>
-        <w:t>Descrição:</w:t>
+        <w:t>Descrição</w:t>
+      </w:r>
+      <w:r>
+        <w:rPr>
+          <w:rFonts w:asciiTheme="minorHAnsi" w:eastAsiaTheme="minorHAnsi" w:hAnsiTheme="minorHAnsi" w:cstheme="minorBidi"/>
+          <w:sz w:val="22"/>
+          <w:szCs w:val="22"/>
+          <w:u w:val="single"/>
+          <w:lang w:eastAsia="en-US"/>
+        </w:rPr>
+        <w:t>:</w:t>
       </w:r>
       <w:r>
         <w:rPr>
@@ -6205,7 +7019,7 @@
           <w:szCs w:val="22"/>
           <w:lang w:eastAsia="en-US"/>
         </w:rPr>
-        <w:t xml:space="preserve"> algumas das suas principais propriedades.</w:t>
+        <w:t xml:space="preserve"> algumas das suas principais propriedades</w:t>
       </w:r>
       <w:r>
         <w:rPr>
@@ -6214,7 +7028,16 @@
           <w:szCs w:val="22"/>
           <w:lang w:eastAsia="en-US"/>
         </w:rPr>
-        <w:t xml:space="preserve"> O que terá uma enorme contribuição no processo de modelação.</w:t>
+        <w:t>, o</w:t>
+      </w:r>
+      <w:r>
+        <w:rPr>
+          <w:rFonts w:asciiTheme="minorHAnsi" w:eastAsiaTheme="minorHAnsi" w:hAnsiTheme="minorHAnsi" w:cstheme="minorBidi"/>
+          <w:sz w:val="22"/>
+          <w:szCs w:val="22"/>
+          <w:lang w:eastAsia="en-US"/>
+        </w:rPr>
+        <w:t xml:space="preserve"> que terá uma enorme contribuição no processo de modelação.</w:t>
       </w:r>
     </w:p>
     <w:p>
@@ -6236,12 +7059,24 @@
       <w:r>
         <w:rPr>
           <w:rFonts w:asciiTheme="minorHAnsi" w:eastAsiaTheme="minorHAnsi" w:hAnsiTheme="minorHAnsi" w:cstheme="minorBidi"/>
+          <w:b/>
+          <w:bCs/>
           <w:sz w:val="22"/>
           <w:szCs w:val="22"/>
           <w:u w:val="single"/>
           <w:lang w:eastAsia="en-US"/>
         </w:rPr>
-        <w:t>Explicitação ou Modelação:</w:t>
+        <w:t>Explicitação ou Modelação</w:t>
+      </w:r>
+      <w:r>
+        <w:rPr>
+          <w:rFonts w:asciiTheme="minorHAnsi" w:eastAsiaTheme="minorHAnsi" w:hAnsiTheme="minorHAnsi" w:cstheme="minorBidi"/>
+          <w:sz w:val="22"/>
+          <w:szCs w:val="22"/>
+          <w:u w:val="single"/>
+          <w:lang w:eastAsia="en-US"/>
+        </w:rPr>
+        <w:t>:</w:t>
       </w:r>
       <w:r>
         <w:rPr>
@@ -6272,12 +7107,24 @@
       <w:r>
         <w:rPr>
           <w:rFonts w:asciiTheme="minorHAnsi" w:eastAsiaTheme="minorHAnsi" w:hAnsiTheme="minorHAnsi" w:cstheme="minorBidi"/>
+          <w:b/>
+          <w:bCs/>
           <w:sz w:val="22"/>
           <w:szCs w:val="22"/>
           <w:u w:val="single"/>
           <w:lang w:eastAsia="en-US"/>
         </w:rPr>
-        <w:t>Previsão:</w:t>
+        <w:t>Previsão</w:t>
+      </w:r>
+      <w:r>
+        <w:rPr>
+          <w:rFonts w:asciiTheme="minorHAnsi" w:eastAsiaTheme="minorHAnsi" w:hAnsiTheme="minorHAnsi" w:cstheme="minorBidi"/>
+          <w:sz w:val="22"/>
+          <w:szCs w:val="22"/>
+          <w:u w:val="single"/>
+          <w:lang w:eastAsia="en-US"/>
+        </w:rPr>
+        <w:t>:</w:t>
       </w:r>
       <w:r>
         <w:rPr>
@@ -6308,12 +7155,24 @@
       <w:r>
         <w:rPr>
           <w:rFonts w:asciiTheme="minorHAnsi" w:eastAsiaTheme="minorHAnsi" w:hAnsiTheme="minorHAnsi" w:cstheme="minorBidi"/>
+          <w:b/>
+          <w:bCs/>
           <w:sz w:val="22"/>
           <w:szCs w:val="22"/>
           <w:u w:val="single"/>
           <w:lang w:eastAsia="en-US"/>
         </w:rPr>
-        <w:t>Controlo de processos:</w:t>
+        <w:t>Controlo de processos</w:t>
+      </w:r>
+      <w:r>
+        <w:rPr>
+          <w:rFonts w:asciiTheme="minorHAnsi" w:eastAsiaTheme="minorHAnsi" w:hAnsiTheme="minorHAnsi" w:cstheme="minorBidi"/>
+          <w:sz w:val="22"/>
+          <w:szCs w:val="22"/>
+          <w:u w:val="single"/>
+          <w:lang w:eastAsia="en-US"/>
+        </w:rPr>
+        <w:t>:</w:t>
       </w:r>
       <w:r>
         <w:rPr>
@@ -6334,8 +7193,9 @@
     <w:p>
       <w:pPr>
         <w:pStyle w:val="Ttulo2"/>
-      </w:pPr>
-      <w:bookmarkStart w:id="8" w:name="_Toc29155274"/>
+        <w:jc w:val="both"/>
+      </w:pPr>
+      <w:bookmarkStart w:id="10" w:name="_Toc29155274"/>
       <w:r>
         <w:t xml:space="preserve">3.3. </w:t>
       </w:r>
@@ -6345,7 +7205,7 @@
       <w:r>
         <w:t>Técnicas para análise de séries temporais</w:t>
       </w:r>
-      <w:bookmarkEnd w:id="8"/>
+      <w:bookmarkEnd w:id="10"/>
     </w:p>
     <w:p>
       <w:pPr>
@@ -6456,6 +7316,7 @@
         <w:ind w:firstLine="567"/>
         <w:jc w:val="both"/>
       </w:pPr>
+      <w:proofErr w:type="gramStart"/>
       <w:r>
         <w:t xml:space="preserve">A </w:t>
       </w:r>
@@ -6466,7 +7327,11 @@
         <w:t>M</w:t>
       </w:r>
       <w:r>
-        <w:t xml:space="preserve">édia </w:t>
+        <w:t>édia</w:t>
+      </w:r>
+      <w:proofErr w:type="gramEnd"/>
+      <w:r>
+        <w:t xml:space="preserve"> </w:t>
       </w:r>
       <w:r>
         <w:t>M</w:t>
@@ -6482,25 +7347,42 @@
       </w:r>
       <w:proofErr w:type="spellStart"/>
       <w:r>
-        <w:t>S</w:t>
-      </w:r>
-      <w:r>
-        <w:t>imple</w:t>
+        <w:rPr>
+          <w:i/>
+          <w:iCs/>
+        </w:rPr>
+        <w:t>Simple</w:t>
       </w:r>
       <w:proofErr w:type="spellEnd"/>
       <w:r>
+        <w:rPr>
+          <w:i/>
+          <w:iCs/>
+        </w:rPr>
         <w:t xml:space="preserve"> </w:t>
       </w:r>
       <w:proofErr w:type="spellStart"/>
       <w:r>
+        <w:rPr>
+          <w:i/>
+          <w:iCs/>
+        </w:rPr>
         <w:t>Moving</w:t>
       </w:r>
       <w:proofErr w:type="spellEnd"/>
       <w:r>
+        <w:rPr>
+          <w:i/>
+          <w:iCs/>
+        </w:rPr>
         <w:t xml:space="preserve"> </w:t>
       </w:r>
       <w:proofErr w:type="spellStart"/>
       <w:r>
+        <w:rPr>
+          <w:i/>
+          <w:iCs/>
+        </w:rPr>
         <w:t>Average</w:t>
       </w:r>
       <w:proofErr w:type="spellEnd"/>
@@ -6514,7 +7396,13 @@
         <w:footnoteReference w:id="1"/>
       </w:r>
       <w:r>
-        <w:t xml:space="preserve"> aritmética calculada adicionando preços recentes e, em seguida, dividindo-o</w:t>
+        <w:t xml:space="preserve"> aritmética calculada adicionando </w:t>
+      </w:r>
+      <w:r>
+        <w:t>valores</w:t>
+      </w:r>
+      <w:r>
+        <w:t xml:space="preserve"> recentes e, em seguida, dividindo-o</w:t>
       </w:r>
       <w:r>
         <w:t>s</w:t>
@@ -6541,7 +7429,13 @@
         <w:t>A Média Móvel Simples</w:t>
       </w:r>
       <w:r>
-        <w:t xml:space="preserve"> é um indicador técnico para determinar se um preço do ativo continuará ou reverterá uma tendência</w:t>
+        <w:t xml:space="preserve"> é um indicador técnico para determinar se um </w:t>
+      </w:r>
+      <w:r>
+        <w:t>valor</w:t>
+      </w:r>
+      <w:r>
+        <w:t xml:space="preserve"> do ativo continuará ou reverterá uma tendência</w:t>
       </w:r>
       <w:r>
         <w:t xml:space="preserve"> e é definida através da equação:</w:t>
@@ -6862,7 +7756,7 @@
     <w:p>
       <w:pPr>
         <w:keepNext/>
-        <w:jc w:val="center"/>
+        <w:jc w:val="both"/>
       </w:pPr>
       <w:r>
         <w:rPr>
@@ -6914,7 +7808,7 @@
     <w:p>
       <w:pPr>
         <w:pStyle w:val="Legenda"/>
-        <w:jc w:val="center"/>
+        <w:jc w:val="both"/>
         <w:rPr>
           <w:color w:val="auto"/>
           <w:sz w:val="20"/>
@@ -7140,28 +8034,38 @@
         <w:jc w:val="both"/>
       </w:pPr>
       <w:r>
-        <w:t>Uma média móvel exponencial (E</w:t>
-      </w:r>
-      <w:r>
-        <w:t xml:space="preserve">xponencial </w:t>
+        <w:t>Uma média móvel exponencial (</w:t>
+      </w:r>
+      <w:r>
+        <w:rPr>
+          <w:i/>
+          <w:iCs/>
+        </w:rPr>
+        <w:t xml:space="preserve">Exponencial </w:t>
       </w:r>
       <w:proofErr w:type="spellStart"/>
       <w:r>
-        <w:t>M</w:t>
-      </w:r>
-      <w:r>
-        <w:t>oving</w:t>
+        <w:rPr>
+          <w:i/>
+          <w:iCs/>
+        </w:rPr>
+        <w:t>Moving</w:t>
       </w:r>
       <w:proofErr w:type="spellEnd"/>
       <w:r>
+        <w:rPr>
+          <w:i/>
+          <w:iCs/>
+        </w:rPr>
         <w:t xml:space="preserve"> </w:t>
       </w:r>
       <w:proofErr w:type="spellStart"/>
       <w:r>
-        <w:t>A</w:t>
-      </w:r>
-      <w:r>
-        <w:t>verage</w:t>
+        <w:rPr>
+          <w:i/>
+          <w:iCs/>
+        </w:rPr>
+        <w:t>Average</w:t>
       </w:r>
       <w:proofErr w:type="spellEnd"/>
       <w:r>
@@ -7189,36 +8093,53 @@
         <w:t xml:space="preserve"> </w:t>
       </w:r>
       <w:r>
-        <w:t>reage mais significativamente a mudanças recentes de preços do que uma média móvel simples (</w:t>
+        <w:t xml:space="preserve">reage mais significativamente a mudanças recentes de </w:t>
+      </w:r>
+      <w:r>
+        <w:t>valores</w:t>
+      </w:r>
+      <w:r>
+        <w:t xml:space="preserve"> do que uma média móvel simples (</w:t>
       </w:r>
       <w:proofErr w:type="spellStart"/>
       <w:r>
-        <w:t>S</w:t>
-      </w:r>
-      <w:r>
-        <w:t>imple</w:t>
+        <w:rPr>
+          <w:i/>
+          <w:iCs/>
+        </w:rPr>
+        <w:t>Simple</w:t>
       </w:r>
       <w:proofErr w:type="spellEnd"/>
       <w:r>
+        <w:rPr>
+          <w:i/>
+          <w:iCs/>
+        </w:rPr>
         <w:t xml:space="preserve"> </w:t>
       </w:r>
       <w:proofErr w:type="spellStart"/>
       <w:r>
-        <w:t>M</w:t>
-      </w:r>
-      <w:r>
-        <w:t>oving</w:t>
+        <w:rPr>
+          <w:i/>
+          <w:iCs/>
+        </w:rPr>
+        <w:t>Moving</w:t>
       </w:r>
       <w:proofErr w:type="spellEnd"/>
       <w:r>
+        <w:rPr>
+          <w:i/>
+          <w:iCs/>
+        </w:rPr>
         <w:t xml:space="preserve"> </w:t>
       </w:r>
       <w:proofErr w:type="spellStart"/>
       <w:r>
-        <w:t>A</w:t>
-      </w:r>
-      <w:r>
-        <w:t>verage</w:t>
+        <w:rPr>
+          <w:i/>
+          <w:iCs/>
+        </w:rPr>
+        <w:t>Average</w:t>
       </w:r>
       <w:proofErr w:type="spellEnd"/>
       <w:r>
@@ -7436,13 +8357,25 @@
         <w:jc w:val="both"/>
       </w:pPr>
       <w:r>
-        <w:t>Todas as médias móveis comu</w:t>
-      </w:r>
-      <w:r>
-        <w:t>m</w:t>
-      </w:r>
-      <w:r>
-        <w:t>mente usadas na análise técnica são, por sua própria natureza, indicadores</w:t>
+        <w:t xml:space="preserve">Todas as médias móveis </w:t>
+      </w:r>
+      <w:r>
+        <w:t>usua</w:t>
+      </w:r>
+      <w:r>
+        <w:t>l</w:t>
+      </w:r>
+      <w:r>
+        <w:t>mente</w:t>
+      </w:r>
+      <w:r>
+        <w:t xml:space="preserve"> u</w:t>
+      </w:r>
+      <w:r>
+        <w:t>tiliza</w:t>
+      </w:r>
+      <w:r>
+        <w:t>das na análise técnica são, por sua própria natureza, indicadores</w:t>
       </w:r>
       <w:r>
         <w:t xml:space="preserve"> de atraso</w:t>
@@ -7469,7 +8402,7 @@
     <w:p>
       <w:pPr>
         <w:keepNext/>
-        <w:jc w:val="center"/>
+        <w:jc w:val="both"/>
       </w:pPr>
       <w:r>
         <w:rPr>
@@ -7523,7 +8456,7 @@
       <w:pPr>
         <w:pStyle w:val="Legenda"/>
         <w:spacing w:line="276" w:lineRule="auto"/>
-        <w:jc w:val="center"/>
+        <w:jc w:val="both"/>
         <w:rPr>
           <w:color w:val="auto"/>
           <w:sz w:val="20"/>
@@ -7591,8 +8524,9 @@
     <w:p>
       <w:pPr>
         <w:pStyle w:val="Ttulo2"/>
-      </w:pPr>
-      <w:bookmarkStart w:id="9" w:name="_Toc29155275"/>
+        <w:jc w:val="both"/>
+      </w:pPr>
+      <w:bookmarkStart w:id="11" w:name="_Toc29155275"/>
       <w:r>
         <w:t xml:space="preserve">3.4. </w:t>
       </w:r>
@@ -7600,7 +8534,7 @@
         <w:tab/>
         <w:t>Previsão</w:t>
       </w:r>
-      <w:bookmarkEnd w:id="9"/>
+      <w:bookmarkEnd w:id="11"/>
     </w:p>
     <w:p>
       <w:pPr>
@@ -7608,7 +8542,23 @@
         <w:jc w:val="both"/>
       </w:pPr>
       <w:r>
-        <w:t>Previsão é um método usado extensivamente em análise de séries temporais para predizer uma variável de resposta como lucro mensal, desempenho dos estoques ou índices de desemprego para um período de tempo especificado. Previsões são baseadas em padrões nos dados existentes.</w:t>
+        <w:t xml:space="preserve">Previsão é um método usado extensivamente em análise de séries temporais para predizer uma variável de resposta como lucro mensal, desempenho dos </w:t>
+      </w:r>
+      <w:proofErr w:type="spellStart"/>
+      <w:r>
+        <w:t>stoques</w:t>
+      </w:r>
+      <w:proofErr w:type="spellEnd"/>
+      <w:r>
+        <w:t xml:space="preserve"> ou índices de desemprego para um </w:t>
+      </w:r>
+      <w:proofErr w:type="gramStart"/>
+      <w:r>
+        <w:t>período de tempo</w:t>
+      </w:r>
+      <w:proofErr w:type="gramEnd"/>
+      <w:r>
+        <w:t xml:space="preserve"> especificado. Previsões são baseadas em padrões nos dados existentes.</w:t>
       </w:r>
     </w:p>
     <w:p>
@@ -7623,8 +8573,9 @@
     <w:p>
       <w:pPr>
         <w:pStyle w:val="Ttulo2"/>
-      </w:pPr>
-      <w:bookmarkStart w:id="10" w:name="_Toc29155276"/>
+        <w:jc w:val="both"/>
+      </w:pPr>
+      <w:bookmarkStart w:id="12" w:name="_Toc29155276"/>
       <w:r>
         <w:t xml:space="preserve">3.4.1. </w:t>
       </w:r>
@@ -7634,9 +8585,12 @@
       <w:r>
         <w:t>Média Móvel Simples</w:t>
       </w:r>
-      <w:bookmarkEnd w:id="10"/>
-    </w:p>
-    <w:p>
+      <w:bookmarkEnd w:id="12"/>
+    </w:p>
+    <w:p>
+      <w:pPr>
+        <w:jc w:val="both"/>
+      </w:pPr>
       <m:oMathPara>
         <m:oMath>
           <m:sSub>
@@ -7763,6 +8717,9 @@
       </m:oMathPara>
     </w:p>
     <w:p>
+      <w:pPr>
+        <w:jc w:val="both"/>
+      </w:pPr>
       <w:r>
         <w:t>onde:</w:t>
       </w:r>
@@ -7770,6 +8727,7 @@
     <w:p>
       <w:pPr>
         <w:spacing w:after="0"/>
+        <w:jc w:val="both"/>
       </w:pPr>
       <w:r>
         <w:t>x</w:t>
@@ -7787,6 +8745,7 @@
     <w:p>
       <w:pPr>
         <w:spacing w:after="0"/>
+        <w:jc w:val="both"/>
       </w:pPr>
       <w:proofErr w:type="spellStart"/>
       <w:r>
@@ -7810,6 +8769,9 @@
       </w:r>
     </w:p>
     <w:p>
+      <w:pPr>
+        <w:jc w:val="both"/>
+      </w:pPr>
       <w:r>
         <w:t>n – ordem da média móvel.</w:t>
       </w:r>
@@ -7817,8 +8779,9 @@
     <w:p>
       <w:pPr>
         <w:pStyle w:val="Ttulo2"/>
-      </w:pPr>
-      <w:bookmarkStart w:id="11" w:name="_Toc29155277"/>
+        <w:jc w:val="both"/>
+      </w:pPr>
+      <w:bookmarkStart w:id="13" w:name="_Toc29155277"/>
       <w:r>
         <w:t xml:space="preserve">3.4.2. </w:t>
       </w:r>
@@ -7826,9 +8789,12 @@
         <w:tab/>
         <w:t>Média Móvel Exponencialmente Pesada</w:t>
       </w:r>
-      <w:bookmarkEnd w:id="11"/>
-    </w:p>
-    <w:p>
+      <w:bookmarkEnd w:id="13"/>
+    </w:p>
+    <w:p>
+      <w:pPr>
+        <w:jc w:val="both"/>
+      </w:pPr>
       <m:oMathPara>
         <m:oMath>
           <m:sSub>
@@ -7948,7 +8914,11 @@
         </m:oMath>
       </m:oMathPara>
     </w:p>
-    <w:p/>
+    <w:p>
+      <w:pPr>
+        <w:jc w:val="both"/>
+      </w:pPr>
+    </w:p>
     <w:p>
       <w:pPr>
         <w:jc w:val="both"/>
@@ -8019,6 +8989,7 @@
           <w:numId w:val="15"/>
         </w:numPr>
         <w:spacing w:line="360" w:lineRule="auto"/>
+        <w:jc w:val="both"/>
         <w:outlineLvl w:val="0"/>
         <w:rPr>
           <w:rFonts w:asciiTheme="minorHAnsi" w:hAnsiTheme="minorHAnsi" w:cstheme="minorHAnsi"/>
@@ -8028,7 +8999,7 @@
           <w:szCs w:val="28"/>
         </w:rPr>
       </w:pPr>
-      <w:bookmarkStart w:id="12" w:name="_Toc29155278"/>
+      <w:bookmarkStart w:id="14" w:name="_Toc29155278"/>
       <w:r>
         <w:rPr>
           <w:rFonts w:asciiTheme="minorHAnsi" w:hAnsiTheme="minorHAnsi" w:cstheme="minorHAnsi"/>
@@ -8041,7 +9012,7 @@
         <w:lastRenderedPageBreak/>
         <w:t>Desenvolvimento e Implementação da Aplicação</w:t>
       </w:r>
-      <w:bookmarkEnd w:id="12"/>
+      <w:bookmarkEnd w:id="14"/>
     </w:p>
     <w:p>
       <w:pPr>
@@ -8242,12 +9213,13 @@
           <w:ilvl w:val="1"/>
           <w:numId w:val="23"/>
         </w:numPr>
-      </w:pPr>
-      <w:bookmarkStart w:id="13" w:name="_Toc29155279"/>
+        <w:jc w:val="both"/>
+      </w:pPr>
+      <w:bookmarkStart w:id="15" w:name="_Toc29155279"/>
       <w:r>
         <w:t>Definição da Resolução Temporal</w:t>
       </w:r>
-      <w:bookmarkEnd w:id="13"/>
+      <w:bookmarkEnd w:id="15"/>
     </w:p>
     <w:p>
       <w:pPr>
@@ -8470,7 +9442,7 @@
     <w:p>
       <w:pPr>
         <w:pStyle w:val="Legenda"/>
-        <w:jc w:val="center"/>
+        <w:jc w:val="both"/>
         <w:rPr>
           <w:rFonts w:cstheme="minorHAnsi"/>
           <w:i w:val="0"/>
@@ -8633,7 +9605,7 @@
       <w:r>
         <w:rPr>
           <w:rFonts w:cstheme="minorHAnsi"/>
-          <w:iCs/>
+          <w:i/>
           <w:color w:val="000000"/>
         </w:rPr>
         <w:t>exchangeInfoDayPeriods</w:t>
@@ -8651,7 +9623,7 @@
       <w:r>
         <w:rPr>
           <w:rFonts w:cstheme="minorHAnsi"/>
-          <w:iCs/>
+          <w:i/>
           <w:color w:val="000000"/>
         </w:rPr>
         <w:t>exchangeInfoDays</w:t>
@@ -8669,7 +9641,7 @@
       <w:r>
         <w:rPr>
           <w:rFonts w:cstheme="minorHAnsi"/>
-          <w:iCs/>
+          <w:i/>
           <w:color w:val="000000"/>
         </w:rPr>
         <w:t>exchangeInfoMonthsYears</w:t>
@@ -8691,13 +9663,14 @@
           <w:ilvl w:val="1"/>
           <w:numId w:val="23"/>
         </w:numPr>
-      </w:pPr>
-      <w:bookmarkStart w:id="14" w:name="_Toc29155280"/>
+        <w:jc w:val="both"/>
+      </w:pPr>
+      <w:bookmarkStart w:id="16" w:name="_Toc29155280"/>
       <w:r>
         <w:lastRenderedPageBreak/>
         <w:t>Ordenação</w:t>
       </w:r>
-      <w:bookmarkEnd w:id="14"/>
+      <w:bookmarkEnd w:id="16"/>
     </w:p>
     <w:p>
       <w:pPr>
@@ -8786,7 +9759,7 @@
       <w:r>
         <w:rPr>
           <w:rFonts w:cstheme="minorHAnsi"/>
-          <w:iCs/>
+          <w:i/>
           <w:color w:val="000000"/>
         </w:rPr>
         <w:t>Insertion</w:t>
@@ -8795,7 +9768,7 @@
       <w:r>
         <w:rPr>
           <w:rFonts w:cstheme="minorHAnsi"/>
-          <w:iCs/>
+          <w:i/>
           <w:color w:val="000000"/>
         </w:rPr>
         <w:t xml:space="preserve"> </w:t>
@@ -8804,7 +9777,7 @@
       <w:r>
         <w:rPr>
           <w:rFonts w:cstheme="minorHAnsi"/>
-          <w:iCs/>
+          <w:i/>
           <w:color w:val="000000"/>
         </w:rPr>
         <w:t>Sort</w:t>
@@ -8822,7 +9795,7 @@
       <w:r>
         <w:rPr>
           <w:rFonts w:cstheme="minorHAnsi"/>
-          <w:iCs/>
+          <w:i/>
           <w:color w:val="000000"/>
         </w:rPr>
         <w:t>Bubble</w:t>
@@ -8831,7 +9804,7 @@
       <w:r>
         <w:rPr>
           <w:rFonts w:cstheme="minorHAnsi"/>
-          <w:iCs/>
+          <w:i/>
           <w:color w:val="000000"/>
         </w:rPr>
         <w:t xml:space="preserve"> </w:t>
@@ -8840,7 +9813,7 @@
       <w:r>
         <w:rPr>
           <w:rFonts w:cstheme="minorHAnsi"/>
-          <w:iCs/>
+          <w:i/>
           <w:color w:val="000000"/>
         </w:rPr>
         <w:t>Sort</w:t>
@@ -8858,7 +9831,7 @@
       <w:r>
         <w:rPr>
           <w:rFonts w:cstheme="minorHAnsi"/>
-          <w:iCs/>
+          <w:i/>
           <w:color w:val="000000"/>
         </w:rPr>
         <w:t>Merge</w:t>
@@ -8867,7 +9840,7 @@
       <w:r>
         <w:rPr>
           <w:rFonts w:cstheme="minorHAnsi"/>
-          <w:iCs/>
+          <w:i/>
           <w:color w:val="000000"/>
         </w:rPr>
         <w:t xml:space="preserve"> </w:t>
@@ -8876,7 +9849,7 @@
       <w:r>
         <w:rPr>
           <w:rFonts w:cstheme="minorHAnsi"/>
-          <w:iCs/>
+          <w:i/>
           <w:color w:val="000000"/>
         </w:rPr>
         <w:t>Sort</w:t>
@@ -8908,14 +9881,14 @@
           <w:iCs/>
           <w:color w:val="000000"/>
         </w:rPr>
-        <w:t>O método a ser escolhido teria de ser o mais eficaz, ou seja, o que demoraria menos tempo a executar e a organizar a informação que posteriormente tinha sido escolhida. No entanto, para saber qual o mais rápido, necessitaríamos de um teste para o comprovar.</w:t>
+        <w:t>O método escolhido teria de ser o mais eficaz, ou seja, o que demoraria menos tempo a executar e a organizar a informação que posteriormente tinha sido escolhida. No entanto, para saber qual o mais rápido, necessitaríamos de um teste para o comprovar.</w:t>
       </w:r>
     </w:p>
     <w:p>
       <w:pPr>
         <w:keepNext/>
         <w:spacing w:before="120" w:after="120"/>
-        <w:jc w:val="center"/>
+        <w:jc w:val="both"/>
       </w:pPr>
       <w:r>
         <w:rPr>
@@ -8970,7 +9943,7 @@
     <w:p>
       <w:pPr>
         <w:pStyle w:val="Legenda"/>
-        <w:jc w:val="center"/>
+        <w:jc w:val="both"/>
         <w:rPr>
           <w:i w:val="0"/>
           <w:iCs w:val="0"/>
@@ -9063,7 +10036,7 @@
     <w:p>
       <w:pPr>
         <w:keepNext/>
-        <w:jc w:val="center"/>
+        <w:jc w:val="both"/>
       </w:pPr>
       <w:r>
         <w:rPr>
@@ -9115,7 +10088,7 @@
     <w:p>
       <w:pPr>
         <w:pStyle w:val="Legenda"/>
-        <w:jc w:val="center"/>
+        <w:jc w:val="both"/>
         <w:rPr>
           <w:i w:val="0"/>
           <w:iCs w:val="0"/>
@@ -9216,14 +10189,26 @@
       </w:r>
       <w:proofErr w:type="spellStart"/>
       <w:r>
+        <w:rPr>
+          <w:i/>
+          <w:iCs/>
+        </w:rPr>
         <w:t>Merge</w:t>
       </w:r>
       <w:proofErr w:type="spellEnd"/>
       <w:r>
+        <w:rPr>
+          <w:i/>
+          <w:iCs/>
+        </w:rPr>
         <w:t xml:space="preserve"> </w:t>
       </w:r>
       <w:proofErr w:type="spellStart"/>
       <w:r>
+        <w:rPr>
+          <w:i/>
+          <w:iCs/>
+        </w:rPr>
         <w:t>Sort</w:t>
       </w:r>
       <w:proofErr w:type="spellEnd"/>
@@ -9250,12 +10235,13 @@
           <w:ilvl w:val="1"/>
           <w:numId w:val="23"/>
         </w:numPr>
-      </w:pPr>
-      <w:bookmarkStart w:id="15" w:name="_Toc29155281"/>
+        <w:jc w:val="both"/>
+      </w:pPr>
+      <w:bookmarkStart w:id="17" w:name="_Toc29155281"/>
       <w:r>
         <w:t>Filtragem e Previsão</w:t>
       </w:r>
-      <w:bookmarkEnd w:id="15"/>
+      <w:bookmarkEnd w:id="17"/>
     </w:p>
     <w:p>
       <w:pPr>
@@ -9299,6 +10285,10 @@
       </w:r>
       <w:proofErr w:type="spellStart"/>
       <w:r>
+        <w:rPr>
+          <w:i/>
+          <w:iCs/>
+        </w:rPr>
         <w:t>arrays</w:t>
       </w:r>
       <w:proofErr w:type="spellEnd"/>
@@ -9309,6 +10299,7 @@
     <w:p>
       <w:pPr>
         <w:keepNext/>
+        <w:jc w:val="both"/>
       </w:pPr>
       <w:r>
         <w:rPr>
@@ -9438,6 +10429,7 @@
     <w:p>
       <w:pPr>
         <w:keepNext/>
+        <w:jc w:val="both"/>
       </w:pPr>
       <w:r>
         <w:rPr>
@@ -9483,6 +10475,7 @@
     <w:p>
       <w:pPr>
         <w:pStyle w:val="Legenda"/>
+        <w:jc w:val="both"/>
         <w:rPr>
           <w:i w:val="0"/>
           <w:iCs w:val="0"/>
@@ -9585,12 +10578,13 @@
           <w:ilvl w:val="1"/>
           <w:numId w:val="23"/>
         </w:numPr>
-      </w:pPr>
-      <w:bookmarkStart w:id="16" w:name="_Toc29155282"/>
+        <w:jc w:val="both"/>
+      </w:pPr>
+      <w:bookmarkStart w:id="18" w:name="_Toc29155282"/>
       <w:r>
         <w:t>Gravação dos gráficos em PNG</w:t>
       </w:r>
-      <w:bookmarkEnd w:id="16"/>
+      <w:bookmarkEnd w:id="18"/>
     </w:p>
     <w:p>
       <w:pPr>
@@ -9616,13 +10610,34 @@
         <w:t xml:space="preserve"> em ficheiro PNG</w:t>
       </w:r>
       <w:r>
-        <w:t>. O facto desta tarefa se ter tornado uma dificuldade para o nosso projeto, foi</w:t>
-      </w:r>
-      <w:r>
-        <w:t xml:space="preserve"> encontrar modo de</w:t>
-      </w:r>
-      <w:r>
-        <w:t xml:space="preserve"> implementar o método de </w:t>
+        <w:t xml:space="preserve">. </w:t>
+      </w:r>
+      <w:r>
+        <w:t xml:space="preserve">A tarefa de </w:t>
+      </w:r>
+      <w:r>
+        <w:t>encontrar</w:t>
+      </w:r>
+      <w:r>
+        <w:t xml:space="preserve"> o</w:t>
+      </w:r>
+      <w:r>
+        <w:t xml:space="preserve"> modo de</w:t>
+      </w:r>
+      <w:r>
+        <w:t xml:space="preserve"> implementa</w:t>
+      </w:r>
+      <w:r>
+        <w:t>ção</w:t>
+      </w:r>
+      <w:r>
+        <w:t xml:space="preserve"> </w:t>
+      </w:r>
+      <w:r>
+        <w:t>d</w:t>
+      </w:r>
+      <w:r>
+        <w:t xml:space="preserve">o método de </w:t>
       </w:r>
       <w:r>
         <w:t>gravação</w:t>
@@ -9631,10 +10646,10 @@
         <w:t xml:space="preserve"> do gráfico</w:t>
       </w:r>
       <w:r>
-        <w:t>,</w:t>
-      </w:r>
-      <w:r>
-        <w:t xml:space="preserve"> até porque, nunca tínhamos tido contacto com a ferramenta sugerida nem com as suas funcionalidades.</w:t>
+        <w:t xml:space="preserve"> tornou-se numa das nossas maiores dificuldades, </w:t>
+      </w:r>
+      <w:r>
+        <w:t>até porque, nunca tínhamos tido contacto com a ferramenta sugerida nem com as suas funcionalidades.</w:t>
       </w:r>
     </w:p>
     <w:p>
@@ -9643,7 +10658,10 @@
         <w:jc w:val="both"/>
       </w:pPr>
       <w:r>
-        <w:t>Pesquisa foi essencial para o sucesso desta tarefa</w:t>
+        <w:t>A p</w:t>
+      </w:r>
+      <w:r>
+        <w:t>esquisa foi essencial para o sucesso desta tarefa</w:t>
       </w:r>
       <w:r>
         <w:t xml:space="preserve"> e</w:t>
@@ -9652,13 +10670,19 @@
         <w:t xml:space="preserve"> </w:t>
       </w:r>
       <w:r>
-        <w:t>na primeira tentativa de solucionar o nosso problema, deparamo-nos com um código que o conseguia solucionar, mas apenas em sistemas operativos como IOS e Linux, Windows não permitia executar o comando.</w:t>
+        <w:t>na primeira tentativa de solucionar o nosso problema, deparamo-nos com um código que o conseguia solucionar, mas apenas em sistemas operativos como IOS e Linux,</w:t>
+      </w:r>
+      <w:r>
+        <w:t xml:space="preserve"> sendo que o</w:t>
+      </w:r>
+      <w:r>
+        <w:t xml:space="preserve"> Windows não permitia executar o comando.</w:t>
       </w:r>
     </w:p>
     <w:p>
       <w:pPr>
         <w:keepNext/>
-        <w:jc w:val="center"/>
+        <w:jc w:val="both"/>
       </w:pPr>
       <w:r>
         <w:rPr>
@@ -9711,7 +10735,7 @@
     <w:p>
       <w:pPr>
         <w:pStyle w:val="Legenda"/>
-        <w:jc w:val="center"/>
+        <w:jc w:val="both"/>
         <w:rPr>
           <w:i w:val="0"/>
           <w:iCs w:val="0"/>
@@ -9857,7 +10881,7 @@
     <w:p>
       <w:pPr>
         <w:keepNext/>
-        <w:jc w:val="center"/>
+        <w:jc w:val="both"/>
       </w:pPr>
       <w:r>
         <w:rPr>
@@ -9910,7 +10934,7 @@
     <w:p>
       <w:pPr>
         <w:pStyle w:val="Legenda"/>
-        <w:jc w:val="center"/>
+        <w:jc w:val="both"/>
         <w:rPr>
           <w:i w:val="0"/>
           <w:iCs w:val="0"/>
@@ -9997,13 +11021,25 @@
         <w:jc w:val="both"/>
       </w:pPr>
       <w:r>
-        <w:t>Com este novo código e com as devidas alterações para responder as nossas necessidades, foi encontrada a solução para implementar a opção de gravar todos os gráficos que necessitariam de ser esboçados pela necessidade do utilizador, em PNG. Tendo obtido:</w:t>
+        <w:t xml:space="preserve">Com este novo código e com as devidas alterações para responder </w:t>
+      </w:r>
+      <w:r>
+        <w:t>à</w:t>
+      </w:r>
+      <w:r>
+        <w:t xml:space="preserve">s nossas necessidades, </w:t>
+      </w:r>
+      <w:r>
+        <w:t>encontrámos</w:t>
+      </w:r>
+      <w:r>
+        <w:t xml:space="preserve"> a solução para implementar a opção de gravar todos os gráficos que necessitariam de ser esboçados pela necessidade do utilizador, em PNG. Tendo obtido:</w:t>
       </w:r>
     </w:p>
     <w:p>
       <w:pPr>
         <w:keepNext/>
-        <w:jc w:val="center"/>
+        <w:jc w:val="both"/>
       </w:pPr>
       <w:r>
         <w:rPr>
@@ -10055,7 +11091,7 @@
     <w:p>
       <w:pPr>
         <w:pStyle w:val="Legenda"/>
-        <w:jc w:val="center"/>
+        <w:jc w:val="both"/>
         <w:rPr>
           <w:i w:val="0"/>
           <w:iCs w:val="0"/>
@@ -10180,6 +11216,7 @@
         </w:numPr>
         <w:spacing w:before="120" w:after="120" w:line="360" w:lineRule="auto"/>
         <w:ind w:left="426"/>
+        <w:jc w:val="both"/>
         <w:outlineLvl w:val="0"/>
         <w:rPr>
           <w:rFonts w:asciiTheme="minorHAnsi" w:hAnsiTheme="minorHAnsi" w:cstheme="minorHAnsi"/>
@@ -10190,7 +11227,7 @@
           <w:szCs w:val="28"/>
         </w:rPr>
       </w:pPr>
-      <w:bookmarkStart w:id="17" w:name="_Toc29155283"/>
+      <w:bookmarkStart w:id="19" w:name="_Toc29155283"/>
       <w:r>
         <w:rPr>
           <w:rFonts w:asciiTheme="minorHAnsi" w:hAnsiTheme="minorHAnsi" w:cstheme="minorHAnsi"/>
@@ -10203,7 +11240,7 @@
         <w:lastRenderedPageBreak/>
         <w:t>Resultados</w:t>
       </w:r>
-      <w:bookmarkEnd w:id="17"/>
+      <w:bookmarkEnd w:id="19"/>
     </w:p>
     <w:p>
       <w:pPr>
@@ -10242,13 +11279,29 @@
           <w:iCs/>
           <w:color w:val="000000"/>
         </w:rPr>
-        <w:t xml:space="preserve">Em ambos os modos, os outputs resultantes da implementação da aplicação constituem vários tipos de mensagens na consola, gráficos (com recurso à ferramenta </w:t>
+        <w:t xml:space="preserve">Em ambos os modos, os </w:t>
+      </w:r>
+      <w:r>
+        <w:rPr>
+          <w:rFonts w:cstheme="minorHAnsi"/>
+          <w:i/>
+          <w:color w:val="000000"/>
+        </w:rPr>
+        <w:t>outputs</w:t>
+      </w:r>
+      <w:r>
+        <w:rPr>
+          <w:rFonts w:cstheme="minorHAnsi"/>
+          <w:iCs/>
+          <w:color w:val="000000"/>
+        </w:rPr>
+        <w:t xml:space="preserve"> resultantes da implementação da aplicação constituem vários tipos de mensagens na consola, gráficos (com recurso à ferramenta </w:t>
       </w:r>
       <w:proofErr w:type="spellStart"/>
       <w:r>
         <w:rPr>
           <w:rFonts w:cstheme="minorHAnsi"/>
-          <w:iCs/>
+          <w:i/>
           <w:color w:val="000000"/>
         </w:rPr>
         <w:t>Gnuplot</w:t>
@@ -10296,7 +11349,23 @@
           <w:iCs/>
           <w:color w:val="000000"/>
         </w:rPr>
-        <w:t xml:space="preserve">, com todos os dados desses mesmos gráficos. No modo não interativo é adicionalmente gerado um ficheiro de extensão </w:t>
+        <w:t>, com todos os dados desses mesmos gráficos. No modo não interativo</w:t>
+      </w:r>
+      <w:r>
+        <w:rPr>
+          <w:rFonts w:cstheme="minorHAnsi"/>
+          <w:iCs/>
+          <w:color w:val="000000"/>
+        </w:rPr>
+        <w:t>,</w:t>
+      </w:r>
+      <w:r>
+        <w:rPr>
+          <w:rFonts w:cstheme="minorHAnsi"/>
+          <w:iCs/>
+          <w:color w:val="000000"/>
+        </w:rPr>
+        <w:t xml:space="preserve"> é adicionalmente gerado um ficheiro de extensão </w:t>
       </w:r>
       <w:proofErr w:type="spellStart"/>
       <w:r>
@@ -10392,7 +11461,7 @@
       <w:r>
         <w:rPr>
           <w:rFonts w:cstheme="minorHAnsi"/>
-          <w:iCs/>
+          <w:i/>
           <w:color w:val="000000"/>
         </w:rPr>
         <w:t>Gnuplot</w:t>
@@ -10538,7 +11607,7 @@
       <w:r>
         <w:rPr>
           <w:rFonts w:cstheme="minorHAnsi"/>
-          <w:iCs/>
+          <w:i/>
           <w:color w:val="000000"/>
         </w:rPr>
         <w:t>Gnuplot</w:t>
@@ -10590,7 +11659,39 @@
           <w:iCs/>
           <w:color w:val="000000"/>
         </w:rPr>
-        <w:t>Após visualizar e gravar o gráfico, é ainda apresentada ao utilizador a seguinte informação (na consola em ambos os modos e no ficheiro Output.txt em modo não interativo):</w:t>
+        <w:t xml:space="preserve">Após visualizar e gravar o gráfico, é ainda apresentada ao utilizador a seguinte informação (na consola em ambos os modos e no ficheiro </w:t>
+      </w:r>
+      <w:r>
+        <w:rPr>
+          <w:rFonts w:cstheme="minorHAnsi"/>
+          <w:iCs/>
+          <w:color w:val="000000"/>
+        </w:rPr>
+        <w:t>“</w:t>
+      </w:r>
+      <w:r>
+        <w:rPr>
+          <w:rFonts w:cstheme="minorHAnsi"/>
+          <w:i/>
+          <w:color w:val="000000"/>
+        </w:rPr>
+        <w:t>Output.txt</w:t>
+      </w:r>
+      <w:r>
+        <w:rPr>
+          <w:rFonts w:cstheme="minorHAnsi"/>
+          <w:i/>
+          <w:color w:val="000000"/>
+        </w:rPr>
+        <w:t>”</w:t>
+      </w:r>
+      <w:r>
+        <w:rPr>
+          <w:rFonts w:cstheme="minorHAnsi"/>
+          <w:iCs/>
+          <w:color w:val="000000"/>
+        </w:rPr>
+        <w:t xml:space="preserve"> em modo não interativo):</w:t>
       </w:r>
     </w:p>
     <w:p>
@@ -10613,12 +11714,24 @@
       <w:r>
         <w:rPr>
           <w:rFonts w:asciiTheme="minorHAnsi" w:hAnsiTheme="minorHAnsi" w:cstheme="minorHAnsi"/>
+          <w:b/>
+          <w:bCs/>
           <w:iCs/>
           <w:color w:val="000000"/>
           <w:sz w:val="22"/>
           <w:szCs w:val="22"/>
         </w:rPr>
-        <w:t>Média – valor da média simples do consumo no período selecionado. Por exemplo, se a periodicidade escolhida para a análise for “mensal” é apresentado o consumo médio por mês.</w:t>
+        <w:t>Média</w:t>
+      </w:r>
+      <w:r>
+        <w:rPr>
+          <w:rFonts w:asciiTheme="minorHAnsi" w:hAnsiTheme="minorHAnsi" w:cstheme="minorHAnsi"/>
+          <w:iCs/>
+          <w:color w:val="000000"/>
+          <w:sz w:val="22"/>
+          <w:szCs w:val="22"/>
+        </w:rPr>
+        <w:t xml:space="preserve"> – valor da média simples do consumo no período selecionado. Por exemplo, se a periodicidade escolhida para a análise for “mensal” é apresentado o consumo médio por mês.</w:t>
       </w:r>
     </w:p>
     <w:p>
@@ -10641,12 +11754,24 @@
       <w:r>
         <w:rPr>
           <w:rFonts w:asciiTheme="minorHAnsi" w:hAnsiTheme="minorHAnsi" w:cstheme="minorHAnsi"/>
+          <w:b/>
+          <w:bCs/>
           <w:iCs/>
           <w:color w:val="000000"/>
           <w:sz w:val="22"/>
           <w:szCs w:val="22"/>
         </w:rPr>
-        <w:t>Quantidade de valores próximos da média – número de observações cujo valor é igual à média ou até 20% superior ou inferior à mesma.</w:t>
+        <w:t>Quantidade de valores próximos da média</w:t>
+      </w:r>
+      <w:r>
+        <w:rPr>
+          <w:rFonts w:asciiTheme="minorHAnsi" w:hAnsiTheme="minorHAnsi" w:cstheme="minorHAnsi"/>
+          <w:iCs/>
+          <w:color w:val="000000"/>
+          <w:sz w:val="22"/>
+          <w:szCs w:val="22"/>
+        </w:rPr>
+        <w:t xml:space="preserve"> – número de observações cujo valor é igual à média ou até 20% superior ou inferior à mesma.</w:t>
       </w:r>
     </w:p>
     <w:p>
@@ -10669,12 +11794,24 @@
       <w:r>
         <w:rPr>
           <w:rFonts w:asciiTheme="minorHAnsi" w:hAnsiTheme="minorHAnsi" w:cstheme="minorHAnsi"/>
+          <w:b/>
+          <w:bCs/>
           <w:iCs/>
           <w:color w:val="000000"/>
           <w:sz w:val="22"/>
           <w:szCs w:val="22"/>
         </w:rPr>
-        <w:t>Quantidade de valores acima (ou abaixo) da média – número de observações cujo valor é superior (ou inferior) à média em mais do que 20%.</w:t>
+        <w:t>Quantidade de valores acima (ou abaixo) da média</w:t>
+      </w:r>
+      <w:r>
+        <w:rPr>
+          <w:rFonts w:asciiTheme="minorHAnsi" w:hAnsiTheme="minorHAnsi" w:cstheme="minorHAnsi"/>
+          <w:iCs/>
+          <w:color w:val="000000"/>
+          <w:sz w:val="22"/>
+          <w:szCs w:val="22"/>
+        </w:rPr>
+        <w:t xml:space="preserve"> – número de observações cujo valor é superior (ou inferior) à média em mais do que 20%.</w:t>
       </w:r>
     </w:p>
     <w:p>
@@ -10757,7 +11894,55 @@
           <w:iCs/>
           <w:color w:val="000000"/>
         </w:rPr>
-        <w:t>Após visualizar e gravar o gráfico, é apresentado na consola (e em ficheiro Output.txt em modo não interativo) o valor do erro absoluto da filtragem em questão.</w:t>
+        <w:t xml:space="preserve">Após visualizar e gravar o gráfico, é apresentado na consola (e </w:t>
+      </w:r>
+      <w:r>
+        <w:rPr>
+          <w:rFonts w:cstheme="minorHAnsi"/>
+          <w:iCs/>
+          <w:color w:val="000000"/>
+        </w:rPr>
+        <w:t xml:space="preserve">no </w:t>
+      </w:r>
+      <w:r>
+        <w:rPr>
+          <w:rFonts w:cstheme="minorHAnsi"/>
+          <w:iCs/>
+          <w:color w:val="000000"/>
+        </w:rPr>
+        <w:t xml:space="preserve">ficheiro </w:t>
+      </w:r>
+      <w:r>
+        <w:rPr>
+          <w:rFonts w:cstheme="minorHAnsi"/>
+          <w:iCs/>
+          <w:color w:val="000000"/>
+        </w:rPr>
+        <w:t>“</w:t>
+      </w:r>
+      <w:r>
+        <w:rPr>
+          <w:rFonts w:cstheme="minorHAnsi"/>
+          <w:i/>
+          <w:color w:val="000000"/>
+        </w:rPr>
+        <w:t>Output.txt</w:t>
+      </w:r>
+      <w:r>
+        <w:rPr>
+          <w:rFonts w:cstheme="minorHAnsi"/>
+          <w:i/>
+          <w:color w:val="000000"/>
+        </w:rPr>
+        <w:t>”</w:t>
+      </w:r>
+      <w:r>
+        <w:rPr>
+          <w:rFonts w:cstheme="minorHAnsi"/>
+          <w:iCs/>
+          <w:color w:val="000000"/>
+        </w:rPr>
+        <w:t xml:space="preserve"> em modo não interativo) o valor do erro absoluto da filtragem em questão.</w:t>
       </w:r>
     </w:p>
     <w:p>
@@ -11068,12 +12253,13 @@
           <w:ilvl w:val="1"/>
           <w:numId w:val="15"/>
         </w:numPr>
-      </w:pPr>
-      <w:bookmarkStart w:id="18" w:name="_Toc29155284"/>
+        <w:jc w:val="both"/>
+      </w:pPr>
+      <w:bookmarkStart w:id="20" w:name="_Toc29155284"/>
       <w:r>
         <w:t>Análise dos resultados</w:t>
       </w:r>
-      <w:bookmarkEnd w:id="18"/>
+      <w:bookmarkEnd w:id="20"/>
       <w:r>
         <w:t xml:space="preserve"> </w:t>
       </w:r>
@@ -11082,6 +12268,7 @@
       <w:pPr>
         <w:spacing w:before="240"/>
         <w:ind w:firstLine="567"/>
+        <w:jc w:val="both"/>
         <w:rPr>
           <w:rFonts w:cstheme="minorHAnsi"/>
           <w:iCs/>
@@ -11101,6 +12288,7 @@
       <w:pPr>
         <w:spacing w:before="240"/>
         <w:ind w:firstLine="567"/>
+        <w:jc w:val="both"/>
         <w:rPr>
           <w:rFonts w:cstheme="minorHAnsi"/>
           <w:iCs/>
@@ -11124,6 +12312,7 @@
           <w:numId w:val="30"/>
         </w:numPr>
         <w:spacing w:before="240"/>
+        <w:jc w:val="both"/>
         <w:rPr>
           <w:rFonts w:asciiTheme="minorHAnsi" w:hAnsiTheme="minorHAnsi" w:cstheme="minorHAnsi"/>
           <w:iCs/>
@@ -11146,7 +12335,7 @@
       <w:r>
         <w:rPr>
           <w:rFonts w:asciiTheme="minorHAnsi" w:hAnsiTheme="minorHAnsi" w:cstheme="minorHAnsi"/>
-          <w:iCs/>
+          <w:i/>
           <w:color w:val="000000"/>
           <w:sz w:val="22"/>
           <w:szCs w:val="22"/>
@@ -11162,13 +12351,33 @@
           <w:sz w:val="22"/>
           <w:szCs w:val="22"/>
         </w:rPr>
-        <w:t xml:space="preserve"> com </w:t>
+        <w:t xml:space="preserve"> com</w:t>
+      </w:r>
+      <w:r>
+        <w:rPr>
+          <w:rFonts w:asciiTheme="minorHAnsi" w:hAnsiTheme="minorHAnsi" w:cstheme="minorHAnsi"/>
+          <w:iCs/>
+          <w:color w:val="000000"/>
+          <w:sz w:val="22"/>
+          <w:szCs w:val="22"/>
+        </w:rPr>
+        <w:t>o</w:t>
+      </w:r>
+      <w:r>
+        <w:rPr>
+          <w:rFonts w:asciiTheme="minorHAnsi" w:hAnsiTheme="minorHAnsi" w:cstheme="minorHAnsi"/>
+          <w:iCs/>
+          <w:color w:val="000000"/>
+          <w:sz w:val="22"/>
+          <w:szCs w:val="22"/>
+        </w:rPr>
+        <w:t xml:space="preserve"> </w:t>
       </w:r>
       <w:proofErr w:type="spellStart"/>
       <w:r>
         <w:rPr>
           <w:rFonts w:asciiTheme="minorHAnsi" w:hAnsiTheme="minorHAnsi" w:cstheme="minorHAnsi"/>
-          <w:iCs/>
+          <w:i/>
           <w:color w:val="000000"/>
           <w:sz w:val="22"/>
           <w:szCs w:val="22"/>
@@ -11303,6 +12512,7 @@
           <w:numId w:val="30"/>
         </w:numPr>
         <w:spacing w:before="240"/>
+        <w:jc w:val="both"/>
         <w:rPr>
           <w:rFonts w:asciiTheme="minorHAnsi" w:hAnsiTheme="minorHAnsi" w:cstheme="minorHAnsi"/>
           <w:iCs/>
@@ -11319,7 +12529,7 @@
           <w:sz w:val="22"/>
           <w:szCs w:val="22"/>
         </w:rPr>
-        <w:t>Texto na consola, onde todos os valores são claramente explicados e seguidos pela unidade MW</w:t>
+        <w:t xml:space="preserve">Texto na consola, onde todos os valores são claramente </w:t>
       </w:r>
       <w:r>
         <w:rPr>
@@ -11329,7 +12539,59 @@
           <w:sz w:val="22"/>
           <w:szCs w:val="22"/>
         </w:rPr>
-        <w:t xml:space="preserve"> (megawatts)</w:t>
+        <w:t>apresentados</w:t>
+      </w:r>
+      <w:r>
+        <w:rPr>
+          <w:rFonts w:asciiTheme="minorHAnsi" w:hAnsiTheme="minorHAnsi" w:cstheme="minorHAnsi"/>
+          <w:iCs/>
+          <w:color w:val="000000"/>
+          <w:sz w:val="22"/>
+          <w:szCs w:val="22"/>
+        </w:rPr>
+        <w:t xml:space="preserve"> e seguidos pela unidade </w:t>
+      </w:r>
+      <w:r>
+        <w:rPr>
+          <w:rFonts w:asciiTheme="minorHAnsi" w:hAnsiTheme="minorHAnsi" w:cstheme="minorHAnsi"/>
+          <w:b/>
+          <w:bCs/>
+          <w:iCs/>
+          <w:color w:val="000000"/>
+          <w:sz w:val="22"/>
+          <w:szCs w:val="22"/>
+        </w:rPr>
+        <w:t>MW</w:t>
+      </w:r>
+      <w:r>
+        <w:rPr>
+          <w:rFonts w:asciiTheme="minorHAnsi" w:hAnsiTheme="minorHAnsi" w:cstheme="minorHAnsi"/>
+          <w:iCs/>
+          <w:color w:val="000000"/>
+          <w:sz w:val="22"/>
+          <w:szCs w:val="22"/>
+        </w:rPr>
+        <w:t xml:space="preserve"> (</w:t>
+      </w:r>
+      <w:r>
+        <w:rPr>
+          <w:rFonts w:asciiTheme="minorHAnsi" w:hAnsiTheme="minorHAnsi" w:cstheme="minorHAnsi"/>
+          <w:i/>
+          <w:color w:val="000000"/>
+          <w:sz w:val="22"/>
+          <w:szCs w:val="22"/>
+        </w:rPr>
+        <w:t>megawatts</w:t>
+      </w:r>
+      <w:r>
+        <w:rPr>
+          <w:rFonts w:asciiTheme="minorHAnsi" w:hAnsiTheme="minorHAnsi" w:cstheme="minorHAnsi"/>
+          <w:iCs/>
+          <w:color w:val="000000"/>
+          <w:sz w:val="22"/>
+          <w:szCs w:val="22"/>
+        </w:rPr>
+        <w:t>)</w:t>
       </w:r>
       <w:r>
         <w:rPr>
@@ -11350,6 +12612,7 @@
           <w:numId w:val="30"/>
         </w:numPr>
         <w:spacing w:before="240"/>
+        <w:jc w:val="both"/>
         <w:rPr>
           <w:rFonts w:asciiTheme="minorHAnsi" w:hAnsiTheme="minorHAnsi" w:cstheme="minorHAnsi"/>
           <w:iCs/>
@@ -11366,7 +12629,7 @@
           <w:sz w:val="22"/>
           <w:szCs w:val="22"/>
         </w:rPr>
-        <w:t xml:space="preserve">Ficheiro de output em modo não interativo, constando nele todo o </w:t>
+        <w:t xml:space="preserve">Ficheiro de </w:t>
       </w:r>
       <w:r>
         <w:rPr>
@@ -11376,7 +12639,7 @@
           <w:sz w:val="22"/>
           <w:szCs w:val="22"/>
         </w:rPr>
-        <w:t>log</w:t>
+        <w:t>output</w:t>
       </w:r>
       <w:r>
         <w:rPr>
@@ -11386,6 +12649,26 @@
           <w:sz w:val="22"/>
           <w:szCs w:val="22"/>
         </w:rPr>
+        <w:t xml:space="preserve"> em modo não interativo, constando nele todo o </w:t>
+      </w:r>
+      <w:r>
+        <w:rPr>
+          <w:rFonts w:asciiTheme="minorHAnsi" w:hAnsiTheme="minorHAnsi" w:cstheme="minorHAnsi"/>
+          <w:i/>
+          <w:color w:val="000000"/>
+          <w:sz w:val="22"/>
+          <w:szCs w:val="22"/>
+        </w:rPr>
+        <w:t>log</w:t>
+      </w:r>
+      <w:r>
+        <w:rPr>
+          <w:rFonts w:asciiTheme="minorHAnsi" w:hAnsiTheme="minorHAnsi" w:cstheme="minorHAnsi"/>
+          <w:iCs/>
+          <w:color w:val="000000"/>
+          <w:sz w:val="22"/>
+          <w:szCs w:val="22"/>
+        </w:rPr>
         <w:t xml:space="preserve"> do texto que é apresentado na consola ao longo do correr do programa, sem qualquer modificação.</w:t>
       </w:r>
     </w:p>
@@ -11393,6 +12676,7 @@
       <w:pPr>
         <w:spacing w:before="240"/>
         <w:ind w:firstLine="567"/>
+        <w:jc w:val="both"/>
         <w:rPr>
           <w:rFonts w:cstheme="minorHAnsi"/>
           <w:iCs/>
@@ -11430,25 +12714,59 @@
       <w:pPr>
         <w:spacing w:before="240"/>
         <w:ind w:firstLine="567"/>
-        <w:rPr>
-          <w:rFonts w:cstheme="minorHAnsi"/>
-          <w:iCs/>
-          <w:color w:val="000000"/>
-        </w:rPr>
-      </w:pPr>
-      <w:r>
-        <w:rPr>
-          <w:rFonts w:cstheme="minorHAnsi"/>
-          <w:iCs/>
-          <w:color w:val="000000"/>
-        </w:rPr>
-        <w:t>No que toca ao cálculo e apresentação de valores (como se verifica necessário na opção 3 e 5, por exemplo), apesar do formato do output corresponder ao esperado tornou-se difícil aferir a precisão dos cálculos subjacentes uma vez que o ficheiro exemplo no qual se baseou o desenvolvimento da aplicação apresentava várias falhas. Para colmatar este obstáculo, na elaboração de testes unitários, por exemplo, tomou-se o cuidado de utilizar apenas períodos sem falhas (que não devem ser confundidos com períodos incompletos, os quais foram testados com sucesso). Ainda assim, admitimos existir a possibilidade de ligeiros erros de cálculo e, consequentemente, do resultado em algumas opções.</w:t>
+        <w:jc w:val="both"/>
+        <w:rPr>
+          <w:rFonts w:cstheme="minorHAnsi"/>
+          <w:iCs/>
+          <w:color w:val="000000"/>
+        </w:rPr>
+      </w:pPr>
+      <w:r>
+        <w:rPr>
+          <w:rFonts w:cstheme="minorHAnsi"/>
+          <w:iCs/>
+          <w:color w:val="000000"/>
+        </w:rPr>
+        <w:t xml:space="preserve">No que toca ao cálculo e apresentação de valores (como se verifica necessário na opção 3 e 5, por exemplo), apesar do formato do </w:t>
+      </w:r>
+      <w:r>
+        <w:rPr>
+          <w:rFonts w:cstheme="minorHAnsi"/>
+          <w:i/>
+          <w:color w:val="000000"/>
+        </w:rPr>
+        <w:t>output</w:t>
+      </w:r>
+      <w:r>
+        <w:rPr>
+          <w:rFonts w:cstheme="minorHAnsi"/>
+          <w:iCs/>
+          <w:color w:val="000000"/>
+        </w:rPr>
+        <w:t xml:space="preserve"> corresponder ao esperado tornou-se difícil aferir a precisão dos cálculos subjacentes uma vez que o ficheiro exemplo no qual se baseou o desenvolvimento da aplicação apresentava várias falhas. Para </w:t>
+      </w:r>
+      <w:r>
+        <w:rPr>
+          <w:rFonts w:cstheme="minorHAnsi"/>
+          <w:iCs/>
+          <w:color w:val="000000"/>
+        </w:rPr>
+        <w:t>contornar</w:t>
+      </w:r>
+      <w:r>
+        <w:rPr>
+          <w:rFonts w:cstheme="minorHAnsi"/>
+          <w:iCs/>
+          <w:color w:val="000000"/>
+        </w:rPr>
+        <w:t xml:space="preserve"> este obstáculo, na elaboração de testes unitários, tomou-se o cuidado de utilizar apenas períodos sem falhas (que não devem ser confundidos com períodos incompletos, os quais foram testados com sucesso). Ainda assim, admitimos existir a possibilidade de ligeiros erros de cálculo e, consequentemente, do resultado em algumas opções.</w:t>
       </w:r>
     </w:p>
     <w:p>
       <w:pPr>
         <w:spacing w:before="240"/>
         <w:ind w:firstLine="567"/>
+        <w:jc w:val="both"/>
         <w:rPr>
           <w:rFonts w:cstheme="minorHAnsi"/>
           <w:iCs/>
@@ -11574,7 +12892,7 @@
       <w:r>
         <w:rPr>
           <w:rFonts w:cstheme="minorHAnsi"/>
-          <w:iCs/>
+          <w:i/>
           <w:color w:val="000000"/>
         </w:rPr>
         <w:t>arrays</w:t>
@@ -11586,7 +12904,39 @@
           <w:iCs/>
           <w:color w:val="000000"/>
         </w:rPr>
-        <w:t xml:space="preserve"> - e os métodos que recorriam à classe Scanner para obter input de utilizador. Neste conjunto de métodos não testados foram incluídos, em geral, os métodos de transcrição de texto ou gráficos para ficheiro </w:t>
+        <w:t xml:space="preserve"> - e os métodos que recorriam à classe </w:t>
+      </w:r>
+      <w:r>
+        <w:rPr>
+          <w:rFonts w:cstheme="minorHAnsi"/>
+          <w:i/>
+          <w:color w:val="000000"/>
+        </w:rPr>
+        <w:t>Scanner</w:t>
+      </w:r>
+      <w:r>
+        <w:rPr>
+          <w:rFonts w:cstheme="minorHAnsi"/>
+          <w:iCs/>
+          <w:color w:val="000000"/>
+        </w:rPr>
+        <w:t xml:space="preserve"> para obter </w:t>
+      </w:r>
+      <w:r>
+        <w:rPr>
+          <w:rFonts w:cstheme="minorHAnsi"/>
+          <w:i/>
+          <w:color w:val="000000"/>
+        </w:rPr>
+        <w:t>input</w:t>
+      </w:r>
+      <w:r>
+        <w:rPr>
+          <w:rFonts w:cstheme="minorHAnsi"/>
+          <w:iCs/>
+          <w:color w:val="000000"/>
+        </w:rPr>
+        <w:t xml:space="preserve"> de utilizador. Neste conjunto de métodos não testados foram incluídos, em geral, os métodos de transcrição de texto ou gráficos para ficheiro </w:t>
       </w:r>
       <w:proofErr w:type="spellStart"/>
       <w:r>
@@ -11640,6 +12990,7 @@
         </w:numPr>
         <w:spacing w:before="120" w:after="120" w:line="360" w:lineRule="auto"/>
         <w:ind w:left="426"/>
+        <w:jc w:val="both"/>
         <w:outlineLvl w:val="0"/>
         <w:rPr>
           <w:rFonts w:asciiTheme="minorHAnsi" w:hAnsiTheme="minorHAnsi" w:cstheme="minorHAnsi"/>
@@ -11650,7 +13001,7 @@
           <w:szCs w:val="28"/>
         </w:rPr>
       </w:pPr>
-      <w:bookmarkStart w:id="19" w:name="_Toc29155285"/>
+      <w:bookmarkStart w:id="21" w:name="_Toc29155285"/>
       <w:r>
         <w:rPr>
           <w:rFonts w:asciiTheme="minorHAnsi" w:hAnsiTheme="minorHAnsi" w:cstheme="minorHAnsi"/>
@@ -11685,12 +13036,13 @@
         </w:rPr>
         <w:t>o</w:t>
       </w:r>
-      <w:bookmarkEnd w:id="19"/>
+      <w:bookmarkEnd w:id="21"/>
     </w:p>
     <w:p>
       <w:pPr>
         <w:spacing w:before="120" w:after="120"/>
         <w:ind w:left="426" w:firstLine="141"/>
+        <w:jc w:val="both"/>
         <w:rPr>
           <w:rFonts w:cstheme="minorHAnsi"/>
           <w:iCs/>
@@ -11723,13 +13075,50 @@
           <w:color w:val="000000"/>
           <w:szCs w:val="28"/>
         </w:rPr>
-        <w:t xml:space="preserve">recolhendo os dados necessários de um ficheiro de texto, consegue efetuar filtragens e previsões, bem como a média global dos consumos elétricos registados. </w:t>
+        <w:t xml:space="preserve">recolhendo os dados necessários de um ficheiro de texto, </w:t>
+      </w:r>
+      <w:r>
+        <w:rPr>
+          <w:rFonts w:cstheme="minorHAnsi"/>
+          <w:iCs/>
+          <w:color w:val="000000"/>
+          <w:szCs w:val="28"/>
+        </w:rPr>
+        <w:t>é capaz de</w:t>
+      </w:r>
+      <w:r>
+        <w:rPr>
+          <w:rFonts w:cstheme="minorHAnsi"/>
+          <w:iCs/>
+          <w:color w:val="000000"/>
+          <w:szCs w:val="28"/>
+        </w:rPr>
+        <w:t xml:space="preserve"> efetuar filtragens e previsões, bem como </w:t>
+      </w:r>
+      <w:r>
+        <w:rPr>
+          <w:rFonts w:cstheme="minorHAnsi"/>
+          <w:iCs/>
+          <w:color w:val="000000"/>
+          <w:szCs w:val="28"/>
+        </w:rPr>
+        <w:t xml:space="preserve">calcular </w:t>
+      </w:r>
+      <w:r>
+        <w:rPr>
+          <w:rFonts w:cstheme="minorHAnsi"/>
+          <w:iCs/>
+          <w:color w:val="000000"/>
+          <w:szCs w:val="28"/>
+        </w:rPr>
+        <w:t xml:space="preserve">a média global dos consumos elétricos registados. </w:t>
       </w:r>
     </w:p>
     <w:p>
       <w:pPr>
         <w:spacing w:before="120" w:after="120"/>
         <w:ind w:left="426" w:firstLine="141"/>
+        <w:jc w:val="both"/>
         <w:rPr>
           <w:rFonts w:cstheme="minorHAnsi"/>
           <w:iCs/>
@@ -11814,6 +13203,7 @@
       <w:pPr>
         <w:spacing w:before="120" w:after="120"/>
         <w:ind w:left="708" w:firstLine="282"/>
+        <w:jc w:val="both"/>
         <w:rPr>
           <w:rFonts w:cstheme="minorHAnsi"/>
           <w:iCs/>
@@ -11833,6 +13223,8 @@
       <w:r>
         <w:rPr>
           <w:rFonts w:cstheme="minorHAnsi"/>
+          <w:b/>
+          <w:bCs/>
           <w:iCs/>
           <w:color w:val="000000"/>
           <w:szCs w:val="28"/>
@@ -11872,6 +13264,24 @@
       <w:r>
         <w:rPr>
           <w:rFonts w:cstheme="minorHAnsi"/>
+          <w:i/>
+          <w:color w:val="000000"/>
+          <w:szCs w:val="28"/>
+        </w:rPr>
+        <w:t xml:space="preserve"> </w:t>
+      </w:r>
+      <w:r>
+        <w:rPr>
+          <w:rFonts w:cstheme="minorHAnsi"/>
+          <w:iCs/>
+          <w:color w:val="000000"/>
+          <w:szCs w:val="28"/>
+        </w:rPr>
+        <w:t>e do respetivo código</w:t>
+      </w:r>
+      <w:r>
+        <w:rPr>
+          <w:rFonts w:cstheme="minorHAnsi"/>
           <w:iCs/>
           <w:color w:val="000000"/>
           <w:szCs w:val="28"/>
@@ -11883,6 +13293,7 @@
       <w:pPr>
         <w:spacing w:before="120" w:after="120"/>
         <w:ind w:left="708" w:firstLine="282"/>
+        <w:jc w:val="both"/>
         <w:rPr>
           <w:rFonts w:cstheme="minorHAnsi"/>
           <w:iCs/>
@@ -11902,6 +13313,8 @@
       <w:r>
         <w:rPr>
           <w:rFonts w:cstheme="minorHAnsi"/>
+          <w:b/>
+          <w:bCs/>
           <w:iCs/>
           <w:color w:val="000000"/>
           <w:szCs w:val="28"/>
@@ -11945,13 +13358,32 @@
           <w:color w:val="000000"/>
           <w:szCs w:val="28"/>
         </w:rPr>
-        <w:t xml:space="preserve"> utilizados para guardar os dados;</w:t>
+        <w:t xml:space="preserve"> utilizados para guardar os dados</w:t>
+      </w:r>
+      <w:r>
+        <w:rPr>
+          <w:rFonts w:cstheme="minorHAnsi"/>
+          <w:iCs/>
+          <w:color w:val="000000"/>
+          <w:szCs w:val="28"/>
+        </w:rPr>
+        <w:t xml:space="preserve"> recolhidos</w:t>
+      </w:r>
+      <w:r>
+        <w:rPr>
+          <w:rFonts w:cstheme="minorHAnsi"/>
+          <w:iCs/>
+          <w:color w:val="000000"/>
+          <w:szCs w:val="28"/>
+        </w:rPr>
+        <w:t>;</w:t>
       </w:r>
     </w:p>
     <w:p>
       <w:pPr>
         <w:spacing w:before="120" w:after="120"/>
         <w:ind w:left="708" w:firstLine="282"/>
+        <w:jc w:val="both"/>
         <w:rPr>
           <w:rFonts w:cstheme="minorHAnsi"/>
           <w:iCs/>
@@ -11971,6 +13403,8 @@
       <w:r>
         <w:rPr>
           <w:rFonts w:cstheme="minorHAnsi"/>
+          <w:b/>
+          <w:bCs/>
           <w:iCs/>
           <w:color w:val="000000"/>
           <w:szCs w:val="28"/>
@@ -12019,6 +13453,7 @@
       <w:pPr>
         <w:spacing w:before="120" w:after="120"/>
         <w:ind w:left="708" w:firstLine="282"/>
+        <w:jc w:val="both"/>
         <w:rPr>
           <w:rFonts w:cstheme="minorHAnsi"/>
           <w:iCs/>
@@ -12038,6 +13473,8 @@
       <w:r>
         <w:rPr>
           <w:rFonts w:cstheme="minorHAnsi"/>
+          <w:b/>
+          <w:bCs/>
           <w:iCs/>
           <w:color w:val="000000"/>
           <w:szCs w:val="28"/>
@@ -12059,6 +13496,7 @@
       <w:pPr>
         <w:spacing w:before="120" w:after="120"/>
         <w:ind w:left="708" w:firstLine="282"/>
+        <w:jc w:val="both"/>
         <w:rPr>
           <w:rFonts w:cstheme="minorHAnsi"/>
           <w:iCs/>
@@ -12078,6 +13516,8 @@
       <w:r>
         <w:rPr>
           <w:rFonts w:cstheme="minorHAnsi"/>
+          <w:b/>
+          <w:bCs/>
           <w:iCs/>
           <w:color w:val="000000"/>
           <w:szCs w:val="28"/>
@@ -12099,6 +13539,7 @@
       <w:pPr>
         <w:spacing w:before="120" w:after="120"/>
         <w:ind w:left="708" w:firstLine="282"/>
+        <w:jc w:val="both"/>
         <w:rPr>
           <w:rFonts w:cstheme="minorHAnsi"/>
           <w:iCs/>
@@ -12167,13 +13608,14 @@
           <w:color w:val="000000"/>
           <w:szCs w:val="28"/>
         </w:rPr>
-        <w:t xml:space="preserve"> cumprir prazos de entregas.</w:t>
+        <w:t xml:space="preserve"> cumprir prazos de entrega.</w:t>
       </w:r>
     </w:p>
     <w:p>
       <w:pPr>
         <w:spacing w:before="120" w:after="120"/>
         <w:ind w:left="426" w:firstLine="141"/>
+        <w:jc w:val="both"/>
         <w:rPr>
           <w:rFonts w:cstheme="minorHAnsi"/>
           <w:iCs/>
@@ -12198,12 +13640,22 @@
           <w:szCs w:val="28"/>
         </w:rPr>
         <w:t>Do nosso ponto de vista, o desenvolvimento do projeto correu bem, conseguimos resolver problemas e comunicar facilmente uns com os outros acerca do estado do trabalho.</w:t>
+      </w:r>
+      <w:r>
+        <w:rPr>
+          <w:rFonts w:cstheme="minorHAnsi"/>
+          <w:iCs/>
+          <w:color w:val="000000"/>
+          <w:szCs w:val="28"/>
+        </w:rPr>
+        <w:t>, tendo resultado na conclusão do projeto atempadamente.</w:t>
       </w:r>
     </w:p>
     <w:p>
       <w:pPr>
         <w:spacing w:before="120" w:after="120"/>
         <w:ind w:firstLine="567"/>
+        <w:jc w:val="both"/>
         <w:rPr>
           <w:rFonts w:cstheme="minorHAnsi"/>
           <w:iCs/>
@@ -12214,6 +13666,7 @@
     </w:p>
     <w:p>
       <w:pPr>
+        <w:jc w:val="both"/>
         <w:rPr>
           <w:rFonts w:cstheme="minorHAnsi"/>
           <w:iCs/>
@@ -12234,6 +13687,7 @@
     <w:p>
       <w:pPr>
         <w:pStyle w:val="Ttulo1"/>
+        <w:jc w:val="both"/>
         <w:rPr>
           <w:rFonts w:asciiTheme="minorHAnsi" w:hAnsiTheme="minorHAnsi" w:cstheme="minorHAnsi"/>
           <w:b/>
@@ -12243,7 +13697,7 @@
           <w:szCs w:val="24"/>
         </w:rPr>
       </w:pPr>
-      <w:bookmarkStart w:id="20" w:name="_Toc29155286"/>
+      <w:bookmarkStart w:id="22" w:name="_Toc29155286"/>
       <w:r>
         <w:rPr>
           <w:rFonts w:asciiTheme="minorHAnsi" w:hAnsiTheme="minorHAnsi" w:cstheme="minorHAnsi"/>
@@ -12256,11 +13710,12 @@
         <w:lastRenderedPageBreak/>
         <w:t>Referências</w:t>
       </w:r>
-      <w:bookmarkEnd w:id="20"/>
+      <w:bookmarkEnd w:id="22"/>
     </w:p>
     <w:p>
       <w:pPr>
         <w:spacing w:before="120" w:after="120"/>
+        <w:jc w:val="both"/>
         <w:rPr>
           <w:rFonts w:cstheme="minorHAnsi"/>
           <w:iCs/>
@@ -12272,6 +13727,7 @@
     <w:p>
       <w:pPr>
         <w:spacing w:before="120" w:after="120"/>
+        <w:jc w:val="both"/>
       </w:pPr>
       <w:proofErr w:type="spellStart"/>
       <w:r>
@@ -12340,6 +13796,7 @@
     <w:p>
       <w:pPr>
         <w:spacing w:before="120" w:after="120"/>
+        <w:jc w:val="both"/>
         <w:rPr>
           <w:rStyle w:val="Hiperligao"/>
         </w:rPr>
@@ -12356,6 +13813,7 @@
     <w:p>
       <w:pPr>
         <w:spacing w:before="120" w:after="120"/>
+        <w:jc w:val="both"/>
         <w:rPr>
           <w:rFonts w:cstheme="minorHAnsi"/>
           <w:iCs/>
@@ -12376,6 +13834,7 @@
     <w:p>
       <w:pPr>
         <w:spacing w:before="120" w:after="120"/>
+        <w:jc w:val="both"/>
         <w:rPr>
           <w:rFonts w:cstheme="minorHAnsi"/>
           <w:iCs/>
@@ -12527,6 +13986,7 @@
     <w:p>
       <w:pPr>
         <w:spacing w:before="120" w:after="120"/>
+        <w:jc w:val="both"/>
         <w:rPr>
           <w:rFonts w:cstheme="minorHAnsi"/>
           <w:iCs/>
@@ -12607,6 +14067,7 @@
     <w:p>
       <w:pPr>
         <w:spacing w:before="120" w:after="120"/>
+        <w:jc w:val="both"/>
         <w:rPr>
           <w:rFonts w:cstheme="minorHAnsi"/>
           <w:iCs/>
@@ -12758,6 +14219,7 @@
     <w:p>
       <w:pPr>
         <w:spacing w:before="120" w:after="120"/>
+        <w:jc w:val="both"/>
         <w:rPr>
           <w:rFonts w:cstheme="minorHAnsi"/>
           <w:iCs/>
@@ -12920,6 +14382,7 @@
     <w:p>
       <w:pPr>
         <w:spacing w:before="120" w:after="120"/>
+        <w:jc w:val="both"/>
         <w:rPr>
           <w:rFonts w:cstheme="minorHAnsi"/>
           <w:iCs/>
@@ -12945,27 +14408,7 @@
           <w:color w:val="000000"/>
           <w:szCs w:val="24"/>
         </w:rPr>
-        <w:t xml:space="preserve">, C. (2003). </w:t>
-      </w:r>
-      <w:proofErr w:type="spellStart"/>
-      <w:r>
-        <w:rPr>
-          <w:rFonts w:cstheme="minorHAnsi"/>
-          <w:iCs/>
-          <w:color w:val="000000"/>
-          <w:szCs w:val="24"/>
-        </w:rPr>
-        <w:t>The</w:t>
-      </w:r>
-      <w:proofErr w:type="spellEnd"/>
-      <w:r>
-        <w:rPr>
-          <w:rFonts w:cstheme="minorHAnsi"/>
-          <w:iCs/>
-          <w:color w:val="000000"/>
-          <w:szCs w:val="24"/>
-        </w:rPr>
-        <w:t xml:space="preserve"> </w:t>
+        <w:t xml:space="preserve">, C. (2003). The </w:t>
       </w:r>
       <w:proofErr w:type="spellStart"/>
       <w:r>
@@ -13102,6 +14545,7 @@
     <w:p>
       <w:pPr>
         <w:spacing w:before="120" w:after="120"/>
+        <w:jc w:val="both"/>
         <w:rPr>
           <w:rFonts w:cstheme="minorHAnsi"/>
           <w:iCs/>
@@ -13113,6 +14557,7 @@
     <w:p>
       <w:pPr>
         <w:spacing w:before="120" w:after="120"/>
+        <w:jc w:val="both"/>
         <w:rPr>
           <w:rFonts w:cstheme="minorHAnsi"/>
           <w:iCs/>
@@ -13669,7 +15114,7 @@
           <w:szCs w:val="24"/>
         </w:rPr>
       </w:pPr>
-      <w:bookmarkStart w:id="21" w:name="_Toc29155287"/>
+      <w:bookmarkStart w:id="23" w:name="_Toc29155287"/>
       <w:r>
         <w:rPr>
           <w:rFonts w:asciiTheme="minorHAnsi" w:hAnsiTheme="minorHAnsi" w:cstheme="minorHAnsi"/>
@@ -13853,7 +15298,7 @@
         </w:rPr>
         <w:t>S</w:t>
       </w:r>
-      <w:bookmarkEnd w:id="21"/>
+      <w:bookmarkEnd w:id="23"/>
     </w:p>
     <w:p>
       <w:pPr>
@@ -13886,7 +15331,7 @@
       <w:pPr>
         <w:pStyle w:val="Ttulo2"/>
       </w:pPr>
-      <w:bookmarkStart w:id="22" w:name="_Toc29155288"/>
+      <w:bookmarkStart w:id="24" w:name="_Toc29155288"/>
       <w:r>
         <w:lastRenderedPageBreak/>
         <w:t>ANEXO A</w:t>
@@ -13894,7 +15339,7 @@
       <w:r>
         <w:t xml:space="preserve"> _ Testes Unitários</w:t>
       </w:r>
-      <w:bookmarkEnd w:id="22"/>
+      <w:bookmarkEnd w:id="24"/>
     </w:p>
     <w:p>
       <w:pPr>
@@ -16296,7 +17741,7 @@
       <w:pPr>
         <w:pStyle w:val="Ttulo2"/>
       </w:pPr>
-      <w:bookmarkStart w:id="23" w:name="_Toc29155289"/>
+      <w:bookmarkStart w:id="25" w:name="_Toc29155289"/>
       <w:r>
         <w:rPr>
           <w:noProof/>
@@ -16540,7 +17985,7 @@
       <w:r>
         <w:t>ANEXO B _ Diagramas</w:t>
       </w:r>
-      <w:bookmarkEnd w:id="23"/>
+      <w:bookmarkEnd w:id="25"/>
     </w:p>
     <w:p>
       <w:pPr>
@@ -16644,8 +18089,6 @@
       <w:pPr>
         <w:keepNext/>
       </w:pPr>
-      <w:bookmarkStart w:id="24" w:name="_GoBack"/>
-      <w:bookmarkEnd w:id="24"/>
       <w:r>
         <w:rPr>
           <w:rFonts w:cstheme="minorHAnsi"/>
@@ -17231,7 +18674,7 @@
           <w:sz w:val="20"/>
           <w:szCs w:val="20"/>
         </w:rPr>
-        <w:t>Uma média móvel (MA) é um indicador utilizado na análise técnica que ajuda a suavizar a ação do preço filtrando o "ruído" de flutuações aleatórias de preços de curto prazo. É um indicador de tendência atrasado</w:t>
+        <w:t xml:space="preserve">Uma média móvel (MA) é um indicador utilizado na análise técnica que ajuda a suavizar a ação do </w:t>
       </w:r>
       <w:r>
         <w:rPr>
@@ -17239,6 +18682,38 @@
           <w:sz w:val="20"/>
           <w:szCs w:val="20"/>
         </w:rPr>
+        <w:t>valor</w:t>
+      </w:r>
+      <w:r>
+        <w:rPr>
+          <w:rFonts w:ascii="Calibri" w:eastAsia="Times New Roman" w:hAnsi="Calibri" w:cs="Times New Roman"/>
+          <w:sz w:val="20"/>
+          <w:szCs w:val="20"/>
+        </w:rPr>
+        <w:t xml:space="preserve"> filtrando o "ruído" de flutuações aleatórias de </w:t>
+      </w:r>
+      <w:r>
+        <w:rPr>
+          <w:rFonts w:ascii="Calibri" w:eastAsia="Times New Roman" w:hAnsi="Calibri" w:cs="Times New Roman"/>
+          <w:sz w:val="20"/>
+          <w:szCs w:val="20"/>
+        </w:rPr>
+        <w:t>valores</w:t>
+      </w:r>
+      <w:r>
+        <w:rPr>
+          <w:rFonts w:ascii="Calibri" w:eastAsia="Times New Roman" w:hAnsi="Calibri" w:cs="Times New Roman"/>
+          <w:sz w:val="20"/>
+          <w:szCs w:val="20"/>
+        </w:rPr>
+        <w:t xml:space="preserve"> de curto prazo. É um indicador de tendência atrasado</w:t>
+      </w:r>
+      <w:r>
+        <w:rPr>
+          <w:rFonts w:ascii="Calibri" w:eastAsia="Times New Roman" w:hAnsi="Calibri" w:cs="Times New Roman"/>
+          <w:sz w:val="20"/>
+          <w:szCs w:val="20"/>
+        </w:rPr>
         <w:t xml:space="preserve"> </w:t>
       </w:r>
       <w:r>
@@ -17247,7 +18722,23 @@
           <w:sz w:val="20"/>
           <w:szCs w:val="20"/>
         </w:rPr>
-        <w:t>porque é baseado em preços passados.</w:t>
+        <w:t xml:space="preserve">porque é baseado em </w:t>
+      </w:r>
+      <w:r>
+        <w:rPr>
+          <w:rFonts w:ascii="Calibri" w:eastAsia="Times New Roman" w:hAnsi="Calibri" w:cs="Times New Roman"/>
+          <w:sz w:val="20"/>
+          <w:szCs w:val="20"/>
+        </w:rPr>
+        <w:t>valores</w:t>
+      </w:r>
+      <w:r>
+        <w:rPr>
+          <w:rFonts w:ascii="Calibri" w:eastAsia="Times New Roman" w:hAnsi="Calibri" w:cs="Times New Roman"/>
+          <w:sz w:val="20"/>
+          <w:szCs w:val="20"/>
+        </w:rPr>
+        <w:t xml:space="preserve"> passados.</w:t>
       </w:r>
     </w:p>
     <w:p>
@@ -22304,7 +23795,7 @@
 </file>
 
 <file path=customXml/itemProps2.xml><?xml version="1.0" encoding="utf-8"?>
-<ds:datastoreItem xmlns:ds="http://schemas.openxmlformats.org/officeDocument/2006/customXml" ds:itemID="{DF406AC8-75CB-4AF3-BDAE-A18DAB3C8C9F}">
+<ds:datastoreItem xmlns:ds="http://schemas.openxmlformats.org/officeDocument/2006/customXml" ds:itemID="{64E393B5-218F-43B4-AAA2-E20CC2C5A2E1}">
   <ds:schemaRefs>
     <ds:schemaRef ds:uri="http://schemas.openxmlformats.org/officeDocument/2006/bibliography"/>
   </ds:schemaRefs>

</xml_diff>